<commit_message>
Se actualiza el manual y se libera
git-svn-id: http://192.168.0.251:18080/svn/HGInetMiFacturaElectronica/Tronco@72 30a10932-8c21-4e4d-906a-15261f94da71
</commit_message>
<xml_diff>
--- a/Documentacion/ManualTecnico/ManualTecnicoServiciosFacturaE.docx
+++ b/Documentacion/ManualTecnico/ManualTecnicoServiciosFacturaE.docx
@@ -1,6 +1,6 @@
 
 <file path=word/document.xml><?xml version="1.0" encoding="utf-8"?>
-<w:document xmlns:wpc="http://schemas.microsoft.com/office/word/2010/wordprocessingCanvas" xmlns:mc="http://schemas.openxmlformats.org/markup-compatibility/2006" xmlns:o="urn:schemas-microsoft-com:office:office" xmlns:r="http://schemas.openxmlformats.org/officeDocument/2006/relationships" xmlns:m="http://schemas.openxmlformats.org/officeDocument/2006/math" xmlns:v="urn:schemas-microsoft-com:vml" xmlns:wp14="http://schemas.microsoft.com/office/word/2010/wordprocessingDrawing" xmlns:wp="http://schemas.openxmlformats.org/drawingml/2006/wordprocessingDrawing" xmlns:w10="urn:schemas-microsoft-com:office:word" xmlns:w="http://schemas.openxmlformats.org/wordprocessingml/2006/main" xmlns:w14="http://schemas.microsoft.com/office/word/2010/wordml" xmlns:w15="http://schemas.microsoft.com/office/word/2012/wordml" xmlns:wpg="http://schemas.microsoft.com/office/word/2010/wordprocessingGroup" xmlns:wpi="http://schemas.microsoft.com/office/word/2010/wordprocessingInk" xmlns:wne="http://schemas.microsoft.com/office/word/2006/wordml" xmlns:wps="http://schemas.microsoft.com/office/word/2010/wordprocessingShape" mc:Ignorable="w14 w15 wp14">
+<w:document xmlns:wpc="http://schemas.microsoft.com/office/word/2010/wordprocessingCanvas" xmlns:cx="http://schemas.microsoft.com/office/drawing/2014/chartex" xmlns:cx1="http://schemas.microsoft.com/office/drawing/2015/9/8/chartex" xmlns:cx2="http://schemas.microsoft.com/office/drawing/2015/10/21/chartex" xmlns:cx3="http://schemas.microsoft.com/office/drawing/2016/5/9/chartex" xmlns:cx4="http://schemas.microsoft.com/office/drawing/2016/5/10/chartex" xmlns:cx5="http://schemas.microsoft.com/office/drawing/2016/5/11/chartex" xmlns:cx6="http://schemas.microsoft.com/office/drawing/2016/5/12/chartex" xmlns:cx7="http://schemas.microsoft.com/office/drawing/2016/5/13/chartex" xmlns:cx8="http://schemas.microsoft.com/office/drawing/2016/5/14/chartex" xmlns:mc="http://schemas.openxmlformats.org/markup-compatibility/2006" xmlns:aink="http://schemas.microsoft.com/office/drawing/2016/ink" xmlns:am3d="http://schemas.microsoft.com/office/drawing/2017/model3d" xmlns:o="urn:schemas-microsoft-com:office:office" xmlns:r="http://schemas.openxmlformats.org/officeDocument/2006/relationships" xmlns:m="http://schemas.openxmlformats.org/officeDocument/2006/math" xmlns:v="urn:schemas-microsoft-com:vml" xmlns:wp14="http://schemas.microsoft.com/office/word/2010/wordprocessingDrawing" xmlns:wp="http://schemas.openxmlformats.org/drawingml/2006/wordprocessingDrawing" xmlns:w10="urn:schemas-microsoft-com:office:word" xmlns:w="http://schemas.openxmlformats.org/wordprocessingml/2006/main" xmlns:w14="http://schemas.microsoft.com/office/word/2010/wordml" xmlns:w15="http://schemas.microsoft.com/office/word/2012/wordml" xmlns:w16cid="http://schemas.microsoft.com/office/word/2016/wordml/cid" xmlns:w16se="http://schemas.microsoft.com/office/word/2015/wordml/symex" xmlns:wpg="http://schemas.microsoft.com/office/word/2010/wordprocessingGroup" xmlns:wpi="http://schemas.microsoft.com/office/word/2010/wordprocessingInk" xmlns:wne="http://schemas.microsoft.com/office/word/2006/wordml" xmlns:wps="http://schemas.microsoft.com/office/word/2010/wordprocessingShape" mc:Ignorable="w14 w15 w16se w16cid wp14">
   <w:body>
     <w:p>
       <w:pPr>
@@ -15,6 +15,7 @@
         </w:rPr>
       </w:pPr>
       <w:bookmarkStart w:id="0" w:name="_Hlk506807522"/>
+      <w:bookmarkStart w:id="1" w:name="_GoBack"/>
       <w:r>
         <w:rPr>
           <w:rFonts w:ascii="Arial" w:hAnsi="Arial" w:cs="Arial"/>
@@ -30,7 +31,7 @@
               <wp:posOffset>-927735</wp:posOffset>
             </wp:positionH>
             <wp:positionV relativeFrom="paragraph">
-              <wp:posOffset>-1444625</wp:posOffset>
+              <wp:posOffset>-1284605</wp:posOffset>
             </wp:positionV>
             <wp:extent cx="7800229" cy="10084218"/>
             <wp:effectExtent l="0" t="0" r="0" b="0"/>
@@ -86,6 +87,7 @@
           </wp:anchor>
         </w:drawing>
       </w:r>
+      <w:bookmarkEnd w:id="1"/>
     </w:p>
     <w:p>
       <w:pPr>
@@ -217,6 +219,7 @@
           <w:szCs w:val="36"/>
         </w:rPr>
       </w:pPr>
+      <w:proofErr w:type="spellStart"/>
       <w:r>
         <w:rPr>
           <w:rFonts w:ascii="Arial" w:hAnsi="Arial" w:cs="Arial"/>
@@ -224,7 +227,17 @@
           <w:sz w:val="36"/>
           <w:szCs w:val="36"/>
         </w:rPr>
-        <w:t xml:space="preserve">HGInet </w:t>
+        <w:t>HGInet</w:t>
+      </w:r>
+      <w:proofErr w:type="spellEnd"/>
+      <w:r>
+        <w:rPr>
+          <w:rFonts w:ascii="Arial" w:hAnsi="Arial" w:cs="Arial"/>
+          <w:color w:val="365F91"/>
+          <w:sz w:val="36"/>
+          <w:szCs w:val="36"/>
+        </w:rPr>
+        <w:t xml:space="preserve"> </w:t>
       </w:r>
       <w:r>
         <w:rPr>
@@ -457,12 +470,21 @@
                                 </w:rPr>
                                 <w:t xml:space="preserve">Resol. 000559 </w:t>
                               </w:r>
+                              <w:proofErr w:type="gramStart"/>
                               <w:r>
                                 <w:rPr>
                                   <w:b/>
                                   <w:color w:val="767171" w:themeColor="background2" w:themeShade="80"/>
                                 </w:rPr>
-                                <w:t>Enero 22 de 2018</w:t>
+                                <w:t>Enero</w:t>
+                              </w:r>
+                              <w:proofErr w:type="gramEnd"/>
+                              <w:r>
+                                <w:rPr>
+                                  <w:b/>
+                                  <w:color w:val="767171" w:themeColor="background2" w:themeShade="80"/>
+                                </w:rPr>
+                                <w:t xml:space="preserve"> 22 de 2018</w:t>
                               </w:r>
                             </w:p>
                           </w:txbxContent>
@@ -572,7 +594,7 @@
                   <v:stroke joinstyle="miter"/>
                   <v:path gradientshapeok="t" o:connecttype="rect"/>
                 </v:shapetype>
-                <v:shape id="Cuadro de texto 10" o:spid="_x0000_s1027" type="#_x0000_t202" style="position:absolute;width:30289;height:16764;visibility:visible;mso-wrap-style:square;v-text-anchor:top" o:gfxdata="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" filled="f" stroked="f" strokeweight=".5pt">
+                <v:shape id="Cuadro de texto 10" o:spid="_x0000_s1027" type="#_x0000_t202" style="position:absolute;width:30289;height:16764;visibility:visible;mso-wrap-style:square;v-text-anchor:top" o:gfxdata="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" filled="f" stroked="f" strokeweight=".5pt">
                   <v:textbox>
                     <w:txbxContent>
                       <w:p>
@@ -602,7 +624,7 @@
                                       </pic:cNvPicPr>
                                     </pic:nvPicPr>
                                     <pic:blipFill>
-                                      <a:blip r:embed="rId11">
+                                      <a:blip r:embed="rId9">
                                         <a:extLst>
                                           <a:ext uri="{28A0092B-C50C-407E-A947-70E740481C1C}">
                                             <a14:useLocalDpi xmlns:a14="http://schemas.microsoft.com/office/drawing/2010/main" val="0"/>
@@ -664,18 +686,27 @@
                           </w:rPr>
                           <w:t xml:space="preserve">Resol. 000559 </w:t>
                         </w:r>
+                        <w:proofErr w:type="gramStart"/>
                         <w:r>
                           <w:rPr>
                             <w:b/>
                             <w:color w:val="767171" w:themeColor="background2" w:themeShade="80"/>
                           </w:rPr>
-                          <w:t>Enero 22 de 2018</w:t>
+                          <w:t>Enero</w:t>
+                        </w:r>
+                        <w:proofErr w:type="gramEnd"/>
+                        <w:r>
+                          <w:rPr>
+                            <w:b/>
+                            <w:color w:val="767171" w:themeColor="background2" w:themeShade="80"/>
+                          </w:rPr>
+                          <w:t xml:space="preserve"> 22 de 2018</w:t>
                         </w:r>
                       </w:p>
                     </w:txbxContent>
                   </v:textbox>
                 </v:shape>
-                <v:shape id="Cuadro de texto 2" o:spid="_x0000_s1028" type="#_x0000_t202" style="position:absolute;left:12001;top:7429;width:18574;height:5772;visibility:visible;mso-wrap-style:square;v-text-anchor:top" o:gfxdata="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" filled="f" stroked="f">
+                <v:shape id="Cuadro de texto 2" o:spid="_x0000_s1028" type="#_x0000_t202" style="position:absolute;left:12001;top:7429;width:18574;height:5772;visibility:visible;mso-wrap-style:square;v-text-anchor:top" o:gfxdata="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" filled="f" stroked="f">
                   <v:textbox style="mso-fit-shape-to-text:t">
                     <w:txbxContent>
                       <w:p>
@@ -702,7 +733,7 @@
                                       </pic:cNvPicPr>
                                     </pic:nvPicPr>
                                     <pic:blipFill>
-                                      <a:blip r:embed="rId12">
+                                      <a:blip r:embed="rId10">
                                         <a:extLst>
                                           <a:ext uri="{28A0092B-C50C-407E-A947-70E740481C1C}">
                                             <a14:useLocalDpi xmlns:a14="http://schemas.microsoft.com/office/drawing/2010/main" val="0"/>
@@ -898,7 +929,16 @@
           <w:sz w:val="20"/>
           <w:szCs w:val="20"/>
         </w:rPr>
-        <w:t>Fecha Actualización: 2018-03-16</w:t>
+        <w:t>Fecha Actualización: 2018-03-</w:t>
+      </w:r>
+      <w:r>
+        <w:rPr>
+          <w:rFonts w:ascii="Arial" w:hAnsi="Arial" w:cs="Arial"/>
+          <w:color w:val="365F91"/>
+          <w:sz w:val="20"/>
+          <w:szCs w:val="20"/>
+        </w:rPr>
+        <w:t>27</w:t>
       </w:r>
     </w:p>
     <w:p>
@@ -913,6 +953,7 @@
           <w:szCs w:val="20"/>
         </w:rPr>
       </w:pPr>
+      <w:proofErr w:type="spellStart"/>
       <w:r>
         <w:rPr>
           <w:rFonts w:ascii="Arial" w:hAnsi="Arial" w:cs="Arial"/>
@@ -920,7 +961,17 @@
           <w:sz w:val="20"/>
           <w:szCs w:val="20"/>
         </w:rPr>
-        <w:t xml:space="preserve">HGInet </w:t>
+        <w:t>HGInet</w:t>
+      </w:r>
+      <w:proofErr w:type="spellEnd"/>
+      <w:r>
+        <w:rPr>
+          <w:rFonts w:ascii="Arial" w:hAnsi="Arial" w:cs="Arial"/>
+          <w:color w:val="365F91"/>
+          <w:sz w:val="20"/>
+          <w:szCs w:val="20"/>
+        </w:rPr>
+        <w:t xml:space="preserve"> </w:t>
       </w:r>
       <w:r>
         <w:rPr>
@@ -1048,7 +1099,7 @@
       <w:sdtContent>
         <w:p>
           <w:pPr>
-            <w:pStyle w:val="TtulodeTDC"/>
+            <w:pStyle w:val="TtuloTDC"/>
             <w:rPr>
               <w:rFonts w:ascii="Arial" w:hAnsi="Arial" w:cs="Arial"/>
               <w:b/>
@@ -4739,8 +4790,8 @@
           <w:szCs w:val="20"/>
         </w:rPr>
       </w:pPr>
-      <w:bookmarkStart w:id="1" w:name="_Toc509316076"/>
-      <w:bookmarkStart w:id="2" w:name="_Toc497813396"/>
+      <w:bookmarkStart w:id="2" w:name="_Toc509316076"/>
+      <w:bookmarkStart w:id="3" w:name="_Toc497813396"/>
       <w:r>
         <w:rPr>
           <w:rFonts w:ascii="Arial" w:hAnsi="Arial" w:cs="Arial"/>
@@ -4751,7 +4802,7 @@
         </w:rPr>
         <w:t>CONFIDENCIALIDAD</w:t>
       </w:r>
-      <w:bookmarkEnd w:id="1"/>
+      <w:bookmarkEnd w:id="2"/>
     </w:p>
     <w:p>
       <w:pPr>
@@ -4799,7 +4850,27 @@
           <w:sz w:val="20"/>
           <w:szCs w:val="20"/>
         </w:rPr>
-        <w:t>De igual forma, esta prohibida la reproducción total o parcial de este documento, por cualquier medio o procedimiento, sin para ello contar con la autorización previa, expresa y por escrito de HGI SAS.</w:t>
+        <w:t xml:space="preserve">De igual forma, </w:t>
+      </w:r>
+      <w:proofErr w:type="spellStart"/>
+      <w:r>
+        <w:rPr>
+          <w:rFonts w:ascii="Arial" w:hAnsi="Arial" w:cs="Arial"/>
+          <w:color w:val="263238"/>
+          <w:sz w:val="20"/>
+          <w:szCs w:val="20"/>
+        </w:rPr>
+        <w:t>esta</w:t>
+      </w:r>
+      <w:proofErr w:type="spellEnd"/>
+      <w:r>
+        <w:rPr>
+          <w:rFonts w:ascii="Arial" w:hAnsi="Arial" w:cs="Arial"/>
+          <w:color w:val="263238"/>
+          <w:sz w:val="20"/>
+          <w:szCs w:val="20"/>
+        </w:rPr>
+        <w:t xml:space="preserve"> prohibida la reproducción total o parcial de este documento, por cualquier medio o procedimiento, sin para ello contar con la autorización previa, expresa y por escrito de HGI SAS.</w:t>
       </w:r>
     </w:p>
     <w:p>
@@ -4849,7 +4920,7 @@
           <w:szCs w:val="20"/>
         </w:rPr>
       </w:pPr>
-      <w:bookmarkStart w:id="3" w:name="_Toc509316077"/>
+      <w:bookmarkStart w:id="4" w:name="_Toc509316077"/>
       <w:r>
         <w:rPr>
           <w:rFonts w:ascii="Arial" w:hAnsi="Arial" w:cs="Arial"/>
@@ -4860,8 +4931,8 @@
         </w:rPr>
         <w:t>GENERALIDADES</w:t>
       </w:r>
-      <w:bookmarkEnd w:id="2"/>
       <w:bookmarkEnd w:id="3"/>
+      <w:bookmarkEnd w:id="4"/>
     </w:p>
     <w:p>
       <w:pPr>
@@ -4885,6 +4956,7 @@
           <w:szCs w:val="20"/>
         </w:rPr>
       </w:pPr>
+      <w:proofErr w:type="spellStart"/>
       <w:r>
         <w:rPr>
           <w:rFonts w:ascii="Arial" w:hAnsi="Arial" w:cs="Arial"/>
@@ -4894,6 +4966,7 @@
         </w:rPr>
         <w:t>HGInet</w:t>
       </w:r>
+      <w:proofErr w:type="spellEnd"/>
       <w:r>
         <w:rPr>
           <w:rFonts w:ascii="Arial" w:hAnsi="Arial" w:cs="Arial"/>
@@ -5059,15 +5132,79 @@
           <w:sz w:val="20"/>
           <w:szCs w:val="20"/>
         </w:rPr>
-        <w:t xml:space="preserve"> APIs </w:t>
-      </w:r>
-      <w:r>
-        <w:rPr>
-          <w:rFonts w:ascii="Arial" w:hAnsi="Arial" w:cs="Arial"/>
-          <w:sz w:val="20"/>
-          <w:szCs w:val="20"/>
-        </w:rPr>
-        <w:t>Rest (Representational State Transfer</w:t>
+        <w:t xml:space="preserve"> </w:t>
+      </w:r>
+      <w:proofErr w:type="spellStart"/>
+      <w:r>
+        <w:rPr>
+          <w:rFonts w:ascii="Arial" w:hAnsi="Arial" w:cs="Arial"/>
+          <w:sz w:val="20"/>
+          <w:szCs w:val="20"/>
+        </w:rPr>
+        <w:t>APIs</w:t>
+      </w:r>
+      <w:proofErr w:type="spellEnd"/>
+      <w:r>
+        <w:rPr>
+          <w:rFonts w:ascii="Arial" w:hAnsi="Arial" w:cs="Arial"/>
+          <w:sz w:val="20"/>
+          <w:szCs w:val="20"/>
+        </w:rPr>
+        <w:t xml:space="preserve"> </w:t>
+      </w:r>
+      <w:proofErr w:type="spellStart"/>
+      <w:r>
+        <w:rPr>
+          <w:rFonts w:ascii="Arial" w:hAnsi="Arial" w:cs="Arial"/>
+          <w:sz w:val="20"/>
+          <w:szCs w:val="20"/>
+        </w:rPr>
+        <w:t>Rest</w:t>
+      </w:r>
+      <w:proofErr w:type="spellEnd"/>
+      <w:r>
+        <w:rPr>
+          <w:rFonts w:ascii="Arial" w:hAnsi="Arial" w:cs="Arial"/>
+          <w:sz w:val="20"/>
+          <w:szCs w:val="20"/>
+        </w:rPr>
+        <w:t xml:space="preserve"> (</w:t>
+      </w:r>
+      <w:proofErr w:type="spellStart"/>
+      <w:r>
+        <w:rPr>
+          <w:rFonts w:ascii="Arial" w:hAnsi="Arial" w:cs="Arial"/>
+          <w:sz w:val="20"/>
+          <w:szCs w:val="20"/>
+        </w:rPr>
+        <w:t>Representational</w:t>
+      </w:r>
+      <w:proofErr w:type="spellEnd"/>
+      <w:r>
+        <w:rPr>
+          <w:rFonts w:ascii="Arial" w:hAnsi="Arial" w:cs="Arial"/>
+          <w:sz w:val="20"/>
+          <w:szCs w:val="20"/>
+        </w:rPr>
+        <w:t xml:space="preserve"> </w:t>
+      </w:r>
+      <w:proofErr w:type="spellStart"/>
+      <w:r>
+        <w:rPr>
+          <w:rFonts w:ascii="Arial" w:hAnsi="Arial" w:cs="Arial"/>
+          <w:sz w:val="20"/>
+          <w:szCs w:val="20"/>
+        </w:rPr>
+        <w:t>State</w:t>
+      </w:r>
+      <w:proofErr w:type="spellEnd"/>
+      <w:r>
+        <w:rPr>
+          <w:rFonts w:ascii="Arial" w:hAnsi="Arial" w:cs="Arial"/>
+          <w:sz w:val="20"/>
+          <w:szCs w:val="20"/>
+        </w:rPr>
+        <w:t xml:space="preserve"> Transfer</w:t>
       </w:r>
       <w:r>
         <w:rPr>
@@ -5120,8 +5257,8 @@
           <w:szCs w:val="20"/>
         </w:rPr>
       </w:pPr>
-      <w:bookmarkStart w:id="4" w:name="_Toc497813397"/>
-      <w:bookmarkStart w:id="5" w:name="_Toc509316078"/>
+      <w:bookmarkStart w:id="5" w:name="_Toc497813397"/>
+      <w:bookmarkStart w:id="6" w:name="_Toc509316078"/>
       <w:r>
         <w:rPr>
           <w:rFonts w:cs="Arial"/>
@@ -5129,8 +5266,8 @@
         </w:rPr>
         <w:t>Requerimientos de Comunicación</w:t>
       </w:r>
-      <w:bookmarkEnd w:id="4"/>
       <w:bookmarkEnd w:id="5"/>
+      <w:bookmarkEnd w:id="6"/>
     </w:p>
     <w:p>
       <w:pPr>
@@ -5367,8 +5504,8 @@
           <w:szCs w:val="20"/>
         </w:rPr>
       </w:pPr>
-      <w:bookmarkStart w:id="6" w:name="_Toc497813399"/>
-      <w:bookmarkStart w:id="7" w:name="_Toc509316079"/>
+      <w:bookmarkStart w:id="7" w:name="_Toc497813399"/>
+      <w:bookmarkStart w:id="8" w:name="_Toc509316079"/>
       <w:r>
         <w:rPr>
           <w:rFonts w:ascii="Arial" w:hAnsi="Arial" w:cs="Arial"/>
@@ -5379,8 +5516,8 @@
         </w:rPr>
         <w:t>ACCESO A LOS SERVICIOS WEB</w:t>
       </w:r>
-      <w:bookmarkEnd w:id="6"/>
       <w:bookmarkEnd w:id="7"/>
+      <w:bookmarkEnd w:id="8"/>
     </w:p>
     <w:p>
       <w:pPr>
@@ -5408,8 +5545,8 @@
           <w:szCs w:val="20"/>
         </w:rPr>
       </w:pPr>
-      <w:bookmarkStart w:id="8" w:name="_Toc497813400"/>
-      <w:bookmarkStart w:id="9" w:name="_Toc509316080"/>
+      <w:bookmarkStart w:id="9" w:name="_Toc497813400"/>
+      <w:bookmarkStart w:id="10" w:name="_Toc509316080"/>
       <w:r>
         <w:rPr>
           <w:rFonts w:cs="Arial"/>
@@ -5424,8 +5561,8 @@
         </w:rPr>
         <w:t>l</w:t>
       </w:r>
-      <w:bookmarkEnd w:id="8"/>
       <w:bookmarkEnd w:id="9"/>
+      <w:bookmarkEnd w:id="10"/>
     </w:p>
     <w:p>
       <w:pPr>
@@ -5469,6 +5606,95 @@
           <w:szCs w:val="20"/>
         </w:rPr>
         <w:t xml:space="preserve">es suministrada por HGI SAS al momento de adquirir la licencia de uso de la Plataforma de Facturación Electrónica. </w:t>
+      </w:r>
+    </w:p>
+    <w:p>
+      <w:pPr>
+        <w:ind w:left="284"/>
+        <w:jc w:val="both"/>
+        <w:rPr>
+          <w:rFonts w:ascii="Arial" w:hAnsi="Arial" w:cs="Arial"/>
+          <w:sz w:val="20"/>
+          <w:szCs w:val="20"/>
+        </w:rPr>
+      </w:pPr>
+      <w:r>
+        <w:rPr>
+          <w:rFonts w:ascii="Arial" w:hAnsi="Arial" w:cs="Arial"/>
+          <w:sz w:val="20"/>
+          <w:szCs w:val="20"/>
+        </w:rPr>
+        <w:t xml:space="preserve">A </w:t>
+      </w:r>
+      <w:proofErr w:type="gramStart"/>
+      <w:r>
+        <w:rPr>
+          <w:rFonts w:ascii="Arial" w:hAnsi="Arial" w:cs="Arial"/>
+          <w:sz w:val="20"/>
+          <w:szCs w:val="20"/>
+        </w:rPr>
+        <w:t>continuación</w:t>
+      </w:r>
+      <w:proofErr w:type="gramEnd"/>
+      <w:r>
+        <w:rPr>
+          <w:rFonts w:ascii="Arial" w:hAnsi="Arial" w:cs="Arial"/>
+          <w:sz w:val="20"/>
+          <w:szCs w:val="20"/>
+        </w:rPr>
+        <w:t xml:space="preserve"> se indica l</w:t>
+      </w:r>
+      <w:r>
+        <w:rPr>
+          <w:rFonts w:ascii="Arial" w:hAnsi="Arial" w:cs="Arial"/>
+          <w:sz w:val="20"/>
+          <w:szCs w:val="20"/>
+        </w:rPr>
+        <w:t>a ruta pública de los servicios web par</w:t>
+      </w:r>
+      <w:r>
+        <w:rPr>
+          <w:rFonts w:ascii="Arial" w:hAnsi="Arial" w:cs="Arial"/>
+          <w:sz w:val="20"/>
+          <w:szCs w:val="20"/>
+        </w:rPr>
+        <w:t>a habilitación (desarrollo y pruebas)</w:t>
+      </w:r>
+      <w:r>
+        <w:rPr>
+          <w:rFonts w:ascii="Arial" w:hAnsi="Arial" w:cs="Arial"/>
+          <w:sz w:val="20"/>
+          <w:szCs w:val="20"/>
+        </w:rPr>
+        <w:t xml:space="preserve">; la cual se debe reemplazar el texto “http://dominio_principal/” en las rutas de la sección 3.2 por el indicado.  </w:t>
+      </w:r>
+      <w:r>
+        <w:rPr>
+          <w:rFonts w:ascii="Arial" w:hAnsi="Arial" w:cs="Arial"/>
+          <w:sz w:val="20"/>
+          <w:szCs w:val="20"/>
+        </w:rPr>
+        <w:t xml:space="preserve">  </w:t>
+      </w:r>
+    </w:p>
+    <w:p>
+      <w:pPr>
+        <w:spacing w:line="360" w:lineRule="auto"/>
+        <w:ind w:left="284" w:firstLine="424"/>
+        <w:jc w:val="both"/>
+        <w:rPr>
+          <w:rFonts w:ascii="Arial" w:hAnsi="Arial" w:cs="Arial"/>
+          <w:sz w:val="20"/>
+          <w:szCs w:val="20"/>
+        </w:rPr>
+      </w:pPr>
+      <w:r>
+        <w:rPr>
+          <w:rFonts w:ascii="Arial" w:hAnsi="Arial" w:cs="Arial"/>
+          <w:sz w:val="20"/>
+          <w:szCs w:val="20"/>
+        </w:rPr>
+        <w:t>http://habilitacion.mifacturaenlinea.com.co/</w:t>
       </w:r>
     </w:p>
     <w:p>
@@ -5498,8 +5724,8 @@
           <w:szCs w:val="20"/>
         </w:rPr>
       </w:pPr>
-      <w:bookmarkStart w:id="10" w:name="_Toc497813401"/>
-      <w:bookmarkStart w:id="11" w:name="_Toc509316081"/>
+      <w:bookmarkStart w:id="11" w:name="_Toc497813401"/>
+      <w:bookmarkStart w:id="12" w:name="_Toc509316081"/>
       <w:r>
         <w:rPr>
           <w:rFonts w:cs="Arial"/>
@@ -5507,8 +5733,8 @@
         </w:rPr>
         <w:t>Rutas de Acceso a los Servicios Web</w:t>
       </w:r>
-      <w:bookmarkEnd w:id="10"/>
       <w:bookmarkEnd w:id="11"/>
+      <w:bookmarkEnd w:id="12"/>
     </w:p>
     <w:p>
       <w:pPr>
@@ -5623,7 +5849,7 @@
                     </pic:cNvPicPr>
                   </pic:nvPicPr>
                   <pic:blipFill>
-                    <a:blip r:embed="rId13" cstate="print">
+                    <a:blip r:embed="rId11" cstate="print">
                       <a:extLst>
                         <a:ext uri="{28A0092B-C50C-407E-A947-70E740481C1C}">
                           <a14:useLocalDpi xmlns:a14="http://schemas.microsoft.com/office/drawing/2010/main" val="0"/>
@@ -5675,9 +5901,9 @@
           <w:szCs w:val="20"/>
         </w:rPr>
       </w:pPr>
-      <w:bookmarkStart w:id="12" w:name="_Administrativo_[_/ServiciosWcf/Admi"/>
-      <w:bookmarkStart w:id="13" w:name="_Toc496873139"/>
-      <w:bookmarkEnd w:id="12"/>
+      <w:bookmarkStart w:id="13" w:name="_Administrativo_[_/ServiciosWcf/Admi"/>
+      <w:bookmarkStart w:id="14" w:name="_Toc496873139"/>
+      <w:bookmarkEnd w:id="13"/>
       <w:r>
         <w:rPr>
           <w:rFonts w:ascii="Arial" w:hAnsi="Arial" w:cs="Arial"/>
@@ -5688,7 +5914,7 @@
         </w:rPr>
         <w:t>Rutas Públicas</w:t>
       </w:r>
-      <w:bookmarkEnd w:id="13"/>
+      <w:bookmarkEnd w:id="14"/>
       <w:r>
         <w:rPr>
           <w:rFonts w:ascii="Arial" w:hAnsi="Arial" w:cs="Arial"/>
@@ -5700,17 +5926,7 @@
         <w:t xml:space="preserve"> </w:t>
       </w:r>
     </w:p>
-    <w:p>
-      <w:pPr>
-        <w:spacing w:line="360" w:lineRule="auto"/>
-        <w:jc w:val="both"/>
-        <w:rPr>
-          <w:rFonts w:ascii="Arial" w:hAnsi="Arial" w:cs="Arial"/>
-          <w:sz w:val="20"/>
-          <w:szCs w:val="20"/>
-        </w:rPr>
-      </w:pPr>
-    </w:p>
+    <w:p/>
     <w:p>
       <w:pPr>
         <w:pStyle w:val="Prrafodelista"/>
@@ -5799,7 +6015,7 @@
         <w:t>http://dominio_principal/wcf/factura.svc</w:t>
       </w:r>
     </w:p>
-    <w:bookmarkStart w:id="14" w:name="ServicioConceptosdePago"/>
+    <w:bookmarkStart w:id="15" w:name="ServicioConceptosdePago"/>
     <w:p>
       <w:pPr>
         <w:pStyle w:val="Prrafodelista"/>
@@ -5867,7 +6083,7 @@
         <w:t xml:space="preserve"> </w:t>
       </w:r>
     </w:p>
-    <w:bookmarkEnd w:id="14"/>
+    <w:bookmarkEnd w:id="15"/>
     <w:p>
       <w:pPr>
         <w:spacing w:line="360" w:lineRule="auto"/>
@@ -6150,9 +6366,9 @@
           <w:szCs w:val="20"/>
         </w:rPr>
       </w:pPr>
-      <w:bookmarkStart w:id="15" w:name="_Toc497813402"/>
-      <w:bookmarkStart w:id="16" w:name="_Toc509316082"/>
-      <w:bookmarkStart w:id="17" w:name="GeneralidadesServiciosWeb"/>
+      <w:bookmarkStart w:id="16" w:name="_Toc497813402"/>
+      <w:bookmarkStart w:id="17" w:name="_Toc509316082"/>
+      <w:bookmarkStart w:id="18" w:name="GeneralidadesServiciosWeb"/>
       <w:r>
         <w:rPr>
           <w:rFonts w:ascii="Arial" w:hAnsi="Arial" w:cs="Arial"/>
@@ -6161,13 +6377,12 @@
           <w:sz w:val="20"/>
           <w:szCs w:val="20"/>
         </w:rPr>
-        <w:lastRenderedPageBreak/>
         <w:t>GENERALIDADES DE LOS SERVICIOS WEB</w:t>
       </w:r>
-      <w:bookmarkEnd w:id="15"/>
       <w:bookmarkEnd w:id="16"/>
+      <w:bookmarkEnd w:id="17"/>
     </w:p>
-    <w:bookmarkEnd w:id="17"/>
+    <w:bookmarkEnd w:id="18"/>
     <w:p>
       <w:pPr>
         <w:autoSpaceDE w:val="0"/>
@@ -6199,11 +6414,11 @@
           <w:szCs w:val="20"/>
         </w:rPr>
       </w:pPr>
-      <w:bookmarkStart w:id="18" w:name="_Autenticación"/>
-      <w:bookmarkStart w:id="19" w:name="_Toc509316083"/>
-      <w:bookmarkStart w:id="20" w:name="_Toc497813404"/>
-      <w:bookmarkStart w:id="21" w:name="Autenticacion"/>
-      <w:bookmarkEnd w:id="18"/>
+      <w:bookmarkStart w:id="19" w:name="_Autenticación"/>
+      <w:bookmarkStart w:id="20" w:name="_Toc509316083"/>
+      <w:bookmarkStart w:id="21" w:name="_Toc497813404"/>
+      <w:bookmarkStart w:id="22" w:name="Autenticacion"/>
+      <w:bookmarkEnd w:id="19"/>
       <w:r>
         <w:rPr>
           <w:rFonts w:cs="Arial"/>
@@ -6211,7 +6426,7 @@
         </w:rPr>
         <w:t>Autenticación</w:t>
       </w:r>
-      <w:bookmarkEnd w:id="19"/>
+      <w:bookmarkEnd w:id="20"/>
     </w:p>
     <w:p>
       <w:pPr>
@@ -6246,7 +6461,25 @@
           <w:sz w:val="20"/>
           <w:szCs w:val="20"/>
         </w:rPr>
-        <w:t xml:space="preserve"> cuentan con la propiedad DataKey de tipo texto; la cual será formada por los siguientes campos encriptados en SHA1:</w:t>
+        <w:t xml:space="preserve"> cuentan con la propiedad </w:t>
+      </w:r>
+      <w:proofErr w:type="spellStart"/>
+      <w:r>
+        <w:rPr>
+          <w:rFonts w:ascii="Arial" w:hAnsi="Arial" w:cs="Arial"/>
+          <w:sz w:val="20"/>
+          <w:szCs w:val="20"/>
+        </w:rPr>
+        <w:t>DataKey</w:t>
+      </w:r>
+      <w:proofErr w:type="spellEnd"/>
+      <w:r>
+        <w:rPr>
+          <w:rFonts w:ascii="Arial" w:hAnsi="Arial" w:cs="Arial"/>
+          <w:sz w:val="20"/>
+          <w:szCs w:val="20"/>
+        </w:rPr>
+        <w:t xml:space="preserve"> de tipo texto; la cual será formada por los siguientes campos encriptados en SHA1:</w:t>
       </w:r>
     </w:p>
     <w:p>
@@ -6316,8 +6549,9 @@
           <w:szCs w:val="20"/>
           <w:lang w:val="en-US"/>
         </w:rPr>
-        <w:t>SHA1(Serial + Documento</w:t>
-      </w:r>
+        <w:t xml:space="preserve">SHA1(Serial + </w:t>
+      </w:r>
+      <w:proofErr w:type="spellStart"/>
       <w:r>
         <w:rPr>
           <w:rFonts w:ascii="Arial" w:hAnsi="Arial" w:cs="Arial"/>
@@ -6325,8 +6559,29 @@
           <w:szCs w:val="20"/>
           <w:lang w:val="en-US"/>
         </w:rPr>
-        <w:t xml:space="preserve"> Identificación</w:t>
-      </w:r>
+        <w:t>Documento</w:t>
+      </w:r>
+      <w:proofErr w:type="spellEnd"/>
+      <w:r>
+        <w:rPr>
+          <w:rFonts w:ascii="Arial" w:hAnsi="Arial" w:cs="Arial"/>
+          <w:sz w:val="20"/>
+          <w:szCs w:val="20"/>
+          <w:lang w:val="en-US"/>
+        </w:rPr>
+        <w:t xml:space="preserve"> </w:t>
+      </w:r>
+      <w:proofErr w:type="spellStart"/>
+      <w:r>
+        <w:rPr>
+          <w:rFonts w:ascii="Arial" w:hAnsi="Arial" w:cs="Arial"/>
+          <w:sz w:val="20"/>
+          <w:szCs w:val="20"/>
+          <w:lang w:val="en-US"/>
+        </w:rPr>
+        <w:t>Identificación</w:t>
+      </w:r>
+      <w:proofErr w:type="spellEnd"/>
       <w:r>
         <w:rPr>
           <w:rFonts w:ascii="Arial" w:hAnsi="Arial" w:cs="Arial"/>
@@ -6400,8 +6655,8 @@
         </w:rPr>
         <w:t>= 4d44203b44ccc3fa67f1548dae4e050618a5b263</w:t>
       </w:r>
-      <w:bookmarkEnd w:id="20"/>
       <w:bookmarkEnd w:id="21"/>
+      <w:bookmarkEnd w:id="22"/>
     </w:p>
     <w:p>
       <w:pPr>
@@ -6437,7 +6692,7 @@
           <w:szCs w:val="20"/>
         </w:rPr>
       </w:pPr>
-      <w:bookmarkStart w:id="22" w:name="_Toc509316084"/>
+      <w:bookmarkStart w:id="23" w:name="_Toc509316084"/>
       <w:r>
         <w:rPr>
           <w:rFonts w:ascii="Arial" w:hAnsi="Arial" w:cs="Arial"/>
@@ -6449,7 +6704,7 @@
         <w:lastRenderedPageBreak/>
         <w:t>SERVICIOS WEB</w:t>
       </w:r>
-      <w:bookmarkEnd w:id="22"/>
+      <w:bookmarkEnd w:id="23"/>
       <w:r>
         <w:rPr>
           <w:rFonts w:ascii="Arial" w:hAnsi="Arial" w:cs="Arial"/>
@@ -6479,7 +6734,7 @@
           <w:rFonts w:cs="Arial"/>
         </w:rPr>
       </w:pPr>
-      <w:bookmarkStart w:id="23" w:name="_Toc509316085"/>
+      <w:bookmarkStart w:id="24" w:name="_Toc509316085"/>
       <w:r>
         <w:rPr>
           <w:rFonts w:cs="Arial"/>
@@ -6510,7 +6765,7 @@
         </w:rPr>
         <w:t xml:space="preserve"> Documentos</w:t>
       </w:r>
-      <w:bookmarkEnd w:id="23"/>
+      <w:bookmarkEnd w:id="24"/>
     </w:p>
     <w:p>
       <w:pPr>
@@ -6540,8 +6795,17 @@
           <w:rFonts w:ascii="Arial" w:hAnsi="Arial" w:cs="Arial"/>
           <w:sz w:val="20"/>
         </w:rPr>
-        <w:t xml:space="preserve"> Web con el fin de recepcionar</w:t>
-      </w:r>
+        <w:t xml:space="preserve"> Web con el fin de </w:t>
+      </w:r>
+      <w:proofErr w:type="spellStart"/>
+      <w:r>
+        <w:rPr>
+          <w:rFonts w:ascii="Arial" w:hAnsi="Arial" w:cs="Arial"/>
+          <w:sz w:val="20"/>
+        </w:rPr>
+        <w:t>recepcionar</w:t>
+      </w:r>
+      <w:proofErr w:type="spellEnd"/>
       <w:r>
         <w:rPr>
           <w:rFonts w:ascii="Arial" w:hAnsi="Arial" w:cs="Arial"/>
@@ -6619,16 +6883,24 @@
           <w:rFonts w:cs="Arial"/>
         </w:rPr>
       </w:pPr>
-      <w:bookmarkStart w:id="24" w:name="_Metodo_Web:_Crear"/>
-      <w:bookmarkStart w:id="25" w:name="_Toc509316086"/>
-      <w:bookmarkEnd w:id="24"/>
+      <w:bookmarkStart w:id="25" w:name="_Metodo_Web:_Crear"/>
+      <w:bookmarkStart w:id="26" w:name="_Toc509316086"/>
+      <w:bookmarkEnd w:id="25"/>
+      <w:proofErr w:type="spellStart"/>
       <w:r>
         <w:rPr>
           <w:rFonts w:cs="Arial"/>
         </w:rPr>
-        <w:t>Metodo Web: Crear Factura</w:t>
-      </w:r>
-      <w:bookmarkEnd w:id="25"/>
+        <w:t>Metodo</w:t>
+      </w:r>
+      <w:proofErr w:type="spellEnd"/>
+      <w:r>
+        <w:rPr>
+          <w:rFonts w:cs="Arial"/>
+        </w:rPr>
+        <w:t xml:space="preserve"> Web: Crear Factura</w:t>
+      </w:r>
+      <w:bookmarkEnd w:id="26"/>
     </w:p>
     <w:p>
       <w:pPr>
@@ -6844,9 +7116,11 @@
                 <w:b/>
               </w:rPr>
             </w:pPr>
+            <w:proofErr w:type="spellStart"/>
             <w:r>
               <w:t>Recepcion</w:t>
             </w:r>
+            <w:proofErr w:type="spellEnd"/>
           </w:p>
         </w:tc>
       </w:tr>
@@ -6969,11 +7243,19 @@
               <w:ind w:left="63" w:right="72"/>
               <w:jc w:val="both"/>
             </w:pPr>
+            <w:proofErr w:type="spellStart"/>
             <w:r>
               <w:rPr>
                 <w:highlight w:val="white"/>
               </w:rPr>
-              <w:t>List&lt;</w:t>
+              <w:t>List</w:t>
+            </w:r>
+            <w:proofErr w:type="spellEnd"/>
+            <w:r>
+              <w:rPr>
+                <w:highlight w:val="white"/>
+              </w:rPr>
+              <w:t>&lt;</w:t>
             </w:r>
             <w:r>
               <w:rPr>
@@ -7098,15 +7380,22 @@
               <w:ind w:left="63" w:right="72"/>
               <w:jc w:val="both"/>
             </w:pPr>
-            <w:r>
-              <w:t>List&lt;</w:t>
-            </w:r>
+            <w:proofErr w:type="spellStart"/>
+            <w:r>
+              <w:t>List</w:t>
+            </w:r>
+            <w:proofErr w:type="spellEnd"/>
+            <w:r>
+              <w:t>&lt;</w:t>
+            </w:r>
+            <w:proofErr w:type="spellStart"/>
             <w:r>
               <w:rPr>
                 <w:color w:val="2B91AF"/>
               </w:rPr>
               <w:t>DocumentoRespuesta</w:t>
             </w:r>
+            <w:proofErr w:type="spellEnd"/>
             <w:r>
               <w:t>&gt; Colección de o</w:t>
             </w:r>
@@ -7123,12 +7412,14 @@
               <w:t xml:space="preserve"> </w:t>
             </w:r>
             <w:hyperlink w:anchor="_Estado_de_Documento" w:history="1">
+              <w:proofErr w:type="spellStart"/>
               <w:r>
                 <w:rPr>
                   <w:rStyle w:val="Hipervnculo"/>
                 </w:rPr>
                 <w:t>DocumentoRespuesta</w:t>
               </w:r>
+              <w:proofErr w:type="spellEnd"/>
             </w:hyperlink>
           </w:p>
         </w:tc>
@@ -7178,17 +7469,25 @@
           <w:rFonts w:cs="Arial"/>
         </w:rPr>
       </w:pPr>
-      <w:bookmarkStart w:id="26" w:name="_Metodo_Web:_Crear_1"/>
-      <w:bookmarkStart w:id="27" w:name="_Toc509316087"/>
-      <w:bookmarkEnd w:id="26"/>
+      <w:bookmarkStart w:id="27" w:name="_Metodo_Web:_Crear_1"/>
+      <w:bookmarkStart w:id="28" w:name="_Toc509316087"/>
+      <w:bookmarkEnd w:id="27"/>
+      <w:proofErr w:type="spellStart"/>
       <w:r>
         <w:rPr>
           <w:rFonts w:cs="Arial"/>
         </w:rPr>
         <w:lastRenderedPageBreak/>
-        <w:t>Metodo Web: Crear Nota Crédito</w:t>
-      </w:r>
-      <w:bookmarkEnd w:id="27"/>
+        <w:t>Metodo</w:t>
+      </w:r>
+      <w:proofErr w:type="spellEnd"/>
+      <w:r>
+        <w:rPr>
+          <w:rFonts w:cs="Arial"/>
+        </w:rPr>
+        <w:t xml:space="preserve"> Web: Crear Nota Crédito</w:t>
+      </w:r>
+      <w:bookmarkEnd w:id="28"/>
     </w:p>
     <w:p>
       <w:pPr>
@@ -7334,9 +7633,11 @@
                 <w:b/>
               </w:rPr>
             </w:pPr>
+            <w:proofErr w:type="spellStart"/>
             <w:r>
               <w:t>Recepcion</w:t>
             </w:r>
+            <w:proofErr w:type="spellEnd"/>
           </w:p>
         </w:tc>
       </w:tr>
@@ -7459,11 +7760,33 @@
               <w:ind w:left="63" w:right="72"/>
               <w:jc w:val="both"/>
             </w:pPr>
+            <w:proofErr w:type="spellStart"/>
             <w:r>
               <w:rPr>
                 <w:highlight w:val="white"/>
               </w:rPr>
-              <w:t>List&lt;NotaCredito&gt;</w:t>
+              <w:t>List</w:t>
+            </w:r>
+            <w:proofErr w:type="spellEnd"/>
+            <w:r>
+              <w:rPr>
+                <w:highlight w:val="white"/>
+              </w:rPr>
+              <w:t>&lt;</w:t>
+            </w:r>
+            <w:proofErr w:type="spellStart"/>
+            <w:r>
+              <w:rPr>
+                <w:highlight w:val="white"/>
+              </w:rPr>
+              <w:t>NotaCredito</w:t>
+            </w:r>
+            <w:proofErr w:type="spellEnd"/>
+            <w:r>
+              <w:rPr>
+                <w:highlight w:val="white"/>
+              </w:rPr>
+              <w:t>&gt;</w:t>
             </w:r>
           </w:p>
         </w:tc>
@@ -7479,9 +7802,11 @@
               <w:ind w:left="63" w:right="72"/>
               <w:jc w:val="both"/>
             </w:pPr>
+            <w:proofErr w:type="spellStart"/>
             <w:r>
               <w:t>NotaCredito</w:t>
             </w:r>
+            <w:proofErr w:type="spellEnd"/>
           </w:p>
         </w:tc>
         <w:tc>
@@ -7514,12 +7839,14 @@
               <w:t xml:space="preserve">Ver objeto: </w:t>
             </w:r>
             <w:hyperlink w:anchor="_6.1.2_Nota_Crédito" w:history="1">
+              <w:proofErr w:type="spellStart"/>
               <w:r>
                 <w:rPr>
                   <w:rStyle w:val="Hipervnculo"/>
                 </w:rPr>
                 <w:t>NotaCredito</w:t>
               </w:r>
+              <w:proofErr w:type="spellEnd"/>
             </w:hyperlink>
             <w:r>
               <w:t xml:space="preserve"> </w:t>
@@ -7561,25 +7888,34 @@
               <w:ind w:left="63" w:right="72"/>
               <w:jc w:val="both"/>
             </w:pPr>
-            <w:r>
-              <w:t>List&lt;</w:t>
-            </w:r>
+            <w:proofErr w:type="spellStart"/>
+            <w:r>
+              <w:t>List</w:t>
+            </w:r>
+            <w:proofErr w:type="spellEnd"/>
+            <w:r>
+              <w:t>&lt;</w:t>
+            </w:r>
+            <w:proofErr w:type="spellStart"/>
             <w:r>
               <w:rPr>
                 <w:color w:val="2B91AF"/>
               </w:rPr>
               <w:t>DocumentoRespuesta</w:t>
             </w:r>
+            <w:proofErr w:type="spellEnd"/>
             <w:r>
               <w:t xml:space="preserve">&gt; Colección de objetos de tipo </w:t>
             </w:r>
             <w:hyperlink w:anchor="_Estado_de_Documento" w:history="1">
+              <w:proofErr w:type="spellStart"/>
               <w:r>
                 <w:rPr>
                   <w:rStyle w:val="Hipervnculo"/>
                 </w:rPr>
                 <w:t>DocumentoRespuesta</w:t>
               </w:r>
+              <w:proofErr w:type="spellEnd"/>
             </w:hyperlink>
           </w:p>
         </w:tc>
@@ -7603,16 +7939,24 @@
           <w:rFonts w:cs="Arial"/>
         </w:rPr>
       </w:pPr>
-      <w:bookmarkStart w:id="28" w:name="_Metodo_Web:_Crear_2"/>
-      <w:bookmarkStart w:id="29" w:name="_Toc509316088"/>
-      <w:bookmarkEnd w:id="28"/>
+      <w:bookmarkStart w:id="29" w:name="_Metodo_Web:_Crear_2"/>
+      <w:bookmarkStart w:id="30" w:name="_Toc509316088"/>
+      <w:bookmarkEnd w:id="29"/>
+      <w:proofErr w:type="spellStart"/>
       <w:r>
         <w:rPr>
           <w:rFonts w:cs="Arial"/>
         </w:rPr>
-        <w:t>Metodo Web: Crear Nota Débito</w:t>
-      </w:r>
-      <w:bookmarkEnd w:id="29"/>
+        <w:t>Metodo</w:t>
+      </w:r>
+      <w:proofErr w:type="spellEnd"/>
+      <w:r>
+        <w:rPr>
+          <w:rFonts w:cs="Arial"/>
+        </w:rPr>
+        <w:t xml:space="preserve"> Web: Crear Nota Débito</w:t>
+      </w:r>
+      <w:bookmarkEnd w:id="30"/>
     </w:p>
     <w:p>
       <w:pPr>
@@ -7654,7 +7998,29 @@
           <w:szCs w:val="20"/>
           <w:lang w:eastAsia="es-CO"/>
         </w:rPr>
-        <w:t>eb permite la recepción documentos tipo Nota Dédito enviados por el Facturador Electrónico.</w:t>
+        <w:t xml:space="preserve">eb permite la recepción documentos tipo Nota </w:t>
+      </w:r>
+      <w:proofErr w:type="spellStart"/>
+      <w:r>
+        <w:rPr>
+          <w:rFonts w:ascii="Arial" w:hAnsi="Arial" w:cs="Arial"/>
+          <w:color w:val="000000"/>
+          <w:sz w:val="20"/>
+          <w:szCs w:val="20"/>
+          <w:lang w:eastAsia="es-CO"/>
+        </w:rPr>
+        <w:t>Dédito</w:t>
+      </w:r>
+      <w:proofErr w:type="spellEnd"/>
+      <w:r>
+        <w:rPr>
+          <w:rFonts w:ascii="Arial" w:hAnsi="Arial" w:cs="Arial"/>
+          <w:color w:val="000000"/>
+          <w:sz w:val="20"/>
+          <w:szCs w:val="20"/>
+          <w:lang w:eastAsia="es-CO"/>
+        </w:rPr>
+        <w:t xml:space="preserve"> enviados por el Facturador Electrónico.</w:t>
       </w:r>
     </w:p>
     <w:p>
@@ -7758,9 +8124,11 @@
                 <w:b/>
               </w:rPr>
             </w:pPr>
+            <w:proofErr w:type="spellStart"/>
             <w:r>
               <w:t>Recepcion</w:t>
             </w:r>
+            <w:proofErr w:type="spellEnd"/>
           </w:p>
         </w:tc>
       </w:tr>
@@ -7883,18 +8251,28 @@
               <w:ind w:left="63" w:right="72"/>
               <w:jc w:val="both"/>
             </w:pPr>
+            <w:proofErr w:type="spellStart"/>
             <w:r>
               <w:rPr>
                 <w:highlight w:val="white"/>
               </w:rPr>
-              <w:t>List&lt;</w:t>
-            </w:r>
+              <w:t>List</w:t>
+            </w:r>
+            <w:proofErr w:type="spellEnd"/>
             <w:r>
               <w:rPr>
                 <w:highlight w:val="white"/>
               </w:rPr>
+              <w:t>&lt;</w:t>
+            </w:r>
+            <w:proofErr w:type="spellStart"/>
+            <w:r>
+              <w:rPr>
+                <w:highlight w:val="white"/>
+              </w:rPr>
               <w:t>NotaDebito</w:t>
             </w:r>
+            <w:proofErr w:type="spellEnd"/>
             <w:r>
               <w:rPr>
                 <w:highlight w:val="white"/>
@@ -7915,9 +8293,11 @@
               <w:ind w:left="63" w:right="72"/>
               <w:jc w:val="both"/>
             </w:pPr>
+            <w:proofErr w:type="spellStart"/>
             <w:r>
               <w:t>NotaDebito</w:t>
             </w:r>
+            <w:proofErr w:type="spellEnd"/>
           </w:p>
         </w:tc>
         <w:tc>
@@ -7947,12 +8327,14 @@
               <w:t xml:space="preserve">Ver objeto: </w:t>
             </w:r>
             <w:hyperlink w:anchor="_6.1.3_Nota_Débito" w:history="1">
+              <w:proofErr w:type="spellStart"/>
               <w:r>
                 <w:rPr>
                   <w:rStyle w:val="Hipervnculo"/>
                 </w:rPr>
                 <w:t>NotaDebito</w:t>
               </w:r>
+              <w:proofErr w:type="spellEnd"/>
             </w:hyperlink>
           </w:p>
         </w:tc>
@@ -7991,25 +8373,34 @@
               <w:ind w:left="63" w:right="72"/>
               <w:jc w:val="both"/>
             </w:pPr>
-            <w:r>
-              <w:t>List&lt;</w:t>
-            </w:r>
+            <w:proofErr w:type="spellStart"/>
+            <w:r>
+              <w:t>List</w:t>
+            </w:r>
+            <w:proofErr w:type="spellEnd"/>
+            <w:r>
+              <w:t>&lt;</w:t>
+            </w:r>
+            <w:proofErr w:type="spellStart"/>
             <w:r>
               <w:rPr>
                 <w:color w:val="2B91AF"/>
               </w:rPr>
               <w:t>DocumentoRespuesta</w:t>
             </w:r>
+            <w:proofErr w:type="spellEnd"/>
             <w:r>
               <w:t xml:space="preserve">&gt; Colección de objetos de tipo </w:t>
             </w:r>
             <w:hyperlink w:anchor="_Estado_de_Documento" w:history="1">
+              <w:proofErr w:type="spellStart"/>
               <w:r>
                 <w:rPr>
                   <w:rStyle w:val="Hipervnculo"/>
                 </w:rPr>
                 <w:t>DocumentoRespuesta</w:t>
               </w:r>
+              <w:proofErr w:type="spellEnd"/>
             </w:hyperlink>
           </w:p>
         </w:tc>
@@ -8033,9 +8424,9 @@
           <w:rFonts w:cs="Arial"/>
         </w:rPr>
       </w:pPr>
-      <w:bookmarkStart w:id="30" w:name="_Servicios_Web:_Consulta"/>
-      <w:bookmarkStart w:id="31" w:name="_Toc509316089"/>
-      <w:bookmarkEnd w:id="30"/>
+      <w:bookmarkStart w:id="31" w:name="_Servicios_Web:_Consulta"/>
+      <w:bookmarkStart w:id="32" w:name="_Toc509316089"/>
+      <w:bookmarkEnd w:id="31"/>
       <w:r>
         <w:rPr>
           <w:rFonts w:cs="Arial"/>
@@ -8063,7 +8454,7 @@
         </w:rPr>
         <w:t>Consulta de Documentos</w:t>
       </w:r>
-      <w:bookmarkEnd w:id="31"/>
+      <w:bookmarkEnd w:id="32"/>
     </w:p>
     <w:p>
       <w:pPr>
@@ -8152,19 +8543,27 @@
           <w:rFonts w:cs="Arial"/>
         </w:rPr>
       </w:pPr>
-      <w:bookmarkStart w:id="32" w:name="_Metodo_Web:_Obtener"/>
-      <w:bookmarkStart w:id="33" w:name="_Toc509316090"/>
-      <w:bookmarkEnd w:id="32"/>
+      <w:bookmarkStart w:id="33" w:name="_Metodo_Web:_Obtener"/>
+      <w:bookmarkStart w:id="34" w:name="_Toc509316090"/>
+      <w:bookmarkEnd w:id="33"/>
+      <w:proofErr w:type="spellStart"/>
       <w:r>
         <w:rPr>
           <w:rFonts w:cs="Arial"/>
         </w:rPr>
-        <w:t xml:space="preserve">Metodo Web: </w:t>
-      </w:r>
+        <w:t>Metodo</w:t>
+      </w:r>
+      <w:proofErr w:type="spellEnd"/>
       <w:r>
         <w:rPr>
           <w:rFonts w:cs="Arial"/>
         </w:rPr>
+        <w:t xml:space="preserve"> Web: </w:t>
+      </w:r>
+      <w:r>
+        <w:rPr>
+          <w:rFonts w:cs="Arial"/>
+        </w:rPr>
         <w:t xml:space="preserve">Consulta por </w:t>
       </w:r>
       <w:r>
@@ -8185,7 +8584,7 @@
         </w:rPr>
         <w:t xml:space="preserve"> de Documento</w:t>
       </w:r>
-      <w:bookmarkEnd w:id="33"/>
+      <w:bookmarkEnd w:id="34"/>
     </w:p>
     <w:p>
       <w:pPr>
@@ -8377,12 +8776,14 @@
                 <w:b/>
               </w:rPr>
             </w:pPr>
+            <w:proofErr w:type="spellStart"/>
             <w:r>
               <w:t>ConsultaPorNumero</w:t>
             </w:r>
             <w:r>
               <w:t>s</w:t>
             </w:r>
+            <w:proofErr w:type="spellEnd"/>
           </w:p>
         </w:tc>
       </w:tr>
@@ -8505,9 +8906,11 @@
               <w:ind w:left="63" w:right="72"/>
               <w:jc w:val="both"/>
             </w:pPr>
+            <w:proofErr w:type="spellStart"/>
             <w:r>
               <w:t>string</w:t>
             </w:r>
+            <w:proofErr w:type="spellEnd"/>
           </w:p>
         </w:tc>
         <w:tc>
@@ -8522,9 +8925,11 @@
               <w:ind w:left="63" w:right="72"/>
               <w:jc w:val="both"/>
             </w:pPr>
+            <w:proofErr w:type="spellStart"/>
             <w:r>
               <w:t>DataKey</w:t>
             </w:r>
+            <w:proofErr w:type="spellEnd"/>
           </w:p>
         </w:tc>
         <w:tc>
@@ -8564,9 +8969,11 @@
               <w:ind w:left="63" w:right="72"/>
               <w:jc w:val="both"/>
             </w:pPr>
+            <w:proofErr w:type="spellStart"/>
             <w:r>
               <w:t>string</w:t>
             </w:r>
+            <w:proofErr w:type="spellEnd"/>
           </w:p>
         </w:tc>
         <w:tc>
@@ -8581,9 +8988,11 @@
               <w:ind w:left="63" w:right="72"/>
               <w:jc w:val="both"/>
             </w:pPr>
+            <w:proofErr w:type="spellStart"/>
             <w:r>
               <w:t>Identificacion</w:t>
             </w:r>
+            <w:proofErr w:type="spellEnd"/>
           </w:p>
         </w:tc>
         <w:tc>
@@ -8635,9 +9044,11 @@
               <w:ind w:left="63" w:right="72"/>
               <w:jc w:val="both"/>
             </w:pPr>
+            <w:proofErr w:type="spellStart"/>
             <w:r>
               <w:t>int</w:t>
             </w:r>
+            <w:proofErr w:type="spellEnd"/>
           </w:p>
         </w:tc>
         <w:tc>
@@ -8652,9 +9063,11 @@
               <w:ind w:left="63" w:right="72"/>
               <w:jc w:val="both"/>
             </w:pPr>
+            <w:proofErr w:type="spellStart"/>
             <w:r>
               <w:t>TipoDocumento</w:t>
             </w:r>
+            <w:proofErr w:type="spellEnd"/>
           </w:p>
         </w:tc>
         <w:tc>
@@ -8748,9 +9161,11 @@
               <w:ind w:left="63" w:right="72"/>
               <w:jc w:val="both"/>
             </w:pPr>
+            <w:proofErr w:type="spellStart"/>
             <w:r>
               <w:t>string</w:t>
             </w:r>
+            <w:proofErr w:type="spellEnd"/>
           </w:p>
         </w:tc>
         <w:tc>
@@ -8765,9 +9180,11 @@
               <w:ind w:left="63" w:right="72"/>
               <w:jc w:val="both"/>
             </w:pPr>
+            <w:proofErr w:type="spellStart"/>
             <w:r>
               <w:t>Numeros</w:t>
             </w:r>
+            <w:proofErr w:type="spellEnd"/>
           </w:p>
         </w:tc>
         <w:tc>
@@ -8794,8 +9211,6 @@
               </w:rPr>
               <w:t xml:space="preserve"> números de</w:t>
             </w:r>
-            <w:bookmarkStart w:id="34" w:name="_GoBack"/>
-            <w:bookmarkEnd w:id="34"/>
             <w:r>
               <w:rPr>
                 <w:color w:val="000000" w:themeColor="text1"/>
@@ -8845,15 +9260,22 @@
               <w:ind w:left="63" w:right="72"/>
               <w:jc w:val="both"/>
             </w:pPr>
-            <w:r>
-              <w:t>List&lt;</w:t>
-            </w:r>
+            <w:proofErr w:type="spellStart"/>
+            <w:r>
+              <w:t>List</w:t>
+            </w:r>
+            <w:proofErr w:type="spellEnd"/>
+            <w:r>
+              <w:t>&lt;</w:t>
+            </w:r>
+            <w:proofErr w:type="spellStart"/>
             <w:r>
               <w:rPr>
                 <w:color w:val="2B91AF"/>
               </w:rPr>
               <w:t>DocumentoRespuesta</w:t>
             </w:r>
+            <w:proofErr w:type="spellEnd"/>
             <w:r>
               <w:t xml:space="preserve">&gt;: </w:t>
             </w:r>
@@ -8861,12 +9283,14 @@
               <w:t xml:space="preserve">Colección de objetos de tipo </w:t>
             </w:r>
             <w:hyperlink w:anchor="_Estado_de_Documento" w:history="1">
+              <w:proofErr w:type="spellStart"/>
               <w:r>
                 <w:rPr>
                   <w:rStyle w:val="Hipervnculo"/>
                 </w:rPr>
                 <w:t>DocumentoRespuesta</w:t>
               </w:r>
+              <w:proofErr w:type="spellEnd"/>
             </w:hyperlink>
             <w:r>
               <w:t xml:space="preserve">. </w:t>
@@ -8894,11 +9318,19 @@
         </w:rPr>
       </w:pPr>
       <w:bookmarkStart w:id="35" w:name="_Toc509316091"/>
+      <w:proofErr w:type="spellStart"/>
       <w:r>
         <w:rPr>
           <w:rFonts w:cs="Arial"/>
         </w:rPr>
-        <w:t xml:space="preserve">Metodo Web: </w:t>
+        <w:t>Metodo</w:t>
+      </w:r>
+      <w:proofErr w:type="spellEnd"/>
+      <w:r>
+        <w:rPr>
+          <w:rFonts w:cs="Arial"/>
+        </w:rPr>
+        <w:t xml:space="preserve"> Web: </w:t>
       </w:r>
       <w:r>
         <w:rPr>
@@ -9042,12 +9474,14 @@
                 <w:b/>
               </w:rPr>
             </w:pPr>
+            <w:proofErr w:type="spellStart"/>
             <w:r>
               <w:t>ConsultaPor</w:t>
             </w:r>
             <w:r>
               <w:t>CodigoRegistro</w:t>
             </w:r>
+            <w:proofErr w:type="spellEnd"/>
           </w:p>
         </w:tc>
       </w:tr>
@@ -9171,9 +9605,11 @@
               <w:ind w:left="63" w:right="72"/>
               <w:jc w:val="both"/>
             </w:pPr>
+            <w:proofErr w:type="spellStart"/>
             <w:r>
               <w:t>string</w:t>
             </w:r>
+            <w:proofErr w:type="spellEnd"/>
           </w:p>
         </w:tc>
         <w:tc>
@@ -9188,9 +9624,11 @@
               <w:ind w:left="63" w:right="72"/>
               <w:jc w:val="both"/>
             </w:pPr>
+            <w:proofErr w:type="spellStart"/>
             <w:r>
               <w:t>DataKey</w:t>
             </w:r>
+            <w:proofErr w:type="spellEnd"/>
           </w:p>
         </w:tc>
         <w:tc>
@@ -9230,9 +9668,11 @@
               <w:ind w:left="63" w:right="72"/>
               <w:jc w:val="both"/>
             </w:pPr>
+            <w:proofErr w:type="spellStart"/>
             <w:r>
               <w:t>string</w:t>
             </w:r>
+            <w:proofErr w:type="spellEnd"/>
           </w:p>
         </w:tc>
         <w:tc>
@@ -9247,9 +9687,11 @@
               <w:ind w:left="63" w:right="72"/>
               <w:jc w:val="both"/>
             </w:pPr>
+            <w:proofErr w:type="spellStart"/>
             <w:r>
               <w:t>Identificacion</w:t>
             </w:r>
+            <w:proofErr w:type="spellEnd"/>
           </w:p>
         </w:tc>
         <w:tc>
@@ -9289,9 +9731,11 @@
               <w:ind w:left="63" w:right="72"/>
               <w:jc w:val="both"/>
             </w:pPr>
+            <w:proofErr w:type="spellStart"/>
             <w:r>
               <w:t>int</w:t>
             </w:r>
+            <w:proofErr w:type="spellEnd"/>
           </w:p>
         </w:tc>
         <w:tc>
@@ -9306,9 +9750,11 @@
               <w:ind w:left="63" w:right="72"/>
               <w:jc w:val="both"/>
             </w:pPr>
+            <w:proofErr w:type="spellStart"/>
             <w:r>
               <w:t>TipoDocumento</w:t>
             </w:r>
+            <w:proofErr w:type="spellEnd"/>
           </w:p>
         </w:tc>
         <w:tc>
@@ -9402,9 +9848,11 @@
               <w:ind w:left="63" w:right="72"/>
               <w:jc w:val="both"/>
             </w:pPr>
+            <w:proofErr w:type="spellStart"/>
             <w:r>
               <w:t>string</w:t>
             </w:r>
+            <w:proofErr w:type="spellEnd"/>
           </w:p>
         </w:tc>
         <w:tc>
@@ -9419,9 +9867,11 @@
               <w:ind w:left="63" w:right="72"/>
               <w:jc w:val="both"/>
             </w:pPr>
+            <w:proofErr w:type="spellStart"/>
             <w:r>
               <w:t>CodigosRegistros</w:t>
             </w:r>
+            <w:proofErr w:type="spellEnd"/>
           </w:p>
         </w:tc>
         <w:tc>
@@ -9443,7 +9893,15 @@
               <w:t xml:space="preserve">Lista de </w:t>
             </w:r>
             <w:r>
-              <w:t>Códigos de Registro asignados por el  Facturador Electrónico a cada documento</w:t>
+              <w:t xml:space="preserve">Códigos de Registro asignados por </w:t>
+            </w:r>
+            <w:proofErr w:type="gramStart"/>
+            <w:r>
+              <w:t>el  Facturador</w:t>
+            </w:r>
+            <w:proofErr w:type="gramEnd"/>
+            <w:r>
+              <w:t xml:space="preserve"> Electrónico a cada documento</w:t>
             </w:r>
             <w:r>
               <w:t>;</w:t>
@@ -9491,25 +9949,34 @@
               <w:ind w:left="63" w:right="72"/>
               <w:jc w:val="both"/>
             </w:pPr>
-            <w:r>
-              <w:t>List&lt;</w:t>
-            </w:r>
+            <w:proofErr w:type="spellStart"/>
+            <w:r>
+              <w:t>List</w:t>
+            </w:r>
+            <w:proofErr w:type="spellEnd"/>
+            <w:r>
+              <w:t>&lt;</w:t>
+            </w:r>
+            <w:proofErr w:type="spellStart"/>
             <w:r>
               <w:rPr>
                 <w:color w:val="2B91AF"/>
               </w:rPr>
               <w:t>DocumentoRespuesta</w:t>
             </w:r>
+            <w:proofErr w:type="spellEnd"/>
             <w:r>
               <w:t xml:space="preserve">&gt;: Colección de objetos de tipo </w:t>
             </w:r>
             <w:hyperlink w:anchor="_Estado_de_Documento" w:history="1">
+              <w:proofErr w:type="spellStart"/>
               <w:r>
                 <w:rPr>
                   <w:rStyle w:val="Hipervnculo"/>
                 </w:rPr>
                 <w:t>DocumentoRespuesta</w:t>
               </w:r>
+              <w:proofErr w:type="spellEnd"/>
             </w:hyperlink>
             <w:r>
               <w:t xml:space="preserve">. </w:t>
@@ -9537,19 +10004,35 @@
         </w:rPr>
       </w:pPr>
       <w:bookmarkStart w:id="36" w:name="_Toc509316092"/>
+      <w:proofErr w:type="spellStart"/>
       <w:r>
         <w:rPr>
           <w:rFonts w:cs="Arial"/>
         </w:rPr>
-        <w:t xml:space="preserve">Metodo Web: </w:t>
-      </w:r>
+        <w:t>Metodo</w:t>
+      </w:r>
+      <w:proofErr w:type="spellEnd"/>
       <w:r>
         <w:rPr>
           <w:rFonts w:cs="Arial"/>
         </w:rPr>
-        <w:t>Consulta por Fecha de Elaboracion</w:t>
+        <w:t xml:space="preserve"> Web: </w:t>
+      </w:r>
+      <w:r>
+        <w:rPr>
+          <w:rFonts w:cs="Arial"/>
+        </w:rPr>
+        <w:t xml:space="preserve">Consulta por Fecha de </w:t>
+      </w:r>
+      <w:proofErr w:type="spellStart"/>
+      <w:r>
+        <w:rPr>
+          <w:rFonts w:cs="Arial"/>
+        </w:rPr>
+        <w:t>Elaboracion</w:t>
       </w:r>
       <w:bookmarkEnd w:id="36"/>
+      <w:proofErr w:type="spellEnd"/>
     </w:p>
     <w:p>
       <w:pPr>
@@ -9669,12 +10152,14 @@
                 <w:b/>
               </w:rPr>
             </w:pPr>
+            <w:proofErr w:type="spellStart"/>
             <w:r>
               <w:t>ConsultaPor</w:t>
             </w:r>
             <w:r>
               <w:t>FechaElaboracion</w:t>
             </w:r>
+            <w:proofErr w:type="spellEnd"/>
           </w:p>
         </w:tc>
       </w:tr>
@@ -9797,9 +10282,11 @@
               <w:ind w:left="63" w:right="72"/>
               <w:jc w:val="both"/>
             </w:pPr>
+            <w:proofErr w:type="spellStart"/>
             <w:r>
               <w:t>string</w:t>
             </w:r>
+            <w:proofErr w:type="spellEnd"/>
           </w:p>
         </w:tc>
         <w:tc>
@@ -9814,9 +10301,11 @@
               <w:ind w:left="63" w:right="72"/>
               <w:jc w:val="both"/>
             </w:pPr>
+            <w:proofErr w:type="spellStart"/>
             <w:r>
               <w:t>DataKey</w:t>
             </w:r>
+            <w:proofErr w:type="spellEnd"/>
           </w:p>
         </w:tc>
         <w:tc>
@@ -9856,9 +10345,11 @@
               <w:ind w:left="63" w:right="72"/>
               <w:jc w:val="both"/>
             </w:pPr>
+            <w:proofErr w:type="spellStart"/>
             <w:r>
               <w:t>string</w:t>
             </w:r>
+            <w:proofErr w:type="spellEnd"/>
           </w:p>
         </w:tc>
         <w:tc>
@@ -9873,9 +10364,11 @@
               <w:ind w:left="63" w:right="72"/>
               <w:jc w:val="both"/>
             </w:pPr>
+            <w:proofErr w:type="spellStart"/>
             <w:r>
               <w:t>Identificacion</w:t>
             </w:r>
+            <w:proofErr w:type="spellEnd"/>
           </w:p>
         </w:tc>
         <w:tc>
@@ -9915,9 +10408,11 @@
               <w:ind w:left="63" w:right="72"/>
               <w:jc w:val="both"/>
             </w:pPr>
+            <w:proofErr w:type="spellStart"/>
             <w:r>
               <w:t>int</w:t>
             </w:r>
+            <w:proofErr w:type="spellEnd"/>
           </w:p>
         </w:tc>
         <w:tc>
@@ -9932,9 +10427,11 @@
               <w:ind w:left="63" w:right="72"/>
               <w:jc w:val="both"/>
             </w:pPr>
+            <w:proofErr w:type="spellStart"/>
             <w:r>
               <w:t>TipoDocumento</w:t>
             </w:r>
+            <w:proofErr w:type="spellEnd"/>
           </w:p>
         </w:tc>
         <w:tc>
@@ -10028,9 +10525,14 @@
               <w:ind w:left="63" w:right="72"/>
               <w:jc w:val="both"/>
             </w:pPr>
+            <w:proofErr w:type="spellStart"/>
             <w:r>
               <w:lastRenderedPageBreak/>
-              <w:t>DateTime [*]</w:t>
+              <w:t>DateTime</w:t>
+            </w:r>
+            <w:proofErr w:type="spellEnd"/>
+            <w:r>
+              <w:t xml:space="preserve"> [*]</w:t>
             </w:r>
           </w:p>
         </w:tc>
@@ -10046,9 +10548,11 @@
               <w:ind w:left="63" w:right="72"/>
               <w:jc w:val="both"/>
             </w:pPr>
+            <w:proofErr w:type="spellStart"/>
             <w:r>
               <w:t>FechaInicial</w:t>
             </w:r>
+            <w:proofErr w:type="spellEnd"/>
           </w:p>
         </w:tc>
         <w:tc>
@@ -10091,8 +10595,13 @@
               <w:ind w:left="63" w:right="72"/>
               <w:jc w:val="both"/>
             </w:pPr>
-            <w:r>
-              <w:t>DateTime [*]</w:t>
+            <w:proofErr w:type="spellStart"/>
+            <w:r>
+              <w:t>DateTime</w:t>
+            </w:r>
+            <w:proofErr w:type="spellEnd"/>
+            <w:r>
+              <w:t xml:space="preserve"> [*]</w:t>
             </w:r>
           </w:p>
         </w:tc>
@@ -10108,9 +10617,11 @@
               <w:ind w:left="63" w:right="72"/>
               <w:jc w:val="both"/>
             </w:pPr>
+            <w:proofErr w:type="spellStart"/>
             <w:r>
               <w:t>FechaFinal</w:t>
             </w:r>
+            <w:proofErr w:type="spellEnd"/>
           </w:p>
         </w:tc>
         <w:tc>
@@ -10171,25 +10682,34 @@
               <w:ind w:left="63" w:right="72"/>
               <w:jc w:val="both"/>
             </w:pPr>
-            <w:r>
-              <w:t>List&lt;</w:t>
-            </w:r>
+            <w:proofErr w:type="spellStart"/>
+            <w:r>
+              <w:t>List</w:t>
+            </w:r>
+            <w:proofErr w:type="spellEnd"/>
+            <w:r>
+              <w:t>&lt;</w:t>
+            </w:r>
+            <w:proofErr w:type="spellStart"/>
             <w:r>
               <w:rPr>
                 <w:color w:val="2B91AF"/>
               </w:rPr>
               <w:t>DocumentoRespuesta</w:t>
             </w:r>
+            <w:proofErr w:type="spellEnd"/>
             <w:r>
               <w:t xml:space="preserve">&gt;: Colección de objetos de tipo </w:t>
             </w:r>
             <w:hyperlink w:anchor="_Estado_de_Documento" w:history="1">
+              <w:proofErr w:type="spellStart"/>
               <w:r>
                 <w:rPr>
                   <w:rStyle w:val="Hipervnculo"/>
                 </w:rPr>
                 <w:t>DocumentoRespuesta</w:t>
               </w:r>
+              <w:proofErr w:type="spellEnd"/>
             </w:hyperlink>
             <w:r>
               <w:t xml:space="preserve">. </w:t>
@@ -10285,6 +10805,7 @@
         </w:rPr>
       </w:pPr>
       <w:bookmarkStart w:id="39" w:name="_Toc509316094"/>
+      <w:proofErr w:type="spellStart"/>
       <w:r>
         <w:rPr>
           <w:rFonts w:cs="Arial"/>
@@ -10295,7 +10816,14 @@
         <w:rPr>
           <w:rFonts w:cs="Arial"/>
         </w:rPr>
-        <w:t>etodo Web: Consulta de Resolució</w:t>
+        <w:t>etodo</w:t>
+      </w:r>
+      <w:proofErr w:type="spellEnd"/>
+      <w:r>
+        <w:rPr>
+          <w:rFonts w:cs="Arial"/>
+        </w:rPr>
+        <w:t xml:space="preserve"> Web: Consulta de Resolució</w:t>
       </w:r>
       <w:r>
         <w:rPr>
@@ -10608,9 +11136,11 @@
               <w:ind w:left="143" w:right="72"/>
               <w:jc w:val="both"/>
             </w:pPr>
+            <w:proofErr w:type="spellStart"/>
             <w:r>
               <w:t>string</w:t>
             </w:r>
+            <w:proofErr w:type="spellEnd"/>
           </w:p>
         </w:tc>
         <w:tc>
@@ -10625,9 +11155,11 @@
               <w:ind w:left="143" w:right="72"/>
               <w:jc w:val="both"/>
             </w:pPr>
+            <w:proofErr w:type="spellStart"/>
             <w:r>
               <w:t>DataKey</w:t>
             </w:r>
+            <w:proofErr w:type="spellEnd"/>
           </w:p>
         </w:tc>
         <w:tc>
@@ -10667,9 +11199,11 @@
               <w:ind w:left="143" w:right="72"/>
               <w:jc w:val="both"/>
             </w:pPr>
+            <w:proofErr w:type="spellStart"/>
             <w:r>
               <w:t>string</w:t>
             </w:r>
+            <w:proofErr w:type="spellEnd"/>
           </w:p>
         </w:tc>
         <w:tc>
@@ -10684,9 +11218,11 @@
               <w:ind w:left="143" w:right="72"/>
               <w:jc w:val="both"/>
             </w:pPr>
+            <w:proofErr w:type="spellStart"/>
             <w:r>
               <w:t>Identificacion</w:t>
             </w:r>
+            <w:proofErr w:type="spellEnd"/>
           </w:p>
         </w:tc>
         <w:tc>
@@ -10744,25 +11280,34 @@
               <w:ind w:left="143" w:right="72"/>
               <w:jc w:val="both"/>
             </w:pPr>
-            <w:r>
-              <w:t>List&lt;</w:t>
-            </w:r>
+            <w:proofErr w:type="spellStart"/>
+            <w:r>
+              <w:t>List</w:t>
+            </w:r>
+            <w:proofErr w:type="spellEnd"/>
+            <w:r>
+              <w:t>&lt;</w:t>
+            </w:r>
+            <w:proofErr w:type="spellStart"/>
             <w:r>
               <w:rPr>
                 <w:color w:val="2B91AF"/>
               </w:rPr>
               <w:t>Resolucion</w:t>
             </w:r>
+            <w:proofErr w:type="spellEnd"/>
             <w:r>
               <w:t xml:space="preserve">&gt;: Colección de objetos de tipo </w:t>
             </w:r>
             <w:hyperlink w:anchor="_Resolución" w:history="1">
+              <w:proofErr w:type="spellStart"/>
               <w:r>
                 <w:rPr>
                   <w:rStyle w:val="Hipervnculo"/>
                 </w:rPr>
                 <w:t>Resolucion</w:t>
               </w:r>
+              <w:proofErr w:type="spellEnd"/>
             </w:hyperlink>
             <w:r>
               <w:t xml:space="preserve">. </w:t>
@@ -11086,8 +11631,13 @@
               <w:ind w:left="63" w:right="72"/>
               <w:jc w:val="both"/>
             </w:pPr>
-            <w:r>
-              <w:t>string [*]</w:t>
+            <w:proofErr w:type="spellStart"/>
+            <w:r>
+              <w:t>string</w:t>
+            </w:r>
+            <w:proofErr w:type="spellEnd"/>
+            <w:r>
+              <w:t xml:space="preserve"> [*]</w:t>
             </w:r>
           </w:p>
         </w:tc>
@@ -11106,9 +11656,11 @@
                 <w:b/>
               </w:rPr>
             </w:pPr>
+            <w:proofErr w:type="spellStart"/>
             <w:r>
               <w:t>DataKey</w:t>
             </w:r>
+            <w:proofErr w:type="spellEnd"/>
           </w:p>
         </w:tc>
         <w:tc>
@@ -11131,8 +11683,16 @@
                 <w:rPr>
                   <w:rStyle w:val="Hipervnculo"/>
                 </w:rPr>
-                <w:t>ver construccion</w:t>
+                <w:t xml:space="preserve">ver </w:t>
               </w:r>
+              <w:proofErr w:type="spellStart"/>
+              <w:r>
+                <w:rPr>
+                  <w:rStyle w:val="Hipervnculo"/>
+                </w:rPr>
+                <w:t>construccion</w:t>
+              </w:r>
+              <w:proofErr w:type="spellEnd"/>
             </w:hyperlink>
           </w:p>
         </w:tc>
@@ -11153,12 +11713,14 @@
               <w:ind w:left="63" w:right="72"/>
               <w:jc w:val="both"/>
             </w:pPr>
+            <w:proofErr w:type="spellStart"/>
             <w:r>
               <w:rPr>
                 <w:highlight w:val="white"/>
               </w:rPr>
               <w:t>string</w:t>
             </w:r>
+            <w:proofErr w:type="spellEnd"/>
             <w:r>
               <w:t xml:space="preserve"> [*]</w:t>
             </w:r>
@@ -11176,9 +11738,11 @@
               <w:ind w:left="33" w:right="72"/>
               <w:jc w:val="both"/>
             </w:pPr>
+            <w:proofErr w:type="spellStart"/>
             <w:r>
               <w:t>CodigoRegistro</w:t>
             </w:r>
+            <w:proofErr w:type="spellEnd"/>
           </w:p>
         </w:tc>
         <w:tc>
@@ -11194,7 +11758,15 @@
               <w:jc w:val="both"/>
             </w:pPr>
             <w:r>
-              <w:t xml:space="preserve">Identificador del documento asigando por el Facturador Electrónico. </w:t>
+              <w:t xml:space="preserve">Identificador del documento </w:t>
+            </w:r>
+            <w:proofErr w:type="spellStart"/>
+            <w:r>
+              <w:t>asigando</w:t>
+            </w:r>
+            <w:proofErr w:type="spellEnd"/>
+            <w:r>
+              <w:t xml:space="preserve"> por el Facturador Electrónico. </w:t>
             </w:r>
           </w:p>
         </w:tc>
@@ -11215,6 +11787,7 @@
               <w:ind w:left="63" w:right="72"/>
               <w:jc w:val="both"/>
             </w:pPr>
+            <w:proofErr w:type="spellStart"/>
             <w:r>
               <w:rPr>
                 <w:highlight w:val="white"/>
@@ -11227,6 +11800,7 @@
               </w:rPr>
               <w:t>nt</w:t>
             </w:r>
+            <w:proofErr w:type="spellEnd"/>
             <w:r>
               <w:t xml:space="preserve"> [*]</w:t>
             </w:r>
@@ -11280,18 +11854,17 @@
             <w:pPr>
               <w:pStyle w:val="Prrafodelista"/>
               <w:spacing w:line="276" w:lineRule="auto"/>
-              <w:ind w:left="63" w:right="72"/>
+              <w:ind w:left="708" w:right="72" w:hanging="645"/>
               <w:jc w:val="both"/>
               <w:rPr>
                 <w:highlight w:val="white"/>
               </w:rPr>
             </w:pPr>
-            <w:r>
-              <w:rPr>
-                <w:highlight w:val="white"/>
-              </w:rPr>
+            <w:proofErr w:type="spellStart"/>
+            <w:r>
               <w:t>string</w:t>
             </w:r>
+            <w:proofErr w:type="spellEnd"/>
             <w:r>
               <w:t xml:space="preserve"> [*]</w:t>
             </w:r>
@@ -11309,9 +11882,11 @@
               <w:ind w:left="33" w:right="72"/>
               <w:jc w:val="both"/>
             </w:pPr>
+            <w:proofErr w:type="spellStart"/>
             <w:r>
               <w:t>NumeroResolucion</w:t>
             </w:r>
+            <w:proofErr w:type="spellEnd"/>
           </w:p>
         </w:tc>
         <w:tc>
@@ -11357,12 +11932,14 @@
                 <w:highlight w:val="white"/>
               </w:rPr>
             </w:pPr>
+            <w:proofErr w:type="spellStart"/>
             <w:r>
               <w:rPr>
                 <w:highlight w:val="white"/>
               </w:rPr>
               <w:t>string</w:t>
             </w:r>
+            <w:proofErr w:type="spellEnd"/>
           </w:p>
         </w:tc>
         <w:tc>
@@ -11416,12 +11993,14 @@
               <w:ind w:left="63" w:right="72"/>
               <w:jc w:val="both"/>
             </w:pPr>
+            <w:proofErr w:type="spellStart"/>
             <w:r>
               <w:rPr>
                 <w:highlight w:val="white"/>
               </w:rPr>
               <w:t>DateTime</w:t>
             </w:r>
+            <w:proofErr w:type="spellEnd"/>
             <w:r>
               <w:t xml:space="preserve"> [*]</w:t>
             </w:r>
@@ -11484,12 +12063,14 @@
                 <w:highlight w:val="white"/>
               </w:rPr>
             </w:pPr>
+            <w:proofErr w:type="spellStart"/>
             <w:r>
               <w:rPr>
                 <w:highlight w:val="white"/>
               </w:rPr>
               <w:t>string</w:t>
             </w:r>
+            <w:proofErr w:type="spellEnd"/>
           </w:p>
         </w:tc>
         <w:tc>
@@ -11549,12 +12130,14 @@
               <w:ind w:left="63" w:right="72"/>
               <w:jc w:val="both"/>
             </w:pPr>
+            <w:proofErr w:type="spellStart"/>
             <w:r>
               <w:rPr>
                 <w:highlight w:val="white"/>
               </w:rPr>
               <w:t>string</w:t>
             </w:r>
+            <w:proofErr w:type="spellEnd"/>
             <w:r>
               <w:t xml:space="preserve"> [*]</w:t>
             </w:r>
@@ -11595,8 +12178,13 @@
             <w:r>
               <w:t>Código de la moneda según tabla ISO 4217 (</w:t>
             </w:r>
-            <w:r>
-              <w:t xml:space="preserve">ej: </w:t>
+            <w:proofErr w:type="spellStart"/>
+            <w:r>
+              <w:t>ej</w:t>
+            </w:r>
+            <w:proofErr w:type="spellEnd"/>
+            <w:r>
+              <w:t xml:space="preserve">: </w:t>
             </w:r>
             <w:r>
               <w:t xml:space="preserve">COP = Pesos Colombianos). </w:t>
@@ -11657,12 +12245,14 @@
                 <w:highlight w:val="white"/>
               </w:rPr>
             </w:pPr>
+            <w:proofErr w:type="spellStart"/>
             <w:r>
               <w:rPr>
                 <w:highlight w:val="white"/>
               </w:rPr>
               <w:t>DatosObligado</w:t>
             </w:r>
+            <w:proofErr w:type="spellEnd"/>
           </w:p>
         </w:tc>
         <w:tc>
@@ -11739,12 +12329,14 @@
                 <w:highlight w:val="white"/>
               </w:rPr>
             </w:pPr>
+            <w:proofErr w:type="spellStart"/>
             <w:r>
               <w:rPr>
                 <w:highlight w:val="white"/>
               </w:rPr>
               <w:t>DatosAdquiriente</w:t>
             </w:r>
+            <w:proofErr w:type="spellEnd"/>
           </w:p>
         </w:tc>
         <w:tc>
@@ -11903,12 +12495,14 @@
               <w:ind w:left="33" w:right="72"/>
               <w:jc w:val="both"/>
             </w:pPr>
+            <w:proofErr w:type="spellStart"/>
             <w:r>
               <w:rPr>
                 <w:highlight w:val="white"/>
               </w:rPr>
               <w:t>ValorSubtotal</w:t>
             </w:r>
+            <w:proofErr w:type="spellEnd"/>
           </w:p>
         </w:tc>
         <w:tc>
@@ -11979,12 +12573,14 @@
               <w:ind w:left="33" w:right="72"/>
               <w:jc w:val="both"/>
             </w:pPr>
+            <w:proofErr w:type="spellStart"/>
             <w:r>
               <w:rPr>
                 <w:highlight w:val="white"/>
               </w:rPr>
               <w:t>ValorDescuento</w:t>
             </w:r>
+            <w:proofErr w:type="spellEnd"/>
           </w:p>
         </w:tc>
         <w:tc>
@@ -12055,12 +12651,14 @@
               <w:ind w:left="33" w:right="72"/>
               <w:jc w:val="both"/>
             </w:pPr>
+            <w:proofErr w:type="spellStart"/>
             <w:r>
               <w:rPr>
                 <w:highlight w:val="white"/>
               </w:rPr>
               <w:t>ValorIva</w:t>
             </w:r>
+            <w:proofErr w:type="spellEnd"/>
           </w:p>
         </w:tc>
         <w:tc>
@@ -12131,12 +12729,14 @@
               <w:ind w:left="33" w:right="72"/>
               <w:jc w:val="both"/>
             </w:pPr>
+            <w:proofErr w:type="spellStart"/>
             <w:r>
               <w:rPr>
                 <w:highlight w:val="white"/>
               </w:rPr>
               <w:t>ValorReteIVA</w:t>
             </w:r>
+            <w:proofErr w:type="spellEnd"/>
           </w:p>
         </w:tc>
         <w:tc>
@@ -12207,12 +12807,14 @@
               <w:ind w:left="33" w:right="72"/>
               <w:jc w:val="both"/>
             </w:pPr>
+            <w:proofErr w:type="spellStart"/>
             <w:r>
               <w:rPr>
                 <w:highlight w:val="white"/>
               </w:rPr>
               <w:t>ValorImpuestoConsumo</w:t>
             </w:r>
+            <w:proofErr w:type="spellEnd"/>
           </w:p>
         </w:tc>
         <w:tc>
@@ -12283,12 +12885,14 @@
               <w:ind w:left="33" w:right="72"/>
               <w:jc w:val="both"/>
             </w:pPr>
+            <w:proofErr w:type="spellStart"/>
             <w:r>
               <w:rPr>
                 <w:highlight w:val="white"/>
               </w:rPr>
               <w:t>ValorReteFuente</w:t>
             </w:r>
+            <w:proofErr w:type="spellEnd"/>
           </w:p>
         </w:tc>
         <w:tc>
@@ -12359,12 +12963,14 @@
               <w:ind w:left="33" w:right="72"/>
               <w:jc w:val="both"/>
             </w:pPr>
+            <w:proofErr w:type="spellStart"/>
             <w:r>
               <w:rPr>
                 <w:highlight w:val="white"/>
               </w:rPr>
               <w:t>ValorReteIca</w:t>
             </w:r>
+            <w:proofErr w:type="spellEnd"/>
           </w:p>
         </w:tc>
         <w:tc>
@@ -12568,11 +13174,33 @@
                 <w:highlight w:val="white"/>
               </w:rPr>
             </w:pPr>
+            <w:proofErr w:type="spellStart"/>
             <w:r>
               <w:rPr>
                 <w:highlight w:val="white"/>
               </w:rPr>
-              <w:t xml:space="preserve">List&lt;DocumentoDetalle&gt; </w:t>
+              <w:t>List</w:t>
+            </w:r>
+            <w:proofErr w:type="spellEnd"/>
+            <w:r>
+              <w:rPr>
+                <w:highlight w:val="white"/>
+              </w:rPr>
+              <w:t>&lt;</w:t>
+            </w:r>
+            <w:proofErr w:type="spellStart"/>
+            <w:r>
+              <w:rPr>
+                <w:highlight w:val="white"/>
+              </w:rPr>
+              <w:t>DocumentoDetalle</w:t>
+            </w:r>
+            <w:proofErr w:type="spellEnd"/>
+            <w:r>
+              <w:rPr>
+                <w:highlight w:val="white"/>
+              </w:rPr>
+              <w:t xml:space="preserve">&gt; </w:t>
             </w:r>
             <w:r>
               <w:t>[*]</w:t>
@@ -12594,12 +13222,14 @@
                 <w:highlight w:val="white"/>
               </w:rPr>
             </w:pPr>
+            <w:proofErr w:type="spellStart"/>
             <w:r>
               <w:rPr>
                 <w:highlight w:val="white"/>
               </w:rPr>
               <w:t>DocumentoDetalle</w:t>
             </w:r>
+            <w:proofErr w:type="spellEnd"/>
           </w:p>
         </w:tc>
         <w:tc>
@@ -12621,12 +13251,14 @@
               <w:t xml:space="preserve"> Colección de datos del tipo </w:t>
             </w:r>
             <w:hyperlink w:anchor="_6.1.4_Detalle_Documento" w:history="1">
+              <w:proofErr w:type="spellStart"/>
               <w:r>
                 <w:rPr>
                   <w:rStyle w:val="Hipervnculo"/>
                 </w:rPr>
                 <w:t>DocumentoDetalle</w:t>
               </w:r>
+              <w:proofErr w:type="spellEnd"/>
             </w:hyperlink>
             <w:r>
               <w:t>.</w:t>
@@ -12716,7 +13348,39 @@
           <w:rFonts w:ascii="Arial" w:hAnsi="Arial" w:cs="Arial"/>
           <w:sz w:val="20"/>
         </w:rPr>
-        <w:t>Descripción de las propiedades asignadas al objeto NotaCredito; el cual es la representación del documento tipo Nota Credito.</w:t>
+        <w:t xml:space="preserve">Descripción de las propiedades asignadas al objeto </w:t>
+      </w:r>
+      <w:proofErr w:type="spellStart"/>
+      <w:r>
+        <w:rPr>
+          <w:rFonts w:ascii="Arial" w:hAnsi="Arial" w:cs="Arial"/>
+          <w:sz w:val="20"/>
+        </w:rPr>
+        <w:t>NotaCredito</w:t>
+      </w:r>
+      <w:proofErr w:type="spellEnd"/>
+      <w:r>
+        <w:rPr>
+          <w:rFonts w:ascii="Arial" w:hAnsi="Arial" w:cs="Arial"/>
+          <w:sz w:val="20"/>
+        </w:rPr>
+        <w:t xml:space="preserve">; el cual es la representación del documento tipo Nota </w:t>
+      </w:r>
+      <w:proofErr w:type="spellStart"/>
+      <w:r>
+        <w:rPr>
+          <w:rFonts w:ascii="Arial" w:hAnsi="Arial" w:cs="Arial"/>
+          <w:sz w:val="20"/>
+        </w:rPr>
+        <w:t>Credito</w:t>
+      </w:r>
+      <w:proofErr w:type="spellEnd"/>
+      <w:r>
+        <w:rPr>
+          <w:rFonts w:ascii="Arial" w:hAnsi="Arial" w:cs="Arial"/>
+          <w:sz w:val="20"/>
+        </w:rPr>
+        <w:t>.</w:t>
       </w:r>
     </w:p>
     <w:p>
@@ -12867,8 +13531,13 @@
               <w:ind w:left="63" w:right="72"/>
               <w:jc w:val="both"/>
             </w:pPr>
-            <w:r>
-              <w:t>string [*]</w:t>
+            <w:proofErr w:type="spellStart"/>
+            <w:r>
+              <w:t>string</w:t>
+            </w:r>
+            <w:proofErr w:type="spellEnd"/>
+            <w:r>
+              <w:t xml:space="preserve"> [*]</w:t>
             </w:r>
           </w:p>
         </w:tc>
@@ -12887,9 +13556,11 @@
                 <w:b/>
               </w:rPr>
             </w:pPr>
+            <w:proofErr w:type="spellStart"/>
             <w:r>
               <w:t>DataKey</w:t>
             </w:r>
+            <w:proofErr w:type="spellEnd"/>
           </w:p>
         </w:tc>
         <w:tc>
@@ -12912,8 +13583,16 @@
                 <w:rPr>
                   <w:rStyle w:val="Hipervnculo"/>
                 </w:rPr>
-                <w:t>ver construccion</w:t>
+                <w:t xml:space="preserve">ver </w:t>
               </w:r>
+              <w:proofErr w:type="spellStart"/>
+              <w:r>
+                <w:rPr>
+                  <w:rStyle w:val="Hipervnculo"/>
+                </w:rPr>
+                <w:t>construccion</w:t>
+              </w:r>
+              <w:proofErr w:type="spellEnd"/>
             </w:hyperlink>
           </w:p>
         </w:tc>
@@ -12934,12 +13613,14 @@
               <w:ind w:left="63" w:right="72"/>
               <w:jc w:val="both"/>
             </w:pPr>
+            <w:proofErr w:type="spellStart"/>
             <w:r>
               <w:rPr>
                 <w:highlight w:val="white"/>
               </w:rPr>
               <w:t>string</w:t>
             </w:r>
+            <w:proofErr w:type="spellEnd"/>
             <w:r>
               <w:t xml:space="preserve"> [*]</w:t>
             </w:r>
@@ -12957,9 +13638,11 @@
               <w:ind w:left="33" w:right="72"/>
               <w:jc w:val="both"/>
             </w:pPr>
+            <w:proofErr w:type="spellStart"/>
             <w:r>
               <w:t>CodigoRegistro</w:t>
             </w:r>
+            <w:proofErr w:type="spellEnd"/>
           </w:p>
         </w:tc>
         <w:tc>
@@ -12975,7 +13658,15 @@
               <w:jc w:val="both"/>
             </w:pPr>
             <w:r>
-              <w:t xml:space="preserve">Identificador del documento asigando por el Facturador Electrónico. </w:t>
+              <w:t xml:space="preserve">Identificador del documento </w:t>
+            </w:r>
+            <w:proofErr w:type="spellStart"/>
+            <w:r>
+              <w:t>asigando</w:t>
+            </w:r>
+            <w:proofErr w:type="spellEnd"/>
+            <w:r>
+              <w:t xml:space="preserve"> por el Facturador Electrónico. </w:t>
             </w:r>
           </w:p>
         </w:tc>
@@ -12996,12 +13687,14 @@
               <w:ind w:left="63" w:right="72"/>
               <w:jc w:val="both"/>
             </w:pPr>
+            <w:proofErr w:type="spellStart"/>
             <w:r>
               <w:rPr>
                 <w:highlight w:val="white"/>
               </w:rPr>
               <w:t>Int</w:t>
             </w:r>
+            <w:proofErr w:type="spellEnd"/>
             <w:r>
               <w:t xml:space="preserve"> [*]</w:t>
             </w:r>
@@ -13037,7 +13730,15 @@
               <w:jc w:val="both"/>
             </w:pPr>
             <w:r>
-              <w:t>Número de Nota Credito.</w:t>
+              <w:t xml:space="preserve">Número de Nota </w:t>
+            </w:r>
+            <w:proofErr w:type="spellStart"/>
+            <w:r>
+              <w:t>Credito</w:t>
+            </w:r>
+            <w:proofErr w:type="spellEnd"/>
+            <w:r>
+              <w:t>.</w:t>
             </w:r>
           </w:p>
         </w:tc>
@@ -13061,11 +13762,19 @@
                 <w:highlight w:val="white"/>
               </w:rPr>
             </w:pPr>
+            <w:proofErr w:type="spellStart"/>
             <w:r>
               <w:rPr>
                 <w:highlight w:val="white"/>
               </w:rPr>
-              <w:t xml:space="preserve">string </w:t>
+              <w:t>string</w:t>
+            </w:r>
+            <w:proofErr w:type="spellEnd"/>
+            <w:r>
+              <w:rPr>
+                <w:highlight w:val="white"/>
+              </w:rPr>
+              <w:t xml:space="preserve"> </w:t>
             </w:r>
             <w:r>
               <w:t>[*]</w:t>
@@ -13084,9 +13793,11 @@
               <w:ind w:left="33" w:right="72"/>
               <w:jc w:val="both"/>
             </w:pPr>
+            <w:proofErr w:type="spellStart"/>
             <w:r>
               <w:t>DocumentoRef</w:t>
             </w:r>
+            <w:proofErr w:type="spellEnd"/>
           </w:p>
         </w:tc>
         <w:tc>
@@ -13123,12 +13834,14 @@
               <w:ind w:left="63" w:right="72"/>
               <w:jc w:val="both"/>
             </w:pPr>
+            <w:proofErr w:type="spellStart"/>
             <w:r>
               <w:rPr>
                 <w:highlight w:val="white"/>
               </w:rPr>
               <w:t>DateTime</w:t>
             </w:r>
+            <w:proofErr w:type="spellEnd"/>
             <w:r>
               <w:t xml:space="preserve"> [*]</w:t>
             </w:r>
@@ -13191,12 +13904,14 @@
                 <w:highlight w:val="white"/>
               </w:rPr>
             </w:pPr>
+            <w:proofErr w:type="spellStart"/>
             <w:r>
               <w:rPr>
                 <w:highlight w:val="white"/>
               </w:rPr>
               <w:t>string</w:t>
             </w:r>
+            <w:proofErr w:type="spellEnd"/>
           </w:p>
         </w:tc>
         <w:tc>
@@ -13256,12 +13971,14 @@
               <w:ind w:left="63" w:right="72"/>
               <w:jc w:val="both"/>
             </w:pPr>
+            <w:proofErr w:type="spellStart"/>
             <w:r>
               <w:rPr>
                 <w:highlight w:val="white"/>
               </w:rPr>
               <w:t>string</w:t>
             </w:r>
+            <w:proofErr w:type="spellEnd"/>
             <w:r>
               <w:t xml:space="preserve"> [*]</w:t>
             </w:r>
@@ -13350,12 +14067,14 @@
                 <w:highlight w:val="white"/>
               </w:rPr>
             </w:pPr>
+            <w:proofErr w:type="spellStart"/>
             <w:r>
               <w:rPr>
                 <w:highlight w:val="white"/>
               </w:rPr>
               <w:t>DatosObligado</w:t>
             </w:r>
+            <w:proofErr w:type="spellEnd"/>
           </w:p>
         </w:tc>
         <w:tc>
@@ -13432,12 +14151,14 @@
                 <w:highlight w:val="white"/>
               </w:rPr>
             </w:pPr>
+            <w:proofErr w:type="spellStart"/>
             <w:r>
               <w:rPr>
                 <w:highlight w:val="white"/>
               </w:rPr>
               <w:t>DatosAdquiriente</w:t>
             </w:r>
+            <w:proofErr w:type="spellEnd"/>
           </w:p>
         </w:tc>
         <w:tc>
@@ -13584,12 +14305,14 @@
               <w:ind w:left="33" w:right="72"/>
               <w:jc w:val="both"/>
             </w:pPr>
+            <w:proofErr w:type="spellStart"/>
             <w:r>
               <w:rPr>
                 <w:highlight w:val="white"/>
               </w:rPr>
               <w:t>ValorSubtotal</w:t>
             </w:r>
+            <w:proofErr w:type="spellEnd"/>
           </w:p>
         </w:tc>
         <w:tc>
@@ -13660,12 +14383,14 @@
               <w:ind w:left="33" w:right="72"/>
               <w:jc w:val="both"/>
             </w:pPr>
+            <w:proofErr w:type="spellStart"/>
             <w:r>
               <w:rPr>
                 <w:highlight w:val="white"/>
               </w:rPr>
               <w:t>ValorDescuento</w:t>
             </w:r>
+            <w:proofErr w:type="spellEnd"/>
           </w:p>
         </w:tc>
         <w:tc>
@@ -13736,12 +14461,14 @@
               <w:ind w:left="33" w:right="72"/>
               <w:jc w:val="both"/>
             </w:pPr>
+            <w:proofErr w:type="spellStart"/>
             <w:r>
               <w:rPr>
                 <w:highlight w:val="white"/>
               </w:rPr>
               <w:t>ValorIva</w:t>
             </w:r>
+            <w:proofErr w:type="spellEnd"/>
           </w:p>
         </w:tc>
         <w:tc>
@@ -13813,12 +14540,14 @@
               <w:ind w:left="33" w:right="72"/>
               <w:jc w:val="both"/>
             </w:pPr>
+            <w:proofErr w:type="spellStart"/>
             <w:r>
               <w:rPr>
                 <w:highlight w:val="white"/>
               </w:rPr>
               <w:t>ValorReteIVA</w:t>
             </w:r>
+            <w:proofErr w:type="spellEnd"/>
           </w:p>
         </w:tc>
         <w:tc>
@@ -13889,12 +14618,14 @@
               <w:ind w:left="33" w:right="72"/>
               <w:jc w:val="both"/>
             </w:pPr>
+            <w:proofErr w:type="spellStart"/>
             <w:r>
               <w:rPr>
                 <w:highlight w:val="white"/>
               </w:rPr>
               <w:t>ValorImpuestoConsumo</w:t>
             </w:r>
+            <w:proofErr w:type="spellEnd"/>
           </w:p>
         </w:tc>
         <w:tc>
@@ -13965,12 +14696,14 @@
               <w:ind w:left="33" w:right="72"/>
               <w:jc w:val="both"/>
             </w:pPr>
+            <w:proofErr w:type="spellStart"/>
             <w:r>
               <w:rPr>
                 <w:highlight w:val="white"/>
               </w:rPr>
               <w:t>ValorReteFuente</w:t>
             </w:r>
+            <w:proofErr w:type="spellEnd"/>
           </w:p>
         </w:tc>
         <w:tc>
@@ -14162,11 +14895,33 @@
                 <w:highlight w:val="white"/>
               </w:rPr>
             </w:pPr>
+            <w:proofErr w:type="spellStart"/>
             <w:r>
               <w:rPr>
                 <w:highlight w:val="white"/>
               </w:rPr>
-              <w:t xml:space="preserve">List&lt;DocumentoDetalle&gt; </w:t>
+              <w:t>List</w:t>
+            </w:r>
+            <w:proofErr w:type="spellEnd"/>
+            <w:r>
+              <w:rPr>
+                <w:highlight w:val="white"/>
+              </w:rPr>
+              <w:t>&lt;</w:t>
+            </w:r>
+            <w:proofErr w:type="spellStart"/>
+            <w:r>
+              <w:rPr>
+                <w:highlight w:val="white"/>
+              </w:rPr>
+              <w:t>DocumentoDetalle</w:t>
+            </w:r>
+            <w:proofErr w:type="spellEnd"/>
+            <w:r>
+              <w:rPr>
+                <w:highlight w:val="white"/>
+              </w:rPr>
+              <w:t xml:space="preserve">&gt; </w:t>
             </w:r>
             <w:r>
               <w:t>[*]</w:t>
@@ -14188,12 +14943,14 @@
                 <w:highlight w:val="white"/>
               </w:rPr>
             </w:pPr>
+            <w:proofErr w:type="spellStart"/>
             <w:r>
               <w:rPr>
                 <w:highlight w:val="white"/>
               </w:rPr>
               <w:t>DocumentoDetalle</w:t>
             </w:r>
+            <w:proofErr w:type="spellEnd"/>
           </w:p>
         </w:tc>
         <w:tc>
@@ -14212,12 +14969,14 @@
               <w:t xml:space="preserve">Detalles del documento. Colección de datos del tipo </w:t>
             </w:r>
             <w:hyperlink w:anchor="_6.1.4_Detalle_Documento" w:history="1">
+              <w:proofErr w:type="spellStart"/>
               <w:r>
                 <w:rPr>
                   <w:rStyle w:val="Hipervnculo"/>
                 </w:rPr>
                 <w:t>DocumentoDetalle</w:t>
               </w:r>
+              <w:proofErr w:type="spellEnd"/>
             </w:hyperlink>
             <w:r>
               <w:t>.</w:t>
@@ -14307,7 +15066,23 @@
           <w:rFonts w:ascii="Arial" w:hAnsi="Arial" w:cs="Arial"/>
           <w:sz w:val="20"/>
         </w:rPr>
-        <w:t>Descripción de las propiedades asignadas al objeto NotaDebito; el cual es la representación del documento tipo Nota Debito.</w:t>
+        <w:t xml:space="preserve">Descripción de las propiedades asignadas al objeto </w:t>
+      </w:r>
+      <w:proofErr w:type="spellStart"/>
+      <w:r>
+        <w:rPr>
+          <w:rFonts w:ascii="Arial" w:hAnsi="Arial" w:cs="Arial"/>
+          <w:sz w:val="20"/>
+        </w:rPr>
+        <w:t>NotaDebito</w:t>
+      </w:r>
+      <w:proofErr w:type="spellEnd"/>
+      <w:r>
+        <w:rPr>
+          <w:rFonts w:ascii="Arial" w:hAnsi="Arial" w:cs="Arial"/>
+          <w:sz w:val="20"/>
+        </w:rPr>
+        <w:t>; el cual es la representación del documento tipo Nota Debito.</w:t>
       </w:r>
     </w:p>
     <w:p>
@@ -14460,8 +15235,13 @@
               <w:ind w:left="63" w:right="72"/>
               <w:jc w:val="both"/>
             </w:pPr>
-            <w:r>
-              <w:t>string [*]</w:t>
+            <w:proofErr w:type="spellStart"/>
+            <w:r>
+              <w:t>string</w:t>
+            </w:r>
+            <w:proofErr w:type="spellEnd"/>
+            <w:r>
+              <w:t xml:space="preserve"> [*]</w:t>
             </w:r>
           </w:p>
         </w:tc>
@@ -14480,9 +15260,11 @@
                 <w:b/>
               </w:rPr>
             </w:pPr>
+            <w:proofErr w:type="spellStart"/>
             <w:r>
               <w:t>DataKey</w:t>
             </w:r>
+            <w:proofErr w:type="spellEnd"/>
           </w:p>
         </w:tc>
         <w:tc>
@@ -14505,8 +15287,16 @@
                 <w:rPr>
                   <w:rStyle w:val="Hipervnculo"/>
                 </w:rPr>
-                <w:t>ver construccion</w:t>
+                <w:t xml:space="preserve">ver </w:t>
               </w:r>
+              <w:proofErr w:type="spellStart"/>
+              <w:r>
+                <w:rPr>
+                  <w:rStyle w:val="Hipervnculo"/>
+                </w:rPr>
+                <w:t>construccion</w:t>
+              </w:r>
+              <w:proofErr w:type="spellEnd"/>
             </w:hyperlink>
           </w:p>
         </w:tc>
@@ -14527,12 +15317,14 @@
               <w:ind w:left="63" w:right="72"/>
               <w:jc w:val="both"/>
             </w:pPr>
+            <w:proofErr w:type="spellStart"/>
             <w:r>
               <w:rPr>
                 <w:highlight w:val="white"/>
               </w:rPr>
               <w:t>string</w:t>
             </w:r>
+            <w:proofErr w:type="spellEnd"/>
             <w:r>
               <w:t xml:space="preserve"> [*]</w:t>
             </w:r>
@@ -14550,9 +15342,11 @@
               <w:ind w:left="33" w:right="72"/>
               <w:jc w:val="both"/>
             </w:pPr>
+            <w:proofErr w:type="spellStart"/>
             <w:r>
               <w:t>CodigoRegistro</w:t>
             </w:r>
+            <w:proofErr w:type="spellEnd"/>
           </w:p>
         </w:tc>
         <w:tc>
@@ -14568,7 +15362,15 @@
               <w:jc w:val="both"/>
             </w:pPr>
             <w:r>
-              <w:t xml:space="preserve">Identificador del documento asigando por el Facturador Electrónico. </w:t>
+              <w:t xml:space="preserve">Identificador del documento </w:t>
+            </w:r>
+            <w:proofErr w:type="spellStart"/>
+            <w:r>
+              <w:t>asigando</w:t>
+            </w:r>
+            <w:proofErr w:type="spellEnd"/>
+            <w:r>
+              <w:t xml:space="preserve"> por el Facturador Electrónico. </w:t>
             </w:r>
           </w:p>
         </w:tc>
@@ -14589,12 +15391,14 @@
               <w:ind w:left="63" w:right="72"/>
               <w:jc w:val="both"/>
             </w:pPr>
+            <w:proofErr w:type="spellStart"/>
             <w:r>
               <w:rPr>
                 <w:highlight w:val="white"/>
               </w:rPr>
               <w:t>Int</w:t>
             </w:r>
+            <w:proofErr w:type="spellEnd"/>
             <w:r>
               <w:t xml:space="preserve"> [*]</w:t>
             </w:r>
@@ -14654,11 +15458,19 @@
                 <w:highlight w:val="white"/>
               </w:rPr>
             </w:pPr>
+            <w:proofErr w:type="spellStart"/>
             <w:r>
               <w:rPr>
                 <w:highlight w:val="white"/>
               </w:rPr>
-              <w:t xml:space="preserve">string </w:t>
+              <w:t>string</w:t>
+            </w:r>
+            <w:proofErr w:type="spellEnd"/>
+            <w:r>
+              <w:rPr>
+                <w:highlight w:val="white"/>
+              </w:rPr>
+              <w:t xml:space="preserve"> </w:t>
             </w:r>
             <w:r>
               <w:t>[*]</w:t>
@@ -14677,9 +15489,11 @@
               <w:ind w:left="33" w:right="72"/>
               <w:jc w:val="both"/>
             </w:pPr>
+            <w:proofErr w:type="spellStart"/>
             <w:r>
               <w:t>DocumentoRef</w:t>
             </w:r>
+            <w:proofErr w:type="spellEnd"/>
           </w:p>
         </w:tc>
         <w:tc>
@@ -14716,12 +15530,14 @@
               <w:ind w:left="63" w:right="72"/>
               <w:jc w:val="both"/>
             </w:pPr>
+            <w:proofErr w:type="spellStart"/>
             <w:r>
               <w:rPr>
                 <w:highlight w:val="white"/>
               </w:rPr>
               <w:t>DateTime</w:t>
             </w:r>
+            <w:proofErr w:type="spellEnd"/>
             <w:r>
               <w:t xml:space="preserve"> [*]</w:t>
             </w:r>
@@ -14784,12 +15600,14 @@
                 <w:highlight w:val="white"/>
               </w:rPr>
             </w:pPr>
+            <w:proofErr w:type="spellStart"/>
             <w:r>
               <w:rPr>
                 <w:highlight w:val="white"/>
               </w:rPr>
               <w:t>string</w:t>
             </w:r>
+            <w:proofErr w:type="spellEnd"/>
           </w:p>
         </w:tc>
         <w:tc>
@@ -14849,12 +15667,14 @@
               <w:ind w:left="63" w:right="72"/>
               <w:jc w:val="both"/>
             </w:pPr>
+            <w:proofErr w:type="spellStart"/>
             <w:r>
               <w:rPr>
                 <w:highlight w:val="white"/>
               </w:rPr>
               <w:t>string</w:t>
             </w:r>
+            <w:proofErr w:type="spellEnd"/>
             <w:r>
               <w:t xml:space="preserve"> [*]</w:t>
             </w:r>
@@ -14943,12 +15763,14 @@
                 <w:highlight w:val="white"/>
               </w:rPr>
             </w:pPr>
+            <w:proofErr w:type="spellStart"/>
             <w:r>
               <w:rPr>
                 <w:highlight w:val="white"/>
               </w:rPr>
               <w:t>DatosObligado</w:t>
             </w:r>
+            <w:proofErr w:type="spellEnd"/>
           </w:p>
         </w:tc>
         <w:tc>
@@ -15025,12 +15847,14 @@
                 <w:highlight w:val="white"/>
               </w:rPr>
             </w:pPr>
+            <w:proofErr w:type="spellStart"/>
             <w:r>
               <w:rPr>
                 <w:highlight w:val="white"/>
               </w:rPr>
               <w:t>DatosAdquiriente</w:t>
             </w:r>
+            <w:proofErr w:type="spellEnd"/>
           </w:p>
         </w:tc>
         <w:tc>
@@ -15177,12 +16001,14 @@
               <w:ind w:left="33" w:right="72"/>
               <w:jc w:val="both"/>
             </w:pPr>
+            <w:proofErr w:type="spellStart"/>
             <w:r>
               <w:rPr>
                 <w:highlight w:val="white"/>
               </w:rPr>
               <w:t>ValorSubtotal</w:t>
             </w:r>
+            <w:proofErr w:type="spellEnd"/>
           </w:p>
         </w:tc>
         <w:tc>
@@ -15253,12 +16079,14 @@
               <w:ind w:left="33" w:right="72"/>
               <w:jc w:val="both"/>
             </w:pPr>
+            <w:proofErr w:type="spellStart"/>
             <w:r>
               <w:rPr>
                 <w:highlight w:val="white"/>
               </w:rPr>
               <w:t>ValorDescuento</w:t>
             </w:r>
+            <w:proofErr w:type="spellEnd"/>
           </w:p>
         </w:tc>
         <w:tc>
@@ -15329,12 +16157,14 @@
               <w:ind w:left="33" w:right="72"/>
               <w:jc w:val="both"/>
             </w:pPr>
+            <w:proofErr w:type="spellStart"/>
             <w:r>
               <w:rPr>
                 <w:highlight w:val="white"/>
               </w:rPr>
               <w:t>ValorIva</w:t>
             </w:r>
+            <w:proofErr w:type="spellEnd"/>
           </w:p>
         </w:tc>
         <w:tc>
@@ -15406,12 +16236,14 @@
               <w:ind w:left="33" w:right="72"/>
               <w:jc w:val="both"/>
             </w:pPr>
+            <w:proofErr w:type="spellStart"/>
             <w:r>
               <w:rPr>
                 <w:highlight w:val="white"/>
               </w:rPr>
               <w:t>ValorReteIVA</w:t>
             </w:r>
+            <w:proofErr w:type="spellEnd"/>
           </w:p>
         </w:tc>
         <w:tc>
@@ -15482,12 +16314,14 @@
               <w:ind w:left="33" w:right="72"/>
               <w:jc w:val="both"/>
             </w:pPr>
+            <w:proofErr w:type="spellStart"/>
             <w:r>
               <w:rPr>
                 <w:highlight w:val="white"/>
               </w:rPr>
               <w:t>ValorImpuestoConsumo</w:t>
             </w:r>
+            <w:proofErr w:type="spellEnd"/>
           </w:p>
         </w:tc>
         <w:tc>
@@ -15558,12 +16392,14 @@
               <w:ind w:left="33" w:right="72"/>
               <w:jc w:val="both"/>
             </w:pPr>
+            <w:proofErr w:type="spellStart"/>
             <w:r>
               <w:rPr>
                 <w:highlight w:val="white"/>
               </w:rPr>
               <w:t>ValorReteFuente</w:t>
             </w:r>
+            <w:proofErr w:type="spellEnd"/>
           </w:p>
         </w:tc>
         <w:tc>
@@ -15755,11 +16591,33 @@
                 <w:highlight w:val="white"/>
               </w:rPr>
             </w:pPr>
+            <w:proofErr w:type="spellStart"/>
             <w:r>
               <w:rPr>
                 <w:highlight w:val="white"/>
               </w:rPr>
-              <w:t xml:space="preserve">List&lt;DocumentoDetalle&gt; </w:t>
+              <w:t>List</w:t>
+            </w:r>
+            <w:proofErr w:type="spellEnd"/>
+            <w:r>
+              <w:rPr>
+                <w:highlight w:val="white"/>
+              </w:rPr>
+              <w:t>&lt;</w:t>
+            </w:r>
+            <w:proofErr w:type="spellStart"/>
+            <w:r>
+              <w:rPr>
+                <w:highlight w:val="white"/>
+              </w:rPr>
+              <w:t>DocumentoDetalle</w:t>
+            </w:r>
+            <w:proofErr w:type="spellEnd"/>
+            <w:r>
+              <w:rPr>
+                <w:highlight w:val="white"/>
+              </w:rPr>
+              <w:t xml:space="preserve">&gt; </w:t>
             </w:r>
             <w:r>
               <w:t>[*]</w:t>
@@ -15781,12 +16639,14 @@
                 <w:highlight w:val="white"/>
               </w:rPr>
             </w:pPr>
+            <w:proofErr w:type="spellStart"/>
             <w:r>
               <w:rPr>
                 <w:highlight w:val="white"/>
               </w:rPr>
               <w:t>DocumentoDetalle</w:t>
             </w:r>
+            <w:proofErr w:type="spellEnd"/>
           </w:p>
         </w:tc>
         <w:tc>
@@ -15805,12 +16665,14 @@
               <w:t xml:space="preserve">Detalles del documento. Colección de datos del tipo </w:t>
             </w:r>
             <w:hyperlink w:anchor="_6.1.4_Detalle_Documento" w:history="1">
+              <w:proofErr w:type="spellStart"/>
               <w:r>
                 <w:rPr>
                   <w:rStyle w:val="Hipervnculo"/>
                 </w:rPr>
                 <w:t>DocumentoDetalle</w:t>
               </w:r>
+              <w:proofErr w:type="spellEnd"/>
             </w:hyperlink>
             <w:r>
               <w:t>.</w:t>
@@ -15879,7 +16741,23 @@
           <w:rFonts w:ascii="Arial" w:hAnsi="Arial" w:cs="Arial"/>
           <w:sz w:val="20"/>
         </w:rPr>
-        <w:t xml:space="preserve">Descripción de las propiedades asignadas al objeto DetalleDocumento; el cual es la representación </w:t>
+        <w:t xml:space="preserve">Descripción de las propiedades asignadas al objeto </w:t>
+      </w:r>
+      <w:proofErr w:type="spellStart"/>
+      <w:r>
+        <w:rPr>
+          <w:rFonts w:ascii="Arial" w:hAnsi="Arial" w:cs="Arial"/>
+          <w:sz w:val="20"/>
+        </w:rPr>
+        <w:t>DetalleDocumento</w:t>
+      </w:r>
+      <w:proofErr w:type="spellEnd"/>
+      <w:r>
+        <w:rPr>
+          <w:rFonts w:ascii="Arial" w:hAnsi="Arial" w:cs="Arial"/>
+          <w:sz w:val="20"/>
+        </w:rPr>
+        <w:t xml:space="preserve">; el cual es la representación </w:t>
       </w:r>
       <w:r>
         <w:rPr>
@@ -15907,7 +16785,39 @@
           <w:rFonts w:ascii="Arial" w:hAnsi="Arial" w:cs="Arial"/>
           <w:sz w:val="20"/>
         </w:rPr>
-        <w:t xml:space="preserve"> tipo Factura, Nota Credito ó Nota Debito.</w:t>
+        <w:t xml:space="preserve"> tipo Factura, Nota </w:t>
+      </w:r>
+      <w:proofErr w:type="spellStart"/>
+      <w:r>
+        <w:rPr>
+          <w:rFonts w:ascii="Arial" w:hAnsi="Arial" w:cs="Arial"/>
+          <w:sz w:val="20"/>
+        </w:rPr>
+        <w:t>Credito</w:t>
+      </w:r>
+      <w:proofErr w:type="spellEnd"/>
+      <w:r>
+        <w:rPr>
+          <w:rFonts w:ascii="Arial" w:hAnsi="Arial" w:cs="Arial"/>
+          <w:sz w:val="20"/>
+        </w:rPr>
+        <w:t xml:space="preserve"> </w:t>
+      </w:r>
+      <w:proofErr w:type="spellStart"/>
+      <w:r>
+        <w:rPr>
+          <w:rFonts w:ascii="Arial" w:hAnsi="Arial" w:cs="Arial"/>
+          <w:sz w:val="20"/>
+        </w:rPr>
+        <w:t>ó</w:t>
+      </w:r>
+      <w:proofErr w:type="spellEnd"/>
+      <w:r>
+        <w:rPr>
+          <w:rFonts w:ascii="Arial" w:hAnsi="Arial" w:cs="Arial"/>
+          <w:sz w:val="20"/>
+        </w:rPr>
+        <w:t xml:space="preserve"> Nota Debito.</w:t>
       </w:r>
     </w:p>
     <w:p>
@@ -16061,12 +16971,14 @@
               <w:ind w:left="63" w:right="72"/>
               <w:jc w:val="both"/>
             </w:pPr>
+            <w:proofErr w:type="spellStart"/>
             <w:r>
               <w:rPr>
                 <w:highlight w:val="white"/>
               </w:rPr>
               <w:t>int</w:t>
             </w:r>
+            <w:proofErr w:type="spellEnd"/>
             <w:r>
               <w:t xml:space="preserve"> [*] </w:t>
             </w:r>
@@ -16084,9 +16996,11 @@
               <w:ind w:left="50" w:right="72"/>
               <w:jc w:val="both"/>
             </w:pPr>
+            <w:proofErr w:type="spellStart"/>
             <w:r>
               <w:t>Codigo</w:t>
             </w:r>
+            <w:proofErr w:type="spellEnd"/>
           </w:p>
         </w:tc>
         <w:tc>
@@ -16126,11 +17040,19 @@
                 <w:highlight w:val="white"/>
               </w:rPr>
             </w:pPr>
+            <w:proofErr w:type="spellStart"/>
             <w:r>
               <w:rPr>
                 <w:highlight w:val="white"/>
               </w:rPr>
-              <w:t xml:space="preserve">string </w:t>
+              <w:t>string</w:t>
+            </w:r>
+            <w:proofErr w:type="spellEnd"/>
+            <w:r>
+              <w:rPr>
+                <w:highlight w:val="white"/>
+              </w:rPr>
+              <w:t xml:space="preserve"> </w:t>
             </w:r>
             <w:r>
               <w:t>[*]</w:t>
@@ -16149,9 +17071,11 @@
               <w:ind w:left="50" w:right="72"/>
               <w:jc w:val="both"/>
             </w:pPr>
+            <w:proofErr w:type="spellStart"/>
             <w:r>
               <w:t>ProductoCodigo</w:t>
             </w:r>
+            <w:proofErr w:type="spellEnd"/>
           </w:p>
         </w:tc>
         <w:tc>
@@ -16194,11 +17118,19 @@
                 <w:highlight w:val="white"/>
               </w:rPr>
             </w:pPr>
+            <w:proofErr w:type="spellStart"/>
             <w:r>
               <w:rPr>
                 <w:highlight w:val="white"/>
               </w:rPr>
-              <w:t xml:space="preserve">string </w:t>
+              <w:t>string</w:t>
+            </w:r>
+            <w:proofErr w:type="spellEnd"/>
+            <w:r>
+              <w:rPr>
+                <w:highlight w:val="white"/>
+              </w:rPr>
+              <w:t xml:space="preserve"> </w:t>
             </w:r>
             <w:r>
               <w:t>[*]</w:t>
@@ -16217,9 +17149,11 @@
               <w:ind w:left="50" w:right="72"/>
               <w:jc w:val="both"/>
             </w:pPr>
+            <w:proofErr w:type="spellStart"/>
             <w:r>
               <w:t>ProductoNombre</w:t>
             </w:r>
+            <w:proofErr w:type="spellEnd"/>
           </w:p>
         </w:tc>
         <w:tc>
@@ -16265,12 +17199,14 @@
                 <w:highlight w:val="white"/>
               </w:rPr>
             </w:pPr>
+            <w:proofErr w:type="spellStart"/>
             <w:r>
               <w:rPr>
                 <w:highlight w:val="white"/>
               </w:rPr>
               <w:t>string</w:t>
             </w:r>
+            <w:proofErr w:type="spellEnd"/>
           </w:p>
         </w:tc>
         <w:tc>
@@ -16285,9 +17221,11 @@
               <w:ind w:left="50" w:right="72"/>
               <w:jc w:val="both"/>
             </w:pPr>
+            <w:proofErr w:type="spellStart"/>
             <w:r>
               <w:t>ProductoDescripcion</w:t>
             </w:r>
+            <w:proofErr w:type="spellEnd"/>
           </w:p>
         </w:tc>
         <w:tc>
@@ -16424,9 +17362,11 @@
               <w:ind w:left="50" w:right="72"/>
               <w:jc w:val="both"/>
             </w:pPr>
+            <w:proofErr w:type="spellStart"/>
             <w:r>
               <w:t>ValorUnitario</w:t>
             </w:r>
+            <w:proofErr w:type="spellEnd"/>
           </w:p>
         </w:tc>
         <w:tc>
@@ -16490,9 +17430,11 @@
               <w:ind w:left="50" w:right="72"/>
               <w:jc w:val="both"/>
             </w:pPr>
+            <w:proofErr w:type="spellStart"/>
             <w:r>
               <w:t>ValorSubTotal</w:t>
             </w:r>
+            <w:proofErr w:type="spellEnd"/>
           </w:p>
         </w:tc>
         <w:tc>
@@ -16552,9 +17494,11 @@
               <w:ind w:left="50" w:right="72"/>
               <w:jc w:val="both"/>
             </w:pPr>
+            <w:proofErr w:type="spellStart"/>
             <w:r>
               <w:t>ValorImpuestoConsumo</w:t>
             </w:r>
+            <w:proofErr w:type="spellEnd"/>
           </w:p>
         </w:tc>
         <w:tc>
@@ -16614,9 +17558,11 @@
               <w:ind w:left="50" w:right="72"/>
               <w:jc w:val="both"/>
             </w:pPr>
+            <w:proofErr w:type="spellStart"/>
             <w:r>
               <w:t>IvaPorcentaje</w:t>
             </w:r>
+            <w:proofErr w:type="spellEnd"/>
           </w:p>
         </w:tc>
         <w:tc>
@@ -16676,9 +17622,11 @@
               <w:ind w:left="50" w:right="72"/>
               <w:jc w:val="both"/>
             </w:pPr>
+            <w:proofErr w:type="spellStart"/>
             <w:r>
               <w:t>IvaValor</w:t>
             </w:r>
+            <w:proofErr w:type="spellEnd"/>
           </w:p>
         </w:tc>
         <w:tc>
@@ -16738,9 +17686,11 @@
               <w:ind w:left="50" w:right="72"/>
               <w:jc w:val="both"/>
             </w:pPr>
+            <w:proofErr w:type="spellStart"/>
             <w:r>
               <w:t>ReteIcaPorcentaje</w:t>
             </w:r>
+            <w:proofErr w:type="spellEnd"/>
           </w:p>
         </w:tc>
         <w:tc>
@@ -16800,9 +17750,11 @@
               <w:ind w:left="50" w:right="72"/>
               <w:jc w:val="both"/>
             </w:pPr>
+            <w:proofErr w:type="spellStart"/>
             <w:r>
               <w:t>ReteIcaValor</w:t>
             </w:r>
+            <w:proofErr w:type="spellEnd"/>
           </w:p>
         </w:tc>
         <w:tc>
@@ -16862,9 +17814,11 @@
               <w:ind w:left="50" w:right="72"/>
               <w:jc w:val="both"/>
             </w:pPr>
+            <w:proofErr w:type="spellStart"/>
             <w:r>
               <w:t>DescuentoPorcentaje</w:t>
             </w:r>
+            <w:proofErr w:type="spellEnd"/>
           </w:p>
         </w:tc>
         <w:tc>
@@ -16922,9 +17876,11 @@
               <w:ind w:left="50" w:right="72"/>
               <w:jc w:val="both"/>
             </w:pPr>
+            <w:proofErr w:type="spellStart"/>
             <w:r>
               <w:t>DecuentoValor</w:t>
             </w:r>
+            <w:proofErr w:type="spellEnd"/>
           </w:p>
         </w:tc>
         <w:tc>
@@ -17179,8 +18135,13 @@
               <w:ind w:left="63" w:right="72"/>
               <w:jc w:val="both"/>
             </w:pPr>
-            <w:r>
-              <w:t>string [*]</w:t>
+            <w:proofErr w:type="spellStart"/>
+            <w:r>
+              <w:t>string</w:t>
+            </w:r>
+            <w:proofErr w:type="spellEnd"/>
+            <w:r>
+              <w:t xml:space="preserve"> [*]</w:t>
             </w:r>
           </w:p>
         </w:tc>
@@ -17196,9 +18157,11 @@
               <w:ind w:left="63" w:right="72"/>
               <w:jc w:val="both"/>
             </w:pPr>
+            <w:proofErr w:type="spellStart"/>
             <w:r>
               <w:t>Identificacion</w:t>
             </w:r>
+            <w:proofErr w:type="spellEnd"/>
           </w:p>
         </w:tc>
         <w:tc>
@@ -17244,8 +18207,13 @@
               <w:ind w:left="63" w:right="72"/>
               <w:jc w:val="both"/>
             </w:pPr>
-            <w:r>
-              <w:t>int [*]</w:t>
+            <w:proofErr w:type="spellStart"/>
+            <w:r>
+              <w:t>int</w:t>
+            </w:r>
+            <w:proofErr w:type="spellEnd"/>
+            <w:r>
+              <w:t xml:space="preserve"> [*]</w:t>
             </w:r>
           </w:p>
         </w:tc>
@@ -17261,9 +18229,11 @@
               <w:ind w:left="63" w:right="72"/>
               <w:jc w:val="both"/>
             </w:pPr>
+            <w:proofErr w:type="spellStart"/>
             <w:r>
               <w:t>IdentificacionDv</w:t>
             </w:r>
+            <w:proofErr w:type="spellEnd"/>
           </w:p>
         </w:tc>
         <w:tc>
@@ -17312,8 +18282,13 @@
               <w:ind w:left="63" w:right="72"/>
               <w:jc w:val="both"/>
             </w:pPr>
-            <w:r>
-              <w:t>int [*]</w:t>
+            <w:proofErr w:type="spellStart"/>
+            <w:r>
+              <w:t>int</w:t>
+            </w:r>
+            <w:proofErr w:type="spellEnd"/>
+            <w:r>
+              <w:t xml:space="preserve"> [*]</w:t>
             </w:r>
           </w:p>
         </w:tc>
@@ -17329,9 +18304,11 @@
               <w:ind w:left="63" w:right="72"/>
               <w:jc w:val="both"/>
             </w:pPr>
+            <w:proofErr w:type="spellStart"/>
             <w:r>
               <w:t>TipoIdentificacion</w:t>
             </w:r>
+            <w:proofErr w:type="spellEnd"/>
           </w:p>
         </w:tc>
         <w:tc>
@@ -17406,8 +18383,13 @@
               <w:ind w:left="63" w:right="72"/>
               <w:jc w:val="both"/>
             </w:pPr>
-            <w:r>
-              <w:t>int [*]</w:t>
+            <w:proofErr w:type="spellStart"/>
+            <w:r>
+              <w:t>int</w:t>
+            </w:r>
+            <w:proofErr w:type="spellEnd"/>
+            <w:r>
+              <w:t xml:space="preserve"> [*]</w:t>
             </w:r>
           </w:p>
         </w:tc>
@@ -17423,9 +18405,11 @@
               <w:ind w:left="63" w:right="72"/>
               <w:jc w:val="both"/>
             </w:pPr>
+            <w:proofErr w:type="spellStart"/>
             <w:r>
               <w:t>TipoPersona</w:t>
             </w:r>
+            <w:proofErr w:type="spellEnd"/>
           </w:p>
         </w:tc>
         <w:tc>
@@ -17486,9 +18470,14 @@
               <w:ind w:left="63" w:right="72"/>
               <w:jc w:val="both"/>
             </w:pPr>
+            <w:proofErr w:type="spellStart"/>
             <w:r>
               <w:lastRenderedPageBreak/>
-              <w:t>int [*]</w:t>
+              <w:t>int</w:t>
+            </w:r>
+            <w:proofErr w:type="spellEnd"/>
+            <w:r>
+              <w:t xml:space="preserve"> [*]</w:t>
             </w:r>
           </w:p>
         </w:tc>
@@ -17504,9 +18493,11 @@
               <w:ind w:left="63" w:right="72"/>
               <w:jc w:val="both"/>
             </w:pPr>
+            <w:proofErr w:type="spellStart"/>
             <w:r>
               <w:t>Regimen</w:t>
             </w:r>
+            <w:proofErr w:type="spellEnd"/>
           </w:p>
         </w:tc>
         <w:tc>
@@ -17555,8 +18546,13 @@
               <w:ind w:left="63" w:right="72"/>
               <w:jc w:val="both"/>
             </w:pPr>
-            <w:r>
-              <w:t xml:space="preserve">string </w:t>
+            <w:proofErr w:type="spellStart"/>
+            <w:r>
+              <w:t>string</w:t>
+            </w:r>
+            <w:proofErr w:type="spellEnd"/>
+            <w:r>
+              <w:t xml:space="preserve"> </w:t>
             </w:r>
           </w:p>
         </w:tc>
@@ -17572,9 +18568,11 @@
               <w:ind w:left="63" w:right="72"/>
               <w:jc w:val="both"/>
             </w:pPr>
+            <w:proofErr w:type="spellStart"/>
             <w:r>
               <w:t>NombreComercial</w:t>
             </w:r>
+            <w:proofErr w:type="spellEnd"/>
           </w:p>
         </w:tc>
         <w:tc>
@@ -17620,8 +18618,13 @@
               <w:ind w:left="63" w:right="72"/>
               <w:jc w:val="both"/>
             </w:pPr>
-            <w:r>
-              <w:t>string [*]</w:t>
+            <w:proofErr w:type="spellStart"/>
+            <w:r>
+              <w:t>string</w:t>
+            </w:r>
+            <w:proofErr w:type="spellEnd"/>
+            <w:r>
+              <w:t xml:space="preserve"> [*]</w:t>
             </w:r>
           </w:p>
         </w:tc>
@@ -17685,8 +18688,13 @@
               <w:ind w:left="63" w:right="72"/>
               <w:jc w:val="both"/>
             </w:pPr>
-            <w:r>
-              <w:t>string [*]</w:t>
+            <w:proofErr w:type="spellStart"/>
+            <w:r>
+              <w:t>string</w:t>
+            </w:r>
+            <w:proofErr w:type="spellEnd"/>
+            <w:r>
+              <w:t xml:space="preserve"> [*]</w:t>
             </w:r>
           </w:p>
         </w:tc>
@@ -17754,8 +18762,13 @@
               <w:ind w:left="63" w:right="72"/>
               <w:jc w:val="both"/>
             </w:pPr>
-            <w:r>
-              <w:t>string [*]</w:t>
+            <w:proofErr w:type="spellStart"/>
+            <w:r>
+              <w:t>string</w:t>
+            </w:r>
+            <w:proofErr w:type="spellEnd"/>
+            <w:r>
+              <w:t xml:space="preserve"> [*]</w:t>
             </w:r>
           </w:p>
         </w:tc>
@@ -17771,9 +18784,11 @@
               <w:ind w:left="63" w:right="72"/>
               <w:jc w:val="both"/>
             </w:pPr>
+            <w:proofErr w:type="spellStart"/>
             <w:r>
               <w:t>Direccion</w:t>
             </w:r>
+            <w:proofErr w:type="spellEnd"/>
           </w:p>
         </w:tc>
         <w:tc>
@@ -17822,8 +18837,13 @@
               <w:ind w:left="63" w:right="72"/>
               <w:jc w:val="both"/>
             </w:pPr>
-            <w:r>
-              <w:t>string [*]</w:t>
+            <w:proofErr w:type="spellStart"/>
+            <w:r>
+              <w:t>string</w:t>
+            </w:r>
+            <w:proofErr w:type="spellEnd"/>
+            <w:r>
+              <w:t xml:space="preserve"> [*]</w:t>
             </w:r>
           </w:p>
         </w:tc>
@@ -17839,9 +18859,11 @@
               <w:ind w:left="63" w:right="72"/>
               <w:jc w:val="both"/>
             </w:pPr>
+            <w:proofErr w:type="spellStart"/>
             <w:r>
               <w:t>Telefono</w:t>
             </w:r>
+            <w:proofErr w:type="spellEnd"/>
           </w:p>
         </w:tc>
         <w:tc>
@@ -17890,8 +18912,13 @@
               <w:ind w:left="63" w:right="72"/>
               <w:jc w:val="both"/>
             </w:pPr>
-            <w:r>
-              <w:t>string [*]</w:t>
+            <w:proofErr w:type="spellStart"/>
+            <w:r>
+              <w:t>string</w:t>
+            </w:r>
+            <w:proofErr w:type="spellEnd"/>
+            <w:r>
+              <w:t xml:space="preserve"> [*]</w:t>
             </w:r>
           </w:p>
         </w:tc>
@@ -17958,9 +18985,11 @@
               <w:ind w:left="63" w:right="72"/>
               <w:jc w:val="both"/>
             </w:pPr>
+            <w:proofErr w:type="spellStart"/>
             <w:r>
               <w:t>string</w:t>
             </w:r>
+            <w:proofErr w:type="spellEnd"/>
           </w:p>
         </w:tc>
         <w:tc>
@@ -17979,9 +19008,11 @@
                 <w:highlight w:val="white"/>
               </w:rPr>
             </w:pPr>
+            <w:proofErr w:type="spellStart"/>
             <w:r>
               <w:t>PaginaWeb</w:t>
             </w:r>
+            <w:proofErr w:type="spellEnd"/>
           </w:p>
         </w:tc>
         <w:tc>
@@ -18030,8 +19061,13 @@
               <w:ind w:left="63" w:right="72"/>
               <w:jc w:val="both"/>
             </w:pPr>
-            <w:r>
-              <w:t>string [*]</w:t>
+            <w:proofErr w:type="spellStart"/>
+            <w:r>
+              <w:t>string</w:t>
+            </w:r>
+            <w:proofErr w:type="spellEnd"/>
+            <w:r>
+              <w:t xml:space="preserve"> [*]</w:t>
             </w:r>
           </w:p>
         </w:tc>
@@ -18047,9 +19083,11 @@
               <w:ind w:left="63" w:right="72"/>
               <w:jc w:val="both"/>
             </w:pPr>
+            <w:proofErr w:type="spellStart"/>
             <w:r>
               <w:t>CodigoPais</w:t>
             </w:r>
+            <w:proofErr w:type="spellEnd"/>
           </w:p>
         </w:tc>
         <w:tc>
@@ -18088,12 +19126,14 @@
               </w:rPr>
               <w:t xml:space="preserve"> (</w:t>
             </w:r>
+            <w:proofErr w:type="spellStart"/>
             <w:r>
               <w:rPr>
                 <w:color w:val="000000" w:themeColor="text1"/>
               </w:rPr>
               <w:t>ej</w:t>
             </w:r>
+            <w:proofErr w:type="spellEnd"/>
             <w:r>
               <w:rPr>
                 <w:color w:val="000000" w:themeColor="text1"/>
@@ -18133,8 +19173,13 @@
               <w:ind w:left="63" w:right="72"/>
               <w:jc w:val="both"/>
             </w:pPr>
-            <w:r>
-              <w:t>string [*]</w:t>
+            <w:proofErr w:type="spellStart"/>
+            <w:r>
+              <w:t>string</w:t>
+            </w:r>
+            <w:proofErr w:type="spellEnd"/>
+            <w:r>
+              <w:t xml:space="preserve"> [*]</w:t>
             </w:r>
           </w:p>
         </w:tc>
@@ -18150,9 +19195,11 @@
               <w:ind w:left="63" w:right="72"/>
               <w:jc w:val="both"/>
             </w:pPr>
+            <w:proofErr w:type="spellStart"/>
             <w:r>
               <w:t>RazonSocial</w:t>
             </w:r>
+            <w:proofErr w:type="spellEnd"/>
           </w:p>
         </w:tc>
         <w:tc>
@@ -18201,8 +19248,13 @@
               <w:ind w:left="63" w:right="72"/>
               <w:jc w:val="both"/>
             </w:pPr>
-            <w:r>
-              <w:t>string [*]</w:t>
+            <w:proofErr w:type="spellStart"/>
+            <w:r>
+              <w:t>string</w:t>
+            </w:r>
+            <w:proofErr w:type="spellEnd"/>
+            <w:r>
+              <w:t xml:space="preserve"> [*]</w:t>
             </w:r>
           </w:p>
         </w:tc>
@@ -18218,9 +19270,11 @@
               <w:ind w:left="63" w:right="72"/>
               <w:jc w:val="both"/>
             </w:pPr>
+            <w:proofErr w:type="spellStart"/>
             <w:r>
               <w:t>PrimerApellido</w:t>
             </w:r>
+            <w:proofErr w:type="spellEnd"/>
           </w:p>
         </w:tc>
         <w:tc>
@@ -18269,8 +19323,13 @@
               <w:ind w:left="63" w:right="72"/>
               <w:jc w:val="both"/>
             </w:pPr>
-            <w:r>
-              <w:t>string [*]</w:t>
+            <w:proofErr w:type="spellStart"/>
+            <w:r>
+              <w:t>string</w:t>
+            </w:r>
+            <w:proofErr w:type="spellEnd"/>
+            <w:r>
+              <w:t xml:space="preserve"> [*]</w:t>
             </w:r>
           </w:p>
         </w:tc>
@@ -18286,9 +19345,11 @@
               <w:ind w:left="63" w:right="72"/>
               <w:jc w:val="both"/>
             </w:pPr>
+            <w:proofErr w:type="spellStart"/>
             <w:r>
               <w:t>SegundoApellido</w:t>
             </w:r>
+            <w:proofErr w:type="spellEnd"/>
           </w:p>
         </w:tc>
         <w:tc>
@@ -18337,8 +19398,13 @@
               <w:ind w:left="63" w:right="72"/>
               <w:jc w:val="both"/>
             </w:pPr>
-            <w:r>
-              <w:t>string [*]</w:t>
+            <w:proofErr w:type="spellStart"/>
+            <w:r>
+              <w:t>string</w:t>
+            </w:r>
+            <w:proofErr w:type="spellEnd"/>
+            <w:r>
+              <w:t xml:space="preserve"> [*]</w:t>
             </w:r>
           </w:p>
         </w:tc>
@@ -18354,9 +19420,11 @@
               <w:ind w:left="63" w:right="72"/>
               <w:jc w:val="both"/>
             </w:pPr>
+            <w:proofErr w:type="spellStart"/>
             <w:r>
               <w:t>PrimerNombre</w:t>
             </w:r>
+            <w:proofErr w:type="spellEnd"/>
           </w:p>
         </w:tc>
         <w:tc>
@@ -18405,8 +19473,13 @@
               <w:ind w:left="63" w:right="72"/>
               <w:jc w:val="both"/>
             </w:pPr>
-            <w:r>
-              <w:t>string [*]</w:t>
+            <w:proofErr w:type="spellStart"/>
+            <w:r>
+              <w:t>string</w:t>
+            </w:r>
+            <w:proofErr w:type="spellEnd"/>
+            <w:r>
+              <w:t xml:space="preserve"> [*]</w:t>
             </w:r>
           </w:p>
         </w:tc>
@@ -18422,9 +19495,11 @@
               <w:ind w:left="63" w:right="72"/>
               <w:jc w:val="both"/>
             </w:pPr>
+            <w:proofErr w:type="spellStart"/>
             <w:r>
               <w:t>SegundoNombre</w:t>
             </w:r>
+            <w:proofErr w:type="spellEnd"/>
           </w:p>
         </w:tc>
         <w:tc>
@@ -18611,9 +19686,11 @@
                 <w:b/>
               </w:rPr>
             </w:pPr>
+            <w:proofErr w:type="spellStart"/>
             <w:r>
               <w:t>DocumentoRespuesta</w:t>
             </w:r>
+            <w:proofErr w:type="spellEnd"/>
           </w:p>
         </w:tc>
       </w:tr>
@@ -18706,9 +19783,11 @@
               <w:spacing w:line="276" w:lineRule="auto"/>
               <w:ind w:left="29" w:right="72"/>
             </w:pPr>
+            <w:proofErr w:type="spellStart"/>
             <w:r>
               <w:t>string</w:t>
             </w:r>
+            <w:proofErr w:type="spellEnd"/>
           </w:p>
         </w:tc>
         <w:tc>
@@ -18722,9 +19801,11 @@
               <w:spacing w:line="276" w:lineRule="auto"/>
               <w:ind w:left="29" w:right="72"/>
             </w:pPr>
+            <w:proofErr w:type="spellStart"/>
             <w:r>
               <w:t>IdDocumento</w:t>
             </w:r>
+            <w:proofErr w:type="spellEnd"/>
           </w:p>
         </w:tc>
         <w:tc>
@@ -18763,12 +19844,14 @@
               <w:spacing w:line="276" w:lineRule="auto"/>
               <w:ind w:left="29" w:right="72"/>
             </w:pPr>
+            <w:proofErr w:type="spellStart"/>
             <w:r>
               <w:rPr>
                 <w:highlight w:val="white"/>
               </w:rPr>
               <w:t>DateTime</w:t>
             </w:r>
+            <w:proofErr w:type="spellEnd"/>
           </w:p>
         </w:tc>
         <w:tc>
@@ -18782,9 +19865,11 @@
               <w:spacing w:line="276" w:lineRule="auto"/>
               <w:ind w:left="29" w:right="72"/>
             </w:pPr>
+            <w:proofErr w:type="spellStart"/>
             <w:r>
               <w:t>FechaRecepcion</w:t>
             </w:r>
+            <w:proofErr w:type="spellEnd"/>
           </w:p>
         </w:tc>
         <w:tc>
@@ -18826,9 +19911,11 @@
               <w:spacing w:line="276" w:lineRule="auto"/>
               <w:ind w:left="29" w:right="72"/>
             </w:pPr>
+            <w:proofErr w:type="spellStart"/>
             <w:r>
               <w:t>string</w:t>
             </w:r>
+            <w:proofErr w:type="spellEnd"/>
           </w:p>
         </w:tc>
         <w:tc>
@@ -18842,9 +19929,11 @@
               <w:spacing w:line="276" w:lineRule="auto"/>
               <w:ind w:left="29" w:right="72"/>
             </w:pPr>
+            <w:proofErr w:type="spellStart"/>
             <w:r>
               <w:t>CodigoRegistro</w:t>
             </w:r>
+            <w:proofErr w:type="spellEnd"/>
           </w:p>
         </w:tc>
         <w:tc>
@@ -18886,9 +19975,11 @@
               <w:spacing w:line="276" w:lineRule="auto"/>
               <w:ind w:left="29" w:right="72"/>
             </w:pPr>
+            <w:proofErr w:type="spellStart"/>
             <w:r>
               <w:t>string</w:t>
             </w:r>
+            <w:proofErr w:type="spellEnd"/>
           </w:p>
         </w:tc>
         <w:tc>
@@ -18902,9 +19993,11 @@
               <w:spacing w:line="276" w:lineRule="auto"/>
               <w:ind w:left="29" w:right="72"/>
             </w:pPr>
+            <w:proofErr w:type="spellStart"/>
             <w:r>
               <w:t>Identificacion</w:t>
             </w:r>
+            <w:proofErr w:type="spellEnd"/>
           </w:p>
         </w:tc>
         <w:tc>
@@ -18949,12 +20042,11 @@
                 <w:highlight w:val="white"/>
               </w:rPr>
             </w:pPr>
-            <w:r>
-              <w:rPr>
-                <w:highlight w:val="white"/>
-              </w:rPr>
-              <w:t>int</w:t>
-            </w:r>
+            <w:proofErr w:type="spellStart"/>
+            <w:r>
+              <w:t>string</w:t>
+            </w:r>
+            <w:proofErr w:type="spellEnd"/>
           </w:p>
         </w:tc>
         <w:tc>
@@ -18968,9 +20060,11 @@
               <w:spacing w:line="276" w:lineRule="auto"/>
               <w:ind w:left="29" w:right="72"/>
             </w:pPr>
+            <w:proofErr w:type="spellStart"/>
             <w:r>
               <w:t>NumeroResolucion</w:t>
             </w:r>
+            <w:proofErr w:type="spellEnd"/>
           </w:p>
         </w:tc>
         <w:tc>
@@ -18986,7 +20080,15 @@
               <w:jc w:val="both"/>
             </w:pPr>
             <w:r>
-              <w:t>Número de Resolución asignado por la DIAN.(Aplica para Documento tipo Factura)</w:t>
+              <w:t xml:space="preserve">Número de Resolución asignado por la </w:t>
+            </w:r>
+            <w:proofErr w:type="gramStart"/>
+            <w:r>
+              <w:t>DIAN.(</w:t>
+            </w:r>
+            <w:proofErr w:type="gramEnd"/>
+            <w:r>
+              <w:t>Aplica para Documento tipo Factura)</w:t>
             </w:r>
           </w:p>
         </w:tc>
@@ -19009,12 +20111,14 @@
                 <w:highlight w:val="white"/>
               </w:rPr>
             </w:pPr>
+            <w:proofErr w:type="spellStart"/>
             <w:r>
               <w:rPr>
                 <w:highlight w:val="white"/>
               </w:rPr>
               <w:t>string</w:t>
             </w:r>
+            <w:proofErr w:type="spellEnd"/>
           </w:p>
         </w:tc>
         <w:tc>
@@ -19066,12 +20170,14 @@
               <w:spacing w:line="276" w:lineRule="auto"/>
               <w:ind w:left="29" w:right="72"/>
             </w:pPr>
+            <w:proofErr w:type="spellStart"/>
             <w:r>
               <w:rPr>
                 <w:highlight w:val="white"/>
               </w:rPr>
               <w:t>int</w:t>
             </w:r>
+            <w:proofErr w:type="spellEnd"/>
           </w:p>
         </w:tc>
         <w:tc>
@@ -19126,12 +20232,14 @@
                 <w:highlight w:val="white"/>
               </w:rPr>
             </w:pPr>
+            <w:proofErr w:type="spellStart"/>
             <w:r>
               <w:rPr>
                 <w:highlight w:val="white"/>
               </w:rPr>
               <w:t>string</w:t>
             </w:r>
+            <w:proofErr w:type="spellEnd"/>
           </w:p>
         </w:tc>
         <w:tc>
@@ -19145,9 +20253,11 @@
               <w:spacing w:line="276" w:lineRule="auto"/>
               <w:ind w:left="29" w:right="72"/>
             </w:pPr>
+            <w:proofErr w:type="spellStart"/>
             <w:r>
               <w:t>Cufe</w:t>
             </w:r>
+            <w:proofErr w:type="spellEnd"/>
           </w:p>
         </w:tc>
         <w:tc>
@@ -19184,9 +20294,11 @@
               <w:ind w:left="29" w:right="72"/>
               <w:jc w:val="both"/>
             </w:pPr>
+            <w:proofErr w:type="spellStart"/>
             <w:r>
               <w:t>int</w:t>
             </w:r>
+            <w:proofErr w:type="spellEnd"/>
           </w:p>
         </w:tc>
         <w:tc>
@@ -19201,9 +20313,11 @@
               <w:ind w:left="29" w:right="72"/>
               <w:jc w:val="both"/>
             </w:pPr>
+            <w:proofErr w:type="spellStart"/>
             <w:r>
               <w:t>IdProceso</w:t>
             </w:r>
+            <w:proofErr w:type="spellEnd"/>
           </w:p>
         </w:tc>
         <w:tc>
@@ -19248,12 +20362,14 @@
                 <w:highlight w:val="white"/>
               </w:rPr>
             </w:pPr>
+            <w:proofErr w:type="spellStart"/>
             <w:r>
               <w:rPr>
                 <w:highlight w:val="white"/>
               </w:rPr>
               <w:t>string</w:t>
             </w:r>
+            <w:proofErr w:type="spellEnd"/>
           </w:p>
         </w:tc>
         <w:tc>
@@ -19267,9 +20383,11 @@
               <w:spacing w:line="276" w:lineRule="auto"/>
               <w:ind w:left="29" w:right="72"/>
             </w:pPr>
+            <w:proofErr w:type="spellStart"/>
             <w:r>
               <w:t>DescripcionProceso</w:t>
             </w:r>
+            <w:proofErr w:type="spellEnd"/>
           </w:p>
         </w:tc>
         <w:tc>
@@ -19285,13 +20403,24 @@
               <w:jc w:val="both"/>
             </w:pPr>
             <w:r>
-              <w:t xml:space="preserve">Descripción del </w:t>
+              <w:t xml:space="preserve">Descripción </w:t>
+            </w:r>
+            <w:proofErr w:type="gramStart"/>
+            <w:r>
+              <w:t xml:space="preserve">del </w:t>
             </w:r>
             <w:r>
               <w:rPr>
                 <w:color w:val="000000" w:themeColor="text1"/>
               </w:rPr>
-              <w:t xml:space="preserve"> proceso actual del documento en la Plataforma.</w:t>
+              <w:t xml:space="preserve"> proceso</w:t>
+            </w:r>
+            <w:proofErr w:type="gramEnd"/>
+            <w:r>
+              <w:rPr>
+                <w:color w:val="000000" w:themeColor="text1"/>
+              </w:rPr>
+              <w:t xml:space="preserve"> actual del documento en la Plataforma.</w:t>
             </w:r>
           </w:p>
         </w:tc>
@@ -19311,9 +20440,11 @@
               <w:spacing w:line="276" w:lineRule="auto"/>
               <w:ind w:left="29" w:right="72"/>
             </w:pPr>
+            <w:proofErr w:type="spellStart"/>
             <w:r>
               <w:t>int</w:t>
             </w:r>
+            <w:proofErr w:type="spellEnd"/>
           </w:p>
         </w:tc>
         <w:tc>
@@ -19327,9 +20458,11 @@
               <w:spacing w:line="276" w:lineRule="auto"/>
               <w:ind w:left="29" w:right="72"/>
             </w:pPr>
+            <w:proofErr w:type="spellStart"/>
             <w:r>
               <w:t>Aceptacion</w:t>
             </w:r>
+            <w:proofErr w:type="spellEnd"/>
           </w:p>
         </w:tc>
         <w:tc>
@@ -19422,9 +20555,11 @@
               <w:spacing w:line="276" w:lineRule="auto"/>
               <w:ind w:left="29" w:right="72"/>
             </w:pPr>
+            <w:proofErr w:type="spellStart"/>
             <w:r>
               <w:t>string</w:t>
             </w:r>
+            <w:proofErr w:type="spellEnd"/>
           </w:p>
         </w:tc>
         <w:tc>
@@ -19438,9 +20573,11 @@
               <w:spacing w:line="276" w:lineRule="auto"/>
               <w:ind w:left="29" w:right="72"/>
             </w:pPr>
+            <w:proofErr w:type="spellStart"/>
             <w:r>
               <w:t>MotivoRechazo</w:t>
             </w:r>
+            <w:proofErr w:type="spellEnd"/>
           </w:p>
         </w:tc>
         <w:tc>
@@ -19482,9 +20619,11 @@
               <w:spacing w:line="276" w:lineRule="auto"/>
               <w:ind w:left="29" w:right="72"/>
             </w:pPr>
+            <w:proofErr w:type="spellStart"/>
             <w:r>
               <w:t>string</w:t>
             </w:r>
+            <w:proofErr w:type="spellEnd"/>
           </w:p>
         </w:tc>
         <w:tc>
@@ -19498,9 +20637,11 @@
               <w:spacing w:line="276" w:lineRule="auto"/>
               <w:ind w:left="29" w:right="72"/>
             </w:pPr>
+            <w:proofErr w:type="spellStart"/>
             <w:r>
               <w:t>UrlXmlUbl</w:t>
             </w:r>
+            <w:proofErr w:type="spellEnd"/>
           </w:p>
         </w:tc>
         <w:tc>
@@ -19542,10 +20683,12 @@
               <w:spacing w:line="276" w:lineRule="auto"/>
               <w:ind w:left="29" w:right="72"/>
             </w:pPr>
+            <w:proofErr w:type="spellStart"/>
             <w:r>
               <w:lastRenderedPageBreak/>
               <w:t>string</w:t>
             </w:r>
+            <w:proofErr w:type="spellEnd"/>
           </w:p>
         </w:tc>
         <w:tc>
@@ -19559,9 +20702,11 @@
               <w:spacing w:line="276" w:lineRule="auto"/>
               <w:ind w:left="29" w:right="72"/>
             </w:pPr>
+            <w:proofErr w:type="spellStart"/>
             <w:r>
               <w:t>UrlPdf</w:t>
             </w:r>
+            <w:proofErr w:type="spellEnd"/>
           </w:p>
         </w:tc>
         <w:tc>
@@ -19604,12 +20749,14 @@
               <w:ind w:left="29" w:right="72"/>
               <w:jc w:val="both"/>
             </w:pPr>
+            <w:proofErr w:type="spellStart"/>
             <w:r>
               <w:rPr>
                 <w:highlight w:val="white"/>
               </w:rPr>
               <w:t>DateTime</w:t>
             </w:r>
+            <w:proofErr w:type="spellEnd"/>
           </w:p>
         </w:tc>
         <w:tc>
@@ -19624,9 +20771,11 @@
               <w:ind w:left="29" w:right="72"/>
               <w:jc w:val="both"/>
             </w:pPr>
+            <w:proofErr w:type="spellStart"/>
             <w:r>
               <w:t>FechaUltimoProceso</w:t>
             </w:r>
+            <w:proofErr w:type="spellEnd"/>
           </w:p>
         </w:tc>
         <w:tc>
@@ -19669,9 +20818,11 @@
               <w:ind w:left="29" w:right="72"/>
               <w:jc w:val="both"/>
             </w:pPr>
+            <w:proofErr w:type="spellStart"/>
             <w:r>
               <w:t>int</w:t>
             </w:r>
+            <w:proofErr w:type="spellEnd"/>
           </w:p>
         </w:tc>
         <w:tc>
@@ -19686,9 +20837,11 @@
               <w:ind w:left="29" w:right="72"/>
               <w:jc w:val="both"/>
             </w:pPr>
+            <w:proofErr w:type="spellStart"/>
             <w:r>
               <w:t>IdUltimoProceso</w:t>
             </w:r>
+            <w:proofErr w:type="spellEnd"/>
           </w:p>
         </w:tc>
         <w:tc>
@@ -19731,9 +20884,11 @@
               <w:ind w:left="29" w:right="72"/>
               <w:jc w:val="both"/>
             </w:pPr>
+            <w:proofErr w:type="spellStart"/>
             <w:r>
               <w:t>string</w:t>
             </w:r>
+            <w:proofErr w:type="spellEnd"/>
           </w:p>
         </w:tc>
         <w:tc>
@@ -19748,9 +20903,11 @@
               <w:ind w:left="29" w:right="72"/>
               <w:jc w:val="both"/>
             </w:pPr>
+            <w:proofErr w:type="spellStart"/>
             <w:r>
               <w:t>UltimoProceso</w:t>
             </w:r>
+            <w:proofErr w:type="spellEnd"/>
           </w:p>
         </w:tc>
         <w:tc>
@@ -19793,9 +20950,11 @@
               <w:ind w:left="29" w:right="72"/>
               <w:jc w:val="both"/>
             </w:pPr>
+            <w:proofErr w:type="spellStart"/>
             <w:r>
               <w:t>int</w:t>
             </w:r>
+            <w:proofErr w:type="spellEnd"/>
           </w:p>
         </w:tc>
         <w:tc>
@@ -19810,9 +20969,11 @@
               <w:ind w:left="29" w:right="72"/>
               <w:jc w:val="both"/>
             </w:pPr>
+            <w:proofErr w:type="spellStart"/>
             <w:r>
               <w:t>ProcesoFinalizado</w:t>
             </w:r>
+            <w:proofErr w:type="spellEnd"/>
           </w:p>
         </w:tc>
         <w:tc>
@@ -20026,9 +21187,11 @@
                 <w:b/>
               </w:rPr>
             </w:pPr>
+            <w:proofErr w:type="spellStart"/>
             <w:r>
               <w:t>Resolucion</w:t>
             </w:r>
+            <w:proofErr w:type="spellEnd"/>
           </w:p>
         </w:tc>
       </w:tr>
@@ -20124,12 +21287,11 @@
                 <w:highlight w:val="white"/>
               </w:rPr>
             </w:pPr>
-            <w:r>
-              <w:rPr>
-                <w:highlight w:val="white"/>
-              </w:rPr>
-              <w:t>int</w:t>
-            </w:r>
+            <w:proofErr w:type="spellStart"/>
+            <w:r>
+              <w:t>string</w:t>
+            </w:r>
+            <w:proofErr w:type="spellEnd"/>
           </w:p>
         </w:tc>
         <w:tc>
@@ -20141,11 +21303,13 @@
             <w:pPr>
               <w:pStyle w:val="Prrafodelista"/>
               <w:spacing w:line="276" w:lineRule="auto"/>
-              <w:ind w:left="63" w:right="72"/>
-            </w:pPr>
+              <w:ind w:left="708" w:right="72" w:hanging="645"/>
+            </w:pPr>
+            <w:proofErr w:type="spellStart"/>
             <w:r>
               <w:t>NumeroResolucion</w:t>
             </w:r>
+            <w:proofErr w:type="spellEnd"/>
           </w:p>
         </w:tc>
         <w:tc>
@@ -20180,12 +21344,14 @@
               <w:spacing w:line="276" w:lineRule="auto"/>
               <w:ind w:left="63" w:right="72"/>
             </w:pPr>
+            <w:proofErr w:type="spellStart"/>
             <w:r>
               <w:rPr>
                 <w:highlight w:val="white"/>
               </w:rPr>
               <w:t>DateTime</w:t>
             </w:r>
+            <w:proofErr w:type="spellEnd"/>
           </w:p>
         </w:tc>
         <w:tc>
@@ -20199,9 +21365,11 @@
               <w:spacing w:line="276" w:lineRule="auto"/>
               <w:ind w:left="63" w:right="72"/>
             </w:pPr>
+            <w:proofErr w:type="spellStart"/>
             <w:r>
               <w:t>FechaResolucion</w:t>
             </w:r>
+            <w:proofErr w:type="spellEnd"/>
           </w:p>
         </w:tc>
         <w:tc>
@@ -20245,12 +21413,14 @@
                 <w:highlight w:val="white"/>
               </w:rPr>
             </w:pPr>
+            <w:proofErr w:type="spellStart"/>
             <w:r>
               <w:rPr>
                 <w:highlight w:val="white"/>
               </w:rPr>
               <w:t>string</w:t>
             </w:r>
+            <w:proofErr w:type="spellEnd"/>
           </w:p>
         </w:tc>
         <w:tc>
@@ -20301,12 +21471,14 @@
               <w:spacing w:line="276" w:lineRule="auto"/>
               <w:ind w:left="63" w:right="72"/>
             </w:pPr>
+            <w:proofErr w:type="spellStart"/>
             <w:r>
               <w:rPr>
                 <w:highlight w:val="white"/>
               </w:rPr>
               <w:t>int</w:t>
             </w:r>
+            <w:proofErr w:type="spellEnd"/>
           </w:p>
         </w:tc>
         <w:tc>
@@ -20320,9 +21492,11 @@
               <w:spacing w:line="276" w:lineRule="auto"/>
               <w:ind w:left="63" w:right="72"/>
             </w:pPr>
+            <w:proofErr w:type="spellStart"/>
             <w:r>
               <w:t>RangoInicial</w:t>
             </w:r>
+            <w:proofErr w:type="spellEnd"/>
           </w:p>
         </w:tc>
         <w:tc>
@@ -20357,12 +21531,14 @@
               <w:spacing w:line="276" w:lineRule="auto"/>
               <w:ind w:left="63" w:right="72"/>
             </w:pPr>
+            <w:proofErr w:type="spellStart"/>
             <w:r>
               <w:rPr>
                 <w:highlight w:val="white"/>
               </w:rPr>
               <w:t>int</w:t>
             </w:r>
+            <w:proofErr w:type="spellEnd"/>
           </w:p>
         </w:tc>
         <w:tc>
@@ -20376,9 +21552,11 @@
               <w:spacing w:line="276" w:lineRule="auto"/>
               <w:ind w:left="63" w:right="72"/>
             </w:pPr>
+            <w:proofErr w:type="spellStart"/>
             <w:r>
               <w:t>RangoFinal</w:t>
             </w:r>
+            <w:proofErr w:type="spellEnd"/>
           </w:p>
         </w:tc>
         <w:tc>
@@ -20413,12 +21591,14 @@
               <w:spacing w:line="276" w:lineRule="auto"/>
               <w:ind w:left="63" w:right="72"/>
             </w:pPr>
+            <w:proofErr w:type="spellStart"/>
             <w:r>
               <w:rPr>
                 <w:highlight w:val="white"/>
               </w:rPr>
               <w:t>DateTime</w:t>
             </w:r>
+            <w:proofErr w:type="spellEnd"/>
           </w:p>
         </w:tc>
         <w:tc>
@@ -20432,9 +21612,11 @@
               <w:spacing w:line="276" w:lineRule="auto"/>
               <w:ind w:left="63" w:right="72"/>
             </w:pPr>
+            <w:proofErr w:type="spellStart"/>
             <w:r>
               <w:t>FechaVigenciaInicial</w:t>
             </w:r>
+            <w:proofErr w:type="spellEnd"/>
           </w:p>
         </w:tc>
         <w:tc>
@@ -20475,6 +21657,7 @@
               <w:spacing w:line="276" w:lineRule="auto"/>
               <w:ind w:left="63" w:right="72"/>
             </w:pPr>
+            <w:proofErr w:type="spellStart"/>
             <w:r>
               <w:rPr>
                 <w:highlight w:val="white"/>
@@ -20482,6 +21665,7 @@
               <w:lastRenderedPageBreak/>
               <w:t>DateTime</w:t>
             </w:r>
+            <w:proofErr w:type="spellEnd"/>
           </w:p>
         </w:tc>
         <w:tc>
@@ -20495,9 +21679,11 @@
               <w:spacing w:line="276" w:lineRule="auto"/>
               <w:ind w:left="63" w:right="72"/>
             </w:pPr>
+            <w:proofErr w:type="spellStart"/>
             <w:r>
               <w:t>FechaVigenciaFinal</w:t>
             </w:r>
+            <w:proofErr w:type="spellEnd"/>
           </w:p>
         </w:tc>
         <w:tc>
@@ -20538,9 +21724,11 @@
               <w:spacing w:line="276" w:lineRule="auto"/>
               <w:ind w:left="63" w:right="72"/>
             </w:pPr>
+            <w:proofErr w:type="spellStart"/>
             <w:r>
               <w:t>string</w:t>
             </w:r>
+            <w:proofErr w:type="spellEnd"/>
           </w:p>
         </w:tc>
         <w:tc>
@@ -20554,9 +21742,11 @@
               <w:spacing w:line="276" w:lineRule="auto"/>
               <w:ind w:left="63" w:right="72"/>
             </w:pPr>
+            <w:proofErr w:type="spellStart"/>
             <w:r>
               <w:t>ClaveTecnica</w:t>
             </w:r>
+            <w:proofErr w:type="spellEnd"/>
           </w:p>
         </w:tc>
         <w:tc>
@@ -20812,12 +22002,14 @@
               <w:ind w:left="29" w:right="72"/>
               <w:jc w:val="both"/>
             </w:pPr>
+            <w:proofErr w:type="spellStart"/>
             <w:r>
               <w:rPr>
                 <w:highlight w:val="white"/>
               </w:rPr>
               <w:t>CodigoError</w:t>
             </w:r>
+            <w:proofErr w:type="spellEnd"/>
           </w:p>
         </w:tc>
         <w:tc>
@@ -20832,12 +22024,14 @@
               <w:ind w:left="29" w:right="72"/>
               <w:jc w:val="both"/>
             </w:pPr>
+            <w:proofErr w:type="spellStart"/>
             <w:r>
               <w:rPr>
                 <w:highlight w:val="white"/>
               </w:rPr>
               <w:t>Codigo</w:t>
             </w:r>
+            <w:proofErr w:type="spellEnd"/>
           </w:p>
         </w:tc>
         <w:tc>
@@ -20874,9 +22068,11 @@
               <w:ind w:left="29" w:right="72"/>
               <w:jc w:val="both"/>
             </w:pPr>
+            <w:proofErr w:type="spellStart"/>
             <w:r>
               <w:t>string</w:t>
             </w:r>
+            <w:proofErr w:type="spellEnd"/>
           </w:p>
         </w:tc>
         <w:tc>
@@ -20933,12 +22129,14 @@
               <w:ind w:left="29" w:right="72"/>
               <w:jc w:val="both"/>
             </w:pPr>
+            <w:proofErr w:type="spellStart"/>
             <w:r>
               <w:rPr>
                 <w:highlight w:val="white"/>
               </w:rPr>
               <w:t>DateTime</w:t>
             </w:r>
+            <w:proofErr w:type="spellEnd"/>
           </w:p>
         </w:tc>
         <w:tc>
@@ -21084,9 +22282,11 @@
                 <w:b/>
               </w:rPr>
             </w:pPr>
+            <w:proofErr w:type="spellStart"/>
             <w:r>
               <w:t>CodigoError</w:t>
             </w:r>
+            <w:proofErr w:type="spellEnd"/>
           </w:p>
         </w:tc>
       </w:tr>
@@ -21503,7 +22703,7 @@
                     </pic:cNvPicPr>
                   </pic:nvPicPr>
                   <pic:blipFill>
-                    <a:blip r:embed="rId14" cstate="print">
+                    <a:blip r:embed="rId12" cstate="print">
                       <a:extLst>
                         <a:ext uri="{28A0092B-C50C-407E-A947-70E740481C1C}">
                           <a14:useLocalDpi xmlns:a14="http://schemas.microsoft.com/office/drawing/2010/main" val="0"/>
@@ -21616,7 +22816,25 @@
           <w:sz w:val="20"/>
           <w:szCs w:val="20"/>
         </w:rPr>
-        <w:t>Esta indormación fue tomada en la fecha 2018-20-03 del documento Anexo Técnico 001 Formatos de los Documentos XML de Facturación Electrónica.pdf</w:t>
+        <w:t xml:space="preserve">Esta </w:t>
+      </w:r>
+      <w:proofErr w:type="spellStart"/>
+      <w:r>
+        <w:rPr>
+          <w:rFonts w:ascii="Arial" w:hAnsi="Arial" w:cs="Arial"/>
+          <w:sz w:val="20"/>
+          <w:szCs w:val="20"/>
+        </w:rPr>
+        <w:t>indormación</w:t>
+      </w:r>
+      <w:proofErr w:type="spellEnd"/>
+      <w:r>
+        <w:rPr>
+          <w:rFonts w:ascii="Arial" w:hAnsi="Arial" w:cs="Arial"/>
+          <w:sz w:val="20"/>
+          <w:szCs w:val="20"/>
+        </w:rPr>
+        <w:t xml:space="preserve"> fue tomada en la fecha 2018-20-03 del documento Anexo Técnico 001 Formatos de los Documentos XML de Facturación Electrónica.pdf</w:t>
       </w:r>
       <w:r>
         <w:rPr>
@@ -22115,7 +23333,7 @@
           <w:szCs w:val="20"/>
         </w:rPr>
       </w:pPr>
-      <w:hyperlink r:id="rId15" w:history="1">
+      <w:hyperlink r:id="rId13" w:history="1">
         <w:r>
           <w:rPr>
             <w:rStyle w:val="Hipervnculo"/>
@@ -22179,7 +23397,7 @@
           <w:szCs w:val="20"/>
         </w:rPr>
       </w:pPr>
-      <w:hyperlink r:id="rId16" w:history="1">
+      <w:hyperlink r:id="rId14" w:history="1">
         <w:r>
           <w:rPr>
             <w:rStyle w:val="Hipervnculo"/>
@@ -22253,7 +23471,7 @@
                     </pic:cNvPicPr>
                   </pic:nvPicPr>
                   <pic:blipFill>
-                    <a:blip r:embed="rId17" cstate="print">
+                    <a:blip r:embed="rId15" cstate="print">
                       <a:extLst>
                         <a:ext uri="{28A0092B-C50C-407E-A947-70E740481C1C}">
                           <a14:useLocalDpi xmlns:a14="http://schemas.microsoft.com/office/drawing/2010/main" val="0"/>
@@ -22480,8 +23698,8 @@
       </w:pPr>
     </w:p>
     <w:sectPr>
-      <w:headerReference w:type="default" r:id="rId18"/>
-      <w:footerReference w:type="default" r:id="rId19"/>
+      <w:headerReference w:type="default" r:id="rId16"/>
+      <w:footerReference w:type="default" r:id="rId17"/>
       <w:pgSz w:w="12240" w:h="15840" w:code="1"/>
       <w:pgMar w:top="1440" w:right="1440" w:bottom="1440" w:left="1440" w:header="708" w:footer="708" w:gutter="0"/>
       <w:cols w:space="708"/>
@@ -22492,7 +23710,7 @@
 </file>
 
 <file path=word/endnotes.xml><?xml version="1.0" encoding="utf-8"?>
-<w:endnotes xmlns:wpc="http://schemas.microsoft.com/office/word/2010/wordprocessingCanvas" xmlns:mc="http://schemas.openxmlformats.org/markup-compatibility/2006" xmlns:o="urn:schemas-microsoft-com:office:office" xmlns:r="http://schemas.openxmlformats.org/officeDocument/2006/relationships" xmlns:m="http://schemas.openxmlformats.org/officeDocument/2006/math" xmlns:v="urn:schemas-microsoft-com:vml" xmlns:wp14="http://schemas.microsoft.com/office/word/2010/wordprocessingDrawing" xmlns:wp="http://schemas.openxmlformats.org/drawingml/2006/wordprocessingDrawing" xmlns:w10="urn:schemas-microsoft-com:office:word" xmlns:w="http://schemas.openxmlformats.org/wordprocessingml/2006/main" xmlns:w14="http://schemas.microsoft.com/office/word/2010/wordml" xmlns:w15="http://schemas.microsoft.com/office/word/2012/wordml" xmlns:wpg="http://schemas.microsoft.com/office/word/2010/wordprocessingGroup" xmlns:wpi="http://schemas.microsoft.com/office/word/2010/wordprocessingInk" xmlns:wne="http://schemas.microsoft.com/office/word/2006/wordml" xmlns:wps="http://schemas.microsoft.com/office/word/2010/wordprocessingShape" mc:Ignorable="w14 w15 wp14">
+<w:endnotes xmlns:wpc="http://schemas.microsoft.com/office/word/2010/wordprocessingCanvas" xmlns:cx="http://schemas.microsoft.com/office/drawing/2014/chartex" xmlns:cx1="http://schemas.microsoft.com/office/drawing/2015/9/8/chartex" xmlns:cx2="http://schemas.microsoft.com/office/drawing/2015/10/21/chartex" xmlns:cx3="http://schemas.microsoft.com/office/drawing/2016/5/9/chartex" xmlns:cx4="http://schemas.microsoft.com/office/drawing/2016/5/10/chartex" xmlns:cx5="http://schemas.microsoft.com/office/drawing/2016/5/11/chartex" xmlns:cx6="http://schemas.microsoft.com/office/drawing/2016/5/12/chartex" xmlns:cx7="http://schemas.microsoft.com/office/drawing/2016/5/13/chartex" xmlns:cx8="http://schemas.microsoft.com/office/drawing/2016/5/14/chartex" xmlns:mc="http://schemas.openxmlformats.org/markup-compatibility/2006" xmlns:aink="http://schemas.microsoft.com/office/drawing/2016/ink" xmlns:am3d="http://schemas.microsoft.com/office/drawing/2017/model3d" xmlns:o="urn:schemas-microsoft-com:office:office" xmlns:r="http://schemas.openxmlformats.org/officeDocument/2006/relationships" xmlns:m="http://schemas.openxmlformats.org/officeDocument/2006/math" xmlns:v="urn:schemas-microsoft-com:vml" xmlns:wp14="http://schemas.microsoft.com/office/word/2010/wordprocessingDrawing" xmlns:wp="http://schemas.openxmlformats.org/drawingml/2006/wordprocessingDrawing" xmlns:w10="urn:schemas-microsoft-com:office:word" xmlns:w="http://schemas.openxmlformats.org/wordprocessingml/2006/main" xmlns:w14="http://schemas.microsoft.com/office/word/2010/wordml" xmlns:w15="http://schemas.microsoft.com/office/word/2012/wordml" xmlns:w16cid="http://schemas.microsoft.com/office/word/2016/wordml/cid" xmlns:w16se="http://schemas.microsoft.com/office/word/2015/wordml/symex" xmlns:wpg="http://schemas.microsoft.com/office/word/2010/wordprocessingGroup" xmlns:wpi="http://schemas.microsoft.com/office/word/2010/wordprocessingInk" xmlns:wne="http://schemas.microsoft.com/office/word/2006/wordml" xmlns:wps="http://schemas.microsoft.com/office/word/2010/wordprocessingShape" mc:Ignorable="w14 w15 w16se w16cid wp14">
   <w:endnote w:type="separator" w:id="-1">
     <w:p>
       <w:pPr>
@@ -22517,7 +23735,7 @@
 </file>
 
 <file path=word/footer1.xml><?xml version="1.0" encoding="utf-8"?>
-<w:ftr xmlns:wpc="http://schemas.microsoft.com/office/word/2010/wordprocessingCanvas" xmlns:mc="http://schemas.openxmlformats.org/markup-compatibility/2006" xmlns:o="urn:schemas-microsoft-com:office:office" xmlns:r="http://schemas.openxmlformats.org/officeDocument/2006/relationships" xmlns:m="http://schemas.openxmlformats.org/officeDocument/2006/math" xmlns:v="urn:schemas-microsoft-com:vml" xmlns:wp14="http://schemas.microsoft.com/office/word/2010/wordprocessingDrawing" xmlns:wp="http://schemas.openxmlformats.org/drawingml/2006/wordprocessingDrawing" xmlns:w10="urn:schemas-microsoft-com:office:word" xmlns:w="http://schemas.openxmlformats.org/wordprocessingml/2006/main" xmlns:w14="http://schemas.microsoft.com/office/word/2010/wordml" xmlns:w15="http://schemas.microsoft.com/office/word/2012/wordml" xmlns:wpg="http://schemas.microsoft.com/office/word/2010/wordprocessingGroup" xmlns:wpi="http://schemas.microsoft.com/office/word/2010/wordprocessingInk" xmlns:wne="http://schemas.microsoft.com/office/word/2006/wordml" xmlns:wps="http://schemas.microsoft.com/office/word/2010/wordprocessingShape" mc:Ignorable="w14 w15 wp14">
+<w:ftr xmlns:wpc="http://schemas.microsoft.com/office/word/2010/wordprocessingCanvas" xmlns:cx="http://schemas.microsoft.com/office/drawing/2014/chartex" xmlns:cx1="http://schemas.microsoft.com/office/drawing/2015/9/8/chartex" xmlns:cx2="http://schemas.microsoft.com/office/drawing/2015/10/21/chartex" xmlns:cx3="http://schemas.microsoft.com/office/drawing/2016/5/9/chartex" xmlns:cx4="http://schemas.microsoft.com/office/drawing/2016/5/10/chartex" xmlns:cx5="http://schemas.microsoft.com/office/drawing/2016/5/11/chartex" xmlns:cx6="http://schemas.microsoft.com/office/drawing/2016/5/12/chartex" xmlns:cx7="http://schemas.microsoft.com/office/drawing/2016/5/13/chartex" xmlns:cx8="http://schemas.microsoft.com/office/drawing/2016/5/14/chartex" xmlns:mc="http://schemas.openxmlformats.org/markup-compatibility/2006" xmlns:aink="http://schemas.microsoft.com/office/drawing/2016/ink" xmlns:am3d="http://schemas.microsoft.com/office/drawing/2017/model3d" xmlns:o="urn:schemas-microsoft-com:office:office" xmlns:r="http://schemas.openxmlformats.org/officeDocument/2006/relationships" xmlns:m="http://schemas.openxmlformats.org/officeDocument/2006/math" xmlns:v="urn:schemas-microsoft-com:vml" xmlns:wp14="http://schemas.microsoft.com/office/word/2010/wordprocessingDrawing" xmlns:wp="http://schemas.openxmlformats.org/drawingml/2006/wordprocessingDrawing" xmlns:w10="urn:schemas-microsoft-com:office:word" xmlns:w="http://schemas.openxmlformats.org/wordprocessingml/2006/main" xmlns:w14="http://schemas.microsoft.com/office/word/2010/wordml" xmlns:w15="http://schemas.microsoft.com/office/word/2012/wordml" xmlns:w16cid="http://schemas.microsoft.com/office/word/2016/wordml/cid" xmlns:w16se="http://schemas.microsoft.com/office/word/2015/wordml/symex" xmlns:wpg="http://schemas.microsoft.com/office/word/2010/wordprocessingGroup" xmlns:wpi="http://schemas.microsoft.com/office/word/2010/wordprocessingInk" xmlns:wne="http://schemas.microsoft.com/office/word/2006/wordml" xmlns:wps="http://schemas.microsoft.com/office/word/2010/wordprocessingShape" mc:Ignorable="w14 w15 w16se w16cid wp14">
   <w:sdt>
     <w:sdtPr>
       <w:id w:val="824396305"/>
@@ -22526,7 +23744,6 @@
         <w:docPartUnique/>
       </w:docPartObj>
     </w:sdtPr>
-    <w:sdtEndPr/>
     <w:sdtContent>
       <w:p>
         <w:pPr>
@@ -22635,7 +23852,7 @@
 </file>
 
 <file path=word/footnotes.xml><?xml version="1.0" encoding="utf-8"?>
-<w:footnotes xmlns:wpc="http://schemas.microsoft.com/office/word/2010/wordprocessingCanvas" xmlns:mc="http://schemas.openxmlformats.org/markup-compatibility/2006" xmlns:o="urn:schemas-microsoft-com:office:office" xmlns:r="http://schemas.openxmlformats.org/officeDocument/2006/relationships" xmlns:m="http://schemas.openxmlformats.org/officeDocument/2006/math" xmlns:v="urn:schemas-microsoft-com:vml" xmlns:wp14="http://schemas.microsoft.com/office/word/2010/wordprocessingDrawing" xmlns:wp="http://schemas.openxmlformats.org/drawingml/2006/wordprocessingDrawing" xmlns:w10="urn:schemas-microsoft-com:office:word" xmlns:w="http://schemas.openxmlformats.org/wordprocessingml/2006/main" xmlns:w14="http://schemas.microsoft.com/office/word/2010/wordml" xmlns:w15="http://schemas.microsoft.com/office/word/2012/wordml" xmlns:wpg="http://schemas.microsoft.com/office/word/2010/wordprocessingGroup" xmlns:wpi="http://schemas.microsoft.com/office/word/2010/wordprocessingInk" xmlns:wne="http://schemas.microsoft.com/office/word/2006/wordml" xmlns:wps="http://schemas.microsoft.com/office/word/2010/wordprocessingShape" mc:Ignorable="w14 w15 wp14">
+<w:footnotes xmlns:wpc="http://schemas.microsoft.com/office/word/2010/wordprocessingCanvas" xmlns:cx="http://schemas.microsoft.com/office/drawing/2014/chartex" xmlns:cx1="http://schemas.microsoft.com/office/drawing/2015/9/8/chartex" xmlns:cx2="http://schemas.microsoft.com/office/drawing/2015/10/21/chartex" xmlns:cx3="http://schemas.microsoft.com/office/drawing/2016/5/9/chartex" xmlns:cx4="http://schemas.microsoft.com/office/drawing/2016/5/10/chartex" xmlns:cx5="http://schemas.microsoft.com/office/drawing/2016/5/11/chartex" xmlns:cx6="http://schemas.microsoft.com/office/drawing/2016/5/12/chartex" xmlns:cx7="http://schemas.microsoft.com/office/drawing/2016/5/13/chartex" xmlns:cx8="http://schemas.microsoft.com/office/drawing/2016/5/14/chartex" xmlns:mc="http://schemas.openxmlformats.org/markup-compatibility/2006" xmlns:aink="http://schemas.microsoft.com/office/drawing/2016/ink" xmlns:am3d="http://schemas.microsoft.com/office/drawing/2017/model3d" xmlns:o="urn:schemas-microsoft-com:office:office" xmlns:r="http://schemas.openxmlformats.org/officeDocument/2006/relationships" xmlns:m="http://schemas.openxmlformats.org/officeDocument/2006/math" xmlns:v="urn:schemas-microsoft-com:vml" xmlns:wp14="http://schemas.microsoft.com/office/word/2010/wordprocessingDrawing" xmlns:wp="http://schemas.openxmlformats.org/drawingml/2006/wordprocessingDrawing" xmlns:w10="urn:schemas-microsoft-com:office:word" xmlns:w="http://schemas.openxmlformats.org/wordprocessingml/2006/main" xmlns:w14="http://schemas.microsoft.com/office/word/2010/wordml" xmlns:w15="http://schemas.microsoft.com/office/word/2012/wordml" xmlns:w16cid="http://schemas.microsoft.com/office/word/2016/wordml/cid" xmlns:w16se="http://schemas.microsoft.com/office/word/2015/wordml/symex" xmlns:wpg="http://schemas.microsoft.com/office/word/2010/wordprocessingGroup" xmlns:wpi="http://schemas.microsoft.com/office/word/2010/wordprocessingInk" xmlns:wne="http://schemas.microsoft.com/office/word/2006/wordml" xmlns:wps="http://schemas.microsoft.com/office/word/2010/wordprocessingShape" mc:Ignorable="w14 w15 w16se w16cid wp14">
   <w:footnote w:type="separator" w:id="-1">
     <w:p>
       <w:pPr>
@@ -22660,7 +23877,7 @@
 </file>
 
 <file path=word/header1.xml><?xml version="1.0" encoding="utf-8"?>
-<w:hdr xmlns:wpc="http://schemas.microsoft.com/office/word/2010/wordprocessingCanvas" xmlns:mc="http://schemas.openxmlformats.org/markup-compatibility/2006" xmlns:o="urn:schemas-microsoft-com:office:office" xmlns:r="http://schemas.openxmlformats.org/officeDocument/2006/relationships" xmlns:m="http://schemas.openxmlformats.org/officeDocument/2006/math" xmlns:v="urn:schemas-microsoft-com:vml" xmlns:wp14="http://schemas.microsoft.com/office/word/2010/wordprocessingDrawing" xmlns:wp="http://schemas.openxmlformats.org/drawingml/2006/wordprocessingDrawing" xmlns:w10="urn:schemas-microsoft-com:office:word" xmlns:w="http://schemas.openxmlformats.org/wordprocessingml/2006/main" xmlns:w14="http://schemas.microsoft.com/office/word/2010/wordml" xmlns:w15="http://schemas.microsoft.com/office/word/2012/wordml" xmlns:wpg="http://schemas.microsoft.com/office/word/2010/wordprocessingGroup" xmlns:wpi="http://schemas.microsoft.com/office/word/2010/wordprocessingInk" xmlns:wne="http://schemas.microsoft.com/office/word/2006/wordml" xmlns:wps="http://schemas.microsoft.com/office/word/2010/wordprocessingShape" mc:Ignorable="w14 w15 wp14">
+<w:hdr xmlns:wpc="http://schemas.microsoft.com/office/word/2010/wordprocessingCanvas" xmlns:cx="http://schemas.microsoft.com/office/drawing/2014/chartex" xmlns:cx1="http://schemas.microsoft.com/office/drawing/2015/9/8/chartex" xmlns:cx2="http://schemas.microsoft.com/office/drawing/2015/10/21/chartex" xmlns:cx3="http://schemas.microsoft.com/office/drawing/2016/5/9/chartex" xmlns:cx4="http://schemas.microsoft.com/office/drawing/2016/5/10/chartex" xmlns:cx5="http://schemas.microsoft.com/office/drawing/2016/5/11/chartex" xmlns:cx6="http://schemas.microsoft.com/office/drawing/2016/5/12/chartex" xmlns:cx7="http://schemas.microsoft.com/office/drawing/2016/5/13/chartex" xmlns:cx8="http://schemas.microsoft.com/office/drawing/2016/5/14/chartex" xmlns:mc="http://schemas.openxmlformats.org/markup-compatibility/2006" xmlns:aink="http://schemas.microsoft.com/office/drawing/2016/ink" xmlns:am3d="http://schemas.microsoft.com/office/drawing/2017/model3d" xmlns:o="urn:schemas-microsoft-com:office:office" xmlns:r="http://schemas.openxmlformats.org/officeDocument/2006/relationships" xmlns:m="http://schemas.openxmlformats.org/officeDocument/2006/math" xmlns:v="urn:schemas-microsoft-com:vml" xmlns:wp14="http://schemas.microsoft.com/office/word/2010/wordprocessingDrawing" xmlns:wp="http://schemas.openxmlformats.org/drawingml/2006/wordprocessingDrawing" xmlns:w10="urn:schemas-microsoft-com:office:word" xmlns:w="http://schemas.openxmlformats.org/wordprocessingml/2006/main" xmlns:w14="http://schemas.microsoft.com/office/word/2010/wordml" xmlns:w15="http://schemas.microsoft.com/office/word/2012/wordml" xmlns:w16cid="http://schemas.microsoft.com/office/word/2016/wordml/cid" xmlns:w16se="http://schemas.microsoft.com/office/word/2015/wordml/symex" xmlns:wpg="http://schemas.microsoft.com/office/word/2010/wordprocessingGroup" xmlns:wpi="http://schemas.microsoft.com/office/word/2010/wordprocessingInk" xmlns:wne="http://schemas.microsoft.com/office/word/2006/wordml" xmlns:wps="http://schemas.microsoft.com/office/word/2010/wordprocessingShape" mc:Ignorable="w14 w15 w16se w16cid wp14">
   <w:p>
     <w:pPr>
       <w:pStyle w:val="Encabezado"/>
@@ -22764,7 +23981,7 @@
 </file>
 
 <file path=word/numbering.xml><?xml version="1.0" encoding="utf-8"?>
-<w:numbering xmlns:wpc="http://schemas.microsoft.com/office/word/2010/wordprocessingCanvas" xmlns:mc="http://schemas.openxmlformats.org/markup-compatibility/2006" xmlns:o="urn:schemas-microsoft-com:office:office" xmlns:r="http://schemas.openxmlformats.org/officeDocument/2006/relationships" xmlns:m="http://schemas.openxmlformats.org/officeDocument/2006/math" xmlns:v="urn:schemas-microsoft-com:vml" xmlns:wp14="http://schemas.microsoft.com/office/word/2010/wordprocessingDrawing" xmlns:wp="http://schemas.openxmlformats.org/drawingml/2006/wordprocessingDrawing" xmlns:w10="urn:schemas-microsoft-com:office:word" xmlns:w="http://schemas.openxmlformats.org/wordprocessingml/2006/main" xmlns:w14="http://schemas.microsoft.com/office/word/2010/wordml" xmlns:w15="http://schemas.microsoft.com/office/word/2012/wordml" xmlns:wpg="http://schemas.microsoft.com/office/word/2010/wordprocessingGroup" xmlns:wpi="http://schemas.microsoft.com/office/word/2010/wordprocessingInk" xmlns:wne="http://schemas.microsoft.com/office/word/2006/wordml" xmlns:wps="http://schemas.microsoft.com/office/word/2010/wordprocessingShape" mc:Ignorable="w14 w15 wp14">
+<w:numbering xmlns:wpc="http://schemas.microsoft.com/office/word/2010/wordprocessingCanvas" xmlns:cx="http://schemas.microsoft.com/office/drawing/2014/chartex" xmlns:cx1="http://schemas.microsoft.com/office/drawing/2015/9/8/chartex" xmlns:cx2="http://schemas.microsoft.com/office/drawing/2015/10/21/chartex" xmlns:cx3="http://schemas.microsoft.com/office/drawing/2016/5/9/chartex" xmlns:cx4="http://schemas.microsoft.com/office/drawing/2016/5/10/chartex" xmlns:cx5="http://schemas.microsoft.com/office/drawing/2016/5/11/chartex" xmlns:cx6="http://schemas.microsoft.com/office/drawing/2016/5/12/chartex" xmlns:cx7="http://schemas.microsoft.com/office/drawing/2016/5/13/chartex" xmlns:cx8="http://schemas.microsoft.com/office/drawing/2016/5/14/chartex" xmlns:mc="http://schemas.openxmlformats.org/markup-compatibility/2006" xmlns:aink="http://schemas.microsoft.com/office/drawing/2016/ink" xmlns:am3d="http://schemas.microsoft.com/office/drawing/2017/model3d" xmlns:o="urn:schemas-microsoft-com:office:office" xmlns:r="http://schemas.openxmlformats.org/officeDocument/2006/relationships" xmlns:m="http://schemas.openxmlformats.org/officeDocument/2006/math" xmlns:v="urn:schemas-microsoft-com:vml" xmlns:wp14="http://schemas.microsoft.com/office/word/2010/wordprocessingDrawing" xmlns:wp="http://schemas.openxmlformats.org/drawingml/2006/wordprocessingDrawing" xmlns:w10="urn:schemas-microsoft-com:office:word" xmlns:w="http://schemas.openxmlformats.org/wordprocessingml/2006/main" xmlns:w14="http://schemas.microsoft.com/office/word/2010/wordml" xmlns:w15="http://schemas.microsoft.com/office/word/2012/wordml" xmlns:w16cid="http://schemas.microsoft.com/office/word/2016/wordml/cid" xmlns:w16se="http://schemas.microsoft.com/office/word/2015/wordml/symex" xmlns:wpg="http://schemas.microsoft.com/office/word/2010/wordprocessingGroup" xmlns:wpi="http://schemas.microsoft.com/office/word/2010/wordprocessingInk" xmlns:wne="http://schemas.microsoft.com/office/word/2006/wordml" xmlns:wps="http://schemas.microsoft.com/office/word/2010/wordprocessingShape" mc:Ignorable="w14 w15 w16se w16cid wp14">
   <w:abstractNum w:abstractNumId="0" w15:restartNumberingAfterBreak="0">
     <w:nsid w:val="021520A4"/>
     <w:multiLevelType w:val="multilevel"/>
@@ -24977,7 +26194,7 @@
 </file>
 
 <file path=word/styles.xml><?xml version="1.0" encoding="utf-8"?>
-<w:styles xmlns:mc="http://schemas.openxmlformats.org/markup-compatibility/2006" xmlns:r="http://schemas.openxmlformats.org/officeDocument/2006/relationships" xmlns:w="http://schemas.openxmlformats.org/wordprocessingml/2006/main" xmlns:w14="http://schemas.microsoft.com/office/word/2010/wordml" xmlns:w15="http://schemas.microsoft.com/office/word/2012/wordml" mc:Ignorable="w14 w15">
+<w:styles xmlns:mc="http://schemas.openxmlformats.org/markup-compatibility/2006" xmlns:r="http://schemas.openxmlformats.org/officeDocument/2006/relationships" xmlns:w="http://schemas.openxmlformats.org/wordprocessingml/2006/main" xmlns:w14="http://schemas.microsoft.com/office/word/2010/wordml" xmlns:w15="http://schemas.microsoft.com/office/word/2012/wordml" xmlns:w16cid="http://schemas.microsoft.com/office/word/2016/wordml/cid" xmlns:w16se="http://schemas.microsoft.com/office/word/2015/wordml/symex" mc:Ignorable="w14 w15 w16se w16cid">
   <w:docDefaults>
     <w:rPrDefault>
       <w:rPr>
@@ -24993,7 +26210,7 @@
       </w:pPr>
     </w:pPrDefault>
   </w:docDefaults>
-  <w:latentStyles w:defLockedState="0" w:defUIPriority="99" w:defSemiHidden="0" w:defUnhideWhenUsed="0" w:defQFormat="0" w:count="371">
+  <w:latentStyles w:defLockedState="0" w:defUIPriority="99" w:defSemiHidden="0" w:defUnhideWhenUsed="0" w:defQFormat="0" w:count="375">
     <w:lsdException w:name="Normal" w:uiPriority="0" w:qFormat="1"/>
     <w:lsdException w:name="heading 1" w:uiPriority="9" w:qFormat="1"/>
     <w:lsdException w:name="heading 2" w:semiHidden="1" w:uiPriority="0" w:unhideWhenUsed="1" w:qFormat="1"/>
@@ -25099,7 +26316,6 @@
     <w:lsdException w:name="HTML Sample" w:semiHidden="1" w:unhideWhenUsed="1"/>
     <w:lsdException w:name="HTML Typewriter" w:semiHidden="1" w:unhideWhenUsed="1"/>
     <w:lsdException w:name="HTML Variable" w:semiHidden="1" w:unhideWhenUsed="1"/>
-    <w:lsdException w:name="Normal Table" w:semiHidden="1" w:unhideWhenUsed="1"/>
     <w:lsdException w:name="annotation subject" w:semiHidden="1" w:unhideWhenUsed="1"/>
     <w:lsdException w:name="No List" w:semiHidden="1" w:unhideWhenUsed="1"/>
     <w:lsdException w:name="Outline List 1" w:semiHidden="1" w:unhideWhenUsed="1"/>
@@ -25143,10 +26359,8 @@
     <w:lsdException w:name="Table Elegant" w:semiHidden="1" w:unhideWhenUsed="1"/>
     <w:lsdException w:name="Table Professional" w:semiHidden="1" w:unhideWhenUsed="1"/>
     <w:lsdException w:name="Table Subtle 1" w:semiHidden="1" w:unhideWhenUsed="1"/>
-    <w:lsdException w:name="Table Subtle 2" w:semiHidden="1" w:unhideWhenUsed="1"/>
     <w:lsdException w:name="Table Web 1" w:semiHidden="1" w:unhideWhenUsed="1"/>
     <w:lsdException w:name="Table Web 2" w:semiHidden="1" w:unhideWhenUsed="1"/>
-    <w:lsdException w:name="Table Web 3" w:semiHidden="1" w:unhideWhenUsed="1"/>
     <w:lsdException w:name="Balloon Text" w:semiHidden="1" w:unhideWhenUsed="1"/>
     <w:lsdException w:name="Table Grid" w:uiPriority="59"/>
     <w:lsdException w:name="Table Theme" w:semiHidden="1" w:unhideWhenUsed="1"/>
@@ -25365,6 +26579,10 @@
     <w:lsdException w:name="List Table 5 Dark Accent 6" w:uiPriority="50"/>
     <w:lsdException w:name="List Table 6 Colorful Accent 6" w:uiPriority="51"/>
     <w:lsdException w:name="List Table 7 Colorful Accent 6" w:uiPriority="52"/>
+    <w:lsdException w:name="Mention" w:semiHidden="1" w:unhideWhenUsed="1"/>
+    <w:lsdException w:name="Smart Hyperlink" w:semiHidden="1" w:unhideWhenUsed="1"/>
+    <w:lsdException w:name="Hashtag" w:semiHidden="1" w:unhideWhenUsed="1"/>
+    <w:lsdException w:name="Unresolved Mention" w:semiHidden="1" w:unhideWhenUsed="1"/>
   </w:latentStyles>
   <w:style w:type="paragraph" w:default="1" w:styleId="Normal">
     <w:name w:val="Normal"/>
@@ -25509,7 +26727,7 @@
       <w:szCs w:val="32"/>
     </w:rPr>
   </w:style>
-  <w:style w:type="paragraph" w:styleId="TtulodeTDC">
+  <w:style w:type="paragraph" w:styleId="TtuloTDC">
     <w:name w:val="TOC Heading"/>
     <w:basedOn w:val="Ttulo1"/>
     <w:next w:val="Normal"/>
@@ -26020,8 +27238,8 @@
       <w:lang w:val="es-ES" w:eastAsia="es-ES"/>
     </w:rPr>
   </w:style>
-  <w:style w:type="character" w:customStyle="1" w:styleId="UnresolvedMention">
-    <w:name w:val="Unresolved Mention"/>
+  <w:style w:type="character" w:customStyle="1" w:styleId="Mencinsinresolver2">
+    <w:name w:val="Mención sin resolver2"/>
     <w:basedOn w:val="Fuentedeprrafopredeter"/>
     <w:uiPriority w:val="99"/>
     <w:semiHidden/>
@@ -26335,7 +27553,7 @@
 </file>
 
 <file path=customXml/itemProps1.xml><?xml version="1.0" encoding="utf-8"?>
-<ds:datastoreItem xmlns:ds="http://schemas.openxmlformats.org/officeDocument/2006/customXml" ds:itemID="{7C262DAA-B7D2-4A7C-A248-BBDCB0959A0E}">
+<ds:datastoreItem xmlns:ds="http://schemas.openxmlformats.org/officeDocument/2006/customXml" ds:itemID="{4636F1AE-5864-4452-AB64-77CB93E9BFEC}">
   <ds:schemaRefs>
     <ds:schemaRef ds:uri="http://schemas.openxmlformats.org/officeDocument/2006/bibliography"/>
   </ds:schemaRefs>

</xml_diff>

<commit_message>
-Se corrige Manual con propiedades agregadas al detalle documento ReteFte. -Se quita propiedades en el Manual al objeto de respuesta de UltimoProceso. -Se agregan campos al objeto de prueba. -Se corrige metodo validar
git-svn-id: http://192.168.0.251:18080/svn/HGInetMiFacturaElectronica/Tronco@85 30a10932-8c21-4e4d-906a-15261f94da71
</commit_message>
<xml_diff>
--- a/Documentacion/ManualTecnico/ManualTecnicoServiciosFacturaE.docx
+++ b/Documentacion/ManualTecnico/ManualTecnicoServiciosFacturaE.docx
@@ -15,7 +15,6 @@
         </w:rPr>
       </w:pPr>
       <w:bookmarkStart w:id="0" w:name="_Hlk506807522"/>
-      <w:bookmarkStart w:id="1" w:name="_GoBack"/>
       <w:r>
         <w:rPr>
           <w:rFonts w:ascii="Arial" w:hAnsi="Arial" w:cs="Arial"/>
@@ -87,7 +86,6 @@
           </wp:anchor>
         </w:drawing>
       </w:r>
-      <w:bookmarkEnd w:id="1"/>
     </w:p>
     <w:p>
       <w:pPr>
@@ -4790,8 +4788,8 @@
           <w:szCs w:val="20"/>
         </w:rPr>
       </w:pPr>
-      <w:bookmarkStart w:id="2" w:name="_Toc509316076"/>
-      <w:bookmarkStart w:id="3" w:name="_Toc497813396"/>
+      <w:bookmarkStart w:id="1" w:name="_Toc509316076"/>
+      <w:bookmarkStart w:id="2" w:name="_Toc497813396"/>
       <w:r>
         <w:rPr>
           <w:rFonts w:ascii="Arial" w:hAnsi="Arial" w:cs="Arial"/>
@@ -4802,7 +4800,7 @@
         </w:rPr>
         <w:t>CONFIDENCIALIDAD</w:t>
       </w:r>
-      <w:bookmarkEnd w:id="2"/>
+      <w:bookmarkEnd w:id="1"/>
     </w:p>
     <w:p>
       <w:pPr>
@@ -4920,7 +4918,7 @@
           <w:szCs w:val="20"/>
         </w:rPr>
       </w:pPr>
-      <w:bookmarkStart w:id="4" w:name="_Toc509316077"/>
+      <w:bookmarkStart w:id="3" w:name="_Toc509316077"/>
       <w:r>
         <w:rPr>
           <w:rFonts w:ascii="Arial" w:hAnsi="Arial" w:cs="Arial"/>
@@ -4931,8 +4929,8 @@
         </w:rPr>
         <w:t>GENERALIDADES</w:t>
       </w:r>
+      <w:bookmarkEnd w:id="2"/>
       <w:bookmarkEnd w:id="3"/>
-      <w:bookmarkEnd w:id="4"/>
     </w:p>
     <w:p>
       <w:pPr>
@@ -5257,8 +5255,8 @@
           <w:szCs w:val="20"/>
         </w:rPr>
       </w:pPr>
-      <w:bookmarkStart w:id="5" w:name="_Toc497813397"/>
-      <w:bookmarkStart w:id="6" w:name="_Toc509316078"/>
+      <w:bookmarkStart w:id="4" w:name="_Toc497813397"/>
+      <w:bookmarkStart w:id="5" w:name="_Toc509316078"/>
       <w:r>
         <w:rPr>
           <w:rFonts w:cs="Arial"/>
@@ -5266,8 +5264,8 @@
         </w:rPr>
         <w:t>Requerimientos de Comunicación</w:t>
       </w:r>
+      <w:bookmarkEnd w:id="4"/>
       <w:bookmarkEnd w:id="5"/>
-      <w:bookmarkEnd w:id="6"/>
     </w:p>
     <w:p>
       <w:pPr>
@@ -5504,8 +5502,8 @@
           <w:szCs w:val="20"/>
         </w:rPr>
       </w:pPr>
-      <w:bookmarkStart w:id="7" w:name="_Toc497813399"/>
-      <w:bookmarkStart w:id="8" w:name="_Toc509316079"/>
+      <w:bookmarkStart w:id="6" w:name="_Toc497813399"/>
+      <w:bookmarkStart w:id="7" w:name="_Toc509316079"/>
       <w:r>
         <w:rPr>
           <w:rFonts w:ascii="Arial" w:hAnsi="Arial" w:cs="Arial"/>
@@ -5516,8 +5514,8 @@
         </w:rPr>
         <w:t>ACCESO A LOS SERVICIOS WEB</w:t>
       </w:r>
+      <w:bookmarkEnd w:id="6"/>
       <w:bookmarkEnd w:id="7"/>
-      <w:bookmarkEnd w:id="8"/>
     </w:p>
     <w:p>
       <w:pPr>
@@ -5545,8 +5543,8 @@
           <w:szCs w:val="20"/>
         </w:rPr>
       </w:pPr>
-      <w:bookmarkStart w:id="9" w:name="_Toc497813400"/>
-      <w:bookmarkStart w:id="10" w:name="_Toc509316080"/>
+      <w:bookmarkStart w:id="8" w:name="_Toc497813400"/>
+      <w:bookmarkStart w:id="9" w:name="_Toc509316080"/>
       <w:r>
         <w:rPr>
           <w:rFonts w:cs="Arial"/>
@@ -5561,8 +5559,8 @@
         </w:rPr>
         <w:t>l</w:t>
       </w:r>
+      <w:bookmarkEnd w:id="8"/>
       <w:bookmarkEnd w:id="9"/>
-      <w:bookmarkEnd w:id="10"/>
     </w:p>
     <w:p>
       <w:pPr>
@@ -5724,8 +5722,8 @@
           <w:szCs w:val="20"/>
         </w:rPr>
       </w:pPr>
-      <w:bookmarkStart w:id="11" w:name="_Toc497813401"/>
-      <w:bookmarkStart w:id="12" w:name="_Toc509316081"/>
+      <w:bookmarkStart w:id="10" w:name="_Toc497813401"/>
+      <w:bookmarkStart w:id="11" w:name="_Toc509316081"/>
       <w:r>
         <w:rPr>
           <w:rFonts w:cs="Arial"/>
@@ -5733,8 +5731,8 @@
         </w:rPr>
         <w:t>Rutas de Acceso a los Servicios Web</w:t>
       </w:r>
+      <w:bookmarkEnd w:id="10"/>
       <w:bookmarkEnd w:id="11"/>
-      <w:bookmarkEnd w:id="12"/>
     </w:p>
     <w:p>
       <w:pPr>
@@ -5901,9 +5899,9 @@
           <w:szCs w:val="20"/>
         </w:rPr>
       </w:pPr>
-      <w:bookmarkStart w:id="13" w:name="_Administrativo_[_/ServiciosWcf/Admi"/>
-      <w:bookmarkStart w:id="14" w:name="_Toc496873139"/>
-      <w:bookmarkEnd w:id="13"/>
+      <w:bookmarkStart w:id="12" w:name="_Administrativo_[_/ServiciosWcf/Admi"/>
+      <w:bookmarkStart w:id="13" w:name="_Toc496873139"/>
+      <w:bookmarkEnd w:id="12"/>
       <w:r>
         <w:rPr>
           <w:rFonts w:ascii="Arial" w:hAnsi="Arial" w:cs="Arial"/>
@@ -5914,7 +5912,7 @@
         </w:rPr>
         <w:t>Rutas Públicas</w:t>
       </w:r>
-      <w:bookmarkEnd w:id="14"/>
+      <w:bookmarkEnd w:id="13"/>
       <w:r>
         <w:rPr>
           <w:rFonts w:ascii="Arial" w:hAnsi="Arial" w:cs="Arial"/>
@@ -6015,7 +6013,7 @@
         <w:t>http://dominio_principal/wcf/factura.svc</w:t>
       </w:r>
     </w:p>
-    <w:bookmarkStart w:id="15" w:name="ServicioConceptosdePago"/>
+    <w:bookmarkStart w:id="14" w:name="ServicioConceptosdePago"/>
     <w:p>
       <w:pPr>
         <w:pStyle w:val="Prrafodelista"/>
@@ -6083,7 +6081,7 @@
         <w:t xml:space="preserve"> </w:t>
       </w:r>
     </w:p>
-    <w:bookmarkEnd w:id="15"/>
+    <w:bookmarkEnd w:id="14"/>
     <w:p>
       <w:pPr>
         <w:spacing w:line="360" w:lineRule="auto"/>
@@ -6366,9 +6364,9 @@
           <w:szCs w:val="20"/>
         </w:rPr>
       </w:pPr>
-      <w:bookmarkStart w:id="16" w:name="_Toc497813402"/>
-      <w:bookmarkStart w:id="17" w:name="_Toc509316082"/>
-      <w:bookmarkStart w:id="18" w:name="GeneralidadesServiciosWeb"/>
+      <w:bookmarkStart w:id="15" w:name="_Toc497813402"/>
+      <w:bookmarkStart w:id="16" w:name="_Toc509316082"/>
+      <w:bookmarkStart w:id="17" w:name="GeneralidadesServiciosWeb"/>
       <w:r>
         <w:rPr>
           <w:rFonts w:ascii="Arial" w:hAnsi="Arial" w:cs="Arial"/>
@@ -6379,10 +6377,10 @@
         </w:rPr>
         <w:t>GENERALIDADES DE LOS SERVICIOS WEB</w:t>
       </w:r>
+      <w:bookmarkEnd w:id="15"/>
       <w:bookmarkEnd w:id="16"/>
-      <w:bookmarkEnd w:id="17"/>
     </w:p>
-    <w:bookmarkEnd w:id="18"/>
+    <w:bookmarkEnd w:id="17"/>
     <w:p>
       <w:pPr>
         <w:autoSpaceDE w:val="0"/>
@@ -6414,19 +6412,19 @@
           <w:szCs w:val="20"/>
         </w:rPr>
       </w:pPr>
-      <w:bookmarkStart w:id="19" w:name="_Autenticación"/>
-      <w:bookmarkStart w:id="20" w:name="_Toc509316083"/>
-      <w:bookmarkStart w:id="21" w:name="_Toc497813404"/>
-      <w:bookmarkStart w:id="22" w:name="Autenticacion"/>
+      <w:bookmarkStart w:id="18" w:name="_Autenticación"/>
+      <w:bookmarkStart w:id="19" w:name="_Toc509316083"/>
+      <w:bookmarkStart w:id="20" w:name="_Toc497813404"/>
+      <w:bookmarkStart w:id="21" w:name="Autenticacion"/>
+      <w:bookmarkEnd w:id="18"/>
+      <w:r>
+        <w:rPr>
+          <w:rFonts w:cs="Arial"/>
+          <w:szCs w:val="20"/>
+        </w:rPr>
+        <w:t>Autenticación</w:t>
+      </w:r>
       <w:bookmarkEnd w:id="19"/>
-      <w:r>
-        <w:rPr>
-          <w:rFonts w:cs="Arial"/>
-          <w:szCs w:val="20"/>
-        </w:rPr>
-        <w:t>Autenticación</w:t>
-      </w:r>
-      <w:bookmarkEnd w:id="20"/>
     </w:p>
     <w:p>
       <w:pPr>
@@ -6655,8 +6653,8 @@
         </w:rPr>
         <w:t>= 4d44203b44ccc3fa67f1548dae4e050618a5b263</w:t>
       </w:r>
+      <w:bookmarkEnd w:id="20"/>
       <w:bookmarkEnd w:id="21"/>
-      <w:bookmarkEnd w:id="22"/>
     </w:p>
     <w:p>
       <w:pPr>
@@ -6692,7 +6690,7 @@
           <w:szCs w:val="20"/>
         </w:rPr>
       </w:pPr>
-      <w:bookmarkStart w:id="23" w:name="_Toc509316084"/>
+      <w:bookmarkStart w:id="22" w:name="_Toc509316084"/>
       <w:r>
         <w:rPr>
           <w:rFonts w:ascii="Arial" w:hAnsi="Arial" w:cs="Arial"/>
@@ -6704,7 +6702,7 @@
         <w:lastRenderedPageBreak/>
         <w:t>SERVICIOS WEB</w:t>
       </w:r>
-      <w:bookmarkEnd w:id="23"/>
+      <w:bookmarkEnd w:id="22"/>
       <w:r>
         <w:rPr>
           <w:rFonts w:ascii="Arial" w:hAnsi="Arial" w:cs="Arial"/>
@@ -6734,7 +6732,7 @@
           <w:rFonts w:cs="Arial"/>
         </w:rPr>
       </w:pPr>
-      <w:bookmarkStart w:id="24" w:name="_Toc509316085"/>
+      <w:bookmarkStart w:id="23" w:name="_Toc509316085"/>
       <w:r>
         <w:rPr>
           <w:rFonts w:cs="Arial"/>
@@ -6765,7 +6763,7 @@
         </w:rPr>
         <w:t xml:space="preserve"> Documentos</w:t>
       </w:r>
-      <w:bookmarkEnd w:id="24"/>
+      <w:bookmarkEnd w:id="23"/>
     </w:p>
     <w:p>
       <w:pPr>
@@ -6883,24 +6881,24 @@
           <w:rFonts w:cs="Arial"/>
         </w:rPr>
       </w:pPr>
-      <w:bookmarkStart w:id="25" w:name="_Metodo_Web:_Crear"/>
-      <w:bookmarkStart w:id="26" w:name="_Toc509316086"/>
+      <w:bookmarkStart w:id="24" w:name="_Metodo_Web:_Crear"/>
+      <w:bookmarkStart w:id="25" w:name="_Toc509316086"/>
+      <w:bookmarkEnd w:id="24"/>
+      <w:proofErr w:type="spellStart"/>
+      <w:r>
+        <w:rPr>
+          <w:rFonts w:cs="Arial"/>
+        </w:rPr>
+        <w:t>Metodo</w:t>
+      </w:r>
+      <w:proofErr w:type="spellEnd"/>
+      <w:r>
+        <w:rPr>
+          <w:rFonts w:cs="Arial"/>
+        </w:rPr>
+        <w:t xml:space="preserve"> Web: Crear Factura</w:t>
+      </w:r>
       <w:bookmarkEnd w:id="25"/>
-      <w:proofErr w:type="spellStart"/>
-      <w:r>
-        <w:rPr>
-          <w:rFonts w:cs="Arial"/>
-        </w:rPr>
-        <w:t>Metodo</w:t>
-      </w:r>
-      <w:proofErr w:type="spellEnd"/>
-      <w:r>
-        <w:rPr>
-          <w:rFonts w:cs="Arial"/>
-        </w:rPr>
-        <w:t xml:space="preserve"> Web: Crear Factura</w:t>
-      </w:r>
-      <w:bookmarkEnd w:id="26"/>
     </w:p>
     <w:p>
       <w:pPr>
@@ -7469,9 +7467,9 @@
           <w:rFonts w:cs="Arial"/>
         </w:rPr>
       </w:pPr>
-      <w:bookmarkStart w:id="27" w:name="_Metodo_Web:_Crear_1"/>
-      <w:bookmarkStart w:id="28" w:name="_Toc509316087"/>
-      <w:bookmarkEnd w:id="27"/>
+      <w:bookmarkStart w:id="26" w:name="_Metodo_Web:_Crear_1"/>
+      <w:bookmarkStart w:id="27" w:name="_Toc509316087"/>
+      <w:bookmarkEnd w:id="26"/>
       <w:proofErr w:type="spellStart"/>
       <w:r>
         <w:rPr>
@@ -7487,7 +7485,7 @@
         </w:rPr>
         <w:t xml:space="preserve"> Web: Crear Nota Crédito</w:t>
       </w:r>
-      <w:bookmarkEnd w:id="28"/>
+      <w:bookmarkEnd w:id="27"/>
     </w:p>
     <w:p>
       <w:pPr>
@@ -7939,24 +7937,24 @@
           <w:rFonts w:cs="Arial"/>
         </w:rPr>
       </w:pPr>
-      <w:bookmarkStart w:id="29" w:name="_Metodo_Web:_Crear_2"/>
-      <w:bookmarkStart w:id="30" w:name="_Toc509316088"/>
+      <w:bookmarkStart w:id="28" w:name="_Metodo_Web:_Crear_2"/>
+      <w:bookmarkStart w:id="29" w:name="_Toc509316088"/>
+      <w:bookmarkEnd w:id="28"/>
+      <w:proofErr w:type="spellStart"/>
+      <w:r>
+        <w:rPr>
+          <w:rFonts w:cs="Arial"/>
+        </w:rPr>
+        <w:t>Metodo</w:t>
+      </w:r>
+      <w:proofErr w:type="spellEnd"/>
+      <w:r>
+        <w:rPr>
+          <w:rFonts w:cs="Arial"/>
+        </w:rPr>
+        <w:t xml:space="preserve"> Web: Crear Nota Débito</w:t>
+      </w:r>
       <w:bookmarkEnd w:id="29"/>
-      <w:proofErr w:type="spellStart"/>
-      <w:r>
-        <w:rPr>
-          <w:rFonts w:cs="Arial"/>
-        </w:rPr>
-        <w:t>Metodo</w:t>
-      </w:r>
-      <w:proofErr w:type="spellEnd"/>
-      <w:r>
-        <w:rPr>
-          <w:rFonts w:cs="Arial"/>
-        </w:rPr>
-        <w:t xml:space="preserve"> Web: Crear Nota Débito</w:t>
-      </w:r>
-      <w:bookmarkEnd w:id="30"/>
     </w:p>
     <w:p>
       <w:pPr>
@@ -8424,9 +8422,9 @@
           <w:rFonts w:cs="Arial"/>
         </w:rPr>
       </w:pPr>
-      <w:bookmarkStart w:id="31" w:name="_Servicios_Web:_Consulta"/>
-      <w:bookmarkStart w:id="32" w:name="_Toc509316089"/>
-      <w:bookmarkEnd w:id="31"/>
+      <w:bookmarkStart w:id="30" w:name="_Servicios_Web:_Consulta"/>
+      <w:bookmarkStart w:id="31" w:name="_Toc509316089"/>
+      <w:bookmarkEnd w:id="30"/>
       <w:r>
         <w:rPr>
           <w:rFonts w:cs="Arial"/>
@@ -8454,7 +8452,7 @@
         </w:rPr>
         <w:t>Consulta de Documentos</w:t>
       </w:r>
-      <w:bookmarkEnd w:id="32"/>
+      <w:bookmarkEnd w:id="31"/>
     </w:p>
     <w:p>
       <w:pPr>
@@ -8543,48 +8541,48 @@
           <w:rFonts w:cs="Arial"/>
         </w:rPr>
       </w:pPr>
-      <w:bookmarkStart w:id="33" w:name="_Metodo_Web:_Obtener"/>
-      <w:bookmarkStart w:id="34" w:name="_Toc509316090"/>
+      <w:bookmarkStart w:id="32" w:name="_Metodo_Web:_Obtener"/>
+      <w:bookmarkStart w:id="33" w:name="_Toc509316090"/>
+      <w:bookmarkEnd w:id="32"/>
+      <w:proofErr w:type="spellStart"/>
+      <w:r>
+        <w:rPr>
+          <w:rFonts w:cs="Arial"/>
+        </w:rPr>
+        <w:t>Metodo</w:t>
+      </w:r>
+      <w:proofErr w:type="spellEnd"/>
+      <w:r>
+        <w:rPr>
+          <w:rFonts w:cs="Arial"/>
+        </w:rPr>
+        <w:t xml:space="preserve"> Web: </w:t>
+      </w:r>
+      <w:r>
+        <w:rPr>
+          <w:rFonts w:cs="Arial"/>
+        </w:rPr>
+        <w:t xml:space="preserve">Consulta por </w:t>
+      </w:r>
+      <w:r>
+        <w:rPr>
+          <w:rFonts w:cs="Arial"/>
+        </w:rPr>
+        <w:t>Número</w:t>
+      </w:r>
+      <w:r>
+        <w:rPr>
+          <w:rFonts w:cs="Arial"/>
+        </w:rPr>
+        <w:t>(s)</w:t>
+      </w:r>
+      <w:r>
+        <w:rPr>
+          <w:rFonts w:cs="Arial"/>
+        </w:rPr>
+        <w:t xml:space="preserve"> de Documento</w:t>
+      </w:r>
       <w:bookmarkEnd w:id="33"/>
-      <w:proofErr w:type="spellStart"/>
-      <w:r>
-        <w:rPr>
-          <w:rFonts w:cs="Arial"/>
-        </w:rPr>
-        <w:t>Metodo</w:t>
-      </w:r>
-      <w:proofErr w:type="spellEnd"/>
-      <w:r>
-        <w:rPr>
-          <w:rFonts w:cs="Arial"/>
-        </w:rPr>
-        <w:t xml:space="preserve"> Web: </w:t>
-      </w:r>
-      <w:r>
-        <w:rPr>
-          <w:rFonts w:cs="Arial"/>
-        </w:rPr>
-        <w:t xml:space="preserve">Consulta por </w:t>
-      </w:r>
-      <w:r>
-        <w:rPr>
-          <w:rFonts w:cs="Arial"/>
-        </w:rPr>
-        <w:t>Número</w:t>
-      </w:r>
-      <w:r>
-        <w:rPr>
-          <w:rFonts w:cs="Arial"/>
-        </w:rPr>
-        <w:t>(s)</w:t>
-      </w:r>
-      <w:r>
-        <w:rPr>
-          <w:rFonts w:cs="Arial"/>
-        </w:rPr>
-        <w:t xml:space="preserve"> de Documento</w:t>
-      </w:r>
-      <w:bookmarkEnd w:id="34"/>
     </w:p>
     <w:p>
       <w:pPr>
@@ -9317,7 +9315,7 @@
           <w:rFonts w:cs="Arial"/>
         </w:rPr>
       </w:pPr>
-      <w:bookmarkStart w:id="35" w:name="_Toc509316091"/>
+      <w:bookmarkStart w:id="34" w:name="_Toc509316091"/>
       <w:proofErr w:type="spellStart"/>
       <w:r>
         <w:rPr>
@@ -9362,7 +9360,7 @@
         </w:rPr>
         <w:t xml:space="preserve"> de Registro</w:t>
       </w:r>
-      <w:bookmarkEnd w:id="35"/>
+      <w:bookmarkEnd w:id="34"/>
     </w:p>
     <w:p>
       <w:pPr>
@@ -10003,7 +10001,7 @@
           <w:rFonts w:cs="Arial"/>
         </w:rPr>
       </w:pPr>
-      <w:bookmarkStart w:id="36" w:name="_Toc509316092"/>
+      <w:bookmarkStart w:id="35" w:name="_Toc509316092"/>
       <w:proofErr w:type="spellStart"/>
       <w:r>
         <w:rPr>
@@ -10031,7 +10029,7 @@
         </w:rPr>
         <w:t>Elaboracion</w:t>
       </w:r>
-      <w:bookmarkEnd w:id="36"/>
+      <w:bookmarkEnd w:id="35"/>
       <w:proofErr w:type="spellEnd"/>
     </w:p>
     <w:p>
@@ -10762,9 +10760,9 @@
           <w:rFonts w:cs="Arial"/>
         </w:rPr>
       </w:pPr>
-      <w:bookmarkStart w:id="37" w:name="_Servicio_Web:_Consulta"/>
-      <w:bookmarkStart w:id="38" w:name="_Toc509316093"/>
-      <w:bookmarkEnd w:id="37"/>
+      <w:bookmarkStart w:id="36" w:name="_Servicio_Web:_Consulta"/>
+      <w:bookmarkStart w:id="37" w:name="_Toc509316093"/>
+      <w:bookmarkEnd w:id="36"/>
       <w:r>
         <w:rPr>
           <w:rFonts w:cs="Arial"/>
@@ -10784,7 +10782,7 @@
         </w:rPr>
         <w:t>n</w:t>
       </w:r>
-      <w:bookmarkEnd w:id="38"/>
+      <w:bookmarkEnd w:id="37"/>
     </w:p>
     <w:p>
       <w:pPr>
@@ -10804,7 +10802,7 @@
           <w:rFonts w:cs="Arial"/>
         </w:rPr>
       </w:pPr>
-      <w:bookmarkStart w:id="39" w:name="_Toc509316094"/>
+      <w:bookmarkStart w:id="38" w:name="_Toc509316094"/>
       <w:proofErr w:type="spellStart"/>
       <w:r>
         <w:rPr>
@@ -10831,7 +10829,7 @@
         </w:rPr>
         <w:t>n</w:t>
       </w:r>
-      <w:bookmarkEnd w:id="39"/>
+      <w:bookmarkEnd w:id="38"/>
     </w:p>
     <w:p>
       <w:pPr>
@@ -11358,8 +11356,8 @@
           <w:szCs w:val="20"/>
         </w:rPr>
       </w:pPr>
-      <w:bookmarkStart w:id="40" w:name="_Toc507412340"/>
-      <w:bookmarkStart w:id="41" w:name="_Toc509316095"/>
+      <w:bookmarkStart w:id="39" w:name="_Toc507412340"/>
+      <w:bookmarkStart w:id="40" w:name="_Toc509316095"/>
       <w:r>
         <w:rPr>
           <w:rFonts w:ascii="Arial" w:hAnsi="Arial" w:cs="Arial"/>
@@ -11371,8 +11369,8 @@
         <w:lastRenderedPageBreak/>
         <w:t>OBJETOS</w:t>
       </w:r>
+      <w:bookmarkEnd w:id="39"/>
       <w:bookmarkEnd w:id="40"/>
-      <w:bookmarkEnd w:id="41"/>
     </w:p>
     <w:p>
       <w:pPr>
@@ -11396,8 +11394,8 @@
           <w:szCs w:val="20"/>
         </w:rPr>
       </w:pPr>
-      <w:bookmarkStart w:id="42" w:name="_Toc509316096"/>
-      <w:bookmarkStart w:id="43" w:name="_Toc507412341"/>
+      <w:bookmarkStart w:id="41" w:name="_Toc509316096"/>
+      <w:bookmarkStart w:id="42" w:name="_Toc507412341"/>
       <w:r>
         <w:rPr>
           <w:rFonts w:cs="Arial"/>
@@ -11405,7 +11403,7 @@
         </w:rPr>
         <w:t>Relacionados con Peticiones</w:t>
       </w:r>
-      <w:bookmarkEnd w:id="42"/>
+      <w:bookmarkEnd w:id="41"/>
     </w:p>
     <w:p>
       <w:pPr>
@@ -11438,30 +11436,30 @@
           <w:rFonts w:cs="Arial"/>
         </w:rPr>
       </w:pPr>
-      <w:bookmarkStart w:id="44" w:name="_6.1.1_Factura"/>
-      <w:bookmarkStart w:id="45" w:name="_Toc507412342"/>
-      <w:bookmarkStart w:id="46" w:name="_Toc509316097"/>
+      <w:bookmarkStart w:id="43" w:name="_6.1.1_Factura"/>
+      <w:bookmarkStart w:id="44" w:name="_Toc507412342"/>
+      <w:bookmarkStart w:id="45" w:name="_Toc509316097"/>
+      <w:bookmarkEnd w:id="43"/>
+      <w:r>
+        <w:rPr>
+          <w:rFonts w:cs="Arial"/>
+        </w:rPr>
+        <w:t xml:space="preserve">6.1.1 </w:t>
+      </w:r>
+      <w:r>
+        <w:rPr>
+          <w:rFonts w:cs="Arial"/>
+        </w:rPr>
+        <w:t>F</w:t>
+      </w:r>
       <w:bookmarkEnd w:id="44"/>
       <w:r>
         <w:rPr>
           <w:rFonts w:cs="Arial"/>
         </w:rPr>
-        <w:t xml:space="preserve">6.1.1 </w:t>
-      </w:r>
-      <w:r>
-        <w:rPr>
-          <w:rFonts w:cs="Arial"/>
-        </w:rPr>
-        <w:t>F</w:t>
+        <w:t>actura</w:t>
       </w:r>
       <w:bookmarkEnd w:id="45"/>
-      <w:r>
-        <w:rPr>
-          <w:rFonts w:cs="Arial"/>
-        </w:rPr>
-        <w:t>actura</w:t>
-      </w:r>
-      <w:bookmarkEnd w:id="46"/>
     </w:p>
     <w:p>
       <w:pPr>
@@ -11531,7 +11529,7 @@
                 <w:b/>
               </w:rPr>
             </w:pPr>
-            <w:bookmarkStart w:id="47" w:name="_Hlk508611009"/>
+            <w:bookmarkStart w:id="46" w:name="_Hlk508611009"/>
             <w:r>
               <w:rPr>
                 <w:b/>
@@ -13266,7 +13264,7 @@
           </w:p>
         </w:tc>
       </w:tr>
-      <w:bookmarkEnd w:id="47"/>
+      <w:bookmarkEnd w:id="46"/>
     </w:tbl>
     <w:p>
       <w:pPr>
@@ -13296,10 +13294,10 @@
           <w:rFonts w:cs="Arial"/>
         </w:rPr>
       </w:pPr>
-      <w:bookmarkStart w:id="48" w:name="_6.1.2_Nota_Crédito"/>
-      <w:bookmarkStart w:id="49" w:name="_Toc507412343"/>
-      <w:bookmarkStart w:id="50" w:name="_Toc509316098"/>
-      <w:bookmarkEnd w:id="48"/>
+      <w:bookmarkStart w:id="47" w:name="_6.1.2_Nota_Crédito"/>
+      <w:bookmarkStart w:id="48" w:name="_Toc507412343"/>
+      <w:bookmarkStart w:id="49" w:name="_Toc509316098"/>
+      <w:bookmarkEnd w:id="47"/>
       <w:r>
         <w:rPr>
           <w:rFonts w:cs="Arial"/>
@@ -13325,14 +13323,14 @@
         </w:rPr>
         <w:t xml:space="preserve"> C</w:t>
       </w:r>
+      <w:bookmarkEnd w:id="48"/>
+      <w:r>
+        <w:rPr>
+          <w:rFonts w:cs="Arial"/>
+        </w:rPr>
+        <w:t>rédito</w:t>
+      </w:r>
       <w:bookmarkEnd w:id="49"/>
-      <w:r>
-        <w:rPr>
-          <w:rFonts w:cs="Arial"/>
-        </w:rPr>
-        <w:t>rédito</w:t>
-      </w:r>
-      <w:bookmarkEnd w:id="50"/>
     </w:p>
     <w:p>
       <w:pPr>
@@ -15020,10 +15018,10 @@
           <w:rFonts w:cs="Arial"/>
         </w:rPr>
       </w:pPr>
-      <w:bookmarkStart w:id="51" w:name="_6.1.3_Nota_Débito"/>
-      <w:bookmarkStart w:id="52" w:name="_Toc507412344"/>
-      <w:bookmarkStart w:id="53" w:name="_Toc509316099"/>
-      <w:bookmarkEnd w:id="51"/>
+      <w:bookmarkStart w:id="50" w:name="_6.1.3_Nota_Débito"/>
+      <w:bookmarkStart w:id="51" w:name="_Toc507412344"/>
+      <w:bookmarkStart w:id="52" w:name="_Toc509316099"/>
+      <w:bookmarkEnd w:id="50"/>
       <w:r>
         <w:rPr>
           <w:rFonts w:cs="Arial"/>
@@ -15043,14 +15041,14 @@
         </w:rPr>
         <w:t xml:space="preserve"> D</w:t>
       </w:r>
+      <w:bookmarkEnd w:id="51"/>
+      <w:r>
+        <w:rPr>
+          <w:rFonts w:cs="Arial"/>
+        </w:rPr>
+        <w:t>ébito</w:t>
+      </w:r>
       <w:bookmarkEnd w:id="52"/>
-      <w:r>
-        <w:rPr>
-          <w:rFonts w:cs="Arial"/>
-        </w:rPr>
-        <w:t>ébito</w:t>
-      </w:r>
-      <w:bookmarkEnd w:id="53"/>
     </w:p>
     <w:p>
       <w:pPr>
@@ -16696,36 +16694,36 @@
           <w:rFonts w:cs="Arial"/>
         </w:rPr>
       </w:pPr>
-      <w:bookmarkStart w:id="54" w:name="_6.1.4_Detalle_Documento"/>
-      <w:bookmarkStart w:id="55" w:name="_Toc507412345"/>
-      <w:bookmarkStart w:id="56" w:name="_Toc509316100"/>
+      <w:bookmarkStart w:id="53" w:name="_6.1.4_Detalle_Documento"/>
+      <w:bookmarkStart w:id="54" w:name="_Toc507412345"/>
+      <w:bookmarkStart w:id="55" w:name="_Toc509316100"/>
+      <w:bookmarkEnd w:id="53"/>
+      <w:r>
+        <w:rPr>
+          <w:rFonts w:cs="Arial"/>
+        </w:rPr>
+        <w:t xml:space="preserve">6.1.4 </w:t>
+      </w:r>
+      <w:r>
+        <w:rPr>
+          <w:rFonts w:cs="Arial"/>
+        </w:rPr>
+        <w:t xml:space="preserve">Detalle </w:t>
+      </w:r>
+      <w:r>
+        <w:rPr>
+          <w:rFonts w:cs="Arial"/>
+        </w:rPr>
+        <w:t>D</w:t>
+      </w:r>
       <w:bookmarkEnd w:id="54"/>
       <w:r>
         <w:rPr>
           <w:rFonts w:cs="Arial"/>
         </w:rPr>
-        <w:t xml:space="preserve">6.1.4 </w:t>
-      </w:r>
-      <w:r>
-        <w:rPr>
-          <w:rFonts w:cs="Arial"/>
-        </w:rPr>
-        <w:t xml:space="preserve">Detalle </w:t>
-      </w:r>
-      <w:r>
-        <w:rPr>
-          <w:rFonts w:cs="Arial"/>
-        </w:rPr>
-        <w:t>D</w:t>
+        <w:t>ocumento</w:t>
       </w:r>
       <w:bookmarkEnd w:id="55"/>
-      <w:r>
-        <w:rPr>
-          <w:rFonts w:cs="Arial"/>
-        </w:rPr>
-        <w:t>ocumento</w:t>
-      </w:r>
-      <w:bookmarkEnd w:id="56"/>
     </w:p>
     <w:p>
       <w:pPr>
@@ -17816,7 +17814,7 @@
             </w:pPr>
             <w:proofErr w:type="spellStart"/>
             <w:r>
-              <w:t>DescuentoPorcentaje</w:t>
+              <w:t>ReteFuentePorcentaje</w:t>
             </w:r>
             <w:proofErr w:type="spellEnd"/>
           </w:p>
@@ -17828,11 +17826,39 @@
           </w:tcPr>
           <w:p>
             <w:pPr>
-              <w:spacing w:line="276" w:lineRule="auto"/>
-              <w:ind w:left="41"/>
-            </w:pPr>
-            <w:r>
-              <w:t>Porcentaje de descuento aplicado al detalle.</w:t>
+              <w:pStyle w:val="Prrafodelista"/>
+              <w:spacing w:line="276" w:lineRule="auto"/>
+              <w:ind w:left="41" w:right="72"/>
+              <w:jc w:val="both"/>
+            </w:pPr>
+            <w:r>
+              <w:t>Porcentaje de</w:t>
+            </w:r>
+            <w:r>
+              <w:t xml:space="preserve"> </w:t>
+            </w:r>
+            <w:r>
+              <w:t>l</w:t>
+            </w:r>
+            <w:r>
+              <w:t>a</w:t>
+            </w:r>
+            <w:r>
+              <w:t xml:space="preserve"> </w:t>
+            </w:r>
+            <w:proofErr w:type="spellStart"/>
+            <w:r>
+              <w:t>Rete</w:t>
+            </w:r>
+            <w:r>
+              <w:t>encion</w:t>
+            </w:r>
+            <w:proofErr w:type="spellEnd"/>
+            <w:r>
+              <w:t xml:space="preserve"> en la Fuente </w:t>
+            </w:r>
+            <w:r>
+              <w:t>aplicado al detalle.</w:t>
             </w:r>
           </w:p>
         </w:tc>
@@ -17878,6 +17904,140 @@
             </w:pPr>
             <w:proofErr w:type="spellStart"/>
             <w:r>
+              <w:t>ReteFuenteValor</w:t>
+            </w:r>
+            <w:proofErr w:type="spellEnd"/>
+          </w:p>
+        </w:tc>
+        <w:tc>
+          <w:tcPr>
+            <w:tcW w:w="3834" w:type="dxa"/>
+            <w:vAlign w:val="center"/>
+          </w:tcPr>
+          <w:p>
+            <w:pPr>
+              <w:pStyle w:val="Prrafodelista"/>
+              <w:spacing w:line="276" w:lineRule="auto"/>
+              <w:ind w:left="41" w:right="72"/>
+              <w:jc w:val="both"/>
+            </w:pPr>
+            <w:r>
+              <w:t xml:space="preserve">Valor de la </w:t>
+            </w:r>
+            <w:proofErr w:type="spellStart"/>
+            <w:r>
+              <w:t>ReteFuente</w:t>
+            </w:r>
+            <w:proofErr w:type="spellEnd"/>
+            <w:r>
+              <w:t xml:space="preserve"> aplicado al detalle</w:t>
+            </w:r>
+          </w:p>
+        </w:tc>
+      </w:tr>
+      <w:tr>
+        <w:trPr>
+          <w:trHeight w:val="680"/>
+        </w:trPr>
+        <w:tc>
+          <w:tcPr>
+            <w:tcW w:w="2139" w:type="dxa"/>
+            <w:vAlign w:val="center"/>
+          </w:tcPr>
+          <w:p>
+            <w:pPr>
+              <w:pStyle w:val="Prrafodelista"/>
+              <w:spacing w:line="276" w:lineRule="auto"/>
+              <w:ind w:left="63" w:right="72"/>
+              <w:jc w:val="both"/>
+              <w:rPr>
+                <w:highlight w:val="white"/>
+              </w:rPr>
+            </w:pPr>
+            <w:r>
+              <w:rPr>
+                <w:highlight w:val="white"/>
+              </w:rPr>
+              <w:t>decimal</w:t>
+            </w:r>
+          </w:p>
+        </w:tc>
+        <w:tc>
+          <w:tcPr>
+            <w:tcW w:w="3411" w:type="dxa"/>
+            <w:vAlign w:val="center"/>
+          </w:tcPr>
+          <w:p>
+            <w:pPr>
+              <w:pStyle w:val="Prrafodelista"/>
+              <w:spacing w:line="276" w:lineRule="auto"/>
+              <w:ind w:left="50" w:right="72"/>
+              <w:jc w:val="both"/>
+            </w:pPr>
+            <w:proofErr w:type="spellStart"/>
+            <w:r>
+              <w:t>DescuentoPorcentaje</w:t>
+            </w:r>
+            <w:proofErr w:type="spellEnd"/>
+          </w:p>
+        </w:tc>
+        <w:tc>
+          <w:tcPr>
+            <w:tcW w:w="3834" w:type="dxa"/>
+            <w:vAlign w:val="center"/>
+          </w:tcPr>
+          <w:p>
+            <w:pPr>
+              <w:spacing w:line="276" w:lineRule="auto"/>
+              <w:ind w:left="41"/>
+            </w:pPr>
+            <w:r>
+              <w:t>Porcentaje de descuento aplicado al detalle.</w:t>
+            </w:r>
+          </w:p>
+        </w:tc>
+      </w:tr>
+      <w:tr>
+        <w:trPr>
+          <w:trHeight w:val="680"/>
+        </w:trPr>
+        <w:tc>
+          <w:tcPr>
+            <w:tcW w:w="2139" w:type="dxa"/>
+            <w:vAlign w:val="center"/>
+          </w:tcPr>
+          <w:p>
+            <w:pPr>
+              <w:pStyle w:val="Prrafodelista"/>
+              <w:spacing w:line="276" w:lineRule="auto"/>
+              <w:ind w:left="63" w:right="72"/>
+              <w:jc w:val="both"/>
+              <w:rPr>
+                <w:highlight w:val="white"/>
+              </w:rPr>
+            </w:pPr>
+            <w:r>
+              <w:rPr>
+                <w:highlight w:val="white"/>
+              </w:rPr>
+              <w:t>decimal</w:t>
+            </w:r>
+          </w:p>
+        </w:tc>
+        <w:tc>
+          <w:tcPr>
+            <w:tcW w:w="3411" w:type="dxa"/>
+            <w:vAlign w:val="center"/>
+          </w:tcPr>
+          <w:p>
+            <w:pPr>
+              <w:pStyle w:val="Prrafodelista"/>
+              <w:spacing w:line="276" w:lineRule="auto"/>
+              <w:ind w:left="50" w:right="72"/>
+              <w:jc w:val="both"/>
+            </w:pPr>
+            <w:proofErr w:type="spellStart"/>
+            <w:r>
               <w:t>DecuentoValor</w:t>
             </w:r>
             <w:proofErr w:type="spellEnd"/>
@@ -17923,30 +18083,30 @@
           <w:rFonts w:cs="Arial"/>
         </w:rPr>
       </w:pPr>
-      <w:bookmarkStart w:id="57" w:name="_6.1.5_Tercero"/>
-      <w:bookmarkStart w:id="58" w:name="_Toc507412346"/>
-      <w:bookmarkStart w:id="59" w:name="_Toc509316101"/>
+      <w:bookmarkStart w:id="56" w:name="_6.1.5_Tercero"/>
+      <w:bookmarkStart w:id="57" w:name="_Toc507412346"/>
+      <w:bookmarkStart w:id="58" w:name="_Toc509316101"/>
+      <w:bookmarkEnd w:id="56"/>
+      <w:r>
+        <w:rPr>
+          <w:rFonts w:cs="Arial"/>
+        </w:rPr>
+        <w:t xml:space="preserve">6.1.5 </w:t>
+      </w:r>
+      <w:r>
+        <w:rPr>
+          <w:rFonts w:cs="Arial"/>
+        </w:rPr>
+        <w:t>T</w:t>
+      </w:r>
       <w:bookmarkEnd w:id="57"/>
       <w:r>
         <w:rPr>
           <w:rFonts w:cs="Arial"/>
         </w:rPr>
-        <w:t xml:space="preserve">6.1.5 </w:t>
-      </w:r>
-      <w:r>
-        <w:rPr>
-          <w:rFonts w:cs="Arial"/>
-        </w:rPr>
-        <w:t>T</w:t>
+        <w:t>ercero</w:t>
       </w:r>
       <w:bookmarkEnd w:id="58"/>
-      <w:r>
-        <w:rPr>
-          <w:rFonts w:cs="Arial"/>
-        </w:rPr>
-        <w:t>ercero</w:t>
-      </w:r>
-      <w:bookmarkEnd w:id="59"/>
     </w:p>
     <w:p>
       <w:pPr>
@@ -18284,6 +18444,7 @@
             </w:pPr>
             <w:proofErr w:type="spellStart"/>
             <w:r>
+              <w:lastRenderedPageBreak/>
               <w:t>int</w:t>
             </w:r>
             <w:proofErr w:type="spellEnd"/>
@@ -18472,7 +18633,6 @@
             </w:pPr>
             <w:proofErr w:type="spellStart"/>
             <w:r>
-              <w:lastRenderedPageBreak/>
               <w:t>int</w:t>
             </w:r>
             <w:proofErr w:type="spellEnd"/>
@@ -19554,15 +19714,16 @@
           <w:szCs w:val="20"/>
         </w:rPr>
       </w:pPr>
-      <w:bookmarkStart w:id="60" w:name="_Toc509316102"/>
+      <w:bookmarkStart w:id="59" w:name="_Toc509316102"/>
       <w:r>
         <w:rPr>
           <w:rFonts w:cs="Arial"/>
           <w:szCs w:val="20"/>
         </w:rPr>
+        <w:lastRenderedPageBreak/>
         <w:t>Relacionados con Respuestas:</w:t>
       </w:r>
-      <w:bookmarkEnd w:id="60"/>
+      <w:bookmarkEnd w:id="59"/>
     </w:p>
     <w:p>
       <w:pPr>
@@ -19621,21 +19782,20 @@
           <w:rFonts w:cs="Arial"/>
         </w:rPr>
       </w:pPr>
-      <w:bookmarkStart w:id="61" w:name="_Estado_de_Documento"/>
-      <w:bookmarkStart w:id="62" w:name="_Documento_Respuesta"/>
-      <w:bookmarkStart w:id="63" w:name="_Documento_Respuesta:"/>
-      <w:bookmarkStart w:id="64" w:name="_Toc509316103"/>
+      <w:bookmarkStart w:id="60" w:name="_Estado_de_Documento"/>
+      <w:bookmarkStart w:id="61" w:name="_Documento_Respuesta"/>
+      <w:bookmarkStart w:id="62" w:name="_Documento_Respuesta:"/>
+      <w:bookmarkStart w:id="63" w:name="_Toc509316103"/>
+      <w:bookmarkEnd w:id="60"/>
       <w:bookmarkEnd w:id="61"/>
       <w:bookmarkEnd w:id="62"/>
+      <w:r>
+        <w:rPr>
+          <w:rFonts w:cs="Arial"/>
+        </w:rPr>
+        <w:t>Documento Respuesta</w:t>
+      </w:r>
       <w:bookmarkEnd w:id="63"/>
-      <w:r>
-        <w:rPr>
-          <w:rFonts w:cs="Arial"/>
-        </w:rPr>
-        <w:lastRenderedPageBreak/>
-        <w:t>Documento Respuesta</w:t>
-      </w:r>
-      <w:bookmarkEnd w:id="64"/>
     </w:p>
     <w:tbl>
       <w:tblPr>
@@ -20621,6 +20781,7 @@
             </w:pPr>
             <w:proofErr w:type="spellStart"/>
             <w:r>
+              <w:lastRenderedPageBreak/>
               <w:t>string</w:t>
             </w:r>
             <w:proofErr w:type="spellEnd"/>
@@ -20685,7 +20846,6 @@
             </w:pPr>
             <w:proofErr w:type="spellStart"/>
             <w:r>
-              <w:lastRenderedPageBreak/>
               <w:t>string</w:t>
             </w:r>
             <w:proofErr w:type="spellEnd"/>
@@ -20818,6 +20978,8 @@
               <w:ind w:left="29" w:right="72"/>
               <w:jc w:val="both"/>
             </w:pPr>
+            <w:bookmarkStart w:id="64" w:name="_GoBack"/>
+            <w:bookmarkEnd w:id="64"/>
             <w:proofErr w:type="spellStart"/>
             <w:r>
               <w:t>int</w:t>
@@ -20839,7 +21001,7 @@
             </w:pPr>
             <w:proofErr w:type="spellStart"/>
             <w:r>
-              <w:t>IdUltimoProceso</w:t>
+              <w:t>ProcesoFinalizado</w:t>
             </w:r>
             <w:proofErr w:type="spellEnd"/>
           </w:p>
@@ -20863,7 +21025,24 @@
               <w:rPr>
                 <w:color w:val="000000" w:themeColor="text1"/>
               </w:rPr>
-              <w:t>Indica el id del último proceso realizado por la Plataforma.</w:t>
+              <w:t xml:space="preserve">Indica si el documento ha finalizado todos los procesos en la Plataforma </w:t>
+            </w:r>
+          </w:p>
+          <w:p>
+            <w:pPr>
+              <w:pStyle w:val="Prrafodelista"/>
+              <w:spacing w:line="276" w:lineRule="auto"/>
+              <w:ind w:left="29" w:right="72"/>
+              <w:jc w:val="both"/>
+              <w:rPr>
+                <w:color w:val="000000" w:themeColor="text1"/>
+              </w:rPr>
+            </w:pPr>
+            <w:r>
+              <w:rPr>
+                <w:color w:val="000000" w:themeColor="text1"/>
+              </w:rPr>
+              <w:t>(0: Procesos pendientes, 1: Procesos finalizados)</w:t>
             </w:r>
           </w:p>
         </w:tc>
@@ -20882,155 +21061,6 @@
               <w:pStyle w:val="Prrafodelista"/>
               <w:spacing w:line="276" w:lineRule="auto"/>
               <w:ind w:left="29" w:right="72"/>
-              <w:jc w:val="both"/>
-            </w:pPr>
-            <w:proofErr w:type="spellStart"/>
-            <w:r>
-              <w:t>string</w:t>
-            </w:r>
-            <w:proofErr w:type="spellEnd"/>
-          </w:p>
-        </w:tc>
-        <w:tc>
-          <w:tcPr>
-            <w:tcW w:w="2739" w:type="dxa"/>
-            <w:vAlign w:val="center"/>
-          </w:tcPr>
-          <w:p>
-            <w:pPr>
-              <w:pStyle w:val="Prrafodelista"/>
-              <w:spacing w:line="276" w:lineRule="auto"/>
-              <w:ind w:left="29" w:right="72"/>
-              <w:jc w:val="both"/>
-            </w:pPr>
-            <w:proofErr w:type="spellStart"/>
-            <w:r>
-              <w:t>UltimoProceso</w:t>
-            </w:r>
-            <w:proofErr w:type="spellEnd"/>
-          </w:p>
-        </w:tc>
-        <w:tc>
-          <w:tcPr>
-            <w:tcW w:w="4819" w:type="dxa"/>
-            <w:vAlign w:val="center"/>
-          </w:tcPr>
-          <w:p>
-            <w:pPr>
-              <w:pStyle w:val="Prrafodelista"/>
-              <w:spacing w:line="276" w:lineRule="auto"/>
-              <w:ind w:left="29" w:right="72"/>
-              <w:jc w:val="both"/>
-              <w:rPr>
-                <w:color w:val="000000" w:themeColor="text1"/>
-              </w:rPr>
-            </w:pPr>
-            <w:r>
-              <w:rPr>
-                <w:color w:val="000000" w:themeColor="text1"/>
-              </w:rPr>
-              <w:t>Nombre del último proceso realizado por la Plataforma.</w:t>
-            </w:r>
-          </w:p>
-        </w:tc>
-      </w:tr>
-      <w:tr>
-        <w:trPr>
-          <w:trHeight w:val="680"/>
-        </w:trPr>
-        <w:tc>
-          <w:tcPr>
-            <w:tcW w:w="1372" w:type="dxa"/>
-            <w:vAlign w:val="center"/>
-          </w:tcPr>
-          <w:p>
-            <w:pPr>
-              <w:pStyle w:val="Prrafodelista"/>
-              <w:spacing w:line="276" w:lineRule="auto"/>
-              <w:ind w:left="29" w:right="72"/>
-              <w:jc w:val="both"/>
-            </w:pPr>
-            <w:proofErr w:type="spellStart"/>
-            <w:r>
-              <w:t>int</w:t>
-            </w:r>
-            <w:proofErr w:type="spellEnd"/>
-          </w:p>
-        </w:tc>
-        <w:tc>
-          <w:tcPr>
-            <w:tcW w:w="2739" w:type="dxa"/>
-            <w:vAlign w:val="center"/>
-          </w:tcPr>
-          <w:p>
-            <w:pPr>
-              <w:pStyle w:val="Prrafodelista"/>
-              <w:spacing w:line="276" w:lineRule="auto"/>
-              <w:ind w:left="29" w:right="72"/>
-              <w:jc w:val="both"/>
-            </w:pPr>
-            <w:proofErr w:type="spellStart"/>
-            <w:r>
-              <w:t>ProcesoFinalizado</w:t>
-            </w:r>
-            <w:proofErr w:type="spellEnd"/>
-          </w:p>
-        </w:tc>
-        <w:tc>
-          <w:tcPr>
-            <w:tcW w:w="4819" w:type="dxa"/>
-            <w:vAlign w:val="center"/>
-          </w:tcPr>
-          <w:p>
-            <w:pPr>
-              <w:pStyle w:val="Prrafodelista"/>
-              <w:spacing w:line="276" w:lineRule="auto"/>
-              <w:ind w:left="29" w:right="72"/>
-              <w:jc w:val="both"/>
-              <w:rPr>
-                <w:color w:val="000000" w:themeColor="text1"/>
-              </w:rPr>
-            </w:pPr>
-            <w:r>
-              <w:rPr>
-                <w:color w:val="000000" w:themeColor="text1"/>
-              </w:rPr>
-              <w:t xml:space="preserve">Indica si el documento ha finalizado todos los procesos en la Plataforma </w:t>
-            </w:r>
-          </w:p>
-          <w:p>
-            <w:pPr>
-              <w:pStyle w:val="Prrafodelista"/>
-              <w:spacing w:line="276" w:lineRule="auto"/>
-              <w:ind w:left="29" w:right="72"/>
-              <w:jc w:val="both"/>
-              <w:rPr>
-                <w:color w:val="000000" w:themeColor="text1"/>
-              </w:rPr>
-            </w:pPr>
-            <w:r>
-              <w:rPr>
-                <w:color w:val="000000" w:themeColor="text1"/>
-              </w:rPr>
-              <w:t>(0: Procesos pendientes, 1: Procesos finalizados)</w:t>
-            </w:r>
-          </w:p>
-        </w:tc>
-      </w:tr>
-      <w:tr>
-        <w:trPr>
-          <w:trHeight w:val="680"/>
-        </w:trPr>
-        <w:tc>
-          <w:tcPr>
-            <w:tcW w:w="1372" w:type="dxa"/>
-            <w:vAlign w:val="center"/>
-          </w:tcPr>
-          <w:p>
-            <w:pPr>
-              <w:pStyle w:val="Prrafodelista"/>
-              <w:spacing w:line="276" w:lineRule="auto"/>
-              <w:ind w:left="29" w:right="72"/>
             </w:pPr>
             <w:r>
               <w:t>Error</w:t>
@@ -21098,7 +21128,7 @@
         </w:rPr>
       </w:pPr>
     </w:p>
-    <w:bookmarkEnd w:id="43"/>
+    <w:bookmarkEnd w:id="42"/>
     <w:p>
       <w:pPr>
         <w:ind w:left="284"/>
@@ -21662,7 +21692,6 @@
               <w:rPr>
                 <w:highlight w:val="white"/>
               </w:rPr>
-              <w:lastRenderedPageBreak/>
               <w:t>DateTime</w:t>
             </w:r>
             <w:proofErr w:type="spellEnd"/>
@@ -21726,6 +21755,7 @@
             </w:pPr>
             <w:proofErr w:type="spellStart"/>
             <w:r>
+              <w:lastRenderedPageBreak/>
               <w:t>string</w:t>
             </w:r>
             <w:proofErr w:type="spellEnd"/>
@@ -26316,6 +26346,7 @@
     <w:lsdException w:name="HTML Sample" w:semiHidden="1" w:unhideWhenUsed="1"/>
     <w:lsdException w:name="HTML Typewriter" w:semiHidden="1" w:unhideWhenUsed="1"/>
     <w:lsdException w:name="HTML Variable" w:semiHidden="1" w:unhideWhenUsed="1"/>
+    <w:lsdException w:name="Normal Table" w:semiHidden="1" w:unhideWhenUsed="1"/>
     <w:lsdException w:name="annotation subject" w:semiHidden="1" w:unhideWhenUsed="1"/>
     <w:lsdException w:name="No List" w:semiHidden="1" w:unhideWhenUsed="1"/>
     <w:lsdException w:name="Outline List 1" w:semiHidden="1" w:unhideWhenUsed="1"/>
@@ -26359,8 +26390,10 @@
     <w:lsdException w:name="Table Elegant" w:semiHidden="1" w:unhideWhenUsed="1"/>
     <w:lsdException w:name="Table Professional" w:semiHidden="1" w:unhideWhenUsed="1"/>
     <w:lsdException w:name="Table Subtle 1" w:semiHidden="1" w:unhideWhenUsed="1"/>
+    <w:lsdException w:name="Table Subtle 2" w:semiHidden="1" w:unhideWhenUsed="1"/>
     <w:lsdException w:name="Table Web 1" w:semiHidden="1" w:unhideWhenUsed="1"/>
     <w:lsdException w:name="Table Web 2" w:semiHidden="1" w:unhideWhenUsed="1"/>
+    <w:lsdException w:name="Table Web 3" w:semiHidden="1" w:unhideWhenUsed="1"/>
     <w:lsdException w:name="Balloon Text" w:semiHidden="1" w:unhideWhenUsed="1"/>
     <w:lsdException w:name="Table Grid" w:uiPriority="59"/>
     <w:lsdException w:name="Table Theme" w:semiHidden="1" w:unhideWhenUsed="1"/>
@@ -27553,7 +27586,7 @@
 </file>
 
 <file path=customXml/itemProps1.xml><?xml version="1.0" encoding="utf-8"?>
-<ds:datastoreItem xmlns:ds="http://schemas.openxmlformats.org/officeDocument/2006/customXml" ds:itemID="{4636F1AE-5864-4452-AB64-77CB93E9BFEC}">
+<ds:datastoreItem xmlns:ds="http://schemas.openxmlformats.org/officeDocument/2006/customXml" ds:itemID="{A2A25B9A-2248-4DFB-85AC-315ADD19DF05}">
   <ds:schemaRefs>
     <ds:schemaRef ds:uri="http://schemas.openxmlformats.org/officeDocument/2006/bibliography"/>
   </ds:schemaRefs>

</xml_diff>

<commit_message>
-Se actualiza Manual Tecnico y se agrega en PDF
git-svn-id: http://192.168.0.251:18080/svn/HGInetMiFacturaElectronica/Tronco@100 30a10932-8c21-4e4d-906a-15261f94da71
</commit_message>
<xml_diff>
--- a/Documentacion/ManualTecnico/ManualTecnicoServiciosFacturaE.docx
+++ b/Documentacion/ManualTecnico/ManualTecnicoServiciosFacturaE.docx
@@ -965,8 +965,6 @@
         </w:rPr>
         <w:t>09</w:t>
       </w:r>
-      <w:bookmarkStart w:id="1" w:name="_GoBack"/>
-      <w:bookmarkEnd w:id="1"/>
     </w:p>
     <w:p>
       <w:pPr>
@@ -1435,7 +1433,7 @@
                 <w:noProof/>
                 <w:webHidden/>
               </w:rPr>
-              <w:t>4</w:t>
+              <w:t>5</w:t>
             </w:r>
             <w:r>
               <w:rPr>
@@ -3443,7 +3441,7 @@
                 <w:noProof/>
                 <w:webHidden/>
               </w:rPr>
-              <w:t>15</w:t>
+              <w:t>16</w:t>
             </w:r>
             <w:r>
               <w:rPr>
@@ -3627,7 +3625,7 @@
                 <w:noProof/>
                 <w:webHidden/>
               </w:rPr>
-              <w:t>18</w:t>
+              <w:t>19</w:t>
             </w:r>
             <w:r>
               <w:rPr>
@@ -3719,7 +3717,7 @@
                 <w:noProof/>
                 <w:webHidden/>
               </w:rPr>
-              <w:t>19</w:t>
+              <w:t>20</w:t>
             </w:r>
             <w:r>
               <w:rPr>
@@ -3811,7 +3809,7 @@
                 <w:noProof/>
                 <w:webHidden/>
               </w:rPr>
-              <w:t>21</w:t>
+              <w:t>22</w:t>
             </w:r>
             <w:r>
               <w:rPr>
@@ -3903,7 +3901,7 @@
                 <w:noProof/>
                 <w:webHidden/>
               </w:rPr>
-              <w:t>22</w:t>
+              <w:t>23</w:t>
             </w:r>
             <w:r>
               <w:rPr>
@@ -3995,7 +3993,7 @@
                 <w:noProof/>
                 <w:webHidden/>
               </w:rPr>
-              <w:t>22</w:t>
+              <w:t>23</w:t>
             </w:r>
             <w:r>
               <w:rPr>
@@ -4087,7 +4085,7 @@
                 <w:noProof/>
                 <w:webHidden/>
               </w:rPr>
-              <w:t>23</w:t>
+              <w:t>24</w:t>
             </w:r>
             <w:r>
               <w:rPr>
@@ -4157,7 +4155,7 @@
                 <w:noProof/>
                 <w:webHidden/>
               </w:rPr>
-              <w:t>25</w:t>
+              <w:t>26</w:t>
             </w:r>
             <w:r>
               <w:rPr>
@@ -4230,7 +4228,7 @@
                 <w:noProof/>
                 <w:webHidden/>
               </w:rPr>
-              <w:t>25</w:t>
+              <w:t>26</w:t>
             </w:r>
             <w:r>
               <w:rPr>
@@ -4303,7 +4301,7 @@
                 <w:noProof/>
                 <w:webHidden/>
               </w:rPr>
-              <w:t>25</w:t>
+              <w:t>26</w:t>
             </w:r>
             <w:r>
               <w:rPr>
@@ -4373,7 +4371,7 @@
                 <w:noProof/>
                 <w:webHidden/>
               </w:rPr>
-              <w:t>26</w:t>
+              <w:t>27</w:t>
             </w:r>
             <w:r>
               <w:rPr>
@@ -4446,7 +4444,7 @@
                 <w:noProof/>
                 <w:webHidden/>
               </w:rPr>
-              <w:t>26</w:t>
+              <w:t>27</w:t>
             </w:r>
             <w:r>
               <w:rPr>
@@ -4516,7 +4514,7 @@
                 <w:noProof/>
                 <w:webHidden/>
               </w:rPr>
-              <w:t>27</w:t>
+              <w:t>28</w:t>
             </w:r>
             <w:r>
               <w:rPr>
@@ -4589,7 +4587,7 @@
                 <w:noProof/>
                 <w:webHidden/>
               </w:rPr>
-              <w:t>27</w:t>
+              <w:t>28</w:t>
             </w:r>
             <w:r>
               <w:rPr>
@@ -4659,7 +4657,7 @@
                 <w:noProof/>
                 <w:webHidden/>
               </w:rPr>
-              <w:t>28</w:t>
+              <w:t>29</w:t>
             </w:r>
             <w:r>
               <w:rPr>
@@ -4732,7 +4730,7 @@
                 <w:noProof/>
                 <w:webHidden/>
               </w:rPr>
-              <w:t>28</w:t>
+              <w:t>29</w:t>
             </w:r>
             <w:r>
               <w:rPr>
@@ -4805,7 +4803,7 @@
                 <w:noProof/>
                 <w:webHidden/>
               </w:rPr>
-              <w:t>28</w:t>
+              <w:t>29</w:t>
             </w:r>
             <w:r>
               <w:rPr>
@@ -4911,8 +4909,8 @@
           <w:szCs w:val="20"/>
         </w:rPr>
       </w:pPr>
-      <w:bookmarkStart w:id="2" w:name="_Toc511036901"/>
-      <w:bookmarkStart w:id="3" w:name="_Toc497813396"/>
+      <w:bookmarkStart w:id="1" w:name="_Toc511036901"/>
+      <w:bookmarkStart w:id="2" w:name="_Toc497813396"/>
       <w:r>
         <w:rPr>
           <w:rFonts w:ascii="Arial" w:hAnsi="Arial" w:cs="Arial"/>
@@ -4923,7 +4921,7 @@
         </w:rPr>
         <w:t>TABLA DE CAMBIOS</w:t>
       </w:r>
-      <w:bookmarkEnd w:id="2"/>
+      <w:bookmarkEnd w:id="1"/>
     </w:p>
     <w:p/>
     <w:tbl>
@@ -5471,7 +5469,7 @@
           <w:szCs w:val="20"/>
         </w:rPr>
       </w:pPr>
-      <w:bookmarkStart w:id="4" w:name="_Toc511036902"/>
+      <w:bookmarkStart w:id="3" w:name="_Toc511036902"/>
       <w:r>
         <w:rPr>
           <w:rFonts w:ascii="Arial" w:hAnsi="Arial" w:cs="Arial"/>
@@ -5482,7 +5480,7 @@
         </w:rPr>
         <w:t>CONFIDENCIALIDAD</w:t>
       </w:r>
-      <w:bookmarkEnd w:id="4"/>
+      <w:bookmarkEnd w:id="3"/>
     </w:p>
     <w:p>
       <w:pPr>
@@ -5600,7 +5598,7 @@
           <w:szCs w:val="20"/>
         </w:rPr>
       </w:pPr>
-      <w:bookmarkStart w:id="5" w:name="_Toc511036903"/>
+      <w:bookmarkStart w:id="4" w:name="_Toc511036903"/>
       <w:r>
         <w:rPr>
           <w:rFonts w:ascii="Arial" w:hAnsi="Arial" w:cs="Arial"/>
@@ -5612,8 +5610,8 @@
         <w:lastRenderedPageBreak/>
         <w:t>GENERALIDADES</w:t>
       </w:r>
-      <w:bookmarkEnd w:id="3"/>
-      <w:bookmarkEnd w:id="5"/>
+      <w:bookmarkEnd w:id="2"/>
+      <w:bookmarkEnd w:id="4"/>
     </w:p>
     <w:p>
       <w:pPr>
@@ -5938,8 +5936,8 @@
           <w:szCs w:val="20"/>
         </w:rPr>
       </w:pPr>
-      <w:bookmarkStart w:id="6" w:name="_Toc497813397"/>
-      <w:bookmarkStart w:id="7" w:name="_Toc511036904"/>
+      <w:bookmarkStart w:id="5" w:name="_Toc497813397"/>
+      <w:bookmarkStart w:id="6" w:name="_Toc511036904"/>
       <w:r>
         <w:rPr>
           <w:rFonts w:cs="Arial"/>
@@ -5947,8 +5945,8 @@
         </w:rPr>
         <w:t>Requerimientos de Comunicación</w:t>
       </w:r>
+      <w:bookmarkEnd w:id="5"/>
       <w:bookmarkEnd w:id="6"/>
-      <w:bookmarkEnd w:id="7"/>
     </w:p>
     <w:p>
       <w:pPr>
@@ -6185,8 +6183,8 @@
           <w:szCs w:val="20"/>
         </w:rPr>
       </w:pPr>
-      <w:bookmarkStart w:id="8" w:name="_Toc497813399"/>
-      <w:bookmarkStart w:id="9" w:name="_Toc511036905"/>
+      <w:bookmarkStart w:id="7" w:name="_Toc497813399"/>
+      <w:bookmarkStart w:id="8" w:name="_Toc511036905"/>
       <w:r>
         <w:rPr>
           <w:rFonts w:ascii="Arial" w:hAnsi="Arial" w:cs="Arial"/>
@@ -6197,8 +6195,8 @@
         </w:rPr>
         <w:t>ACCESO A LOS SERVICIOS WEB</w:t>
       </w:r>
+      <w:bookmarkEnd w:id="7"/>
       <w:bookmarkEnd w:id="8"/>
-      <w:bookmarkEnd w:id="9"/>
     </w:p>
     <w:p>
       <w:pPr>
@@ -6226,8 +6224,8 @@
           <w:szCs w:val="20"/>
         </w:rPr>
       </w:pPr>
-      <w:bookmarkStart w:id="10" w:name="_Toc497813400"/>
-      <w:bookmarkStart w:id="11" w:name="_Toc511036906"/>
+      <w:bookmarkStart w:id="9" w:name="_Toc497813400"/>
+      <w:bookmarkStart w:id="10" w:name="_Toc511036906"/>
       <w:r>
         <w:rPr>
           <w:rFonts w:cs="Arial"/>
@@ -6242,8 +6240,8 @@
         </w:rPr>
         <w:t>l</w:t>
       </w:r>
+      <w:bookmarkEnd w:id="9"/>
       <w:bookmarkEnd w:id="10"/>
-      <w:bookmarkEnd w:id="11"/>
     </w:p>
     <w:p>
       <w:pPr>
@@ -6405,8 +6403,8 @@
           <w:szCs w:val="20"/>
         </w:rPr>
       </w:pPr>
-      <w:bookmarkStart w:id="12" w:name="_Toc497813401"/>
-      <w:bookmarkStart w:id="13" w:name="_Toc511036907"/>
+      <w:bookmarkStart w:id="11" w:name="_Toc497813401"/>
+      <w:bookmarkStart w:id="12" w:name="_Toc511036907"/>
       <w:r>
         <w:rPr>
           <w:rFonts w:cs="Arial"/>
@@ -6414,8 +6412,8 @@
         </w:rPr>
         <w:t>Rutas de Acceso a los Servicios Web</w:t>
       </w:r>
+      <w:bookmarkEnd w:id="11"/>
       <w:bookmarkEnd w:id="12"/>
-      <w:bookmarkEnd w:id="13"/>
     </w:p>
     <w:p>
       <w:pPr>
@@ -6582,9 +6580,9 @@
           <w:szCs w:val="20"/>
         </w:rPr>
       </w:pPr>
-      <w:bookmarkStart w:id="14" w:name="_Administrativo_[_/ServiciosWcf/Admi"/>
-      <w:bookmarkStart w:id="15" w:name="_Toc496873139"/>
-      <w:bookmarkEnd w:id="14"/>
+      <w:bookmarkStart w:id="13" w:name="_Administrativo_[_/ServiciosWcf/Admi"/>
+      <w:bookmarkStart w:id="14" w:name="_Toc496873139"/>
+      <w:bookmarkEnd w:id="13"/>
       <w:r>
         <w:rPr>
           <w:rFonts w:ascii="Arial" w:hAnsi="Arial" w:cs="Arial"/>
@@ -6595,7 +6593,7 @@
         </w:rPr>
         <w:t>Rutas Públicas</w:t>
       </w:r>
-      <w:bookmarkEnd w:id="15"/>
+      <w:bookmarkEnd w:id="14"/>
       <w:r>
         <w:rPr>
           <w:rFonts w:ascii="Arial" w:hAnsi="Arial" w:cs="Arial"/>
@@ -6696,7 +6694,7 @@
         <w:t>http://dominio_principal/wcf/factura.svc</w:t>
       </w:r>
     </w:p>
-    <w:bookmarkStart w:id="16" w:name="ServicioConceptosdePago"/>
+    <w:bookmarkStart w:id="15" w:name="ServicioConceptosdePago"/>
     <w:p>
       <w:pPr>
         <w:pStyle w:val="Prrafodelista"/>
@@ -6764,7 +6762,7 @@
         <w:t xml:space="preserve"> </w:t>
       </w:r>
     </w:p>
-    <w:bookmarkEnd w:id="16"/>
+    <w:bookmarkEnd w:id="15"/>
     <w:p>
       <w:pPr>
         <w:spacing w:line="360" w:lineRule="auto"/>
@@ -7025,9 +7023,9 @@
           <w:szCs w:val="20"/>
         </w:rPr>
       </w:pPr>
-      <w:bookmarkStart w:id="17" w:name="_Toc497813402"/>
-      <w:bookmarkStart w:id="18" w:name="_Toc511036908"/>
-      <w:bookmarkStart w:id="19" w:name="GeneralidadesServiciosWeb"/>
+      <w:bookmarkStart w:id="16" w:name="_Toc497813402"/>
+      <w:bookmarkStart w:id="17" w:name="_Toc511036908"/>
+      <w:bookmarkStart w:id="18" w:name="GeneralidadesServiciosWeb"/>
       <w:r>
         <w:rPr>
           <w:rFonts w:ascii="Arial" w:hAnsi="Arial" w:cs="Arial"/>
@@ -7039,10 +7037,10 @@
         <w:lastRenderedPageBreak/>
         <w:t>GENERALIDADES DE LOS SERVICIOS WEB</w:t>
       </w:r>
+      <w:bookmarkEnd w:id="16"/>
       <w:bookmarkEnd w:id="17"/>
-      <w:bookmarkEnd w:id="18"/>
     </w:p>
-    <w:bookmarkEnd w:id="19"/>
+    <w:bookmarkEnd w:id="18"/>
     <w:p>
       <w:pPr>
         <w:autoSpaceDE w:val="0"/>
@@ -7074,19 +7072,19 @@
           <w:szCs w:val="20"/>
         </w:rPr>
       </w:pPr>
-      <w:bookmarkStart w:id="20" w:name="_Autenticación"/>
-      <w:bookmarkStart w:id="21" w:name="_Toc511036909"/>
-      <w:bookmarkStart w:id="22" w:name="_Toc497813404"/>
-      <w:bookmarkStart w:id="23" w:name="Autenticacion"/>
+      <w:bookmarkStart w:id="19" w:name="_Autenticación"/>
+      <w:bookmarkStart w:id="20" w:name="_Toc511036909"/>
+      <w:bookmarkStart w:id="21" w:name="_Toc497813404"/>
+      <w:bookmarkStart w:id="22" w:name="Autenticacion"/>
+      <w:bookmarkEnd w:id="19"/>
+      <w:r>
+        <w:rPr>
+          <w:rFonts w:cs="Arial"/>
+          <w:szCs w:val="20"/>
+        </w:rPr>
+        <w:t>Autenticación</w:t>
+      </w:r>
       <w:bookmarkEnd w:id="20"/>
-      <w:r>
-        <w:rPr>
-          <w:rFonts w:cs="Arial"/>
-          <w:szCs w:val="20"/>
-        </w:rPr>
-        <w:t>Autenticación</w:t>
-      </w:r>
-      <w:bookmarkEnd w:id="21"/>
     </w:p>
     <w:p>
       <w:pPr>
@@ -7315,8 +7313,8 @@
         </w:rPr>
         <w:t>= 4d44203b44ccc3fa67f1548dae4e050618a5b263</w:t>
       </w:r>
+      <w:bookmarkEnd w:id="21"/>
       <w:bookmarkEnd w:id="22"/>
-      <w:bookmarkEnd w:id="23"/>
     </w:p>
     <w:p>
       <w:pPr>
@@ -7352,7 +7350,7 @@
           <w:szCs w:val="20"/>
         </w:rPr>
       </w:pPr>
-      <w:bookmarkStart w:id="24" w:name="_Toc511036910"/>
+      <w:bookmarkStart w:id="23" w:name="_Toc511036910"/>
       <w:r>
         <w:rPr>
           <w:rFonts w:ascii="Arial" w:hAnsi="Arial" w:cs="Arial"/>
@@ -7364,7 +7362,7 @@
         <w:lastRenderedPageBreak/>
         <w:t>SERVICIOS WEB</w:t>
       </w:r>
-      <w:bookmarkEnd w:id="24"/>
+      <w:bookmarkEnd w:id="23"/>
       <w:r>
         <w:rPr>
           <w:rFonts w:ascii="Arial" w:hAnsi="Arial" w:cs="Arial"/>
@@ -7394,7 +7392,7 @@
           <w:rFonts w:cs="Arial"/>
         </w:rPr>
       </w:pPr>
-      <w:bookmarkStart w:id="25" w:name="_Toc511036911"/>
+      <w:bookmarkStart w:id="24" w:name="_Toc511036911"/>
       <w:r>
         <w:rPr>
           <w:rFonts w:cs="Arial"/>
@@ -7425,7 +7423,7 @@
         </w:rPr>
         <w:t xml:space="preserve"> Documentos</w:t>
       </w:r>
-      <w:bookmarkEnd w:id="25"/>
+      <w:bookmarkEnd w:id="24"/>
     </w:p>
     <w:p>
       <w:pPr>
@@ -7543,24 +7541,24 @@
           <w:rFonts w:cs="Arial"/>
         </w:rPr>
       </w:pPr>
-      <w:bookmarkStart w:id="26" w:name="_Metodo_Web:_Crear"/>
-      <w:bookmarkStart w:id="27" w:name="_Toc511036912"/>
+      <w:bookmarkStart w:id="25" w:name="_Metodo_Web:_Crear"/>
+      <w:bookmarkStart w:id="26" w:name="_Toc511036912"/>
+      <w:bookmarkEnd w:id="25"/>
+      <w:proofErr w:type="spellStart"/>
+      <w:r>
+        <w:rPr>
+          <w:rFonts w:cs="Arial"/>
+        </w:rPr>
+        <w:t>Metodo</w:t>
+      </w:r>
+      <w:proofErr w:type="spellEnd"/>
+      <w:r>
+        <w:rPr>
+          <w:rFonts w:cs="Arial"/>
+        </w:rPr>
+        <w:t xml:space="preserve"> Web: Crear Factura</w:t>
+      </w:r>
       <w:bookmarkEnd w:id="26"/>
-      <w:proofErr w:type="spellStart"/>
-      <w:r>
-        <w:rPr>
-          <w:rFonts w:cs="Arial"/>
-        </w:rPr>
-        <w:t>Metodo</w:t>
-      </w:r>
-      <w:proofErr w:type="spellEnd"/>
-      <w:r>
-        <w:rPr>
-          <w:rFonts w:cs="Arial"/>
-        </w:rPr>
-        <w:t xml:space="preserve"> Web: Crear Factura</w:t>
-      </w:r>
-      <w:bookmarkEnd w:id="27"/>
     </w:p>
     <w:p>
       <w:pPr>
@@ -8129,9 +8127,9 @@
           <w:rFonts w:cs="Arial"/>
         </w:rPr>
       </w:pPr>
-      <w:bookmarkStart w:id="28" w:name="_Metodo_Web:_Crear_1"/>
-      <w:bookmarkStart w:id="29" w:name="_Toc511036913"/>
-      <w:bookmarkEnd w:id="28"/>
+      <w:bookmarkStart w:id="27" w:name="_Metodo_Web:_Crear_1"/>
+      <w:bookmarkStart w:id="28" w:name="_Toc511036913"/>
+      <w:bookmarkEnd w:id="27"/>
       <w:proofErr w:type="spellStart"/>
       <w:r>
         <w:rPr>
@@ -8147,7 +8145,7 @@
         </w:rPr>
         <w:t xml:space="preserve"> Web: Crear Nota Crédito</w:t>
       </w:r>
-      <w:bookmarkEnd w:id="29"/>
+      <w:bookmarkEnd w:id="28"/>
     </w:p>
     <w:p>
       <w:pPr>
@@ -8599,30 +8597,30 @@
           <w:rFonts w:cs="Arial"/>
         </w:rPr>
       </w:pPr>
-      <w:bookmarkStart w:id="30" w:name="_Metodo_Web:_Crear_2"/>
-      <w:bookmarkStart w:id="31" w:name="_Toc511036914"/>
+      <w:bookmarkStart w:id="29" w:name="_Metodo_Web:_Crear_2"/>
+      <w:bookmarkStart w:id="30" w:name="_Toc511036914"/>
+      <w:bookmarkEnd w:id="29"/>
+      <w:proofErr w:type="spellStart"/>
+      <w:r>
+        <w:rPr>
+          <w:rFonts w:cs="Arial"/>
+        </w:rPr>
+        <w:t>Metodo</w:t>
+      </w:r>
+      <w:proofErr w:type="spellEnd"/>
+      <w:r>
+        <w:rPr>
+          <w:rFonts w:cs="Arial"/>
+        </w:rPr>
+        <w:t xml:space="preserve"> Web: </w:t>
+      </w:r>
+      <w:r>
+        <w:rPr>
+          <w:rFonts w:cs="Arial"/>
+        </w:rPr>
+        <w:t>Crear Nota Débito</w:t>
+      </w:r>
       <w:bookmarkEnd w:id="30"/>
-      <w:proofErr w:type="spellStart"/>
-      <w:r>
-        <w:rPr>
-          <w:rFonts w:cs="Arial"/>
-        </w:rPr>
-        <w:t>Metodo</w:t>
-      </w:r>
-      <w:proofErr w:type="spellEnd"/>
-      <w:r>
-        <w:rPr>
-          <w:rFonts w:cs="Arial"/>
-        </w:rPr>
-        <w:t xml:space="preserve"> Web: </w:t>
-      </w:r>
-      <w:r>
-        <w:rPr>
-          <w:rFonts w:cs="Arial"/>
-        </w:rPr>
-        <w:t>Crear Nota Débito</w:t>
-      </w:r>
-      <w:bookmarkEnd w:id="31"/>
     </w:p>
     <w:p/>
     <w:p>
@@ -9066,30 +9064,30 @@
           <w:rFonts w:cs="Arial"/>
         </w:rPr>
       </w:pPr>
-      <w:bookmarkStart w:id="32" w:name="_Metodo_Web:_Crear_3"/>
-      <w:bookmarkStart w:id="33" w:name="_Toc511036915"/>
+      <w:bookmarkStart w:id="31" w:name="_Metodo_Web:_Crear_3"/>
+      <w:bookmarkStart w:id="32" w:name="_Toc511036915"/>
+      <w:bookmarkEnd w:id="31"/>
+      <w:proofErr w:type="spellStart"/>
+      <w:r>
+        <w:rPr>
+          <w:rFonts w:cs="Arial"/>
+        </w:rPr>
+        <w:t>Metodo</w:t>
+      </w:r>
+      <w:proofErr w:type="spellEnd"/>
+      <w:r>
+        <w:rPr>
+          <w:rFonts w:cs="Arial"/>
+        </w:rPr>
+        <w:t xml:space="preserve"> Web: Crear </w:t>
+      </w:r>
+      <w:r>
+        <w:rPr>
+          <w:rFonts w:cs="Arial"/>
+        </w:rPr>
+        <w:t>Documento Archivo</w:t>
+      </w:r>
       <w:bookmarkEnd w:id="32"/>
-      <w:proofErr w:type="spellStart"/>
-      <w:r>
-        <w:rPr>
-          <w:rFonts w:cs="Arial"/>
-        </w:rPr>
-        <w:t>Metodo</w:t>
-      </w:r>
-      <w:proofErr w:type="spellEnd"/>
-      <w:r>
-        <w:rPr>
-          <w:rFonts w:cs="Arial"/>
-        </w:rPr>
-        <w:t xml:space="preserve"> Web: Crear </w:t>
-      </w:r>
-      <w:r>
-        <w:rPr>
-          <w:rFonts w:cs="Arial"/>
-        </w:rPr>
-        <w:t>Documento Archivo</w:t>
-      </w:r>
-      <w:bookmarkEnd w:id="33"/>
     </w:p>
     <w:p>
       <w:pPr>
@@ -9141,9 +9139,16 @@
           <w:szCs w:val="20"/>
           <w:lang w:eastAsia="es-CO"/>
         </w:rPr>
-        <w:t xml:space="preserve">archivos tipo </w:t>
-      </w:r>
-      <w:proofErr w:type="spellStart"/>
+        <w:t xml:space="preserve">archivos </w:t>
+      </w:r>
+      <w:r>
+        <w:rPr>
+          <w:rFonts w:ascii="Arial" w:hAnsi="Arial" w:cs="Arial"/>
+          <w:sz w:val="20"/>
+          <w:szCs w:val="20"/>
+        </w:rPr>
+        <w:t>en formato XML con un estándar de UBL</w:t>
+      </w:r>
       <w:r>
         <w:rPr>
           <w:rFonts w:ascii="Arial" w:hAnsi="Arial" w:cs="Arial"/>
@@ -9152,18 +9157,7 @@
           <w:szCs w:val="20"/>
           <w:lang w:eastAsia="es-CO"/>
         </w:rPr>
-        <w:t>Xml</w:t>
-      </w:r>
-      <w:proofErr w:type="spellEnd"/>
-      <w:r>
-        <w:rPr>
-          <w:rFonts w:ascii="Arial" w:hAnsi="Arial" w:cs="Arial"/>
-          <w:color w:val="000000"/>
-          <w:sz w:val="20"/>
-          <w:szCs w:val="20"/>
-          <w:lang w:eastAsia="es-CO"/>
-        </w:rPr>
-        <w:t xml:space="preserve">-UBL </w:t>
+        <w:t xml:space="preserve"> </w:t>
       </w:r>
       <w:r>
         <w:rPr>
@@ -9473,16 +9467,26 @@
             <w:r>
               <w:t xml:space="preserve">Ver objeto: </w:t>
             </w:r>
-            <w:hyperlink w:anchor="_6.1.3_Nota_Débito" w:history="1">
-              <w:proofErr w:type="spellStart"/>
-              <w:r>
-                <w:rPr>
-                  <w:rStyle w:val="Hipervnculo"/>
-                </w:rPr>
-                <w:t>NotaDebito</w:t>
-              </w:r>
-              <w:proofErr w:type="spellEnd"/>
-            </w:hyperlink>
+            <w:r>
+              <w:fldChar w:fldCharType="begin"/>
+            </w:r>
+            <w:r>
+              <w:instrText xml:space="preserve"> HYPERLINK  \l "_Documento_Archivo" </w:instrText>
+            </w:r>
+            <w:r>
+              <w:fldChar w:fldCharType="separate"/>
+            </w:r>
+            <w:proofErr w:type="spellStart"/>
+            <w:r>
+              <w:rPr>
+                <w:rStyle w:val="Hipervnculo"/>
+              </w:rPr>
+              <w:t>DocumentoArchivo</w:t>
+            </w:r>
+            <w:proofErr w:type="spellEnd"/>
+            <w:r>
+              <w:fldChar w:fldCharType="end"/>
+            </w:r>
           </w:p>
         </w:tc>
       </w:tr>
@@ -9571,36 +9575,36 @@
           <w:rFonts w:cs="Arial"/>
         </w:rPr>
       </w:pPr>
-      <w:bookmarkStart w:id="34" w:name="_Servicios_Web:_Consulta"/>
-      <w:bookmarkStart w:id="35" w:name="_Toc511036916"/>
+      <w:bookmarkStart w:id="33" w:name="_Servicios_Web:_Consulta"/>
+      <w:bookmarkStart w:id="34" w:name="_Toc511036916"/>
+      <w:bookmarkEnd w:id="33"/>
+      <w:r>
+        <w:rPr>
+          <w:rFonts w:cs="Arial"/>
+          <w:szCs w:val="20"/>
+        </w:rPr>
+        <w:t>Servicio</w:t>
+      </w:r>
+      <w:r>
+        <w:rPr>
+          <w:rFonts w:cs="Arial"/>
+          <w:szCs w:val="20"/>
+        </w:rPr>
+        <w:t>s</w:t>
+      </w:r>
+      <w:r>
+        <w:rPr>
+          <w:rFonts w:cs="Arial"/>
+        </w:rPr>
+        <w:t xml:space="preserve"> Web: </w:t>
+      </w:r>
+      <w:r>
+        <w:rPr>
+          <w:rFonts w:cs="Arial"/>
+        </w:rPr>
+        <w:t>Consulta de Documentos</w:t>
+      </w:r>
       <w:bookmarkEnd w:id="34"/>
-      <w:r>
-        <w:rPr>
-          <w:rFonts w:cs="Arial"/>
-          <w:szCs w:val="20"/>
-        </w:rPr>
-        <w:t>Servicio</w:t>
-      </w:r>
-      <w:r>
-        <w:rPr>
-          <w:rFonts w:cs="Arial"/>
-          <w:szCs w:val="20"/>
-        </w:rPr>
-        <w:t>s</w:t>
-      </w:r>
-      <w:r>
-        <w:rPr>
-          <w:rFonts w:cs="Arial"/>
-        </w:rPr>
-        <w:t xml:space="preserve"> Web: </w:t>
-      </w:r>
-      <w:r>
-        <w:rPr>
-          <w:rFonts w:cs="Arial"/>
-        </w:rPr>
-        <w:t>Consulta de Documentos</w:t>
-      </w:r>
-      <w:bookmarkEnd w:id="35"/>
     </w:p>
     <w:p>
       <w:pPr>
@@ -9689,48 +9693,48 @@
           <w:rFonts w:cs="Arial"/>
         </w:rPr>
       </w:pPr>
-      <w:bookmarkStart w:id="36" w:name="_Metodo_Web:_Obtener"/>
-      <w:bookmarkStart w:id="37" w:name="_Toc511036917"/>
+      <w:bookmarkStart w:id="35" w:name="_Metodo_Web:_Obtener"/>
+      <w:bookmarkStart w:id="36" w:name="_Toc511036917"/>
+      <w:bookmarkEnd w:id="35"/>
+      <w:proofErr w:type="spellStart"/>
+      <w:r>
+        <w:rPr>
+          <w:rFonts w:cs="Arial"/>
+        </w:rPr>
+        <w:t>Metodo</w:t>
+      </w:r>
+      <w:proofErr w:type="spellEnd"/>
+      <w:r>
+        <w:rPr>
+          <w:rFonts w:cs="Arial"/>
+        </w:rPr>
+        <w:t xml:space="preserve"> Web: </w:t>
+      </w:r>
+      <w:r>
+        <w:rPr>
+          <w:rFonts w:cs="Arial"/>
+        </w:rPr>
+        <w:t xml:space="preserve">Consulta por </w:t>
+      </w:r>
+      <w:r>
+        <w:rPr>
+          <w:rFonts w:cs="Arial"/>
+        </w:rPr>
+        <w:t>Número</w:t>
+      </w:r>
+      <w:r>
+        <w:rPr>
+          <w:rFonts w:cs="Arial"/>
+        </w:rPr>
+        <w:t>(s)</w:t>
+      </w:r>
+      <w:r>
+        <w:rPr>
+          <w:rFonts w:cs="Arial"/>
+        </w:rPr>
+        <w:t xml:space="preserve"> de Documento</w:t>
+      </w:r>
       <w:bookmarkEnd w:id="36"/>
-      <w:proofErr w:type="spellStart"/>
-      <w:r>
-        <w:rPr>
-          <w:rFonts w:cs="Arial"/>
-        </w:rPr>
-        <w:t>Metodo</w:t>
-      </w:r>
-      <w:proofErr w:type="spellEnd"/>
-      <w:r>
-        <w:rPr>
-          <w:rFonts w:cs="Arial"/>
-        </w:rPr>
-        <w:t xml:space="preserve"> Web: </w:t>
-      </w:r>
-      <w:r>
-        <w:rPr>
-          <w:rFonts w:cs="Arial"/>
-        </w:rPr>
-        <w:t xml:space="preserve">Consulta por </w:t>
-      </w:r>
-      <w:r>
-        <w:rPr>
-          <w:rFonts w:cs="Arial"/>
-        </w:rPr>
-        <w:t>Número</w:t>
-      </w:r>
-      <w:r>
-        <w:rPr>
-          <w:rFonts w:cs="Arial"/>
-        </w:rPr>
-        <w:t>(s)</w:t>
-      </w:r>
-      <w:r>
-        <w:rPr>
-          <w:rFonts w:cs="Arial"/>
-        </w:rPr>
-        <w:t xml:space="preserve"> de Documento</w:t>
-      </w:r>
-      <w:bookmarkEnd w:id="37"/>
     </w:p>
     <w:p>
       <w:pPr>
@@ -10464,7 +10468,7 @@
           <w:rFonts w:cs="Arial"/>
         </w:rPr>
       </w:pPr>
-      <w:bookmarkStart w:id="38" w:name="_Toc511036918"/>
+      <w:bookmarkStart w:id="37" w:name="_Toc511036918"/>
       <w:proofErr w:type="spellStart"/>
       <w:r>
         <w:rPr>
@@ -10509,7 +10513,7 @@
         </w:rPr>
         <w:t xml:space="preserve"> de Registro</w:t>
       </w:r>
-      <w:bookmarkEnd w:id="38"/>
+      <w:bookmarkEnd w:id="37"/>
     </w:p>
     <w:p>
       <w:pPr>
@@ -11150,7 +11154,7 @@
           <w:rFonts w:cs="Arial"/>
         </w:rPr>
       </w:pPr>
-      <w:bookmarkStart w:id="39" w:name="_Toc511036919"/>
+      <w:bookmarkStart w:id="38" w:name="_Toc511036919"/>
       <w:proofErr w:type="spellStart"/>
       <w:r>
         <w:rPr>
@@ -11178,7 +11182,7 @@
         </w:rPr>
         <w:t>Elaboracion</w:t>
       </w:r>
-      <w:bookmarkEnd w:id="39"/>
+      <w:bookmarkEnd w:id="38"/>
       <w:proofErr w:type="spellEnd"/>
     </w:p>
     <w:p>
@@ -11908,9 +11912,9 @@
           <w:rFonts w:cs="Arial"/>
         </w:rPr>
       </w:pPr>
-      <w:bookmarkStart w:id="40" w:name="_Servicio_Web:_Consulta"/>
-      <w:bookmarkStart w:id="41" w:name="_Toc511036920"/>
-      <w:bookmarkEnd w:id="40"/>
+      <w:bookmarkStart w:id="39" w:name="_Servicio_Web:_Consulta"/>
+      <w:bookmarkStart w:id="40" w:name="_Toc511036920"/>
+      <w:bookmarkEnd w:id="39"/>
       <w:r>
         <w:rPr>
           <w:rFonts w:cs="Arial"/>
@@ -11930,7 +11934,7 @@
         </w:rPr>
         <w:t>n</w:t>
       </w:r>
-      <w:bookmarkEnd w:id="41"/>
+      <w:bookmarkEnd w:id="40"/>
     </w:p>
     <w:p>
       <w:pPr>
@@ -11950,7 +11954,7 @@
           <w:rFonts w:cs="Arial"/>
         </w:rPr>
       </w:pPr>
-      <w:bookmarkStart w:id="42" w:name="_Toc511036921"/>
+      <w:bookmarkStart w:id="41" w:name="_Toc511036921"/>
       <w:proofErr w:type="spellStart"/>
       <w:r>
         <w:rPr>
@@ -11977,7 +11981,7 @@
         </w:rPr>
         <w:t>n</w:t>
       </w:r>
-      <w:bookmarkEnd w:id="42"/>
+      <w:bookmarkEnd w:id="41"/>
     </w:p>
     <w:p>
       <w:pPr>
@@ -12504,8 +12508,8 @@
           <w:szCs w:val="20"/>
         </w:rPr>
       </w:pPr>
-      <w:bookmarkStart w:id="43" w:name="_Toc507412340"/>
-      <w:bookmarkStart w:id="44" w:name="_Toc511036922"/>
+      <w:bookmarkStart w:id="42" w:name="_Toc507412340"/>
+      <w:bookmarkStart w:id="43" w:name="_Toc511036922"/>
       <w:r>
         <w:rPr>
           <w:rFonts w:ascii="Arial" w:hAnsi="Arial" w:cs="Arial"/>
@@ -12517,8 +12521,8 @@
         <w:lastRenderedPageBreak/>
         <w:t>OBJETOS</w:t>
       </w:r>
+      <w:bookmarkEnd w:id="42"/>
       <w:bookmarkEnd w:id="43"/>
-      <w:bookmarkEnd w:id="44"/>
     </w:p>
     <w:p>
       <w:pPr>
@@ -12542,8 +12546,8 @@
           <w:szCs w:val="20"/>
         </w:rPr>
       </w:pPr>
-      <w:bookmarkStart w:id="45" w:name="_Toc511036923"/>
-      <w:bookmarkStart w:id="46" w:name="_Toc507412341"/>
+      <w:bookmarkStart w:id="44" w:name="_Toc511036923"/>
+      <w:bookmarkStart w:id="45" w:name="_Toc507412341"/>
       <w:r>
         <w:rPr>
           <w:rFonts w:cs="Arial"/>
@@ -12551,7 +12555,7 @@
         </w:rPr>
         <w:t>Relacionados con Peticiones</w:t>
       </w:r>
-      <w:bookmarkEnd w:id="45"/>
+      <w:bookmarkEnd w:id="44"/>
     </w:p>
     <w:p>
       <w:pPr>
@@ -12586,17 +12590,17 @@
           <w:rFonts w:cs="Arial"/>
         </w:rPr>
       </w:pPr>
-      <w:bookmarkStart w:id="47" w:name="_6.1.1_Factura"/>
-      <w:bookmarkStart w:id="48" w:name="_Toc511036924"/>
-      <w:bookmarkStart w:id="49" w:name="_Toc507412342"/>
+      <w:bookmarkStart w:id="46" w:name="_6.1.1_Factura"/>
+      <w:bookmarkStart w:id="47" w:name="_Toc511036924"/>
+      <w:bookmarkStart w:id="48" w:name="_Toc507412342"/>
+      <w:bookmarkEnd w:id="46"/>
+      <w:r>
+        <w:rPr>
+          <w:rFonts w:cs="Arial"/>
+        </w:rPr>
+        <w:t>Factura</w:t>
+      </w:r>
       <w:bookmarkEnd w:id="47"/>
-      <w:r>
-        <w:rPr>
-          <w:rFonts w:cs="Arial"/>
-        </w:rPr>
-        <w:t>Factura</w:t>
-      </w:r>
-      <w:bookmarkEnd w:id="48"/>
     </w:p>
     <w:p>
       <w:pPr>
@@ -14396,7 +14400,7 @@
           <w:rFonts w:cs="Arial"/>
         </w:rPr>
       </w:pPr>
-      <w:bookmarkStart w:id="50" w:name="_Toc511036925"/>
+      <w:bookmarkStart w:id="49" w:name="_Toc511036925"/>
       <w:r>
         <w:rPr>
           <w:rFonts w:cs="Arial"/>
@@ -14404,7 +14408,7 @@
         <w:lastRenderedPageBreak/>
         <w:t>Nota Crédito</w:t>
       </w:r>
-      <w:bookmarkEnd w:id="50"/>
+      <w:bookmarkEnd w:id="49"/>
     </w:p>
     <w:p>
       <w:pPr>
@@ -16070,14 +16074,14 @@
           <w:rFonts w:cs="Arial"/>
         </w:rPr>
       </w:pPr>
-      <w:bookmarkStart w:id="51" w:name="_Toc511036926"/>
+      <w:bookmarkStart w:id="50" w:name="_Toc511036926"/>
       <w:r>
         <w:rPr>
           <w:rFonts w:cs="Arial"/>
         </w:rPr>
         <w:t>Nota débito</w:t>
       </w:r>
-      <w:bookmarkEnd w:id="51"/>
+      <w:bookmarkEnd w:id="50"/>
     </w:p>
     <w:p>
       <w:pPr>
@@ -17725,7 +17729,7 @@
           <w:rFonts w:cs="Arial"/>
         </w:rPr>
       </w:pPr>
-      <w:bookmarkStart w:id="52" w:name="_Toc511036927"/>
+      <w:bookmarkStart w:id="51" w:name="_Toc511036927"/>
       <w:r>
         <w:rPr>
           <w:rFonts w:cs="Arial"/>
@@ -17733,7 +17737,7 @@
         <w:lastRenderedPageBreak/>
         <w:t>Detalle Documento</w:t>
       </w:r>
-      <w:bookmarkEnd w:id="52"/>
+      <w:bookmarkEnd w:id="51"/>
     </w:p>
     <w:p/>
     <w:p>
@@ -19046,14 +19050,14 @@
           <w:rFonts w:cs="Arial"/>
         </w:rPr>
       </w:pPr>
-      <w:bookmarkStart w:id="53" w:name="_Toc511036928"/>
+      <w:bookmarkStart w:id="52" w:name="_Toc511036928"/>
       <w:r>
         <w:rPr>
           <w:rFonts w:cs="Arial"/>
         </w:rPr>
         <w:t>Tercero</w:t>
       </w:r>
-      <w:bookmarkEnd w:id="53"/>
+      <w:bookmarkEnd w:id="52"/>
     </w:p>
     <w:p>
       <w:pPr>
@@ -20513,7 +20517,9 @@
           <w:rFonts w:cs="Arial"/>
         </w:rPr>
       </w:pPr>
-      <w:bookmarkStart w:id="54" w:name="_Documento_Archivo"/>
+      <w:bookmarkStart w:id="53" w:name="_Documento_Archivo"/>
+      <w:bookmarkStart w:id="54" w:name="_GoBack"/>
+      <w:bookmarkEnd w:id="53"/>
       <w:bookmarkEnd w:id="54"/>
       <w:r>
         <w:rPr>
@@ -20523,7 +20529,7 @@
         <w:t xml:space="preserve"> </w:t>
       </w:r>
       <w:bookmarkStart w:id="55" w:name="_Toc511036929"/>
-      <w:bookmarkEnd w:id="49"/>
+      <w:bookmarkEnd w:id="48"/>
       <w:r>
         <w:rPr>
           <w:rFonts w:cs="Arial"/>
@@ -20548,7 +20554,57 @@
           <w:sz w:val="20"/>
           <w:szCs w:val="20"/>
         </w:rPr>
-        <w:t>Descripción de las propiedades asignadas al objeto Factura; el cual es la representación del documento tipo Factura.</w:t>
+        <w:t xml:space="preserve">Descripción de las propiedades asignadas al objeto </w:t>
+      </w:r>
+      <w:proofErr w:type="spellStart"/>
+      <w:r>
+        <w:rPr>
+          <w:rFonts w:ascii="Arial" w:hAnsi="Arial" w:cs="Arial"/>
+          <w:sz w:val="20"/>
+          <w:szCs w:val="20"/>
+        </w:rPr>
+        <w:t>DocumentoArchivo</w:t>
+      </w:r>
+      <w:proofErr w:type="spellEnd"/>
+      <w:r>
+        <w:rPr>
+          <w:rFonts w:ascii="Arial" w:hAnsi="Arial" w:cs="Arial"/>
+          <w:sz w:val="20"/>
+          <w:szCs w:val="20"/>
+        </w:rPr>
+        <w:t>; el cual es la representación de</w:t>
+      </w:r>
+      <w:r>
+        <w:rPr>
+          <w:rFonts w:ascii="Arial" w:hAnsi="Arial" w:cs="Arial"/>
+          <w:sz w:val="20"/>
+          <w:szCs w:val="20"/>
+        </w:rPr>
+        <w:t xml:space="preserve"> archivos en formato XML con un estándar de UBL de </w:t>
+      </w:r>
+      <w:r>
+        <w:rPr>
+          <w:rFonts w:ascii="Arial" w:hAnsi="Arial" w:cs="Arial"/>
+          <w:sz w:val="20"/>
+          <w:szCs w:val="20"/>
+        </w:rPr>
+        <w:t>los diferentes tipos</w:t>
+      </w:r>
+      <w:r>
+        <w:rPr>
+          <w:rFonts w:ascii="Arial" w:hAnsi="Arial" w:cs="Arial"/>
+          <w:sz w:val="20"/>
+          <w:szCs w:val="20"/>
+        </w:rPr>
+        <w:t xml:space="preserve"> de documentos</w:t>
+      </w:r>
+      <w:r>
+        <w:rPr>
+          <w:rFonts w:ascii="Arial" w:hAnsi="Arial" w:cs="Arial"/>
+          <w:sz w:val="20"/>
+          <w:szCs w:val="20"/>
+        </w:rPr>
+        <w:t>.</w:t>
       </w:r>
     </w:p>
     <w:p>
@@ -22493,7 +22549,7 @@
         </w:rPr>
       </w:pPr>
     </w:p>
-    <w:bookmarkEnd w:id="46"/>
+    <w:bookmarkEnd w:id="45"/>
     <w:p>
       <w:pPr>
         <w:ind w:left="284"/>
@@ -25138,7 +25194,6 @@
         <w:docPartUnique/>
       </w:docPartObj>
     </w:sdtPr>
-    <w:sdtEndPr/>
     <w:sdtContent>
       <w:p>
         <w:pPr>
@@ -29055,7 +29110,7 @@
 </file>
 
 <file path=customXml/itemProps1.xml><?xml version="1.0" encoding="utf-8"?>
-<ds:datastoreItem xmlns:ds="http://schemas.openxmlformats.org/officeDocument/2006/customXml" ds:itemID="{C1604768-2544-4EC3-80FF-6EF4BFFC01C5}">
+<ds:datastoreItem xmlns:ds="http://schemas.openxmlformats.org/officeDocument/2006/customXml" ds:itemID="{20834038-663D-4D2B-8CDE-4B65A6D851BA}">
   <ds:schemaRefs>
     <ds:schemaRef ds:uri="http://schemas.openxmlformats.org/officeDocument/2006/bibliography"/>
   </ds:schemaRefs>

</xml_diff>

<commit_message>
-Se Actualiza Manual Tecnico con los cambios presentados. -Se agrega la respuesta dada por la DIAN cuando se envia un documento. -Se organiza la forma de recibir los objetos validando el tipo,  se agrega validacion de campos y se unifica validar totales en un solo metodo -Se modifica metodo de generar para que pueda procesar los diferentes tipos de documentos -Se agrega propiedade FechaVence -Se agregan anotaciones a las propiedades del objeto -Se completa Objeto Nota debito -Se organiza servicio de nota credito para que reciba peticiones. -Se organiza servicio de nota debito para que reciba peticiones. -Se agrega tag para la fecha de vencimiento en la factura -Se habilita cufe de la factura afectada -Se agrega validacion de codigos de Pais y codigo de Moneda.
git-svn-id: http://192.168.0.251:18080/svn/HGInetMiFacturaElectronica/Tronco@102 30a10932-8c21-4e4d-906a-15261f94da71
</commit_message>
<xml_diff>
--- a/Documentacion/ManualTecnico/ManualTecnicoServiciosFacturaE.docx
+++ b/Documentacion/ManualTecnico/ManualTecnicoServiciosFacturaE.docx
@@ -1191,7 +1191,7 @@
             </w:rPr>
             <w:fldChar w:fldCharType="separate"/>
           </w:r>
-          <w:hyperlink w:anchor="_Toc511036901" w:history="1">
+          <w:hyperlink w:anchor="_Toc511307115" w:history="1">
             <w:r>
               <w:rPr>
                 <w:rStyle w:val="Hipervnculo"/>
@@ -1237,7 +1237,7 @@
                 <w:noProof/>
                 <w:webHidden/>
               </w:rPr>
-              <w:instrText xml:space="preserve"> PAGEREF _Toc511036901 \h </w:instrText>
+              <w:instrText xml:space="preserve"> PAGEREF _Toc511307115 \h </w:instrText>
             </w:r>
             <w:r>
               <w:rPr>
@@ -1257,7 +1257,7 @@
                 <w:noProof/>
                 <w:webHidden/>
               </w:rPr>
-              <w:t>4</w:t>
+              <w:t>5</w:t>
             </w:r>
             <w:r>
               <w:rPr>
@@ -1279,7 +1279,7 @@
               <w:lang w:val="es-ES" w:eastAsia="es-ES"/>
             </w:rPr>
           </w:pPr>
-          <w:hyperlink w:anchor="_Toc511036902" w:history="1">
+          <w:hyperlink w:anchor="_Toc511307116" w:history="1">
             <w:r>
               <w:rPr>
                 <w:rStyle w:val="Hipervnculo"/>
@@ -1325,7 +1325,7 @@
                 <w:noProof/>
                 <w:webHidden/>
               </w:rPr>
-              <w:instrText xml:space="preserve"> PAGEREF _Toc511036902 \h </w:instrText>
+              <w:instrText xml:space="preserve"> PAGEREF _Toc511307116 \h </w:instrText>
             </w:r>
             <w:r>
               <w:rPr>
@@ -1345,7 +1345,7 @@
                 <w:noProof/>
                 <w:webHidden/>
               </w:rPr>
-              <w:t>4</w:t>
+              <w:t>5</w:t>
             </w:r>
             <w:r>
               <w:rPr>
@@ -1367,7 +1367,7 @@
               <w:lang w:val="es-ES" w:eastAsia="es-ES"/>
             </w:rPr>
           </w:pPr>
-          <w:hyperlink w:anchor="_Toc511036903" w:history="1">
+          <w:hyperlink w:anchor="_Toc511307117" w:history="1">
             <w:r>
               <w:rPr>
                 <w:rStyle w:val="Hipervnculo"/>
@@ -1413,7 +1413,7 @@
                 <w:noProof/>
                 <w:webHidden/>
               </w:rPr>
-              <w:instrText xml:space="preserve"> PAGEREF _Toc511036903 \h </w:instrText>
+              <w:instrText xml:space="preserve"> PAGEREF _Toc511307117 \h </w:instrText>
             </w:r>
             <w:r>
               <w:rPr>
@@ -1433,7 +1433,7 @@
                 <w:noProof/>
                 <w:webHidden/>
               </w:rPr>
-              <w:t>5</w:t>
+              <w:t>6</w:t>
             </w:r>
             <w:r>
               <w:rPr>
@@ -1459,7 +1459,7 @@
               <w:lang w:val="es-ES" w:eastAsia="es-ES"/>
             </w:rPr>
           </w:pPr>
-          <w:hyperlink w:anchor="_Toc511036904" w:history="1">
+          <w:hyperlink w:anchor="_Toc511307118" w:history="1">
             <w:r>
               <w:rPr>
                 <w:rStyle w:val="Hipervnculo"/>
@@ -1505,7 +1505,7 @@
                 <w:noProof/>
                 <w:webHidden/>
               </w:rPr>
-              <w:instrText xml:space="preserve"> PAGEREF _Toc511036904 \h </w:instrText>
+              <w:instrText xml:space="preserve"> PAGEREF _Toc511307118 \h </w:instrText>
             </w:r>
             <w:r>
               <w:rPr>
@@ -1525,7 +1525,7 @@
                 <w:noProof/>
                 <w:webHidden/>
               </w:rPr>
-              <w:t>5</w:t>
+              <w:t>6</w:t>
             </w:r>
             <w:r>
               <w:rPr>
@@ -1547,7 +1547,7 @@
               <w:lang w:val="es-ES" w:eastAsia="es-ES"/>
             </w:rPr>
           </w:pPr>
-          <w:hyperlink w:anchor="_Toc511036905" w:history="1">
+          <w:hyperlink w:anchor="_Toc511307119" w:history="1">
             <w:r>
               <w:rPr>
                 <w:rStyle w:val="Hipervnculo"/>
@@ -1593,7 +1593,7 @@
                 <w:noProof/>
                 <w:webHidden/>
               </w:rPr>
-              <w:instrText xml:space="preserve"> PAGEREF _Toc511036905 \h </w:instrText>
+              <w:instrText xml:space="preserve"> PAGEREF _Toc511307119 \h </w:instrText>
             </w:r>
             <w:r>
               <w:rPr>
@@ -1613,7 +1613,7 @@
                 <w:noProof/>
                 <w:webHidden/>
               </w:rPr>
-              <w:t>6</w:t>
+              <w:t>7</w:t>
             </w:r>
             <w:r>
               <w:rPr>
@@ -1639,7 +1639,7 @@
               <w:lang w:val="es-ES" w:eastAsia="es-ES"/>
             </w:rPr>
           </w:pPr>
-          <w:hyperlink w:anchor="_Toc511036906" w:history="1">
+          <w:hyperlink w:anchor="_Toc511307120" w:history="1">
             <w:r>
               <w:rPr>
                 <w:rStyle w:val="Hipervnculo"/>
@@ -1685,7 +1685,7 @@
                 <w:noProof/>
                 <w:webHidden/>
               </w:rPr>
-              <w:instrText xml:space="preserve"> PAGEREF _Toc511036906 \h </w:instrText>
+              <w:instrText xml:space="preserve"> PAGEREF _Toc511307120 \h </w:instrText>
             </w:r>
             <w:r>
               <w:rPr>
@@ -1705,7 +1705,7 @@
                 <w:noProof/>
                 <w:webHidden/>
               </w:rPr>
-              <w:t>6</w:t>
+              <w:t>7</w:t>
             </w:r>
             <w:r>
               <w:rPr>
@@ -1731,7 +1731,7 @@
               <w:lang w:val="es-ES" w:eastAsia="es-ES"/>
             </w:rPr>
           </w:pPr>
-          <w:hyperlink w:anchor="_Toc511036907" w:history="1">
+          <w:hyperlink w:anchor="_Toc511307121" w:history="1">
             <w:r>
               <w:rPr>
                 <w:rStyle w:val="Hipervnculo"/>
@@ -1777,7 +1777,7 @@
                 <w:noProof/>
                 <w:webHidden/>
               </w:rPr>
-              <w:instrText xml:space="preserve"> PAGEREF _Toc511036907 \h </w:instrText>
+              <w:instrText xml:space="preserve"> PAGEREF _Toc511307121 \h </w:instrText>
             </w:r>
             <w:r>
               <w:rPr>
@@ -1797,7 +1797,7 @@
                 <w:noProof/>
                 <w:webHidden/>
               </w:rPr>
-              <w:t>6</w:t>
+              <w:t>7</w:t>
             </w:r>
             <w:r>
               <w:rPr>
@@ -1819,7 +1819,7 @@
               <w:lang w:val="es-ES" w:eastAsia="es-ES"/>
             </w:rPr>
           </w:pPr>
-          <w:hyperlink w:anchor="_Toc511036908" w:history="1">
+          <w:hyperlink w:anchor="_Toc511307122" w:history="1">
             <w:r>
               <w:rPr>
                 <w:rStyle w:val="Hipervnculo"/>
@@ -1865,7 +1865,7 @@
                 <w:noProof/>
                 <w:webHidden/>
               </w:rPr>
-              <w:instrText xml:space="preserve"> PAGEREF _Toc511036908 \h </w:instrText>
+              <w:instrText xml:space="preserve"> PAGEREF _Toc511307122 \h </w:instrText>
             </w:r>
             <w:r>
               <w:rPr>
@@ -1885,7 +1885,7 @@
                 <w:noProof/>
                 <w:webHidden/>
               </w:rPr>
-              <w:t>7</w:t>
+              <w:t>8</w:t>
             </w:r>
             <w:r>
               <w:rPr>
@@ -1911,7 +1911,7 @@
               <w:lang w:val="es-ES" w:eastAsia="es-ES"/>
             </w:rPr>
           </w:pPr>
-          <w:hyperlink w:anchor="_Toc511036909" w:history="1">
+          <w:hyperlink w:anchor="_Toc511307123" w:history="1">
             <w:r>
               <w:rPr>
                 <w:rStyle w:val="Hipervnculo"/>
@@ -1957,7 +1957,7 @@
                 <w:noProof/>
                 <w:webHidden/>
               </w:rPr>
-              <w:instrText xml:space="preserve"> PAGEREF _Toc511036909 \h </w:instrText>
+              <w:instrText xml:space="preserve"> PAGEREF _Toc511307123 \h </w:instrText>
             </w:r>
             <w:r>
               <w:rPr>
@@ -1977,7 +1977,7 @@
                 <w:noProof/>
                 <w:webHidden/>
               </w:rPr>
-              <w:t>7</w:t>
+              <w:t>8</w:t>
             </w:r>
             <w:r>
               <w:rPr>
@@ -1999,7 +1999,7 @@
               <w:lang w:val="es-ES" w:eastAsia="es-ES"/>
             </w:rPr>
           </w:pPr>
-          <w:hyperlink w:anchor="_Toc511036910" w:history="1">
+          <w:hyperlink w:anchor="_Toc511307124" w:history="1">
             <w:r>
               <w:rPr>
                 <w:rStyle w:val="Hipervnculo"/>
@@ -2045,7 +2045,7 @@
                 <w:noProof/>
                 <w:webHidden/>
               </w:rPr>
-              <w:instrText xml:space="preserve"> PAGEREF _Toc511036910 \h </w:instrText>
+              <w:instrText xml:space="preserve"> PAGEREF _Toc511307124 \h </w:instrText>
             </w:r>
             <w:r>
               <w:rPr>
@@ -2065,7 +2065,7 @@
                 <w:noProof/>
                 <w:webHidden/>
               </w:rPr>
-              <w:t>8</w:t>
+              <w:t>9</w:t>
             </w:r>
             <w:r>
               <w:rPr>
@@ -2091,7 +2091,7 @@
               <w:lang w:val="es-ES" w:eastAsia="es-ES"/>
             </w:rPr>
           </w:pPr>
-          <w:hyperlink w:anchor="_Toc511036911" w:history="1">
+          <w:hyperlink w:anchor="_Toc511307125" w:history="1">
             <w:r>
               <w:rPr>
                 <w:rStyle w:val="Hipervnculo"/>
@@ -2137,7 +2137,7 @@
                 <w:noProof/>
                 <w:webHidden/>
               </w:rPr>
-              <w:instrText xml:space="preserve"> PAGEREF _Toc511036911 \h </w:instrText>
+              <w:instrText xml:space="preserve"> PAGEREF _Toc511307125 \h </w:instrText>
             </w:r>
             <w:r>
               <w:rPr>
@@ -2157,7 +2157,7 @@
                 <w:noProof/>
                 <w:webHidden/>
               </w:rPr>
-              <w:t>8</w:t>
+              <w:t>9</w:t>
             </w:r>
             <w:r>
               <w:rPr>
@@ -2183,7 +2183,7 @@
               <w:lang w:val="es-ES" w:eastAsia="es-ES"/>
             </w:rPr>
           </w:pPr>
-          <w:hyperlink w:anchor="_Toc511036912" w:history="1">
+          <w:hyperlink w:anchor="_Toc511307126" w:history="1">
             <w:r>
               <w:rPr>
                 <w:rStyle w:val="Hipervnculo"/>
@@ -2229,7 +2229,7 @@
                 <w:noProof/>
                 <w:webHidden/>
               </w:rPr>
-              <w:instrText xml:space="preserve"> PAGEREF _Toc511036912 \h </w:instrText>
+              <w:instrText xml:space="preserve"> PAGEREF _Toc511307126 \h </w:instrText>
             </w:r>
             <w:r>
               <w:rPr>
@@ -2249,7 +2249,7 @@
                 <w:noProof/>
                 <w:webHidden/>
               </w:rPr>
-              <w:t>8</w:t>
+              <w:t>9</w:t>
             </w:r>
             <w:r>
               <w:rPr>
@@ -2275,7 +2275,7 @@
               <w:lang w:val="es-ES" w:eastAsia="es-ES"/>
             </w:rPr>
           </w:pPr>
-          <w:hyperlink w:anchor="_Toc511036913" w:history="1">
+          <w:hyperlink w:anchor="_Toc511307127" w:history="1">
             <w:r>
               <w:rPr>
                 <w:rStyle w:val="Hipervnculo"/>
@@ -2321,7 +2321,7 @@
                 <w:noProof/>
                 <w:webHidden/>
               </w:rPr>
-              <w:instrText xml:space="preserve"> PAGEREF _Toc511036913 \h </w:instrText>
+              <w:instrText xml:space="preserve"> PAGEREF _Toc511307127 \h </w:instrText>
             </w:r>
             <w:r>
               <w:rPr>
@@ -2341,7 +2341,7 @@
                 <w:noProof/>
                 <w:webHidden/>
               </w:rPr>
-              <w:t>9</w:t>
+              <w:t>10</w:t>
             </w:r>
             <w:r>
               <w:rPr>
@@ -2367,7 +2367,7 @@
               <w:lang w:val="es-ES" w:eastAsia="es-ES"/>
             </w:rPr>
           </w:pPr>
-          <w:hyperlink w:anchor="_Toc511036914" w:history="1">
+          <w:hyperlink w:anchor="_Toc511307128" w:history="1">
             <w:r>
               <w:rPr>
                 <w:rStyle w:val="Hipervnculo"/>
@@ -2413,7 +2413,7 @@
                 <w:noProof/>
                 <w:webHidden/>
               </w:rPr>
-              <w:instrText xml:space="preserve"> PAGEREF _Toc511036914 \h </w:instrText>
+              <w:instrText xml:space="preserve"> PAGEREF _Toc511307128 \h </w:instrText>
             </w:r>
             <w:r>
               <w:rPr>
@@ -2433,7 +2433,7 @@
                 <w:noProof/>
                 <w:webHidden/>
               </w:rPr>
-              <w:t>9</w:t>
+              <w:t>10</w:t>
             </w:r>
             <w:r>
               <w:rPr>
@@ -2459,7 +2459,7 @@
               <w:lang w:val="es-ES" w:eastAsia="es-ES"/>
             </w:rPr>
           </w:pPr>
-          <w:hyperlink w:anchor="_Toc511036915" w:history="1">
+          <w:hyperlink w:anchor="_Toc511307129" w:history="1">
             <w:r>
               <w:rPr>
                 <w:rStyle w:val="Hipervnculo"/>
@@ -2505,7 +2505,7 @@
                 <w:noProof/>
                 <w:webHidden/>
               </w:rPr>
-              <w:instrText xml:space="preserve"> PAGEREF _Toc511036915 \h </w:instrText>
+              <w:instrText xml:space="preserve"> PAGEREF _Toc511307129 \h </w:instrText>
             </w:r>
             <w:r>
               <w:rPr>
@@ -2525,7 +2525,7 @@
                 <w:noProof/>
                 <w:webHidden/>
               </w:rPr>
-              <w:t>10</w:t>
+              <w:t>11</w:t>
             </w:r>
             <w:r>
               <w:rPr>
@@ -2551,7 +2551,7 @@
               <w:lang w:val="es-ES" w:eastAsia="es-ES"/>
             </w:rPr>
           </w:pPr>
-          <w:hyperlink w:anchor="_Toc511036916" w:history="1">
+          <w:hyperlink w:anchor="_Toc511307130" w:history="1">
             <w:r>
               <w:rPr>
                 <w:rStyle w:val="Hipervnculo"/>
@@ -2597,7 +2597,7 @@
                 <w:noProof/>
                 <w:webHidden/>
               </w:rPr>
-              <w:instrText xml:space="preserve"> PAGEREF _Toc511036916 \h </w:instrText>
+              <w:instrText xml:space="preserve"> PAGEREF _Toc511307130 \h </w:instrText>
             </w:r>
             <w:r>
               <w:rPr>
@@ -2617,7 +2617,7 @@
                 <w:noProof/>
                 <w:webHidden/>
               </w:rPr>
-              <w:t>10</w:t>
+              <w:t>11</w:t>
             </w:r>
             <w:r>
               <w:rPr>
@@ -2643,7 +2643,7 @@
               <w:lang w:val="es-ES" w:eastAsia="es-ES"/>
             </w:rPr>
           </w:pPr>
-          <w:hyperlink w:anchor="_Toc511036917" w:history="1">
+          <w:hyperlink w:anchor="_Toc511307131" w:history="1">
             <w:r>
               <w:rPr>
                 <w:rStyle w:val="Hipervnculo"/>
@@ -2689,7 +2689,7 @@
                 <w:noProof/>
                 <w:webHidden/>
               </w:rPr>
-              <w:instrText xml:space="preserve"> PAGEREF _Toc511036917 \h </w:instrText>
+              <w:instrText xml:space="preserve"> PAGEREF _Toc511307131 \h </w:instrText>
             </w:r>
             <w:r>
               <w:rPr>
@@ -2709,7 +2709,7 @@
                 <w:noProof/>
                 <w:webHidden/>
               </w:rPr>
-              <w:t>10</w:t>
+              <w:t>11</w:t>
             </w:r>
             <w:r>
               <w:rPr>
@@ -2735,7 +2735,7 @@
               <w:lang w:val="es-ES" w:eastAsia="es-ES"/>
             </w:rPr>
           </w:pPr>
-          <w:hyperlink w:anchor="_Toc511036918" w:history="1">
+          <w:hyperlink w:anchor="_Toc511307132" w:history="1">
             <w:r>
               <w:rPr>
                 <w:rStyle w:val="Hipervnculo"/>
@@ -2781,7 +2781,7 @@
                 <w:noProof/>
                 <w:webHidden/>
               </w:rPr>
-              <w:instrText xml:space="preserve"> PAGEREF _Toc511036918 \h </w:instrText>
+              <w:instrText xml:space="preserve"> PAGEREF _Toc511307132 \h </w:instrText>
             </w:r>
             <w:r>
               <w:rPr>
@@ -2801,7 +2801,7 @@
                 <w:noProof/>
                 <w:webHidden/>
               </w:rPr>
-              <w:t>11</w:t>
+              <w:t>12</w:t>
             </w:r>
             <w:r>
               <w:rPr>
@@ -2827,7 +2827,7 @@
               <w:lang w:val="es-ES" w:eastAsia="es-ES"/>
             </w:rPr>
           </w:pPr>
-          <w:hyperlink w:anchor="_Toc511036919" w:history="1">
+          <w:hyperlink w:anchor="_Toc511307133" w:history="1">
             <w:r>
               <w:rPr>
                 <w:rStyle w:val="Hipervnculo"/>
@@ -2873,7 +2873,7 @@
                 <w:noProof/>
                 <w:webHidden/>
               </w:rPr>
-              <w:instrText xml:space="preserve"> PAGEREF _Toc511036919 \h </w:instrText>
+              <w:instrText xml:space="preserve"> PAGEREF _Toc511307133 \h </w:instrText>
             </w:r>
             <w:r>
               <w:rPr>
@@ -2893,7 +2893,7 @@
                 <w:noProof/>
                 <w:webHidden/>
               </w:rPr>
-              <w:t>12</w:t>
+              <w:t>13</w:t>
             </w:r>
             <w:r>
               <w:rPr>
@@ -2919,7 +2919,7 @@
               <w:lang w:val="es-ES" w:eastAsia="es-ES"/>
             </w:rPr>
           </w:pPr>
-          <w:hyperlink w:anchor="_Toc511036920" w:history="1">
+          <w:hyperlink w:anchor="_Toc511307134" w:history="1">
             <w:r>
               <w:rPr>
                 <w:rStyle w:val="Hipervnculo"/>
@@ -2965,7 +2965,7 @@
                 <w:noProof/>
                 <w:webHidden/>
               </w:rPr>
-              <w:instrText xml:space="preserve"> PAGEREF _Toc511036920 \h </w:instrText>
+              <w:instrText xml:space="preserve"> PAGEREF _Toc511307134 \h </w:instrText>
             </w:r>
             <w:r>
               <w:rPr>
@@ -2985,7 +2985,7 @@
                 <w:noProof/>
                 <w:webHidden/>
               </w:rPr>
-              <w:t>13</w:t>
+              <w:t>14</w:t>
             </w:r>
             <w:r>
               <w:rPr>
@@ -3011,7 +3011,7 @@
               <w:lang w:val="es-ES" w:eastAsia="es-ES"/>
             </w:rPr>
           </w:pPr>
-          <w:hyperlink w:anchor="_Toc511036921" w:history="1">
+          <w:hyperlink w:anchor="_Toc511307135" w:history="1">
             <w:r>
               <w:rPr>
                 <w:rStyle w:val="Hipervnculo"/>
@@ -3057,7 +3057,7 @@
                 <w:noProof/>
                 <w:webHidden/>
               </w:rPr>
-              <w:instrText xml:space="preserve"> PAGEREF _Toc511036921 \h </w:instrText>
+              <w:instrText xml:space="preserve"> PAGEREF _Toc511307135 \h </w:instrText>
             </w:r>
             <w:r>
               <w:rPr>
@@ -3077,7 +3077,7 @@
                 <w:noProof/>
                 <w:webHidden/>
               </w:rPr>
-              <w:t>13</w:t>
+              <w:t>14</w:t>
             </w:r>
             <w:r>
               <w:rPr>
@@ -3099,7 +3099,7 @@
               <w:lang w:val="es-ES" w:eastAsia="es-ES"/>
             </w:rPr>
           </w:pPr>
-          <w:hyperlink w:anchor="_Toc511036922" w:history="1">
+          <w:hyperlink w:anchor="_Toc511307136" w:history="1">
             <w:r>
               <w:rPr>
                 <w:rStyle w:val="Hipervnculo"/>
@@ -3145,7 +3145,7 @@
                 <w:noProof/>
                 <w:webHidden/>
               </w:rPr>
-              <w:instrText xml:space="preserve"> PAGEREF _Toc511036922 \h </w:instrText>
+              <w:instrText xml:space="preserve"> PAGEREF _Toc511307136 \h </w:instrText>
             </w:r>
             <w:r>
               <w:rPr>
@@ -3165,7 +3165,7 @@
                 <w:noProof/>
                 <w:webHidden/>
               </w:rPr>
-              <w:t>14</w:t>
+              <w:t>15</w:t>
             </w:r>
             <w:r>
               <w:rPr>
@@ -3191,7 +3191,7 @@
               <w:lang w:val="es-ES" w:eastAsia="es-ES"/>
             </w:rPr>
           </w:pPr>
-          <w:hyperlink w:anchor="_Toc511036923" w:history="1">
+          <w:hyperlink w:anchor="_Toc511307137" w:history="1">
             <w:r>
               <w:rPr>
                 <w:rStyle w:val="Hipervnculo"/>
@@ -3237,7 +3237,7 @@
                 <w:noProof/>
                 <w:webHidden/>
               </w:rPr>
-              <w:instrText xml:space="preserve"> PAGEREF _Toc511036923 \h </w:instrText>
+              <w:instrText xml:space="preserve"> PAGEREF _Toc511307137 \h </w:instrText>
             </w:r>
             <w:r>
               <w:rPr>
@@ -3257,7 +3257,7 @@
                 <w:noProof/>
                 <w:webHidden/>
               </w:rPr>
-              <w:t>14</w:t>
+              <w:t>15</w:t>
             </w:r>
             <w:r>
               <w:rPr>
@@ -3283,7 +3283,7 @@
               <w:lang w:val="es-ES" w:eastAsia="es-ES"/>
             </w:rPr>
           </w:pPr>
-          <w:hyperlink w:anchor="_Toc511036924" w:history="1">
+          <w:hyperlink w:anchor="_Toc511307138" w:history="1">
             <w:r>
               <w:rPr>
                 <w:rStyle w:val="Hipervnculo"/>
@@ -3329,7 +3329,7 @@
                 <w:noProof/>
                 <w:webHidden/>
               </w:rPr>
-              <w:instrText xml:space="preserve"> PAGEREF _Toc511036924 \h </w:instrText>
+              <w:instrText xml:space="preserve"> PAGEREF _Toc511307138 \h </w:instrText>
             </w:r>
             <w:r>
               <w:rPr>
@@ -3349,7 +3349,7 @@
                 <w:noProof/>
                 <w:webHidden/>
               </w:rPr>
-              <w:t>14</w:t>
+              <w:t>15</w:t>
             </w:r>
             <w:r>
               <w:rPr>
@@ -3375,7 +3375,7 @@
               <w:lang w:val="es-ES" w:eastAsia="es-ES"/>
             </w:rPr>
           </w:pPr>
-          <w:hyperlink w:anchor="_Toc511036925" w:history="1">
+          <w:hyperlink w:anchor="_Toc511307139" w:history="1">
             <w:r>
               <w:rPr>
                 <w:rStyle w:val="Hipervnculo"/>
@@ -3421,7 +3421,7 @@
                 <w:noProof/>
                 <w:webHidden/>
               </w:rPr>
-              <w:instrText xml:space="preserve"> PAGEREF _Toc511036925 \h </w:instrText>
+              <w:instrText xml:space="preserve"> PAGEREF _Toc511307139 \h </w:instrText>
             </w:r>
             <w:r>
               <w:rPr>
@@ -3441,7 +3441,7 @@
                 <w:noProof/>
                 <w:webHidden/>
               </w:rPr>
-              <w:t>16</w:t>
+              <w:t>17</w:t>
             </w:r>
             <w:r>
               <w:rPr>
@@ -3467,7 +3467,7 @@
               <w:lang w:val="es-ES" w:eastAsia="es-ES"/>
             </w:rPr>
           </w:pPr>
-          <w:hyperlink w:anchor="_Toc511036926" w:history="1">
+          <w:hyperlink w:anchor="_Toc511307140" w:history="1">
             <w:r>
               <w:rPr>
                 <w:rStyle w:val="Hipervnculo"/>
@@ -3492,7 +3492,7 @@
                 <w:rFonts w:cs="Arial"/>
                 <w:noProof/>
               </w:rPr>
-              <w:t>Nota débito</w:t>
+              <w:t>Nota Débito</w:t>
             </w:r>
             <w:r>
               <w:rPr>
@@ -3513,7 +3513,7 @@
                 <w:noProof/>
                 <w:webHidden/>
               </w:rPr>
-              <w:instrText xml:space="preserve"> PAGEREF _Toc511036926 \h </w:instrText>
+              <w:instrText xml:space="preserve"> PAGEREF _Toc511307140 \h </w:instrText>
             </w:r>
             <w:r>
               <w:rPr>
@@ -3533,7 +3533,7 @@
                 <w:noProof/>
                 <w:webHidden/>
               </w:rPr>
-              <w:t>17</w:t>
+              <w:t>18</w:t>
             </w:r>
             <w:r>
               <w:rPr>
@@ -3559,7 +3559,7 @@
               <w:lang w:val="es-ES" w:eastAsia="es-ES"/>
             </w:rPr>
           </w:pPr>
-          <w:hyperlink w:anchor="_Toc511036927" w:history="1">
+          <w:hyperlink w:anchor="_Toc511307141" w:history="1">
             <w:r>
               <w:rPr>
                 <w:rStyle w:val="Hipervnculo"/>
@@ -3605,7 +3605,7 @@
                 <w:noProof/>
                 <w:webHidden/>
               </w:rPr>
-              <w:instrText xml:space="preserve"> PAGEREF _Toc511036927 \h </w:instrText>
+              <w:instrText xml:space="preserve"> PAGEREF _Toc511307141 \h </w:instrText>
             </w:r>
             <w:r>
               <w:rPr>
@@ -3625,7 +3625,7 @@
                 <w:noProof/>
                 <w:webHidden/>
               </w:rPr>
-              <w:t>19</w:t>
+              <w:t>20</w:t>
             </w:r>
             <w:r>
               <w:rPr>
@@ -3651,7 +3651,7 @@
               <w:lang w:val="es-ES" w:eastAsia="es-ES"/>
             </w:rPr>
           </w:pPr>
-          <w:hyperlink w:anchor="_Toc511036928" w:history="1">
+          <w:hyperlink w:anchor="_Toc511307142" w:history="1">
             <w:r>
               <w:rPr>
                 <w:rStyle w:val="Hipervnculo"/>
@@ -3697,7 +3697,7 @@
                 <w:noProof/>
                 <w:webHidden/>
               </w:rPr>
-              <w:instrText xml:space="preserve"> PAGEREF _Toc511036928 \h </w:instrText>
+              <w:instrText xml:space="preserve"> PAGEREF _Toc511307142 \h </w:instrText>
             </w:r>
             <w:r>
               <w:rPr>
@@ -3717,7 +3717,7 @@
                 <w:noProof/>
                 <w:webHidden/>
               </w:rPr>
-              <w:t>20</w:t>
+              <w:t>21</w:t>
             </w:r>
             <w:r>
               <w:rPr>
@@ -3743,7 +3743,7 @@
               <w:lang w:val="es-ES" w:eastAsia="es-ES"/>
             </w:rPr>
           </w:pPr>
-          <w:hyperlink w:anchor="_Toc511036929" w:history="1">
+          <w:hyperlink w:anchor="_Toc511307143" w:history="1">
             <w:r>
               <w:rPr>
                 <w:rStyle w:val="Hipervnculo"/>
@@ -3789,7 +3789,7 @@
                 <w:noProof/>
                 <w:webHidden/>
               </w:rPr>
-              <w:instrText xml:space="preserve"> PAGEREF _Toc511036929 \h </w:instrText>
+              <w:instrText xml:space="preserve"> PAGEREF _Toc511307143 \h </w:instrText>
             </w:r>
             <w:r>
               <w:rPr>
@@ -3809,7 +3809,7 @@
                 <w:noProof/>
                 <w:webHidden/>
               </w:rPr>
-              <w:t>22</w:t>
+              <w:t>23</w:t>
             </w:r>
             <w:r>
               <w:rPr>
@@ -3835,7 +3835,7 @@
               <w:lang w:val="es-ES" w:eastAsia="es-ES"/>
             </w:rPr>
           </w:pPr>
-          <w:hyperlink w:anchor="_Toc511036930" w:history="1">
+          <w:hyperlink w:anchor="_Toc511307144" w:history="1">
             <w:r>
               <w:rPr>
                 <w:rStyle w:val="Hipervnculo"/>
@@ -3881,7 +3881,7 @@
                 <w:noProof/>
                 <w:webHidden/>
               </w:rPr>
-              <w:instrText xml:space="preserve"> PAGEREF _Toc511036930 \h </w:instrText>
+              <w:instrText xml:space="preserve"> PAGEREF _Toc511307144 \h </w:instrText>
             </w:r>
             <w:r>
               <w:rPr>
@@ -3901,7 +3901,7 @@
                 <w:noProof/>
                 <w:webHidden/>
               </w:rPr>
-              <w:t>23</w:t>
+              <w:t>24</w:t>
             </w:r>
             <w:r>
               <w:rPr>
@@ -3927,7 +3927,7 @@
               <w:lang w:val="es-ES" w:eastAsia="es-ES"/>
             </w:rPr>
           </w:pPr>
-          <w:hyperlink w:anchor="_Toc511036931" w:history="1">
+          <w:hyperlink w:anchor="_Toc511307145" w:history="1">
             <w:r>
               <w:rPr>
                 <w:rStyle w:val="Hipervnculo"/>
@@ -3973,7 +3973,7 @@
                 <w:noProof/>
                 <w:webHidden/>
               </w:rPr>
-              <w:instrText xml:space="preserve"> PAGEREF _Toc511036931 \h </w:instrText>
+              <w:instrText xml:space="preserve"> PAGEREF _Toc511307145 \h </w:instrText>
             </w:r>
             <w:r>
               <w:rPr>
@@ -3993,7 +3993,7 @@
                 <w:noProof/>
                 <w:webHidden/>
               </w:rPr>
-              <w:t>23</w:t>
+              <w:t>24</w:t>
             </w:r>
             <w:r>
               <w:rPr>
@@ -4019,14 +4019,14 @@
               <w:lang w:val="es-ES" w:eastAsia="es-ES"/>
             </w:rPr>
           </w:pPr>
-          <w:hyperlink w:anchor="_Toc511036932" w:history="1">
+          <w:hyperlink w:anchor="_Toc511307146" w:history="1">
             <w:r>
               <w:rPr>
                 <w:rStyle w:val="Hipervnculo"/>
                 <w:rFonts w:cs="Arial"/>
                 <w:noProof/>
               </w:rPr>
-              <w:t>7.2.2.</w:t>
+              <w:t>7.2.2</w:t>
             </w:r>
             <w:r>
               <w:rPr>
@@ -4065,7 +4065,7 @@
                 <w:noProof/>
                 <w:webHidden/>
               </w:rPr>
-              <w:instrText xml:space="preserve"> PAGEREF _Toc511036932 \h </w:instrText>
+              <w:instrText xml:space="preserve"> PAGEREF _Toc511307146 \h </w:instrText>
             </w:r>
             <w:r>
               <w:rPr>
@@ -4085,7 +4085,7 @@
                 <w:noProof/>
                 <w:webHidden/>
               </w:rPr>
-              <w:t>24</w:t>
+              <w:t>25</w:t>
             </w:r>
             <w:r>
               <w:rPr>
@@ -4107,24 +4107,42 @@
               <w:lang w:val="es-ES" w:eastAsia="es-ES"/>
             </w:rPr>
           </w:pPr>
-          <w:hyperlink w:anchor="_Toc511036933" w:history="1">
+          <w:hyperlink w:anchor="_Toc511307147" w:history="1">
             <w:r>
               <w:rPr>
                 <w:rStyle w:val="Hipervnculo"/>
                 <w:rFonts w:cs="Arial"/>
                 <w:noProof/>
               </w:rPr>
-              <w:t>8.  ERRORES</w:t>
-            </w:r>
-            <w:r>
-              <w:rPr>
-                <w:noProof/>
-                <w:webHidden/>
+              <w:t>8.</w:t>
+            </w:r>
+            <w:r>
+              <w:rPr>
+                <w:rFonts w:asciiTheme="minorHAnsi" w:eastAsiaTheme="minorEastAsia" w:hAnsiTheme="minorHAnsi"/>
+                <w:b w:val="0"/>
+                <w:noProof/>
+                <w:sz w:val="22"/>
+                <w:lang w:val="es-ES" w:eastAsia="es-ES"/>
               </w:rPr>
               <w:tab/>
             </w:r>
             <w:r>
               <w:rPr>
+                <w:rStyle w:val="Hipervnculo"/>
+                <w:rFonts w:cs="Arial"/>
+                <w:noProof/>
+              </w:rPr>
+              <w:t>ERRORES</w:t>
+            </w:r>
+            <w:r>
+              <w:rPr>
+                <w:noProof/>
+                <w:webHidden/>
+              </w:rPr>
+              <w:tab/>
+            </w:r>
+            <w:r>
+              <w:rPr>
                 <w:noProof/>
                 <w:webHidden/>
               </w:rPr>
@@ -4135,7 +4153,7 @@
                 <w:noProof/>
                 <w:webHidden/>
               </w:rPr>
-              <w:instrText xml:space="preserve"> PAGEREF _Toc511036933 \h </w:instrText>
+              <w:instrText xml:space="preserve"> PAGEREF _Toc511307147 \h </w:instrText>
             </w:r>
             <w:r>
               <w:rPr>
@@ -4155,7 +4173,7 @@
                 <w:noProof/>
                 <w:webHidden/>
               </w:rPr>
-              <w:t>26</w:t>
+              <w:t>27</w:t>
             </w:r>
             <w:r>
               <w:rPr>
@@ -4170,6 +4188,7 @@
           <w:pPr>
             <w:pStyle w:val="TDC2"/>
             <w:tabs>
+              <w:tab w:val="left" w:pos="880"/>
               <w:tab w:val="right" w:leader="dot" w:pos="9350"/>
             </w:tabs>
             <w:rPr>
@@ -4180,24 +4199,42 @@
               <w:lang w:val="es-ES" w:eastAsia="es-ES"/>
             </w:rPr>
           </w:pPr>
-          <w:hyperlink w:anchor="_Toc511036934" w:history="1">
+          <w:hyperlink w:anchor="_Toc511307148" w:history="1">
             <w:r>
               <w:rPr>
                 <w:rStyle w:val="Hipervnculo"/>
                 <w:rFonts w:cs="Arial"/>
                 <w:noProof/>
               </w:rPr>
-              <w:t>8.1 Objeto Error</w:t>
-            </w:r>
-            <w:r>
-              <w:rPr>
-                <w:noProof/>
-                <w:webHidden/>
+              <w:t>8.1</w:t>
+            </w:r>
+            <w:r>
+              <w:rPr>
+                <w:rFonts w:asciiTheme="minorHAnsi" w:eastAsiaTheme="minorEastAsia" w:hAnsiTheme="minorHAnsi"/>
+                <w:b w:val="0"/>
+                <w:noProof/>
+                <w:sz w:val="22"/>
+                <w:lang w:val="es-ES" w:eastAsia="es-ES"/>
               </w:rPr>
               <w:tab/>
             </w:r>
             <w:r>
               <w:rPr>
+                <w:rStyle w:val="Hipervnculo"/>
+                <w:rFonts w:cs="Arial"/>
+                <w:noProof/>
+              </w:rPr>
+              <w:t>Objeto Error</w:t>
+            </w:r>
+            <w:r>
+              <w:rPr>
+                <w:noProof/>
+                <w:webHidden/>
+              </w:rPr>
+              <w:tab/>
+            </w:r>
+            <w:r>
+              <w:rPr>
                 <w:noProof/>
                 <w:webHidden/>
               </w:rPr>
@@ -4208,7 +4245,7 @@
                 <w:noProof/>
                 <w:webHidden/>
               </w:rPr>
-              <w:instrText xml:space="preserve"> PAGEREF _Toc511036934 \h </w:instrText>
+              <w:instrText xml:space="preserve"> PAGEREF _Toc511307148 \h </w:instrText>
             </w:r>
             <w:r>
               <w:rPr>
@@ -4228,7 +4265,7 @@
                 <w:noProof/>
                 <w:webHidden/>
               </w:rPr>
-              <w:t>26</w:t>
+              <w:t>27</w:t>
             </w:r>
             <w:r>
               <w:rPr>
@@ -4243,6 +4280,7 @@
           <w:pPr>
             <w:pStyle w:val="TDC2"/>
             <w:tabs>
+              <w:tab w:val="left" w:pos="880"/>
               <w:tab w:val="right" w:leader="dot" w:pos="9350"/>
             </w:tabs>
             <w:rPr>
@@ -4253,24 +4291,42 @@
               <w:lang w:val="es-ES" w:eastAsia="es-ES"/>
             </w:rPr>
           </w:pPr>
-          <w:hyperlink w:anchor="_Toc511036935" w:history="1">
+          <w:hyperlink w:anchor="_Toc511307149" w:history="1">
             <w:r>
               <w:rPr>
                 <w:rStyle w:val="Hipervnculo"/>
                 <w:rFonts w:cs="Arial"/>
                 <w:noProof/>
               </w:rPr>
-              <w:t>8.2 Clasificación de Errores</w:t>
-            </w:r>
-            <w:r>
-              <w:rPr>
-                <w:noProof/>
-                <w:webHidden/>
+              <w:t>8.2</w:t>
+            </w:r>
+            <w:r>
+              <w:rPr>
+                <w:rFonts w:asciiTheme="minorHAnsi" w:eastAsiaTheme="minorEastAsia" w:hAnsiTheme="minorHAnsi"/>
+                <w:b w:val="0"/>
+                <w:noProof/>
+                <w:sz w:val="22"/>
+                <w:lang w:val="es-ES" w:eastAsia="es-ES"/>
               </w:rPr>
               <w:tab/>
             </w:r>
             <w:r>
               <w:rPr>
+                <w:rStyle w:val="Hipervnculo"/>
+                <w:rFonts w:cs="Arial"/>
+                <w:noProof/>
+              </w:rPr>
+              <w:t>Clasificación de Errores</w:t>
+            </w:r>
+            <w:r>
+              <w:rPr>
+                <w:noProof/>
+                <w:webHidden/>
+              </w:rPr>
+              <w:tab/>
+            </w:r>
+            <w:r>
+              <w:rPr>
                 <w:noProof/>
                 <w:webHidden/>
               </w:rPr>
@@ -4281,7 +4337,7 @@
                 <w:noProof/>
                 <w:webHidden/>
               </w:rPr>
-              <w:instrText xml:space="preserve"> PAGEREF _Toc511036935 \h </w:instrText>
+              <w:instrText xml:space="preserve"> PAGEREF _Toc511307149 \h </w:instrText>
             </w:r>
             <w:r>
               <w:rPr>
@@ -4301,7 +4357,7 @@
                 <w:noProof/>
                 <w:webHidden/>
               </w:rPr>
-              <w:t>26</w:t>
+              <w:t>27</w:t>
             </w:r>
             <w:r>
               <w:rPr>
@@ -4323,24 +4379,42 @@
               <w:lang w:val="es-ES" w:eastAsia="es-ES"/>
             </w:rPr>
           </w:pPr>
-          <w:hyperlink w:anchor="_Toc511036936" w:history="1">
+          <w:hyperlink w:anchor="_Toc511307150" w:history="1">
             <w:r>
               <w:rPr>
                 <w:rStyle w:val="Hipervnculo"/>
                 <w:rFonts w:cs="Arial"/>
                 <w:noProof/>
               </w:rPr>
-              <w:t>9. DIAGRAMAS</w:t>
-            </w:r>
-            <w:r>
-              <w:rPr>
-                <w:noProof/>
-                <w:webHidden/>
+              <w:t>9.</w:t>
+            </w:r>
+            <w:r>
+              <w:rPr>
+                <w:rFonts w:asciiTheme="minorHAnsi" w:eastAsiaTheme="minorEastAsia" w:hAnsiTheme="minorHAnsi"/>
+                <w:b w:val="0"/>
+                <w:noProof/>
+                <w:sz w:val="22"/>
+                <w:lang w:val="es-ES" w:eastAsia="es-ES"/>
               </w:rPr>
               <w:tab/>
             </w:r>
             <w:r>
               <w:rPr>
+                <w:rStyle w:val="Hipervnculo"/>
+                <w:rFonts w:cs="Arial"/>
+                <w:noProof/>
+              </w:rPr>
+              <w:t>DIAGRAMAS</w:t>
+            </w:r>
+            <w:r>
+              <w:rPr>
+                <w:noProof/>
+                <w:webHidden/>
+              </w:rPr>
+              <w:tab/>
+            </w:r>
+            <w:r>
+              <w:rPr>
                 <w:noProof/>
                 <w:webHidden/>
               </w:rPr>
@@ -4351,7 +4425,7 @@
                 <w:noProof/>
                 <w:webHidden/>
               </w:rPr>
-              <w:instrText xml:space="preserve"> PAGEREF _Toc511036936 \h </w:instrText>
+              <w:instrText xml:space="preserve"> PAGEREF _Toc511307150 \h </w:instrText>
             </w:r>
             <w:r>
               <w:rPr>
@@ -4371,7 +4445,7 @@
                 <w:noProof/>
                 <w:webHidden/>
               </w:rPr>
-              <w:t>27</w:t>
+              <w:t>28</w:t>
             </w:r>
             <w:r>
               <w:rPr>
@@ -4384,8 +4458,9 @@
         </w:p>
         <w:p>
           <w:pPr>
-            <w:pStyle w:val="TDC3"/>
+            <w:pStyle w:val="TDC2"/>
             <w:tabs>
+              <w:tab w:val="left" w:pos="880"/>
               <w:tab w:val="right" w:leader="dot" w:pos="9350"/>
             </w:tabs>
             <w:rPr>
@@ -4396,24 +4471,42 @@
               <w:lang w:val="es-ES" w:eastAsia="es-ES"/>
             </w:rPr>
           </w:pPr>
-          <w:hyperlink w:anchor="_Toc511036937" w:history="1">
+          <w:hyperlink w:anchor="_Toc511307151" w:history="1">
             <w:r>
               <w:rPr>
                 <w:rStyle w:val="Hipervnculo"/>
                 <w:rFonts w:cs="Arial"/>
                 <w:noProof/>
               </w:rPr>
-              <w:t>9.1 Modelo de Operación de la Plataforma</w:t>
-            </w:r>
-            <w:r>
-              <w:rPr>
-                <w:noProof/>
-                <w:webHidden/>
+              <w:t>9.1</w:t>
+            </w:r>
+            <w:r>
+              <w:rPr>
+                <w:rFonts w:asciiTheme="minorHAnsi" w:eastAsiaTheme="minorEastAsia" w:hAnsiTheme="minorHAnsi"/>
+                <w:b w:val="0"/>
+                <w:noProof/>
+                <w:sz w:val="22"/>
+                <w:lang w:val="es-ES" w:eastAsia="es-ES"/>
               </w:rPr>
               <w:tab/>
             </w:r>
             <w:r>
               <w:rPr>
+                <w:rStyle w:val="Hipervnculo"/>
+                <w:rFonts w:cs="Arial"/>
+                <w:noProof/>
+              </w:rPr>
+              <w:t>Modelo de Operación de la Plataforma</w:t>
+            </w:r>
+            <w:r>
+              <w:rPr>
+                <w:noProof/>
+                <w:webHidden/>
+              </w:rPr>
+              <w:tab/>
+            </w:r>
+            <w:r>
+              <w:rPr>
                 <w:noProof/>
                 <w:webHidden/>
               </w:rPr>
@@ -4424,7 +4517,7 @@
                 <w:noProof/>
                 <w:webHidden/>
               </w:rPr>
-              <w:instrText xml:space="preserve"> PAGEREF _Toc511036937 \h </w:instrText>
+              <w:instrText xml:space="preserve"> PAGEREF _Toc511307151 \h </w:instrText>
             </w:r>
             <w:r>
               <w:rPr>
@@ -4444,7 +4537,7 @@
                 <w:noProof/>
                 <w:webHidden/>
               </w:rPr>
-              <w:t>27</w:t>
+              <w:t>28</w:t>
             </w:r>
             <w:r>
               <w:rPr>
@@ -4466,24 +4559,42 @@
               <w:lang w:val="es-ES" w:eastAsia="es-ES"/>
             </w:rPr>
           </w:pPr>
-          <w:hyperlink w:anchor="_Toc511036938" w:history="1">
+          <w:hyperlink w:anchor="_Toc511307152" w:history="1">
             <w:r>
               <w:rPr>
                 <w:rStyle w:val="Hipervnculo"/>
                 <w:rFonts w:cs="Arial"/>
                 <w:noProof/>
               </w:rPr>
-              <w:t>10 LISTADOS DE VALORES</w:t>
-            </w:r>
-            <w:r>
-              <w:rPr>
-                <w:noProof/>
-                <w:webHidden/>
+              <w:t>10.</w:t>
+            </w:r>
+            <w:r>
+              <w:rPr>
+                <w:rFonts w:asciiTheme="minorHAnsi" w:eastAsiaTheme="minorEastAsia" w:hAnsiTheme="minorHAnsi"/>
+                <w:b w:val="0"/>
+                <w:noProof/>
+                <w:sz w:val="22"/>
+                <w:lang w:val="es-ES" w:eastAsia="es-ES"/>
               </w:rPr>
               <w:tab/>
             </w:r>
             <w:r>
               <w:rPr>
+                <w:rStyle w:val="Hipervnculo"/>
+                <w:rFonts w:cs="Arial"/>
+                <w:noProof/>
+              </w:rPr>
+              <w:t>LISTADOS DE VALORES</w:t>
+            </w:r>
+            <w:r>
+              <w:rPr>
+                <w:noProof/>
+                <w:webHidden/>
+              </w:rPr>
+              <w:tab/>
+            </w:r>
+            <w:r>
+              <w:rPr>
                 <w:noProof/>
                 <w:webHidden/>
               </w:rPr>
@@ -4494,7 +4605,7 @@
                 <w:noProof/>
                 <w:webHidden/>
               </w:rPr>
-              <w:instrText xml:space="preserve"> PAGEREF _Toc511036938 \h </w:instrText>
+              <w:instrText xml:space="preserve"> PAGEREF _Toc511307152 \h </w:instrText>
             </w:r>
             <w:r>
               <w:rPr>
@@ -4514,7 +4625,7 @@
                 <w:noProof/>
                 <w:webHidden/>
               </w:rPr>
-              <w:t>28</w:t>
+              <w:t>29</w:t>
             </w:r>
             <w:r>
               <w:rPr>
@@ -4527,8 +4638,9 @@
         </w:p>
         <w:p>
           <w:pPr>
-            <w:pStyle w:val="TDC3"/>
+            <w:pStyle w:val="TDC2"/>
             <w:tabs>
+              <w:tab w:val="left" w:pos="880"/>
               <w:tab w:val="right" w:leader="dot" w:pos="9350"/>
             </w:tabs>
             <w:rPr>
@@ -4539,24 +4651,42 @@
               <w:lang w:val="es-ES" w:eastAsia="es-ES"/>
             </w:rPr>
           </w:pPr>
-          <w:hyperlink w:anchor="_Toc511036939" w:history="1">
+          <w:hyperlink w:anchor="_Toc511307153" w:history="1">
             <w:r>
               <w:rPr>
                 <w:rStyle w:val="Hipervnculo"/>
                 <w:rFonts w:cs="Arial"/>
                 <w:noProof/>
               </w:rPr>
-              <w:t>10.1 Códigos de Documentos de Identidad:</w:t>
-            </w:r>
-            <w:r>
-              <w:rPr>
-                <w:noProof/>
-                <w:webHidden/>
+              <w:t>10.1</w:t>
+            </w:r>
+            <w:r>
+              <w:rPr>
+                <w:rFonts w:asciiTheme="minorHAnsi" w:eastAsiaTheme="minorEastAsia" w:hAnsiTheme="minorHAnsi"/>
+                <w:b w:val="0"/>
+                <w:noProof/>
+                <w:sz w:val="22"/>
+                <w:lang w:val="es-ES" w:eastAsia="es-ES"/>
               </w:rPr>
               <w:tab/>
             </w:r>
             <w:r>
               <w:rPr>
+                <w:rStyle w:val="Hipervnculo"/>
+                <w:rFonts w:cs="Arial"/>
+                <w:noProof/>
+              </w:rPr>
+              <w:t>Códigos de Documentos de Identidad:</w:t>
+            </w:r>
+            <w:r>
+              <w:rPr>
+                <w:noProof/>
+                <w:webHidden/>
+              </w:rPr>
+              <w:tab/>
+            </w:r>
+            <w:r>
+              <w:rPr>
                 <w:noProof/>
                 <w:webHidden/>
               </w:rPr>
@@ -4567,7 +4697,7 @@
                 <w:noProof/>
                 <w:webHidden/>
               </w:rPr>
-              <w:instrText xml:space="preserve"> PAGEREF _Toc511036939 \h </w:instrText>
+              <w:instrText xml:space="preserve"> PAGEREF _Toc511307153 \h </w:instrText>
             </w:r>
             <w:r>
               <w:rPr>
@@ -4587,7 +4717,7 @@
                 <w:noProof/>
                 <w:webHidden/>
               </w:rPr>
-              <w:t>28</w:t>
+              <w:t>29</w:t>
             </w:r>
             <w:r>
               <w:rPr>
@@ -4609,24 +4739,42 @@
               <w:lang w:val="es-ES" w:eastAsia="es-ES"/>
             </w:rPr>
           </w:pPr>
-          <w:hyperlink w:anchor="_Toc511036940" w:history="1">
+          <w:hyperlink w:anchor="_Toc511307154" w:history="1">
             <w:r>
               <w:rPr>
                 <w:rStyle w:val="Hipervnculo"/>
                 <w:rFonts w:cs="Arial"/>
                 <w:noProof/>
               </w:rPr>
-              <w:t>11 REFERENCIAS</w:t>
-            </w:r>
-            <w:r>
-              <w:rPr>
-                <w:noProof/>
-                <w:webHidden/>
+              <w:t>11.</w:t>
+            </w:r>
+            <w:r>
+              <w:rPr>
+                <w:rFonts w:asciiTheme="minorHAnsi" w:eastAsiaTheme="minorEastAsia" w:hAnsiTheme="minorHAnsi"/>
+                <w:b w:val="0"/>
+                <w:noProof/>
+                <w:sz w:val="22"/>
+                <w:lang w:val="es-ES" w:eastAsia="es-ES"/>
               </w:rPr>
               <w:tab/>
             </w:r>
             <w:r>
               <w:rPr>
+                <w:rStyle w:val="Hipervnculo"/>
+                <w:rFonts w:cs="Arial"/>
+                <w:noProof/>
+              </w:rPr>
+              <w:t>REFERENCIAS</w:t>
+            </w:r>
+            <w:r>
+              <w:rPr>
+                <w:noProof/>
+                <w:webHidden/>
+              </w:rPr>
+              <w:tab/>
+            </w:r>
+            <w:r>
+              <w:rPr>
                 <w:noProof/>
                 <w:webHidden/>
               </w:rPr>
@@ -4637,7 +4785,7 @@
                 <w:noProof/>
                 <w:webHidden/>
               </w:rPr>
-              <w:instrText xml:space="preserve"> PAGEREF _Toc511036940 \h </w:instrText>
+              <w:instrText xml:space="preserve"> PAGEREF _Toc511307154 \h </w:instrText>
             </w:r>
             <w:r>
               <w:rPr>
@@ -4657,7 +4805,7 @@
                 <w:noProof/>
                 <w:webHidden/>
               </w:rPr>
-              <w:t>29</w:t>
+              <w:t>30</w:t>
             </w:r>
             <w:r>
               <w:rPr>
@@ -4670,8 +4818,9 @@
         </w:p>
         <w:p>
           <w:pPr>
-            <w:pStyle w:val="TDC3"/>
+            <w:pStyle w:val="TDC2"/>
             <w:tabs>
+              <w:tab w:val="left" w:pos="880"/>
               <w:tab w:val="right" w:leader="dot" w:pos="9350"/>
             </w:tabs>
             <w:rPr>
@@ -4682,24 +4831,42 @@
               <w:lang w:val="es-ES" w:eastAsia="es-ES"/>
             </w:rPr>
           </w:pPr>
-          <w:hyperlink w:anchor="_Toc511036941" w:history="1">
+          <w:hyperlink w:anchor="_Toc511307155" w:history="1">
             <w:r>
               <w:rPr>
                 <w:rStyle w:val="Hipervnculo"/>
                 <w:rFonts w:cs="Arial"/>
                 <w:noProof/>
               </w:rPr>
-              <w:t>11.1 Códigos Países:</w:t>
-            </w:r>
-            <w:r>
-              <w:rPr>
-                <w:noProof/>
-                <w:webHidden/>
+              <w:t>11.1</w:t>
+            </w:r>
+            <w:r>
+              <w:rPr>
+                <w:rFonts w:asciiTheme="minorHAnsi" w:eastAsiaTheme="minorEastAsia" w:hAnsiTheme="minorHAnsi"/>
+                <w:b w:val="0"/>
+                <w:noProof/>
+                <w:sz w:val="22"/>
+                <w:lang w:val="es-ES" w:eastAsia="es-ES"/>
               </w:rPr>
               <w:tab/>
             </w:r>
             <w:r>
               <w:rPr>
+                <w:rStyle w:val="Hipervnculo"/>
+                <w:rFonts w:cs="Arial"/>
+                <w:noProof/>
+              </w:rPr>
+              <w:t>Códigos Países:</w:t>
+            </w:r>
+            <w:r>
+              <w:rPr>
+                <w:noProof/>
+                <w:webHidden/>
+              </w:rPr>
+              <w:tab/>
+            </w:r>
+            <w:r>
+              <w:rPr>
                 <w:noProof/>
                 <w:webHidden/>
               </w:rPr>
@@ -4710,7 +4877,7 @@
                 <w:noProof/>
                 <w:webHidden/>
               </w:rPr>
-              <w:instrText xml:space="preserve"> PAGEREF _Toc511036941 \h </w:instrText>
+              <w:instrText xml:space="preserve"> PAGEREF _Toc511307155 \h </w:instrText>
             </w:r>
             <w:r>
               <w:rPr>
@@ -4730,7 +4897,7 @@
                 <w:noProof/>
                 <w:webHidden/>
               </w:rPr>
-              <w:t>29</w:t>
+              <w:t>30</w:t>
             </w:r>
             <w:r>
               <w:rPr>
@@ -4743,8 +4910,9 @@
         </w:p>
         <w:p>
           <w:pPr>
-            <w:pStyle w:val="TDC3"/>
+            <w:pStyle w:val="TDC2"/>
             <w:tabs>
+              <w:tab w:val="left" w:pos="880"/>
               <w:tab w:val="right" w:leader="dot" w:pos="9350"/>
             </w:tabs>
             <w:rPr>
@@ -4755,24 +4923,42 @@
               <w:lang w:val="es-ES" w:eastAsia="es-ES"/>
             </w:rPr>
           </w:pPr>
-          <w:hyperlink w:anchor="_Toc511036942" w:history="1">
+          <w:hyperlink w:anchor="_Toc511307156" w:history="1">
             <w:r>
               <w:rPr>
                 <w:rStyle w:val="Hipervnculo"/>
                 <w:rFonts w:cs="Arial"/>
                 <w:noProof/>
               </w:rPr>
-              <w:t>11.2 Códigos Representación Moneda:</w:t>
-            </w:r>
-            <w:r>
-              <w:rPr>
-                <w:noProof/>
-                <w:webHidden/>
+              <w:t>11.2</w:t>
+            </w:r>
+            <w:r>
+              <w:rPr>
+                <w:rFonts w:asciiTheme="minorHAnsi" w:eastAsiaTheme="minorEastAsia" w:hAnsiTheme="minorHAnsi"/>
+                <w:b w:val="0"/>
+                <w:noProof/>
+                <w:sz w:val="22"/>
+                <w:lang w:val="es-ES" w:eastAsia="es-ES"/>
               </w:rPr>
               <w:tab/>
             </w:r>
             <w:r>
               <w:rPr>
+                <w:rStyle w:val="Hipervnculo"/>
+                <w:rFonts w:cs="Arial"/>
+                <w:noProof/>
+              </w:rPr>
+              <w:t>Códigos Representación Moneda:</w:t>
+            </w:r>
+            <w:r>
+              <w:rPr>
+                <w:noProof/>
+                <w:webHidden/>
+              </w:rPr>
+              <w:tab/>
+            </w:r>
+            <w:r>
+              <w:rPr>
                 <w:noProof/>
                 <w:webHidden/>
               </w:rPr>
@@ -4783,7 +4969,7 @@
                 <w:noProof/>
                 <w:webHidden/>
               </w:rPr>
-              <w:instrText xml:space="preserve"> PAGEREF _Toc511036942 \h </w:instrText>
+              <w:instrText xml:space="preserve"> PAGEREF _Toc511307156 \h </w:instrText>
             </w:r>
             <w:r>
               <w:rPr>
@@ -4803,7 +4989,313 @@
                 <w:noProof/>
                 <w:webHidden/>
               </w:rPr>
-              <w:t>29</w:t>
+              <w:t>30</w:t>
+            </w:r>
+            <w:r>
+              <w:rPr>
+                <w:noProof/>
+                <w:webHidden/>
+              </w:rPr>
+              <w:fldChar w:fldCharType="end"/>
+            </w:r>
+          </w:hyperlink>
+        </w:p>
+        <w:p>
+          <w:pPr>
+            <w:pStyle w:val="TDC2"/>
+            <w:tabs>
+              <w:tab w:val="left" w:pos="880"/>
+              <w:tab w:val="right" w:leader="dot" w:pos="9350"/>
+            </w:tabs>
+            <w:rPr>
+              <w:rFonts w:asciiTheme="minorHAnsi" w:eastAsiaTheme="minorEastAsia" w:hAnsiTheme="minorHAnsi"/>
+              <w:b w:val="0"/>
+              <w:noProof/>
+              <w:sz w:val="22"/>
+              <w:lang w:val="es-ES" w:eastAsia="es-ES"/>
+            </w:rPr>
+          </w:pPr>
+          <w:hyperlink w:anchor="_Toc511307157" w:history="1">
+            <w:r>
+              <w:rPr>
+                <w:rStyle w:val="Hipervnculo"/>
+                <w:rFonts w:cs="Arial"/>
+                <w:noProof/>
+              </w:rPr>
+              <w:t>11.3</w:t>
+            </w:r>
+            <w:r>
+              <w:rPr>
+                <w:rFonts w:asciiTheme="minorHAnsi" w:eastAsiaTheme="minorEastAsia" w:hAnsiTheme="minorHAnsi"/>
+                <w:b w:val="0"/>
+                <w:noProof/>
+                <w:sz w:val="22"/>
+                <w:lang w:val="es-ES" w:eastAsia="es-ES"/>
+              </w:rPr>
+              <w:tab/>
+            </w:r>
+            <w:r>
+              <w:rPr>
+                <w:rStyle w:val="Hipervnculo"/>
+                <w:rFonts w:cs="Arial"/>
+                <w:noProof/>
+              </w:rPr>
+              <w:t xml:space="preserve">Códigos </w:t>
+            </w:r>
+            <w:r>
+              <w:rPr>
+                <w:rStyle w:val="Hipervnculo"/>
+                <w:noProof/>
+              </w:rPr>
+              <w:t>Concepto de Notas Crédito</w:t>
+            </w:r>
+            <w:r>
+              <w:rPr>
+                <w:rStyle w:val="Hipervnculo"/>
+                <w:rFonts w:cs="Arial"/>
+                <w:noProof/>
+              </w:rPr>
+              <w:t>:</w:t>
+            </w:r>
+            <w:r>
+              <w:rPr>
+                <w:noProof/>
+                <w:webHidden/>
+              </w:rPr>
+              <w:tab/>
+            </w:r>
+            <w:r>
+              <w:rPr>
+                <w:noProof/>
+                <w:webHidden/>
+              </w:rPr>
+              <w:fldChar w:fldCharType="begin"/>
+            </w:r>
+            <w:r>
+              <w:rPr>
+                <w:noProof/>
+                <w:webHidden/>
+              </w:rPr>
+              <w:instrText xml:space="preserve"> PAGEREF _Toc511307157 \h </w:instrText>
+            </w:r>
+            <w:r>
+              <w:rPr>
+                <w:noProof/>
+                <w:webHidden/>
+              </w:rPr>
+            </w:r>
+            <w:r>
+              <w:rPr>
+                <w:noProof/>
+                <w:webHidden/>
+              </w:rPr>
+              <w:fldChar w:fldCharType="separate"/>
+            </w:r>
+            <w:r>
+              <w:rPr>
+                <w:noProof/>
+                <w:webHidden/>
+              </w:rPr>
+              <w:t>30</w:t>
+            </w:r>
+            <w:r>
+              <w:rPr>
+                <w:noProof/>
+                <w:webHidden/>
+              </w:rPr>
+              <w:fldChar w:fldCharType="end"/>
+            </w:r>
+          </w:hyperlink>
+        </w:p>
+        <w:p>
+          <w:pPr>
+            <w:pStyle w:val="TDC2"/>
+            <w:tabs>
+              <w:tab w:val="left" w:pos="880"/>
+              <w:tab w:val="right" w:leader="dot" w:pos="9350"/>
+            </w:tabs>
+            <w:rPr>
+              <w:rFonts w:asciiTheme="minorHAnsi" w:eastAsiaTheme="minorEastAsia" w:hAnsiTheme="minorHAnsi"/>
+              <w:b w:val="0"/>
+              <w:noProof/>
+              <w:sz w:val="22"/>
+              <w:lang w:val="es-ES" w:eastAsia="es-ES"/>
+            </w:rPr>
+          </w:pPr>
+          <w:hyperlink w:anchor="_Toc511307158" w:history="1">
+            <w:r>
+              <w:rPr>
+                <w:rStyle w:val="Hipervnculo"/>
+                <w:rFonts w:cs="Arial"/>
+                <w:noProof/>
+              </w:rPr>
+              <w:t>11.4</w:t>
+            </w:r>
+            <w:r>
+              <w:rPr>
+                <w:rFonts w:asciiTheme="minorHAnsi" w:eastAsiaTheme="minorEastAsia" w:hAnsiTheme="minorHAnsi"/>
+                <w:b w:val="0"/>
+                <w:noProof/>
+                <w:sz w:val="22"/>
+                <w:lang w:val="es-ES" w:eastAsia="es-ES"/>
+              </w:rPr>
+              <w:tab/>
+            </w:r>
+            <w:r>
+              <w:rPr>
+                <w:rStyle w:val="Hipervnculo"/>
+                <w:rFonts w:cs="Arial"/>
+                <w:noProof/>
+              </w:rPr>
+              <w:t xml:space="preserve">Códigos </w:t>
+            </w:r>
+            <w:r>
+              <w:rPr>
+                <w:rStyle w:val="Hipervnculo"/>
+                <w:noProof/>
+              </w:rPr>
+              <w:t>Concepto de Notas Débito</w:t>
+            </w:r>
+            <w:r>
+              <w:rPr>
+                <w:rStyle w:val="Hipervnculo"/>
+                <w:rFonts w:cs="Arial"/>
+                <w:noProof/>
+              </w:rPr>
+              <w:t>:</w:t>
+            </w:r>
+            <w:r>
+              <w:rPr>
+                <w:noProof/>
+                <w:webHidden/>
+              </w:rPr>
+              <w:tab/>
+            </w:r>
+            <w:r>
+              <w:rPr>
+                <w:noProof/>
+                <w:webHidden/>
+              </w:rPr>
+              <w:fldChar w:fldCharType="begin"/>
+            </w:r>
+            <w:r>
+              <w:rPr>
+                <w:noProof/>
+                <w:webHidden/>
+              </w:rPr>
+              <w:instrText xml:space="preserve"> PAGEREF _Toc511307158 \h </w:instrText>
+            </w:r>
+            <w:r>
+              <w:rPr>
+                <w:noProof/>
+                <w:webHidden/>
+              </w:rPr>
+            </w:r>
+            <w:r>
+              <w:rPr>
+                <w:noProof/>
+                <w:webHidden/>
+              </w:rPr>
+              <w:fldChar w:fldCharType="separate"/>
+            </w:r>
+            <w:r>
+              <w:rPr>
+                <w:noProof/>
+                <w:webHidden/>
+              </w:rPr>
+              <w:t>30</w:t>
+            </w:r>
+            <w:r>
+              <w:rPr>
+                <w:noProof/>
+                <w:webHidden/>
+              </w:rPr>
+              <w:fldChar w:fldCharType="end"/>
+            </w:r>
+          </w:hyperlink>
+        </w:p>
+        <w:p>
+          <w:pPr>
+            <w:pStyle w:val="TDC2"/>
+            <w:tabs>
+              <w:tab w:val="left" w:pos="880"/>
+              <w:tab w:val="right" w:leader="dot" w:pos="9350"/>
+            </w:tabs>
+            <w:rPr>
+              <w:rFonts w:asciiTheme="minorHAnsi" w:eastAsiaTheme="minorEastAsia" w:hAnsiTheme="minorHAnsi"/>
+              <w:b w:val="0"/>
+              <w:noProof/>
+              <w:sz w:val="22"/>
+              <w:lang w:val="es-ES" w:eastAsia="es-ES"/>
+            </w:rPr>
+          </w:pPr>
+          <w:hyperlink w:anchor="_Toc511307159" w:history="1">
+            <w:r>
+              <w:rPr>
+                <w:rStyle w:val="Hipervnculo"/>
+                <w:rFonts w:cs="Arial"/>
+                <w:noProof/>
+              </w:rPr>
+              <w:t>11.5</w:t>
+            </w:r>
+            <w:r>
+              <w:rPr>
+                <w:rFonts w:asciiTheme="minorHAnsi" w:eastAsiaTheme="minorEastAsia" w:hAnsiTheme="minorHAnsi"/>
+                <w:b w:val="0"/>
+                <w:noProof/>
+                <w:sz w:val="22"/>
+                <w:lang w:val="es-ES" w:eastAsia="es-ES"/>
+              </w:rPr>
+              <w:tab/>
+            </w:r>
+            <w:r>
+              <w:rPr>
+                <w:rStyle w:val="Hipervnculo"/>
+                <w:rFonts w:cs="Arial"/>
+                <w:noProof/>
+              </w:rPr>
+              <w:t>Códigos Procesos Documento Respuesta:</w:t>
+            </w:r>
+            <w:r>
+              <w:rPr>
+                <w:noProof/>
+                <w:webHidden/>
+              </w:rPr>
+              <w:tab/>
+            </w:r>
+            <w:r>
+              <w:rPr>
+                <w:noProof/>
+                <w:webHidden/>
+              </w:rPr>
+              <w:fldChar w:fldCharType="begin"/>
+            </w:r>
+            <w:r>
+              <w:rPr>
+                <w:noProof/>
+                <w:webHidden/>
+              </w:rPr>
+              <w:instrText xml:space="preserve"> PAGEREF _Toc511307159 \h </w:instrText>
+            </w:r>
+            <w:r>
+              <w:rPr>
+                <w:noProof/>
+                <w:webHidden/>
+              </w:rPr>
+            </w:r>
+            <w:r>
+              <w:rPr>
+                <w:noProof/>
+                <w:webHidden/>
+              </w:rPr>
+              <w:fldChar w:fldCharType="separate"/>
+            </w:r>
+            <w:r>
+              <w:rPr>
+                <w:noProof/>
+                <w:webHidden/>
+              </w:rPr>
+              <w:t>30</w:t>
             </w:r>
             <w:r>
               <w:rPr>
@@ -4879,6 +5371,7 @@
           <w:sz w:val="20"/>
           <w:szCs w:val="20"/>
         </w:rPr>
+        <w:lastRenderedPageBreak/>
         <w:br w:type="page"/>
       </w:r>
     </w:p>
@@ -4909,8 +5402,8 @@
           <w:szCs w:val="20"/>
         </w:rPr>
       </w:pPr>
-      <w:bookmarkStart w:id="1" w:name="_Toc511036901"/>
-      <w:bookmarkStart w:id="2" w:name="_Toc497813396"/>
+      <w:bookmarkStart w:id="1" w:name="_Toc497813396"/>
+      <w:bookmarkStart w:id="2" w:name="_Toc511307115"/>
       <w:r>
         <w:rPr>
           <w:rFonts w:ascii="Arial" w:hAnsi="Arial" w:cs="Arial"/>
@@ -4921,7 +5414,7 @@
         </w:rPr>
         <w:t>TABLA DE CAMBIOS</w:t>
       </w:r>
-      <w:bookmarkEnd w:id="1"/>
+      <w:bookmarkEnd w:id="2"/>
     </w:p>
     <w:p/>
     <w:tbl>
@@ -4945,8 +5438,14 @@
           <w:p>
             <w:pPr>
               <w:jc w:val="center"/>
-            </w:pPr>
-            <w:r>
+              <w:rPr>
+                <w:b/>
+              </w:rPr>
+            </w:pPr>
+            <w:r>
+              <w:rPr>
+                <w:b/>
+              </w:rPr>
               <w:t>Versión</w:t>
             </w:r>
           </w:p>
@@ -4958,8 +5457,14 @@
           <w:p>
             <w:pPr>
               <w:jc w:val="center"/>
-            </w:pPr>
-            <w:r>
+              <w:rPr>
+                <w:b/>
+              </w:rPr>
+            </w:pPr>
+            <w:r>
+              <w:rPr>
+                <w:b/>
+              </w:rPr>
               <w:t>Fecha Aprobación</w:t>
             </w:r>
           </w:p>
@@ -4971,14 +5476,26 @@
           <w:p>
             <w:pPr>
               <w:jc w:val="center"/>
-            </w:pPr>
-            <w:r>
+              <w:rPr>
+                <w:b/>
+              </w:rPr>
+            </w:pPr>
+            <w:r>
+              <w:rPr>
+                <w:b/>
+              </w:rPr>
               <w:t>Descripción de</w:t>
             </w:r>
             <w:r>
+              <w:rPr>
+                <w:b/>
+              </w:rPr>
               <w:t>l</w:t>
             </w:r>
             <w:r>
+              <w:rPr>
+                <w:b/>
+              </w:rPr>
               <w:t xml:space="preserve"> Cambio</w:t>
             </w:r>
           </w:p>
@@ -4990,14 +5507,26 @@
           <w:p>
             <w:pPr>
               <w:jc w:val="center"/>
-            </w:pPr>
-            <w:r>
+              <w:rPr>
+                <w:b/>
+              </w:rPr>
+            </w:pPr>
+            <w:r>
+              <w:rPr>
+                <w:b/>
+              </w:rPr>
               <w:t>Impacto de</w:t>
             </w:r>
             <w:r>
+              <w:rPr>
+                <w:b/>
+              </w:rPr>
               <w:t>l</w:t>
             </w:r>
             <w:r>
+              <w:rPr>
+                <w:b/>
+              </w:rPr>
               <w:t xml:space="preserve"> Cambio</w:t>
             </w:r>
           </w:p>
@@ -5009,8 +5538,14 @@
           <w:p>
             <w:pPr>
               <w:jc w:val="center"/>
-            </w:pPr>
-            <w:r>
+              <w:rPr>
+                <w:b/>
+              </w:rPr>
+            </w:pPr>
+            <w:r>
+              <w:rPr>
+                <w:b/>
+              </w:rPr>
               <w:t>Ruta</w:t>
             </w:r>
           </w:p>
@@ -5448,6 +5983,346 @@
           </w:p>
         </w:tc>
       </w:tr>
+      <w:tr>
+        <w:tc>
+          <w:tcPr>
+            <w:tcW w:w="1271" w:type="dxa"/>
+          </w:tcPr>
+          <w:p>
+            <w:pPr>
+              <w:jc w:val="center"/>
+            </w:pPr>
+            <w:r>
+              <w:t>2018.2</w:t>
+            </w:r>
+          </w:p>
+        </w:tc>
+        <w:tc>
+          <w:tcPr>
+            <w:tcW w:w="1559" w:type="dxa"/>
+          </w:tcPr>
+          <w:p>
+            <w:pPr>
+              <w:jc w:val="center"/>
+            </w:pPr>
+            <w:r>
+              <w:t>2018-04-10</w:t>
+            </w:r>
+          </w:p>
+        </w:tc>
+        <w:tc>
+          <w:tcPr>
+            <w:tcW w:w="2780" w:type="dxa"/>
+          </w:tcPr>
+          <w:p>
+            <w:pPr>
+              <w:jc w:val="center"/>
+            </w:pPr>
+            <w:r>
+              <w:t xml:space="preserve">Se agrega Tabla de </w:t>
+            </w:r>
+            <w:proofErr w:type="spellStart"/>
+            <w:r>
+              <w:t>conceptode</w:t>
+            </w:r>
+            <w:proofErr w:type="spellEnd"/>
+            <w:r>
+              <w:t xml:space="preserve"> Nota Crédito</w:t>
+            </w:r>
+          </w:p>
+        </w:tc>
+        <w:tc>
+          <w:tcPr>
+            <w:tcW w:w="1870" w:type="dxa"/>
+          </w:tcPr>
+          <w:p>
+            <w:pPr>
+              <w:jc w:val="center"/>
+            </w:pPr>
+            <w:r>
+              <w:t>Manual Técnico</w:t>
+            </w:r>
+          </w:p>
+        </w:tc>
+        <w:tc>
+          <w:tcPr>
+            <w:tcW w:w="1870" w:type="dxa"/>
+          </w:tcPr>
+          <w:p>
+            <w:pPr>
+              <w:jc w:val="center"/>
+            </w:pPr>
+          </w:p>
+        </w:tc>
+      </w:tr>
+      <w:tr>
+        <w:tc>
+          <w:tcPr>
+            <w:tcW w:w="1271" w:type="dxa"/>
+          </w:tcPr>
+          <w:p>
+            <w:pPr>
+              <w:jc w:val="center"/>
+            </w:pPr>
+            <w:r>
+              <w:t>2018.2</w:t>
+            </w:r>
+          </w:p>
+        </w:tc>
+        <w:tc>
+          <w:tcPr>
+            <w:tcW w:w="1559" w:type="dxa"/>
+          </w:tcPr>
+          <w:p>
+            <w:pPr>
+              <w:jc w:val="center"/>
+            </w:pPr>
+            <w:r>
+              <w:t>2018-04-10</w:t>
+            </w:r>
+          </w:p>
+        </w:tc>
+        <w:tc>
+          <w:tcPr>
+            <w:tcW w:w="2780" w:type="dxa"/>
+          </w:tcPr>
+          <w:p>
+            <w:pPr>
+              <w:jc w:val="center"/>
+            </w:pPr>
+            <w:r>
+              <w:t xml:space="preserve">Se agrega Tabla de </w:t>
+            </w:r>
+            <w:r>
+              <w:t>Procesos Documento Respuesta</w:t>
+            </w:r>
+          </w:p>
+        </w:tc>
+        <w:tc>
+          <w:tcPr>
+            <w:tcW w:w="1870" w:type="dxa"/>
+          </w:tcPr>
+          <w:p>
+            <w:pPr>
+              <w:jc w:val="center"/>
+            </w:pPr>
+            <w:r>
+              <w:t>Manual Técnico</w:t>
+            </w:r>
+          </w:p>
+        </w:tc>
+        <w:tc>
+          <w:tcPr>
+            <w:tcW w:w="1870" w:type="dxa"/>
+          </w:tcPr>
+          <w:p>
+            <w:pPr>
+              <w:jc w:val="center"/>
+            </w:pPr>
+          </w:p>
+        </w:tc>
+      </w:tr>
+      <w:tr>
+        <w:tc>
+          <w:tcPr>
+            <w:tcW w:w="1271" w:type="dxa"/>
+          </w:tcPr>
+          <w:p>
+            <w:pPr>
+              <w:jc w:val="center"/>
+            </w:pPr>
+            <w:r>
+              <w:t>2018.2</w:t>
+            </w:r>
+          </w:p>
+        </w:tc>
+        <w:tc>
+          <w:tcPr>
+            <w:tcW w:w="1559" w:type="dxa"/>
+          </w:tcPr>
+          <w:p>
+            <w:pPr>
+              <w:jc w:val="center"/>
+            </w:pPr>
+            <w:r>
+              <w:t>2018-04-12</w:t>
+            </w:r>
+          </w:p>
+        </w:tc>
+        <w:tc>
+          <w:tcPr>
+            <w:tcW w:w="2780" w:type="dxa"/>
+          </w:tcPr>
+          <w:p>
+            <w:pPr>
+              <w:jc w:val="center"/>
+            </w:pPr>
+            <w:r>
+              <w:t xml:space="preserve">Se agrega Propiedad Fecha Vence y se actualiza </w:t>
+            </w:r>
+            <w:proofErr w:type="spellStart"/>
+            <w:r>
+              <w:t>NumeroResolucion</w:t>
+            </w:r>
+            <w:proofErr w:type="spellEnd"/>
+          </w:p>
+        </w:tc>
+        <w:tc>
+          <w:tcPr>
+            <w:tcW w:w="1870" w:type="dxa"/>
+          </w:tcPr>
+          <w:p>
+            <w:pPr>
+              <w:jc w:val="center"/>
+            </w:pPr>
+            <w:r>
+              <w:t>Objeto Factura</w:t>
+            </w:r>
+          </w:p>
+        </w:tc>
+        <w:tc>
+          <w:tcPr>
+            <w:tcW w:w="1870" w:type="dxa"/>
+          </w:tcPr>
+          <w:p>
+            <w:pPr>
+              <w:jc w:val="center"/>
+            </w:pPr>
+            <w:hyperlink w:anchor="_Factura" w:history="1">
+              <w:r>
+                <w:rPr>
+                  <w:rStyle w:val="Hipervnculo"/>
+                </w:rPr>
+                <w:t>7. OBJETOS – 7.1 Relacionados con Peticiones – 7.1.</w:t>
+              </w:r>
+              <w:r>
+                <w:rPr>
+                  <w:rStyle w:val="Hipervnculo"/>
+                </w:rPr>
+                <w:t>1</w:t>
+              </w:r>
+              <w:r>
+                <w:rPr>
+                  <w:rStyle w:val="Hipervnculo"/>
+                </w:rPr>
+                <w:t xml:space="preserve"> </w:t>
+              </w:r>
+            </w:hyperlink>
+            <w:r>
+              <w:rPr>
+                <w:rStyle w:val="Hipervnculo"/>
+              </w:rPr>
+              <w:t>Factura</w:t>
+            </w:r>
+          </w:p>
+        </w:tc>
+      </w:tr>
+      <w:tr>
+        <w:tc>
+          <w:tcPr>
+            <w:tcW w:w="1271" w:type="dxa"/>
+          </w:tcPr>
+          <w:p>
+            <w:pPr>
+              <w:jc w:val="center"/>
+            </w:pPr>
+            <w:r>
+              <w:t>2018.2</w:t>
+            </w:r>
+          </w:p>
+        </w:tc>
+        <w:tc>
+          <w:tcPr>
+            <w:tcW w:w="1559" w:type="dxa"/>
+          </w:tcPr>
+          <w:p>
+            <w:pPr>
+              <w:jc w:val="center"/>
+            </w:pPr>
+            <w:r>
+              <w:t>2018-04-12</w:t>
+            </w:r>
+          </w:p>
+        </w:tc>
+        <w:tc>
+          <w:tcPr>
+            <w:tcW w:w="2780" w:type="dxa"/>
+          </w:tcPr>
+          <w:p>
+            <w:pPr>
+              <w:jc w:val="center"/>
+            </w:pPr>
+            <w:r>
+              <w:t xml:space="preserve">Se agrega Propiedad de </w:t>
+            </w:r>
+            <w:proofErr w:type="spellStart"/>
+            <w:r>
+              <w:rPr>
+                <w:highlight w:val="white"/>
+              </w:rPr>
+              <w:t>ValorReteIca</w:t>
+            </w:r>
+            <w:proofErr w:type="spellEnd"/>
+            <w:r>
+              <w:t xml:space="preserve"> </w:t>
+            </w:r>
+          </w:p>
+        </w:tc>
+        <w:tc>
+          <w:tcPr>
+            <w:tcW w:w="1870" w:type="dxa"/>
+          </w:tcPr>
+          <w:p>
+            <w:pPr>
+              <w:jc w:val="center"/>
+            </w:pPr>
+            <w:r>
+              <w:t xml:space="preserve">Objeto Nota </w:t>
+            </w:r>
+            <w:proofErr w:type="spellStart"/>
+            <w:r>
+              <w:t>Credito</w:t>
+            </w:r>
+            <w:proofErr w:type="spellEnd"/>
+          </w:p>
+        </w:tc>
+        <w:tc>
+          <w:tcPr>
+            <w:tcW w:w="1870" w:type="dxa"/>
+          </w:tcPr>
+          <w:p>
+            <w:pPr>
+              <w:jc w:val="center"/>
+            </w:pPr>
+            <w:hyperlink w:anchor="_Nota_Crédito" w:history="1">
+              <w:r>
+                <w:rPr>
+                  <w:rStyle w:val="Hipervnculo"/>
+                </w:rPr>
+                <w:t>7. OBJETOS – 7.1 Relacionados con Peticiones – 7.1.</w:t>
+              </w:r>
+              <w:r>
+                <w:rPr>
+                  <w:rStyle w:val="Hipervnculo"/>
+                </w:rPr>
+                <w:t>2</w:t>
+              </w:r>
+              <w:r>
+                <w:rPr>
+                  <w:rStyle w:val="Hipervnculo"/>
+                </w:rPr>
+                <w:t xml:space="preserve"> </w:t>
+              </w:r>
+            </w:hyperlink>
+            <w:r>
+              <w:rPr>
+                <w:rStyle w:val="Hipervnculo"/>
+              </w:rPr>
+              <w:t>Nota Crédito</w:t>
+            </w:r>
+          </w:p>
+        </w:tc>
+      </w:tr>
     </w:tbl>
     <w:p/>
     <w:p/>
@@ -5469,7 +6344,7 @@
           <w:szCs w:val="20"/>
         </w:rPr>
       </w:pPr>
-      <w:bookmarkStart w:id="3" w:name="_Toc511036902"/>
+      <w:bookmarkStart w:id="3" w:name="_Toc511307116"/>
       <w:r>
         <w:rPr>
           <w:rFonts w:ascii="Arial" w:hAnsi="Arial" w:cs="Arial"/>
@@ -5598,7 +6473,7 @@
           <w:szCs w:val="20"/>
         </w:rPr>
       </w:pPr>
-      <w:bookmarkStart w:id="4" w:name="_Toc511036903"/>
+      <w:bookmarkStart w:id="4" w:name="_Toc511307117"/>
       <w:r>
         <w:rPr>
           <w:rFonts w:ascii="Arial" w:hAnsi="Arial" w:cs="Arial"/>
@@ -5607,10 +6482,9 @@
           <w:sz w:val="20"/>
           <w:szCs w:val="20"/>
         </w:rPr>
-        <w:lastRenderedPageBreak/>
         <w:t>GENERALIDADES</w:t>
       </w:r>
-      <w:bookmarkEnd w:id="2"/>
+      <w:bookmarkEnd w:id="1"/>
       <w:bookmarkEnd w:id="4"/>
     </w:p>
     <w:p>
@@ -5937,7 +6811,7 @@
         </w:rPr>
       </w:pPr>
       <w:bookmarkStart w:id="5" w:name="_Toc497813397"/>
-      <w:bookmarkStart w:id="6" w:name="_Toc511036904"/>
+      <w:bookmarkStart w:id="6" w:name="_Toc511307118"/>
       <w:r>
         <w:rPr>
           <w:rFonts w:cs="Arial"/>
@@ -6184,7 +7058,7 @@
         </w:rPr>
       </w:pPr>
       <w:bookmarkStart w:id="7" w:name="_Toc497813399"/>
-      <w:bookmarkStart w:id="8" w:name="_Toc511036905"/>
+      <w:bookmarkStart w:id="8" w:name="_Toc511307119"/>
       <w:r>
         <w:rPr>
           <w:rFonts w:ascii="Arial" w:hAnsi="Arial" w:cs="Arial"/>
@@ -6225,7 +7099,7 @@
         </w:rPr>
       </w:pPr>
       <w:bookmarkStart w:id="9" w:name="_Toc497813400"/>
-      <w:bookmarkStart w:id="10" w:name="_Toc511036906"/>
+      <w:bookmarkStart w:id="10" w:name="_Toc511307120"/>
       <w:r>
         <w:rPr>
           <w:rFonts w:cs="Arial"/>
@@ -6404,7 +7278,7 @@
         </w:rPr>
       </w:pPr>
       <w:bookmarkStart w:id="11" w:name="_Toc497813401"/>
-      <w:bookmarkStart w:id="12" w:name="_Toc511036907"/>
+      <w:bookmarkStart w:id="12" w:name="_Toc511307121"/>
       <w:r>
         <w:rPr>
           <w:rFonts w:cs="Arial"/>
@@ -7024,8 +7898,8 @@
         </w:rPr>
       </w:pPr>
       <w:bookmarkStart w:id="16" w:name="_Toc497813402"/>
-      <w:bookmarkStart w:id="17" w:name="_Toc511036908"/>
-      <w:bookmarkStart w:id="18" w:name="GeneralidadesServiciosWeb"/>
+      <w:bookmarkStart w:id="17" w:name="GeneralidadesServiciosWeb"/>
+      <w:bookmarkStart w:id="18" w:name="_Toc511307122"/>
       <w:r>
         <w:rPr>
           <w:rFonts w:ascii="Arial" w:hAnsi="Arial" w:cs="Arial"/>
@@ -7038,9 +7912,9 @@
         <w:t>GENERALIDADES DE LOS SERVICIOS WEB</w:t>
       </w:r>
       <w:bookmarkEnd w:id="16"/>
-      <w:bookmarkEnd w:id="17"/>
+      <w:bookmarkEnd w:id="18"/>
     </w:p>
-    <w:bookmarkEnd w:id="18"/>
+    <w:bookmarkEnd w:id="17"/>
     <w:p>
       <w:pPr>
         <w:autoSpaceDE w:val="0"/>
@@ -7073,9 +7947,9 @@
         </w:rPr>
       </w:pPr>
       <w:bookmarkStart w:id="19" w:name="_Autenticación"/>
-      <w:bookmarkStart w:id="20" w:name="_Toc511036909"/>
-      <w:bookmarkStart w:id="21" w:name="_Toc497813404"/>
-      <w:bookmarkStart w:id="22" w:name="Autenticacion"/>
+      <w:bookmarkStart w:id="20" w:name="_Toc497813404"/>
+      <w:bookmarkStart w:id="21" w:name="Autenticacion"/>
+      <w:bookmarkStart w:id="22" w:name="_Toc511307123"/>
       <w:bookmarkEnd w:id="19"/>
       <w:r>
         <w:rPr>
@@ -7084,7 +7958,7 @@
         </w:rPr>
         <w:t>Autenticación</w:t>
       </w:r>
-      <w:bookmarkEnd w:id="20"/>
+      <w:bookmarkEnd w:id="22"/>
     </w:p>
     <w:p>
       <w:pPr>
@@ -7313,8 +8187,8 @@
         </w:rPr>
         <w:t>= 4d44203b44ccc3fa67f1548dae4e050618a5b263</w:t>
       </w:r>
+      <w:bookmarkEnd w:id="20"/>
       <w:bookmarkEnd w:id="21"/>
-      <w:bookmarkEnd w:id="22"/>
     </w:p>
     <w:p>
       <w:pPr>
@@ -7350,7 +8224,7 @@
           <w:szCs w:val="20"/>
         </w:rPr>
       </w:pPr>
-      <w:bookmarkStart w:id="23" w:name="_Toc511036910"/>
+      <w:bookmarkStart w:id="23" w:name="_Toc511307124"/>
       <w:r>
         <w:rPr>
           <w:rFonts w:ascii="Arial" w:hAnsi="Arial" w:cs="Arial"/>
@@ -7392,7 +8266,7 @@
           <w:rFonts w:cs="Arial"/>
         </w:rPr>
       </w:pPr>
-      <w:bookmarkStart w:id="24" w:name="_Toc511036911"/>
+      <w:bookmarkStart w:id="24" w:name="_Toc511307125"/>
       <w:r>
         <w:rPr>
           <w:rFonts w:cs="Arial"/>
@@ -7542,7 +8416,7 @@
         </w:rPr>
       </w:pPr>
       <w:bookmarkStart w:id="25" w:name="_Metodo_Web:_Crear"/>
-      <w:bookmarkStart w:id="26" w:name="_Toc511036912"/>
+      <w:bookmarkStart w:id="26" w:name="_Toc511307126"/>
       <w:bookmarkEnd w:id="25"/>
       <w:proofErr w:type="spellStart"/>
       <w:r>
@@ -8128,7 +9002,7 @@
         </w:rPr>
       </w:pPr>
       <w:bookmarkStart w:id="27" w:name="_Metodo_Web:_Crear_1"/>
-      <w:bookmarkStart w:id="28" w:name="_Toc511036913"/>
+      <w:bookmarkStart w:id="28" w:name="_Toc511307127"/>
       <w:bookmarkEnd w:id="27"/>
       <w:proofErr w:type="spellStart"/>
       <w:r>
@@ -8598,7 +9472,7 @@
         </w:rPr>
       </w:pPr>
       <w:bookmarkStart w:id="29" w:name="_Metodo_Web:_Crear_2"/>
-      <w:bookmarkStart w:id="30" w:name="_Toc511036914"/>
+      <w:bookmarkStart w:id="30" w:name="_Toc511307128"/>
       <w:bookmarkEnd w:id="29"/>
       <w:proofErr w:type="spellStart"/>
       <w:r>
@@ -9065,7 +9939,7 @@
         </w:rPr>
       </w:pPr>
       <w:bookmarkStart w:id="31" w:name="_Metodo_Web:_Crear_3"/>
-      <w:bookmarkStart w:id="32" w:name="_Toc511036915"/>
+      <w:bookmarkStart w:id="32" w:name="_Toc511307129"/>
       <w:bookmarkEnd w:id="31"/>
       <w:proofErr w:type="spellStart"/>
       <w:r>
@@ -9467,26 +10341,16 @@
             <w:r>
               <w:t xml:space="preserve">Ver objeto: </w:t>
             </w:r>
-            <w:r>
-              <w:fldChar w:fldCharType="begin"/>
-            </w:r>
-            <w:r>
-              <w:instrText xml:space="preserve"> HYPERLINK  \l "_Documento_Archivo" </w:instrText>
-            </w:r>
-            <w:r>
-              <w:fldChar w:fldCharType="separate"/>
-            </w:r>
-            <w:proofErr w:type="spellStart"/>
-            <w:r>
-              <w:rPr>
-                <w:rStyle w:val="Hipervnculo"/>
-              </w:rPr>
-              <w:t>DocumentoArchivo</w:t>
-            </w:r>
-            <w:proofErr w:type="spellEnd"/>
-            <w:r>
-              <w:fldChar w:fldCharType="end"/>
-            </w:r>
+            <w:hyperlink w:anchor="_Documento_Archivo" w:history="1">
+              <w:proofErr w:type="spellStart"/>
+              <w:r>
+                <w:rPr>
+                  <w:rStyle w:val="Hipervnculo"/>
+                </w:rPr>
+                <w:t>DocumentoArchivo</w:t>
+              </w:r>
+              <w:proofErr w:type="spellEnd"/>
+            </w:hyperlink>
           </w:p>
         </w:tc>
       </w:tr>
@@ -9576,7 +10440,7 @@
         </w:rPr>
       </w:pPr>
       <w:bookmarkStart w:id="33" w:name="_Servicios_Web:_Consulta"/>
-      <w:bookmarkStart w:id="34" w:name="_Toc511036916"/>
+      <w:bookmarkStart w:id="34" w:name="_Toc511307130"/>
       <w:bookmarkEnd w:id="33"/>
       <w:r>
         <w:rPr>
@@ -9694,7 +10558,7 @@
         </w:rPr>
       </w:pPr>
       <w:bookmarkStart w:id="35" w:name="_Metodo_Web:_Obtener"/>
-      <w:bookmarkStart w:id="36" w:name="_Toc511036917"/>
+      <w:bookmarkStart w:id="36" w:name="_Toc511307131"/>
       <w:bookmarkEnd w:id="35"/>
       <w:proofErr w:type="spellStart"/>
       <w:r>
@@ -10468,7 +11332,7 @@
           <w:rFonts w:cs="Arial"/>
         </w:rPr>
       </w:pPr>
-      <w:bookmarkStart w:id="37" w:name="_Toc511036918"/>
+      <w:bookmarkStart w:id="37" w:name="_Toc511307132"/>
       <w:proofErr w:type="spellStart"/>
       <w:r>
         <w:rPr>
@@ -11154,7 +12018,7 @@
           <w:rFonts w:cs="Arial"/>
         </w:rPr>
       </w:pPr>
-      <w:bookmarkStart w:id="38" w:name="_Toc511036919"/>
+      <w:bookmarkStart w:id="38" w:name="_Toc511307133"/>
       <w:proofErr w:type="spellStart"/>
       <w:r>
         <w:rPr>
@@ -11913,7 +12777,7 @@
         </w:rPr>
       </w:pPr>
       <w:bookmarkStart w:id="39" w:name="_Servicio_Web:_Consulta"/>
-      <w:bookmarkStart w:id="40" w:name="_Toc511036920"/>
+      <w:bookmarkStart w:id="40" w:name="_Toc511307134"/>
       <w:bookmarkEnd w:id="39"/>
       <w:r>
         <w:rPr>
@@ -11954,7 +12818,7 @@
           <w:rFonts w:cs="Arial"/>
         </w:rPr>
       </w:pPr>
-      <w:bookmarkStart w:id="41" w:name="_Toc511036921"/>
+      <w:bookmarkStart w:id="41" w:name="_Toc511307135"/>
       <w:proofErr w:type="spellStart"/>
       <w:r>
         <w:rPr>
@@ -12509,7 +13373,7 @@
         </w:rPr>
       </w:pPr>
       <w:bookmarkStart w:id="42" w:name="_Toc507412340"/>
-      <w:bookmarkStart w:id="43" w:name="_Toc511036922"/>
+      <w:bookmarkStart w:id="43" w:name="_Toc511307136"/>
       <w:r>
         <w:rPr>
           <w:rFonts w:ascii="Arial" w:hAnsi="Arial" w:cs="Arial"/>
@@ -12546,8 +13410,8 @@
           <w:szCs w:val="20"/>
         </w:rPr>
       </w:pPr>
-      <w:bookmarkStart w:id="44" w:name="_Toc511036923"/>
-      <w:bookmarkStart w:id="45" w:name="_Toc507412341"/>
+      <w:bookmarkStart w:id="44" w:name="_Toc507412341"/>
+      <w:bookmarkStart w:id="45" w:name="_Toc511307137"/>
       <w:r>
         <w:rPr>
           <w:rFonts w:cs="Arial"/>
@@ -12555,7 +13419,7 @@
         </w:rPr>
         <w:t>Relacionados con Peticiones</w:t>
       </w:r>
-      <w:bookmarkEnd w:id="44"/>
+      <w:bookmarkEnd w:id="45"/>
     </w:p>
     <w:p>
       <w:pPr>
@@ -12591,16 +13455,18 @@
         </w:rPr>
       </w:pPr>
       <w:bookmarkStart w:id="46" w:name="_6.1.1_Factura"/>
-      <w:bookmarkStart w:id="47" w:name="_Toc511036924"/>
-      <w:bookmarkStart w:id="48" w:name="_Toc507412342"/>
+      <w:bookmarkStart w:id="47" w:name="_Toc507412342"/>
+      <w:bookmarkStart w:id="48" w:name="_Factura"/>
+      <w:bookmarkStart w:id="49" w:name="_Toc511307138"/>
       <w:bookmarkEnd w:id="46"/>
+      <w:bookmarkEnd w:id="48"/>
       <w:r>
         <w:rPr>
           <w:rFonts w:cs="Arial"/>
         </w:rPr>
         <w:t>Factura</w:t>
       </w:r>
-      <w:bookmarkEnd w:id="47"/>
+      <w:bookmarkEnd w:id="49"/>
     </w:p>
     <w:p>
       <w:pPr>
@@ -12968,7 +13834,30 @@
               <w:jc w:val="both"/>
             </w:pPr>
             <w:r>
-              <w:t>Número de Resolución del documento asignado por la DIAN.</w:t>
+              <w:t>Número</w:t>
+            </w:r>
+            <w:r>
+              <w:t xml:space="preserve"> de la Factura</w:t>
+            </w:r>
+            <w:r>
+              <w:t xml:space="preserve"> </w:t>
+            </w:r>
+            <w:r>
+              <w:t xml:space="preserve">según </w:t>
+            </w:r>
+            <w:proofErr w:type="spellStart"/>
+            <w:r>
+              <w:t>Resolucion</w:t>
+            </w:r>
+            <w:proofErr w:type="spellEnd"/>
+            <w:r>
+              <w:t xml:space="preserve"> </w:t>
+            </w:r>
+            <w:r>
+              <w:t>de</w:t>
+            </w:r>
+            <w:r>
+              <w:t xml:space="preserve"> la DIAN.</w:t>
             </w:r>
           </w:p>
         </w:tc>
@@ -13034,7 +13923,21 @@
               <w:jc w:val="both"/>
             </w:pPr>
             <w:r>
-              <w:t>Número de Resolución del documento</w:t>
+              <w:t xml:space="preserve">Número de Resolución del </w:t>
+            </w:r>
+            <w:r>
+              <w:t xml:space="preserve">Facturador </w:t>
+            </w:r>
+            <w:proofErr w:type="spellStart"/>
+            <w:r>
+              <w:t>Electronico</w:t>
+            </w:r>
+            <w:proofErr w:type="spellEnd"/>
+            <w:r>
+              <w:t xml:space="preserve"> </w:t>
+            </w:r>
+            <w:r>
+              <w:t>asignado por la DIAN.</w:t>
             </w:r>
           </w:p>
         </w:tc>
@@ -13166,6 +14069,87 @@
             </w:pPr>
             <w:r>
               <w:t>Fecha del documento.</w:t>
+            </w:r>
+          </w:p>
+        </w:tc>
+      </w:tr>
+      <w:tr>
+        <w:trPr>
+          <w:trHeight w:val="680"/>
+        </w:trPr>
+        <w:tc>
+          <w:tcPr>
+            <w:tcW w:w="3006" w:type="dxa"/>
+            <w:vAlign w:val="center"/>
+          </w:tcPr>
+          <w:p>
+            <w:pPr>
+              <w:pStyle w:val="Prrafodelista"/>
+              <w:spacing w:line="276" w:lineRule="auto"/>
+              <w:ind w:left="63" w:right="72"/>
+              <w:jc w:val="both"/>
+            </w:pPr>
+            <w:proofErr w:type="spellStart"/>
+            <w:r>
+              <w:rPr>
+                <w:highlight w:val="white"/>
+              </w:rPr>
+              <w:t>DateTime</w:t>
+            </w:r>
+            <w:proofErr w:type="spellEnd"/>
+            <w:r>
+              <w:t xml:space="preserve"> [*]</w:t>
+            </w:r>
+          </w:p>
+        </w:tc>
+        <w:tc>
+          <w:tcPr>
+            <w:tcW w:w="2835" w:type="dxa"/>
+            <w:vAlign w:val="center"/>
+          </w:tcPr>
+          <w:p>
+            <w:pPr>
+              <w:pStyle w:val="Prrafodelista"/>
+              <w:spacing w:line="276" w:lineRule="auto"/>
+              <w:ind w:left="33" w:right="72"/>
+              <w:jc w:val="both"/>
+            </w:pPr>
+            <w:proofErr w:type="spellStart"/>
+            <w:r>
+              <w:rPr>
+                <w:highlight w:val="white"/>
+              </w:rPr>
+              <w:t>Fecha</w:t>
+            </w:r>
+            <w:r>
+              <w:rPr>
+                <w:highlight w:val="white"/>
+              </w:rPr>
+              <w:t>Vence</w:t>
+            </w:r>
+            <w:proofErr w:type="spellEnd"/>
+          </w:p>
+        </w:tc>
+        <w:tc>
+          <w:tcPr>
+            <w:tcW w:w="3543" w:type="dxa"/>
+            <w:vAlign w:val="center"/>
+          </w:tcPr>
+          <w:p>
+            <w:pPr>
+              <w:pStyle w:val="Prrafodelista"/>
+              <w:spacing w:line="276" w:lineRule="auto"/>
+              <w:ind w:left="33" w:right="72"/>
+              <w:jc w:val="both"/>
+            </w:pPr>
+            <w:r>
+              <w:t>Fecha</w:t>
+            </w:r>
+            <w:r>
+              <w:t xml:space="preserve"> de vencimiento</w:t>
+            </w:r>
+            <w:r>
+              <w:t xml:space="preserve"> del documento.</w:t>
             </w:r>
           </w:p>
         </w:tc>
@@ -13430,6 +14414,7 @@
               <w:rPr>
                 <w:highlight w:val="white"/>
               </w:rPr>
+              <w:lastRenderedPageBreak/>
               <w:t>Tercero</w:t>
             </w:r>
             <w:r>
@@ -13511,7 +14496,6 @@
               <w:rPr>
                 <w:highlight w:val="white"/>
               </w:rPr>
-              <w:lastRenderedPageBreak/>
               <w:t>decimal</w:t>
             </w:r>
             <w:r>
@@ -14400,7 +15384,11 @@
           <w:rFonts w:cs="Arial"/>
         </w:rPr>
       </w:pPr>
-      <w:bookmarkStart w:id="49" w:name="_Toc511036925"/>
+      <w:bookmarkStart w:id="50" w:name="_Toc511307139"/>
+      <w:bookmarkStart w:id="51" w:name="_Nota_Crédito"/>
+      <w:bookmarkStart w:id="52" w:name="_GoBack"/>
+      <w:bookmarkEnd w:id="51"/>
+      <w:bookmarkEnd w:id="52"/>
       <w:r>
         <w:rPr>
           <w:rFonts w:cs="Arial"/>
@@ -14408,7 +15396,7 @@
         <w:lastRenderedPageBreak/>
         <w:t>Nota Crédito</w:t>
       </w:r>
-      <w:bookmarkEnd w:id="49"/>
+      <w:bookmarkEnd w:id="50"/>
     </w:p>
     <w:p>
       <w:pPr>
@@ -15093,8 +16081,117 @@
               <w:jc w:val="both"/>
             </w:pPr>
             <w:r>
-              <w:t>Código de la moneda según tabla ISO 4217 (COP = Pesos Colombianos). Ver Referencias</w:t>
-            </w:r>
+              <w:t xml:space="preserve">Código de la moneda según tabla ISO 4217 (COP = Pesos Colombianos). </w:t>
+            </w:r>
+            <w:hyperlink w:anchor="_Códigos_Representación_Moneda:" w:history="1">
+              <w:r>
+                <w:rPr>
+                  <w:rStyle w:val="Hipervnculo"/>
+                </w:rPr>
+                <w:t>Ver Referencias</w:t>
+              </w:r>
+            </w:hyperlink>
+          </w:p>
+        </w:tc>
+      </w:tr>
+      <w:tr>
+        <w:trPr>
+          <w:trHeight w:val="680"/>
+        </w:trPr>
+        <w:tc>
+          <w:tcPr>
+            <w:tcW w:w="2864" w:type="dxa"/>
+            <w:vAlign w:val="center"/>
+          </w:tcPr>
+          <w:p>
+            <w:pPr>
+              <w:pStyle w:val="Prrafodelista"/>
+              <w:spacing w:line="276" w:lineRule="auto"/>
+              <w:ind w:left="63" w:right="72"/>
+              <w:jc w:val="both"/>
+              <w:rPr>
+                <w:highlight w:val="white"/>
+              </w:rPr>
+            </w:pPr>
+            <w:proofErr w:type="spellStart"/>
+            <w:r>
+              <w:rPr>
+                <w:highlight w:val="white"/>
+              </w:rPr>
+              <w:t>string</w:t>
+            </w:r>
+            <w:proofErr w:type="spellEnd"/>
+            <w:r>
+              <w:t xml:space="preserve"> [*]</w:t>
+            </w:r>
+          </w:p>
+        </w:tc>
+        <w:tc>
+          <w:tcPr>
+            <w:tcW w:w="2551" w:type="dxa"/>
+            <w:vAlign w:val="center"/>
+          </w:tcPr>
+          <w:p>
+            <w:pPr>
+              <w:pStyle w:val="Prrafodelista"/>
+              <w:spacing w:line="276" w:lineRule="auto"/>
+              <w:ind w:left="33" w:right="72"/>
+              <w:jc w:val="both"/>
+              <w:rPr>
+                <w:highlight w:val="white"/>
+              </w:rPr>
+            </w:pPr>
+            <w:r>
+              <w:rPr>
+                <w:highlight w:val="white"/>
+              </w:rPr>
+              <w:t>Concepto</w:t>
+            </w:r>
+          </w:p>
+        </w:tc>
+        <w:tc>
+          <w:tcPr>
+            <w:tcW w:w="3969" w:type="dxa"/>
+            <w:vAlign w:val="center"/>
+          </w:tcPr>
+          <w:p>
+            <w:pPr>
+              <w:pStyle w:val="Prrafodelista"/>
+              <w:spacing w:line="276" w:lineRule="auto"/>
+              <w:ind w:left="33" w:right="72"/>
+              <w:jc w:val="both"/>
+            </w:pPr>
+            <w:r>
+              <w:t xml:space="preserve">Código del </w:t>
+            </w:r>
+            <w:r>
+              <w:t xml:space="preserve">Concepto por el cual genera la </w:t>
+            </w:r>
+            <w:r>
+              <w:t>Nota Crédito</w:t>
+            </w:r>
+            <w:r>
+              <w:t xml:space="preserve">, </w:t>
+            </w:r>
+            <w:proofErr w:type="spellStart"/>
+            <w:r>
+              <w:t>codigo</w:t>
+            </w:r>
+            <w:proofErr w:type="spellEnd"/>
+            <w:r>
+              <w:t xml:space="preserve"> Según Tabla DIAN.</w:t>
+            </w:r>
+            <w:r>
+              <w:t xml:space="preserve"> </w:t>
+            </w:r>
+            <w:hyperlink w:anchor="_Códigos_Concepto_de" w:history="1">
+              <w:r>
+                <w:rPr>
+                  <w:rStyle w:val="Hipervnculo"/>
+                </w:rPr>
+                <w:t>Ver Referencias</w:t>
+              </w:r>
+            </w:hyperlink>
           </w:p>
         </w:tc>
       </w:tr>
@@ -15507,6 +16604,7 @@
               <w:rPr>
                 <w:highlight w:val="white"/>
               </w:rPr>
+              <w:lastRenderedPageBreak/>
               <w:t>decimal</w:t>
             </w:r>
             <w:r>
@@ -15585,7 +16683,6 @@
               <w:rPr>
                 <w:highlight w:val="white"/>
               </w:rPr>
-              <w:lastRenderedPageBreak/>
               <w:t>decimal</w:t>
             </w:r>
             <w:r>
@@ -15796,6 +16893,84 @@
             </w:pPr>
             <w:r>
               <w:t>Valor de la retención en la fuente.</w:t>
+            </w:r>
+          </w:p>
+        </w:tc>
+      </w:tr>
+      <w:tr>
+        <w:trPr>
+          <w:trHeight w:val="680"/>
+        </w:trPr>
+        <w:tc>
+          <w:tcPr>
+            <w:tcW w:w="2864" w:type="dxa"/>
+            <w:vAlign w:val="center"/>
+          </w:tcPr>
+          <w:p>
+            <w:pPr>
+              <w:pStyle w:val="Prrafodelista"/>
+              <w:spacing w:line="276" w:lineRule="auto"/>
+              <w:ind w:left="63" w:right="72"/>
+              <w:jc w:val="both"/>
+            </w:pPr>
+            <w:r>
+              <w:rPr>
+                <w:highlight w:val="white"/>
+              </w:rPr>
+              <w:t>decimal</w:t>
+            </w:r>
+            <w:r>
+              <w:t xml:space="preserve"> [*]</w:t>
+            </w:r>
+          </w:p>
+          <w:p>
+            <w:pPr>
+              <w:pStyle w:val="Prrafodelista"/>
+              <w:spacing w:line="276" w:lineRule="auto"/>
+              <w:ind w:left="63" w:right="72"/>
+              <w:jc w:val="both"/>
+            </w:pPr>
+            <w:r>
+              <w:t>máximo 2 Decimales</w:t>
+            </w:r>
+          </w:p>
+        </w:tc>
+        <w:tc>
+          <w:tcPr>
+            <w:tcW w:w="2551" w:type="dxa"/>
+            <w:vAlign w:val="center"/>
+          </w:tcPr>
+          <w:p>
+            <w:pPr>
+              <w:pStyle w:val="Prrafodelista"/>
+              <w:spacing w:line="276" w:lineRule="auto"/>
+              <w:ind w:left="33" w:right="72"/>
+              <w:jc w:val="both"/>
+            </w:pPr>
+            <w:proofErr w:type="spellStart"/>
+            <w:r>
+              <w:rPr>
+                <w:highlight w:val="white"/>
+              </w:rPr>
+              <w:t>ValorReteIca</w:t>
+            </w:r>
+            <w:proofErr w:type="spellEnd"/>
+          </w:p>
+        </w:tc>
+        <w:tc>
+          <w:tcPr>
+            <w:tcW w:w="3969" w:type="dxa"/>
+            <w:vAlign w:val="center"/>
+          </w:tcPr>
+          <w:p>
+            <w:pPr>
+              <w:pStyle w:val="Prrafodelista"/>
+              <w:spacing w:line="276" w:lineRule="auto"/>
+              <w:ind w:left="33" w:right="72"/>
+              <w:jc w:val="both"/>
+            </w:pPr>
+            <w:r>
+              <w:t>Valor total de Retención de ICA del documento.</w:t>
             </w:r>
           </w:p>
         </w:tc>
@@ -16074,14 +17249,26 @@
           <w:rFonts w:cs="Arial"/>
         </w:rPr>
       </w:pPr>
-      <w:bookmarkStart w:id="50" w:name="_Toc511036926"/>
+      <w:bookmarkStart w:id="53" w:name="_Toc511307140"/>
       <w:r>
         <w:rPr>
           <w:rFonts w:cs="Arial"/>
         </w:rPr>
-        <w:t>Nota débito</w:t>
-      </w:r>
-      <w:bookmarkEnd w:id="50"/>
+        <w:t xml:space="preserve">Nota </w:t>
+      </w:r>
+      <w:r>
+        <w:rPr>
+          <w:rFonts w:cs="Arial"/>
+        </w:rPr>
+        <w:t>D</w:t>
+      </w:r>
+      <w:r>
+        <w:rPr>
+          <w:rFonts w:cs="Arial"/>
+        </w:rPr>
+        <w:t>ébito</w:t>
+      </w:r>
+      <w:bookmarkEnd w:id="53"/>
     </w:p>
     <w:p>
       <w:pPr>
@@ -16566,6 +17753,7 @@
               <w:rPr>
                 <w:highlight w:val="white"/>
               </w:rPr>
+              <w:lastRenderedPageBreak/>
               <w:t>DateTime</w:t>
             </w:r>
             <w:proofErr w:type="spellEnd"/>
@@ -16703,7 +17891,6 @@
               <w:rPr>
                 <w:highlight w:val="white"/>
               </w:rPr>
-              <w:lastRenderedPageBreak/>
               <w:t>string</w:t>
             </w:r>
             <w:proofErr w:type="spellEnd"/>
@@ -17729,15 +18916,14 @@
           <w:rFonts w:cs="Arial"/>
         </w:rPr>
       </w:pPr>
-      <w:bookmarkStart w:id="51" w:name="_Toc511036927"/>
+      <w:bookmarkStart w:id="54" w:name="_Toc511307141"/>
       <w:r>
         <w:rPr>
           <w:rFonts w:cs="Arial"/>
         </w:rPr>
-        <w:lastRenderedPageBreak/>
         <w:t>Detalle Documento</w:t>
       </w:r>
-      <w:bookmarkEnd w:id="51"/>
+      <w:bookmarkEnd w:id="54"/>
     </w:p>
     <w:p/>
     <w:p>
@@ -18636,6 +19822,7 @@
               <w:rPr>
                 <w:highlight w:val="white"/>
               </w:rPr>
+              <w:lastRenderedPageBreak/>
               <w:t>decimal</w:t>
             </w:r>
           </w:p>
@@ -18764,7 +19951,6 @@
               <w:rPr>
                 <w:highlight w:val="white"/>
               </w:rPr>
-              <w:lastRenderedPageBreak/>
               <w:t>decimal</w:t>
             </w:r>
           </w:p>
@@ -19050,14 +20236,14 @@
           <w:rFonts w:cs="Arial"/>
         </w:rPr>
       </w:pPr>
-      <w:bookmarkStart w:id="52" w:name="_Toc511036928"/>
+      <w:bookmarkStart w:id="55" w:name="_Toc511307142"/>
       <w:r>
         <w:rPr>
           <w:rFonts w:cs="Arial"/>
         </w:rPr>
         <w:t>Tercero</w:t>
       </w:r>
-      <w:bookmarkEnd w:id="52"/>
+      <w:bookmarkEnd w:id="55"/>
     </w:p>
     <w:p>
       <w:pPr>
@@ -19590,6 +20776,7 @@
             </w:pPr>
             <w:proofErr w:type="spellStart"/>
             <w:r>
+              <w:lastRenderedPageBreak/>
               <w:t>string</w:t>
             </w:r>
             <w:proofErr w:type="spellEnd"/>
@@ -19720,7 +20907,6 @@
             </w:pPr>
             <w:proofErr w:type="spellStart"/>
             <w:r>
-              <w:lastRenderedPageBreak/>
               <w:t>string</w:t>
             </w:r>
             <w:proofErr w:type="spellEnd"/>
@@ -20517,26 +21703,23 @@
           <w:rFonts w:cs="Arial"/>
         </w:rPr>
       </w:pPr>
-      <w:bookmarkStart w:id="53" w:name="_Documento_Archivo"/>
-      <w:bookmarkStart w:id="54" w:name="_GoBack"/>
-      <w:bookmarkEnd w:id="53"/>
-      <w:bookmarkEnd w:id="54"/>
+      <w:bookmarkStart w:id="56" w:name="_Documento_Archivo"/>
+      <w:bookmarkEnd w:id="56"/>
       <w:r>
         <w:rPr>
           <w:rFonts w:cs="Arial"/>
         </w:rPr>
-        <w:lastRenderedPageBreak/>
         <w:t xml:space="preserve"> </w:t>
       </w:r>
-      <w:bookmarkStart w:id="55" w:name="_Toc511036929"/>
-      <w:bookmarkEnd w:id="48"/>
+      <w:bookmarkStart w:id="57" w:name="_Toc511307143"/>
+      <w:bookmarkEnd w:id="47"/>
       <w:r>
         <w:rPr>
           <w:rFonts w:cs="Arial"/>
         </w:rPr>
         <w:t>Documento Archivo</w:t>
       </w:r>
-      <w:bookmarkEnd w:id="55"/>
+      <w:bookmarkEnd w:id="57"/>
     </w:p>
     <w:p>
       <w:pPr>
@@ -20656,7 +21839,7 @@
                 <w:b/>
               </w:rPr>
             </w:pPr>
-            <w:bookmarkStart w:id="56" w:name="_Hlk508611009"/>
+            <w:bookmarkStart w:id="58" w:name="_Hlk508611009"/>
             <w:r>
               <w:rPr>
                 <w:b/>
@@ -21097,7 +22280,7 @@
           </w:p>
         </w:tc>
       </w:tr>
-      <w:bookmarkEnd w:id="56"/>
+      <w:bookmarkEnd w:id="58"/>
     </w:tbl>
     <w:p>
       <w:pPr>
@@ -21118,10 +22301,10 @@
         </w:rPr>
         <w:br w:type="page"/>
       </w:r>
-      <w:bookmarkStart w:id="57" w:name="_6.1.2_Nota_Crédito"/>
-      <w:bookmarkStart w:id="58" w:name="_6.1.3_Nota_Débito"/>
-      <w:bookmarkEnd w:id="57"/>
-      <w:bookmarkEnd w:id="58"/>
+      <w:bookmarkStart w:id="59" w:name="_6.1.2_Nota_Crédito"/>
+      <w:bookmarkStart w:id="60" w:name="_6.1.3_Nota_Débito"/>
+      <w:bookmarkEnd w:id="59"/>
+      <w:bookmarkEnd w:id="60"/>
     </w:p>
     <w:p>
       <w:pPr>
@@ -21137,7 +22320,7 @@
           <w:szCs w:val="20"/>
         </w:rPr>
       </w:pPr>
-      <w:bookmarkStart w:id="59" w:name="_Toc511036930"/>
+      <w:bookmarkStart w:id="61" w:name="_Toc511307144"/>
       <w:r>
         <w:rPr>
           <w:rFonts w:cs="Arial"/>
@@ -21146,7 +22329,7 @@
         <w:lastRenderedPageBreak/>
         <w:t>Relacionados con Respuestas:</w:t>
       </w:r>
-      <w:bookmarkEnd w:id="59"/>
+      <w:bookmarkEnd w:id="61"/>
     </w:p>
     <w:p>
       <w:pPr>
@@ -21205,20 +22388,20 @@
           <w:rFonts w:cs="Arial"/>
         </w:rPr>
       </w:pPr>
-      <w:bookmarkStart w:id="60" w:name="_Estado_de_Documento"/>
-      <w:bookmarkStart w:id="61" w:name="_Documento_Respuesta"/>
-      <w:bookmarkStart w:id="62" w:name="_Documento_Respuesta:"/>
-      <w:bookmarkStart w:id="63" w:name="_Toc511036931"/>
-      <w:bookmarkEnd w:id="60"/>
-      <w:bookmarkEnd w:id="61"/>
+      <w:bookmarkStart w:id="62" w:name="_Estado_de_Documento"/>
+      <w:bookmarkStart w:id="63" w:name="_Documento_Respuesta"/>
+      <w:bookmarkStart w:id="64" w:name="_Documento_Respuesta:"/>
+      <w:bookmarkStart w:id="65" w:name="_Toc511307145"/>
       <w:bookmarkEnd w:id="62"/>
+      <w:bookmarkEnd w:id="63"/>
+      <w:bookmarkEnd w:id="64"/>
       <w:r>
         <w:rPr>
           <w:rFonts w:cs="Arial"/>
         </w:rPr>
         <w:t>Documento Respuesta</w:t>
       </w:r>
-      <w:bookmarkEnd w:id="63"/>
+      <w:bookmarkEnd w:id="65"/>
     </w:p>
     <w:tbl>
       <w:tblPr>
@@ -21665,11 +22848,9 @@
             <w:r>
               <w:t xml:space="preserve">Número de Resolución asignado por la </w:t>
             </w:r>
-            <w:proofErr w:type="gramStart"/>
-            <w:r>
-              <w:t>DIAN.(</w:t>
-            </w:r>
-            <w:proofErr w:type="gramEnd"/>
+            <w:r>
+              <w:t>DIAN. (</w:t>
+            </w:r>
             <w:r>
               <w:t>Aplica para Documento tipo Factura)</w:t>
             </w:r>
@@ -21924,6 +23105,50 @@
               </w:rPr>
               <w:t>Indica el id del proceso actual del documento en la Plataforma.</w:t>
             </w:r>
+            <w:r>
+              <w:rPr>
+                <w:color w:val="000000" w:themeColor="text1"/>
+              </w:rPr>
+              <w:t xml:space="preserve"> </w:t>
+            </w:r>
+            <w:r>
+              <w:rPr>
+                <w:color w:val="000000" w:themeColor="text1"/>
+              </w:rPr>
+              <w:t xml:space="preserve"> Ver </w:t>
+            </w:r>
+            <w:hyperlink w:anchor="_Códigos_Procesos_Documento" w:history="1">
+              <w:r>
+                <w:rPr>
+                  <w:rStyle w:val="Hipervnculo"/>
+                </w:rPr>
+                <w:t xml:space="preserve">Códigos </w:t>
+              </w:r>
+              <w:r>
+                <w:rPr>
+                  <w:rStyle w:val="Hipervnculo"/>
+                </w:rPr>
+                <w:t>Procesos</w:t>
+              </w:r>
+              <w:r>
+                <w:rPr>
+                  <w:rStyle w:val="Hipervnculo"/>
+                </w:rPr>
+                <w:t xml:space="preserve"> </w:t>
+              </w:r>
+            </w:hyperlink>
+            <w:r>
+              <w:rPr>
+                <w:rStyle w:val="Hipervnculo"/>
+              </w:rPr>
+              <w:t>Documento Respuesta</w:t>
+            </w:r>
+            <w:r>
+              <w:rPr>
+                <w:color w:val="000000" w:themeColor="text1"/>
+              </w:rPr>
+              <w:t>.</w:t>
+            </w:r>
           </w:p>
         </w:tc>
       </w:tr>
@@ -21988,7 +23213,6 @@
             <w:r>
               <w:t xml:space="preserve">Descripción </w:t>
             </w:r>
-            <w:proofErr w:type="gramStart"/>
             <w:r>
               <w:t xml:space="preserve">del </w:t>
             </w:r>
@@ -21996,14 +23220,57 @@
               <w:rPr>
                 <w:color w:val="000000" w:themeColor="text1"/>
               </w:rPr>
-              <w:t xml:space="preserve"> proceso</w:t>
-            </w:r>
-            <w:proofErr w:type="gramEnd"/>
+              <w:t>proceso</w:t>
+            </w:r>
             <w:r>
               <w:rPr>
                 <w:color w:val="000000" w:themeColor="text1"/>
               </w:rPr>
               <w:t xml:space="preserve"> actual del documento en la Plataforma.</w:t>
+            </w:r>
+            <w:r>
+              <w:rPr>
+                <w:color w:val="000000" w:themeColor="text1"/>
+              </w:rPr>
+              <w:t xml:space="preserve"> </w:t>
+            </w:r>
+            <w:r>
+              <w:rPr>
+                <w:color w:val="000000" w:themeColor="text1"/>
+              </w:rPr>
+              <w:t xml:space="preserve"> Ver </w:t>
+            </w:r>
+            <w:hyperlink w:anchor="_Códigos_Procesos_Documento" w:history="1">
+              <w:r>
+                <w:rPr>
+                  <w:rStyle w:val="Hipervnculo"/>
+                </w:rPr>
+                <w:t xml:space="preserve">Códigos </w:t>
+              </w:r>
+              <w:r>
+                <w:rPr>
+                  <w:rStyle w:val="Hipervnculo"/>
+                </w:rPr>
+                <w:t>Procesos</w:t>
+              </w:r>
+              <w:r>
+                <w:rPr>
+                  <w:rStyle w:val="Hipervnculo"/>
+                </w:rPr>
+                <w:t xml:space="preserve"> </w:t>
+              </w:r>
+            </w:hyperlink>
+            <w:r>
+              <w:rPr>
+                <w:rStyle w:val="Hipervnculo"/>
+              </w:rPr>
+              <w:t>Documento Respuesta</w:t>
+            </w:r>
+            <w:r>
+              <w:rPr>
+                <w:color w:val="000000" w:themeColor="text1"/>
+              </w:rPr>
+              <w:t>.</w:t>
             </w:r>
           </w:p>
         </w:tc>
@@ -22140,6 +23407,7 @@
             </w:pPr>
             <w:proofErr w:type="spellStart"/>
             <w:r>
+              <w:lastRenderedPageBreak/>
               <w:t>string</w:t>
             </w:r>
             <w:proofErr w:type="spellEnd"/>
@@ -22204,7 +23472,6 @@
             </w:pPr>
             <w:proofErr w:type="spellStart"/>
             <w:r>
-              <w:lastRenderedPageBreak/>
               <w:t>string</w:t>
             </w:r>
             <w:proofErr w:type="spellEnd"/>
@@ -22549,7 +23816,7 @@
         </w:rPr>
       </w:pPr>
     </w:p>
-    <w:bookmarkEnd w:id="45"/>
+    <w:bookmarkEnd w:id="44"/>
     <w:p>
       <w:pPr>
         <w:ind w:left="284"/>
@@ -22569,16 +23836,16 @@
           <w:rFonts w:cs="Arial"/>
         </w:rPr>
       </w:pPr>
-      <w:bookmarkStart w:id="64" w:name="_Resolución"/>
-      <w:bookmarkStart w:id="65" w:name="_Toc511036932"/>
-      <w:bookmarkEnd w:id="64"/>
+      <w:bookmarkStart w:id="66" w:name="_Resolución"/>
+      <w:bookmarkStart w:id="67" w:name="_Toc511307146"/>
+      <w:bookmarkEnd w:id="66"/>
       <w:r>
         <w:rPr>
           <w:rFonts w:cs="Arial"/>
         </w:rPr>
         <w:t>Resolución</w:t>
       </w:r>
-      <w:bookmarkEnd w:id="65"/>
+      <w:bookmarkEnd w:id="67"/>
     </w:p>
     <w:p>
       <w:pPr>
@@ -23113,6 +24380,7 @@
               <w:rPr>
                 <w:highlight w:val="white"/>
               </w:rPr>
+              <w:lastRenderedPageBreak/>
               <w:t>DateTime</w:t>
             </w:r>
             <w:proofErr w:type="spellEnd"/>
@@ -23176,7 +24444,6 @@
             </w:pPr>
             <w:proofErr w:type="spellStart"/>
             <w:r>
-              <w:lastRenderedPageBreak/>
               <w:t>string</w:t>
             </w:r>
             <w:proofErr w:type="spellEnd"/>
@@ -23266,7 +24533,7 @@
           <w:szCs w:val="20"/>
         </w:rPr>
       </w:pPr>
-      <w:bookmarkStart w:id="66" w:name="_Toc511036933"/>
+      <w:bookmarkStart w:id="68" w:name="_Toc511307147"/>
       <w:r>
         <w:rPr>
           <w:rFonts w:ascii="Arial" w:hAnsi="Arial" w:cs="Arial"/>
@@ -23278,7 +24545,7 @@
         <w:lastRenderedPageBreak/>
         <w:t>ERRORES</w:t>
       </w:r>
-      <w:bookmarkEnd w:id="66"/>
+      <w:bookmarkEnd w:id="68"/>
     </w:p>
     <w:p>
       <w:pPr>
@@ -23301,10 +24568,10 @@
           <w:szCs w:val="20"/>
         </w:rPr>
       </w:pPr>
-      <w:bookmarkStart w:id="67" w:name="_Objeto_Error"/>
-      <w:bookmarkStart w:id="68" w:name="_Toc497813683"/>
-      <w:bookmarkStart w:id="69" w:name="_Toc511036934"/>
-      <w:bookmarkEnd w:id="67"/>
+      <w:bookmarkStart w:id="69" w:name="_Objeto_Error"/>
+      <w:bookmarkStart w:id="70" w:name="_Toc497813683"/>
+      <w:bookmarkStart w:id="71" w:name="_Toc511307148"/>
+      <w:bookmarkEnd w:id="69"/>
       <w:r>
         <w:rPr>
           <w:rFonts w:cs="Arial"/>
@@ -23312,8 +24579,8 @@
         </w:rPr>
         <w:t>Objeto Error</w:t>
       </w:r>
-      <w:bookmarkEnd w:id="68"/>
-      <w:bookmarkEnd w:id="69"/>
+      <w:bookmarkEnd w:id="70"/>
+      <w:bookmarkEnd w:id="71"/>
     </w:p>
     <w:tbl>
       <w:tblPr>
@@ -23663,8 +24930,8 @@
           <w:szCs w:val="20"/>
         </w:rPr>
       </w:pPr>
-      <w:bookmarkStart w:id="70" w:name="_Toc497813685"/>
-      <w:bookmarkStart w:id="71" w:name="_Toc511036935"/>
+      <w:bookmarkStart w:id="72" w:name="_Toc497813685"/>
+      <w:bookmarkStart w:id="73" w:name="_Toc511307149"/>
       <w:r>
         <w:rPr>
           <w:rFonts w:cs="Arial"/>
@@ -23672,8 +24939,8 @@
         </w:rPr>
         <w:t>Clasificación de Errores</w:t>
       </w:r>
-      <w:bookmarkEnd w:id="70"/>
-      <w:bookmarkEnd w:id="71"/>
+      <w:bookmarkEnd w:id="72"/>
+      <w:bookmarkEnd w:id="73"/>
     </w:p>
     <w:p>
       <w:pPr>
@@ -24078,7 +25345,7 @@
           <w:szCs w:val="20"/>
         </w:rPr>
       </w:pPr>
-      <w:bookmarkStart w:id="72" w:name="_Toc511036936"/>
+      <w:bookmarkStart w:id="74" w:name="_Toc511307150"/>
       <w:r>
         <w:rPr>
           <w:rFonts w:ascii="Arial" w:hAnsi="Arial" w:cs="Arial"/>
@@ -24090,7 +25357,7 @@
         <w:lastRenderedPageBreak/>
         <w:t>DIAGRAMAS</w:t>
       </w:r>
-      <w:bookmarkEnd w:id="72"/>
+      <w:bookmarkEnd w:id="74"/>
     </w:p>
     <w:p>
       <w:pPr>
@@ -24113,7 +25380,7 @@
           <w:szCs w:val="20"/>
         </w:rPr>
       </w:pPr>
-      <w:bookmarkStart w:id="73" w:name="_Toc511036937"/>
+      <w:bookmarkStart w:id="75" w:name="_Toc511307151"/>
       <w:r>
         <w:rPr>
           <w:rFonts w:cs="Arial"/>
@@ -24121,7 +25388,7 @@
         </w:rPr>
         <w:t>Modelo de Operación de la Plataforma</w:t>
       </w:r>
-      <w:bookmarkEnd w:id="73"/>
+      <w:bookmarkEnd w:id="75"/>
     </w:p>
     <w:p>
       <w:pPr>
@@ -24225,7 +25492,7 @@
           <w:szCs w:val="20"/>
         </w:rPr>
       </w:pPr>
-      <w:bookmarkStart w:id="74" w:name="_Toc511036938"/>
+      <w:bookmarkStart w:id="76" w:name="_Toc511307152"/>
       <w:r>
         <w:rPr>
           <w:rFonts w:ascii="Arial" w:hAnsi="Arial" w:cs="Arial"/>
@@ -24237,7 +25504,7 @@
         <w:lastRenderedPageBreak/>
         <w:t>LISTADOS DE VALORES</w:t>
       </w:r>
-      <w:bookmarkEnd w:id="74"/>
+      <w:bookmarkEnd w:id="76"/>
     </w:p>
     <w:p>
       <w:pPr>
@@ -24260,9 +25527,9 @@
           <w:szCs w:val="20"/>
         </w:rPr>
       </w:pPr>
-      <w:bookmarkStart w:id="75" w:name="_9.1_Códigos_de"/>
-      <w:bookmarkStart w:id="76" w:name="_Toc511036939"/>
-      <w:bookmarkEnd w:id="75"/>
+      <w:bookmarkStart w:id="77" w:name="_9.1_Códigos_de"/>
+      <w:bookmarkStart w:id="78" w:name="_Toc511307153"/>
+      <w:bookmarkEnd w:id="77"/>
       <w:r>
         <w:rPr>
           <w:rFonts w:cs="Arial"/>
@@ -24270,7 +25537,7 @@
         </w:rPr>
         <w:t>Códigos de Documentos de Identidad:</w:t>
       </w:r>
-      <w:bookmarkEnd w:id="76"/>
+      <w:bookmarkEnd w:id="78"/>
     </w:p>
     <w:p>
       <w:pPr>
@@ -24732,7 +25999,7 @@
           <w:szCs w:val="20"/>
         </w:rPr>
       </w:pPr>
-      <w:bookmarkStart w:id="77" w:name="_Toc511036940"/>
+      <w:bookmarkStart w:id="79" w:name="_Toc511307154"/>
       <w:r>
         <w:rPr>
           <w:rFonts w:ascii="Arial" w:hAnsi="Arial" w:cs="Arial"/>
@@ -24743,7 +26010,7 @@
         </w:rPr>
         <w:t>REFERENCIAS</w:t>
       </w:r>
-      <w:bookmarkEnd w:id="77"/>
+      <w:bookmarkEnd w:id="79"/>
     </w:p>
     <w:p>
       <w:pPr>
@@ -24766,9 +26033,9 @@
           <w:szCs w:val="20"/>
         </w:rPr>
       </w:pPr>
-      <w:bookmarkStart w:id="78" w:name="_10.1_Códigos_Países:"/>
-      <w:bookmarkStart w:id="79" w:name="_Toc511036941"/>
-      <w:bookmarkEnd w:id="78"/>
+      <w:bookmarkStart w:id="80" w:name="_10.1_Códigos_Países:"/>
+      <w:bookmarkStart w:id="81" w:name="_Toc511307155"/>
+      <w:bookmarkEnd w:id="80"/>
       <w:r>
         <w:rPr>
           <w:rFonts w:cs="Arial"/>
@@ -24776,7 +26043,7 @@
         </w:rPr>
         <w:t>Códigos Países:</w:t>
       </w:r>
-      <w:bookmarkEnd w:id="79"/>
+      <w:bookmarkEnd w:id="81"/>
     </w:p>
     <w:p>
       <w:pPr>
@@ -24825,9 +26092,11 @@
           <w:szCs w:val="20"/>
         </w:rPr>
       </w:pPr>
-      <w:bookmarkStart w:id="80" w:name="_9.2_Códigos_Representación"/>
-      <w:bookmarkStart w:id="81" w:name="_Toc511036942"/>
-      <w:bookmarkEnd w:id="80"/>
+      <w:bookmarkStart w:id="82" w:name="_9.2_Códigos_Representación"/>
+      <w:bookmarkStart w:id="83" w:name="_Códigos_Representación_Moneda:"/>
+      <w:bookmarkStart w:id="84" w:name="_Toc511307156"/>
+      <w:bookmarkEnd w:id="82"/>
+      <w:bookmarkEnd w:id="83"/>
       <w:r>
         <w:rPr>
           <w:rFonts w:cs="Arial"/>
@@ -24835,18 +26104,25 @@
         </w:rPr>
         <w:t>Códigos Representación Moneda:</w:t>
       </w:r>
-      <w:bookmarkEnd w:id="81"/>
+      <w:bookmarkEnd w:id="84"/>
     </w:p>
     <w:p>
       <w:pPr>
-        <w:ind w:firstLine="284"/>
-        <w:jc w:val="both"/>
-        <w:rPr>
-          <w:rFonts w:ascii="Arial" w:hAnsi="Arial" w:cs="Arial"/>
-          <w:sz w:val="20"/>
-          <w:szCs w:val="20"/>
-        </w:rPr>
-      </w:pPr>
+        <w:ind w:firstLine="113"/>
+        <w:rPr>
+          <w:rFonts w:ascii="Arial" w:hAnsi="Arial" w:cs="Arial"/>
+          <w:sz w:val="20"/>
+          <w:szCs w:val="20"/>
+        </w:rPr>
+      </w:pPr>
+      <w:r>
+        <w:rPr>
+          <w:rFonts w:ascii="Arial" w:hAnsi="Arial" w:cs="Arial"/>
+          <w:sz w:val="20"/>
+          <w:szCs w:val="20"/>
+        </w:rPr>
+        <w:t xml:space="preserve">   </w:t>
+      </w:r>
       <w:hyperlink r:id="rId14" w:history="1">
         <w:r>
           <w:rPr>
@@ -24858,6 +26134,780 @@
           <w:t>https://www.iso.org/iso-4217-currency-codes.html</w:t>
         </w:r>
       </w:hyperlink>
+    </w:p>
+    <w:p>
+      <w:pPr>
+        <w:ind w:firstLine="113"/>
+      </w:pPr>
+    </w:p>
+    <w:p>
+      <w:pPr>
+        <w:pStyle w:val="Ttulo2"/>
+        <w:numPr>
+          <w:ilvl w:val="1"/>
+          <w:numId w:val="1"/>
+        </w:numPr>
+        <w:ind w:left="357" w:hanging="244"/>
+        <w:jc w:val="both"/>
+        <w:rPr>
+          <w:rFonts w:cs="Arial"/>
+          <w:szCs w:val="20"/>
+        </w:rPr>
+      </w:pPr>
+      <w:bookmarkStart w:id="85" w:name="_Códigos_Concepto_de"/>
+      <w:bookmarkStart w:id="86" w:name="_Toc511307157"/>
+      <w:bookmarkEnd w:id="85"/>
+      <w:r>
+        <w:rPr>
+          <w:rFonts w:cs="Arial"/>
+          <w:szCs w:val="20"/>
+        </w:rPr>
+        <w:t xml:space="preserve">Códigos </w:t>
+      </w:r>
+      <w:r>
+        <w:t>Concepto de Notas Crédito</w:t>
+      </w:r>
+      <w:r>
+        <w:rPr>
+          <w:rFonts w:cs="Arial"/>
+          <w:szCs w:val="20"/>
+        </w:rPr>
+        <w:t>:</w:t>
+      </w:r>
+      <w:bookmarkEnd w:id="86"/>
+    </w:p>
+    <w:p/>
+    <w:tbl>
+      <w:tblPr>
+        <w:tblStyle w:val="Tablaconcuadrcula"/>
+        <w:tblW w:w="0" w:type="auto"/>
+        <w:tblLook w:val="04A0" w:firstRow="1" w:lastRow="0" w:firstColumn="1" w:lastColumn="0" w:noHBand="0" w:noVBand="1"/>
+      </w:tblPr>
+      <w:tblGrid>
+        <w:gridCol w:w="1271"/>
+        <w:gridCol w:w="6662"/>
+      </w:tblGrid>
+      <w:tr>
+        <w:tc>
+          <w:tcPr>
+            <w:tcW w:w="1271" w:type="dxa"/>
+          </w:tcPr>
+          <w:p>
+            <w:pPr>
+              <w:jc w:val="center"/>
+              <w:rPr>
+                <w:b/>
+              </w:rPr>
+            </w:pPr>
+            <w:r>
+              <w:rPr>
+                <w:b/>
+              </w:rPr>
+              <w:t>Código</w:t>
+            </w:r>
+          </w:p>
+        </w:tc>
+        <w:tc>
+          <w:tcPr>
+            <w:tcW w:w="6662" w:type="dxa"/>
+          </w:tcPr>
+          <w:p>
+            <w:pPr>
+              <w:jc w:val="center"/>
+              <w:rPr>
+                <w:b/>
+              </w:rPr>
+            </w:pPr>
+            <w:r>
+              <w:rPr>
+                <w:b/>
+              </w:rPr>
+              <w:t>Descripción</w:t>
+            </w:r>
+          </w:p>
+        </w:tc>
+      </w:tr>
+      <w:tr>
+        <w:tc>
+          <w:tcPr>
+            <w:tcW w:w="1271" w:type="dxa"/>
+          </w:tcPr>
+          <w:p>
+            <w:pPr>
+              <w:jc w:val="center"/>
+            </w:pPr>
+            <w:r>
+              <w:t>1</w:t>
+            </w:r>
+          </w:p>
+        </w:tc>
+        <w:tc>
+          <w:tcPr>
+            <w:tcW w:w="6662" w:type="dxa"/>
+          </w:tcPr>
+          <w:p>
+            <w:pPr>
+              <w:jc w:val="both"/>
+            </w:pPr>
+            <w:r>
+              <w:t>Devolución de parte de los bienes no aceptación de partes del servicio</w:t>
+            </w:r>
+          </w:p>
+        </w:tc>
+      </w:tr>
+      <w:tr>
+        <w:tc>
+          <w:tcPr>
+            <w:tcW w:w="1271" w:type="dxa"/>
+          </w:tcPr>
+          <w:p>
+            <w:pPr>
+              <w:jc w:val="center"/>
+            </w:pPr>
+            <w:r>
+              <w:t>2</w:t>
+            </w:r>
+          </w:p>
+        </w:tc>
+        <w:tc>
+          <w:tcPr>
+            <w:tcW w:w="6662" w:type="dxa"/>
+          </w:tcPr>
+          <w:p>
+            <w:pPr>
+              <w:jc w:val="both"/>
+            </w:pPr>
+            <w:r>
+              <w:t>Anulación de factura electrónica</w:t>
+            </w:r>
+          </w:p>
+        </w:tc>
+      </w:tr>
+      <w:tr>
+        <w:tc>
+          <w:tcPr>
+            <w:tcW w:w="1271" w:type="dxa"/>
+          </w:tcPr>
+          <w:p>
+            <w:pPr>
+              <w:jc w:val="center"/>
+            </w:pPr>
+            <w:r>
+              <w:t>3</w:t>
+            </w:r>
+          </w:p>
+        </w:tc>
+        <w:tc>
+          <w:tcPr>
+            <w:tcW w:w="6662" w:type="dxa"/>
+          </w:tcPr>
+          <w:p>
+            <w:pPr>
+              <w:jc w:val="both"/>
+            </w:pPr>
+            <w:r>
+              <w:t>Rebaja total aplicada</w:t>
+            </w:r>
+          </w:p>
+        </w:tc>
+      </w:tr>
+      <w:tr>
+        <w:tc>
+          <w:tcPr>
+            <w:tcW w:w="1271" w:type="dxa"/>
+          </w:tcPr>
+          <w:p>
+            <w:pPr>
+              <w:jc w:val="center"/>
+            </w:pPr>
+            <w:r>
+              <w:t>4</w:t>
+            </w:r>
+          </w:p>
+        </w:tc>
+        <w:tc>
+          <w:tcPr>
+            <w:tcW w:w="6662" w:type="dxa"/>
+          </w:tcPr>
+          <w:p>
+            <w:pPr>
+              <w:jc w:val="both"/>
+            </w:pPr>
+            <w:r>
+              <w:t>Descuento total aplicado</w:t>
+            </w:r>
+          </w:p>
+        </w:tc>
+      </w:tr>
+      <w:tr>
+        <w:tc>
+          <w:tcPr>
+            <w:tcW w:w="1271" w:type="dxa"/>
+          </w:tcPr>
+          <w:p>
+            <w:pPr>
+              <w:jc w:val="center"/>
+            </w:pPr>
+            <w:r>
+              <w:t>5</w:t>
+            </w:r>
+          </w:p>
+        </w:tc>
+        <w:tc>
+          <w:tcPr>
+            <w:tcW w:w="6662" w:type="dxa"/>
+          </w:tcPr>
+          <w:p>
+            <w:pPr>
+              <w:jc w:val="both"/>
+            </w:pPr>
+            <w:r>
+              <w:t>Rescisión: nulidad por falta de requisitos</w:t>
+            </w:r>
+          </w:p>
+        </w:tc>
+      </w:tr>
+      <w:tr>
+        <w:tc>
+          <w:tcPr>
+            <w:tcW w:w="1271" w:type="dxa"/>
+          </w:tcPr>
+          <w:p>
+            <w:pPr>
+              <w:jc w:val="center"/>
+            </w:pPr>
+            <w:r>
+              <w:t>6</w:t>
+            </w:r>
+          </w:p>
+        </w:tc>
+        <w:tc>
+          <w:tcPr>
+            <w:tcW w:w="6662" w:type="dxa"/>
+          </w:tcPr>
+          <w:p>
+            <w:pPr>
+              <w:jc w:val="both"/>
+            </w:pPr>
+            <w:r>
+              <w:t>Otros</w:t>
+            </w:r>
+          </w:p>
+        </w:tc>
+      </w:tr>
+    </w:tbl>
+    <w:p>
+      <w:pPr>
+        <w:pStyle w:val="Ttulo2"/>
+        <w:numPr>
+          <w:ilvl w:val="1"/>
+          <w:numId w:val="1"/>
+        </w:numPr>
+        <w:ind w:left="357" w:hanging="244"/>
+        <w:jc w:val="both"/>
+        <w:rPr>
+          <w:rFonts w:cs="Arial"/>
+          <w:szCs w:val="20"/>
+        </w:rPr>
+      </w:pPr>
+      <w:bookmarkStart w:id="87" w:name="_Toc511307158"/>
+      <w:r>
+        <w:rPr>
+          <w:rFonts w:cs="Arial"/>
+          <w:szCs w:val="20"/>
+        </w:rPr>
+        <w:t xml:space="preserve">Códigos </w:t>
+      </w:r>
+      <w:r>
+        <w:t>Concepto de Notas Débito</w:t>
+      </w:r>
+      <w:r>
+        <w:rPr>
+          <w:rFonts w:cs="Arial"/>
+          <w:szCs w:val="20"/>
+        </w:rPr>
+        <w:t>:</w:t>
+      </w:r>
+      <w:bookmarkEnd w:id="87"/>
+    </w:p>
+    <w:p/>
+    <w:tbl>
+      <w:tblPr>
+        <w:tblStyle w:val="Tablaconcuadrcula"/>
+        <w:tblW w:w="0" w:type="auto"/>
+        <w:tblLook w:val="04A0" w:firstRow="1" w:lastRow="0" w:firstColumn="1" w:lastColumn="0" w:noHBand="0" w:noVBand="1"/>
+      </w:tblPr>
+      <w:tblGrid>
+        <w:gridCol w:w="1271"/>
+        <w:gridCol w:w="6662"/>
+      </w:tblGrid>
+      <w:tr>
+        <w:tc>
+          <w:tcPr>
+            <w:tcW w:w="1271" w:type="dxa"/>
+          </w:tcPr>
+          <w:p>
+            <w:pPr>
+              <w:jc w:val="center"/>
+              <w:rPr>
+                <w:b/>
+              </w:rPr>
+            </w:pPr>
+            <w:r>
+              <w:rPr>
+                <w:b/>
+              </w:rPr>
+              <w:t>Código</w:t>
+            </w:r>
+          </w:p>
+        </w:tc>
+        <w:tc>
+          <w:tcPr>
+            <w:tcW w:w="6662" w:type="dxa"/>
+          </w:tcPr>
+          <w:p>
+            <w:pPr>
+              <w:jc w:val="center"/>
+              <w:rPr>
+                <w:b/>
+              </w:rPr>
+            </w:pPr>
+            <w:r>
+              <w:rPr>
+                <w:b/>
+              </w:rPr>
+              <w:t>Descripción</w:t>
+            </w:r>
+          </w:p>
+        </w:tc>
+      </w:tr>
+      <w:tr>
+        <w:tc>
+          <w:tcPr>
+            <w:tcW w:w="1271" w:type="dxa"/>
+          </w:tcPr>
+          <w:p>
+            <w:pPr>
+              <w:jc w:val="center"/>
+            </w:pPr>
+            <w:r>
+              <w:t>1</w:t>
+            </w:r>
+          </w:p>
+        </w:tc>
+        <w:tc>
+          <w:tcPr>
+            <w:tcW w:w="6662" w:type="dxa"/>
+          </w:tcPr>
+          <w:p>
+            <w:pPr>
+              <w:jc w:val="both"/>
+            </w:pPr>
+            <w:r>
+              <w:t>Intereses</w:t>
+            </w:r>
+          </w:p>
+        </w:tc>
+      </w:tr>
+      <w:tr>
+        <w:tc>
+          <w:tcPr>
+            <w:tcW w:w="1271" w:type="dxa"/>
+          </w:tcPr>
+          <w:p>
+            <w:pPr>
+              <w:jc w:val="center"/>
+            </w:pPr>
+            <w:r>
+              <w:t>2</w:t>
+            </w:r>
+          </w:p>
+        </w:tc>
+        <w:tc>
+          <w:tcPr>
+            <w:tcW w:w="6662" w:type="dxa"/>
+          </w:tcPr>
+          <w:p>
+            <w:pPr>
+              <w:jc w:val="both"/>
+            </w:pPr>
+            <w:r>
+              <w:t>Gastos por cobrar</w:t>
+            </w:r>
+          </w:p>
+        </w:tc>
+      </w:tr>
+      <w:tr>
+        <w:tc>
+          <w:tcPr>
+            <w:tcW w:w="1271" w:type="dxa"/>
+          </w:tcPr>
+          <w:p>
+            <w:pPr>
+              <w:jc w:val="center"/>
+            </w:pPr>
+            <w:r>
+              <w:t>3</w:t>
+            </w:r>
+          </w:p>
+        </w:tc>
+        <w:tc>
+          <w:tcPr>
+            <w:tcW w:w="6662" w:type="dxa"/>
+          </w:tcPr>
+          <w:p>
+            <w:pPr>
+              <w:jc w:val="both"/>
+            </w:pPr>
+            <w:r>
+              <w:t>Cambio del valor</w:t>
+            </w:r>
+          </w:p>
+        </w:tc>
+      </w:tr>
+    </w:tbl>
+    <w:p/>
+    <w:p>
+      <w:pPr>
+        <w:pStyle w:val="Ttulo2"/>
+        <w:numPr>
+          <w:ilvl w:val="1"/>
+          <w:numId w:val="1"/>
+        </w:numPr>
+        <w:ind w:left="357" w:hanging="244"/>
+        <w:jc w:val="both"/>
+        <w:rPr>
+          <w:rFonts w:cs="Arial"/>
+          <w:szCs w:val="20"/>
+        </w:rPr>
+      </w:pPr>
+      <w:bookmarkStart w:id="88" w:name="_Códigos_Procesos_Documento"/>
+      <w:bookmarkStart w:id="89" w:name="_Toc511307159"/>
+      <w:bookmarkEnd w:id="88"/>
+      <w:r>
+        <w:rPr>
+          <w:rFonts w:cs="Arial"/>
+          <w:szCs w:val="20"/>
+        </w:rPr>
+        <w:t xml:space="preserve">Códigos </w:t>
+      </w:r>
+      <w:r>
+        <w:rPr>
+          <w:rFonts w:cs="Arial"/>
+          <w:szCs w:val="20"/>
+        </w:rPr>
+        <w:t>Procesos</w:t>
+      </w:r>
+      <w:r>
+        <w:rPr>
+          <w:rFonts w:cs="Arial"/>
+          <w:szCs w:val="20"/>
+        </w:rPr>
+        <w:t xml:space="preserve"> Documento Respuesta</w:t>
+      </w:r>
+      <w:r>
+        <w:rPr>
+          <w:rFonts w:cs="Arial"/>
+          <w:szCs w:val="20"/>
+        </w:rPr>
+        <w:t>:</w:t>
+      </w:r>
+      <w:bookmarkEnd w:id="89"/>
+    </w:p>
+    <w:p/>
+    <w:tbl>
+      <w:tblPr>
+        <w:tblStyle w:val="Tablaconcuadrcula"/>
+        <w:tblW w:w="0" w:type="auto"/>
+        <w:tblLook w:val="04A0" w:firstRow="1" w:lastRow="0" w:firstColumn="1" w:lastColumn="0" w:noHBand="0" w:noVBand="1"/>
+      </w:tblPr>
+      <w:tblGrid>
+        <w:gridCol w:w="1271"/>
+        <w:gridCol w:w="6662"/>
+      </w:tblGrid>
+      <w:tr>
+        <w:tc>
+          <w:tcPr>
+            <w:tcW w:w="1271" w:type="dxa"/>
+          </w:tcPr>
+          <w:p>
+            <w:pPr>
+              <w:jc w:val="center"/>
+              <w:rPr>
+                <w:b/>
+              </w:rPr>
+            </w:pPr>
+            <w:r>
+              <w:rPr>
+                <w:b/>
+              </w:rPr>
+              <w:t>Código</w:t>
+            </w:r>
+          </w:p>
+        </w:tc>
+        <w:tc>
+          <w:tcPr>
+            <w:tcW w:w="6662" w:type="dxa"/>
+          </w:tcPr>
+          <w:p>
+            <w:pPr>
+              <w:jc w:val="center"/>
+              <w:rPr>
+                <w:b/>
+              </w:rPr>
+            </w:pPr>
+            <w:r>
+              <w:rPr>
+                <w:b/>
+              </w:rPr>
+              <w:t>Descripción</w:t>
+            </w:r>
+          </w:p>
+        </w:tc>
+      </w:tr>
+      <w:tr>
+        <w:tc>
+          <w:tcPr>
+            <w:tcW w:w="1271" w:type="dxa"/>
+          </w:tcPr>
+          <w:p>
+            <w:pPr>
+              <w:jc w:val="center"/>
+            </w:pPr>
+            <w:r>
+              <w:t>1</w:t>
+            </w:r>
+          </w:p>
+        </w:tc>
+        <w:tc>
+          <w:tcPr>
+            <w:tcW w:w="6662" w:type="dxa"/>
+          </w:tcPr>
+          <w:p>
+            <w:pPr>
+              <w:jc w:val="both"/>
+            </w:pPr>
+            <w:r>
+              <w:t>Recepción - Información del documento</w:t>
+            </w:r>
+            <w:r>
+              <w:t>.</w:t>
+            </w:r>
+          </w:p>
+        </w:tc>
+      </w:tr>
+      <w:tr>
+        <w:tc>
+          <w:tcPr>
+            <w:tcW w:w="1271" w:type="dxa"/>
+          </w:tcPr>
+          <w:p>
+            <w:pPr>
+              <w:jc w:val="center"/>
+            </w:pPr>
+            <w:r>
+              <w:t>2</w:t>
+            </w:r>
+          </w:p>
+        </w:tc>
+        <w:tc>
+          <w:tcPr>
+            <w:tcW w:w="6662" w:type="dxa"/>
+          </w:tcPr>
+          <w:p>
+            <w:pPr>
+              <w:jc w:val="both"/>
+            </w:pPr>
+            <w:r>
+              <w:t>Valida la información del documento.</w:t>
+            </w:r>
+          </w:p>
+        </w:tc>
+      </w:tr>
+      <w:tr>
+        <w:tc>
+          <w:tcPr>
+            <w:tcW w:w="1271" w:type="dxa"/>
+          </w:tcPr>
+          <w:p>
+            <w:pPr>
+              <w:jc w:val="center"/>
+            </w:pPr>
+            <w:r>
+              <w:t>3</w:t>
+            </w:r>
+          </w:p>
+        </w:tc>
+        <w:tc>
+          <w:tcPr>
+            <w:tcW w:w="6662" w:type="dxa"/>
+          </w:tcPr>
+          <w:p>
+            <w:pPr>
+              <w:jc w:val="both"/>
+            </w:pPr>
+            <w:r>
+              <w:t xml:space="preserve">Genera información en </w:t>
+            </w:r>
+            <w:proofErr w:type="spellStart"/>
+            <w:r>
+              <w:t>estandar</w:t>
+            </w:r>
+            <w:proofErr w:type="spellEnd"/>
+            <w:r>
+              <w:t xml:space="preserve"> UBL.</w:t>
+            </w:r>
+          </w:p>
+        </w:tc>
+      </w:tr>
+      <w:tr>
+        <w:tc>
+          <w:tcPr>
+            <w:tcW w:w="1271" w:type="dxa"/>
+          </w:tcPr>
+          <w:p>
+            <w:pPr>
+              <w:jc w:val="center"/>
+            </w:pPr>
+            <w:r>
+              <w:t>4</w:t>
+            </w:r>
+          </w:p>
+        </w:tc>
+        <w:tc>
+          <w:tcPr>
+            <w:tcW w:w="6662" w:type="dxa"/>
+          </w:tcPr>
+          <w:p>
+            <w:pPr>
+              <w:jc w:val="both"/>
+            </w:pPr>
+            <w:r>
+              <w:t xml:space="preserve">Almacena el archivo XML con la información en </w:t>
+            </w:r>
+            <w:proofErr w:type="spellStart"/>
+            <w:r>
+              <w:t>estandar</w:t>
+            </w:r>
+            <w:proofErr w:type="spellEnd"/>
+            <w:r>
+              <w:t xml:space="preserve"> UBL.</w:t>
+            </w:r>
+          </w:p>
+        </w:tc>
+      </w:tr>
+      <w:tr>
+        <w:tc>
+          <w:tcPr>
+            <w:tcW w:w="1271" w:type="dxa"/>
+          </w:tcPr>
+          <w:p>
+            <w:pPr>
+              <w:jc w:val="center"/>
+            </w:pPr>
+            <w:r>
+              <w:t>5</w:t>
+            </w:r>
+          </w:p>
+        </w:tc>
+        <w:tc>
+          <w:tcPr>
+            <w:tcW w:w="6662" w:type="dxa"/>
+          </w:tcPr>
+          <w:p>
+            <w:pPr>
+              <w:jc w:val="both"/>
+            </w:pPr>
+            <w:r>
+              <w:t xml:space="preserve">Firma el archivo XML con la información en </w:t>
+            </w:r>
+            <w:proofErr w:type="spellStart"/>
+            <w:r>
+              <w:t>estandar</w:t>
+            </w:r>
+            <w:proofErr w:type="spellEnd"/>
+            <w:r>
+              <w:t xml:space="preserve"> UBL.</w:t>
+            </w:r>
+          </w:p>
+        </w:tc>
+      </w:tr>
+      <w:tr>
+        <w:tc>
+          <w:tcPr>
+            <w:tcW w:w="1271" w:type="dxa"/>
+          </w:tcPr>
+          <w:p>
+            <w:pPr>
+              <w:jc w:val="center"/>
+            </w:pPr>
+            <w:r>
+              <w:t>6</w:t>
+            </w:r>
+          </w:p>
+        </w:tc>
+        <w:tc>
+          <w:tcPr>
+            <w:tcW w:w="6662" w:type="dxa"/>
+          </w:tcPr>
+          <w:p>
+            <w:pPr>
+              <w:jc w:val="both"/>
+            </w:pPr>
+            <w:r>
+              <w:t xml:space="preserve">Compresión del archivo XML firmado con la información en </w:t>
+            </w:r>
+            <w:proofErr w:type="spellStart"/>
+            <w:r>
+              <w:t>estandar</w:t>
+            </w:r>
+            <w:proofErr w:type="spellEnd"/>
+            <w:r>
+              <w:t xml:space="preserve"> UBL.</w:t>
+            </w:r>
+          </w:p>
+        </w:tc>
+      </w:tr>
+      <w:tr>
+        <w:tc>
+          <w:tcPr>
+            <w:tcW w:w="1271" w:type="dxa"/>
+          </w:tcPr>
+          <w:p>
+            <w:pPr>
+              <w:jc w:val="center"/>
+            </w:pPr>
+            <w:r>
+              <w:t>7</w:t>
+            </w:r>
+          </w:p>
+        </w:tc>
+        <w:tc>
+          <w:tcPr>
+            <w:tcW w:w="6662" w:type="dxa"/>
+          </w:tcPr>
+          <w:p>
+            <w:pPr>
+              <w:jc w:val="both"/>
+            </w:pPr>
+            <w:r>
+              <w:t>Envío del archivo ZIP con el XML firmado a la DIAN.</w:t>
+            </w:r>
+          </w:p>
+        </w:tc>
+      </w:tr>
+    </w:tbl>
+    <w:p>
+      <w:pPr>
+        <w:ind w:firstLine="284"/>
+        <w:jc w:val="both"/>
+        <w:rPr>
+          <w:rFonts w:ascii="Arial" w:hAnsi="Arial" w:cs="Arial"/>
+          <w:sz w:val="20"/>
+          <w:szCs w:val="20"/>
+        </w:rPr>
+      </w:pPr>
+      <w:hyperlink r:id="rId15" w:history="1"/>
     </w:p>
     <w:p>
       <w:pPr>
@@ -24921,7 +26971,7 @@
                     </pic:cNvPicPr>
                   </pic:nvPicPr>
                   <pic:blipFill>
-                    <a:blip r:embed="rId15" cstate="print">
+                    <a:blip r:embed="rId16" cstate="print">
                       <a:extLst>
                         <a:ext uri="{28A0092B-C50C-407E-A947-70E740481C1C}">
                           <a14:useLocalDpi xmlns:a14="http://schemas.microsoft.com/office/drawing/2010/main" val="0"/>
@@ -25148,8 +27198,8 @@
       </w:pPr>
     </w:p>
     <w:sectPr>
-      <w:headerReference w:type="default" r:id="rId16"/>
-      <w:footerReference w:type="default" r:id="rId17"/>
+      <w:headerReference w:type="default" r:id="rId17"/>
+      <w:footerReference w:type="default" r:id="rId18"/>
       <w:pgSz w:w="12240" w:h="15840" w:code="1"/>
       <w:pgMar w:top="1440" w:right="1440" w:bottom="1440" w:left="1440" w:header="708" w:footer="708" w:gutter="0"/>
       <w:cols w:space="708"/>
@@ -26381,6 +28431,92 @@
     </w:lvl>
   </w:abstractNum>
   <w:abstractNum w:abstractNumId="9" w15:restartNumberingAfterBreak="0">
+    <w:nsid w:val="353E562F"/>
+    <w:multiLevelType w:val="hybridMultilevel"/>
+    <w:tmpl w:val="2DEC1E4C"/>
+    <w:lvl w:ilvl="0" w:tplc="0C0A000F">
+      <w:start w:val="1"/>
+      <w:numFmt w:val="decimal"/>
+      <w:lvlText w:val="%1."/>
+      <w:lvlJc w:val="left"/>
+      <w:pPr>
+        <w:ind w:left="720" w:hanging="360"/>
+      </w:pPr>
+    </w:lvl>
+    <w:lvl w:ilvl="1" w:tplc="0C0A0019" w:tentative="1">
+      <w:start w:val="1"/>
+      <w:numFmt w:val="lowerLetter"/>
+      <w:lvlText w:val="%2."/>
+      <w:lvlJc w:val="left"/>
+      <w:pPr>
+        <w:ind w:left="1440" w:hanging="360"/>
+      </w:pPr>
+    </w:lvl>
+    <w:lvl w:ilvl="2" w:tplc="0C0A001B" w:tentative="1">
+      <w:start w:val="1"/>
+      <w:numFmt w:val="lowerRoman"/>
+      <w:lvlText w:val="%3."/>
+      <w:lvlJc w:val="right"/>
+      <w:pPr>
+        <w:ind w:left="2160" w:hanging="180"/>
+      </w:pPr>
+    </w:lvl>
+    <w:lvl w:ilvl="3" w:tplc="0C0A000F" w:tentative="1">
+      <w:start w:val="1"/>
+      <w:numFmt w:val="decimal"/>
+      <w:lvlText w:val="%4."/>
+      <w:lvlJc w:val="left"/>
+      <w:pPr>
+        <w:ind w:left="2880" w:hanging="360"/>
+      </w:pPr>
+    </w:lvl>
+    <w:lvl w:ilvl="4" w:tplc="0C0A0019" w:tentative="1">
+      <w:start w:val="1"/>
+      <w:numFmt w:val="lowerLetter"/>
+      <w:lvlText w:val="%5."/>
+      <w:lvlJc w:val="left"/>
+      <w:pPr>
+        <w:ind w:left="3600" w:hanging="360"/>
+      </w:pPr>
+    </w:lvl>
+    <w:lvl w:ilvl="5" w:tplc="0C0A001B" w:tentative="1">
+      <w:start w:val="1"/>
+      <w:numFmt w:val="lowerRoman"/>
+      <w:lvlText w:val="%6."/>
+      <w:lvlJc w:val="right"/>
+      <w:pPr>
+        <w:ind w:left="4320" w:hanging="180"/>
+      </w:pPr>
+    </w:lvl>
+    <w:lvl w:ilvl="6" w:tplc="0C0A000F" w:tentative="1">
+      <w:start w:val="1"/>
+      <w:numFmt w:val="decimal"/>
+      <w:lvlText w:val="%7."/>
+      <w:lvlJc w:val="left"/>
+      <w:pPr>
+        <w:ind w:left="5040" w:hanging="360"/>
+      </w:pPr>
+    </w:lvl>
+    <w:lvl w:ilvl="7" w:tplc="0C0A0019" w:tentative="1">
+      <w:start w:val="1"/>
+      <w:numFmt w:val="lowerLetter"/>
+      <w:lvlText w:val="%8."/>
+      <w:lvlJc w:val="left"/>
+      <w:pPr>
+        <w:ind w:left="5760" w:hanging="360"/>
+      </w:pPr>
+    </w:lvl>
+    <w:lvl w:ilvl="8" w:tplc="0C0A001B" w:tentative="1">
+      <w:start w:val="1"/>
+      <w:numFmt w:val="lowerRoman"/>
+      <w:lvlText w:val="%9."/>
+      <w:lvlJc w:val="right"/>
+      <w:pPr>
+        <w:ind w:left="6480" w:hanging="180"/>
+      </w:pPr>
+    </w:lvl>
+  </w:abstractNum>
+  <w:abstractNum w:abstractNumId="10" w15:restartNumberingAfterBreak="0">
     <w:nsid w:val="3AE06CF4"/>
     <w:multiLevelType w:val="multilevel"/>
     <w:tmpl w:val="C78E151E"/>
@@ -26498,7 +28634,7 @@
       </w:rPr>
     </w:lvl>
   </w:abstractNum>
-  <w:abstractNum w:abstractNumId="10" w15:restartNumberingAfterBreak="0">
+  <w:abstractNum w:abstractNumId="11" w15:restartNumberingAfterBreak="0">
     <w:nsid w:val="3BD11062"/>
     <w:multiLevelType w:val="hybridMultilevel"/>
     <w:tmpl w:val="66728408"/>
@@ -26584,7 +28720,7 @@
       </w:pPr>
     </w:lvl>
   </w:abstractNum>
-  <w:abstractNum w:abstractNumId="11" w15:restartNumberingAfterBreak="0">
+  <w:abstractNum w:abstractNumId="12" w15:restartNumberingAfterBreak="0">
     <w:nsid w:val="3FE564EC"/>
     <w:multiLevelType w:val="hybridMultilevel"/>
     <w:tmpl w:val="4DF4F512"/>
@@ -26673,7 +28809,7 @@
       </w:pPr>
     </w:lvl>
   </w:abstractNum>
-  <w:abstractNum w:abstractNumId="12" w15:restartNumberingAfterBreak="0">
+  <w:abstractNum w:abstractNumId="13" w15:restartNumberingAfterBreak="0">
     <w:nsid w:val="45010CAF"/>
     <w:multiLevelType w:val="hybridMultilevel"/>
     <w:tmpl w:val="8EF858F2"/>
@@ -26759,7 +28895,7 @@
       </w:pPr>
     </w:lvl>
   </w:abstractNum>
-  <w:abstractNum w:abstractNumId="13" w15:restartNumberingAfterBreak="0">
+  <w:abstractNum w:abstractNumId="14" w15:restartNumberingAfterBreak="0">
     <w:nsid w:val="4F5A0488"/>
     <w:multiLevelType w:val="hybridMultilevel"/>
     <w:tmpl w:val="2A1CFC2A"/>
@@ -26872,7 +29008,7 @@
       </w:rPr>
     </w:lvl>
   </w:abstractNum>
-  <w:abstractNum w:abstractNumId="14" w15:restartNumberingAfterBreak="0">
+  <w:abstractNum w:abstractNumId="15" w15:restartNumberingAfterBreak="0">
     <w:nsid w:val="6390695D"/>
     <w:multiLevelType w:val="multilevel"/>
     <w:tmpl w:val="CBBC7D88"/>
@@ -26992,7 +29128,7 @@
       </w:rPr>
     </w:lvl>
   </w:abstractNum>
-  <w:abstractNum w:abstractNumId="15" w15:restartNumberingAfterBreak="0">
+  <w:abstractNum w:abstractNumId="16" w15:restartNumberingAfterBreak="0">
     <w:nsid w:val="660F2687"/>
     <w:multiLevelType w:val="hybridMultilevel"/>
     <w:tmpl w:val="A79448EC"/>
@@ -27105,7 +29241,7 @@
       </w:rPr>
     </w:lvl>
   </w:abstractNum>
-  <w:abstractNum w:abstractNumId="16" w15:restartNumberingAfterBreak="0">
+  <w:abstractNum w:abstractNumId="17" w15:restartNumberingAfterBreak="0">
     <w:nsid w:val="682D5CB7"/>
     <w:multiLevelType w:val="multilevel"/>
     <w:tmpl w:val="E9261D68"/>
@@ -27227,7 +29363,7 @@
       </w:rPr>
     </w:lvl>
   </w:abstractNum>
-  <w:abstractNum w:abstractNumId="17" w15:restartNumberingAfterBreak="0">
+  <w:abstractNum w:abstractNumId="18" w15:restartNumberingAfterBreak="0">
     <w:nsid w:val="6D0B1537"/>
     <w:multiLevelType w:val="multilevel"/>
     <w:tmpl w:val="9F480B08"/>
@@ -27340,7 +29476,7 @@
       </w:rPr>
     </w:lvl>
   </w:abstractNum>
-  <w:abstractNum w:abstractNumId="18" w15:restartNumberingAfterBreak="0">
+  <w:abstractNum w:abstractNumId="19" w15:restartNumberingAfterBreak="0">
     <w:nsid w:val="7ACB2154"/>
     <w:multiLevelType w:val="multilevel"/>
     <w:tmpl w:val="2970200C"/>
@@ -27462,7 +29598,7 @@
       </w:rPr>
     </w:lvl>
   </w:abstractNum>
-  <w:abstractNum w:abstractNumId="19" w15:restartNumberingAfterBreak="0">
+  <w:abstractNum w:abstractNumId="20" w15:restartNumberingAfterBreak="0">
     <w:nsid w:val="7DA86DAF"/>
     <w:multiLevelType w:val="hybridMultilevel"/>
     <w:tmpl w:val="8E0A98FE"/>
@@ -27551,7 +29687,7 @@
       </w:pPr>
     </w:lvl>
   </w:abstractNum>
-  <w:abstractNum w:abstractNumId="20" w15:restartNumberingAfterBreak="0">
+  <w:abstractNum w:abstractNumId="21" w15:restartNumberingAfterBreak="0">
     <w:nsid w:val="7F5A73EE"/>
     <w:multiLevelType w:val="multilevel"/>
     <w:tmpl w:val="F4725E66"/>
@@ -27670,37 +29806,37 @@
     </w:lvl>
   </w:abstractNum>
   <w:num w:numId="1">
-    <w:abstractNumId w:val="14"/>
+    <w:abstractNumId w:val="15"/>
   </w:num>
   <w:num w:numId="2">
-    <w:abstractNumId w:val="16"/>
+    <w:abstractNumId w:val="17"/>
   </w:num>
   <w:num w:numId="3">
     <w:abstractNumId w:val="1"/>
   </w:num>
   <w:num w:numId="4">
-    <w:abstractNumId w:val="12"/>
+    <w:abstractNumId w:val="13"/>
   </w:num>
   <w:num w:numId="5">
-    <w:abstractNumId w:val="10"/>
+    <w:abstractNumId w:val="11"/>
   </w:num>
   <w:num w:numId="6">
-    <w:abstractNumId w:val="13"/>
+    <w:abstractNumId w:val="14"/>
   </w:num>
   <w:num w:numId="7">
-    <w:abstractNumId w:val="15"/>
+    <w:abstractNumId w:val="16"/>
   </w:num>
   <w:num w:numId="8">
     <w:abstractNumId w:val="5"/>
   </w:num>
   <w:num w:numId="9">
-    <w:abstractNumId w:val="9"/>
+    <w:abstractNumId w:val="10"/>
   </w:num>
   <w:num w:numId="10">
     <w:abstractNumId w:val="7"/>
   </w:num>
   <w:num w:numId="11">
-    <w:abstractNumId w:val="20"/>
+    <w:abstractNumId w:val="21"/>
   </w:num>
   <w:num w:numId="12">
     <w:abstractNumId w:val="8"/>
@@ -27709,7 +29845,7 @@
     <w:abstractNumId w:val="4"/>
   </w:num>
   <w:num w:numId="14">
-    <w:abstractNumId w:val="18"/>
+    <w:abstractNumId w:val="19"/>
   </w:num>
   <w:num w:numId="15">
     <w:abstractNumId w:val="3"/>
@@ -27721,16 +29857,19 @@
     <w:abstractNumId w:val="2"/>
   </w:num>
   <w:num w:numId="18">
-    <w:abstractNumId w:val="11"/>
+    <w:abstractNumId w:val="12"/>
   </w:num>
   <w:num w:numId="19">
     <w:abstractNumId w:val="6"/>
   </w:num>
   <w:num w:numId="20">
-    <w:abstractNumId w:val="17"/>
+    <w:abstractNumId w:val="18"/>
   </w:num>
   <w:num w:numId="21">
-    <w:abstractNumId w:val="19"/>
+    <w:abstractNumId w:val="20"/>
+  </w:num>
+  <w:num w:numId="22">
+    <w:abstractNumId w:val="9"/>
   </w:num>
 </w:numbering>
 </file>
@@ -29110,7 +31249,7 @@
 </file>
 
 <file path=customXml/itemProps1.xml><?xml version="1.0" encoding="utf-8"?>
-<ds:datastoreItem xmlns:ds="http://schemas.openxmlformats.org/officeDocument/2006/customXml" ds:itemID="{20834038-663D-4D2B-8CDE-4B65A6D851BA}">
+<ds:datastoreItem xmlns:ds="http://schemas.openxmlformats.org/officeDocument/2006/customXml" ds:itemID="{0692EFD5-3430-496B-A2C6-693AA117C2A0}">
   <ds:schemaRefs>
     <ds:schemaRef ds:uri="http://schemas.openxmlformats.org/officeDocument/2006/bibliography"/>
   </ds:schemaRefs>

</xml_diff>

<commit_message>
-Se crea archivo resx con constantes de la plataforma. -Se crea controlador de Envio de Correo. -Se crea Clase para objeto destinatario. -Se hace modificaciones en el Manual técnico.
git-svn-id: http://192.168.0.251:18080/svn/HGInetMiFacturaElectronica/Tronco@164 30a10932-8c21-4e4d-906a-15261f94da71
</commit_message>
<xml_diff>
--- a/Documentacion/ManualTecnico/ManualTecnicoServiciosFacturaE.docx
+++ b/Documentacion/ManualTecnico/ManualTecnicoServiciosFacturaE.docx
@@ -24,7 +24,7 @@
           <w:lang w:eastAsia="es-CO"/>
         </w:rPr>
         <w:drawing>
-          <wp:anchor distT="0" distB="0" distL="114300" distR="114300" simplePos="0" relativeHeight="251657216" behindDoc="1" locked="0" layoutInCell="1" allowOverlap="1" wp14:anchorId="6CBE88B4" wp14:editId="648F433F">
+          <wp:anchor distT="0" distB="0" distL="114300" distR="114300" simplePos="0" relativeHeight="251657216" behindDoc="1" locked="0" layoutInCell="1" allowOverlap="1" wp14:anchorId="79B662BA" wp14:editId="64F6714E">
             <wp:simplePos x="0" y="0"/>
             <wp:positionH relativeFrom="margin">
               <wp:posOffset>-927735</wp:posOffset>
@@ -336,7 +336,7 @@
         <mc:AlternateContent>
           <mc:Choice Requires="wpg">
             <w:drawing>
-              <wp:anchor distT="0" distB="0" distL="114300" distR="114300" simplePos="0" relativeHeight="251687936" behindDoc="0" locked="0" layoutInCell="1" allowOverlap="1">
+              <wp:anchor distT="0" distB="0" distL="114300" distR="114300" simplePos="0" relativeHeight="251687936" behindDoc="0" locked="0" layoutInCell="1" allowOverlap="1" wp14:anchorId="5D65A15D" wp14:editId="1EEC596F">
                 <wp:simplePos x="0" y="0"/>
                 <wp:positionH relativeFrom="column">
                   <wp:posOffset>3209925</wp:posOffset>
@@ -389,7 +389,7 @@
                                   <w:lang w:eastAsia="es-CO"/>
                                 </w:rPr>
                                 <w:drawing>
-                                  <wp:inline distT="0" distB="0" distL="0" distR="0">
+                                  <wp:inline distT="0" distB="0" distL="0" distR="0" wp14:anchorId="4233236C" wp14:editId="3EE2B429">
                                     <wp:extent cx="2481714" cy="990600"/>
                                     <wp:effectExtent l="0" t="0" r="0" b="0"/>
                                     <wp:docPr id="9" name="Imagen 9"/>
@@ -524,7 +524,7 @@
                                   <w:lang w:eastAsia="es-CO"/>
                                 </w:rPr>
                                 <w:drawing>
-                                  <wp:inline distT="0" distB="0" distL="0" distR="0">
+                                  <wp:inline distT="0" distB="0" distL="0" distR="0" wp14:anchorId="1A265F24" wp14:editId="4D1C9E2D">
                                     <wp:extent cx="1295400" cy="359402"/>
                                     <wp:effectExtent l="0" t="0" r="0" b="3175"/>
                                     <wp:docPr id="12" name="Imagen 12" descr="Logo Factura Electrónica"/>
@@ -587,7 +587,7 @@
           </mc:Choice>
           <mc:Fallback>
             <w:pict>
-              <v:group id="Grupo 13" o:spid="_x0000_s1026" style="position:absolute;left:0;text-align:left;margin-left:252.75pt;margin-top:7.95pt;width:240.75pt;height:132pt;z-index:251687936" coordsize="30575,16764" o:gfxdata="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">
+              <v:group w14:anchorId="5D65A15D" id="Grupo 13" o:spid="_x0000_s1026" style="position:absolute;left:0;text-align:left;margin-left:252.75pt;margin-top:7.95pt;width:240.75pt;height:132pt;z-index:251687936" coordsize="30575,16764" o:gfxdata="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">
                 <v:shapetype id="_x0000_t202" coordsize="21600,21600" o:spt="202" path="m,l,21600r21600,l21600,xe">
                   <v:stroke joinstyle="miter"/>
                   <v:path gradientshapeok="t" o:connecttype="rect"/>
@@ -605,7 +605,7 @@
                             <w:lang w:eastAsia="es-CO"/>
                           </w:rPr>
                           <w:drawing>
-                            <wp:inline distT="0" distB="0" distL="0" distR="0">
+                            <wp:inline distT="0" distB="0" distL="0" distR="0" wp14:anchorId="4233236C" wp14:editId="3EE2B429">
                               <wp:extent cx="2481714" cy="990600"/>
                               <wp:effectExtent l="0" t="0" r="0" b="0"/>
                               <wp:docPr id="9" name="Imagen 9"/>
@@ -714,7 +714,7 @@
                             <w:lang w:eastAsia="es-CO"/>
                           </w:rPr>
                           <w:drawing>
-                            <wp:inline distT="0" distB="0" distL="0" distR="0">
+                            <wp:inline distT="0" distB="0" distL="0" distR="0" wp14:anchorId="1A265F24" wp14:editId="4D1C9E2D">
                               <wp:extent cx="1295400" cy="359402"/>
                               <wp:effectExtent l="0" t="0" r="0" b="3175"/>
                               <wp:docPr id="12" name="Imagen 12" descr="Logo Factura Electrónica"/>
@@ -1345,7 +1345,7 @@
                 <w:noProof/>
                 <w:webHidden/>
               </w:rPr>
-              <w:t>5</w:t>
+              <w:t>6</w:t>
             </w:r>
             <w:r>
               <w:rPr>
@@ -1433,7 +1433,7 @@
                 <w:noProof/>
                 <w:webHidden/>
               </w:rPr>
-              <w:t>6</w:t>
+              <w:t>7</w:t>
             </w:r>
             <w:r>
               <w:rPr>
@@ -1525,7 +1525,7 @@
                 <w:noProof/>
                 <w:webHidden/>
               </w:rPr>
-              <w:t>7</w:t>
+              <w:t>8</w:t>
             </w:r>
             <w:r>
               <w:rPr>
@@ -1613,7 +1613,7 @@
                 <w:noProof/>
                 <w:webHidden/>
               </w:rPr>
-              <w:t>8</w:t>
+              <w:t>9</w:t>
             </w:r>
             <w:r>
               <w:rPr>
@@ -1705,7 +1705,7 @@
                 <w:noProof/>
                 <w:webHidden/>
               </w:rPr>
-              <w:t>8</w:t>
+              <w:t>9</w:t>
             </w:r>
             <w:r>
               <w:rPr>
@@ -1797,7 +1797,7 @@
                 <w:noProof/>
                 <w:webHidden/>
               </w:rPr>
-              <w:t>8</w:t>
+              <w:t>9</w:t>
             </w:r>
             <w:r>
               <w:rPr>
@@ -1885,7 +1885,7 @@
                 <w:noProof/>
                 <w:webHidden/>
               </w:rPr>
-              <w:t>10</w:t>
+              <w:t>11</w:t>
             </w:r>
             <w:r>
               <w:rPr>
@@ -1977,7 +1977,7 @@
                 <w:noProof/>
                 <w:webHidden/>
               </w:rPr>
-              <w:t>10</w:t>
+              <w:t>11</w:t>
             </w:r>
             <w:r>
               <w:rPr>
@@ -2065,7 +2065,7 @@
                 <w:noProof/>
                 <w:webHidden/>
               </w:rPr>
-              <w:t>11</w:t>
+              <w:t>12</w:t>
             </w:r>
             <w:r>
               <w:rPr>
@@ -2157,7 +2157,7 @@
                 <w:noProof/>
                 <w:webHidden/>
               </w:rPr>
-              <w:t>11</w:t>
+              <w:t>12</w:t>
             </w:r>
             <w:r>
               <w:rPr>
@@ -2249,7 +2249,7 @@
                 <w:noProof/>
                 <w:webHidden/>
               </w:rPr>
-              <w:t>11</w:t>
+              <w:t>12</w:t>
             </w:r>
             <w:r>
               <w:rPr>
@@ -2341,7 +2341,7 @@
                 <w:noProof/>
                 <w:webHidden/>
               </w:rPr>
-              <w:t>12</w:t>
+              <w:t>13</w:t>
             </w:r>
             <w:r>
               <w:rPr>
@@ -2433,7 +2433,7 @@
                 <w:noProof/>
                 <w:webHidden/>
               </w:rPr>
-              <w:t>13</w:t>
+              <w:t>14</w:t>
             </w:r>
             <w:r>
               <w:rPr>
@@ -2525,7 +2525,7 @@
                 <w:noProof/>
                 <w:webHidden/>
               </w:rPr>
-              <w:t>14</w:t>
+              <w:t>15</w:t>
             </w:r>
             <w:r>
               <w:rPr>
@@ -2617,7 +2617,7 @@
                 <w:noProof/>
                 <w:webHidden/>
               </w:rPr>
-              <w:t>15</w:t>
+              <w:t>16</w:t>
             </w:r>
             <w:r>
               <w:rPr>
@@ -2709,7 +2709,7 @@
                 <w:noProof/>
                 <w:webHidden/>
               </w:rPr>
-              <w:t>15</w:t>
+              <w:t>16</w:t>
             </w:r>
             <w:r>
               <w:rPr>
@@ -2801,7 +2801,7 @@
                 <w:noProof/>
                 <w:webHidden/>
               </w:rPr>
-              <w:t>16</w:t>
+              <w:t>17</w:t>
             </w:r>
             <w:r>
               <w:rPr>
@@ -2893,7 +2893,7 @@
                 <w:noProof/>
                 <w:webHidden/>
               </w:rPr>
-              <w:t>17</w:t>
+              <w:t>18</w:t>
             </w:r>
             <w:r>
               <w:rPr>
@@ -2985,7 +2985,7 @@
                 <w:noProof/>
                 <w:webHidden/>
               </w:rPr>
-              <w:t>18</w:t>
+              <w:t>19</w:t>
             </w:r>
             <w:r>
               <w:rPr>
@@ -3077,7 +3077,7 @@
                 <w:noProof/>
                 <w:webHidden/>
               </w:rPr>
-              <w:t>18</w:t>
+              <w:t>19</w:t>
             </w:r>
             <w:r>
               <w:rPr>
@@ -3165,7 +3165,7 @@
                 <w:noProof/>
                 <w:webHidden/>
               </w:rPr>
-              <w:t>19</w:t>
+              <w:t>20</w:t>
             </w:r>
             <w:r>
               <w:rPr>
@@ -3257,7 +3257,7 @@
                 <w:noProof/>
                 <w:webHidden/>
               </w:rPr>
-              <w:t>19</w:t>
+              <w:t>20</w:t>
             </w:r>
             <w:r>
               <w:rPr>
@@ -3349,7 +3349,7 @@
                 <w:noProof/>
                 <w:webHidden/>
               </w:rPr>
-              <w:t>19</w:t>
+              <w:t>20</w:t>
             </w:r>
             <w:r>
               <w:rPr>
@@ -3441,7 +3441,7 @@
                 <w:noProof/>
                 <w:webHidden/>
               </w:rPr>
-              <w:t>21</w:t>
+              <w:t>22</w:t>
             </w:r>
             <w:r>
               <w:rPr>
@@ -3533,7 +3533,7 @@
                 <w:noProof/>
                 <w:webHidden/>
               </w:rPr>
-              <w:t>23</w:t>
+              <w:t>24</w:t>
             </w:r>
             <w:r>
               <w:rPr>
@@ -3625,7 +3625,7 @@
                 <w:noProof/>
                 <w:webHidden/>
               </w:rPr>
-              <w:t>25</w:t>
+              <w:t>26</w:t>
             </w:r>
             <w:r>
               <w:rPr>
@@ -3717,7 +3717,7 @@
                 <w:noProof/>
                 <w:webHidden/>
               </w:rPr>
-              <w:t>27</w:t>
+              <w:t>28</w:t>
             </w:r>
             <w:r>
               <w:rPr>
@@ -3809,7 +3809,7 @@
                 <w:noProof/>
                 <w:webHidden/>
               </w:rPr>
-              <w:t>29</w:t>
+              <w:t>30</w:t>
             </w:r>
             <w:r>
               <w:rPr>
@@ -3901,7 +3901,7 @@
                 <w:noProof/>
                 <w:webHidden/>
               </w:rPr>
-              <w:t>30</w:t>
+              <w:t>31</w:t>
             </w:r>
             <w:r>
               <w:rPr>
@@ -3993,7 +3993,7 @@
                 <w:noProof/>
                 <w:webHidden/>
               </w:rPr>
-              <w:t>30</w:t>
+              <w:t>31</w:t>
             </w:r>
             <w:r>
               <w:rPr>
@@ -4085,7 +4085,7 @@
                 <w:noProof/>
                 <w:webHidden/>
               </w:rPr>
-              <w:t>32</w:t>
+              <w:t>33</w:t>
             </w:r>
             <w:r>
               <w:rPr>
@@ -4173,7 +4173,7 @@
                 <w:noProof/>
                 <w:webHidden/>
               </w:rPr>
-              <w:t>33</w:t>
+              <w:t>34</w:t>
             </w:r>
             <w:r>
               <w:rPr>
@@ -4265,7 +4265,7 @@
                 <w:noProof/>
                 <w:webHidden/>
               </w:rPr>
-              <w:t>33</w:t>
+              <w:t>34</w:t>
             </w:r>
             <w:r>
               <w:rPr>
@@ -4357,7 +4357,7 @@
                 <w:noProof/>
                 <w:webHidden/>
               </w:rPr>
-              <w:t>33</w:t>
+              <w:t>34</w:t>
             </w:r>
             <w:r>
               <w:rPr>
@@ -4445,7 +4445,7 @@
                 <w:noProof/>
                 <w:webHidden/>
               </w:rPr>
-              <w:t>34</w:t>
+              <w:t>35</w:t>
             </w:r>
             <w:r>
               <w:rPr>
@@ -4537,7 +4537,7 @@
                 <w:noProof/>
                 <w:webHidden/>
               </w:rPr>
-              <w:t>34</w:t>
+              <w:t>35</w:t>
             </w:r>
             <w:r>
               <w:rPr>
@@ -4625,7 +4625,7 @@
                 <w:noProof/>
                 <w:webHidden/>
               </w:rPr>
-              <w:t>35</w:t>
+              <w:t>36</w:t>
             </w:r>
             <w:r>
               <w:rPr>
@@ -4717,7 +4717,7 @@
                 <w:noProof/>
                 <w:webHidden/>
               </w:rPr>
-              <w:t>35</w:t>
+              <w:t>36</w:t>
             </w:r>
             <w:r>
               <w:rPr>
@@ -4809,7 +4809,7 @@
                 <w:noProof/>
                 <w:webHidden/>
               </w:rPr>
-              <w:t>35</w:t>
+              <w:t>36</w:t>
             </w:r>
             <w:r>
               <w:rPr>
@@ -4901,7 +4901,7 @@
                 <w:noProof/>
                 <w:webHidden/>
               </w:rPr>
-              <w:t>36</w:t>
+              <w:t>37</w:t>
             </w:r>
             <w:r>
               <w:rPr>
@@ -4993,7 +4993,7 @@
                 <w:noProof/>
                 <w:webHidden/>
               </w:rPr>
-              <w:t>36</w:t>
+              <w:t>37</w:t>
             </w:r>
             <w:r>
               <w:rPr>
@@ -5265,7 +5265,7 @@
                 <w:noProof/>
                 <w:webHidden/>
               </w:rPr>
-              <w:t>37</w:t>
+              <w:t>38</w:t>
             </w:r>
             <w:r>
               <w:rPr>
@@ -5445,7 +5445,7 @@
                 <w:noProof/>
                 <w:webHidden/>
               </w:rPr>
-              <w:t>38</w:t>
+              <w:t>39</w:t>
             </w:r>
             <w:r>
               <w:rPr>
@@ -7759,8 +7759,8 @@
           <w:lang w:eastAsia="es-CO"/>
         </w:rPr>
         <w:drawing>
-          <wp:inline distT="0" distB="0" distL="0" distR="0" wp14:anchorId="43A4D040" wp14:editId="24D5F82D">
-            <wp:extent cx="5943600" cy="3343503"/>
+          <wp:inline distT="0" distB="0" distL="0" distR="0" wp14:anchorId="6C2FB955" wp14:editId="43AABA60">
+            <wp:extent cx="5943600" cy="3343275"/>
             <wp:effectExtent l="0" t="0" r="0" b="9525"/>
             <wp:docPr id="3" name="Imagen 3"/>
             <wp:cNvGraphicFramePr>
@@ -7783,7 +7783,6 @@
                         </a:ext>
                       </a:extLst>
                     </a:blip>
-                    <a:srcRect/>
                     <a:stretch>
                       <a:fillRect/>
                     </a:stretch>
@@ -7791,7 +7790,7 @@
                   <pic:spPr bwMode="auto">
                     <a:xfrm>
                       <a:off x="0" y="0"/>
-                      <a:ext cx="5943600" cy="3343503"/>
+                      <a:ext cx="5943600" cy="3343275"/>
                     </a:xfrm>
                     <a:prstGeom prst="rect">
                       <a:avLst/>
@@ -7836,13 +7835,15 @@
       <w:pPr>
         <w:spacing w:line="360" w:lineRule="auto"/>
         <w:ind w:left="284"/>
-        <w:jc w:val="both"/>
-        <w:rPr>
-          <w:rFonts w:ascii="Arial" w:hAnsi="Arial" w:cs="Arial"/>
-          <w:sz w:val="20"/>
-          <w:szCs w:val="20"/>
-        </w:rPr>
-      </w:pPr>
+        <w:jc w:val="center"/>
+        <w:rPr>
+          <w:rFonts w:ascii="Arial" w:hAnsi="Arial" w:cs="Arial"/>
+          <w:sz w:val="20"/>
+          <w:szCs w:val="20"/>
+        </w:rPr>
+      </w:pPr>
+      <w:bookmarkStart w:id="5" w:name="_GoBack"/>
+      <w:bookmarkEnd w:id="5"/>
     </w:p>
     <w:p>
       <w:pPr>
@@ -7858,8 +7859,8 @@
           <w:szCs w:val="20"/>
         </w:rPr>
       </w:pPr>
-      <w:bookmarkStart w:id="5" w:name="_Toc497813397"/>
-      <w:bookmarkStart w:id="6" w:name="_Toc511730460"/>
+      <w:bookmarkStart w:id="6" w:name="_Toc497813397"/>
+      <w:bookmarkStart w:id="7" w:name="_Toc511730460"/>
       <w:r>
         <w:rPr>
           <w:rFonts w:cs="Arial"/>
@@ -7868,8 +7869,8 @@
         <w:lastRenderedPageBreak/>
         <w:t>Requerimientos de Comunicación</w:t>
       </w:r>
-      <w:bookmarkEnd w:id="5"/>
       <w:bookmarkEnd w:id="6"/>
+      <w:bookmarkEnd w:id="7"/>
     </w:p>
     <w:p>
       <w:pPr>
@@ -8094,8 +8095,8 @@
           <w:szCs w:val="20"/>
         </w:rPr>
       </w:pPr>
-      <w:bookmarkStart w:id="7" w:name="_Toc497813399"/>
-      <w:bookmarkStart w:id="8" w:name="_Toc511730461"/>
+      <w:bookmarkStart w:id="8" w:name="_Toc497813399"/>
+      <w:bookmarkStart w:id="9" w:name="_Toc511730461"/>
       <w:r>
         <w:rPr>
           <w:rFonts w:ascii="Arial" w:hAnsi="Arial" w:cs="Arial"/>
@@ -8107,8 +8108,8 @@
         <w:lastRenderedPageBreak/>
         <w:t>ACCESO A LOS SERVICIOS WEB</w:t>
       </w:r>
-      <w:bookmarkEnd w:id="7"/>
       <w:bookmarkEnd w:id="8"/>
+      <w:bookmarkEnd w:id="9"/>
     </w:p>
     <w:p>
       <w:pPr>
@@ -8136,8 +8137,8 @@
           <w:szCs w:val="20"/>
         </w:rPr>
       </w:pPr>
-      <w:bookmarkStart w:id="9" w:name="_Toc497813400"/>
-      <w:bookmarkStart w:id="10" w:name="_Toc511730462"/>
+      <w:bookmarkStart w:id="10" w:name="_Toc497813400"/>
+      <w:bookmarkStart w:id="11" w:name="_Toc511730462"/>
       <w:r>
         <w:rPr>
           <w:rFonts w:cs="Arial"/>
@@ -8152,8 +8153,8 @@
         </w:rPr>
         <w:t>l</w:t>
       </w:r>
-      <w:bookmarkEnd w:id="9"/>
       <w:bookmarkEnd w:id="10"/>
+      <w:bookmarkEnd w:id="11"/>
     </w:p>
     <w:p>
       <w:pPr>
@@ -8313,8 +8314,8 @@
           <w:szCs w:val="20"/>
         </w:rPr>
       </w:pPr>
-      <w:bookmarkStart w:id="11" w:name="_Toc497813401"/>
-      <w:bookmarkStart w:id="12" w:name="_Toc511730463"/>
+      <w:bookmarkStart w:id="12" w:name="_Toc497813401"/>
+      <w:bookmarkStart w:id="13" w:name="_Toc511730463"/>
       <w:r>
         <w:rPr>
           <w:rFonts w:cs="Arial"/>
@@ -8322,8 +8323,8 @@
         </w:rPr>
         <w:t>Rutas de Acceso a los Servicios Web</w:t>
       </w:r>
-      <w:bookmarkEnd w:id="11"/>
       <w:bookmarkEnd w:id="12"/>
+      <w:bookmarkEnd w:id="13"/>
     </w:p>
     <w:p>
       <w:pPr>
@@ -8405,7 +8406,7 @@
           <w:lang w:eastAsia="es-CO"/>
         </w:rPr>
         <w:drawing>
-          <wp:anchor distT="0" distB="0" distL="114300" distR="114300" simplePos="0" relativeHeight="251665408" behindDoc="1" locked="0" layoutInCell="1" allowOverlap="1" wp14:anchorId="5DCB1857" wp14:editId="5371AAE1">
+          <wp:anchor distT="0" distB="0" distL="114300" distR="114300" simplePos="0" relativeHeight="251665408" behindDoc="1" locked="0" layoutInCell="1" allowOverlap="1" wp14:anchorId="79AA3F9E" wp14:editId="13578105">
             <wp:simplePos x="0" y="0"/>
             <wp:positionH relativeFrom="margin">
               <wp:align>left</wp:align>
@@ -8490,11 +8491,11 @@
           <w:szCs w:val="20"/>
         </w:rPr>
       </w:pPr>
-      <w:bookmarkStart w:id="13" w:name="_Administrativo_[_/ServiciosWcf/Admi"/>
-      <w:bookmarkStart w:id="14" w:name="_Rutas_Públicas"/>
-      <w:bookmarkStart w:id="15" w:name="_Toc496873139"/>
-      <w:bookmarkEnd w:id="13"/>
+      <w:bookmarkStart w:id="14" w:name="_Administrativo_[_/ServiciosWcf/Admi"/>
+      <w:bookmarkStart w:id="15" w:name="_Rutas_Públicas"/>
+      <w:bookmarkStart w:id="16" w:name="_Toc496873139"/>
       <w:bookmarkEnd w:id="14"/>
+      <w:bookmarkEnd w:id="15"/>
       <w:r>
         <w:rPr>
           <w:rFonts w:ascii="Arial" w:hAnsi="Arial" w:cs="Arial"/>
@@ -8505,7 +8506,7 @@
         </w:rPr>
         <w:t>Rutas Públicas</w:t>
       </w:r>
-      <w:bookmarkEnd w:id="15"/>
+      <w:bookmarkEnd w:id="16"/>
       <w:r>
         <w:rPr>
           <w:rFonts w:ascii="Arial" w:hAnsi="Arial" w:cs="Arial"/>
@@ -8687,7 +8688,7 @@
           <w:szCs w:val="20"/>
         </w:rPr>
       </w:pPr>
-      <w:bookmarkStart w:id="16" w:name="ServicioConceptosdePago"/>
+      <w:bookmarkStart w:id="17" w:name="ServicioConceptosdePago"/>
       <w:r>
         <w:rPr>
           <w:rFonts w:ascii="Arial" w:hAnsi="Arial" w:cs="Arial"/>
@@ -8742,7 +8743,7 @@
         <w:t xml:space="preserve"> </w:t>
       </w:r>
     </w:p>
-    <w:bookmarkEnd w:id="16"/>
+    <w:bookmarkEnd w:id="17"/>
     <w:p>
       <w:pPr>
         <w:spacing w:line="360" w:lineRule="auto"/>
@@ -9430,9 +9431,9 @@
           <w:szCs w:val="20"/>
         </w:rPr>
       </w:pPr>
-      <w:bookmarkStart w:id="17" w:name="_Toc497813402"/>
-      <w:bookmarkStart w:id="18" w:name="_Toc511730464"/>
-      <w:bookmarkStart w:id="19" w:name="GeneralidadesServiciosWeb"/>
+      <w:bookmarkStart w:id="18" w:name="_Toc497813402"/>
+      <w:bookmarkStart w:id="19" w:name="_Toc511730464"/>
+      <w:bookmarkStart w:id="20" w:name="GeneralidadesServiciosWeb"/>
       <w:r>
         <w:rPr>
           <w:rFonts w:ascii="Arial" w:hAnsi="Arial" w:cs="Arial"/>
@@ -9444,10 +9445,10 @@
         <w:lastRenderedPageBreak/>
         <w:t>GENERALIDADES DE LOS SERVICIOS WEB</w:t>
       </w:r>
-      <w:bookmarkEnd w:id="17"/>
       <w:bookmarkEnd w:id="18"/>
-    </w:p>
-    <w:bookmarkEnd w:id="19"/>
+      <w:bookmarkEnd w:id="19"/>
+    </w:p>
+    <w:bookmarkEnd w:id="20"/>
     <w:p>
       <w:pPr>
         <w:autoSpaceDE w:val="0"/>
@@ -9479,11 +9480,11 @@
           <w:szCs w:val="20"/>
         </w:rPr>
       </w:pPr>
-      <w:bookmarkStart w:id="20" w:name="_Autenticación"/>
-      <w:bookmarkStart w:id="21" w:name="_Toc511730465"/>
-      <w:bookmarkStart w:id="22" w:name="_Toc497813404"/>
-      <w:bookmarkStart w:id="23" w:name="Autenticacion"/>
-      <w:bookmarkEnd w:id="20"/>
+      <w:bookmarkStart w:id="21" w:name="_Autenticación"/>
+      <w:bookmarkStart w:id="22" w:name="_Toc511730465"/>
+      <w:bookmarkStart w:id="23" w:name="_Toc497813404"/>
+      <w:bookmarkStart w:id="24" w:name="Autenticacion"/>
+      <w:bookmarkEnd w:id="21"/>
       <w:r>
         <w:rPr>
           <w:rFonts w:cs="Arial"/>
@@ -9491,7 +9492,7 @@
         </w:rPr>
         <w:t>Autenticación</w:t>
       </w:r>
-      <w:bookmarkEnd w:id="21"/>
+      <w:bookmarkEnd w:id="22"/>
     </w:p>
     <w:p>
       <w:pPr>
@@ -9720,8 +9721,8 @@
         </w:rPr>
         <w:t>= 4d44203b44ccc3fa67f1548dae4e050618a5b263</w:t>
       </w:r>
-      <w:bookmarkEnd w:id="22"/>
       <w:bookmarkEnd w:id="23"/>
+      <w:bookmarkEnd w:id="24"/>
     </w:p>
     <w:p>
       <w:pPr>
@@ -9757,7 +9758,7 @@
           <w:szCs w:val="20"/>
         </w:rPr>
       </w:pPr>
-      <w:bookmarkStart w:id="24" w:name="_Toc511730466"/>
+      <w:bookmarkStart w:id="25" w:name="_Toc511730466"/>
       <w:r>
         <w:rPr>
           <w:rFonts w:ascii="Arial" w:hAnsi="Arial" w:cs="Arial"/>
@@ -9769,7 +9770,7 @@
         <w:lastRenderedPageBreak/>
         <w:t>SERVICIOS WEB</w:t>
       </w:r>
-      <w:bookmarkEnd w:id="24"/>
+      <w:bookmarkEnd w:id="25"/>
       <w:r>
         <w:rPr>
           <w:rFonts w:ascii="Arial" w:hAnsi="Arial" w:cs="Arial"/>
@@ -9799,7 +9800,7 @@
           <w:rFonts w:cs="Arial"/>
         </w:rPr>
       </w:pPr>
-      <w:bookmarkStart w:id="25" w:name="_Toc511730467"/>
+      <w:bookmarkStart w:id="26" w:name="_Toc511730467"/>
       <w:r>
         <w:rPr>
           <w:rFonts w:cs="Arial"/>
@@ -9830,7 +9831,7 @@
         </w:rPr>
         <w:t xml:space="preserve"> Documentos</w:t>
       </w:r>
-      <w:bookmarkEnd w:id="25"/>
+      <w:bookmarkEnd w:id="26"/>
     </w:p>
     <w:p>
       <w:pPr>
@@ -9948,9 +9949,9 @@
           <w:rFonts w:cs="Arial"/>
         </w:rPr>
       </w:pPr>
-      <w:bookmarkStart w:id="26" w:name="_Metodo_Web:_Crear"/>
-      <w:bookmarkStart w:id="27" w:name="_Toc511730468"/>
-      <w:bookmarkEnd w:id="26"/>
+      <w:bookmarkStart w:id="27" w:name="_Metodo_Web:_Crear"/>
+      <w:bookmarkStart w:id="28" w:name="_Toc511730468"/>
+      <w:bookmarkEnd w:id="27"/>
       <w:proofErr w:type="spellStart"/>
       <w:r>
         <w:rPr>
@@ -9965,7 +9966,7 @@
         </w:rPr>
         <w:t xml:space="preserve"> Web: Crear Factura</w:t>
       </w:r>
-      <w:bookmarkEnd w:id="27"/>
+      <w:bookmarkEnd w:id="28"/>
     </w:p>
     <w:p>
       <w:pPr>
@@ -10534,9 +10535,9 @@
           <w:rFonts w:cs="Arial"/>
         </w:rPr>
       </w:pPr>
-      <w:bookmarkStart w:id="28" w:name="_Metodo_Web:_Crear_1"/>
-      <w:bookmarkStart w:id="29" w:name="_Toc511730469"/>
-      <w:bookmarkEnd w:id="28"/>
+      <w:bookmarkStart w:id="29" w:name="_Metodo_Web:_Crear_1"/>
+      <w:bookmarkStart w:id="30" w:name="_Toc511730469"/>
+      <w:bookmarkEnd w:id="29"/>
       <w:proofErr w:type="spellStart"/>
       <w:r>
         <w:rPr>
@@ -10552,7 +10553,7 @@
         </w:rPr>
         <w:t xml:space="preserve"> Web: Crear Nota Crédito</w:t>
       </w:r>
-      <w:bookmarkEnd w:id="29"/>
+      <w:bookmarkEnd w:id="30"/>
     </w:p>
     <w:p>
       <w:pPr>
@@ -11095,9 +11096,9 @@
           <w:rFonts w:cs="Arial"/>
         </w:rPr>
       </w:pPr>
-      <w:bookmarkStart w:id="30" w:name="_Metodo_Web:_Crear_2"/>
-      <w:bookmarkStart w:id="31" w:name="_Toc511730470"/>
-      <w:bookmarkEnd w:id="30"/>
+      <w:bookmarkStart w:id="31" w:name="_Metodo_Web:_Crear_2"/>
+      <w:bookmarkStart w:id="32" w:name="_Toc511730470"/>
+      <w:bookmarkEnd w:id="31"/>
       <w:proofErr w:type="spellStart"/>
       <w:r>
         <w:rPr>
@@ -11119,7 +11120,7 @@
         </w:rPr>
         <w:t>Crear Nota Débito</w:t>
       </w:r>
-      <w:bookmarkEnd w:id="31"/>
+      <w:bookmarkEnd w:id="32"/>
     </w:p>
     <w:p/>
     <w:p>
@@ -11573,9 +11574,9 @@
           <w:rFonts w:cs="Arial"/>
         </w:rPr>
       </w:pPr>
-      <w:bookmarkStart w:id="32" w:name="_Metodo_Web:_Crear_3"/>
-      <w:bookmarkStart w:id="33" w:name="_Toc511730471"/>
-      <w:bookmarkEnd w:id="32"/>
+      <w:bookmarkStart w:id="33" w:name="_Metodo_Web:_Crear_3"/>
+      <w:bookmarkStart w:id="34" w:name="_Toc511730471"/>
+      <w:bookmarkEnd w:id="33"/>
       <w:proofErr w:type="spellStart"/>
       <w:r>
         <w:rPr>
@@ -11597,7 +11598,7 @@
         </w:rPr>
         <w:t>Documento Archivo</w:t>
       </w:r>
-      <w:bookmarkEnd w:id="33"/>
+      <w:bookmarkEnd w:id="34"/>
     </w:p>
     <w:p>
       <w:pPr>
@@ -12159,9 +12160,9 @@
           <w:rFonts w:cs="Arial"/>
         </w:rPr>
       </w:pPr>
-      <w:bookmarkStart w:id="34" w:name="_Servicios_Web:_Consulta"/>
-      <w:bookmarkStart w:id="35" w:name="_Toc511730472"/>
-      <w:bookmarkEnd w:id="34"/>
+      <w:bookmarkStart w:id="35" w:name="_Servicios_Web:_Consulta"/>
+      <w:bookmarkStart w:id="36" w:name="_Toc511730472"/>
+      <w:bookmarkEnd w:id="35"/>
       <w:r>
         <w:rPr>
           <w:rFonts w:cs="Arial"/>
@@ -12189,7 +12190,7 @@
         </w:rPr>
         <w:t>Consulta de Documentos</w:t>
       </w:r>
-      <w:bookmarkEnd w:id="35"/>
+      <w:bookmarkEnd w:id="36"/>
     </w:p>
     <w:p>
       <w:pPr>
@@ -12278,9 +12279,9 @@
           <w:rFonts w:cs="Arial"/>
         </w:rPr>
       </w:pPr>
-      <w:bookmarkStart w:id="36" w:name="_Metodo_Web:_Obtener"/>
-      <w:bookmarkStart w:id="37" w:name="_Toc511730473"/>
-      <w:bookmarkEnd w:id="36"/>
+      <w:bookmarkStart w:id="37" w:name="_Metodo_Web:_Obtener"/>
+      <w:bookmarkStart w:id="38" w:name="_Toc511730473"/>
+      <w:bookmarkEnd w:id="37"/>
       <w:proofErr w:type="spellStart"/>
       <w:r>
         <w:rPr>
@@ -12319,7 +12320,7 @@
         </w:rPr>
         <w:t xml:space="preserve"> de Documento</w:t>
       </w:r>
-      <w:bookmarkEnd w:id="37"/>
+      <w:bookmarkEnd w:id="38"/>
     </w:p>
     <w:p>
       <w:pPr>
@@ -13087,7 +13088,7 @@
           <w:rFonts w:cs="Arial"/>
         </w:rPr>
       </w:pPr>
-      <w:bookmarkStart w:id="38" w:name="_Toc511730474"/>
+      <w:bookmarkStart w:id="39" w:name="_Toc511730474"/>
       <w:proofErr w:type="spellStart"/>
       <w:r>
         <w:rPr>
@@ -13133,7 +13134,7 @@
         </w:rPr>
         <w:t xml:space="preserve"> de Registro</w:t>
       </w:r>
-      <w:bookmarkEnd w:id="38"/>
+      <w:bookmarkEnd w:id="39"/>
     </w:p>
     <w:p>
       <w:pPr>
@@ -13829,7 +13830,7 @@
           <w:rFonts w:cs="Arial"/>
         </w:rPr>
       </w:pPr>
-      <w:bookmarkStart w:id="39" w:name="_Toc511730475"/>
+      <w:bookmarkStart w:id="40" w:name="_Toc511730475"/>
       <w:proofErr w:type="spellStart"/>
       <w:r>
         <w:rPr>
@@ -13858,7 +13859,7 @@
         </w:rPr>
         <w:t>Elaboracion</w:t>
       </w:r>
-      <w:bookmarkEnd w:id="39"/>
+      <w:bookmarkEnd w:id="40"/>
       <w:proofErr w:type="spellEnd"/>
     </w:p>
     <w:p>
@@ -14588,9 +14589,9 @@
           <w:rFonts w:cs="Arial"/>
         </w:rPr>
       </w:pPr>
-      <w:bookmarkStart w:id="40" w:name="_Servicio_Web:_Consulta"/>
-      <w:bookmarkStart w:id="41" w:name="_Toc511730476"/>
-      <w:bookmarkEnd w:id="40"/>
+      <w:bookmarkStart w:id="41" w:name="_Servicio_Web:_Consulta"/>
+      <w:bookmarkStart w:id="42" w:name="_Toc511730476"/>
+      <w:bookmarkEnd w:id="41"/>
       <w:r>
         <w:rPr>
           <w:rFonts w:cs="Arial"/>
@@ -14610,7 +14611,7 @@
         </w:rPr>
         <w:t>n</w:t>
       </w:r>
-      <w:bookmarkEnd w:id="41"/>
+      <w:bookmarkEnd w:id="42"/>
     </w:p>
     <w:p>
       <w:pPr>
@@ -14630,7 +14631,7 @@
           <w:rFonts w:cs="Arial"/>
         </w:rPr>
       </w:pPr>
-      <w:bookmarkStart w:id="42" w:name="_Toc511730477"/>
+      <w:bookmarkStart w:id="43" w:name="_Toc511730477"/>
       <w:proofErr w:type="spellStart"/>
       <w:r>
         <w:rPr>
@@ -14657,7 +14658,7 @@
         </w:rPr>
         <w:t>n</w:t>
       </w:r>
-      <w:bookmarkEnd w:id="42"/>
+      <w:bookmarkEnd w:id="43"/>
     </w:p>
     <w:p>
       <w:pPr>
@@ -15184,8 +15185,8 @@
           <w:szCs w:val="20"/>
         </w:rPr>
       </w:pPr>
-      <w:bookmarkStart w:id="43" w:name="_Toc507412340"/>
-      <w:bookmarkStart w:id="44" w:name="_Toc511730478"/>
+      <w:bookmarkStart w:id="44" w:name="_Toc507412340"/>
+      <w:bookmarkStart w:id="45" w:name="_Toc511730478"/>
       <w:r>
         <w:rPr>
           <w:rFonts w:ascii="Arial" w:hAnsi="Arial" w:cs="Arial"/>
@@ -15197,8 +15198,8 @@
         <w:lastRenderedPageBreak/>
         <w:t>OBJETOS</w:t>
       </w:r>
-      <w:bookmarkEnd w:id="43"/>
       <w:bookmarkEnd w:id="44"/>
+      <w:bookmarkEnd w:id="45"/>
     </w:p>
     <w:p>
       <w:pPr>
@@ -15222,8 +15223,8 @@
           <w:szCs w:val="20"/>
         </w:rPr>
       </w:pPr>
-      <w:bookmarkStart w:id="45" w:name="_Toc511730479"/>
-      <w:bookmarkStart w:id="46" w:name="_Toc507412341"/>
+      <w:bookmarkStart w:id="46" w:name="_Toc511730479"/>
+      <w:bookmarkStart w:id="47" w:name="_Toc507412341"/>
       <w:r>
         <w:rPr>
           <w:rFonts w:cs="Arial"/>
@@ -15231,7 +15232,7 @@
         </w:rPr>
         <w:t>Relacionados con Peticiones</w:t>
       </w:r>
-      <w:bookmarkEnd w:id="45"/>
+      <w:bookmarkEnd w:id="46"/>
     </w:p>
     <w:p>
       <w:pPr>
@@ -15266,19 +15267,19 @@
           <w:rFonts w:cs="Arial"/>
         </w:rPr>
       </w:pPr>
-      <w:bookmarkStart w:id="47" w:name="_6.1.1_Factura"/>
-      <w:bookmarkStart w:id="48" w:name="_Factura"/>
-      <w:bookmarkStart w:id="49" w:name="_Toc511730480"/>
-      <w:bookmarkStart w:id="50" w:name="_Toc507412342"/>
-      <w:bookmarkEnd w:id="47"/>
+      <w:bookmarkStart w:id="48" w:name="_6.1.1_Factura"/>
+      <w:bookmarkStart w:id="49" w:name="_Factura"/>
+      <w:bookmarkStart w:id="50" w:name="_Toc511730480"/>
+      <w:bookmarkStart w:id="51" w:name="_Toc507412342"/>
       <w:bookmarkEnd w:id="48"/>
+      <w:bookmarkEnd w:id="49"/>
       <w:r>
         <w:rPr>
           <w:rFonts w:cs="Arial"/>
         </w:rPr>
         <w:t>Factura</w:t>
       </w:r>
-      <w:bookmarkEnd w:id="49"/>
+      <w:bookmarkEnd w:id="50"/>
     </w:p>
     <w:p>
       <w:pPr>
@@ -17255,9 +17256,9 @@
           <w:rFonts w:cs="Arial"/>
         </w:rPr>
       </w:pPr>
-      <w:bookmarkStart w:id="51" w:name="_Nota_Crédito"/>
-      <w:bookmarkStart w:id="52" w:name="_Toc511730481"/>
-      <w:bookmarkEnd w:id="51"/>
+      <w:bookmarkStart w:id="52" w:name="_Nota_Crédito"/>
+      <w:bookmarkStart w:id="53" w:name="_Toc511730481"/>
+      <w:bookmarkEnd w:id="52"/>
       <w:r>
         <w:rPr>
           <w:rFonts w:cs="Arial"/>
@@ -17265,7 +17266,7 @@
         <w:lastRenderedPageBreak/>
         <w:t>Nota Crédito</w:t>
       </w:r>
-      <w:bookmarkEnd w:id="52"/>
+      <w:bookmarkEnd w:id="53"/>
     </w:p>
     <w:p>
       <w:pPr>
@@ -19398,9 +19399,9 @@
           <w:rFonts w:cs="Arial"/>
         </w:rPr>
       </w:pPr>
-      <w:bookmarkStart w:id="53" w:name="_Nota_Débito"/>
-      <w:bookmarkStart w:id="54" w:name="_Toc511730482"/>
-      <w:bookmarkEnd w:id="53"/>
+      <w:bookmarkStart w:id="54" w:name="_Nota_Débito"/>
+      <w:bookmarkStart w:id="55" w:name="_Toc511730482"/>
+      <w:bookmarkEnd w:id="54"/>
       <w:r>
         <w:rPr>
           <w:rFonts w:cs="Arial"/>
@@ -19420,7 +19421,7 @@
         </w:rPr>
         <w:t>ébito</w:t>
       </w:r>
-      <w:bookmarkEnd w:id="54"/>
+      <w:bookmarkEnd w:id="55"/>
     </w:p>
     <w:p>
       <w:pPr>
@@ -20281,6 +20282,107 @@
                 <w:highlight w:val="white"/>
               </w:rPr>
             </w:pPr>
+            <w:proofErr w:type="spellStart"/>
+            <w:r>
+              <w:rPr>
+                <w:highlight w:val="white"/>
+              </w:rPr>
+              <w:t>string</w:t>
+            </w:r>
+            <w:proofErr w:type="spellEnd"/>
+            <w:r>
+              <w:t xml:space="preserve"> [*]</w:t>
+            </w:r>
+          </w:p>
+        </w:tc>
+        <w:tc>
+          <w:tcPr>
+            <w:tcW w:w="2693" w:type="dxa"/>
+            <w:vAlign w:val="center"/>
+          </w:tcPr>
+          <w:p>
+            <w:pPr>
+              <w:pStyle w:val="Prrafodelista"/>
+              <w:spacing w:line="276" w:lineRule="auto"/>
+              <w:ind w:left="33" w:right="72"/>
+              <w:jc w:val="both"/>
+              <w:rPr>
+                <w:highlight w:val="white"/>
+              </w:rPr>
+            </w:pPr>
+            <w:r>
+              <w:rPr>
+                <w:highlight w:val="white"/>
+              </w:rPr>
+              <w:t>Concepto</w:t>
+            </w:r>
+          </w:p>
+        </w:tc>
+        <w:tc>
+          <w:tcPr>
+            <w:tcW w:w="3827" w:type="dxa"/>
+            <w:vAlign w:val="center"/>
+          </w:tcPr>
+          <w:p>
+            <w:pPr>
+              <w:pStyle w:val="Prrafodelista"/>
+              <w:spacing w:line="276" w:lineRule="auto"/>
+              <w:ind w:left="34" w:right="72"/>
+              <w:jc w:val="both"/>
+            </w:pPr>
+            <w:r>
+              <w:t xml:space="preserve">Código del </w:t>
+            </w:r>
+            <w:r>
+              <w:t xml:space="preserve">Concepto por el cual genera la </w:t>
+            </w:r>
+            <w:r>
+              <w:t>Nota Dedito</w:t>
+            </w:r>
+            <w:r>
+              <w:t xml:space="preserve">, </w:t>
+            </w:r>
+            <w:proofErr w:type="spellStart"/>
+            <w:r>
+              <w:t>codigo</w:t>
+            </w:r>
+            <w:proofErr w:type="spellEnd"/>
+            <w:r>
+              <w:t xml:space="preserve"> Según Tabla DIAN.</w:t>
+            </w:r>
+            <w:r>
+              <w:t xml:space="preserve"> </w:t>
+            </w:r>
+            <w:hyperlink w:anchor="_Códigos_Conceptos_de_1" w:history="1">
+              <w:r>
+                <w:rPr>
+                  <w:rStyle w:val="Hipervnculo"/>
+                </w:rPr>
+                <w:t>Ver Referencias</w:t>
+              </w:r>
+            </w:hyperlink>
+          </w:p>
+        </w:tc>
+      </w:tr>
+      <w:tr>
+        <w:trPr>
+          <w:trHeight w:val="680"/>
+        </w:trPr>
+        <w:tc>
+          <w:tcPr>
+            <w:tcW w:w="2864" w:type="dxa"/>
+            <w:vAlign w:val="center"/>
+          </w:tcPr>
+          <w:p>
+            <w:pPr>
+              <w:pStyle w:val="Prrafodelista"/>
+              <w:spacing w:line="276" w:lineRule="auto"/>
+              <w:ind w:left="63" w:right="72"/>
+              <w:jc w:val="both"/>
+              <w:rPr>
+                <w:highlight w:val="white"/>
+              </w:rPr>
+            </w:pPr>
             <w:r>
               <w:rPr>
                 <w:highlight w:val="white"/>
@@ -20526,6 +20628,7 @@
               <w:rPr>
                 <w:highlight w:val="white"/>
               </w:rPr>
+              <w:lastRenderedPageBreak/>
               <w:t>decimal</w:t>
             </w:r>
             <w:r>
@@ -20593,7 +20696,6 @@
               <w:rPr>
                 <w:highlight w:val="white"/>
               </w:rPr>
-              <w:lastRenderedPageBreak/>
               <w:t>decimal</w:t>
             </w:r>
             <w:r>
@@ -21250,17 +21352,16 @@
           <w:rFonts w:cs="Arial"/>
         </w:rPr>
       </w:pPr>
-      <w:bookmarkStart w:id="55" w:name="_Detalle_Documento"/>
-      <w:bookmarkStart w:id="56" w:name="_Toc511730483"/>
-      <w:bookmarkEnd w:id="55"/>
+      <w:bookmarkStart w:id="56" w:name="_Detalle_Documento"/>
+      <w:bookmarkStart w:id="57" w:name="_Toc511730483"/>
+      <w:bookmarkEnd w:id="56"/>
       <w:r>
         <w:rPr>
           <w:rFonts w:cs="Arial"/>
         </w:rPr>
-        <w:lastRenderedPageBreak/>
         <w:t>Detalle Documento</w:t>
       </w:r>
-      <w:bookmarkEnd w:id="56"/>
+      <w:bookmarkEnd w:id="57"/>
     </w:p>
     <w:p/>
     <w:p>
@@ -22297,6 +22398,7 @@
               <w:rPr>
                 <w:highlight w:val="white"/>
               </w:rPr>
+              <w:lastRenderedPageBreak/>
               <w:t>D</w:t>
             </w:r>
             <w:r>
@@ -22384,7 +22486,6 @@
               <w:rPr>
                 <w:highlight w:val="white"/>
               </w:rPr>
-              <w:lastRenderedPageBreak/>
               <w:t>decimal</w:t>
             </w:r>
           </w:p>
@@ -22732,17 +22833,16 @@
           <w:rFonts w:cs="Arial"/>
         </w:rPr>
       </w:pPr>
-      <w:bookmarkStart w:id="57" w:name="_Tercero"/>
-      <w:bookmarkStart w:id="58" w:name="_Toc511730484"/>
-      <w:bookmarkEnd w:id="57"/>
+      <w:bookmarkStart w:id="58" w:name="_Tercero"/>
+      <w:bookmarkStart w:id="59" w:name="_Toc511730484"/>
+      <w:bookmarkEnd w:id="58"/>
       <w:r>
         <w:rPr>
           <w:rFonts w:cs="Arial"/>
         </w:rPr>
-        <w:lastRenderedPageBreak/>
         <w:t>Tercero</w:t>
       </w:r>
-      <w:bookmarkEnd w:id="58"/>
+      <w:bookmarkEnd w:id="59"/>
     </w:p>
     <w:p>
       <w:pPr>
@@ -24211,8 +24311,8 @@
           <w:rFonts w:cs="Arial"/>
         </w:rPr>
       </w:pPr>
-      <w:bookmarkStart w:id="59" w:name="_Documento_Archivo"/>
-      <w:bookmarkEnd w:id="59"/>
+      <w:bookmarkStart w:id="60" w:name="_Documento_Archivo"/>
+      <w:bookmarkEnd w:id="60"/>
       <w:r>
         <w:rPr>
           <w:rFonts w:cs="Arial"/>
@@ -24220,15 +24320,15 @@
         <w:lastRenderedPageBreak/>
         <w:t xml:space="preserve"> </w:t>
       </w:r>
-      <w:bookmarkStart w:id="60" w:name="_Toc511730485"/>
-      <w:bookmarkEnd w:id="50"/>
+      <w:bookmarkStart w:id="61" w:name="_Toc511730485"/>
+      <w:bookmarkEnd w:id="51"/>
       <w:r>
         <w:rPr>
           <w:rFonts w:cs="Arial"/>
         </w:rPr>
         <w:t>Documento Archivo</w:t>
       </w:r>
-      <w:bookmarkEnd w:id="60"/>
+      <w:bookmarkEnd w:id="61"/>
     </w:p>
     <w:p>
       <w:pPr>
@@ -24348,7 +24448,7 @@
                 <w:b/>
               </w:rPr>
             </w:pPr>
-            <w:bookmarkStart w:id="61" w:name="_Hlk508611009"/>
+            <w:bookmarkStart w:id="62" w:name="_Hlk508611009"/>
             <w:r>
               <w:rPr>
                 <w:b/>
@@ -24789,7 +24889,7 @@
           </w:p>
         </w:tc>
       </w:tr>
-      <w:bookmarkEnd w:id="61"/>
+      <w:bookmarkEnd w:id="62"/>
     </w:tbl>
     <w:p>
       <w:pPr>
@@ -24810,10 +24910,10 @@
         </w:rPr>
         <w:br w:type="page"/>
       </w:r>
-      <w:bookmarkStart w:id="62" w:name="_6.1.2_Nota_Crédito"/>
-      <w:bookmarkStart w:id="63" w:name="_6.1.3_Nota_Débito"/>
-      <w:bookmarkEnd w:id="62"/>
+      <w:bookmarkStart w:id="63" w:name="_6.1.2_Nota_Crédito"/>
+      <w:bookmarkStart w:id="64" w:name="_6.1.3_Nota_Débito"/>
       <w:bookmarkEnd w:id="63"/>
+      <w:bookmarkEnd w:id="64"/>
     </w:p>
     <w:p>
       <w:pPr>
@@ -24829,7 +24929,7 @@
           <w:szCs w:val="20"/>
         </w:rPr>
       </w:pPr>
-      <w:bookmarkStart w:id="64" w:name="_Toc511730486"/>
+      <w:bookmarkStart w:id="65" w:name="_Toc511730486"/>
       <w:r>
         <w:rPr>
           <w:rFonts w:cs="Arial"/>
@@ -24838,7 +24938,7 @@
         <w:lastRenderedPageBreak/>
         <w:t>Relacionados con Respuestas:</w:t>
       </w:r>
-      <w:bookmarkEnd w:id="64"/>
+      <w:bookmarkEnd w:id="65"/>
     </w:p>
     <w:p>
       <w:pPr>
@@ -24897,20 +24997,20 @@
           <w:rFonts w:cs="Arial"/>
         </w:rPr>
       </w:pPr>
-      <w:bookmarkStart w:id="65" w:name="_Estado_de_Documento"/>
-      <w:bookmarkStart w:id="66" w:name="_Documento_Respuesta"/>
-      <w:bookmarkStart w:id="67" w:name="_Documento_Respuesta:"/>
-      <w:bookmarkStart w:id="68" w:name="_Toc511730487"/>
-      <w:bookmarkEnd w:id="65"/>
+      <w:bookmarkStart w:id="66" w:name="_Estado_de_Documento"/>
+      <w:bookmarkStart w:id="67" w:name="_Documento_Respuesta"/>
+      <w:bookmarkStart w:id="68" w:name="_Documento_Respuesta:"/>
+      <w:bookmarkStart w:id="69" w:name="_Toc511730487"/>
       <w:bookmarkEnd w:id="66"/>
       <w:bookmarkEnd w:id="67"/>
+      <w:bookmarkEnd w:id="68"/>
       <w:r>
         <w:rPr>
           <w:rFonts w:cs="Arial"/>
         </w:rPr>
         <w:t>Documento Respuesta</w:t>
       </w:r>
-      <w:bookmarkEnd w:id="68"/>
+      <w:bookmarkEnd w:id="69"/>
     </w:p>
     <w:tbl>
       <w:tblPr>
@@ -26338,7 +26438,7 @@
         </w:rPr>
       </w:pPr>
     </w:p>
-    <w:bookmarkEnd w:id="46"/>
+    <w:bookmarkEnd w:id="47"/>
     <w:p>
       <w:pPr>
         <w:ind w:left="284"/>
@@ -26479,9 +26579,9 @@
           <w:rFonts w:cs="Arial"/>
         </w:rPr>
       </w:pPr>
-      <w:bookmarkStart w:id="69" w:name="_Resolución"/>
-      <w:bookmarkStart w:id="70" w:name="_Toc511730488"/>
-      <w:bookmarkEnd w:id="69"/>
+      <w:bookmarkStart w:id="70" w:name="_Resolución"/>
+      <w:bookmarkStart w:id="71" w:name="_Toc511730488"/>
+      <w:bookmarkEnd w:id="70"/>
       <w:r>
         <w:rPr>
           <w:rFonts w:cs="Arial"/>
@@ -26489,7 +26589,7 @@
         <w:lastRenderedPageBreak/>
         <w:t>Resolución</w:t>
       </w:r>
-      <w:bookmarkEnd w:id="70"/>
+      <w:bookmarkEnd w:id="71"/>
     </w:p>
     <w:p>
       <w:pPr>
@@ -27176,7 +27276,7 @@
           <w:szCs w:val="20"/>
         </w:rPr>
       </w:pPr>
-      <w:bookmarkStart w:id="71" w:name="_Toc511730489"/>
+      <w:bookmarkStart w:id="72" w:name="_Toc511730489"/>
       <w:r>
         <w:rPr>
           <w:rFonts w:ascii="Arial" w:hAnsi="Arial" w:cs="Arial"/>
@@ -27188,7 +27288,7 @@
         <w:lastRenderedPageBreak/>
         <w:t>ERRORES</w:t>
       </w:r>
-      <w:bookmarkEnd w:id="71"/>
+      <w:bookmarkEnd w:id="72"/>
     </w:p>
     <w:p>
       <w:pPr>
@@ -27211,10 +27311,10 @@
           <w:szCs w:val="20"/>
         </w:rPr>
       </w:pPr>
-      <w:bookmarkStart w:id="72" w:name="_Objeto_Error"/>
-      <w:bookmarkStart w:id="73" w:name="_Toc497813683"/>
-      <w:bookmarkStart w:id="74" w:name="_Toc511730490"/>
-      <w:bookmarkEnd w:id="72"/>
+      <w:bookmarkStart w:id="73" w:name="_Objeto_Error"/>
+      <w:bookmarkStart w:id="74" w:name="_Toc497813683"/>
+      <w:bookmarkStart w:id="75" w:name="_Toc511730490"/>
+      <w:bookmarkEnd w:id="73"/>
       <w:r>
         <w:rPr>
           <w:rFonts w:cs="Arial"/>
@@ -27222,8 +27322,8 @@
         </w:rPr>
         <w:t>Objeto Error</w:t>
       </w:r>
-      <w:bookmarkEnd w:id="73"/>
       <w:bookmarkEnd w:id="74"/>
+      <w:bookmarkEnd w:id="75"/>
     </w:p>
     <w:tbl>
       <w:tblPr>
@@ -27573,8 +27673,8 @@
           <w:szCs w:val="20"/>
         </w:rPr>
       </w:pPr>
-      <w:bookmarkStart w:id="75" w:name="_Toc497813685"/>
-      <w:bookmarkStart w:id="76" w:name="_Toc511730491"/>
+      <w:bookmarkStart w:id="76" w:name="_Toc497813685"/>
+      <w:bookmarkStart w:id="77" w:name="_Toc511730491"/>
       <w:r>
         <w:rPr>
           <w:rFonts w:cs="Arial"/>
@@ -27582,8 +27682,8 @@
         </w:rPr>
         <w:t>Clasificación de Errores</w:t>
       </w:r>
-      <w:bookmarkEnd w:id="75"/>
       <w:bookmarkEnd w:id="76"/>
+      <w:bookmarkEnd w:id="77"/>
     </w:p>
     <w:p>
       <w:pPr>
@@ -27988,7 +28088,7 @@
           <w:szCs w:val="20"/>
         </w:rPr>
       </w:pPr>
-      <w:bookmarkStart w:id="77" w:name="_Toc511730492"/>
+      <w:bookmarkStart w:id="78" w:name="_Toc511730492"/>
       <w:r>
         <w:rPr>
           <w:rFonts w:ascii="Arial" w:hAnsi="Arial" w:cs="Arial"/>
@@ -28000,7 +28100,7 @@
         <w:lastRenderedPageBreak/>
         <w:t>DIAGRAMAS</w:t>
       </w:r>
-      <w:bookmarkEnd w:id="77"/>
+      <w:bookmarkEnd w:id="78"/>
     </w:p>
     <w:p>
       <w:pPr>
@@ -28023,7 +28123,7 @@
           <w:szCs w:val="20"/>
         </w:rPr>
       </w:pPr>
-      <w:bookmarkStart w:id="78" w:name="_Toc511730493"/>
+      <w:bookmarkStart w:id="79" w:name="_Toc511730493"/>
       <w:r>
         <w:rPr>
           <w:rFonts w:cs="Arial"/>
@@ -28031,7 +28131,7 @@
         </w:rPr>
         <w:t>Diagrama</w:t>
       </w:r>
-      <w:bookmarkEnd w:id="78"/>
+      <w:bookmarkEnd w:id="79"/>
     </w:p>
     <w:p>
       <w:pPr>
@@ -28080,9 +28180,9 @@
           <w:szCs w:val="20"/>
         </w:rPr>
       </w:pPr>
-      <w:bookmarkStart w:id="79" w:name="_LISTADOS_DE_VALORES"/>
-      <w:bookmarkStart w:id="80" w:name="_Toc511730494"/>
-      <w:bookmarkEnd w:id="79"/>
+      <w:bookmarkStart w:id="80" w:name="_LISTADOS_DE_VALORES"/>
+      <w:bookmarkStart w:id="81" w:name="_Toc511730494"/>
+      <w:bookmarkEnd w:id="80"/>
       <w:r>
         <w:rPr>
           <w:rFonts w:ascii="Arial" w:hAnsi="Arial" w:cs="Arial"/>
@@ -28094,7 +28194,7 @@
         <w:lastRenderedPageBreak/>
         <w:t>LISTADOS DE VALORES</w:t>
       </w:r>
-      <w:bookmarkEnd w:id="80"/>
+      <w:bookmarkEnd w:id="81"/>
     </w:p>
     <w:p>
       <w:pPr>
@@ -28117,9 +28217,9 @@
           <w:szCs w:val="20"/>
         </w:rPr>
       </w:pPr>
-      <w:bookmarkStart w:id="81" w:name="_9.1_Códigos_de"/>
-      <w:bookmarkStart w:id="82" w:name="_Toc511730495"/>
-      <w:bookmarkEnd w:id="81"/>
+      <w:bookmarkStart w:id="82" w:name="_9.1_Códigos_de"/>
+      <w:bookmarkStart w:id="83" w:name="_Toc511730495"/>
+      <w:bookmarkEnd w:id="82"/>
       <w:r>
         <w:rPr>
           <w:rFonts w:cs="Arial"/>
@@ -28127,7 +28227,7 @@
         </w:rPr>
         <w:t>Códigos de Documentos de Identidad:</w:t>
       </w:r>
-      <w:bookmarkEnd w:id="82"/>
+      <w:bookmarkEnd w:id="83"/>
     </w:p>
     <w:p>
       <w:pPr>
@@ -28546,9 +28646,9 @@
           <w:szCs w:val="20"/>
         </w:rPr>
       </w:pPr>
-      <w:bookmarkStart w:id="83" w:name="_Códigos_Conceptos_de"/>
-      <w:bookmarkStart w:id="84" w:name="_Toc511730496"/>
-      <w:bookmarkEnd w:id="83"/>
+      <w:bookmarkStart w:id="84" w:name="_Códigos_Conceptos_de"/>
+      <w:bookmarkStart w:id="85" w:name="_Toc511730496"/>
+      <w:bookmarkEnd w:id="84"/>
       <w:r>
         <w:rPr>
           <w:rFonts w:cs="Arial"/>
@@ -28556,7 +28656,7 @@
         </w:rPr>
         <w:t>Códigos Conceptos de Nota Crédito</w:t>
       </w:r>
-      <w:bookmarkEnd w:id="84"/>
+      <w:bookmarkEnd w:id="85"/>
     </w:p>
     <w:p/>
     <w:p>
@@ -28861,7 +28961,9 @@
           <w:szCs w:val="20"/>
         </w:rPr>
       </w:pPr>
-      <w:bookmarkStart w:id="85" w:name="_Toc511730497"/>
+      <w:bookmarkStart w:id="86" w:name="_Códigos_Conceptos_de_1"/>
+      <w:bookmarkStart w:id="87" w:name="_Toc511730497"/>
+      <w:bookmarkEnd w:id="86"/>
       <w:r>
         <w:rPr>
           <w:rFonts w:cs="Arial"/>
@@ -28869,7 +28971,7 @@
         </w:rPr>
         <w:t>Códigos Conceptos de Nota Débito:</w:t>
       </w:r>
-      <w:bookmarkEnd w:id="85"/>
+      <w:bookmarkEnd w:id="87"/>
     </w:p>
     <w:p/>
     <w:p>
@@ -28890,16 +28992,30 @@
         </w:rPr>
         <w:t xml:space="preserve">Esta </w:t>
       </w:r>
-      <w:proofErr w:type="spellStart"/>
-      <w:r>
-        <w:rPr>
-          <w:rFonts w:ascii="Arial" w:hAnsi="Arial" w:cs="Arial"/>
-          <w:sz w:val="20"/>
-          <w:szCs w:val="20"/>
-        </w:rPr>
-        <w:t>indormación</w:t>
-      </w:r>
-      <w:proofErr w:type="spellEnd"/>
+      <w:r>
+        <w:rPr>
+          <w:rFonts w:ascii="Arial" w:hAnsi="Arial" w:cs="Arial"/>
+          <w:sz w:val="20"/>
+          <w:szCs w:val="20"/>
+        </w:rPr>
+        <w:t>in</w:t>
+      </w:r>
+      <w:r>
+        <w:rPr>
+          <w:rFonts w:ascii="Arial" w:hAnsi="Arial" w:cs="Arial"/>
+          <w:sz w:val="20"/>
+          <w:szCs w:val="20"/>
+        </w:rPr>
+        <w:t>f</w:t>
+      </w:r>
+      <w:r>
+        <w:rPr>
+          <w:rFonts w:ascii="Arial" w:hAnsi="Arial" w:cs="Arial"/>
+          <w:sz w:val="20"/>
+          <w:szCs w:val="20"/>
+        </w:rPr>
+        <w:t>ormación</w:t>
+      </w:r>
       <w:r>
         <w:rPr>
           <w:rFonts w:ascii="Arial" w:hAnsi="Arial" w:cs="Arial"/>
@@ -29061,9 +29177,9 @@
           <w:szCs w:val="20"/>
         </w:rPr>
       </w:pPr>
-      <w:bookmarkStart w:id="86" w:name="_Códigos_Procesos_Documento"/>
-      <w:bookmarkStart w:id="87" w:name="_Toc511730498"/>
-      <w:bookmarkEnd w:id="86"/>
+      <w:bookmarkStart w:id="88" w:name="_Códigos_Procesos_Documento"/>
+      <w:bookmarkStart w:id="89" w:name="_Toc511730498"/>
+      <w:bookmarkEnd w:id="88"/>
       <w:r>
         <w:rPr>
           <w:rFonts w:cs="Arial"/>
@@ -29099,7 +29215,7 @@
         </w:rPr>
         <w:t>:</w:t>
       </w:r>
-      <w:bookmarkEnd w:id="87"/>
+      <w:bookmarkEnd w:id="89"/>
     </w:p>
     <w:p/>
     <w:p>
@@ -29583,15 +29699,7 @@
         <w:rPr>
           <w:rFonts w:ascii="Arial" w:hAnsi="Arial" w:cs="Arial"/>
         </w:rPr>
-        <w:t>La plataforma guarda el documento en Base de Datos siempre y cuando pase del estado 2 que son las validaciones, luego</w:t>
-      </w:r>
-      <w:bookmarkStart w:id="88" w:name="_GoBack"/>
-      <w:bookmarkEnd w:id="88"/>
-      <w:r>
-        <w:rPr>
-          <w:rFonts w:ascii="Arial" w:hAnsi="Arial" w:cs="Arial"/>
-        </w:rPr>
-        <w:t xml:space="preserve"> actualiza campos según el proceso que genere.</w:t>
+        <w:t>La plataforma guarda el documento en Base de Datos siempre y cuando pase del estado 2 que son las validaciones, luego actualiza campos según el proceso que genere.</w:t>
       </w:r>
     </w:p>
     <w:p>
@@ -29621,9 +29729,9 @@
           <w:szCs w:val="20"/>
         </w:rPr>
       </w:pPr>
-      <w:bookmarkStart w:id="89" w:name="_EJEMPLERIZACION_DE_OBJETOS"/>
-      <w:bookmarkStart w:id="90" w:name="_Toc511730499"/>
-      <w:bookmarkEnd w:id="89"/>
+      <w:bookmarkStart w:id="90" w:name="_EJEMPLERIZACION_DE_OBJETOS"/>
+      <w:bookmarkStart w:id="91" w:name="_Toc511730499"/>
+      <w:bookmarkEnd w:id="90"/>
       <w:r>
         <w:rPr>
           <w:rFonts w:ascii="Arial" w:hAnsi="Arial" w:cs="Arial"/>
@@ -29634,7 +29742,7 @@
         </w:rPr>
         <w:t>REFERENCIAS</w:t>
       </w:r>
-      <w:bookmarkEnd w:id="90"/>
+      <w:bookmarkEnd w:id="91"/>
     </w:p>
     <w:p/>
     <w:p>
@@ -29651,9 +29759,9 @@
           <w:szCs w:val="20"/>
         </w:rPr>
       </w:pPr>
-      <w:bookmarkStart w:id="91" w:name="_Códigos_Países:"/>
-      <w:bookmarkStart w:id="92" w:name="_Toc511730500"/>
-      <w:bookmarkEnd w:id="91"/>
+      <w:bookmarkStart w:id="92" w:name="_Códigos_Países:"/>
+      <w:bookmarkStart w:id="93" w:name="_Toc511730500"/>
+      <w:bookmarkEnd w:id="92"/>
       <w:r>
         <w:rPr>
           <w:rFonts w:cs="Arial"/>
@@ -29661,7 +29769,7 @@
         </w:rPr>
         <w:t>Códigos Países:</w:t>
       </w:r>
-      <w:bookmarkEnd w:id="92"/>
+      <w:bookmarkEnd w:id="93"/>
     </w:p>
     <w:p>
       <w:pPr>
@@ -29710,9 +29818,9 @@
           <w:szCs w:val="20"/>
         </w:rPr>
       </w:pPr>
-      <w:bookmarkStart w:id="93" w:name="_Códigos_Representación_Moneda:"/>
-      <w:bookmarkStart w:id="94" w:name="_Toc511730501"/>
-      <w:bookmarkEnd w:id="93"/>
+      <w:bookmarkStart w:id="94" w:name="_Códigos_Representación_Moneda:"/>
+      <w:bookmarkStart w:id="95" w:name="_Toc511730501"/>
+      <w:bookmarkEnd w:id="94"/>
       <w:r>
         <w:rPr>
           <w:rFonts w:cs="Arial"/>
@@ -29721,7 +29829,7 @@
         <w:lastRenderedPageBreak/>
         <w:t>Códigos Representación Moneda:</w:t>
       </w:r>
-      <w:bookmarkEnd w:id="94"/>
+      <w:bookmarkEnd w:id="95"/>
     </w:p>
     <w:p>
       <w:pPr>
@@ -29795,7 +29903,7 @@
           <w:szCs w:val="20"/>
         </w:rPr>
       </w:pPr>
-      <w:bookmarkStart w:id="95" w:name="_Toc511730502"/>
+      <w:bookmarkStart w:id="96" w:name="_Toc511730502"/>
       <w:r>
         <w:rPr>
           <w:rFonts w:ascii="Arial" w:hAnsi="Arial" w:cs="Arial"/>
@@ -29846,7 +29954,7 @@
         </w:rPr>
         <w:t>S</w:t>
       </w:r>
-      <w:bookmarkEnd w:id="95"/>
+      <w:bookmarkEnd w:id="96"/>
     </w:p>
     <w:p/>
     <w:p>
@@ -29863,7 +29971,7 @@
           <w:szCs w:val="20"/>
         </w:rPr>
       </w:pPr>
-      <w:bookmarkStart w:id="96" w:name="_Toc511730503"/>
+      <w:bookmarkStart w:id="97" w:name="_Toc511730503"/>
       <w:r>
         <w:rPr>
           <w:rFonts w:cs="Arial"/>
@@ -29872,7 +29980,7 @@
         <w:lastRenderedPageBreak/>
         <w:t>Factura</w:t>
       </w:r>
-      <w:bookmarkEnd w:id="96"/>
+      <w:bookmarkEnd w:id="97"/>
     </w:p>
     <w:p>
       <w:pPr>
@@ -37562,7 +37670,7 @@
           <w:szCs w:val="20"/>
         </w:rPr>
       </w:pPr>
-      <w:bookmarkStart w:id="97" w:name="_Toc511730504"/>
+      <w:bookmarkStart w:id="98" w:name="_Toc511730504"/>
       <w:r>
         <w:rPr>
           <w:rFonts w:cs="Arial"/>
@@ -37570,7 +37678,7 @@
         </w:rPr>
         <w:t>Nota Crédito</w:t>
       </w:r>
-      <w:bookmarkEnd w:id="97"/>
+      <w:bookmarkEnd w:id="98"/>
     </w:p>
     <w:p>
       <w:pPr>
@@ -44498,7 +44606,7 @@
           <w:lang w:eastAsia="es-CO"/>
         </w:rPr>
         <w:drawing>
-          <wp:anchor distT="0" distB="0" distL="114300" distR="114300" simplePos="0" relativeHeight="251684864" behindDoc="1" locked="0" layoutInCell="1" allowOverlap="1" wp14:anchorId="0EAF0E67" wp14:editId="6CC82CAE">
+          <wp:anchor distT="0" distB="0" distL="114300" distR="114300" simplePos="0" relativeHeight="251684864" behindDoc="1" locked="0" layoutInCell="1" allowOverlap="1" wp14:anchorId="1EFD5098" wp14:editId="77099E66">
             <wp:simplePos x="0" y="0"/>
             <wp:positionH relativeFrom="page">
               <wp:align>left</wp:align>
@@ -44796,6 +44904,7 @@
         <w:docPartUnique/>
       </w:docPartObj>
     </w:sdtPr>
+    <w:sdtEndPr/>
     <w:sdtContent>
       <w:p>
         <w:pPr>
@@ -44944,7 +45053,7 @@
         <w:lang w:eastAsia="es-CO"/>
       </w:rPr>
       <w:drawing>
-        <wp:inline distT="0" distB="0" distL="0" distR="0" wp14:anchorId="27A01650" wp14:editId="4384C1A5">
+        <wp:inline distT="0" distB="0" distL="0" distR="0" wp14:anchorId="19BDB177" wp14:editId="1D4DD93B">
           <wp:extent cx="1597855" cy="447675"/>
           <wp:effectExtent l="0" t="0" r="2540" b="0"/>
           <wp:docPr id="45" name="Imagen 45" descr="Q:\MANUALES\HGInet.png"/>
@@ -48801,7 +48910,7 @@
 </file>
 
 <file path=customXml/itemProps1.xml><?xml version="1.0" encoding="utf-8"?>
-<ds:datastoreItem xmlns:ds="http://schemas.openxmlformats.org/officeDocument/2006/customXml" ds:itemID="{80F027B0-471C-4531-8396-54F5D59F0A3C}">
+<ds:datastoreItem xmlns:ds="http://schemas.openxmlformats.org/officeDocument/2006/customXml" ds:itemID="{FF1D8AFE-75DC-4E26-8004-91171DD6F56C}">
   <ds:schemaRefs>
     <ds:schemaRef ds:uri="http://schemas.openxmlformats.org/officeDocument/2006/bibliography"/>
   </ds:schemaRefs>

</xml_diff>

<commit_message>
-Se hace actualizacion de Manual version 2018.6
git-svn-id: http://192.168.0.251:18080/svn/HGInetMiFacturaElectronica/Tronco@833 30a10932-8c21-4e4d-906a-15261f94da71
</commit_message>
<xml_diff>
--- a/Documentacion/ManualTecnico/ManualTecnicoServiciosFacturaE.docx
+++ b/Documentacion/ManualTecnico/ManualTecnicoServiciosFacturaE.docx
@@ -15,8 +15,6 @@
         </w:rPr>
       </w:pPr>
       <w:bookmarkStart w:id="0" w:name="_Hlk506807522"/>
-      <w:bookmarkStart w:id="1" w:name="_GoBack"/>
-      <w:bookmarkEnd w:id="1"/>
       <w:r>
         <w:rPr>
           <w:rFonts w:ascii="Arial" w:hAnsi="Arial" w:cs="Arial"/>
@@ -4443,7 +4441,7 @@
                 <w:noProof/>
                 <w:webHidden/>
               </w:rPr>
-              <w:t>42</w:t>
+              <w:t>45</w:t>
             </w:r>
             <w:r>
               <w:rPr>
@@ -4535,7 +4533,7 @@
                 <w:noProof/>
                 <w:webHidden/>
               </w:rPr>
-              <w:t>42</w:t>
+              <w:t>45</w:t>
             </w:r>
             <w:r>
               <w:rPr>
@@ -4627,7 +4625,7 @@
                 <w:noProof/>
                 <w:webHidden/>
               </w:rPr>
-              <w:t>44</w:t>
+              <w:t>47</w:t>
             </w:r>
             <w:r>
               <w:rPr>
@@ -4719,7 +4717,7 @@
                 <w:noProof/>
                 <w:webHidden/>
               </w:rPr>
-              <w:t>45</w:t>
+              <w:t>48</w:t>
             </w:r>
             <w:r>
               <w:rPr>
@@ -4807,7 +4805,7 @@
                 <w:noProof/>
                 <w:webHidden/>
               </w:rPr>
-              <w:t>46</w:t>
+              <w:t>49</w:t>
             </w:r>
             <w:r>
               <w:rPr>
@@ -4899,7 +4897,7 @@
                 <w:noProof/>
                 <w:webHidden/>
               </w:rPr>
-              <w:t>46</w:t>
+              <w:t>49</w:t>
             </w:r>
             <w:r>
               <w:rPr>
@@ -4991,7 +4989,7 @@
                 <w:noProof/>
                 <w:webHidden/>
               </w:rPr>
-              <w:t>46</w:t>
+              <w:t>49</w:t>
             </w:r>
             <w:r>
               <w:rPr>
@@ -5079,7 +5077,7 @@
                 <w:noProof/>
                 <w:webHidden/>
               </w:rPr>
-              <w:t>47</w:t>
+              <w:t>50</w:t>
             </w:r>
             <w:r>
               <w:rPr>
@@ -5171,7 +5169,7 @@
                 <w:noProof/>
                 <w:webHidden/>
               </w:rPr>
-              <w:t>47</w:t>
+              <w:t>50</w:t>
             </w:r>
             <w:r>
               <w:rPr>
@@ -5259,7 +5257,7 @@
                 <w:noProof/>
                 <w:webHidden/>
               </w:rPr>
-              <w:t>48</w:t>
+              <w:t>51</w:t>
             </w:r>
             <w:r>
               <w:rPr>
@@ -5351,7 +5349,7 @@
                 <w:noProof/>
                 <w:webHidden/>
               </w:rPr>
-              <w:t>48</w:t>
+              <w:t>51</w:t>
             </w:r>
             <w:r>
               <w:rPr>
@@ -5443,7 +5441,7 @@
                 <w:noProof/>
                 <w:webHidden/>
               </w:rPr>
-              <w:t>48</w:t>
+              <w:t>51</w:t>
             </w:r>
             <w:r>
               <w:rPr>
@@ -5535,7 +5533,7 @@
                 <w:noProof/>
                 <w:webHidden/>
               </w:rPr>
-              <w:t>49</w:t>
+              <w:t>52</w:t>
             </w:r>
             <w:r>
               <w:rPr>
@@ -5627,7 +5625,7 @@
                 <w:noProof/>
                 <w:webHidden/>
               </w:rPr>
-              <w:t>49</w:t>
+              <w:t>52</w:t>
             </w:r>
             <w:r>
               <w:rPr>
@@ -5715,7 +5713,7 @@
                 <w:noProof/>
                 <w:webHidden/>
               </w:rPr>
-              <w:t>50</w:t>
+              <w:t>53</w:t>
             </w:r>
             <w:r>
               <w:rPr>
@@ -5807,7 +5805,7 @@
                 <w:noProof/>
                 <w:webHidden/>
               </w:rPr>
-              <w:t>50</w:t>
+              <w:t>53</w:t>
             </w:r>
             <w:r>
               <w:rPr>
@@ -5899,7 +5897,7 @@
                 <w:noProof/>
                 <w:webHidden/>
               </w:rPr>
-              <w:t>50</w:t>
+              <w:t>53</w:t>
             </w:r>
             <w:r>
               <w:rPr>
@@ -5991,7 +5989,7 @@
                 <w:noProof/>
                 <w:webHidden/>
               </w:rPr>
-              <w:t>50</w:t>
+              <w:t>53</w:t>
             </w:r>
             <w:r>
               <w:rPr>
@@ -6079,7 +6077,7 @@
                 <w:noProof/>
                 <w:webHidden/>
               </w:rPr>
-              <w:t>51</w:t>
+              <w:t>54</w:t>
             </w:r>
             <w:r>
               <w:rPr>
@@ -6171,7 +6169,7 @@
                 <w:noProof/>
                 <w:webHidden/>
               </w:rPr>
-              <w:t>51</w:t>
+              <w:t>54</w:t>
             </w:r>
             <w:r>
               <w:rPr>
@@ -6263,7 +6261,7 @@
                 <w:noProof/>
                 <w:webHidden/>
               </w:rPr>
-              <w:t>54</w:t>
+              <w:t>57</w:t>
             </w:r>
             <w:r>
               <w:rPr>
@@ -6422,8 +6420,8 @@
           <w:szCs w:val="20"/>
         </w:rPr>
       </w:pPr>
-      <w:bookmarkStart w:id="2" w:name="_Toc520278103"/>
-      <w:bookmarkStart w:id="3" w:name="_Toc497813396"/>
+      <w:bookmarkStart w:id="1" w:name="_Toc520278103"/>
+      <w:bookmarkStart w:id="2" w:name="_Toc497813396"/>
       <w:r>
         <w:rPr>
           <w:rFonts w:ascii="Arial" w:hAnsi="Arial" w:cs="Arial"/>
@@ -6435,7 +6433,7 @@
         <w:lastRenderedPageBreak/>
         <w:t>TABLA DE CAMBIOS</w:t>
       </w:r>
-      <w:bookmarkEnd w:id="2"/>
+      <w:bookmarkEnd w:id="1"/>
     </w:p>
     <w:p>
       <w:pPr>
@@ -9239,14 +9237,98 @@
           </w:p>
         </w:tc>
       </w:tr>
+      <w:tr>
+        <w:tc>
+          <w:tcPr>
+            <w:tcW w:w="1158" w:type="dxa"/>
+          </w:tcPr>
+          <w:p>
+            <w:pPr>
+              <w:jc w:val="center"/>
+            </w:pPr>
+            <w:r>
+              <w:t>2018.6</w:t>
+            </w:r>
+          </w:p>
+        </w:tc>
+        <w:tc>
+          <w:tcPr>
+            <w:tcW w:w="1477" w:type="dxa"/>
+          </w:tcPr>
+          <w:p>
+            <w:pPr>
+              <w:jc w:val="center"/>
+              <w:rPr>
+                <w:u w:val="single"/>
+              </w:rPr>
+            </w:pPr>
+            <w:r>
+              <w:t>2018-08-</w:t>
+            </w:r>
+            <w:r>
+              <w:t>17</w:t>
+            </w:r>
+            <w:bookmarkStart w:id="3" w:name="_GoBack"/>
+            <w:bookmarkEnd w:id="3"/>
+          </w:p>
+        </w:tc>
+        <w:tc>
+          <w:tcPr>
+            <w:tcW w:w="2474" w:type="dxa"/>
+          </w:tcPr>
+          <w:p>
+            <w:pPr>
+              <w:jc w:val="center"/>
+            </w:pPr>
+            <w:r>
+              <w:t xml:space="preserve">Se agrega propiedad de </w:t>
+            </w:r>
+            <w:proofErr w:type="spellStart"/>
+            <w:r>
+              <w:t>VersionAplicativo</w:t>
+            </w:r>
+            <w:proofErr w:type="spellEnd"/>
+          </w:p>
+        </w:tc>
+        <w:tc>
+          <w:tcPr>
+            <w:tcW w:w="1713" w:type="dxa"/>
+          </w:tcPr>
+          <w:p>
+            <w:pPr>
+              <w:jc w:val="center"/>
+            </w:pPr>
+            <w:r>
+              <w:t>Objeto Factura</w:t>
+            </w:r>
+            <w:r>
+              <w:t>, Nota Débito y Nota Crédito</w:t>
+            </w:r>
+          </w:p>
+        </w:tc>
+        <w:tc>
+          <w:tcPr>
+            <w:tcW w:w="2528" w:type="dxa"/>
+          </w:tcPr>
+          <w:p>
+            <w:pPr>
+              <w:jc w:val="center"/>
+              <w:rPr>
+                <w:rStyle w:val="Hipervnculo"/>
+              </w:rPr>
+            </w:pPr>
+            <w:hyperlink w:anchor="_Relacionados_con_Peticiones" w:history="1">
+              <w:r>
+                <w:rPr>
+                  <w:rStyle w:val="Hipervnculo"/>
+                </w:rPr>
+                <w:t>7. OBJETOS – 7.1 Relacionados con Peticiones</w:t>
+              </w:r>
+            </w:hyperlink>
+          </w:p>
+        </w:tc>
+      </w:tr>
     </w:tbl>
-    <w:p>
-      <w:pPr>
-        <w:rPr>
-          <w:rFonts w:ascii="Arial" w:hAnsi="Arial" w:cs="Arial"/>
-        </w:rPr>
-      </w:pPr>
-    </w:p>
     <w:p>
       <w:pPr>
         <w:rPr>
@@ -9672,7 +9754,7 @@
         <w:lastRenderedPageBreak/>
         <w:t>GENERALIDADES</w:t>
       </w:r>
-      <w:bookmarkEnd w:id="3"/>
+      <w:bookmarkEnd w:id="2"/>
       <w:bookmarkEnd w:id="5"/>
     </w:p>
     <w:p>
@@ -17967,9 +18049,6 @@
               </w:rPr>
               <w:t xml:space="preserve"> </w:t>
             </w:r>
-            <w:r>
-              <w:t>(*)</w:t>
-            </w:r>
           </w:p>
         </w:tc>
         <w:tc>
@@ -19988,6 +20067,81 @@
           </w:p>
         </w:tc>
       </w:tr>
+      <w:tr>
+        <w:trPr>
+          <w:trHeight w:val="680"/>
+        </w:trPr>
+        <w:tc>
+          <w:tcPr>
+            <w:tcW w:w="3006" w:type="dxa"/>
+            <w:vAlign w:val="center"/>
+          </w:tcPr>
+          <w:p>
+            <w:pPr>
+              <w:pStyle w:val="Prrafodelista"/>
+              <w:spacing w:line="276" w:lineRule="auto"/>
+              <w:ind w:left="63" w:right="72"/>
+              <w:jc w:val="both"/>
+              <w:rPr>
+                <w:highlight w:val="white"/>
+              </w:rPr>
+            </w:pPr>
+            <w:proofErr w:type="spellStart"/>
+            <w:r>
+              <w:rPr>
+                <w:highlight w:val="white"/>
+              </w:rPr>
+              <w:t>string</w:t>
+            </w:r>
+            <w:proofErr w:type="spellEnd"/>
+            <w:r>
+              <w:rPr>
+                <w:highlight w:val="white"/>
+              </w:rPr>
+              <w:t xml:space="preserve"> </w:t>
+            </w:r>
+          </w:p>
+        </w:tc>
+        <w:tc>
+          <w:tcPr>
+            <w:tcW w:w="2835" w:type="dxa"/>
+            <w:vAlign w:val="center"/>
+          </w:tcPr>
+          <w:p>
+            <w:pPr>
+              <w:pStyle w:val="Prrafodelista"/>
+              <w:spacing w:line="276" w:lineRule="auto"/>
+              <w:ind w:left="33" w:right="72"/>
+              <w:jc w:val="both"/>
+              <w:rPr>
+                <w:highlight w:val="white"/>
+              </w:rPr>
+            </w:pPr>
+            <w:proofErr w:type="spellStart"/>
+            <w:r>
+              <w:t>VersionAplicativo</w:t>
+            </w:r>
+            <w:proofErr w:type="spellEnd"/>
+          </w:p>
+        </w:tc>
+        <w:tc>
+          <w:tcPr>
+            <w:tcW w:w="3543" w:type="dxa"/>
+            <w:vAlign w:val="center"/>
+          </w:tcPr>
+          <w:p>
+            <w:pPr>
+              <w:pStyle w:val="Prrafodelista"/>
+              <w:spacing w:line="276" w:lineRule="auto"/>
+              <w:ind w:left="33" w:right="72"/>
+              <w:jc w:val="both"/>
+            </w:pPr>
+            <w:r>
+              <w:t>Versión del aplicativo que genera el documento</w:t>
+            </w:r>
+          </w:p>
+        </w:tc>
+      </w:tr>
     </w:tbl>
     <w:p>
       <w:pPr>
@@ -20140,7 +20294,6 @@
         <w:rPr>
           <w:rFonts w:cs="Arial"/>
         </w:rPr>
-        <w:lastRenderedPageBreak/>
         <w:t>Nota Crédito</w:t>
       </w:r>
       <w:bookmarkEnd w:id="54"/>
@@ -21302,6 +21455,7 @@
               <w:rPr>
                 <w:highlight w:val="white"/>
               </w:rPr>
+              <w:lastRenderedPageBreak/>
               <w:t xml:space="preserve">Tercero </w:t>
             </w:r>
             <w:r>
@@ -21407,7 +21561,6 @@
               <w:rPr>
                 <w:highlight w:val="white"/>
               </w:rPr>
-              <w:lastRenderedPageBreak/>
               <w:t xml:space="preserve">Tercero </w:t>
             </w:r>
             <w:r>
@@ -22556,28 +22709,82 @@
           </w:p>
         </w:tc>
       </w:tr>
+      <w:tr>
+        <w:trPr>
+          <w:trHeight w:val="680"/>
+        </w:trPr>
+        <w:tc>
+          <w:tcPr>
+            <w:tcW w:w="2864" w:type="dxa"/>
+            <w:vAlign w:val="center"/>
+          </w:tcPr>
+          <w:p>
+            <w:pPr>
+              <w:pStyle w:val="Prrafodelista"/>
+              <w:spacing w:line="276" w:lineRule="auto"/>
+              <w:ind w:left="63" w:right="72"/>
+              <w:jc w:val="both"/>
+              <w:rPr>
+                <w:highlight w:val="white"/>
+              </w:rPr>
+            </w:pPr>
+            <w:proofErr w:type="spellStart"/>
+            <w:r>
+              <w:rPr>
+                <w:highlight w:val="white"/>
+              </w:rPr>
+              <w:t>string</w:t>
+            </w:r>
+            <w:proofErr w:type="spellEnd"/>
+            <w:r>
+              <w:rPr>
+                <w:highlight w:val="white"/>
+              </w:rPr>
+              <w:t xml:space="preserve"> </w:t>
+            </w:r>
+          </w:p>
+        </w:tc>
+        <w:tc>
+          <w:tcPr>
+            <w:tcW w:w="2551" w:type="dxa"/>
+            <w:vAlign w:val="center"/>
+          </w:tcPr>
+          <w:p>
+            <w:pPr>
+              <w:pStyle w:val="Prrafodelista"/>
+              <w:spacing w:line="276" w:lineRule="auto"/>
+              <w:ind w:left="33" w:right="72"/>
+              <w:jc w:val="both"/>
+              <w:rPr>
+                <w:highlight w:val="white"/>
+              </w:rPr>
+            </w:pPr>
+            <w:proofErr w:type="spellStart"/>
+            <w:r>
+              <w:t>VersionAplicativo</w:t>
+            </w:r>
+            <w:proofErr w:type="spellEnd"/>
+          </w:p>
+        </w:tc>
+        <w:tc>
+          <w:tcPr>
+            <w:tcW w:w="3969" w:type="dxa"/>
+            <w:vAlign w:val="center"/>
+          </w:tcPr>
+          <w:p>
+            <w:pPr>
+              <w:pStyle w:val="Prrafodelista"/>
+              <w:spacing w:line="276" w:lineRule="auto"/>
+              <w:ind w:left="33" w:right="72"/>
+              <w:jc w:val="both"/>
+            </w:pPr>
+            <w:r>
+              <w:t>Versión del aplicativo que genera el documento</w:t>
+            </w:r>
+          </w:p>
+        </w:tc>
+      </w:tr>
     </w:tbl>
-    <w:p>
-      <w:pPr>
-        <w:rPr>
-          <w:rFonts w:ascii="Arial" w:hAnsi="Arial" w:cs="Arial"/>
-        </w:rPr>
-      </w:pPr>
-    </w:p>
-    <w:p>
-      <w:pPr>
-        <w:rPr>
-          <w:rFonts w:ascii="Arial" w:hAnsi="Arial" w:cs="Arial"/>
-        </w:rPr>
-      </w:pPr>
-    </w:p>
-    <w:p>
-      <w:pPr>
-        <w:rPr>
-          <w:rFonts w:ascii="Arial" w:hAnsi="Arial" w:cs="Arial"/>
-        </w:rPr>
-      </w:pPr>
-    </w:p>
     <w:p>
       <w:pPr>
         <w:pStyle w:val="Ttulo3"/>
@@ -24692,6 +24899,252 @@
           </w:p>
         </w:tc>
       </w:tr>
+      <w:tr>
+        <w:trPr>
+          <w:trHeight w:val="680"/>
+        </w:trPr>
+        <w:tc>
+          <w:tcPr>
+            <w:tcW w:w="2864" w:type="dxa"/>
+            <w:vAlign w:val="center"/>
+          </w:tcPr>
+          <w:p>
+            <w:pPr>
+              <w:pStyle w:val="Prrafodelista"/>
+              <w:spacing w:line="276" w:lineRule="auto"/>
+              <w:ind w:left="63" w:right="72"/>
+              <w:jc w:val="both"/>
+              <w:rPr>
+                <w:highlight w:val="white"/>
+              </w:rPr>
+            </w:pPr>
+            <w:proofErr w:type="spellStart"/>
+            <w:r>
+              <w:rPr>
+                <w:highlight w:val="white"/>
+              </w:rPr>
+              <w:t>List</w:t>
+            </w:r>
+            <w:proofErr w:type="spellEnd"/>
+            <w:r>
+              <w:rPr>
+                <w:highlight w:val="white"/>
+              </w:rPr>
+              <w:t>&lt;</w:t>
+            </w:r>
+            <w:proofErr w:type="spellStart"/>
+            <w:r>
+              <w:rPr>
+                <w:highlight w:val="white"/>
+              </w:rPr>
+              <w:t>string</w:t>
+            </w:r>
+            <w:proofErr w:type="spellEnd"/>
+            <w:r>
+              <w:rPr>
+                <w:highlight w:val="white"/>
+              </w:rPr>
+              <w:t>&gt;</w:t>
+            </w:r>
+          </w:p>
+        </w:tc>
+        <w:tc>
+          <w:tcPr>
+            <w:tcW w:w="2693" w:type="dxa"/>
+            <w:vAlign w:val="center"/>
+          </w:tcPr>
+          <w:p>
+            <w:pPr>
+              <w:pStyle w:val="Prrafodelista"/>
+              <w:spacing w:line="276" w:lineRule="auto"/>
+              <w:ind w:left="33" w:right="72"/>
+              <w:jc w:val="both"/>
+              <w:rPr>
+                <w:highlight w:val="white"/>
+              </w:rPr>
+            </w:pPr>
+            <w:r>
+              <w:rPr>
+                <w:highlight w:val="white"/>
+              </w:rPr>
+              <w:t>Notas</w:t>
+            </w:r>
+          </w:p>
+        </w:tc>
+        <w:tc>
+          <w:tcPr>
+            <w:tcW w:w="3827" w:type="dxa"/>
+            <w:vAlign w:val="center"/>
+          </w:tcPr>
+          <w:p>
+            <w:pPr>
+              <w:pStyle w:val="Prrafodelista"/>
+              <w:spacing w:line="276" w:lineRule="auto"/>
+              <w:ind w:left="34" w:right="72"/>
+              <w:jc w:val="both"/>
+            </w:pPr>
+            <w:r>
+              <w:t>Notas del documento</w:t>
+            </w:r>
+            <w:r>
+              <w:t>.</w:t>
+            </w:r>
+          </w:p>
+        </w:tc>
+      </w:tr>
+      <w:tr>
+        <w:trPr>
+          <w:trHeight w:val="680"/>
+        </w:trPr>
+        <w:tc>
+          <w:tcPr>
+            <w:tcW w:w="2864" w:type="dxa"/>
+            <w:vAlign w:val="center"/>
+          </w:tcPr>
+          <w:p>
+            <w:pPr>
+              <w:pStyle w:val="Prrafodelista"/>
+              <w:spacing w:line="276" w:lineRule="auto"/>
+              <w:ind w:left="63" w:right="72"/>
+              <w:jc w:val="both"/>
+              <w:rPr>
+                <w:highlight w:val="white"/>
+              </w:rPr>
+            </w:pPr>
+            <w:r>
+              <w:rPr>
+                <w:highlight w:val="white"/>
+              </w:rPr>
+              <w:t>Formato</w:t>
+            </w:r>
+          </w:p>
+        </w:tc>
+        <w:tc>
+          <w:tcPr>
+            <w:tcW w:w="2693" w:type="dxa"/>
+            <w:vAlign w:val="center"/>
+          </w:tcPr>
+          <w:p>
+            <w:pPr>
+              <w:pStyle w:val="Prrafodelista"/>
+              <w:spacing w:line="276" w:lineRule="auto"/>
+              <w:ind w:left="33" w:right="72"/>
+              <w:jc w:val="both"/>
+              <w:rPr>
+                <w:highlight w:val="white"/>
+              </w:rPr>
+            </w:pPr>
+            <w:proofErr w:type="spellStart"/>
+            <w:r>
+              <w:rPr>
+                <w:highlight w:val="white"/>
+              </w:rPr>
+              <w:t>DocumentoFormato</w:t>
+            </w:r>
+            <w:proofErr w:type="spellEnd"/>
+          </w:p>
+        </w:tc>
+        <w:tc>
+          <w:tcPr>
+            <w:tcW w:w="3827" w:type="dxa"/>
+            <w:vAlign w:val="center"/>
+          </w:tcPr>
+          <w:p>
+            <w:pPr>
+              <w:pStyle w:val="Prrafodelista"/>
+              <w:spacing w:line="276" w:lineRule="auto"/>
+              <w:ind w:left="34" w:right="72"/>
+              <w:jc w:val="both"/>
+            </w:pPr>
+            <w:r>
+              <w:t xml:space="preserve">Datos adicionales predeterminados en el formato de impresión en </w:t>
+            </w:r>
+            <w:proofErr w:type="spellStart"/>
+            <w:r>
+              <w:t>Pdf</w:t>
+            </w:r>
+            <w:proofErr w:type="spellEnd"/>
+            <w:r>
+              <w:t>.</w:t>
+            </w:r>
+          </w:p>
+        </w:tc>
+      </w:tr>
+      <w:tr>
+        <w:trPr>
+          <w:trHeight w:val="680"/>
+        </w:trPr>
+        <w:tc>
+          <w:tcPr>
+            <w:tcW w:w="2864" w:type="dxa"/>
+            <w:vAlign w:val="center"/>
+          </w:tcPr>
+          <w:p>
+            <w:pPr>
+              <w:pStyle w:val="Prrafodelista"/>
+              <w:spacing w:line="276" w:lineRule="auto"/>
+              <w:ind w:left="63" w:right="72"/>
+              <w:jc w:val="both"/>
+              <w:rPr>
+                <w:highlight w:val="white"/>
+              </w:rPr>
+            </w:pPr>
+            <w:proofErr w:type="spellStart"/>
+            <w:r>
+              <w:rPr>
+                <w:highlight w:val="white"/>
+              </w:rPr>
+              <w:t>string</w:t>
+            </w:r>
+            <w:proofErr w:type="spellEnd"/>
+            <w:r>
+              <w:rPr>
+                <w:highlight w:val="white"/>
+              </w:rPr>
+              <w:t xml:space="preserve"> </w:t>
+            </w:r>
+          </w:p>
+        </w:tc>
+        <w:tc>
+          <w:tcPr>
+            <w:tcW w:w="2693" w:type="dxa"/>
+            <w:vAlign w:val="center"/>
+          </w:tcPr>
+          <w:p>
+            <w:pPr>
+              <w:pStyle w:val="Prrafodelista"/>
+              <w:spacing w:line="276" w:lineRule="auto"/>
+              <w:ind w:left="33" w:right="72"/>
+              <w:jc w:val="both"/>
+              <w:rPr>
+                <w:highlight w:val="white"/>
+              </w:rPr>
+            </w:pPr>
+            <w:proofErr w:type="spellStart"/>
+            <w:r>
+              <w:t>VersionAplicativo</w:t>
+            </w:r>
+            <w:proofErr w:type="spellEnd"/>
+          </w:p>
+        </w:tc>
+        <w:tc>
+          <w:tcPr>
+            <w:tcW w:w="3827" w:type="dxa"/>
+            <w:vAlign w:val="center"/>
+          </w:tcPr>
+          <w:p>
+            <w:pPr>
+              <w:pStyle w:val="Prrafodelista"/>
+              <w:spacing w:line="276" w:lineRule="auto"/>
+              <w:ind w:left="34" w:right="72"/>
+              <w:jc w:val="both"/>
+            </w:pPr>
+            <w:r>
+              <w:t>Versión del aplicativo que genera el documento</w:t>
+            </w:r>
+          </w:p>
+        </w:tc>
+      </w:tr>
     </w:tbl>
     <w:p>
       <w:pPr>
@@ -24774,7 +25227,6 @@
         <w:rPr>
           <w:rFonts w:cs="Arial"/>
         </w:rPr>
-        <w:lastRenderedPageBreak/>
         <w:t>Detalle Documento</w:t>
       </w:r>
       <w:bookmarkEnd w:id="58"/>
@@ -25667,6 +26119,7 @@
               <w:rPr>
                 <w:highlight w:val="white"/>
               </w:rPr>
+              <w:lastRenderedPageBreak/>
               <w:t>Decimal</w:t>
             </w:r>
           </w:p>
@@ -25809,7 +26262,6 @@
               <w:rPr>
                 <w:highlight w:val="white"/>
               </w:rPr>
-              <w:lastRenderedPageBreak/>
               <w:t>Decimal</w:t>
             </w:r>
           </w:p>
@@ -26546,7 +26998,6 @@
         <w:rPr>
           <w:rFonts w:cs="Arial"/>
         </w:rPr>
-        <w:lastRenderedPageBreak/>
         <w:t>Tercero</w:t>
       </w:r>
       <w:bookmarkEnd w:id="60"/>
@@ -27543,6 +27994,7 @@
             </w:pPr>
             <w:proofErr w:type="spellStart"/>
             <w:r>
+              <w:lastRenderedPageBreak/>
               <w:t>string</w:t>
             </w:r>
             <w:proofErr w:type="spellEnd"/>
@@ -27683,7 +28135,6 @@
             </w:pPr>
             <w:proofErr w:type="spellStart"/>
             <w:r>
-              <w:lastRenderedPageBreak/>
               <w:t>string</w:t>
             </w:r>
             <w:proofErr w:type="spellEnd"/>
@@ -28295,7 +28746,6 @@
         <w:rPr>
           <w:rFonts w:cs="Arial"/>
         </w:rPr>
-        <w:lastRenderedPageBreak/>
         <w:t xml:space="preserve"> </w:t>
       </w:r>
       <w:bookmarkStart w:id="62" w:name="_Toc520278131"/>
@@ -29287,7 +29737,6 @@
         <w:rPr>
           <w:rFonts w:cs="Arial"/>
         </w:rPr>
-        <w:lastRenderedPageBreak/>
         <w:t>Cuota</w:t>
       </w:r>
       <w:bookmarkEnd w:id="65"/>
@@ -29859,7 +30308,6 @@
         <w:rPr>
           <w:rFonts w:cs="Arial"/>
         </w:rPr>
-        <w:lastRenderedPageBreak/>
         <w:t>Formato</w:t>
       </w:r>
       <w:bookmarkEnd w:id="67"/>
@@ -30856,6 +31304,7 @@
               <w:rPr>
                 <w:highlight w:val="white"/>
               </w:rPr>
+              <w:lastRenderedPageBreak/>
               <w:t>S</w:t>
             </w:r>
             <w:r>
@@ -30940,7 +31389,6 @@
         <w:rPr>
           <w:rFonts w:cs="Arial"/>
         </w:rPr>
-        <w:lastRenderedPageBreak/>
         <w:softHyphen/>
       </w:r>
       <w:r>
@@ -31364,7 +31812,6 @@
         <w:rPr>
           <w:rFonts w:cs="Arial"/>
         </w:rPr>
-        <w:lastRenderedPageBreak/>
         <w:t>Ejemplificación</w:t>
       </w:r>
       <w:r>
@@ -31488,6 +31935,7 @@
           <w:rFonts w:ascii="Arial" w:hAnsi="Arial" w:cs="Arial"/>
           <w:noProof/>
         </w:rPr>
+        <w:lastRenderedPageBreak/>
         <w:drawing>
           <wp:inline distT="0" distB="0" distL="0" distR="0" wp14:anchorId="24E0F4AE" wp14:editId="5049EB5C">
             <wp:extent cx="4793536" cy="5657850"/>
@@ -31552,7 +32000,6 @@
           <w:rFonts w:ascii="Arial" w:hAnsi="Arial" w:cs="Arial"/>
           <w:b/>
         </w:rPr>
-        <w:lastRenderedPageBreak/>
         <w:t>I</w:t>
       </w:r>
       <w:r>
@@ -31701,6 +32148,7 @@
               <w:rPr>
                 <w:highlight w:val="white"/>
               </w:rPr>
+              <w:lastRenderedPageBreak/>
               <w:t>Int</w:t>
             </w:r>
             <w:proofErr w:type="spellEnd"/>
@@ -32138,14 +32586,14 @@
               <w:rPr>
                 <w:sz w:val="16"/>
               </w:rPr>
-              <w:t>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</w:t>
+              <w:t>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</w:t>
             </w:r>
             <w:r>
               <w:rPr>
                 <w:sz w:val="16"/>
               </w:rPr>
               <w:lastRenderedPageBreak/>
-              <w:t>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</w:t>
+              <w:t>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</w:t>
             </w:r>
           </w:p>
         </w:tc>
@@ -32733,7 +33181,6 @@
               <w:rPr>
                 <w:highlight w:val="white"/>
               </w:rPr>
-              <w:lastRenderedPageBreak/>
               <w:t>String</w:t>
             </w:r>
             <w:proofErr w:type="spellEnd"/>
@@ -32880,6 +33327,7 @@
               <w:rPr>
                 <w:b/>
               </w:rPr>
+              <w:lastRenderedPageBreak/>
               <w:t>Propiedad</w:t>
             </w:r>
           </w:p>
@@ -33470,6 +33918,7 @@
           <w:rFonts w:ascii="Arial" w:hAnsi="Arial" w:cs="Arial"/>
           <w:noProof/>
         </w:rPr>
+        <w:lastRenderedPageBreak/>
         <w:drawing>
           <wp:inline distT="0" distB="0" distL="0" distR="0" wp14:anchorId="6A4653F9" wp14:editId="7F05AD37">
             <wp:extent cx="5039560" cy="6106024"/>
@@ -33527,6 +33976,2238 @@
     </w:p>
     <w:p>
       <w:pPr>
+        <w:pStyle w:val="Ttulo3"/>
+        <w:numPr>
+          <w:ilvl w:val="3"/>
+          <w:numId w:val="1"/>
+        </w:numPr>
+        <w:ind w:hanging="578"/>
+        <w:rPr>
+          <w:rFonts w:cs="Arial"/>
+        </w:rPr>
+      </w:pPr>
+      <w:r>
+        <w:rPr>
+          <w:rFonts w:cs="Arial"/>
+        </w:rPr>
+        <w:t xml:space="preserve">Explicación </w:t>
+      </w:r>
+      <w:r>
+        <w:rPr>
+          <w:rFonts w:cs="Arial"/>
+        </w:rPr>
+        <w:t>Campos</w:t>
+      </w:r>
+      <w:r>
+        <w:rPr>
+          <w:rFonts w:cs="Arial"/>
+        </w:rPr>
+        <w:t xml:space="preserve"> Totales e Impuestos en el</w:t>
+      </w:r>
+      <w:r>
+        <w:rPr>
+          <w:rFonts w:cs="Arial"/>
+        </w:rPr>
+        <w:t xml:space="preserve"> Formato del Documento</w:t>
+      </w:r>
+    </w:p>
+    <w:p>
+      <w:pPr>
+        <w:ind w:right="-569"/>
+        <w:jc w:val="both"/>
+        <w:rPr>
+          <w:rFonts w:ascii="Arial" w:hAnsi="Arial" w:cs="Arial"/>
+          <w:sz w:val="20"/>
+          <w:szCs w:val="20"/>
+        </w:rPr>
+      </w:pPr>
+    </w:p>
+    <w:p>
+      <w:pPr>
+        <w:ind w:right="-569"/>
+        <w:jc w:val="both"/>
+        <w:rPr>
+          <w:rFonts w:ascii="Arial" w:hAnsi="Arial" w:cs="Arial"/>
+          <w:sz w:val="20"/>
+          <w:szCs w:val="20"/>
+        </w:rPr>
+      </w:pPr>
+      <w:r>
+        <w:rPr>
+          <w:rFonts w:ascii="Arial" w:hAnsi="Arial" w:cs="Arial"/>
+          <w:sz w:val="20"/>
+          <w:szCs w:val="20"/>
+        </w:rPr>
+        <w:lastRenderedPageBreak/>
+        <w:t>En las siguientes tablas se realiza la explicación de los diferentes campos contenidos en los formatos de impresión que informan los valores correspondientes a totales e impuestos, en las secciones de Encabezado y Detalle. Así mismo se indica el valor a mostrar de acuerdo a los objetos de Factura, Nota Crédito y Nota Débito, su construcción según los cálculos realizados y el nombre con el cual se identifica en el formato.</w:t>
+      </w:r>
+    </w:p>
+    <w:p>
+      <w:pPr>
+        <w:ind w:left="360"/>
+        <w:rPr>
+          <w:rFonts w:ascii="Arial" w:hAnsi="Arial" w:cs="Arial"/>
+          <w:sz w:val="20"/>
+          <w:szCs w:val="20"/>
+        </w:rPr>
+      </w:pPr>
+    </w:p>
+    <w:tbl>
+      <w:tblPr>
+        <w:tblStyle w:val="Tablaconcuadrcula"/>
+        <w:tblW w:w="9214" w:type="dxa"/>
+        <w:tblInd w:w="-5" w:type="dxa"/>
+        <w:tblLayout w:type="fixed"/>
+        <w:tblLook w:val="04A0" w:firstRow="1" w:lastRow="0" w:firstColumn="1" w:lastColumn="0" w:noHBand="0" w:noVBand="1"/>
+      </w:tblPr>
+      <w:tblGrid>
+        <w:gridCol w:w="2552"/>
+        <w:gridCol w:w="4253"/>
+        <w:gridCol w:w="2409"/>
+      </w:tblGrid>
+      <w:tr>
+        <w:trPr>
+          <w:trHeight w:val="367"/>
+        </w:trPr>
+        <w:tc>
+          <w:tcPr>
+            <w:tcW w:w="9214" w:type="dxa"/>
+            <w:gridSpan w:val="3"/>
+          </w:tcPr>
+          <w:p>
+            <w:pPr>
+              <w:pStyle w:val="Prrafodelista"/>
+              <w:spacing w:line="276" w:lineRule="auto"/>
+              <w:ind w:left="33" w:right="72"/>
+              <w:jc w:val="center"/>
+              <w:rPr>
+                <w:b/>
+              </w:rPr>
+            </w:pPr>
+            <w:r>
+              <w:rPr>
+                <w:b/>
+              </w:rPr>
+              <w:t>VALORES SECCIÓN ENCABEZADO DE LOS FORMATOS PDF</w:t>
+            </w:r>
+          </w:p>
+        </w:tc>
+      </w:tr>
+      <w:tr>
+        <w:trPr>
+          <w:trHeight w:val="680"/>
+        </w:trPr>
+        <w:tc>
+          <w:tcPr>
+            <w:tcW w:w="2552" w:type="dxa"/>
+            <w:vAlign w:val="center"/>
+          </w:tcPr>
+          <w:p>
+            <w:pPr>
+              <w:pStyle w:val="Prrafodelista"/>
+              <w:spacing w:line="276" w:lineRule="auto"/>
+              <w:ind w:left="34" w:right="74"/>
+              <w:jc w:val="both"/>
+              <w:rPr>
+                <w:b/>
+                <w:highlight w:val="white"/>
+              </w:rPr>
+            </w:pPr>
+            <w:r>
+              <w:rPr>
+                <w:b/>
+                <w:highlight w:val="white"/>
+              </w:rPr>
+              <w:t>Campo</w:t>
+            </w:r>
+          </w:p>
+        </w:tc>
+        <w:tc>
+          <w:tcPr>
+            <w:tcW w:w="4253" w:type="dxa"/>
+            <w:vAlign w:val="center"/>
+          </w:tcPr>
+          <w:p>
+            <w:pPr>
+              <w:pStyle w:val="Prrafodelista"/>
+              <w:spacing w:line="276" w:lineRule="auto"/>
+              <w:ind w:left="33" w:right="72"/>
+              <w:jc w:val="both"/>
+              <w:rPr>
+                <w:b/>
+              </w:rPr>
+            </w:pPr>
+            <w:r>
+              <w:rPr>
+                <w:b/>
+              </w:rPr>
+              <w:t>Descripción</w:t>
+            </w:r>
+          </w:p>
+        </w:tc>
+        <w:tc>
+          <w:tcPr>
+            <w:tcW w:w="2409" w:type="dxa"/>
+            <w:vAlign w:val="center"/>
+          </w:tcPr>
+          <w:p>
+            <w:pPr>
+              <w:pStyle w:val="Prrafodelista"/>
+              <w:spacing w:line="276" w:lineRule="auto"/>
+              <w:ind w:left="33" w:right="-105"/>
+              <w:jc w:val="both"/>
+              <w:rPr>
+                <w:b/>
+                <w:highlight w:val="white"/>
+              </w:rPr>
+            </w:pPr>
+            <w:r>
+              <w:rPr>
+                <w:b/>
+                <w:highlight w:val="white"/>
+              </w:rPr>
+              <w:t>Etiqueta</w:t>
+            </w:r>
+          </w:p>
+        </w:tc>
+      </w:tr>
+      <w:tr>
+        <w:trPr>
+          <w:trHeight w:val="680"/>
+        </w:trPr>
+        <w:tc>
+          <w:tcPr>
+            <w:tcW w:w="2552" w:type="dxa"/>
+            <w:vAlign w:val="center"/>
+          </w:tcPr>
+          <w:p>
+            <w:pPr>
+              <w:pStyle w:val="Prrafodelista"/>
+              <w:spacing w:line="276" w:lineRule="auto"/>
+              <w:ind w:left="33" w:right="72"/>
+              <w:jc w:val="both"/>
+            </w:pPr>
+            <w:r>
+              <w:rPr>
+                <w:highlight w:val="white"/>
+              </w:rPr>
+              <w:t>Valor</w:t>
+            </w:r>
+          </w:p>
+        </w:tc>
+        <w:tc>
+          <w:tcPr>
+            <w:tcW w:w="4253" w:type="dxa"/>
+            <w:vAlign w:val="center"/>
+          </w:tcPr>
+          <w:p>
+            <w:pPr>
+              <w:pStyle w:val="Prrafodelista"/>
+              <w:spacing w:line="276" w:lineRule="auto"/>
+              <w:ind w:left="33" w:right="72"/>
+              <w:jc w:val="both"/>
+            </w:pPr>
+            <w:r>
+              <w:t>Valor del documento sin descuentos y sin impuestos</w:t>
+            </w:r>
+            <w:r>
+              <w:t>, enviado por el usuario</w:t>
+            </w:r>
+            <w:r>
+              <w:t>.</w:t>
+            </w:r>
+          </w:p>
+          <w:p>
+            <w:pPr>
+              <w:pStyle w:val="Prrafodelista"/>
+              <w:spacing w:line="276" w:lineRule="auto"/>
+              <w:ind w:left="33" w:right="72"/>
+              <w:jc w:val="both"/>
+            </w:pPr>
+            <w:r>
+              <w:t>Equivale a:</w:t>
+            </w:r>
+          </w:p>
+          <w:p>
+            <w:pPr>
+              <w:pStyle w:val="Prrafodelista"/>
+              <w:spacing w:line="276" w:lineRule="auto"/>
+              <w:ind w:left="33" w:right="72"/>
+              <w:jc w:val="both"/>
+            </w:pPr>
+            <w:r>
+              <w:t>(Cantidad x Valor Unitario)</w:t>
+            </w:r>
+          </w:p>
+        </w:tc>
+        <w:tc>
+          <w:tcPr>
+            <w:tcW w:w="2409" w:type="dxa"/>
+            <w:vAlign w:val="center"/>
+          </w:tcPr>
+          <w:p>
+            <w:pPr>
+              <w:pStyle w:val="Prrafodelista"/>
+              <w:spacing w:line="276" w:lineRule="auto"/>
+              <w:ind w:left="33" w:right="72"/>
+              <w:jc w:val="both"/>
+            </w:pPr>
+            <w:r>
+              <w:rPr>
+                <w:highlight w:val="white"/>
+              </w:rPr>
+              <w:t>Valor</w:t>
+            </w:r>
+          </w:p>
+        </w:tc>
+      </w:tr>
+      <w:tr>
+        <w:trPr>
+          <w:trHeight w:val="680"/>
+        </w:trPr>
+        <w:tc>
+          <w:tcPr>
+            <w:tcW w:w="2552" w:type="dxa"/>
+            <w:vAlign w:val="center"/>
+          </w:tcPr>
+          <w:p>
+            <w:pPr>
+              <w:pStyle w:val="Prrafodelista"/>
+              <w:spacing w:line="276" w:lineRule="auto"/>
+              <w:ind w:left="33" w:right="72"/>
+              <w:jc w:val="both"/>
+            </w:pPr>
+            <w:proofErr w:type="spellStart"/>
+            <w:r>
+              <w:rPr>
+                <w:highlight w:val="white"/>
+              </w:rPr>
+              <w:t>ValorDescuento</w:t>
+            </w:r>
+            <w:proofErr w:type="spellEnd"/>
+          </w:p>
+        </w:tc>
+        <w:tc>
+          <w:tcPr>
+            <w:tcW w:w="4253" w:type="dxa"/>
+            <w:vAlign w:val="center"/>
+          </w:tcPr>
+          <w:p>
+            <w:pPr>
+              <w:pStyle w:val="Prrafodelista"/>
+              <w:spacing w:line="276" w:lineRule="auto"/>
+              <w:ind w:left="33" w:right="72"/>
+              <w:jc w:val="both"/>
+            </w:pPr>
+            <w:r>
+              <w:t>Valor de descuento total del documento.</w:t>
+            </w:r>
+          </w:p>
+        </w:tc>
+        <w:tc>
+          <w:tcPr>
+            <w:tcW w:w="2409" w:type="dxa"/>
+            <w:vAlign w:val="center"/>
+          </w:tcPr>
+          <w:p>
+            <w:pPr>
+              <w:pStyle w:val="Prrafodelista"/>
+              <w:spacing w:line="276" w:lineRule="auto"/>
+              <w:ind w:left="33" w:right="72"/>
+              <w:jc w:val="both"/>
+            </w:pPr>
+            <w:r>
+              <w:rPr>
+                <w:highlight w:val="white"/>
+              </w:rPr>
+              <w:t>Descuento</w:t>
+            </w:r>
+          </w:p>
+        </w:tc>
+      </w:tr>
+      <w:tr>
+        <w:trPr>
+          <w:trHeight w:val="680"/>
+        </w:trPr>
+        <w:tc>
+          <w:tcPr>
+            <w:tcW w:w="2552" w:type="dxa"/>
+            <w:vAlign w:val="center"/>
+          </w:tcPr>
+          <w:p>
+            <w:pPr>
+              <w:pStyle w:val="Prrafodelista"/>
+              <w:spacing w:line="276" w:lineRule="auto"/>
+              <w:ind w:left="33" w:right="72"/>
+              <w:jc w:val="both"/>
+            </w:pPr>
+            <w:proofErr w:type="spellStart"/>
+            <w:r>
+              <w:rPr>
+                <w:highlight w:val="white"/>
+              </w:rPr>
+              <w:t>ValorSubtotal</w:t>
+            </w:r>
+            <w:proofErr w:type="spellEnd"/>
+          </w:p>
+        </w:tc>
+        <w:tc>
+          <w:tcPr>
+            <w:tcW w:w="4253" w:type="dxa"/>
+            <w:vAlign w:val="center"/>
+          </w:tcPr>
+          <w:p>
+            <w:pPr>
+              <w:pStyle w:val="Prrafodelista"/>
+              <w:spacing w:line="276" w:lineRule="auto"/>
+              <w:ind w:left="33" w:right="72"/>
+              <w:jc w:val="both"/>
+            </w:pPr>
+            <w:r>
+              <w:t>Valor del documento con descuentos y sin impuestos</w:t>
+            </w:r>
+            <w:r>
+              <w:t>, enviado por el usuario</w:t>
+            </w:r>
+            <w:r>
+              <w:t>.</w:t>
+            </w:r>
+          </w:p>
+          <w:p>
+            <w:pPr>
+              <w:pStyle w:val="Prrafodelista"/>
+              <w:spacing w:line="276" w:lineRule="auto"/>
+              <w:ind w:left="33" w:right="72"/>
+              <w:jc w:val="both"/>
+            </w:pPr>
+            <w:r>
+              <w:t>Equivale a:</w:t>
+            </w:r>
+          </w:p>
+          <w:p>
+            <w:pPr>
+              <w:pStyle w:val="Prrafodelista"/>
+              <w:spacing w:line="276" w:lineRule="auto"/>
+              <w:ind w:left="33" w:right="72"/>
+              <w:jc w:val="both"/>
+            </w:pPr>
+            <w:r>
+              <w:t>(</w:t>
+            </w:r>
+            <w:r>
+              <w:rPr>
+                <w:highlight w:val="white"/>
+              </w:rPr>
+              <w:t>Valor</w:t>
+            </w:r>
+            <w:r>
+              <w:rPr>
+                <w:highlight w:val="white"/>
+              </w:rPr>
+              <w:t xml:space="preserve"> – </w:t>
+            </w:r>
+            <w:proofErr w:type="spellStart"/>
+            <w:r>
+              <w:rPr>
+                <w:highlight w:val="white"/>
+              </w:rPr>
+              <w:t>ValorDescuento</w:t>
+            </w:r>
+            <w:proofErr w:type="spellEnd"/>
+            <w:r>
+              <w:rPr>
+                <w:highlight w:val="white"/>
+              </w:rPr>
+              <w:t>)</w:t>
+            </w:r>
+          </w:p>
+        </w:tc>
+        <w:tc>
+          <w:tcPr>
+            <w:tcW w:w="2409" w:type="dxa"/>
+            <w:vAlign w:val="center"/>
+          </w:tcPr>
+          <w:p>
+            <w:pPr>
+              <w:pStyle w:val="Prrafodelista"/>
+              <w:spacing w:line="276" w:lineRule="auto"/>
+              <w:ind w:left="33" w:right="72"/>
+              <w:jc w:val="both"/>
+            </w:pPr>
+            <w:r>
+              <w:rPr>
+                <w:highlight w:val="white"/>
+              </w:rPr>
+              <w:t>Subtotal</w:t>
+            </w:r>
+          </w:p>
+        </w:tc>
+      </w:tr>
+      <w:tr>
+        <w:trPr>
+          <w:trHeight w:val="680"/>
+        </w:trPr>
+        <w:tc>
+          <w:tcPr>
+            <w:tcW w:w="2552" w:type="dxa"/>
+            <w:vAlign w:val="center"/>
+          </w:tcPr>
+          <w:p>
+            <w:pPr>
+              <w:pStyle w:val="Prrafodelista"/>
+              <w:spacing w:line="276" w:lineRule="auto"/>
+              <w:ind w:left="33" w:right="72"/>
+              <w:jc w:val="both"/>
+            </w:pPr>
+            <w:proofErr w:type="spellStart"/>
+            <w:r>
+              <w:rPr>
+                <w:highlight w:val="white"/>
+              </w:rPr>
+              <w:t>ValorIva</w:t>
+            </w:r>
+            <w:proofErr w:type="spellEnd"/>
+          </w:p>
+        </w:tc>
+        <w:tc>
+          <w:tcPr>
+            <w:tcW w:w="4253" w:type="dxa"/>
+            <w:vAlign w:val="center"/>
+          </w:tcPr>
+          <w:p>
+            <w:pPr>
+              <w:pStyle w:val="Prrafodelista"/>
+              <w:spacing w:line="276" w:lineRule="auto"/>
+              <w:ind w:left="33" w:right="72"/>
+              <w:jc w:val="both"/>
+            </w:pPr>
+            <w:r>
+              <w:t>Valor total de IVA del documento.</w:t>
+            </w:r>
+          </w:p>
+        </w:tc>
+        <w:tc>
+          <w:tcPr>
+            <w:tcW w:w="2409" w:type="dxa"/>
+            <w:vAlign w:val="center"/>
+          </w:tcPr>
+          <w:p>
+            <w:pPr>
+              <w:pStyle w:val="Prrafodelista"/>
+              <w:spacing w:line="276" w:lineRule="auto"/>
+              <w:ind w:left="33" w:right="72"/>
+              <w:jc w:val="both"/>
+            </w:pPr>
+            <w:r>
+              <w:rPr>
+                <w:highlight w:val="white"/>
+              </w:rPr>
+              <w:t>Iva</w:t>
+            </w:r>
+          </w:p>
+        </w:tc>
+      </w:tr>
+      <w:tr>
+        <w:trPr>
+          <w:trHeight w:val="680"/>
+        </w:trPr>
+        <w:tc>
+          <w:tcPr>
+            <w:tcW w:w="2552" w:type="dxa"/>
+            <w:vAlign w:val="center"/>
+          </w:tcPr>
+          <w:p>
+            <w:pPr>
+              <w:pStyle w:val="Prrafodelista"/>
+              <w:spacing w:line="276" w:lineRule="auto"/>
+              <w:ind w:left="33" w:right="72"/>
+              <w:jc w:val="both"/>
+            </w:pPr>
+            <w:proofErr w:type="spellStart"/>
+            <w:r>
+              <w:rPr>
+                <w:highlight w:val="white"/>
+              </w:rPr>
+              <w:t>ValorImpuestoConsumo</w:t>
+            </w:r>
+            <w:proofErr w:type="spellEnd"/>
+          </w:p>
+        </w:tc>
+        <w:tc>
+          <w:tcPr>
+            <w:tcW w:w="4253" w:type="dxa"/>
+            <w:vAlign w:val="center"/>
+          </w:tcPr>
+          <w:p>
+            <w:pPr>
+              <w:pStyle w:val="Prrafodelista"/>
+              <w:spacing w:line="276" w:lineRule="auto"/>
+              <w:ind w:left="33" w:right="72"/>
+              <w:jc w:val="both"/>
+            </w:pPr>
+            <w:r>
+              <w:t>Valor total de Impuesto al consumo del documento.</w:t>
+            </w:r>
+          </w:p>
+        </w:tc>
+        <w:tc>
+          <w:tcPr>
+            <w:tcW w:w="2409" w:type="dxa"/>
+            <w:vAlign w:val="center"/>
+          </w:tcPr>
+          <w:p>
+            <w:pPr>
+              <w:pStyle w:val="Prrafodelista"/>
+              <w:spacing w:line="276" w:lineRule="auto"/>
+              <w:ind w:left="33" w:right="72"/>
+              <w:jc w:val="both"/>
+            </w:pPr>
+            <w:proofErr w:type="spellStart"/>
+            <w:r>
+              <w:rPr>
+                <w:highlight w:val="white"/>
+              </w:rPr>
+              <w:t>Imp</w:t>
+            </w:r>
+            <w:r>
+              <w:rPr>
+                <w:highlight w:val="white"/>
+              </w:rPr>
+              <w:t>o</w:t>
+            </w:r>
+            <w:r>
+              <w:rPr>
+                <w:highlight w:val="white"/>
+              </w:rPr>
+              <w:t>Consumo</w:t>
+            </w:r>
+            <w:proofErr w:type="spellEnd"/>
+          </w:p>
+        </w:tc>
+      </w:tr>
+      <w:tr>
+        <w:trPr>
+          <w:trHeight w:val="680"/>
+        </w:trPr>
+        <w:tc>
+          <w:tcPr>
+            <w:tcW w:w="2552" w:type="dxa"/>
+            <w:vAlign w:val="center"/>
+          </w:tcPr>
+          <w:p>
+            <w:pPr>
+              <w:pStyle w:val="Prrafodelista"/>
+              <w:spacing w:line="276" w:lineRule="auto"/>
+              <w:ind w:left="33" w:right="72"/>
+              <w:jc w:val="both"/>
+            </w:pPr>
+            <w:r>
+              <w:rPr>
+                <w:highlight w:val="white"/>
+              </w:rPr>
+              <w:t>Total</w:t>
+            </w:r>
+          </w:p>
+        </w:tc>
+        <w:tc>
+          <w:tcPr>
+            <w:tcW w:w="4253" w:type="dxa"/>
+            <w:vAlign w:val="center"/>
+          </w:tcPr>
+          <w:p>
+            <w:pPr>
+              <w:pStyle w:val="Prrafodelista"/>
+              <w:spacing w:line="276" w:lineRule="auto"/>
+              <w:ind w:left="33" w:right="72"/>
+              <w:jc w:val="both"/>
+            </w:pPr>
+            <w:r>
+              <w:t>Valor total del documento aplicando descuentos e impuestos agregados</w:t>
+            </w:r>
+            <w:r>
+              <w:t>, enviado por el usuario</w:t>
+            </w:r>
+            <w:r>
+              <w:t>.</w:t>
+            </w:r>
+          </w:p>
+          <w:p>
+            <w:pPr>
+              <w:pStyle w:val="Prrafodelista"/>
+              <w:spacing w:line="276" w:lineRule="auto"/>
+              <w:ind w:left="33" w:right="72"/>
+              <w:jc w:val="both"/>
+            </w:pPr>
+            <w:r>
+              <w:t>Equivale a:</w:t>
+            </w:r>
+          </w:p>
+          <w:p>
+            <w:pPr>
+              <w:pStyle w:val="Prrafodelista"/>
+              <w:spacing w:line="276" w:lineRule="auto"/>
+              <w:ind w:left="33" w:right="72"/>
+              <w:jc w:val="both"/>
+            </w:pPr>
+            <w:r>
+              <w:t>(</w:t>
+            </w:r>
+            <w:proofErr w:type="spellStart"/>
+            <w:r>
+              <w:rPr>
+                <w:highlight w:val="white"/>
+              </w:rPr>
+              <w:t>ValorSubtotal</w:t>
+            </w:r>
+            <w:proofErr w:type="spellEnd"/>
+            <w:r>
+              <w:rPr>
+                <w:highlight w:val="white"/>
+              </w:rPr>
+              <w:t xml:space="preserve"> + </w:t>
+            </w:r>
+            <w:proofErr w:type="spellStart"/>
+            <w:r>
+              <w:rPr>
+                <w:highlight w:val="white"/>
+              </w:rPr>
+              <w:t>ValorIva</w:t>
+            </w:r>
+            <w:proofErr w:type="spellEnd"/>
+            <w:r>
+              <w:rPr>
+                <w:highlight w:val="white"/>
+              </w:rPr>
+              <w:t xml:space="preserve"> + </w:t>
+            </w:r>
+            <w:proofErr w:type="spellStart"/>
+            <w:r>
+              <w:rPr>
+                <w:highlight w:val="white"/>
+              </w:rPr>
+              <w:t>ValorImpuestoConsumo</w:t>
+            </w:r>
+            <w:proofErr w:type="spellEnd"/>
+            <w:r>
+              <w:rPr>
+                <w:highlight w:val="white"/>
+              </w:rPr>
+              <w:t>)</w:t>
+            </w:r>
+          </w:p>
+        </w:tc>
+        <w:tc>
+          <w:tcPr>
+            <w:tcW w:w="2409" w:type="dxa"/>
+            <w:vAlign w:val="center"/>
+          </w:tcPr>
+          <w:p>
+            <w:pPr>
+              <w:pStyle w:val="Prrafodelista"/>
+              <w:spacing w:line="276" w:lineRule="auto"/>
+              <w:ind w:left="33" w:right="72"/>
+              <w:jc w:val="both"/>
+            </w:pPr>
+            <w:r>
+              <w:rPr>
+                <w:highlight w:val="white"/>
+              </w:rPr>
+              <w:t>Total</w:t>
+            </w:r>
+          </w:p>
+        </w:tc>
+      </w:tr>
+      <w:tr>
+        <w:trPr>
+          <w:trHeight w:val="680"/>
+        </w:trPr>
+        <w:tc>
+          <w:tcPr>
+            <w:tcW w:w="2552" w:type="dxa"/>
+            <w:vAlign w:val="center"/>
+          </w:tcPr>
+          <w:p>
+            <w:pPr>
+              <w:pStyle w:val="Prrafodelista"/>
+              <w:spacing w:line="276" w:lineRule="auto"/>
+              <w:ind w:left="33" w:right="72"/>
+              <w:jc w:val="both"/>
+            </w:pPr>
+            <w:proofErr w:type="spellStart"/>
+            <w:r>
+              <w:rPr>
+                <w:highlight w:val="white"/>
+              </w:rPr>
+              <w:t>ValorReteFuente</w:t>
+            </w:r>
+            <w:proofErr w:type="spellEnd"/>
+          </w:p>
+        </w:tc>
+        <w:tc>
+          <w:tcPr>
+            <w:tcW w:w="4253" w:type="dxa"/>
+            <w:vAlign w:val="center"/>
+          </w:tcPr>
+          <w:p>
+            <w:pPr>
+              <w:pStyle w:val="Prrafodelista"/>
+              <w:spacing w:line="276" w:lineRule="auto"/>
+              <w:ind w:left="33" w:right="72"/>
+              <w:jc w:val="both"/>
+            </w:pPr>
+            <w:r>
+              <w:t>Valor total de Retención en la Fuente del documento.</w:t>
+            </w:r>
+          </w:p>
+        </w:tc>
+        <w:tc>
+          <w:tcPr>
+            <w:tcW w:w="2409" w:type="dxa"/>
+            <w:vAlign w:val="center"/>
+          </w:tcPr>
+          <w:p>
+            <w:pPr>
+              <w:pStyle w:val="Prrafodelista"/>
+              <w:spacing w:line="276" w:lineRule="auto"/>
+              <w:ind w:left="33" w:right="72"/>
+              <w:jc w:val="both"/>
+            </w:pPr>
+            <w:r>
+              <w:rPr>
+                <w:highlight w:val="white"/>
+              </w:rPr>
+              <w:t>Rete</w:t>
+            </w:r>
+            <w:r>
+              <w:rPr>
+                <w:highlight w:val="white"/>
+              </w:rPr>
+              <w:t xml:space="preserve">. </w:t>
+            </w:r>
+            <w:r>
+              <w:rPr>
+                <w:highlight w:val="white"/>
+              </w:rPr>
+              <w:t>Fuente</w:t>
+            </w:r>
+          </w:p>
+        </w:tc>
+      </w:tr>
+      <w:tr>
+        <w:trPr>
+          <w:trHeight w:val="680"/>
+        </w:trPr>
+        <w:tc>
+          <w:tcPr>
+            <w:tcW w:w="2552" w:type="dxa"/>
+            <w:vAlign w:val="center"/>
+          </w:tcPr>
+          <w:p>
+            <w:pPr>
+              <w:pStyle w:val="Prrafodelista"/>
+              <w:spacing w:line="276" w:lineRule="auto"/>
+              <w:ind w:left="33" w:right="72"/>
+              <w:jc w:val="both"/>
+            </w:pPr>
+            <w:proofErr w:type="spellStart"/>
+            <w:r>
+              <w:rPr>
+                <w:highlight w:val="white"/>
+              </w:rPr>
+              <w:t>ValorReteIca</w:t>
+            </w:r>
+            <w:proofErr w:type="spellEnd"/>
+          </w:p>
+        </w:tc>
+        <w:tc>
+          <w:tcPr>
+            <w:tcW w:w="4253" w:type="dxa"/>
+            <w:vAlign w:val="center"/>
+          </w:tcPr>
+          <w:p>
+            <w:pPr>
+              <w:pStyle w:val="Prrafodelista"/>
+              <w:spacing w:line="276" w:lineRule="auto"/>
+              <w:ind w:left="33" w:right="72"/>
+              <w:jc w:val="both"/>
+            </w:pPr>
+            <w:r>
+              <w:t>Valor total de Retención de ICA del documento.</w:t>
+            </w:r>
+          </w:p>
+        </w:tc>
+        <w:tc>
+          <w:tcPr>
+            <w:tcW w:w="2409" w:type="dxa"/>
+            <w:vAlign w:val="center"/>
+          </w:tcPr>
+          <w:p>
+            <w:pPr>
+              <w:pStyle w:val="Prrafodelista"/>
+              <w:spacing w:line="276" w:lineRule="auto"/>
+              <w:ind w:left="33" w:right="72"/>
+              <w:jc w:val="both"/>
+            </w:pPr>
+            <w:r>
+              <w:rPr>
+                <w:highlight w:val="white"/>
+              </w:rPr>
+              <w:t>Rete</w:t>
+            </w:r>
+            <w:r>
+              <w:rPr>
+                <w:highlight w:val="white"/>
+              </w:rPr>
+              <w:t xml:space="preserve">. </w:t>
+            </w:r>
+            <w:r>
+              <w:rPr>
+                <w:highlight w:val="white"/>
+              </w:rPr>
+              <w:t>Ica</w:t>
+            </w:r>
+          </w:p>
+        </w:tc>
+      </w:tr>
+      <w:tr>
+        <w:trPr>
+          <w:trHeight w:val="680"/>
+        </w:trPr>
+        <w:tc>
+          <w:tcPr>
+            <w:tcW w:w="2552" w:type="dxa"/>
+            <w:vAlign w:val="center"/>
+          </w:tcPr>
+          <w:p>
+            <w:pPr>
+              <w:pStyle w:val="Prrafodelista"/>
+              <w:spacing w:line="276" w:lineRule="auto"/>
+              <w:ind w:left="33" w:right="72"/>
+              <w:jc w:val="both"/>
+            </w:pPr>
+            <w:proofErr w:type="spellStart"/>
+            <w:r>
+              <w:rPr>
+                <w:highlight w:val="white"/>
+              </w:rPr>
+              <w:t>ValorReteIVA</w:t>
+            </w:r>
+            <w:proofErr w:type="spellEnd"/>
+          </w:p>
+        </w:tc>
+        <w:tc>
+          <w:tcPr>
+            <w:tcW w:w="4253" w:type="dxa"/>
+            <w:vAlign w:val="center"/>
+          </w:tcPr>
+          <w:p>
+            <w:pPr>
+              <w:pStyle w:val="Prrafodelista"/>
+              <w:spacing w:line="276" w:lineRule="auto"/>
+              <w:ind w:left="33" w:right="72"/>
+              <w:jc w:val="both"/>
+            </w:pPr>
+            <w:r>
+              <w:t>Valor total de Retención de IVA del documento.</w:t>
+            </w:r>
+          </w:p>
+        </w:tc>
+        <w:tc>
+          <w:tcPr>
+            <w:tcW w:w="2409" w:type="dxa"/>
+            <w:vAlign w:val="center"/>
+          </w:tcPr>
+          <w:p>
+            <w:pPr>
+              <w:pStyle w:val="Prrafodelista"/>
+              <w:spacing w:line="276" w:lineRule="auto"/>
+              <w:ind w:left="33" w:right="72"/>
+              <w:jc w:val="both"/>
+            </w:pPr>
+            <w:r>
+              <w:rPr>
+                <w:highlight w:val="white"/>
+              </w:rPr>
+              <w:t>Rete</w:t>
+            </w:r>
+            <w:r>
+              <w:rPr>
+                <w:highlight w:val="white"/>
+              </w:rPr>
+              <w:t xml:space="preserve">. </w:t>
+            </w:r>
+            <w:r>
+              <w:rPr>
+                <w:highlight w:val="white"/>
+              </w:rPr>
+              <w:t>IVA</w:t>
+            </w:r>
+          </w:p>
+        </w:tc>
+      </w:tr>
+      <w:tr>
+        <w:trPr>
+          <w:trHeight w:val="680"/>
+        </w:trPr>
+        <w:tc>
+          <w:tcPr>
+            <w:tcW w:w="2552" w:type="dxa"/>
+            <w:vAlign w:val="center"/>
+          </w:tcPr>
+          <w:p>
+            <w:pPr>
+              <w:pStyle w:val="Prrafodelista"/>
+              <w:spacing w:line="276" w:lineRule="auto"/>
+              <w:ind w:left="33" w:right="72"/>
+              <w:jc w:val="both"/>
+            </w:pPr>
+            <w:r>
+              <w:rPr>
+                <w:highlight w:val="white"/>
+              </w:rPr>
+              <w:lastRenderedPageBreak/>
+              <w:t>Neto</w:t>
+            </w:r>
+          </w:p>
+        </w:tc>
+        <w:tc>
+          <w:tcPr>
+            <w:tcW w:w="4253" w:type="dxa"/>
+            <w:vAlign w:val="center"/>
+          </w:tcPr>
+          <w:p>
+            <w:pPr>
+              <w:pStyle w:val="Prrafodelista"/>
+              <w:spacing w:line="276" w:lineRule="auto"/>
+              <w:ind w:left="33" w:right="72"/>
+              <w:jc w:val="both"/>
+            </w:pPr>
+            <w:r>
+              <w:t>Valor neto del documento aplicando impuestos de retención</w:t>
+            </w:r>
+            <w:r>
+              <w:t>, enviado por el usuario</w:t>
+            </w:r>
+            <w:r>
+              <w:t>.</w:t>
+            </w:r>
+          </w:p>
+          <w:p>
+            <w:pPr>
+              <w:pStyle w:val="Prrafodelista"/>
+              <w:spacing w:line="276" w:lineRule="auto"/>
+              <w:ind w:left="33" w:right="72"/>
+              <w:jc w:val="both"/>
+            </w:pPr>
+            <w:r>
+              <w:t>Equivale a:</w:t>
+            </w:r>
+          </w:p>
+          <w:p>
+            <w:pPr>
+              <w:pStyle w:val="Prrafodelista"/>
+              <w:spacing w:line="276" w:lineRule="auto"/>
+              <w:ind w:left="33" w:right="72"/>
+              <w:jc w:val="both"/>
+            </w:pPr>
+            <w:r>
+              <w:t>(</w:t>
+            </w:r>
+            <w:r>
+              <w:rPr>
+                <w:highlight w:val="white"/>
+              </w:rPr>
+              <w:t>Total</w:t>
+            </w:r>
+            <w:r>
+              <w:rPr>
+                <w:highlight w:val="white"/>
+              </w:rPr>
+              <w:t xml:space="preserve"> – </w:t>
+            </w:r>
+            <w:proofErr w:type="spellStart"/>
+            <w:r>
+              <w:rPr>
+                <w:highlight w:val="white"/>
+              </w:rPr>
+              <w:t>ValorReteFuente</w:t>
+            </w:r>
+            <w:proofErr w:type="spellEnd"/>
+            <w:r>
+              <w:rPr>
+                <w:highlight w:val="white"/>
+              </w:rPr>
+              <w:t xml:space="preserve"> – </w:t>
+            </w:r>
+            <w:proofErr w:type="spellStart"/>
+            <w:r>
+              <w:rPr>
+                <w:highlight w:val="white"/>
+              </w:rPr>
+              <w:t>ValorReteIca</w:t>
+            </w:r>
+            <w:proofErr w:type="spellEnd"/>
+            <w:r>
+              <w:rPr>
+                <w:highlight w:val="white"/>
+              </w:rPr>
+              <w:t xml:space="preserve"> – </w:t>
+            </w:r>
+            <w:proofErr w:type="spellStart"/>
+            <w:r>
+              <w:rPr>
+                <w:highlight w:val="white"/>
+              </w:rPr>
+              <w:t>ValorReteIVA</w:t>
+            </w:r>
+            <w:proofErr w:type="spellEnd"/>
+            <w:r>
+              <w:rPr>
+                <w:highlight w:val="white"/>
+              </w:rPr>
+              <w:t>)</w:t>
+            </w:r>
+          </w:p>
+        </w:tc>
+        <w:tc>
+          <w:tcPr>
+            <w:tcW w:w="2409" w:type="dxa"/>
+            <w:vAlign w:val="center"/>
+          </w:tcPr>
+          <w:p>
+            <w:pPr>
+              <w:pStyle w:val="Prrafodelista"/>
+              <w:spacing w:line="276" w:lineRule="auto"/>
+              <w:ind w:left="33" w:right="72"/>
+              <w:jc w:val="both"/>
+            </w:pPr>
+            <w:r>
+              <w:rPr>
+                <w:highlight w:val="white"/>
+              </w:rPr>
+              <w:t>Neto</w:t>
+            </w:r>
+          </w:p>
+        </w:tc>
+      </w:tr>
+    </w:tbl>
+    <w:p>
+      <w:pPr>
+        <w:pStyle w:val="Prrafodelista"/>
+      </w:pPr>
+    </w:p>
+    <w:tbl>
+      <w:tblPr>
+        <w:tblStyle w:val="Tablaconcuadrcula"/>
+        <w:tblW w:w="9214" w:type="dxa"/>
+        <w:tblInd w:w="-5" w:type="dxa"/>
+        <w:tblLayout w:type="fixed"/>
+        <w:tblLook w:val="04A0" w:firstRow="1" w:lastRow="0" w:firstColumn="1" w:lastColumn="0" w:noHBand="0" w:noVBand="1"/>
+      </w:tblPr>
+      <w:tblGrid>
+        <w:gridCol w:w="2694"/>
+        <w:gridCol w:w="4111"/>
+        <w:gridCol w:w="2409"/>
+      </w:tblGrid>
+      <w:tr>
+        <w:trPr>
+          <w:trHeight w:val="566"/>
+        </w:trPr>
+        <w:tc>
+          <w:tcPr>
+            <w:tcW w:w="9214" w:type="dxa"/>
+            <w:gridSpan w:val="3"/>
+            <w:vAlign w:val="center"/>
+          </w:tcPr>
+          <w:p>
+            <w:pPr>
+              <w:pStyle w:val="Prrafodelista"/>
+              <w:spacing w:line="276" w:lineRule="auto"/>
+              <w:ind w:left="33" w:right="-392"/>
+              <w:jc w:val="center"/>
+              <w:rPr>
+                <w:b/>
+                <w:highlight w:val="white"/>
+              </w:rPr>
+            </w:pPr>
+            <w:r>
+              <w:rPr>
+                <w:b/>
+              </w:rPr>
+              <w:t>VALORES SECCIÓN DETALLE DE LOS FORMATOS PDF</w:t>
+            </w:r>
+          </w:p>
+        </w:tc>
+      </w:tr>
+      <w:tr>
+        <w:trPr>
+          <w:trHeight w:val="680"/>
+        </w:trPr>
+        <w:tc>
+          <w:tcPr>
+            <w:tcW w:w="2694" w:type="dxa"/>
+            <w:vAlign w:val="center"/>
+          </w:tcPr>
+          <w:p>
+            <w:pPr>
+              <w:pStyle w:val="Prrafodelista"/>
+              <w:spacing w:line="276" w:lineRule="auto"/>
+              <w:ind w:left="33" w:right="72"/>
+              <w:jc w:val="both"/>
+              <w:rPr>
+                <w:b/>
+                <w:highlight w:val="white"/>
+              </w:rPr>
+            </w:pPr>
+            <w:r>
+              <w:rPr>
+                <w:b/>
+                <w:highlight w:val="white"/>
+              </w:rPr>
+              <w:t>Campo</w:t>
+            </w:r>
+          </w:p>
+        </w:tc>
+        <w:tc>
+          <w:tcPr>
+            <w:tcW w:w="4111" w:type="dxa"/>
+            <w:vAlign w:val="center"/>
+          </w:tcPr>
+          <w:p>
+            <w:pPr>
+              <w:pStyle w:val="Prrafodelista"/>
+              <w:spacing w:line="276" w:lineRule="auto"/>
+              <w:ind w:left="33" w:right="72"/>
+              <w:jc w:val="both"/>
+              <w:rPr>
+                <w:b/>
+              </w:rPr>
+            </w:pPr>
+            <w:r>
+              <w:rPr>
+                <w:b/>
+              </w:rPr>
+              <w:t>Descripción</w:t>
+            </w:r>
+          </w:p>
+        </w:tc>
+        <w:tc>
+          <w:tcPr>
+            <w:tcW w:w="2409" w:type="dxa"/>
+            <w:vAlign w:val="center"/>
+          </w:tcPr>
+          <w:p>
+            <w:pPr>
+              <w:pStyle w:val="Prrafodelista"/>
+              <w:spacing w:line="276" w:lineRule="auto"/>
+              <w:ind w:left="33" w:right="72"/>
+              <w:jc w:val="both"/>
+              <w:rPr>
+                <w:b/>
+                <w:highlight w:val="white"/>
+              </w:rPr>
+            </w:pPr>
+            <w:r>
+              <w:rPr>
+                <w:b/>
+                <w:highlight w:val="white"/>
+              </w:rPr>
+              <w:t>Etiqueta</w:t>
+            </w:r>
+          </w:p>
+        </w:tc>
+      </w:tr>
+      <w:tr>
+        <w:trPr>
+          <w:trHeight w:val="680"/>
+        </w:trPr>
+        <w:tc>
+          <w:tcPr>
+            <w:tcW w:w="2694" w:type="dxa"/>
+            <w:vAlign w:val="center"/>
+          </w:tcPr>
+          <w:p>
+            <w:pPr>
+              <w:pStyle w:val="Prrafodelista"/>
+              <w:spacing w:line="276" w:lineRule="auto"/>
+              <w:ind w:left="50" w:right="72"/>
+              <w:jc w:val="both"/>
+            </w:pPr>
+            <w:proofErr w:type="spellStart"/>
+            <w:r>
+              <w:t>ValorUnitario</w:t>
+            </w:r>
+            <w:proofErr w:type="spellEnd"/>
+          </w:p>
+        </w:tc>
+        <w:tc>
+          <w:tcPr>
+            <w:tcW w:w="4111" w:type="dxa"/>
+            <w:vAlign w:val="center"/>
+          </w:tcPr>
+          <w:p>
+            <w:pPr>
+              <w:pStyle w:val="Prrafodelista"/>
+              <w:spacing w:line="276" w:lineRule="auto"/>
+              <w:ind w:left="41" w:right="72"/>
+              <w:jc w:val="both"/>
+            </w:pPr>
+            <w:r>
+              <w:t>Valor unitario del producto y/o servicio; sin aplicar descuentos e impuestos.</w:t>
+            </w:r>
+          </w:p>
+        </w:tc>
+        <w:tc>
+          <w:tcPr>
+            <w:tcW w:w="2409" w:type="dxa"/>
+            <w:vAlign w:val="center"/>
+          </w:tcPr>
+          <w:p>
+            <w:pPr>
+              <w:pStyle w:val="Prrafodelista"/>
+              <w:spacing w:line="276" w:lineRule="auto"/>
+              <w:ind w:left="50" w:right="72"/>
+              <w:jc w:val="both"/>
+            </w:pPr>
+            <w:proofErr w:type="spellStart"/>
+            <w:r>
+              <w:t>V</w:t>
+            </w:r>
+            <w:r>
+              <w:t>lr</w:t>
+            </w:r>
+            <w:proofErr w:type="spellEnd"/>
+            <w:r>
+              <w:t xml:space="preserve">. </w:t>
+            </w:r>
+            <w:r>
+              <w:t>Unitario</w:t>
+            </w:r>
+          </w:p>
+        </w:tc>
+      </w:tr>
+      <w:tr>
+        <w:trPr>
+          <w:trHeight w:val="680"/>
+        </w:trPr>
+        <w:tc>
+          <w:tcPr>
+            <w:tcW w:w="2694" w:type="dxa"/>
+            <w:vAlign w:val="center"/>
+          </w:tcPr>
+          <w:p>
+            <w:pPr>
+              <w:pStyle w:val="Prrafodelista"/>
+              <w:spacing w:line="276" w:lineRule="auto"/>
+              <w:ind w:left="50" w:right="72"/>
+              <w:jc w:val="both"/>
+            </w:pPr>
+            <w:proofErr w:type="spellStart"/>
+            <w:r>
+              <w:t>DescuentoPorcentaje</w:t>
+            </w:r>
+            <w:proofErr w:type="spellEnd"/>
+          </w:p>
+        </w:tc>
+        <w:tc>
+          <w:tcPr>
+            <w:tcW w:w="4111" w:type="dxa"/>
+            <w:vAlign w:val="center"/>
+          </w:tcPr>
+          <w:p>
+            <w:pPr>
+              <w:spacing w:line="276" w:lineRule="auto"/>
+              <w:ind w:left="41"/>
+            </w:pPr>
+            <w:r>
+              <w:t>Porcentaje de descuento del producto y/o servicio.</w:t>
+            </w:r>
+          </w:p>
+        </w:tc>
+        <w:tc>
+          <w:tcPr>
+            <w:tcW w:w="2409" w:type="dxa"/>
+            <w:vAlign w:val="center"/>
+          </w:tcPr>
+          <w:p>
+            <w:pPr>
+              <w:pStyle w:val="Prrafodelista"/>
+              <w:spacing w:line="276" w:lineRule="auto"/>
+              <w:ind w:left="50" w:right="72"/>
+              <w:jc w:val="both"/>
+            </w:pPr>
+            <w:r>
+              <w:t xml:space="preserve">% </w:t>
+            </w:r>
+            <w:proofErr w:type="spellStart"/>
+            <w:r>
+              <w:t>Desc</w:t>
+            </w:r>
+            <w:proofErr w:type="spellEnd"/>
+          </w:p>
+        </w:tc>
+      </w:tr>
+      <w:tr>
+        <w:trPr>
+          <w:trHeight w:val="680"/>
+        </w:trPr>
+        <w:tc>
+          <w:tcPr>
+            <w:tcW w:w="2694" w:type="dxa"/>
+            <w:vAlign w:val="center"/>
+          </w:tcPr>
+          <w:p>
+            <w:pPr>
+              <w:pStyle w:val="Prrafodelista"/>
+              <w:spacing w:line="276" w:lineRule="auto"/>
+              <w:ind w:left="50" w:right="72"/>
+              <w:jc w:val="both"/>
+            </w:pPr>
+            <w:proofErr w:type="spellStart"/>
+            <w:r>
+              <w:t>De</w:t>
+            </w:r>
+            <w:r>
+              <w:t>s</w:t>
+            </w:r>
+            <w:r>
+              <w:t>cuentoValor</w:t>
+            </w:r>
+            <w:proofErr w:type="spellEnd"/>
+          </w:p>
+        </w:tc>
+        <w:tc>
+          <w:tcPr>
+            <w:tcW w:w="4111" w:type="dxa"/>
+            <w:vAlign w:val="center"/>
+          </w:tcPr>
+          <w:p>
+            <w:pPr>
+              <w:spacing w:line="276" w:lineRule="auto"/>
+              <w:ind w:left="41"/>
+              <w:jc w:val="both"/>
+            </w:pPr>
+            <w:r>
+              <w:t xml:space="preserve">Valor de descuento aplicado </w:t>
+            </w:r>
+            <w:r>
+              <w:t xml:space="preserve">al </w:t>
+            </w:r>
+            <w:r>
+              <w:t xml:space="preserve">producto y/o servicio </w:t>
+            </w:r>
+            <w:r>
+              <w:t>en el</w:t>
+            </w:r>
+            <w:r>
+              <w:t xml:space="preserve"> detalle.</w:t>
+            </w:r>
+          </w:p>
+        </w:tc>
+        <w:tc>
+          <w:tcPr>
+            <w:tcW w:w="2409" w:type="dxa"/>
+            <w:vAlign w:val="center"/>
+          </w:tcPr>
+          <w:p>
+            <w:pPr>
+              <w:pStyle w:val="Prrafodelista"/>
+              <w:spacing w:line="276" w:lineRule="auto"/>
+              <w:ind w:left="50" w:right="72"/>
+              <w:jc w:val="both"/>
+            </w:pPr>
+            <w:proofErr w:type="spellStart"/>
+            <w:r>
+              <w:t>De</w:t>
+            </w:r>
+            <w:r>
+              <w:t>s</w:t>
+            </w:r>
+            <w:r>
+              <w:t>c</w:t>
+            </w:r>
+            <w:proofErr w:type="spellEnd"/>
+          </w:p>
+        </w:tc>
+      </w:tr>
+      <w:tr>
+        <w:trPr>
+          <w:trHeight w:val="680"/>
+        </w:trPr>
+        <w:tc>
+          <w:tcPr>
+            <w:tcW w:w="2694" w:type="dxa"/>
+            <w:vAlign w:val="center"/>
+          </w:tcPr>
+          <w:p>
+            <w:pPr>
+              <w:pStyle w:val="Prrafodelista"/>
+              <w:spacing w:line="276" w:lineRule="auto"/>
+              <w:ind w:left="50" w:right="72"/>
+              <w:jc w:val="both"/>
+            </w:pPr>
+            <w:proofErr w:type="spellStart"/>
+            <w:r>
+              <w:t>ValorSubTotal</w:t>
+            </w:r>
+            <w:proofErr w:type="spellEnd"/>
+          </w:p>
+        </w:tc>
+        <w:tc>
+          <w:tcPr>
+            <w:tcW w:w="4111" w:type="dxa"/>
+            <w:vAlign w:val="center"/>
+          </w:tcPr>
+          <w:p>
+            <w:pPr>
+              <w:pStyle w:val="Prrafodelista"/>
+              <w:spacing w:line="276" w:lineRule="auto"/>
+              <w:ind w:left="41" w:right="72"/>
+              <w:jc w:val="both"/>
+            </w:pPr>
+            <w:r>
+              <w:t>Valor subtotal del producto y/o servicio</w:t>
+            </w:r>
+            <w:r>
+              <w:t>, enviado por el usuario que equivale a:</w:t>
+            </w:r>
+          </w:p>
+          <w:p>
+            <w:pPr>
+              <w:pStyle w:val="Prrafodelista"/>
+              <w:spacing w:line="276" w:lineRule="auto"/>
+              <w:ind w:left="41" w:right="72"/>
+              <w:jc w:val="both"/>
+            </w:pPr>
+            <w:r>
+              <w:t>(</w:t>
+            </w:r>
+            <w:proofErr w:type="spellStart"/>
+            <w:r>
+              <w:t>ValorUnitario</w:t>
+            </w:r>
+            <w:proofErr w:type="spellEnd"/>
+            <w:r>
+              <w:t xml:space="preserve"> x Cantidad) - </w:t>
+            </w:r>
+            <w:proofErr w:type="spellStart"/>
+            <w:r>
+              <w:t>DecuentoValor</w:t>
+            </w:r>
+            <w:proofErr w:type="spellEnd"/>
+            <w:r>
+              <w:t>.</w:t>
+            </w:r>
+          </w:p>
+        </w:tc>
+        <w:tc>
+          <w:tcPr>
+            <w:tcW w:w="2409" w:type="dxa"/>
+            <w:vAlign w:val="center"/>
+          </w:tcPr>
+          <w:p>
+            <w:pPr>
+              <w:pStyle w:val="Prrafodelista"/>
+              <w:spacing w:line="276" w:lineRule="auto"/>
+              <w:ind w:left="50" w:right="72"/>
+              <w:jc w:val="both"/>
+            </w:pPr>
+            <w:proofErr w:type="spellStart"/>
+            <w:r>
+              <w:t>SubTotal</w:t>
+            </w:r>
+            <w:proofErr w:type="spellEnd"/>
+          </w:p>
+        </w:tc>
+      </w:tr>
+      <w:tr>
+        <w:trPr>
+          <w:trHeight w:val="680"/>
+        </w:trPr>
+        <w:tc>
+          <w:tcPr>
+            <w:tcW w:w="2694" w:type="dxa"/>
+            <w:vAlign w:val="center"/>
+          </w:tcPr>
+          <w:p>
+            <w:pPr>
+              <w:pStyle w:val="Prrafodelista"/>
+              <w:spacing w:line="276" w:lineRule="auto"/>
+              <w:ind w:left="50" w:right="72"/>
+              <w:jc w:val="both"/>
+            </w:pPr>
+            <w:proofErr w:type="spellStart"/>
+            <w:r>
+              <w:t>ImpoConsumoPorcentaje</w:t>
+            </w:r>
+            <w:proofErr w:type="spellEnd"/>
+          </w:p>
+        </w:tc>
+        <w:tc>
+          <w:tcPr>
+            <w:tcW w:w="4111" w:type="dxa"/>
+            <w:vAlign w:val="center"/>
+          </w:tcPr>
+          <w:p>
+            <w:pPr>
+              <w:pStyle w:val="Prrafodelista"/>
+              <w:spacing w:line="276" w:lineRule="auto"/>
+              <w:ind w:left="41" w:right="72"/>
+              <w:jc w:val="both"/>
+            </w:pPr>
+            <w:r>
+              <w:t>Porcentaje del impuesto al consumo del producto y/o servicio.</w:t>
+            </w:r>
+          </w:p>
+        </w:tc>
+        <w:tc>
+          <w:tcPr>
+            <w:tcW w:w="2409" w:type="dxa"/>
+            <w:vAlign w:val="center"/>
+          </w:tcPr>
+          <w:p>
+            <w:pPr>
+              <w:pStyle w:val="Prrafodelista"/>
+              <w:spacing w:line="276" w:lineRule="auto"/>
+              <w:ind w:left="50" w:right="72"/>
+              <w:jc w:val="both"/>
+            </w:pPr>
+            <w:r>
+              <w:t xml:space="preserve">% </w:t>
+            </w:r>
+            <w:proofErr w:type="spellStart"/>
+            <w:r>
+              <w:t>ImpC</w:t>
+            </w:r>
+            <w:proofErr w:type="spellEnd"/>
+          </w:p>
+        </w:tc>
+      </w:tr>
+      <w:tr>
+        <w:trPr>
+          <w:trHeight w:val="680"/>
+        </w:trPr>
+        <w:tc>
+          <w:tcPr>
+            <w:tcW w:w="2694" w:type="dxa"/>
+            <w:vAlign w:val="center"/>
+          </w:tcPr>
+          <w:p>
+            <w:pPr>
+              <w:pStyle w:val="Prrafodelista"/>
+              <w:spacing w:line="276" w:lineRule="auto"/>
+              <w:ind w:left="50" w:right="72"/>
+              <w:jc w:val="both"/>
+            </w:pPr>
+            <w:proofErr w:type="spellStart"/>
+            <w:r>
+              <w:t>ValorImpuestoConsumo</w:t>
+            </w:r>
+            <w:proofErr w:type="spellEnd"/>
+          </w:p>
+        </w:tc>
+        <w:tc>
+          <w:tcPr>
+            <w:tcW w:w="4111" w:type="dxa"/>
+            <w:vAlign w:val="center"/>
+          </w:tcPr>
+          <w:p>
+            <w:pPr>
+              <w:pStyle w:val="Prrafodelista"/>
+              <w:spacing w:line="276" w:lineRule="auto"/>
+              <w:ind w:left="41" w:right="72"/>
+              <w:jc w:val="both"/>
+            </w:pPr>
+            <w:r>
+              <w:t>Valor del impuesto al consumo del detalle.</w:t>
+            </w:r>
+          </w:p>
+        </w:tc>
+        <w:tc>
+          <w:tcPr>
+            <w:tcW w:w="2409" w:type="dxa"/>
+            <w:vAlign w:val="center"/>
+          </w:tcPr>
+          <w:p>
+            <w:pPr>
+              <w:pStyle w:val="Prrafodelista"/>
+              <w:spacing w:line="276" w:lineRule="auto"/>
+              <w:ind w:left="50" w:right="72"/>
+              <w:jc w:val="both"/>
+            </w:pPr>
+            <w:proofErr w:type="spellStart"/>
+            <w:r>
+              <w:t>ImpC</w:t>
+            </w:r>
+            <w:proofErr w:type="spellEnd"/>
+          </w:p>
+        </w:tc>
+      </w:tr>
+      <w:tr>
+        <w:trPr>
+          <w:trHeight w:val="680"/>
+        </w:trPr>
+        <w:tc>
+          <w:tcPr>
+            <w:tcW w:w="2694" w:type="dxa"/>
+            <w:vAlign w:val="center"/>
+          </w:tcPr>
+          <w:p>
+            <w:pPr>
+              <w:pStyle w:val="Prrafodelista"/>
+              <w:spacing w:line="276" w:lineRule="auto"/>
+              <w:ind w:left="50" w:right="72"/>
+              <w:jc w:val="both"/>
+            </w:pPr>
+            <w:proofErr w:type="spellStart"/>
+            <w:r>
+              <w:t>IvaPorcentaje</w:t>
+            </w:r>
+            <w:proofErr w:type="spellEnd"/>
+          </w:p>
+        </w:tc>
+        <w:tc>
+          <w:tcPr>
+            <w:tcW w:w="4111" w:type="dxa"/>
+            <w:vAlign w:val="center"/>
+          </w:tcPr>
+          <w:p>
+            <w:pPr>
+              <w:pStyle w:val="Prrafodelista"/>
+              <w:spacing w:line="276" w:lineRule="auto"/>
+              <w:ind w:left="41" w:right="72"/>
+              <w:jc w:val="both"/>
+            </w:pPr>
+            <w:r>
+              <w:t>Porcentaje del IVA del producto y/o servicio.</w:t>
+            </w:r>
+          </w:p>
+        </w:tc>
+        <w:tc>
+          <w:tcPr>
+            <w:tcW w:w="2409" w:type="dxa"/>
+            <w:vAlign w:val="center"/>
+          </w:tcPr>
+          <w:p>
+            <w:pPr>
+              <w:pStyle w:val="Prrafodelista"/>
+              <w:spacing w:line="276" w:lineRule="auto"/>
+              <w:ind w:left="50" w:right="72"/>
+              <w:jc w:val="both"/>
+            </w:pPr>
+            <w:r>
+              <w:t xml:space="preserve">% </w:t>
+            </w:r>
+            <w:r>
+              <w:t>Iva</w:t>
+            </w:r>
+          </w:p>
+        </w:tc>
+      </w:tr>
+      <w:tr>
+        <w:trPr>
+          <w:trHeight w:val="680"/>
+        </w:trPr>
+        <w:tc>
+          <w:tcPr>
+            <w:tcW w:w="2694" w:type="dxa"/>
+            <w:vAlign w:val="center"/>
+          </w:tcPr>
+          <w:p>
+            <w:pPr>
+              <w:pStyle w:val="Prrafodelista"/>
+              <w:spacing w:line="276" w:lineRule="auto"/>
+              <w:ind w:left="50" w:right="72"/>
+              <w:jc w:val="both"/>
+            </w:pPr>
+            <w:proofErr w:type="spellStart"/>
+            <w:r>
+              <w:t>IvaValor</w:t>
+            </w:r>
+            <w:proofErr w:type="spellEnd"/>
+          </w:p>
+        </w:tc>
+        <w:tc>
+          <w:tcPr>
+            <w:tcW w:w="4111" w:type="dxa"/>
+            <w:vAlign w:val="center"/>
+          </w:tcPr>
+          <w:p>
+            <w:pPr>
+              <w:pStyle w:val="Prrafodelista"/>
+              <w:spacing w:line="276" w:lineRule="auto"/>
+              <w:ind w:left="41" w:right="72"/>
+              <w:jc w:val="both"/>
+            </w:pPr>
+            <w:r>
+              <w:t>Valor del IVA aplicado</w:t>
+            </w:r>
+            <w:r>
+              <w:t xml:space="preserve"> al </w:t>
+            </w:r>
+            <w:r>
+              <w:t xml:space="preserve">producto y/o servicio </w:t>
+            </w:r>
+            <w:r>
+              <w:t>en el</w:t>
+            </w:r>
+            <w:r>
+              <w:t xml:space="preserve"> detalle.</w:t>
+            </w:r>
+          </w:p>
+        </w:tc>
+        <w:tc>
+          <w:tcPr>
+            <w:tcW w:w="2409" w:type="dxa"/>
+            <w:vAlign w:val="center"/>
+          </w:tcPr>
+          <w:p>
+            <w:pPr>
+              <w:pStyle w:val="Prrafodelista"/>
+              <w:spacing w:line="276" w:lineRule="auto"/>
+              <w:ind w:left="50" w:right="72"/>
+              <w:jc w:val="both"/>
+            </w:pPr>
+            <w:r>
+              <w:t>Iva</w:t>
+            </w:r>
+          </w:p>
+        </w:tc>
+      </w:tr>
+      <w:tr>
+        <w:trPr>
+          <w:trHeight w:val="680"/>
+        </w:trPr>
+        <w:tc>
+          <w:tcPr>
+            <w:tcW w:w="2694" w:type="dxa"/>
+            <w:vAlign w:val="center"/>
+          </w:tcPr>
+          <w:p>
+            <w:pPr>
+              <w:pStyle w:val="Prrafodelista"/>
+              <w:spacing w:line="276" w:lineRule="auto"/>
+              <w:ind w:left="50" w:right="72"/>
+              <w:jc w:val="both"/>
+            </w:pPr>
+            <w:proofErr w:type="spellStart"/>
+            <w:r>
+              <w:t>ReteIcaPorcentaje</w:t>
+            </w:r>
+            <w:proofErr w:type="spellEnd"/>
+          </w:p>
+        </w:tc>
+        <w:tc>
+          <w:tcPr>
+            <w:tcW w:w="4111" w:type="dxa"/>
+            <w:vAlign w:val="center"/>
+          </w:tcPr>
+          <w:p>
+            <w:pPr>
+              <w:pStyle w:val="Prrafodelista"/>
+              <w:spacing w:line="276" w:lineRule="auto"/>
+              <w:ind w:left="41" w:right="72"/>
+              <w:jc w:val="both"/>
+            </w:pPr>
+            <w:r>
+              <w:t>Porcentaje del ReteICA del producto y/o servicio.</w:t>
+            </w:r>
+          </w:p>
+        </w:tc>
+        <w:tc>
+          <w:tcPr>
+            <w:tcW w:w="2409" w:type="dxa"/>
+            <w:vAlign w:val="center"/>
+          </w:tcPr>
+          <w:p>
+            <w:pPr>
+              <w:pStyle w:val="Prrafodelista"/>
+              <w:spacing w:line="276" w:lineRule="auto"/>
+              <w:ind w:left="50" w:right="72"/>
+              <w:jc w:val="both"/>
+            </w:pPr>
+            <w:r>
+              <w:t xml:space="preserve">% </w:t>
+            </w:r>
+            <w:r>
+              <w:t>Rete</w:t>
+            </w:r>
+            <w:r>
+              <w:t xml:space="preserve"> </w:t>
+            </w:r>
+            <w:r>
+              <w:t>Ica</w:t>
+            </w:r>
+          </w:p>
+        </w:tc>
+      </w:tr>
+      <w:tr>
+        <w:trPr>
+          <w:trHeight w:val="680"/>
+        </w:trPr>
+        <w:tc>
+          <w:tcPr>
+            <w:tcW w:w="2694" w:type="dxa"/>
+            <w:vAlign w:val="center"/>
+          </w:tcPr>
+          <w:p>
+            <w:pPr>
+              <w:pStyle w:val="Prrafodelista"/>
+              <w:spacing w:line="276" w:lineRule="auto"/>
+              <w:ind w:left="50" w:right="72"/>
+              <w:jc w:val="both"/>
+            </w:pPr>
+            <w:proofErr w:type="spellStart"/>
+            <w:r>
+              <w:t>ReteIcaValor</w:t>
+            </w:r>
+            <w:proofErr w:type="spellEnd"/>
+          </w:p>
+        </w:tc>
+        <w:tc>
+          <w:tcPr>
+            <w:tcW w:w="4111" w:type="dxa"/>
+            <w:vAlign w:val="center"/>
+          </w:tcPr>
+          <w:p>
+            <w:pPr>
+              <w:pStyle w:val="Prrafodelista"/>
+              <w:spacing w:line="276" w:lineRule="auto"/>
+              <w:ind w:left="41" w:right="72"/>
+              <w:jc w:val="both"/>
+            </w:pPr>
+            <w:r>
+              <w:t xml:space="preserve">Valor del ReteICA aplicado </w:t>
+            </w:r>
+            <w:r>
+              <w:t xml:space="preserve">al </w:t>
+            </w:r>
+            <w:r>
+              <w:t xml:space="preserve">producto y/o servicio </w:t>
+            </w:r>
+            <w:r>
+              <w:t>en el</w:t>
+            </w:r>
+            <w:r>
+              <w:t xml:space="preserve"> detalle.</w:t>
+            </w:r>
+          </w:p>
+        </w:tc>
+        <w:tc>
+          <w:tcPr>
+            <w:tcW w:w="2409" w:type="dxa"/>
+            <w:vAlign w:val="center"/>
+          </w:tcPr>
+          <w:p>
+            <w:pPr>
+              <w:pStyle w:val="Prrafodelista"/>
+              <w:spacing w:line="276" w:lineRule="auto"/>
+              <w:ind w:left="50" w:right="72"/>
+              <w:jc w:val="both"/>
+            </w:pPr>
+            <w:r>
+              <w:t>Rete</w:t>
+            </w:r>
+            <w:r>
+              <w:t xml:space="preserve"> </w:t>
+            </w:r>
+            <w:r>
+              <w:t>Ica</w:t>
+            </w:r>
+          </w:p>
+        </w:tc>
+      </w:tr>
+      <w:tr>
+        <w:trPr>
+          <w:trHeight w:val="680"/>
+        </w:trPr>
+        <w:tc>
+          <w:tcPr>
+            <w:tcW w:w="2694" w:type="dxa"/>
+            <w:vAlign w:val="center"/>
+          </w:tcPr>
+          <w:p>
+            <w:pPr>
+              <w:pStyle w:val="Prrafodelista"/>
+              <w:spacing w:line="276" w:lineRule="auto"/>
+              <w:ind w:left="50" w:right="72"/>
+              <w:jc w:val="both"/>
+            </w:pPr>
+            <w:proofErr w:type="spellStart"/>
+            <w:r>
+              <w:t>ReteFuentePorcentaje</w:t>
+            </w:r>
+            <w:proofErr w:type="spellEnd"/>
+          </w:p>
+        </w:tc>
+        <w:tc>
+          <w:tcPr>
+            <w:tcW w:w="4111" w:type="dxa"/>
+            <w:vAlign w:val="center"/>
+          </w:tcPr>
+          <w:p>
+            <w:pPr>
+              <w:pStyle w:val="Prrafodelista"/>
+              <w:spacing w:line="276" w:lineRule="auto"/>
+              <w:ind w:left="41" w:right="72"/>
+              <w:jc w:val="both"/>
+            </w:pPr>
+            <w:r>
+              <w:t>Porcentaje de la Retención en la Fuente del producto y/o servicio.</w:t>
+            </w:r>
+          </w:p>
+        </w:tc>
+        <w:tc>
+          <w:tcPr>
+            <w:tcW w:w="2409" w:type="dxa"/>
+            <w:vAlign w:val="center"/>
+          </w:tcPr>
+          <w:p>
+            <w:pPr>
+              <w:pStyle w:val="Prrafodelista"/>
+              <w:spacing w:line="276" w:lineRule="auto"/>
+              <w:ind w:left="50" w:right="72"/>
+              <w:jc w:val="both"/>
+            </w:pPr>
+            <w:r>
+              <w:t xml:space="preserve">% </w:t>
+            </w:r>
+            <w:r>
+              <w:t>Rete</w:t>
+            </w:r>
+            <w:r>
+              <w:t xml:space="preserve"> </w:t>
+            </w:r>
+            <w:r>
+              <w:t>F</w:t>
+            </w:r>
+            <w:r>
+              <w:t>uen</w:t>
+            </w:r>
+            <w:r>
+              <w:t>te</w:t>
+            </w:r>
+          </w:p>
+        </w:tc>
+      </w:tr>
+      <w:tr>
+        <w:trPr>
+          <w:trHeight w:val="680"/>
+        </w:trPr>
+        <w:tc>
+          <w:tcPr>
+            <w:tcW w:w="2694" w:type="dxa"/>
+            <w:vAlign w:val="center"/>
+          </w:tcPr>
+          <w:p>
+            <w:pPr>
+              <w:pStyle w:val="Prrafodelista"/>
+              <w:spacing w:line="276" w:lineRule="auto"/>
+              <w:ind w:left="50" w:right="72"/>
+              <w:jc w:val="both"/>
+            </w:pPr>
+            <w:proofErr w:type="spellStart"/>
+            <w:r>
+              <w:lastRenderedPageBreak/>
+              <w:t>ReteFuenteValor</w:t>
+            </w:r>
+            <w:proofErr w:type="spellEnd"/>
+          </w:p>
+        </w:tc>
+        <w:tc>
+          <w:tcPr>
+            <w:tcW w:w="4111" w:type="dxa"/>
+            <w:vAlign w:val="center"/>
+          </w:tcPr>
+          <w:p>
+            <w:pPr>
+              <w:pStyle w:val="Prrafodelista"/>
+              <w:spacing w:line="276" w:lineRule="auto"/>
+              <w:ind w:left="41" w:right="72"/>
+              <w:jc w:val="both"/>
+            </w:pPr>
+            <w:r>
+              <w:t>Valor de la Rete</w:t>
+            </w:r>
+            <w:r>
+              <w:t xml:space="preserve"> f</w:t>
+            </w:r>
+            <w:r>
+              <w:t xml:space="preserve">uente aplicado </w:t>
+            </w:r>
+            <w:r>
+              <w:t xml:space="preserve">al </w:t>
+            </w:r>
+            <w:r>
+              <w:t xml:space="preserve">producto y/o servicio </w:t>
+            </w:r>
+            <w:r>
+              <w:t>en el</w:t>
+            </w:r>
+            <w:r>
+              <w:t xml:space="preserve"> detalle.</w:t>
+            </w:r>
+          </w:p>
+        </w:tc>
+        <w:tc>
+          <w:tcPr>
+            <w:tcW w:w="2409" w:type="dxa"/>
+            <w:vAlign w:val="center"/>
+          </w:tcPr>
+          <w:p>
+            <w:pPr>
+              <w:pStyle w:val="Prrafodelista"/>
+              <w:spacing w:line="276" w:lineRule="auto"/>
+              <w:ind w:left="50" w:right="72"/>
+              <w:jc w:val="both"/>
+            </w:pPr>
+            <w:r>
+              <w:t>Rete</w:t>
+            </w:r>
+            <w:r>
+              <w:t xml:space="preserve"> </w:t>
+            </w:r>
+            <w:r>
+              <w:t>F</w:t>
+            </w:r>
+            <w:r>
+              <w:t>uen</w:t>
+            </w:r>
+            <w:r>
+              <w:t>te</w:t>
+            </w:r>
+          </w:p>
+        </w:tc>
+      </w:tr>
+      <w:tr>
+        <w:trPr>
+          <w:trHeight w:val="680"/>
+        </w:trPr>
+        <w:tc>
+          <w:tcPr>
+            <w:tcW w:w="2694" w:type="dxa"/>
+            <w:vAlign w:val="center"/>
+          </w:tcPr>
+          <w:p>
+            <w:pPr>
+              <w:pStyle w:val="Prrafodelista"/>
+              <w:spacing w:line="276" w:lineRule="auto"/>
+              <w:ind w:left="33" w:right="72"/>
+              <w:jc w:val="both"/>
+            </w:pPr>
+            <w:r>
+              <w:rPr>
+                <w:highlight w:val="white"/>
+              </w:rPr>
+              <w:t>Total</w:t>
+            </w:r>
+          </w:p>
+        </w:tc>
+        <w:tc>
+          <w:tcPr>
+            <w:tcW w:w="4111" w:type="dxa"/>
+            <w:vAlign w:val="center"/>
+          </w:tcPr>
+          <w:p>
+            <w:pPr>
+              <w:pStyle w:val="Prrafodelista"/>
+              <w:spacing w:line="276" w:lineRule="auto"/>
+              <w:ind w:left="33" w:right="72"/>
+              <w:jc w:val="both"/>
+            </w:pPr>
+            <w:r>
+              <w:t>Valor calculado por la plataforma de la siguiente manera:</w:t>
+            </w:r>
+          </w:p>
+          <w:p>
+            <w:pPr>
+              <w:pStyle w:val="Prrafodelista"/>
+              <w:spacing w:line="276" w:lineRule="auto"/>
+              <w:ind w:left="33" w:right="72"/>
+              <w:jc w:val="both"/>
+            </w:pPr>
+            <w:r>
+              <w:t>(</w:t>
+            </w:r>
+            <w:proofErr w:type="spellStart"/>
+            <w:r>
+              <w:t>ValorSubTotal</w:t>
+            </w:r>
+            <w:proofErr w:type="spellEnd"/>
+            <w:r>
+              <w:t xml:space="preserve"> + </w:t>
+            </w:r>
+            <w:proofErr w:type="spellStart"/>
+            <w:r>
+              <w:t>IvaValor</w:t>
+            </w:r>
+            <w:proofErr w:type="spellEnd"/>
+            <w:r>
+              <w:t xml:space="preserve"> + </w:t>
+            </w:r>
+            <w:proofErr w:type="spellStart"/>
+            <w:r>
+              <w:t>ValorImpuestoConsumo</w:t>
+            </w:r>
+            <w:proofErr w:type="spellEnd"/>
+            <w:r>
+              <w:t xml:space="preserve"> – </w:t>
+            </w:r>
+            <w:proofErr w:type="spellStart"/>
+            <w:r>
+              <w:t>ReteFuenteValor</w:t>
+            </w:r>
+            <w:proofErr w:type="spellEnd"/>
+            <w:r>
+              <w:t>)</w:t>
+            </w:r>
+          </w:p>
+        </w:tc>
+        <w:tc>
+          <w:tcPr>
+            <w:tcW w:w="2409" w:type="dxa"/>
+            <w:vAlign w:val="center"/>
+          </w:tcPr>
+          <w:p>
+            <w:pPr>
+              <w:pStyle w:val="Prrafodelista"/>
+              <w:spacing w:line="276" w:lineRule="auto"/>
+              <w:ind w:left="33" w:right="72"/>
+              <w:jc w:val="both"/>
+            </w:pPr>
+            <w:r>
+              <w:rPr>
+                <w:highlight w:val="white"/>
+              </w:rPr>
+              <w:t>Total</w:t>
+            </w:r>
+          </w:p>
+        </w:tc>
+      </w:tr>
+    </w:tbl>
+    <w:p>
+      <w:pPr>
+        <w:rPr>
+          <w:rFonts w:ascii="Arial" w:hAnsi="Arial" w:cs="Arial"/>
+        </w:rPr>
+      </w:pPr>
+    </w:p>
+    <w:p>
+      <w:pPr>
+        <w:rPr>
+          <w:rFonts w:ascii="Arial" w:hAnsi="Arial" w:cs="Arial"/>
+        </w:rPr>
+      </w:pPr>
+    </w:p>
+    <w:p>
+      <w:pPr>
+        <w:rPr>
+          <w:rFonts w:ascii="Arial" w:hAnsi="Arial" w:cs="Arial"/>
+        </w:rPr>
+      </w:pPr>
+    </w:p>
+    <w:p>
+      <w:pPr>
         <w:pStyle w:val="Ttulo2"/>
         <w:numPr>
           <w:ilvl w:val="1"/>
@@ -33545,7 +36226,6 @@
           <w:rFonts w:cs="Arial"/>
           <w:szCs w:val="20"/>
         </w:rPr>
-        <w:lastRenderedPageBreak/>
         <w:t>Relacionados con Respuestas:</w:t>
       </w:r>
       <w:bookmarkEnd w:id="76"/>
@@ -34279,6 +36959,7 @@
               <w:rPr>
                 <w:highlight w:val="white"/>
               </w:rPr>
+              <w:lastRenderedPageBreak/>
               <w:t>int</w:t>
             </w:r>
             <w:proofErr w:type="spellEnd"/>
@@ -34596,7 +37277,6 @@
             </w:pPr>
             <w:proofErr w:type="spellStart"/>
             <w:r>
-              <w:lastRenderedPageBreak/>
               <w:t>int</w:t>
             </w:r>
             <w:proofErr w:type="spellEnd"/>
@@ -35341,7 +38021,6 @@
         <w:rPr>
           <w:rFonts w:cs="Arial"/>
         </w:rPr>
-        <w:lastRenderedPageBreak/>
         <w:t>Resolución</w:t>
       </w:r>
       <w:bookmarkEnd w:id="82"/>
@@ -55067,7 +57746,6 @@
         <w:docPartUnique/>
       </w:docPartObj>
     </w:sdtPr>
-    <w:sdtEndPr/>
     <w:sdtContent>
       <w:p>
         <w:pPr>
@@ -59981,7 +62659,7 @@
 </file>
 
 <file path=customXml/itemProps1.xml><?xml version="1.0" encoding="utf-8"?>
-<ds:datastoreItem xmlns:ds="http://schemas.openxmlformats.org/officeDocument/2006/customXml" ds:itemID="{F384CCB6-69F1-4451-90C8-A14C1A677ECA}">
+<ds:datastoreItem xmlns:ds="http://schemas.openxmlformats.org/officeDocument/2006/customXml" ds:itemID="{FED13951-8FCC-402E-B9F7-DEFD3BC4ECCB}">
   <ds:schemaRefs>
     <ds:schemaRef ds:uri="http://schemas.openxmlformats.org/officeDocument/2006/bibliography"/>
   </ds:schemaRefs>

</xml_diff>

<commit_message>
-se actualiza Manual con la version 2018.6
git-svn-id: http://192.168.0.251:18080/svn/HGInetMiFacturaElectronica/Tronco@835 30a10932-8c21-4e4d-906a-15261f94da71
</commit_message>
<xml_diff>
--- a/Documentacion/ManualTecnico/ManualTecnicoServiciosFacturaE.docx
+++ b/Documentacion/ManualTecnico/ManualTecnicoServiciosFacturaE.docx
@@ -867,16 +867,7 @@
           <w:sz w:val="20"/>
           <w:szCs w:val="20"/>
         </w:rPr>
-        <w:t>5</w:t>
-      </w:r>
-      <w:r>
-        <w:rPr>
-          <w:rFonts w:ascii="Arial" w:hAnsi="Arial" w:cs="Arial"/>
-          <w:color w:val="365F91"/>
-          <w:sz w:val="20"/>
-          <w:szCs w:val="20"/>
-        </w:rPr>
-        <w:t xml:space="preserve"> Rev. 2</w:t>
+        <w:t>6</w:t>
       </w:r>
     </w:p>
     <w:p>
@@ -947,8 +938,10 @@
           <w:sz w:val="20"/>
           <w:szCs w:val="20"/>
         </w:rPr>
-        <w:t>7</w:t>
-      </w:r>
+        <w:t>8</w:t>
+      </w:r>
+      <w:bookmarkStart w:id="1" w:name="_GoBack"/>
+      <w:bookmarkEnd w:id="1"/>
       <w:r>
         <w:rPr>
           <w:rFonts w:ascii="Arial" w:hAnsi="Arial" w:cs="Arial"/>
@@ -6420,8 +6413,8 @@
           <w:szCs w:val="20"/>
         </w:rPr>
       </w:pPr>
-      <w:bookmarkStart w:id="1" w:name="_Toc520278103"/>
-      <w:bookmarkStart w:id="2" w:name="_Toc497813396"/>
+      <w:bookmarkStart w:id="2" w:name="_Toc520278103"/>
+      <w:bookmarkStart w:id="3" w:name="_Toc497813396"/>
       <w:r>
         <w:rPr>
           <w:rFonts w:ascii="Arial" w:hAnsi="Arial" w:cs="Arial"/>
@@ -6433,7 +6426,7 @@
         <w:lastRenderedPageBreak/>
         <w:t>TABLA DE CAMBIOS</w:t>
       </w:r>
-      <w:bookmarkEnd w:id="1"/>
+      <w:bookmarkEnd w:id="2"/>
     </w:p>
     <w:p>
       <w:pPr>
@@ -9268,8 +9261,6 @@
             <w:r>
               <w:t>17</w:t>
             </w:r>
-            <w:bookmarkStart w:id="3" w:name="_GoBack"/>
-            <w:bookmarkEnd w:id="3"/>
           </w:p>
         </w:tc>
         <w:tc>
@@ -9754,7 +9745,7 @@
         <w:lastRenderedPageBreak/>
         <w:t>GENERALIDADES</w:t>
       </w:r>
-      <w:bookmarkEnd w:id="2"/>
+      <w:bookmarkEnd w:id="3"/>
       <w:bookmarkEnd w:id="5"/>
     </w:p>
     <w:p>
@@ -57746,6 +57737,7 @@
         <w:docPartUnique/>
       </w:docPartObj>
     </w:sdtPr>
+    <w:sdtEndPr/>
     <w:sdtContent>
       <w:p>
         <w:pPr>
@@ -62659,7 +62651,7 @@
 </file>
 
 <file path=customXml/itemProps1.xml><?xml version="1.0" encoding="utf-8"?>
-<ds:datastoreItem xmlns:ds="http://schemas.openxmlformats.org/officeDocument/2006/customXml" ds:itemID="{FED13951-8FCC-402E-B9F7-DEFD3BC4ECCB}">
+<ds:datastoreItem xmlns:ds="http://schemas.openxmlformats.org/officeDocument/2006/customXml" ds:itemID="{E280FD38-4CD8-48FA-9A9C-B901A4FCD238}">
   <ds:schemaRefs>
     <ds:schemaRef ds:uri="http://schemas.openxmlformats.org/officeDocument/2006/bibliography"/>
   </ds:schemaRefs>

</xml_diff>

<commit_message>
-Se actualiza Manual con propiedad en el detalle de documento que permite ocultar item al imprimir -Se crea objeto para un indicaro nuevo. -Se agrega Propiedad OcultarItem en el DocumentoDetalle -Se agrega Tags de descuentos por producto, se hace cambios en la toma de impuestos y se actualiza la unidad de medida.
git-svn-id: http://192.168.0.251:18080/svn/HGInetMiFacturaElectronica/Tronco@848 30a10932-8c21-4e4d-906a-15261f94da71
</commit_message>
<xml_diff>
--- a/Documentacion/ManualTecnico/ManualTecnicoServiciosFacturaE.docx
+++ b/Documentacion/ManualTecnico/ManualTecnicoServiciosFacturaE.docx
@@ -940,6 +940,24 @@
         </w:rPr>
         <w:t>8</w:t>
       </w:r>
+      <w:r>
+        <w:rPr>
+          <w:rFonts w:ascii="Arial" w:hAnsi="Arial" w:cs="Arial"/>
+          <w:color w:val="365F91"/>
+          <w:sz w:val="20"/>
+          <w:szCs w:val="20"/>
+        </w:rPr>
+        <w:t>-</w:t>
+      </w:r>
+      <w:r>
+        <w:rPr>
+          <w:rFonts w:ascii="Arial" w:hAnsi="Arial" w:cs="Arial"/>
+          <w:color w:val="365F91"/>
+          <w:sz w:val="20"/>
+          <w:szCs w:val="20"/>
+        </w:rPr>
+        <w:t>2</w:t>
+      </w:r>
       <w:bookmarkStart w:id="1" w:name="_GoBack"/>
       <w:bookmarkEnd w:id="1"/>
       <w:r>
@@ -949,16 +967,7 @@
           <w:sz w:val="20"/>
           <w:szCs w:val="20"/>
         </w:rPr>
-        <w:t>-</w:t>
-      </w:r>
-      <w:r>
-        <w:rPr>
-          <w:rFonts w:ascii="Arial" w:hAnsi="Arial" w:cs="Arial"/>
-          <w:color w:val="365F91"/>
-          <w:sz w:val="20"/>
-          <w:szCs w:val="20"/>
-        </w:rPr>
-        <w:t>18</w:t>
+        <w:t>8</w:t>
       </w:r>
     </w:p>
     <w:p>
@@ -9319,6 +9328,86 @@
           </w:p>
         </w:tc>
       </w:tr>
+      <w:tr>
+        <w:tc>
+          <w:tcPr>
+            <w:tcW w:w="1158" w:type="dxa"/>
+          </w:tcPr>
+          <w:p>
+            <w:pPr>
+              <w:jc w:val="center"/>
+            </w:pPr>
+            <w:r>
+              <w:t>2018.6</w:t>
+            </w:r>
+          </w:p>
+        </w:tc>
+        <w:tc>
+          <w:tcPr>
+            <w:tcW w:w="1477" w:type="dxa"/>
+          </w:tcPr>
+          <w:p>
+            <w:pPr>
+              <w:jc w:val="center"/>
+            </w:pPr>
+            <w:r>
+              <w:t>2018-08-27</w:t>
+            </w:r>
+          </w:p>
+        </w:tc>
+        <w:tc>
+          <w:tcPr>
+            <w:tcW w:w="2474" w:type="dxa"/>
+          </w:tcPr>
+          <w:p>
+            <w:pPr>
+              <w:jc w:val="center"/>
+            </w:pPr>
+            <w:r>
+              <w:t xml:space="preserve">Se agrega propiedad de </w:t>
+            </w:r>
+            <w:proofErr w:type="spellStart"/>
+            <w:r>
+              <w:t>OcultarItem</w:t>
+            </w:r>
+            <w:proofErr w:type="spellEnd"/>
+          </w:p>
+        </w:tc>
+        <w:tc>
+          <w:tcPr>
+            <w:tcW w:w="1713" w:type="dxa"/>
+          </w:tcPr>
+          <w:p>
+            <w:pPr>
+              <w:jc w:val="center"/>
+            </w:pPr>
+            <w:r>
+              <w:t>Objeto Detalle Documento</w:t>
+            </w:r>
+          </w:p>
+        </w:tc>
+        <w:tc>
+          <w:tcPr>
+            <w:tcW w:w="2528" w:type="dxa"/>
+          </w:tcPr>
+          <w:p>
+            <w:pPr>
+              <w:jc w:val="center"/>
+              <w:rPr>
+                <w:rStyle w:val="Hipervnculo"/>
+              </w:rPr>
+            </w:pPr>
+            <w:hyperlink w:anchor="_7.1.4_Detalle_Documento" w:history="1">
+              <w:r>
+                <w:rPr>
+                  <w:rStyle w:val="Hipervnculo"/>
+                </w:rPr>
+                <w:t>7. OBJETOS – 7.1 Relacionados con Peticiones – 7.1.4 Detalle Documento</w:t>
+              </w:r>
+            </w:hyperlink>
+          </w:p>
+        </w:tc>
+      </w:tr>
     </w:tbl>
     <w:p>
       <w:pPr>
@@ -9444,7 +9533,6 @@
           <w:sz w:val="20"/>
           <w:szCs w:val="20"/>
         </w:rPr>
-        <w:lastRenderedPageBreak/>
         <w:t>CONFIDENCIALIDAD</w:t>
       </w:r>
       <w:bookmarkEnd w:id="4"/>
@@ -9742,7 +9830,6 @@
           <w:sz w:val="20"/>
           <w:szCs w:val="20"/>
         </w:rPr>
-        <w:lastRenderedPageBreak/>
         <w:t>GENERALIDADES</w:t>
       </w:r>
       <w:bookmarkEnd w:id="3"/>
@@ -10214,7 +10301,6 @@
           <w:rFonts w:cs="Arial"/>
           <w:szCs w:val="20"/>
         </w:rPr>
-        <w:lastRenderedPageBreak/>
         <w:t>Requerimientos de Comunicación</w:t>
       </w:r>
       <w:bookmarkEnd w:id="6"/>
@@ -26880,7 +26966,13 @@
               <w:jc w:val="both"/>
             </w:pPr>
             <w:r>
-              <w:t xml:space="preserve">Código de la unidad de medida del detalle (unidad predeterminada = S7) </w:t>
+              <w:t>Código de la unidad de medida del detalle (unidad predeterminada = S7</w:t>
+            </w:r>
+            <w:r>
+              <w:t xml:space="preserve"> o P1</w:t>
+            </w:r>
+            <w:r>
+              <w:t xml:space="preserve">) </w:t>
             </w:r>
             <w:hyperlink w:anchor="_Códigos_Representación_Unidad" w:history="1">
               <w:r>
@@ -26890,6 +26982,97 @@
                 <w:t>Ver Referencias</w:t>
               </w:r>
             </w:hyperlink>
+          </w:p>
+        </w:tc>
+      </w:tr>
+      <w:tr>
+        <w:trPr>
+          <w:trHeight w:val="680"/>
+        </w:trPr>
+        <w:tc>
+          <w:tcPr>
+            <w:tcW w:w="2139" w:type="dxa"/>
+            <w:vAlign w:val="center"/>
+          </w:tcPr>
+          <w:p>
+            <w:pPr>
+              <w:pStyle w:val="Prrafodelista"/>
+              <w:spacing w:line="276" w:lineRule="auto"/>
+              <w:ind w:left="63" w:right="72"/>
+              <w:jc w:val="both"/>
+              <w:rPr>
+                <w:highlight w:val="white"/>
+              </w:rPr>
+            </w:pPr>
+            <w:proofErr w:type="spellStart"/>
+            <w:r>
+              <w:rPr>
+                <w:highlight w:val="white"/>
+              </w:rPr>
+              <w:t>int</w:t>
+            </w:r>
+            <w:proofErr w:type="spellEnd"/>
+          </w:p>
+        </w:tc>
+        <w:tc>
+          <w:tcPr>
+            <w:tcW w:w="3411" w:type="dxa"/>
+            <w:vAlign w:val="center"/>
+          </w:tcPr>
+          <w:p>
+            <w:pPr>
+              <w:pStyle w:val="Prrafodelista"/>
+              <w:spacing w:line="276" w:lineRule="auto"/>
+              <w:ind w:left="50" w:right="72"/>
+              <w:jc w:val="both"/>
+            </w:pPr>
+            <w:proofErr w:type="spellStart"/>
+            <w:r>
+              <w:t>OcultarItem</w:t>
+            </w:r>
+            <w:proofErr w:type="spellEnd"/>
+          </w:p>
+        </w:tc>
+        <w:tc>
+          <w:tcPr>
+            <w:tcW w:w="3834" w:type="dxa"/>
+            <w:vAlign w:val="center"/>
+          </w:tcPr>
+          <w:p>
+            <w:pPr>
+              <w:spacing w:line="276" w:lineRule="auto"/>
+              <w:ind w:left="41"/>
+              <w:jc w:val="both"/>
+            </w:pPr>
+            <w:r>
+              <w:t xml:space="preserve">Indica si el </w:t>
+            </w:r>
+            <w:proofErr w:type="spellStart"/>
+            <w:r>
+              <w:t>Item</w:t>
+            </w:r>
+            <w:proofErr w:type="spellEnd"/>
+            <w:r>
+              <w:t xml:space="preserve"> se muestra en el Formato de impresión de acuerdo a la siguiente clasificación:</w:t>
+            </w:r>
+            <w:r>
+              <w:br/>
+              <w:t>0 – (por defecto) se muestra en el Formato.</w:t>
+            </w:r>
+            <w:r>
+              <w:br/>
+              <w:t>1 – No se muestra en el Formato.</w:t>
+            </w:r>
+          </w:p>
+          <w:p>
+            <w:pPr>
+              <w:spacing w:line="276" w:lineRule="auto"/>
+              <w:ind w:left="41"/>
+              <w:jc w:val="both"/>
+            </w:pPr>
+            <w:r>
+              <w:t>2 – Se muestra en una segunda sección.</w:t>
+            </w:r>
           </w:p>
         </w:tc>
       </w:tr>
@@ -27841,6 +28024,7 @@
             </w:pPr>
             <w:proofErr w:type="spellStart"/>
             <w:r>
+              <w:lastRenderedPageBreak/>
               <w:t>string</w:t>
             </w:r>
             <w:proofErr w:type="spellEnd"/>
@@ -27985,7 +28169,6 @@
             </w:pPr>
             <w:proofErr w:type="spellStart"/>
             <w:r>
-              <w:lastRenderedPageBreak/>
               <w:t>string</w:t>
             </w:r>
             <w:proofErr w:type="spellEnd"/>
@@ -29608,6 +29791,7 @@
               <w:rPr>
                 <w:highlight w:val="white"/>
               </w:rPr>
+              <w:lastRenderedPageBreak/>
               <w:t>byte []</w:t>
             </w:r>
             <w:r>
@@ -31039,6 +31223,7 @@
               <w:rPr>
                 <w:b/>
               </w:rPr>
+              <w:lastRenderedPageBreak/>
               <w:t>Tipo</w:t>
             </w:r>
           </w:p>
@@ -31295,7 +31480,6 @@
               <w:rPr>
                 <w:highlight w:val="white"/>
               </w:rPr>
-              <w:lastRenderedPageBreak/>
               <w:t>S</w:t>
             </w:r>
             <w:r>
@@ -62651,7 +62835,7 @@
 </file>
 
 <file path=customXml/itemProps1.xml><?xml version="1.0" encoding="utf-8"?>
-<ds:datastoreItem xmlns:ds="http://schemas.openxmlformats.org/officeDocument/2006/customXml" ds:itemID="{E280FD38-4CD8-48FA-9A9C-B901A4FCD238}">
+<ds:datastoreItem xmlns:ds="http://schemas.openxmlformats.org/officeDocument/2006/customXml" ds:itemID="{A8DFC7CF-753C-424F-BFDC-F2469B1640FF}">
   <ds:schemaRefs>
     <ds:schemaRef ds:uri="http://schemas.openxmlformats.org/officeDocument/2006/bibliography"/>
   </ds:schemaRefs>

</xml_diff>

<commit_message>
-Se agrega Documentacion de Medios de pago y Terminos de Pago. -Se agrega enumerables con los Medios de pago y Terminos de Pago. -Se agrega en el ubl los Medios de pago y Terminos de Pago.
git-svn-id: http://192.168.0.251:18080/svn/HGInetMiFacturaElectronica/Tronco@901 30a10932-8c21-4e4d-906a-15261f94da71
</commit_message>
<xml_diff>
--- a/Documentacion/ManualTecnico/ManualTecnicoServiciosFacturaE.docx
+++ b/Documentacion/ManualTecnico/ManualTecnicoServiciosFacturaE.docx
@@ -958,8 +958,6 @@
         </w:rPr>
         <w:t>2</w:t>
       </w:r>
-      <w:bookmarkStart w:id="1" w:name="_GoBack"/>
-      <w:bookmarkEnd w:id="1"/>
       <w:r>
         <w:rPr>
           <w:rFonts w:ascii="Arial" w:hAnsi="Arial" w:cs="Arial"/>
@@ -6422,8 +6420,8 @@
           <w:szCs w:val="20"/>
         </w:rPr>
       </w:pPr>
-      <w:bookmarkStart w:id="2" w:name="_Toc520278103"/>
-      <w:bookmarkStart w:id="3" w:name="_Toc497813396"/>
+      <w:bookmarkStart w:id="1" w:name="_Toc520278103"/>
+      <w:bookmarkStart w:id="2" w:name="_Toc497813396"/>
       <w:r>
         <w:rPr>
           <w:rFonts w:ascii="Arial" w:hAnsi="Arial" w:cs="Arial"/>
@@ -6435,7 +6433,7 @@
         <w:lastRenderedPageBreak/>
         <w:t>TABLA DE CAMBIOS</w:t>
       </w:r>
-      <w:bookmarkEnd w:id="2"/>
+      <w:bookmarkEnd w:id="1"/>
     </w:p>
     <w:p>
       <w:pPr>
@@ -6460,7 +6458,7 @@
       <w:tr>
         <w:tc>
           <w:tcPr>
-            <w:tcW w:w="1158" w:type="dxa"/>
+            <w:tcW w:w="1109" w:type="dxa"/>
           </w:tcPr>
           <w:p>
             <w:pPr>
@@ -6479,7 +6477,7 @@
         </w:tc>
         <w:tc>
           <w:tcPr>
-            <w:tcW w:w="1477" w:type="dxa"/>
+            <w:tcW w:w="1442" w:type="dxa"/>
           </w:tcPr>
           <w:p>
             <w:pPr>
@@ -6498,7 +6496,7 @@
         </w:tc>
         <w:tc>
           <w:tcPr>
-            <w:tcW w:w="2474" w:type="dxa"/>
+            <w:tcW w:w="2625" w:type="dxa"/>
           </w:tcPr>
           <w:p>
             <w:pPr>
@@ -6529,7 +6527,7 @@
         </w:tc>
         <w:tc>
           <w:tcPr>
-            <w:tcW w:w="1713" w:type="dxa"/>
+            <w:tcW w:w="1646" w:type="dxa"/>
           </w:tcPr>
           <w:p>
             <w:pPr>
@@ -6581,7 +6579,7 @@
       <w:tr>
         <w:tc>
           <w:tcPr>
-            <w:tcW w:w="1158" w:type="dxa"/>
+            <w:tcW w:w="1109" w:type="dxa"/>
           </w:tcPr>
           <w:p>
             <w:pPr>
@@ -6594,7 +6592,7 @@
         </w:tc>
         <w:tc>
           <w:tcPr>
-            <w:tcW w:w="1477" w:type="dxa"/>
+            <w:tcW w:w="1442" w:type="dxa"/>
           </w:tcPr>
           <w:p>
             <w:pPr>
@@ -6607,7 +6605,7 @@
         </w:tc>
         <w:tc>
           <w:tcPr>
-            <w:tcW w:w="2474" w:type="dxa"/>
+            <w:tcW w:w="2625" w:type="dxa"/>
           </w:tcPr>
           <w:p>
             <w:pPr>
@@ -6620,7 +6618,7 @@
         </w:tc>
         <w:tc>
           <w:tcPr>
-            <w:tcW w:w="1713" w:type="dxa"/>
+            <w:tcW w:w="1646" w:type="dxa"/>
           </w:tcPr>
           <w:p>
             <w:pPr>
@@ -6648,7 +6646,7 @@
       <w:tr>
         <w:tc>
           <w:tcPr>
-            <w:tcW w:w="1158" w:type="dxa"/>
+            <w:tcW w:w="1109" w:type="dxa"/>
           </w:tcPr>
           <w:p>
             <w:pPr>
@@ -6664,7 +6662,7 @@
         </w:tc>
         <w:tc>
           <w:tcPr>
-            <w:tcW w:w="1477" w:type="dxa"/>
+            <w:tcW w:w="1442" w:type="dxa"/>
           </w:tcPr>
           <w:p>
             <w:pPr>
@@ -6680,7 +6678,7 @@
         </w:tc>
         <w:tc>
           <w:tcPr>
-            <w:tcW w:w="2474" w:type="dxa"/>
+            <w:tcW w:w="2625" w:type="dxa"/>
           </w:tcPr>
           <w:p>
             <w:pPr>
@@ -6712,7 +6710,7 @@
         </w:tc>
         <w:tc>
           <w:tcPr>
-            <w:tcW w:w="1713" w:type="dxa"/>
+            <w:tcW w:w="1646" w:type="dxa"/>
           </w:tcPr>
           <w:p>
             <w:pPr>
@@ -6745,7 +6743,7 @@
       <w:tr>
         <w:tc>
           <w:tcPr>
-            <w:tcW w:w="1158" w:type="dxa"/>
+            <w:tcW w:w="1109" w:type="dxa"/>
           </w:tcPr>
           <w:p>
             <w:pPr>
@@ -6761,7 +6759,7 @@
         </w:tc>
         <w:tc>
           <w:tcPr>
-            <w:tcW w:w="1477" w:type="dxa"/>
+            <w:tcW w:w="1442" w:type="dxa"/>
           </w:tcPr>
           <w:p>
             <w:pPr>
@@ -6777,7 +6775,7 @@
         </w:tc>
         <w:tc>
           <w:tcPr>
-            <w:tcW w:w="2474" w:type="dxa"/>
+            <w:tcW w:w="2625" w:type="dxa"/>
           </w:tcPr>
           <w:p>
             <w:pPr>
@@ -6814,7 +6812,7 @@
         </w:tc>
         <w:tc>
           <w:tcPr>
-            <w:tcW w:w="1713" w:type="dxa"/>
+            <w:tcW w:w="1646" w:type="dxa"/>
           </w:tcPr>
           <w:p>
             <w:pPr>
@@ -6847,7 +6845,7 @@
       <w:tr>
         <w:tc>
           <w:tcPr>
-            <w:tcW w:w="1158" w:type="dxa"/>
+            <w:tcW w:w="1109" w:type="dxa"/>
           </w:tcPr>
           <w:p>
             <w:pPr>
@@ -6860,7 +6858,7 @@
         </w:tc>
         <w:tc>
           <w:tcPr>
-            <w:tcW w:w="1477" w:type="dxa"/>
+            <w:tcW w:w="1442" w:type="dxa"/>
           </w:tcPr>
           <w:p>
             <w:pPr>
@@ -6873,7 +6871,7 @@
         </w:tc>
         <w:tc>
           <w:tcPr>
-            <w:tcW w:w="2474" w:type="dxa"/>
+            <w:tcW w:w="2625" w:type="dxa"/>
           </w:tcPr>
           <w:p>
             <w:pPr>
@@ -6914,7 +6912,7 @@
         </w:tc>
         <w:tc>
           <w:tcPr>
-            <w:tcW w:w="1713" w:type="dxa"/>
+            <w:tcW w:w="1646" w:type="dxa"/>
           </w:tcPr>
           <w:p>
             <w:pPr>
@@ -6947,7 +6945,7 @@
       <w:tr>
         <w:tc>
           <w:tcPr>
-            <w:tcW w:w="1158" w:type="dxa"/>
+            <w:tcW w:w="1109" w:type="dxa"/>
           </w:tcPr>
           <w:p>
             <w:pPr>
@@ -6960,7 +6958,7 @@
         </w:tc>
         <w:tc>
           <w:tcPr>
-            <w:tcW w:w="1477" w:type="dxa"/>
+            <w:tcW w:w="1442" w:type="dxa"/>
           </w:tcPr>
           <w:p>
             <w:pPr>
@@ -6973,7 +6971,7 @@
         </w:tc>
         <w:tc>
           <w:tcPr>
-            <w:tcW w:w="2474" w:type="dxa"/>
+            <w:tcW w:w="2625" w:type="dxa"/>
           </w:tcPr>
           <w:p>
             <w:pPr>
@@ -7006,7 +7004,7 @@
         </w:tc>
         <w:tc>
           <w:tcPr>
-            <w:tcW w:w="1713" w:type="dxa"/>
+            <w:tcW w:w="1646" w:type="dxa"/>
           </w:tcPr>
           <w:p>
             <w:pPr>
@@ -7066,7 +7064,7 @@
       <w:tr>
         <w:tc>
           <w:tcPr>
-            <w:tcW w:w="1158" w:type="dxa"/>
+            <w:tcW w:w="1109" w:type="dxa"/>
           </w:tcPr>
           <w:p>
             <w:pPr>
@@ -7079,7 +7077,7 @@
         </w:tc>
         <w:tc>
           <w:tcPr>
-            <w:tcW w:w="1477" w:type="dxa"/>
+            <w:tcW w:w="1442" w:type="dxa"/>
           </w:tcPr>
           <w:p>
             <w:pPr>
@@ -7092,7 +7090,7 @@
         </w:tc>
         <w:tc>
           <w:tcPr>
-            <w:tcW w:w="2474" w:type="dxa"/>
+            <w:tcW w:w="2625" w:type="dxa"/>
           </w:tcPr>
           <w:p>
             <w:pPr>
@@ -7126,7 +7124,7 @@
         </w:tc>
         <w:tc>
           <w:tcPr>
-            <w:tcW w:w="1713" w:type="dxa"/>
+            <w:tcW w:w="1646" w:type="dxa"/>
           </w:tcPr>
           <w:p>
             <w:pPr>
@@ -7159,7 +7157,7 @@
       <w:tr>
         <w:tc>
           <w:tcPr>
-            <w:tcW w:w="1158" w:type="dxa"/>
+            <w:tcW w:w="1109" w:type="dxa"/>
           </w:tcPr>
           <w:p>
             <w:pPr>
@@ -7172,7 +7170,7 @@
         </w:tc>
         <w:tc>
           <w:tcPr>
-            <w:tcW w:w="1477" w:type="dxa"/>
+            <w:tcW w:w="1442" w:type="dxa"/>
           </w:tcPr>
           <w:p>
             <w:pPr>
@@ -7185,7 +7183,7 @@
         </w:tc>
         <w:tc>
           <w:tcPr>
-            <w:tcW w:w="2474" w:type="dxa"/>
+            <w:tcW w:w="2625" w:type="dxa"/>
           </w:tcPr>
           <w:p>
             <w:pPr>
@@ -7221,7 +7219,7 @@
         </w:tc>
         <w:tc>
           <w:tcPr>
-            <w:tcW w:w="1713" w:type="dxa"/>
+            <w:tcW w:w="1646" w:type="dxa"/>
           </w:tcPr>
           <w:p>
             <w:pPr>
@@ -7254,7 +7252,7 @@
       <w:tr>
         <w:tc>
           <w:tcPr>
-            <w:tcW w:w="1158" w:type="dxa"/>
+            <w:tcW w:w="1109" w:type="dxa"/>
           </w:tcPr>
           <w:p>
             <w:pPr>
@@ -7267,7 +7265,7 @@
         </w:tc>
         <w:tc>
           <w:tcPr>
-            <w:tcW w:w="1477" w:type="dxa"/>
+            <w:tcW w:w="1442" w:type="dxa"/>
           </w:tcPr>
           <w:p>
             <w:pPr>
@@ -7280,7 +7278,7 @@
         </w:tc>
         <w:tc>
           <w:tcPr>
-            <w:tcW w:w="2474" w:type="dxa"/>
+            <w:tcW w:w="2625" w:type="dxa"/>
           </w:tcPr>
           <w:p>
             <w:pPr>
@@ -7312,7 +7310,7 @@
         </w:tc>
         <w:tc>
           <w:tcPr>
-            <w:tcW w:w="1713" w:type="dxa"/>
+            <w:tcW w:w="1646" w:type="dxa"/>
           </w:tcPr>
           <w:p>
             <w:pPr>
@@ -7351,7 +7349,7 @@
       <w:tr>
         <w:tc>
           <w:tcPr>
-            <w:tcW w:w="1158" w:type="dxa"/>
+            <w:tcW w:w="1109" w:type="dxa"/>
           </w:tcPr>
           <w:p>
             <w:pPr>
@@ -7364,7 +7362,7 @@
         </w:tc>
         <w:tc>
           <w:tcPr>
-            <w:tcW w:w="1477" w:type="dxa"/>
+            <w:tcW w:w="1442" w:type="dxa"/>
           </w:tcPr>
           <w:p>
             <w:pPr>
@@ -7377,7 +7375,7 @@
         </w:tc>
         <w:tc>
           <w:tcPr>
-            <w:tcW w:w="2474" w:type="dxa"/>
+            <w:tcW w:w="2625" w:type="dxa"/>
           </w:tcPr>
           <w:p>
             <w:pPr>
@@ -7407,7 +7405,7 @@
         </w:tc>
         <w:tc>
           <w:tcPr>
-            <w:tcW w:w="1713" w:type="dxa"/>
+            <w:tcW w:w="1646" w:type="dxa"/>
           </w:tcPr>
           <w:p>
             <w:pPr>
@@ -7449,7 +7447,7 @@
       <w:tr>
         <w:tc>
           <w:tcPr>
-            <w:tcW w:w="1158" w:type="dxa"/>
+            <w:tcW w:w="1109" w:type="dxa"/>
           </w:tcPr>
           <w:p>
             <w:pPr>
@@ -7462,7 +7460,7 @@
         </w:tc>
         <w:tc>
           <w:tcPr>
-            <w:tcW w:w="1477" w:type="dxa"/>
+            <w:tcW w:w="1442" w:type="dxa"/>
           </w:tcPr>
           <w:p>
             <w:pPr>
@@ -7475,7 +7473,7 @@
         </w:tc>
         <w:tc>
           <w:tcPr>
-            <w:tcW w:w="2474" w:type="dxa"/>
+            <w:tcW w:w="2625" w:type="dxa"/>
           </w:tcPr>
           <w:p>
             <w:pPr>
@@ -7488,7 +7486,7 @@
         </w:tc>
         <w:tc>
           <w:tcPr>
-            <w:tcW w:w="1713" w:type="dxa"/>
+            <w:tcW w:w="1646" w:type="dxa"/>
           </w:tcPr>
           <w:p>
             <w:pPr>
@@ -7563,7 +7561,7 @@
       <w:tr>
         <w:tc>
           <w:tcPr>
-            <w:tcW w:w="1158" w:type="dxa"/>
+            <w:tcW w:w="1109" w:type="dxa"/>
           </w:tcPr>
           <w:p>
             <w:pPr>
@@ -7576,7 +7574,7 @@
         </w:tc>
         <w:tc>
           <w:tcPr>
-            <w:tcW w:w="1477" w:type="dxa"/>
+            <w:tcW w:w="1442" w:type="dxa"/>
           </w:tcPr>
           <w:p>
             <w:pPr>
@@ -7589,7 +7587,7 @@
         </w:tc>
         <w:tc>
           <w:tcPr>
-            <w:tcW w:w="2474" w:type="dxa"/>
+            <w:tcW w:w="2625" w:type="dxa"/>
           </w:tcPr>
           <w:p>
             <w:pPr>
@@ -7608,7 +7606,7 @@
         </w:tc>
         <w:tc>
           <w:tcPr>
-            <w:tcW w:w="1713" w:type="dxa"/>
+            <w:tcW w:w="1646" w:type="dxa"/>
           </w:tcPr>
           <w:p>
             <w:pPr>
@@ -7653,7 +7651,7 @@
       <w:tr>
         <w:tc>
           <w:tcPr>
-            <w:tcW w:w="1158" w:type="dxa"/>
+            <w:tcW w:w="1109" w:type="dxa"/>
           </w:tcPr>
           <w:p>
             <w:pPr>
@@ -7667,7 +7665,7 @@
         </w:tc>
         <w:tc>
           <w:tcPr>
-            <w:tcW w:w="1477" w:type="dxa"/>
+            <w:tcW w:w="1442" w:type="dxa"/>
           </w:tcPr>
           <w:p>
             <w:pPr>
@@ -7680,12 +7678,11 @@
         </w:tc>
         <w:tc>
           <w:tcPr>
-            <w:tcW w:w="2474" w:type="dxa"/>
+            <w:tcW w:w="2625" w:type="dxa"/>
           </w:tcPr>
           <w:p>
             <w:pPr>
               <w:ind w:left="708" w:hanging="708"/>
-              <w:jc w:val="center"/>
             </w:pPr>
             <w:r>
               <w:t>Se agrega propiedad</w:t>
@@ -7724,7 +7721,7 @@
         </w:tc>
         <w:tc>
           <w:tcPr>
-            <w:tcW w:w="1713" w:type="dxa"/>
+            <w:tcW w:w="1646" w:type="dxa"/>
           </w:tcPr>
           <w:p>
             <w:pPr>
@@ -7763,7 +7760,7 @@
       <w:tr>
         <w:tc>
           <w:tcPr>
-            <w:tcW w:w="1158" w:type="dxa"/>
+            <w:tcW w:w="1109" w:type="dxa"/>
           </w:tcPr>
           <w:p>
             <w:pPr>
@@ -7776,7 +7773,7 @@
         </w:tc>
         <w:tc>
           <w:tcPr>
-            <w:tcW w:w="1477" w:type="dxa"/>
+            <w:tcW w:w="1442" w:type="dxa"/>
           </w:tcPr>
           <w:p>
             <w:pPr>
@@ -7789,7 +7786,7 @@
         </w:tc>
         <w:tc>
           <w:tcPr>
-            <w:tcW w:w="2474" w:type="dxa"/>
+            <w:tcW w:w="2625" w:type="dxa"/>
           </w:tcPr>
           <w:p>
             <w:pPr>
@@ -7823,7 +7820,7 @@
         </w:tc>
         <w:tc>
           <w:tcPr>
-            <w:tcW w:w="1713" w:type="dxa"/>
+            <w:tcW w:w="1646" w:type="dxa"/>
           </w:tcPr>
           <w:p>
             <w:pPr>
@@ -7856,7 +7853,7 @@
       <w:tr>
         <w:tc>
           <w:tcPr>
-            <w:tcW w:w="1158" w:type="dxa"/>
+            <w:tcW w:w="1109" w:type="dxa"/>
           </w:tcPr>
           <w:p>
             <w:pPr>
@@ -7869,7 +7866,7 @@
         </w:tc>
         <w:tc>
           <w:tcPr>
-            <w:tcW w:w="1477" w:type="dxa"/>
+            <w:tcW w:w="1442" w:type="dxa"/>
           </w:tcPr>
           <w:p>
             <w:pPr>
@@ -7882,7 +7879,7 @@
         </w:tc>
         <w:tc>
           <w:tcPr>
-            <w:tcW w:w="2474" w:type="dxa"/>
+            <w:tcW w:w="2625" w:type="dxa"/>
           </w:tcPr>
           <w:p>
             <w:pPr>
@@ -7895,7 +7892,7 @@
         </w:tc>
         <w:tc>
           <w:tcPr>
-            <w:tcW w:w="1713" w:type="dxa"/>
+            <w:tcW w:w="1646" w:type="dxa"/>
           </w:tcPr>
           <w:p>
             <w:pPr>
@@ -7928,7 +7925,7 @@
       <w:tr>
         <w:tc>
           <w:tcPr>
-            <w:tcW w:w="1158" w:type="dxa"/>
+            <w:tcW w:w="1109" w:type="dxa"/>
           </w:tcPr>
           <w:p>
             <w:pPr>
@@ -7944,7 +7941,7 @@
         </w:tc>
         <w:tc>
           <w:tcPr>
-            <w:tcW w:w="1477" w:type="dxa"/>
+            <w:tcW w:w="1442" w:type="dxa"/>
           </w:tcPr>
           <w:p>
             <w:pPr>
@@ -7957,7 +7954,7 @@
         </w:tc>
         <w:tc>
           <w:tcPr>
-            <w:tcW w:w="2474" w:type="dxa"/>
+            <w:tcW w:w="2625" w:type="dxa"/>
           </w:tcPr>
           <w:p>
             <w:pPr>
@@ -7994,7 +7991,7 @@
         </w:tc>
         <w:tc>
           <w:tcPr>
-            <w:tcW w:w="1713" w:type="dxa"/>
+            <w:tcW w:w="1646" w:type="dxa"/>
           </w:tcPr>
           <w:p>
             <w:pPr>
@@ -8022,7 +8019,7 @@
       <w:tr>
         <w:tc>
           <w:tcPr>
-            <w:tcW w:w="1158" w:type="dxa"/>
+            <w:tcW w:w="1109" w:type="dxa"/>
           </w:tcPr>
           <w:p>
             <w:pPr>
@@ -8035,7 +8032,7 @@
         </w:tc>
         <w:tc>
           <w:tcPr>
-            <w:tcW w:w="1477" w:type="dxa"/>
+            <w:tcW w:w="1442" w:type="dxa"/>
           </w:tcPr>
           <w:p>
             <w:pPr>
@@ -8048,7 +8045,7 @@
         </w:tc>
         <w:tc>
           <w:tcPr>
-            <w:tcW w:w="2474" w:type="dxa"/>
+            <w:tcW w:w="2625" w:type="dxa"/>
           </w:tcPr>
           <w:p>
             <w:pPr>
@@ -8066,7 +8063,7 @@
         </w:tc>
         <w:tc>
           <w:tcPr>
-            <w:tcW w:w="1713" w:type="dxa"/>
+            <w:tcW w:w="1646" w:type="dxa"/>
           </w:tcPr>
           <w:p>
             <w:pPr>
@@ -8102,7 +8099,7 @@
       <w:tr>
         <w:tc>
           <w:tcPr>
-            <w:tcW w:w="1158" w:type="dxa"/>
+            <w:tcW w:w="1109" w:type="dxa"/>
           </w:tcPr>
           <w:p>
             <w:pPr>
@@ -8118,7 +8115,7 @@
         </w:tc>
         <w:tc>
           <w:tcPr>
-            <w:tcW w:w="1477" w:type="dxa"/>
+            <w:tcW w:w="1442" w:type="dxa"/>
           </w:tcPr>
           <w:p>
             <w:pPr>
@@ -8131,7 +8128,7 @@
         </w:tc>
         <w:tc>
           <w:tcPr>
-            <w:tcW w:w="2474" w:type="dxa"/>
+            <w:tcW w:w="2625" w:type="dxa"/>
           </w:tcPr>
           <w:p>
             <w:pPr>
@@ -8169,7 +8166,7 @@
         </w:tc>
         <w:tc>
           <w:tcPr>
-            <w:tcW w:w="1713" w:type="dxa"/>
+            <w:tcW w:w="1646" w:type="dxa"/>
           </w:tcPr>
           <w:p>
             <w:pPr>
@@ -8211,7 +8208,7 @@
       <w:tr>
         <w:tc>
           <w:tcPr>
-            <w:tcW w:w="1158" w:type="dxa"/>
+            <w:tcW w:w="1109" w:type="dxa"/>
           </w:tcPr>
           <w:p>
             <w:pPr>
@@ -8227,7 +8224,7 @@
         </w:tc>
         <w:tc>
           <w:tcPr>
-            <w:tcW w:w="1477" w:type="dxa"/>
+            <w:tcW w:w="1442" w:type="dxa"/>
           </w:tcPr>
           <w:p>
             <w:pPr>
@@ -8240,7 +8237,7 @@
         </w:tc>
         <w:tc>
           <w:tcPr>
-            <w:tcW w:w="2474" w:type="dxa"/>
+            <w:tcW w:w="2625" w:type="dxa"/>
           </w:tcPr>
           <w:p>
             <w:pPr>
@@ -8283,7 +8280,7 @@
         </w:tc>
         <w:tc>
           <w:tcPr>
-            <w:tcW w:w="1713" w:type="dxa"/>
+            <w:tcW w:w="1646" w:type="dxa"/>
           </w:tcPr>
           <w:p>
             <w:pPr>
@@ -8343,7 +8340,7 @@
       <w:tr>
         <w:tc>
           <w:tcPr>
-            <w:tcW w:w="1158" w:type="dxa"/>
+            <w:tcW w:w="1109" w:type="dxa"/>
           </w:tcPr>
           <w:p>
             <w:pPr>
@@ -8359,7 +8356,7 @@
         </w:tc>
         <w:tc>
           <w:tcPr>
-            <w:tcW w:w="1477" w:type="dxa"/>
+            <w:tcW w:w="1442" w:type="dxa"/>
           </w:tcPr>
           <w:p>
             <w:pPr>
@@ -8372,7 +8369,7 @@
         </w:tc>
         <w:tc>
           <w:tcPr>
-            <w:tcW w:w="2474" w:type="dxa"/>
+            <w:tcW w:w="2625" w:type="dxa"/>
           </w:tcPr>
           <w:p>
             <w:pPr>
@@ -8391,7 +8388,7 @@
         </w:tc>
         <w:tc>
           <w:tcPr>
-            <w:tcW w:w="1713" w:type="dxa"/>
+            <w:tcW w:w="1646" w:type="dxa"/>
           </w:tcPr>
           <w:p>
             <w:pPr>
@@ -8427,7 +8424,7 @@
       <w:tr>
         <w:tc>
           <w:tcPr>
-            <w:tcW w:w="1158" w:type="dxa"/>
+            <w:tcW w:w="1109" w:type="dxa"/>
           </w:tcPr>
           <w:p>
             <w:pPr>
@@ -8443,7 +8440,7 @@
         </w:tc>
         <w:tc>
           <w:tcPr>
-            <w:tcW w:w="1477" w:type="dxa"/>
+            <w:tcW w:w="1442" w:type="dxa"/>
           </w:tcPr>
           <w:p>
             <w:pPr>
@@ -8456,7 +8453,7 @@
         </w:tc>
         <w:tc>
           <w:tcPr>
-            <w:tcW w:w="2474" w:type="dxa"/>
+            <w:tcW w:w="2625" w:type="dxa"/>
           </w:tcPr>
           <w:p>
             <w:pPr>
@@ -8481,7 +8478,7 @@
         </w:tc>
         <w:tc>
           <w:tcPr>
-            <w:tcW w:w="1713" w:type="dxa"/>
+            <w:tcW w:w="1646" w:type="dxa"/>
           </w:tcPr>
           <w:p>
             <w:pPr>
@@ -8523,7 +8520,7 @@
       <w:tr>
         <w:tc>
           <w:tcPr>
-            <w:tcW w:w="1158" w:type="dxa"/>
+            <w:tcW w:w="1109" w:type="dxa"/>
           </w:tcPr>
           <w:p>
             <w:pPr>
@@ -8539,7 +8536,7 @@
         </w:tc>
         <w:tc>
           <w:tcPr>
-            <w:tcW w:w="1477" w:type="dxa"/>
+            <w:tcW w:w="1442" w:type="dxa"/>
           </w:tcPr>
           <w:p>
             <w:pPr>
@@ -8552,7 +8549,7 @@
         </w:tc>
         <w:tc>
           <w:tcPr>
-            <w:tcW w:w="2474" w:type="dxa"/>
+            <w:tcW w:w="2625" w:type="dxa"/>
           </w:tcPr>
           <w:p>
             <w:pPr>
@@ -8584,7 +8581,7 @@
         </w:tc>
         <w:tc>
           <w:tcPr>
-            <w:tcW w:w="1713" w:type="dxa"/>
+            <w:tcW w:w="1646" w:type="dxa"/>
           </w:tcPr>
           <w:p>
             <w:pPr>
@@ -8626,7 +8623,7 @@
       <w:tr>
         <w:tc>
           <w:tcPr>
-            <w:tcW w:w="1158" w:type="dxa"/>
+            <w:tcW w:w="1109" w:type="dxa"/>
           </w:tcPr>
           <w:p>
             <w:pPr>
@@ -8639,7 +8636,7 @@
         </w:tc>
         <w:tc>
           <w:tcPr>
-            <w:tcW w:w="1477" w:type="dxa"/>
+            <w:tcW w:w="1442" w:type="dxa"/>
           </w:tcPr>
           <w:p>
             <w:pPr>
@@ -8652,7 +8649,7 @@
         </w:tc>
         <w:tc>
           <w:tcPr>
-            <w:tcW w:w="2474" w:type="dxa"/>
+            <w:tcW w:w="2625" w:type="dxa"/>
           </w:tcPr>
           <w:p>
             <w:pPr>
@@ -8671,7 +8668,7 @@
         </w:tc>
         <w:tc>
           <w:tcPr>
-            <w:tcW w:w="1713" w:type="dxa"/>
+            <w:tcW w:w="1646" w:type="dxa"/>
           </w:tcPr>
           <w:p>
             <w:pPr>
@@ -8713,7 +8710,7 @@
       <w:tr>
         <w:tc>
           <w:tcPr>
-            <w:tcW w:w="1158" w:type="dxa"/>
+            <w:tcW w:w="1109" w:type="dxa"/>
           </w:tcPr>
           <w:p>
             <w:pPr>
@@ -8726,7 +8723,7 @@
         </w:tc>
         <w:tc>
           <w:tcPr>
-            <w:tcW w:w="1477" w:type="dxa"/>
+            <w:tcW w:w="1442" w:type="dxa"/>
           </w:tcPr>
           <w:p>
             <w:pPr>
@@ -8739,7 +8736,7 @@
         </w:tc>
         <w:tc>
           <w:tcPr>
-            <w:tcW w:w="2474" w:type="dxa"/>
+            <w:tcW w:w="2625" w:type="dxa"/>
           </w:tcPr>
           <w:p>
             <w:pPr>
@@ -8770,7 +8767,7 @@
         </w:tc>
         <w:tc>
           <w:tcPr>
-            <w:tcW w:w="1713" w:type="dxa"/>
+            <w:tcW w:w="1646" w:type="dxa"/>
           </w:tcPr>
           <w:p>
             <w:pPr>
@@ -8812,7 +8809,7 @@
       <w:tr>
         <w:tc>
           <w:tcPr>
-            <w:tcW w:w="1158" w:type="dxa"/>
+            <w:tcW w:w="1109" w:type="dxa"/>
           </w:tcPr>
           <w:p>
             <w:pPr>
@@ -8826,7 +8823,7 @@
         </w:tc>
         <w:tc>
           <w:tcPr>
-            <w:tcW w:w="1477" w:type="dxa"/>
+            <w:tcW w:w="1442" w:type="dxa"/>
           </w:tcPr>
           <w:p>
             <w:pPr>
@@ -8839,7 +8836,7 @@
         </w:tc>
         <w:tc>
           <w:tcPr>
-            <w:tcW w:w="2474" w:type="dxa"/>
+            <w:tcW w:w="2625" w:type="dxa"/>
           </w:tcPr>
           <w:p>
             <w:pPr>
@@ -8852,7 +8849,7 @@
         </w:tc>
         <w:tc>
           <w:tcPr>
-            <w:tcW w:w="1713" w:type="dxa"/>
+            <w:tcW w:w="1646" w:type="dxa"/>
           </w:tcPr>
           <w:p>
             <w:pPr>
@@ -8894,7 +8891,7 @@
       <w:tr>
         <w:tc>
           <w:tcPr>
-            <w:tcW w:w="1158" w:type="dxa"/>
+            <w:tcW w:w="1109" w:type="dxa"/>
           </w:tcPr>
           <w:p>
             <w:pPr>
@@ -8907,7 +8904,7 @@
         </w:tc>
         <w:tc>
           <w:tcPr>
-            <w:tcW w:w="1477" w:type="dxa"/>
+            <w:tcW w:w="1442" w:type="dxa"/>
           </w:tcPr>
           <w:p>
             <w:pPr>
@@ -8920,7 +8917,7 @@
         </w:tc>
         <w:tc>
           <w:tcPr>
-            <w:tcW w:w="2474" w:type="dxa"/>
+            <w:tcW w:w="2625" w:type="dxa"/>
           </w:tcPr>
           <w:p>
             <w:pPr>
@@ -8943,7 +8940,7 @@
         </w:tc>
         <w:tc>
           <w:tcPr>
-            <w:tcW w:w="1713" w:type="dxa"/>
+            <w:tcW w:w="1646" w:type="dxa"/>
           </w:tcPr>
           <w:p>
             <w:pPr>
@@ -8985,7 +8982,7 @@
       <w:tr>
         <w:tc>
           <w:tcPr>
-            <w:tcW w:w="1158" w:type="dxa"/>
+            <w:tcW w:w="1109" w:type="dxa"/>
           </w:tcPr>
           <w:p>
             <w:pPr>
@@ -8998,7 +8995,7 @@
         </w:tc>
         <w:tc>
           <w:tcPr>
-            <w:tcW w:w="1477" w:type="dxa"/>
+            <w:tcW w:w="1442" w:type="dxa"/>
           </w:tcPr>
           <w:p>
             <w:pPr>
@@ -9011,7 +9008,7 @@
         </w:tc>
         <w:tc>
           <w:tcPr>
-            <w:tcW w:w="2474" w:type="dxa"/>
+            <w:tcW w:w="2625" w:type="dxa"/>
           </w:tcPr>
           <w:p>
             <w:pPr>
@@ -9035,7 +9032,7 @@
         </w:tc>
         <w:tc>
           <w:tcPr>
-            <w:tcW w:w="1713" w:type="dxa"/>
+            <w:tcW w:w="1646" w:type="dxa"/>
           </w:tcPr>
           <w:p>
             <w:pPr>
@@ -9071,7 +9068,7 @@
       <w:tr>
         <w:tc>
           <w:tcPr>
-            <w:tcW w:w="1158" w:type="dxa"/>
+            <w:tcW w:w="1109" w:type="dxa"/>
           </w:tcPr>
           <w:p>
             <w:pPr>
@@ -9084,7 +9081,7 @@
         </w:tc>
         <w:tc>
           <w:tcPr>
-            <w:tcW w:w="1477" w:type="dxa"/>
+            <w:tcW w:w="1442" w:type="dxa"/>
           </w:tcPr>
           <w:p>
             <w:pPr>
@@ -9097,7 +9094,7 @@
         </w:tc>
         <w:tc>
           <w:tcPr>
-            <w:tcW w:w="2474" w:type="dxa"/>
+            <w:tcW w:w="2625" w:type="dxa"/>
           </w:tcPr>
           <w:p>
             <w:pPr>
@@ -9116,7 +9113,7 @@
         </w:tc>
         <w:tc>
           <w:tcPr>
-            <w:tcW w:w="1713" w:type="dxa"/>
+            <w:tcW w:w="1646" w:type="dxa"/>
           </w:tcPr>
           <w:p>
             <w:pPr>
@@ -9138,7 +9135,7 @@
                 <w:rStyle w:val="Hipervnculo"/>
               </w:rPr>
             </w:pPr>
-            <w:hyperlink w:anchor="_7.1.4_Detalle_Documento" w:history="1">
+            <w:hyperlink w:anchor="_Detalle_Documento" w:history="1">
               <w:r>
                 <w:rPr>
                   <w:rStyle w:val="Hipervnculo"/>
@@ -9152,7 +9149,7 @@
       <w:tr>
         <w:tc>
           <w:tcPr>
-            <w:tcW w:w="1158" w:type="dxa"/>
+            <w:tcW w:w="1109" w:type="dxa"/>
           </w:tcPr>
           <w:p>
             <w:pPr>
@@ -9165,7 +9162,7 @@
         </w:tc>
         <w:tc>
           <w:tcPr>
-            <w:tcW w:w="1477" w:type="dxa"/>
+            <w:tcW w:w="1442" w:type="dxa"/>
           </w:tcPr>
           <w:p>
             <w:pPr>
@@ -9178,7 +9175,7 @@
         </w:tc>
         <w:tc>
           <w:tcPr>
-            <w:tcW w:w="2474" w:type="dxa"/>
+            <w:tcW w:w="2625" w:type="dxa"/>
           </w:tcPr>
           <w:p>
             <w:pPr>
@@ -9191,7 +9188,7 @@
         </w:tc>
         <w:tc>
           <w:tcPr>
-            <w:tcW w:w="1713" w:type="dxa"/>
+            <w:tcW w:w="1646" w:type="dxa"/>
           </w:tcPr>
           <w:p>
             <w:pPr>
@@ -9242,7 +9239,7 @@
       <w:tr>
         <w:tc>
           <w:tcPr>
-            <w:tcW w:w="1158" w:type="dxa"/>
+            <w:tcW w:w="1109" w:type="dxa"/>
           </w:tcPr>
           <w:p>
             <w:pPr>
@@ -9255,7 +9252,7 @@
         </w:tc>
         <w:tc>
           <w:tcPr>
-            <w:tcW w:w="1477" w:type="dxa"/>
+            <w:tcW w:w="1442" w:type="dxa"/>
           </w:tcPr>
           <w:p>
             <w:pPr>
@@ -9274,7 +9271,7 @@
         </w:tc>
         <w:tc>
           <w:tcPr>
-            <w:tcW w:w="2474" w:type="dxa"/>
+            <w:tcW w:w="2625" w:type="dxa"/>
           </w:tcPr>
           <w:p>
             <w:pPr>
@@ -9292,7 +9289,7 @@
         </w:tc>
         <w:tc>
           <w:tcPr>
-            <w:tcW w:w="1713" w:type="dxa"/>
+            <w:tcW w:w="1646" w:type="dxa"/>
           </w:tcPr>
           <w:p>
             <w:pPr>
@@ -9331,7 +9328,7 @@
       <w:tr>
         <w:tc>
           <w:tcPr>
-            <w:tcW w:w="1158" w:type="dxa"/>
+            <w:tcW w:w="1109" w:type="dxa"/>
           </w:tcPr>
           <w:p>
             <w:pPr>
@@ -9344,7 +9341,7 @@
         </w:tc>
         <w:tc>
           <w:tcPr>
-            <w:tcW w:w="1477" w:type="dxa"/>
+            <w:tcW w:w="1442" w:type="dxa"/>
           </w:tcPr>
           <w:p>
             <w:pPr>
@@ -9357,7 +9354,7 @@
         </w:tc>
         <w:tc>
           <w:tcPr>
-            <w:tcW w:w="2474" w:type="dxa"/>
+            <w:tcW w:w="2625" w:type="dxa"/>
           </w:tcPr>
           <w:p>
             <w:pPr>
@@ -9375,7 +9372,7 @@
         </w:tc>
         <w:tc>
           <w:tcPr>
-            <w:tcW w:w="1713" w:type="dxa"/>
+            <w:tcW w:w="1646" w:type="dxa"/>
           </w:tcPr>
           <w:p>
             <w:pPr>
@@ -9397,7 +9394,7 @@
                 <w:rStyle w:val="Hipervnculo"/>
               </w:rPr>
             </w:pPr>
-            <w:hyperlink w:anchor="_7.1.4_Detalle_Documento" w:history="1">
+            <w:hyperlink w:anchor="_Detalle_Documento" w:history="1">
               <w:r>
                 <w:rPr>
                   <w:rStyle w:val="Hipervnculo"/>
@@ -9408,35 +9405,169 @@
           </w:p>
         </w:tc>
       </w:tr>
+      <w:tr>
+        <w:tc>
+          <w:tcPr>
+            <w:tcW w:w="1109" w:type="dxa"/>
+          </w:tcPr>
+          <w:p>
+            <w:pPr>
+              <w:jc w:val="center"/>
+            </w:pPr>
+          </w:p>
+        </w:tc>
+        <w:tc>
+          <w:tcPr>
+            <w:tcW w:w="1442" w:type="dxa"/>
+          </w:tcPr>
+          <w:p>
+            <w:pPr>
+              <w:jc w:val="center"/>
+            </w:pPr>
+          </w:p>
+        </w:tc>
+        <w:tc>
+          <w:tcPr>
+            <w:tcW w:w="2625" w:type="dxa"/>
+          </w:tcPr>
+          <w:p>
+            <w:pPr>
+              <w:jc w:val="center"/>
+            </w:pPr>
+            <w:r>
+              <w:t xml:space="preserve">Se agregan Propiedades Plazo, </w:t>
+            </w:r>
+            <w:proofErr w:type="spellStart"/>
+            <w:r>
+              <w:t>FormaPago</w:t>
+            </w:r>
+            <w:proofErr w:type="spellEnd"/>
+            <w:r>
+              <w:t xml:space="preserve"> y </w:t>
+            </w:r>
+            <w:proofErr w:type="spellStart"/>
+            <w:r>
+              <w:t>TerminoPago</w:t>
+            </w:r>
+            <w:proofErr w:type="spellEnd"/>
+          </w:p>
+        </w:tc>
+        <w:tc>
+          <w:tcPr>
+            <w:tcW w:w="1646" w:type="dxa"/>
+          </w:tcPr>
+          <w:p>
+            <w:pPr>
+              <w:jc w:val="center"/>
+            </w:pPr>
+            <w:r>
+              <w:t>Objeto Factura</w:t>
+            </w:r>
+          </w:p>
+        </w:tc>
+        <w:tc>
+          <w:tcPr>
+            <w:tcW w:w="2528" w:type="dxa"/>
+          </w:tcPr>
+          <w:p>
+            <w:pPr>
+              <w:jc w:val="center"/>
+              <w:rPr>
+                <w:rStyle w:val="Hipervnculo"/>
+              </w:rPr>
+            </w:pPr>
+            <w:hyperlink w:anchor="_6.1.1_Factura" w:history="1">
+              <w:r>
+                <w:rPr>
+                  <w:rStyle w:val="Hipervnculo"/>
+                </w:rPr>
+                <w:t xml:space="preserve">7. OBJETOS – 7.1 Relacionados con Peticiones – 7.1.1 </w:t>
+              </w:r>
+            </w:hyperlink>
+            <w:r>
+              <w:rPr>
+                <w:rStyle w:val="Hipervnculo"/>
+              </w:rPr>
+              <w:t>Factura</w:t>
+            </w:r>
+          </w:p>
+        </w:tc>
+      </w:tr>
+      <w:tr>
+        <w:tc>
+          <w:tcPr>
+            <w:tcW w:w="1109" w:type="dxa"/>
+          </w:tcPr>
+          <w:p>
+            <w:pPr>
+              <w:jc w:val="center"/>
+            </w:pPr>
+          </w:p>
+        </w:tc>
+        <w:tc>
+          <w:tcPr>
+            <w:tcW w:w="1442" w:type="dxa"/>
+          </w:tcPr>
+          <w:p>
+            <w:pPr>
+              <w:jc w:val="center"/>
+            </w:pPr>
+          </w:p>
+        </w:tc>
+        <w:tc>
+          <w:tcPr>
+            <w:tcW w:w="2625" w:type="dxa"/>
+          </w:tcPr>
+          <w:p>
+            <w:pPr>
+              <w:jc w:val="center"/>
+            </w:pPr>
+            <w:r>
+              <w:t xml:space="preserve">Se agregan tablas </w:t>
+            </w:r>
+            <w:r>
+              <w:t>de códigos de Medios de Pago y Términos de Pago</w:t>
+            </w:r>
+          </w:p>
+        </w:tc>
+        <w:tc>
+          <w:tcPr>
+            <w:tcW w:w="1646" w:type="dxa"/>
+          </w:tcPr>
+          <w:p>
+            <w:pPr>
+              <w:jc w:val="center"/>
+            </w:pPr>
+            <w:r>
+              <w:t>Manual Técnico</w:t>
+            </w:r>
+          </w:p>
+        </w:tc>
+        <w:tc>
+          <w:tcPr>
+            <w:tcW w:w="2528" w:type="dxa"/>
+          </w:tcPr>
+          <w:p>
+            <w:pPr>
+              <w:jc w:val="center"/>
+              <w:rPr>
+                <w:rStyle w:val="Hipervnculo"/>
+              </w:rPr>
+            </w:pPr>
+            <w:hyperlink w:anchor="_Códigos_Medios_de" w:history="1">
+              <w:r>
+                <w:rPr>
+                  <w:rStyle w:val="Hipervnculo"/>
+                </w:rPr>
+                <w:t>11. REFERENCIAS</w:t>
+              </w:r>
+            </w:hyperlink>
+            <w:bookmarkStart w:id="3" w:name="_GoBack"/>
+            <w:bookmarkEnd w:id="3"/>
+          </w:p>
+        </w:tc>
+      </w:tr>
     </w:tbl>
-    <w:p>
-      <w:pPr>
-        <w:rPr>
-          <w:rFonts w:ascii="Arial" w:hAnsi="Arial" w:cs="Arial"/>
-        </w:rPr>
-      </w:pPr>
-    </w:p>
-    <w:p>
-      <w:pPr>
-        <w:rPr>
-          <w:rFonts w:ascii="Arial" w:hAnsi="Arial" w:cs="Arial"/>
-        </w:rPr>
-      </w:pPr>
-    </w:p>
-    <w:p>
-      <w:pPr>
-        <w:rPr>
-          <w:rFonts w:ascii="Arial" w:hAnsi="Arial" w:cs="Arial"/>
-        </w:rPr>
-      </w:pPr>
-    </w:p>
-    <w:p>
-      <w:pPr>
-        <w:rPr>
-          <w:rFonts w:ascii="Arial" w:hAnsi="Arial" w:cs="Arial"/>
-        </w:rPr>
-      </w:pPr>
-    </w:p>
     <w:p>
       <w:pPr>
         <w:rPr>
@@ -9832,7 +9963,7 @@
         </w:rPr>
         <w:t>GENERALIDADES</w:t>
       </w:r>
-      <w:bookmarkEnd w:id="3"/>
+      <w:bookmarkEnd w:id="2"/>
       <w:bookmarkEnd w:id="5"/>
     </w:p>
     <w:p>
@@ -20219,56 +20350,231 @@
           </w:p>
         </w:tc>
       </w:tr>
+      <w:tr>
+        <w:trPr>
+          <w:trHeight w:val="680"/>
+        </w:trPr>
+        <w:tc>
+          <w:tcPr>
+            <w:tcW w:w="3006" w:type="dxa"/>
+            <w:vAlign w:val="center"/>
+          </w:tcPr>
+          <w:p>
+            <w:pPr>
+              <w:pStyle w:val="Prrafodelista"/>
+              <w:spacing w:line="276" w:lineRule="auto"/>
+              <w:ind w:left="63" w:right="72"/>
+              <w:jc w:val="both"/>
+              <w:rPr>
+                <w:highlight w:val="white"/>
+              </w:rPr>
+            </w:pPr>
+            <w:proofErr w:type="spellStart"/>
+            <w:r>
+              <w:rPr>
+                <w:highlight w:val="white"/>
+              </w:rPr>
+              <w:t>int</w:t>
+            </w:r>
+            <w:proofErr w:type="spellEnd"/>
+          </w:p>
+        </w:tc>
+        <w:tc>
+          <w:tcPr>
+            <w:tcW w:w="2835" w:type="dxa"/>
+            <w:vAlign w:val="center"/>
+          </w:tcPr>
+          <w:p>
+            <w:pPr>
+              <w:pStyle w:val="Prrafodelista"/>
+              <w:spacing w:line="276" w:lineRule="auto"/>
+              <w:ind w:left="33" w:right="72"/>
+              <w:jc w:val="both"/>
+            </w:pPr>
+            <w:r>
+              <w:t>Plazo</w:t>
+            </w:r>
+          </w:p>
+        </w:tc>
+        <w:tc>
+          <w:tcPr>
+            <w:tcW w:w="3543" w:type="dxa"/>
+            <w:vAlign w:val="center"/>
+          </w:tcPr>
+          <w:p>
+            <w:pPr>
+              <w:pStyle w:val="Prrafodelista"/>
+              <w:spacing w:line="276" w:lineRule="auto"/>
+              <w:ind w:left="33" w:right="72"/>
+              <w:jc w:val="both"/>
+            </w:pPr>
+            <w:r>
+              <w:t>Plazo de la Factura</w:t>
+            </w:r>
+          </w:p>
+        </w:tc>
+      </w:tr>
+      <w:tr>
+        <w:trPr>
+          <w:trHeight w:val="680"/>
+        </w:trPr>
+        <w:tc>
+          <w:tcPr>
+            <w:tcW w:w="3006" w:type="dxa"/>
+            <w:vAlign w:val="center"/>
+          </w:tcPr>
+          <w:p>
+            <w:pPr>
+              <w:pStyle w:val="Prrafodelista"/>
+              <w:spacing w:line="276" w:lineRule="auto"/>
+              <w:ind w:left="63" w:right="72"/>
+              <w:jc w:val="both"/>
+              <w:rPr>
+                <w:highlight w:val="white"/>
+              </w:rPr>
+            </w:pPr>
+            <w:proofErr w:type="spellStart"/>
+            <w:r>
+              <w:rPr>
+                <w:highlight w:val="white"/>
+              </w:rPr>
+              <w:t>int</w:t>
+            </w:r>
+            <w:proofErr w:type="spellEnd"/>
+          </w:p>
+        </w:tc>
+        <w:tc>
+          <w:tcPr>
+            <w:tcW w:w="2835" w:type="dxa"/>
+            <w:vAlign w:val="center"/>
+          </w:tcPr>
+          <w:p>
+            <w:pPr>
+              <w:pStyle w:val="Prrafodelista"/>
+              <w:spacing w:line="276" w:lineRule="auto"/>
+              <w:ind w:left="33" w:right="72"/>
+              <w:jc w:val="both"/>
+            </w:pPr>
+            <w:proofErr w:type="spellStart"/>
+            <w:r>
+              <w:t>FormaPago</w:t>
+            </w:r>
+            <w:proofErr w:type="spellEnd"/>
+          </w:p>
+        </w:tc>
+        <w:tc>
+          <w:tcPr>
+            <w:tcW w:w="3543" w:type="dxa"/>
+            <w:vAlign w:val="center"/>
+          </w:tcPr>
+          <w:p>
+            <w:pPr>
+              <w:pStyle w:val="Prrafodelista"/>
+              <w:spacing w:line="276" w:lineRule="auto"/>
+              <w:ind w:left="33" w:right="72"/>
+              <w:jc w:val="both"/>
+            </w:pPr>
+            <w:r>
+              <w:t xml:space="preserve">Código de la Forma de pago del documento, por defecto toma código 24, </w:t>
+            </w:r>
+            <w:hyperlink w:anchor="_Códigos_Medios_de" w:history="1">
+              <w:r>
+                <w:rPr>
+                  <w:rStyle w:val="Hipervnculo"/>
+                </w:rPr>
+                <w:t>Ver Referencia</w:t>
+              </w:r>
+            </w:hyperlink>
+            <w:r>
+              <w:t xml:space="preserve"> </w:t>
+            </w:r>
+          </w:p>
+        </w:tc>
+      </w:tr>
+      <w:tr>
+        <w:trPr>
+          <w:trHeight w:val="680"/>
+        </w:trPr>
+        <w:tc>
+          <w:tcPr>
+            <w:tcW w:w="3006" w:type="dxa"/>
+            <w:vAlign w:val="center"/>
+          </w:tcPr>
+          <w:p>
+            <w:pPr>
+              <w:pStyle w:val="Prrafodelista"/>
+              <w:spacing w:line="276" w:lineRule="auto"/>
+              <w:ind w:left="63" w:right="72"/>
+              <w:jc w:val="both"/>
+              <w:rPr>
+                <w:highlight w:val="white"/>
+              </w:rPr>
+            </w:pPr>
+            <w:proofErr w:type="spellStart"/>
+            <w:r>
+              <w:rPr>
+                <w:highlight w:val="white"/>
+              </w:rPr>
+              <w:t>int</w:t>
+            </w:r>
+            <w:proofErr w:type="spellEnd"/>
+          </w:p>
+        </w:tc>
+        <w:tc>
+          <w:tcPr>
+            <w:tcW w:w="2835" w:type="dxa"/>
+            <w:vAlign w:val="center"/>
+          </w:tcPr>
+          <w:p>
+            <w:pPr>
+              <w:pStyle w:val="Prrafodelista"/>
+              <w:spacing w:line="276" w:lineRule="auto"/>
+              <w:ind w:left="33" w:right="72"/>
+              <w:jc w:val="both"/>
+            </w:pPr>
+            <w:proofErr w:type="spellStart"/>
+            <w:r>
+              <w:t>TerminoPago</w:t>
+            </w:r>
+            <w:proofErr w:type="spellEnd"/>
+          </w:p>
+        </w:tc>
+        <w:tc>
+          <w:tcPr>
+            <w:tcW w:w="3543" w:type="dxa"/>
+            <w:vAlign w:val="center"/>
+          </w:tcPr>
+          <w:p>
+            <w:pPr>
+              <w:pStyle w:val="Prrafodelista"/>
+              <w:spacing w:line="276" w:lineRule="auto"/>
+              <w:ind w:left="33" w:right="72"/>
+              <w:jc w:val="both"/>
+            </w:pPr>
+            <w:r>
+              <w:t>Código</w:t>
+            </w:r>
+            <w:r>
+              <w:t xml:space="preserve"> del término de pago</w:t>
+            </w:r>
+            <w:r>
+              <w:t xml:space="preserve"> del documento, por defecto</w:t>
+            </w:r>
+            <w:r>
+              <w:t xml:space="preserve"> toma código 3, </w:t>
+            </w:r>
+            <w:hyperlink w:anchor="_Códigos_Términos_de" w:history="1">
+              <w:r>
+                <w:rPr>
+                  <w:rStyle w:val="Hipervnculo"/>
+                </w:rPr>
+                <w:t>Ver Referencia</w:t>
+              </w:r>
+            </w:hyperlink>
+          </w:p>
+        </w:tc>
+      </w:tr>
     </w:tbl>
-    <w:p>
-      <w:pPr>
-        <w:rPr>
-          <w:rFonts w:ascii="Arial" w:hAnsi="Arial" w:cs="Arial"/>
-        </w:rPr>
-      </w:pPr>
-    </w:p>
-    <w:p>
-      <w:pPr>
-        <w:rPr>
-          <w:rFonts w:ascii="Arial" w:hAnsi="Arial" w:cs="Arial"/>
-        </w:rPr>
-      </w:pPr>
-    </w:p>
-    <w:p>
-      <w:pPr>
-        <w:rPr>
-          <w:rFonts w:ascii="Arial" w:hAnsi="Arial" w:cs="Arial"/>
-        </w:rPr>
-      </w:pPr>
-    </w:p>
-    <w:p>
-      <w:pPr>
-        <w:rPr>
-          <w:rFonts w:ascii="Arial" w:hAnsi="Arial" w:cs="Arial"/>
-        </w:rPr>
-      </w:pPr>
-    </w:p>
-    <w:p>
-      <w:pPr>
-        <w:rPr>
-          <w:rFonts w:ascii="Arial" w:hAnsi="Arial" w:cs="Arial"/>
-        </w:rPr>
-      </w:pPr>
-    </w:p>
-    <w:p>
-      <w:pPr>
-        <w:rPr>
-          <w:rFonts w:ascii="Arial" w:hAnsi="Arial" w:cs="Arial"/>
-        </w:rPr>
-      </w:pPr>
-    </w:p>
-    <w:p>
-      <w:pPr>
-        <w:rPr>
-          <w:rFonts w:ascii="Arial" w:hAnsi="Arial" w:cs="Arial"/>
-        </w:rPr>
-      </w:pPr>
-    </w:p>
     <w:p>
       <w:pPr>
         <w:rPr>
@@ -20371,6 +20677,7 @@
         <w:rPr>
           <w:rFonts w:cs="Arial"/>
         </w:rPr>
+        <w:lastRenderedPageBreak/>
         <w:t>Nota Crédito</w:t>
       </w:r>
       <w:bookmarkEnd w:id="54"/>
@@ -20854,6 +21161,70 @@
               <w:t>string</w:t>
             </w:r>
             <w:proofErr w:type="spellEnd"/>
+          </w:p>
+        </w:tc>
+        <w:tc>
+          <w:tcPr>
+            <w:tcW w:w="2551" w:type="dxa"/>
+            <w:vAlign w:val="center"/>
+          </w:tcPr>
+          <w:p>
+            <w:pPr>
+              <w:pStyle w:val="Prrafodelista"/>
+              <w:spacing w:line="276" w:lineRule="auto"/>
+              <w:ind w:left="33" w:right="72"/>
+              <w:jc w:val="both"/>
+            </w:pPr>
+            <w:r>
+              <w:t>Prefijo</w:t>
+            </w:r>
+          </w:p>
+        </w:tc>
+        <w:tc>
+          <w:tcPr>
+            <w:tcW w:w="3969" w:type="dxa"/>
+            <w:vAlign w:val="center"/>
+          </w:tcPr>
+          <w:p>
+            <w:pPr>
+              <w:pStyle w:val="Prrafodelista"/>
+              <w:spacing w:line="276" w:lineRule="auto"/>
+              <w:ind w:left="33" w:right="72"/>
+              <w:jc w:val="both"/>
+            </w:pPr>
+            <w:r>
+              <w:t>Se utiliza prefijo para diferenciar el consecutivo de un documento Factura y Nota Débito</w:t>
+            </w:r>
+          </w:p>
+        </w:tc>
+      </w:tr>
+      <w:tr>
+        <w:trPr>
+          <w:trHeight w:val="647"/>
+        </w:trPr>
+        <w:tc>
+          <w:tcPr>
+            <w:tcW w:w="2864" w:type="dxa"/>
+            <w:vAlign w:val="center"/>
+          </w:tcPr>
+          <w:p>
+            <w:pPr>
+              <w:pStyle w:val="Prrafodelista"/>
+              <w:spacing w:line="276" w:lineRule="auto"/>
+              <w:ind w:left="63" w:right="72"/>
+              <w:jc w:val="both"/>
+              <w:rPr>
+                <w:highlight w:val="white"/>
+              </w:rPr>
+            </w:pPr>
+            <w:proofErr w:type="spellStart"/>
+            <w:r>
+              <w:rPr>
+                <w:highlight w:val="white"/>
+              </w:rPr>
+              <w:t>string</w:t>
+            </w:r>
+            <w:proofErr w:type="spellEnd"/>
             <w:r>
               <w:rPr>
                 <w:highlight w:val="white"/>
@@ -21419,6 +21790,7 @@
               <w:rPr>
                 <w:highlight w:val="white"/>
               </w:rPr>
+              <w:lastRenderedPageBreak/>
               <w:t>string</w:t>
             </w:r>
             <w:proofErr w:type="spellEnd"/>
@@ -21532,7 +21904,6 @@
               <w:rPr>
                 <w:highlight w:val="white"/>
               </w:rPr>
-              <w:lastRenderedPageBreak/>
               <w:t xml:space="preserve">Tercero </w:t>
             </w:r>
             <w:r>
@@ -22810,6 +23181,7 @@
               <w:rPr>
                 <w:highlight w:val="white"/>
               </w:rPr>
+              <w:lastRenderedPageBreak/>
               <w:t>string</w:t>
             </w:r>
             <w:proofErr w:type="spellEnd"/>
@@ -22862,6 +23234,41 @@
         </w:tc>
       </w:tr>
     </w:tbl>
+    <w:p>
+      <w:pPr>
+        <w:rPr>
+          <w:rFonts w:ascii="Arial" w:eastAsiaTheme="majorEastAsia" w:hAnsi="Arial" w:cs="Arial"/>
+          <w:b/>
+          <w:color w:val="000000" w:themeColor="text1"/>
+          <w:sz w:val="20"/>
+          <w:szCs w:val="24"/>
+        </w:rPr>
+      </w:pPr>
+      <w:bookmarkStart w:id="55" w:name="_Nota_Débito"/>
+      <w:bookmarkStart w:id="56" w:name="_Toc520278128"/>
+      <w:bookmarkEnd w:id="55"/>
+    </w:p>
+    <w:p/>
+    <w:p/>
+    <w:p/>
+    <w:p/>
+    <w:p/>
+    <w:p/>
+    <w:p/>
+    <w:p/>
+    <w:p/>
+    <w:p/>
+    <w:p/>
+    <w:p/>
+    <w:p/>
+    <w:p/>
+    <w:p/>
+    <w:p/>
+    <w:p/>
+    <w:p/>
+    <w:p/>
+    <w:p/>
+    <w:p/>
     <w:p>
       <w:pPr>
         <w:pStyle w:val="Ttulo3"/>
@@ -22873,9 +23280,6 @@
           <w:rFonts w:cs="Arial"/>
         </w:rPr>
       </w:pPr>
-      <w:bookmarkStart w:id="55" w:name="_Nota_Débito"/>
-      <w:bookmarkStart w:id="56" w:name="_Toc520278128"/>
-      <w:bookmarkEnd w:id="55"/>
       <w:r>
         <w:rPr>
           <w:rFonts w:cs="Arial"/>
@@ -23364,6 +23768,76 @@
               <w:t>string</w:t>
             </w:r>
             <w:proofErr w:type="spellEnd"/>
+          </w:p>
+        </w:tc>
+        <w:tc>
+          <w:tcPr>
+            <w:tcW w:w="2693" w:type="dxa"/>
+            <w:vAlign w:val="center"/>
+          </w:tcPr>
+          <w:p>
+            <w:pPr>
+              <w:pStyle w:val="Prrafodelista"/>
+              <w:spacing w:line="276" w:lineRule="auto"/>
+              <w:ind w:left="33" w:right="72"/>
+              <w:jc w:val="both"/>
+            </w:pPr>
+            <w:r>
+              <w:t>Prefijo</w:t>
+            </w:r>
+          </w:p>
+        </w:tc>
+        <w:tc>
+          <w:tcPr>
+            <w:tcW w:w="3827" w:type="dxa"/>
+            <w:vAlign w:val="center"/>
+          </w:tcPr>
+          <w:p>
+            <w:pPr>
+              <w:pStyle w:val="Prrafodelista"/>
+              <w:spacing w:line="276" w:lineRule="auto"/>
+              <w:ind w:left="34" w:right="72"/>
+              <w:jc w:val="both"/>
+            </w:pPr>
+            <w:r>
+              <w:t xml:space="preserve">Se utiliza prefijo para diferenciar el consecutivo de un documento Factura y Nota </w:t>
+            </w:r>
+            <w:r>
+              <w:t>Crédi</w:t>
+            </w:r>
+            <w:r>
+              <w:t>to</w:t>
+            </w:r>
+          </w:p>
+        </w:tc>
+      </w:tr>
+      <w:tr>
+        <w:trPr>
+          <w:trHeight w:val="647"/>
+        </w:trPr>
+        <w:tc>
+          <w:tcPr>
+            <w:tcW w:w="2864" w:type="dxa"/>
+            <w:vAlign w:val="center"/>
+          </w:tcPr>
+          <w:p>
+            <w:pPr>
+              <w:pStyle w:val="Prrafodelista"/>
+              <w:spacing w:line="276" w:lineRule="auto"/>
+              <w:ind w:left="63" w:right="72"/>
+              <w:jc w:val="both"/>
+              <w:rPr>
+                <w:highlight w:val="white"/>
+              </w:rPr>
+            </w:pPr>
+            <w:proofErr w:type="spellStart"/>
+            <w:r>
+              <w:rPr>
+                <w:highlight w:val="white"/>
+              </w:rPr>
+              <w:t>string</w:t>
+            </w:r>
+            <w:proofErr w:type="spellEnd"/>
             <w:r>
               <w:rPr>
                 <w:highlight w:val="white"/>
@@ -23977,6 +24451,7 @@
               <w:rPr>
                 <w:highlight w:val="white"/>
               </w:rPr>
+              <w:lastRenderedPageBreak/>
               <w:t xml:space="preserve">Tercero </w:t>
             </w:r>
             <w:r>
@@ -24175,7 +24650,6 @@
               <w:rPr>
                 <w:highlight w:val="white"/>
               </w:rPr>
-              <w:lastRenderedPageBreak/>
               <w:t>decimal</w:t>
             </w:r>
             <w:r>
@@ -25239,55 +25713,6 @@
     </w:p>
     <w:p>
       <w:pPr>
-        <w:rPr>
-          <w:rFonts w:ascii="Arial" w:hAnsi="Arial" w:cs="Arial"/>
-        </w:rPr>
-      </w:pPr>
-    </w:p>
-    <w:p>
-      <w:pPr>
-        <w:rPr>
-          <w:rFonts w:ascii="Arial" w:hAnsi="Arial" w:cs="Arial"/>
-        </w:rPr>
-      </w:pPr>
-    </w:p>
-    <w:p>
-      <w:pPr>
-        <w:rPr>
-          <w:rFonts w:ascii="Arial" w:hAnsi="Arial" w:cs="Arial"/>
-        </w:rPr>
-      </w:pPr>
-    </w:p>
-    <w:p>
-      <w:pPr>
-        <w:rPr>
-          <w:rFonts w:ascii="Arial" w:hAnsi="Arial" w:cs="Arial"/>
-        </w:rPr>
-      </w:pPr>
-    </w:p>
-    <w:p>
-      <w:pPr>
-        <w:rPr>
-          <w:rFonts w:ascii="Arial" w:hAnsi="Arial" w:cs="Arial"/>
-        </w:rPr>
-      </w:pPr>
-    </w:p>
-    <w:p>
-      <w:pPr>
-        <w:rPr>
-          <w:rFonts w:ascii="Arial" w:hAnsi="Arial" w:cs="Arial"/>
-        </w:rPr>
-      </w:pPr>
-    </w:p>
-    <w:p>
-      <w:pPr>
-        <w:rPr>
-          <w:rFonts w:ascii="Arial" w:hAnsi="Arial" w:cs="Arial"/>
-        </w:rPr>
-      </w:pPr>
-    </w:p>
-    <w:p>
-      <w:pPr>
         <w:pStyle w:val="Ttulo3"/>
         <w:numPr>
           <w:ilvl w:val="2"/>
@@ -25304,6 +25729,7 @@
         <w:rPr>
           <w:rFonts w:cs="Arial"/>
         </w:rPr>
+        <w:lastRenderedPageBreak/>
         <w:t>Detalle Documento</w:t>
       </w:r>
       <w:bookmarkEnd w:id="58"/>
@@ -26196,7 +26622,6 @@
               <w:rPr>
                 <w:highlight w:val="white"/>
               </w:rPr>
-              <w:lastRenderedPageBreak/>
               <w:t>Decimal</w:t>
             </w:r>
           </w:p>
@@ -26339,6 +26764,7 @@
               <w:rPr>
                 <w:highlight w:val="white"/>
               </w:rPr>
+              <w:lastRenderedPageBreak/>
               <w:t>Decimal</w:t>
             </w:r>
           </w:p>
@@ -27064,54 +27490,9 @@
               <w:t>1 – No se muestra en el Formato.</w:t>
             </w:r>
           </w:p>
-          <w:p>
-            <w:pPr>
-              <w:spacing w:line="276" w:lineRule="auto"/>
-              <w:ind w:left="41"/>
-              <w:jc w:val="both"/>
-            </w:pPr>
-            <w:r>
-              <w:t>2 – Se muestra en una segunda sección.</w:t>
-            </w:r>
-          </w:p>
         </w:tc>
       </w:tr>
     </w:tbl>
-    <w:p>
-      <w:pPr>
-        <w:rPr>
-          <w:rFonts w:ascii="Arial" w:hAnsi="Arial" w:cs="Arial"/>
-        </w:rPr>
-      </w:pPr>
-    </w:p>
-    <w:p>
-      <w:pPr>
-        <w:rPr>
-          <w:rFonts w:ascii="Arial" w:hAnsi="Arial" w:cs="Arial"/>
-        </w:rPr>
-      </w:pPr>
-    </w:p>
-    <w:p>
-      <w:pPr>
-        <w:rPr>
-          <w:rFonts w:ascii="Arial" w:hAnsi="Arial" w:cs="Arial"/>
-        </w:rPr>
-      </w:pPr>
-    </w:p>
-    <w:p>
-      <w:pPr>
-        <w:rPr>
-          <w:rFonts w:ascii="Arial" w:hAnsi="Arial" w:cs="Arial"/>
-        </w:rPr>
-      </w:pPr>
-    </w:p>
-    <w:p>
-      <w:pPr>
-        <w:rPr>
-          <w:rFonts w:ascii="Arial" w:hAnsi="Arial" w:cs="Arial"/>
-        </w:rPr>
-      </w:pPr>
-    </w:p>
     <w:p>
       <w:pPr>
         <w:rPr>
@@ -27172,6 +27553,7 @@
         <w:rPr>
           <w:rFonts w:cs="Arial"/>
         </w:rPr>
+        <w:lastRenderedPageBreak/>
         <w:t>Tercero</w:t>
       </w:r>
       <w:bookmarkEnd w:id="60"/>
@@ -28024,7 +28406,6 @@
             </w:pPr>
             <w:proofErr w:type="spellStart"/>
             <w:r>
-              <w:lastRenderedPageBreak/>
               <w:t>string</w:t>
             </w:r>
             <w:proofErr w:type="spellEnd"/>
@@ -28309,6 +28690,7 @@
             </w:pPr>
             <w:proofErr w:type="spellStart"/>
             <w:r>
+              <w:lastRenderedPageBreak/>
               <w:t>string</w:t>
             </w:r>
             <w:proofErr w:type="spellEnd"/>
@@ -28920,6 +29302,7 @@
         <w:rPr>
           <w:rFonts w:cs="Arial"/>
         </w:rPr>
+        <w:lastRenderedPageBreak/>
         <w:t xml:space="preserve"> </w:t>
       </w:r>
       <w:bookmarkStart w:id="62" w:name="_Toc520278131"/>
@@ -29791,7 +30174,6 @@
               <w:rPr>
                 <w:highlight w:val="white"/>
               </w:rPr>
-              <w:lastRenderedPageBreak/>
               <w:t>byte []</w:t>
             </w:r>
             <w:r>
@@ -29912,6 +30294,7 @@
         <w:rPr>
           <w:rFonts w:cs="Arial"/>
         </w:rPr>
+        <w:lastRenderedPageBreak/>
         <w:t>Cuota</w:t>
       </w:r>
       <w:bookmarkEnd w:id="65"/>
@@ -30483,6 +30866,7 @@
         <w:rPr>
           <w:rFonts w:cs="Arial"/>
         </w:rPr>
+        <w:lastRenderedPageBreak/>
         <w:t>Formato</w:t>
       </w:r>
       <w:bookmarkEnd w:id="67"/>
@@ -31223,7 +31607,6 @@
               <w:rPr>
                 <w:b/>
               </w:rPr>
-              <w:lastRenderedPageBreak/>
               <w:t>Tipo</w:t>
             </w:r>
           </w:p>
@@ -31564,6 +31947,7 @@
         <w:rPr>
           <w:rFonts w:cs="Arial"/>
         </w:rPr>
+        <w:lastRenderedPageBreak/>
         <w:softHyphen/>
       </w:r>
       <w:r>
@@ -31987,6 +32371,7 @@
         <w:rPr>
           <w:rFonts w:cs="Arial"/>
         </w:rPr>
+        <w:lastRenderedPageBreak/>
         <w:t>Ejemplificación</w:t>
       </w:r>
       <w:r>
@@ -32110,7 +32495,6 @@
           <w:rFonts w:ascii="Arial" w:hAnsi="Arial" w:cs="Arial"/>
           <w:noProof/>
         </w:rPr>
-        <w:lastRenderedPageBreak/>
         <w:drawing>
           <wp:inline distT="0" distB="0" distL="0" distR="0" wp14:anchorId="24E0F4AE" wp14:editId="5049EB5C">
             <wp:extent cx="4793536" cy="5657850"/>
@@ -32175,6 +32559,7 @@
           <w:rFonts w:ascii="Arial" w:hAnsi="Arial" w:cs="Arial"/>
           <w:b/>
         </w:rPr>
+        <w:lastRenderedPageBreak/>
         <w:t>I</w:t>
       </w:r>
       <w:r>
@@ -32323,7 +32708,6 @@
               <w:rPr>
                 <w:highlight w:val="white"/>
               </w:rPr>
-              <w:lastRenderedPageBreak/>
               <w:t>Int</w:t>
             </w:r>
             <w:proofErr w:type="spellEnd"/>
@@ -32761,14 +33145,14 @@
               <w:rPr>
                 <w:sz w:val="16"/>
               </w:rPr>
-              <w:t>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</w:t>
+              <w:t>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</w:t>
             </w:r>
             <w:r>
               <w:rPr>
                 <w:sz w:val="16"/>
               </w:rPr>
               <w:lastRenderedPageBreak/>
-              <w:t>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</w:t>
+              <w:t>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</w:t>
             </w:r>
           </w:p>
         </w:tc>
@@ -33356,6 +33740,7 @@
               <w:rPr>
                 <w:highlight w:val="white"/>
               </w:rPr>
+              <w:lastRenderedPageBreak/>
               <w:t>String</w:t>
             </w:r>
             <w:proofErr w:type="spellEnd"/>
@@ -33502,7 +33887,6 @@
               <w:rPr>
                 <w:b/>
               </w:rPr>
-              <w:lastRenderedPageBreak/>
               <w:t>Propiedad</w:t>
             </w:r>
           </w:p>
@@ -34093,7 +34477,6 @@
           <w:rFonts w:ascii="Arial" w:hAnsi="Arial" w:cs="Arial"/>
           <w:noProof/>
         </w:rPr>
-        <w:lastRenderedPageBreak/>
         <w:drawing>
           <wp:inline distT="0" distB="0" distL="0" distR="0" wp14:anchorId="6A4653F9" wp14:editId="7F05AD37">
             <wp:extent cx="5039560" cy="6106024"/>
@@ -34165,6 +34548,7 @@
         <w:rPr>
           <w:rFonts w:cs="Arial"/>
         </w:rPr>
+        <w:lastRenderedPageBreak/>
         <w:t xml:space="preserve">Explicación </w:t>
       </w:r>
       <w:r>
@@ -34213,7 +34597,6 @@
           <w:sz w:val="20"/>
           <w:szCs w:val="20"/>
         </w:rPr>
-        <w:lastRenderedPageBreak/>
         <w:t>En las siguientes tablas se realiza la explicación de los diferentes campos contenidos en los formatos de impresión que informan los valores correspondientes a totales e impuestos, en las secciones de Encabezado y Detalle. Así mismo se indica el valor a mostrar de acuerdo a los objetos de Factura, Nota Crédito y Nota Débito, su construcción según los cálculos realizados y el nombre con el cual se identifica en el formato.</w:t>
       </w:r>
     </w:p>
@@ -41997,6 +42380,20 @@
     </w:p>
     <w:p>
       <w:pPr>
+        <w:rPr>
+          <w:rFonts w:ascii="Arial" w:hAnsi="Arial" w:cs="Arial"/>
+        </w:rPr>
+      </w:pPr>
+    </w:p>
+    <w:p>
+      <w:pPr>
+        <w:rPr>
+          <w:rFonts w:ascii="Arial" w:hAnsi="Arial" w:cs="Arial"/>
+        </w:rPr>
+      </w:pPr>
+    </w:p>
+    <w:p>
+      <w:pPr>
         <w:pStyle w:val="Ttulo1"/>
         <w:numPr>
           <w:ilvl w:val="0"/>
@@ -42026,7 +42423,6 @@
           <w:sz w:val="20"/>
           <w:szCs w:val="20"/>
         </w:rPr>
-        <w:lastRenderedPageBreak/>
         <w:t>REFERENCIAS</w:t>
       </w:r>
       <w:bookmarkEnd w:id="104"/>
@@ -42212,21 +42608,786 @@
           <w:u w:val="single"/>
         </w:rPr>
       </w:pPr>
-    </w:p>
-    <w:p>
-      <w:pPr>
-        <w:rPr>
-          <w:rFonts w:ascii="Arial" w:hAnsi="Arial" w:cs="Arial"/>
-        </w:rPr>
-      </w:pPr>
-    </w:p>
-    <w:p>
-      <w:pPr>
-        <w:rPr>
-          <w:rFonts w:ascii="Arial" w:hAnsi="Arial" w:cs="Arial"/>
-        </w:rPr>
-      </w:pPr>
-    </w:p>
+      <w:bookmarkStart w:id="111" w:name="_Hlk524167609"/>
+    </w:p>
+    <w:p>
+      <w:pPr>
+        <w:pStyle w:val="Ttulo2"/>
+        <w:numPr>
+          <w:ilvl w:val="1"/>
+          <w:numId w:val="1"/>
+        </w:numPr>
+        <w:ind w:left="357" w:hanging="244"/>
+        <w:jc w:val="both"/>
+        <w:rPr>
+          <w:rFonts w:cs="Arial"/>
+          <w:szCs w:val="20"/>
+        </w:rPr>
+      </w:pPr>
+      <w:bookmarkStart w:id="112" w:name="_Códigos_Medios_de"/>
+      <w:bookmarkEnd w:id="112"/>
+      <w:r>
+        <w:rPr>
+          <w:rFonts w:cs="Arial"/>
+          <w:szCs w:val="20"/>
+        </w:rPr>
+        <w:t xml:space="preserve">Códigos </w:t>
+      </w:r>
+      <w:r>
+        <w:rPr>
+          <w:rFonts w:cs="Arial"/>
+          <w:szCs w:val="20"/>
+        </w:rPr>
+        <w:t>Medios</w:t>
+      </w:r>
+      <w:r>
+        <w:rPr>
+          <w:rFonts w:cs="Arial"/>
+          <w:szCs w:val="20"/>
+        </w:rPr>
+        <w:t xml:space="preserve"> de Pago:</w:t>
+      </w:r>
+    </w:p>
+    <w:bookmarkEnd w:id="111"/>
+    <w:p/>
+    <w:p>
+      <w:pPr>
+        <w:pStyle w:val="Prrafodelista"/>
+        <w:rPr>
+          <w:rFonts w:ascii="Arial" w:hAnsi="Arial" w:cs="Arial"/>
+          <w:sz w:val="20"/>
+          <w:szCs w:val="20"/>
+        </w:rPr>
+      </w:pPr>
+      <w:r>
+        <w:rPr>
+          <w:rFonts w:ascii="Arial" w:hAnsi="Arial" w:cs="Arial"/>
+          <w:sz w:val="20"/>
+          <w:szCs w:val="20"/>
+        </w:rPr>
+        <w:t>Esta información fue tomada del documento Anexo Técnico 001 Formatos de los Documentos XML de Facturación Electrónica.pdf en la sección 8.6. Medios de pago.</w:t>
+      </w:r>
+      <w:r>
+        <w:t xml:space="preserve"> </w:t>
+      </w:r>
+      <w:r>
+        <w:rPr>
+          <w:rFonts w:ascii="Arial" w:hAnsi="Arial" w:cs="Arial"/>
+          <w:sz w:val="20"/>
+          <w:szCs w:val="20"/>
+        </w:rPr>
+        <w:t>(Se debe usar el estándar 4461 de UN/CEFACT versión 06B)</w:t>
+      </w:r>
+    </w:p>
+    <w:p>
+      <w:pPr>
+        <w:pStyle w:val="Prrafodelista"/>
+        <w:rPr>
+          <w:rFonts w:ascii="Arial" w:hAnsi="Arial" w:cs="Arial"/>
+        </w:rPr>
+      </w:pPr>
+      <w:r>
+        <w:rPr>
+          <w:rFonts w:ascii="Arial" w:hAnsi="Arial" w:cs="Arial"/>
+        </w:rPr>
+        <w:t>http://www.unece.org/trade/untdid/d16a/tred/tred4461.htm</w:t>
+      </w:r>
+    </w:p>
+    <w:tbl>
+      <w:tblPr>
+        <w:tblStyle w:val="Tablaconcuadrcula"/>
+        <w:tblW w:w="0" w:type="auto"/>
+        <w:tblInd w:w="707" w:type="dxa"/>
+        <w:tblLook w:val="04A0" w:firstRow="1" w:lastRow="0" w:firstColumn="1" w:lastColumn="0" w:noHBand="0" w:noVBand="1"/>
+      </w:tblPr>
+      <w:tblGrid>
+        <w:gridCol w:w="1271"/>
+        <w:gridCol w:w="6662"/>
+      </w:tblGrid>
+      <w:tr>
+        <w:tc>
+          <w:tcPr>
+            <w:tcW w:w="1271" w:type="dxa"/>
+          </w:tcPr>
+          <w:p>
+            <w:pPr>
+              <w:jc w:val="center"/>
+              <w:rPr>
+                <w:b/>
+              </w:rPr>
+            </w:pPr>
+            <w:r>
+              <w:rPr>
+                <w:b/>
+              </w:rPr>
+              <w:t>Código</w:t>
+            </w:r>
+          </w:p>
+        </w:tc>
+        <w:tc>
+          <w:tcPr>
+            <w:tcW w:w="6662" w:type="dxa"/>
+          </w:tcPr>
+          <w:p>
+            <w:pPr>
+              <w:jc w:val="center"/>
+              <w:rPr>
+                <w:b/>
+              </w:rPr>
+            </w:pPr>
+            <w:r>
+              <w:rPr>
+                <w:b/>
+              </w:rPr>
+              <w:t>Descripción</w:t>
+            </w:r>
+          </w:p>
+        </w:tc>
+      </w:tr>
+      <w:tr>
+        <w:tc>
+          <w:tcPr>
+            <w:tcW w:w="1271" w:type="dxa"/>
+          </w:tcPr>
+          <w:p>
+            <w:pPr>
+              <w:jc w:val="center"/>
+            </w:pPr>
+            <w:r>
+              <w:t>1</w:t>
+            </w:r>
+            <w:r>
+              <w:t>0</w:t>
+            </w:r>
+          </w:p>
+        </w:tc>
+        <w:tc>
+          <w:tcPr>
+            <w:tcW w:w="6662" w:type="dxa"/>
+          </w:tcPr>
+          <w:p>
+            <w:pPr>
+              <w:jc w:val="both"/>
+              <w:rPr>
+                <w:rFonts w:eastAsiaTheme="minorHAnsi"/>
+                <w:lang w:eastAsia="en-US"/>
+              </w:rPr>
+            </w:pPr>
+            <w:r>
+              <w:rPr>
+                <w:rFonts w:eastAsiaTheme="minorHAnsi"/>
+                <w:lang w:eastAsia="en-US"/>
+              </w:rPr>
+              <w:t>Efectivo</w:t>
+            </w:r>
+          </w:p>
+        </w:tc>
+      </w:tr>
+      <w:tr>
+        <w:tc>
+          <w:tcPr>
+            <w:tcW w:w="1271" w:type="dxa"/>
+          </w:tcPr>
+          <w:p>
+            <w:pPr>
+              <w:jc w:val="center"/>
+            </w:pPr>
+            <w:r>
+              <w:t>2</w:t>
+            </w:r>
+            <w:r>
+              <w:t>0</w:t>
+            </w:r>
+          </w:p>
+        </w:tc>
+        <w:tc>
+          <w:tcPr>
+            <w:tcW w:w="6662" w:type="dxa"/>
+          </w:tcPr>
+          <w:p>
+            <w:pPr>
+              <w:jc w:val="both"/>
+              <w:rPr>
+                <w:rFonts w:eastAsiaTheme="minorHAnsi"/>
+                <w:lang w:eastAsia="en-US"/>
+              </w:rPr>
+            </w:pPr>
+            <w:r>
+              <w:rPr>
+                <w:rFonts w:eastAsiaTheme="minorHAnsi"/>
+                <w:lang w:eastAsia="en-US"/>
+              </w:rPr>
+              <w:t>Cheque</w:t>
+            </w:r>
+          </w:p>
+        </w:tc>
+      </w:tr>
+      <w:tr>
+        <w:tc>
+          <w:tcPr>
+            <w:tcW w:w="1271" w:type="dxa"/>
+          </w:tcPr>
+          <w:p>
+            <w:pPr>
+              <w:jc w:val="center"/>
+            </w:pPr>
+            <w:r>
+              <w:t>24</w:t>
+            </w:r>
+          </w:p>
+        </w:tc>
+        <w:tc>
+          <w:tcPr>
+            <w:tcW w:w="6662" w:type="dxa"/>
+          </w:tcPr>
+          <w:p>
+            <w:pPr>
+              <w:jc w:val="both"/>
+              <w:rPr>
+                <w:rFonts w:eastAsiaTheme="minorHAnsi"/>
+                <w:lang w:eastAsia="en-US"/>
+              </w:rPr>
+            </w:pPr>
+            <w:r>
+              <w:rPr>
+                <w:rFonts w:eastAsiaTheme="minorHAnsi"/>
+                <w:lang w:eastAsia="en-US"/>
+              </w:rPr>
+              <w:t>Factura electrónica esperando que el adquirente la ACEPTE</w:t>
+            </w:r>
+          </w:p>
+        </w:tc>
+      </w:tr>
+      <w:tr>
+        <w:tc>
+          <w:tcPr>
+            <w:tcW w:w="1271" w:type="dxa"/>
+          </w:tcPr>
+          <w:p>
+            <w:pPr>
+              <w:jc w:val="center"/>
+            </w:pPr>
+            <w:r>
+              <w:t>4</w:t>
+            </w:r>
+            <w:r>
+              <w:t>1</w:t>
+            </w:r>
+          </w:p>
+        </w:tc>
+        <w:tc>
+          <w:tcPr>
+            <w:tcW w:w="6662" w:type="dxa"/>
+          </w:tcPr>
+          <w:p>
+            <w:pPr>
+              <w:jc w:val="both"/>
+              <w:rPr>
+                <w:rFonts w:eastAsiaTheme="minorHAnsi"/>
+                <w:lang w:eastAsia="en-US"/>
+              </w:rPr>
+            </w:pPr>
+            <w:r>
+              <w:rPr>
+                <w:rFonts w:eastAsiaTheme="minorHAnsi"/>
+                <w:lang w:eastAsia="en-US"/>
+              </w:rPr>
+              <w:t>Transferencia bancaria</w:t>
+            </w:r>
+          </w:p>
+        </w:tc>
+      </w:tr>
+      <w:tr>
+        <w:tc>
+          <w:tcPr>
+            <w:tcW w:w="1271" w:type="dxa"/>
+          </w:tcPr>
+          <w:p>
+            <w:pPr>
+              <w:jc w:val="center"/>
+            </w:pPr>
+            <w:r>
+              <w:t>42</w:t>
+            </w:r>
+          </w:p>
+        </w:tc>
+        <w:tc>
+          <w:tcPr>
+            <w:tcW w:w="6662" w:type="dxa"/>
+          </w:tcPr>
+          <w:p>
+            <w:pPr>
+              <w:jc w:val="both"/>
+              <w:rPr>
+                <w:rFonts w:eastAsiaTheme="minorHAnsi"/>
+                <w:lang w:eastAsia="en-US"/>
+              </w:rPr>
+            </w:pPr>
+            <w:r>
+              <w:rPr>
+                <w:rFonts w:eastAsiaTheme="minorHAnsi"/>
+                <w:lang w:eastAsia="en-US"/>
+              </w:rPr>
+              <w:t>Consignación bancaria</w:t>
+            </w:r>
+          </w:p>
+        </w:tc>
+      </w:tr>
+      <w:tr>
+        <w:tc>
+          <w:tcPr>
+            <w:tcW w:w="1271" w:type="dxa"/>
+          </w:tcPr>
+          <w:p>
+            <w:pPr>
+              <w:jc w:val="center"/>
+            </w:pPr>
+            <w:r>
+              <w:t>54</w:t>
+            </w:r>
+          </w:p>
+        </w:tc>
+        <w:tc>
+          <w:tcPr>
+            <w:tcW w:w="6662" w:type="dxa"/>
+          </w:tcPr>
+          <w:p>
+            <w:pPr>
+              <w:jc w:val="both"/>
+              <w:rPr>
+                <w:rFonts w:eastAsiaTheme="minorHAnsi"/>
+                <w:lang w:eastAsia="en-US"/>
+              </w:rPr>
+            </w:pPr>
+            <w:r>
+              <w:rPr>
+                <w:rFonts w:eastAsiaTheme="minorHAnsi"/>
+                <w:lang w:eastAsia="en-US"/>
+              </w:rPr>
+              <w:t>Tarjeta crédito</w:t>
+            </w:r>
+          </w:p>
+        </w:tc>
+      </w:tr>
+      <w:tr>
+        <w:tc>
+          <w:tcPr>
+            <w:tcW w:w="1271" w:type="dxa"/>
+          </w:tcPr>
+          <w:p>
+            <w:pPr>
+              <w:jc w:val="center"/>
+            </w:pPr>
+            <w:r>
+              <w:t>55</w:t>
+            </w:r>
+          </w:p>
+        </w:tc>
+        <w:tc>
+          <w:tcPr>
+            <w:tcW w:w="6662" w:type="dxa"/>
+          </w:tcPr>
+          <w:p>
+            <w:pPr>
+              <w:jc w:val="both"/>
+              <w:rPr>
+                <w:rFonts w:eastAsiaTheme="minorHAnsi"/>
+                <w:lang w:eastAsia="en-US"/>
+              </w:rPr>
+            </w:pPr>
+            <w:r>
+              <w:rPr>
+                <w:rFonts w:eastAsiaTheme="minorHAnsi"/>
+                <w:lang w:eastAsia="en-US"/>
+              </w:rPr>
+              <w:t>Tarjeta débito</w:t>
+            </w:r>
+          </w:p>
+        </w:tc>
+      </w:tr>
+      <w:tr>
+        <w:tc>
+          <w:tcPr>
+            <w:tcW w:w="1271" w:type="dxa"/>
+          </w:tcPr>
+          <w:p>
+            <w:pPr>
+              <w:jc w:val="center"/>
+            </w:pPr>
+            <w:r>
+              <w:t>68</w:t>
+            </w:r>
+          </w:p>
+        </w:tc>
+        <w:tc>
+          <w:tcPr>
+            <w:tcW w:w="6662" w:type="dxa"/>
+          </w:tcPr>
+          <w:p>
+            <w:pPr>
+              <w:jc w:val="both"/>
+              <w:rPr>
+                <w:rFonts w:eastAsiaTheme="minorHAnsi"/>
+                <w:lang w:eastAsia="en-US"/>
+              </w:rPr>
+            </w:pPr>
+            <w:r>
+              <w:rPr>
+                <w:rFonts w:eastAsiaTheme="minorHAnsi"/>
+                <w:lang w:eastAsia="en-US"/>
+              </w:rPr>
+              <w:t>Servicio de pago en línea</w:t>
+            </w:r>
+          </w:p>
+        </w:tc>
+      </w:tr>
+    </w:tbl>
+    <w:p>
+      <w:pPr>
+        <w:rPr>
+          <w:rFonts w:ascii="Arial" w:hAnsi="Arial" w:cs="Arial"/>
+          <w:u w:val="single"/>
+        </w:rPr>
+      </w:pPr>
+    </w:p>
+    <w:p>
+      <w:pPr>
+        <w:rPr>
+          <w:rFonts w:ascii="Arial" w:hAnsi="Arial" w:cs="Arial"/>
+          <w:u w:val="single"/>
+        </w:rPr>
+      </w:pPr>
+    </w:p>
+    <w:p>
+      <w:pPr>
+        <w:rPr>
+          <w:rFonts w:ascii="Arial" w:hAnsi="Arial" w:cs="Arial"/>
+          <w:u w:val="single"/>
+        </w:rPr>
+      </w:pPr>
+    </w:p>
+    <w:p>
+      <w:pPr>
+        <w:rPr>
+          <w:rFonts w:ascii="Arial" w:hAnsi="Arial" w:cs="Arial"/>
+          <w:u w:val="single"/>
+        </w:rPr>
+      </w:pPr>
+    </w:p>
+    <w:p>
+      <w:pPr>
+        <w:rPr>
+          <w:rFonts w:ascii="Arial" w:hAnsi="Arial" w:cs="Arial"/>
+          <w:u w:val="single"/>
+        </w:rPr>
+      </w:pPr>
+    </w:p>
+    <w:p>
+      <w:pPr>
+        <w:rPr>
+          <w:rFonts w:ascii="Arial" w:hAnsi="Arial" w:cs="Arial"/>
+          <w:u w:val="single"/>
+        </w:rPr>
+      </w:pPr>
+    </w:p>
+    <w:p>
+      <w:pPr>
+        <w:pStyle w:val="Ttulo2"/>
+        <w:numPr>
+          <w:ilvl w:val="1"/>
+          <w:numId w:val="1"/>
+        </w:numPr>
+        <w:jc w:val="both"/>
+        <w:rPr>
+          <w:rFonts w:cs="Arial"/>
+          <w:szCs w:val="20"/>
+        </w:rPr>
+      </w:pPr>
+      <w:bookmarkStart w:id="113" w:name="_Códigos_Términos_de"/>
+      <w:bookmarkEnd w:id="113"/>
+      <w:r>
+        <w:rPr>
+          <w:rFonts w:cs="Arial"/>
+          <w:szCs w:val="20"/>
+        </w:rPr>
+        <w:lastRenderedPageBreak/>
+        <w:t xml:space="preserve">Códigos </w:t>
+      </w:r>
+      <w:r>
+        <w:rPr>
+          <w:rFonts w:cs="Arial"/>
+          <w:szCs w:val="20"/>
+        </w:rPr>
+        <w:t>Términos de Pago</w:t>
+      </w:r>
+      <w:r>
+        <w:rPr>
+          <w:rFonts w:cs="Arial"/>
+          <w:szCs w:val="20"/>
+        </w:rPr>
+        <w:t>:</w:t>
+      </w:r>
+    </w:p>
+    <w:p>
+      <w:pPr>
+        <w:rPr>
+          <w:rFonts w:ascii="Arial" w:hAnsi="Arial" w:cs="Arial"/>
+        </w:rPr>
+      </w:pPr>
+    </w:p>
+    <w:p>
+      <w:pPr>
+        <w:pStyle w:val="Prrafodelista"/>
+        <w:rPr>
+          <w:rFonts w:ascii="Arial" w:hAnsi="Arial" w:cs="Arial"/>
+          <w:sz w:val="20"/>
+          <w:szCs w:val="20"/>
+        </w:rPr>
+      </w:pPr>
+      <w:r>
+        <w:rPr>
+          <w:rFonts w:ascii="Arial" w:hAnsi="Arial" w:cs="Arial"/>
+          <w:sz w:val="20"/>
+          <w:szCs w:val="20"/>
+        </w:rPr>
+        <w:t>Esta información fue tomada de</w:t>
+      </w:r>
+      <w:r>
+        <w:rPr>
+          <w:rFonts w:ascii="Arial" w:hAnsi="Arial" w:cs="Arial"/>
+          <w:sz w:val="20"/>
+          <w:szCs w:val="20"/>
+        </w:rPr>
+        <w:t>l siguiente estándar:</w:t>
+      </w:r>
+    </w:p>
+    <w:p>
+      <w:pPr>
+        <w:pStyle w:val="Prrafodelista"/>
+        <w:rPr>
+          <w:rFonts w:ascii="Arial" w:hAnsi="Arial" w:cs="Arial"/>
+        </w:rPr>
+      </w:pPr>
+      <w:r>
+        <w:rPr>
+          <w:rFonts w:ascii="Arial" w:hAnsi="Arial" w:cs="Arial"/>
+        </w:rPr>
+        <w:t>http://www.unece.org/trade/untdid/d16a/tred/tred4</w:t>
+      </w:r>
+      <w:r>
+        <w:rPr>
+          <w:rFonts w:ascii="Arial" w:hAnsi="Arial" w:cs="Arial"/>
+        </w:rPr>
+        <w:t>279</w:t>
+      </w:r>
+      <w:r>
+        <w:rPr>
+          <w:rFonts w:ascii="Arial" w:hAnsi="Arial" w:cs="Arial"/>
+        </w:rPr>
+        <w:t>.htm</w:t>
+      </w:r>
+    </w:p>
+    <w:tbl>
+      <w:tblPr>
+        <w:tblStyle w:val="Tablaconcuadrcula"/>
+        <w:tblW w:w="0" w:type="auto"/>
+        <w:tblInd w:w="707" w:type="dxa"/>
+        <w:tblLook w:val="04A0" w:firstRow="1" w:lastRow="0" w:firstColumn="1" w:lastColumn="0" w:noHBand="0" w:noVBand="1"/>
+      </w:tblPr>
+      <w:tblGrid>
+        <w:gridCol w:w="1271"/>
+        <w:gridCol w:w="6662"/>
+      </w:tblGrid>
+      <w:tr>
+        <w:tc>
+          <w:tcPr>
+            <w:tcW w:w="1271" w:type="dxa"/>
+          </w:tcPr>
+          <w:p>
+            <w:pPr>
+              <w:jc w:val="center"/>
+              <w:rPr>
+                <w:b/>
+              </w:rPr>
+            </w:pPr>
+            <w:r>
+              <w:rPr>
+                <w:b/>
+              </w:rPr>
+              <w:t>Código</w:t>
+            </w:r>
+          </w:p>
+        </w:tc>
+        <w:tc>
+          <w:tcPr>
+            <w:tcW w:w="6662" w:type="dxa"/>
+          </w:tcPr>
+          <w:p>
+            <w:pPr>
+              <w:jc w:val="center"/>
+              <w:rPr>
+                <w:b/>
+              </w:rPr>
+            </w:pPr>
+            <w:r>
+              <w:rPr>
+                <w:b/>
+              </w:rPr>
+              <w:t>Descripción</w:t>
+            </w:r>
+          </w:p>
+        </w:tc>
+      </w:tr>
+      <w:tr>
+        <w:tc>
+          <w:tcPr>
+            <w:tcW w:w="1271" w:type="dxa"/>
+          </w:tcPr>
+          <w:p>
+            <w:pPr>
+              <w:jc w:val="center"/>
+            </w:pPr>
+            <w:r>
+              <w:t>2</w:t>
+            </w:r>
+          </w:p>
+        </w:tc>
+        <w:tc>
+          <w:tcPr>
+            <w:tcW w:w="6662" w:type="dxa"/>
+          </w:tcPr>
+          <w:p>
+            <w:pPr>
+              <w:jc w:val="both"/>
+              <w:rPr>
+                <w:rFonts w:eastAsiaTheme="minorHAnsi"/>
+                <w:lang w:eastAsia="en-US"/>
+              </w:rPr>
+            </w:pPr>
+            <w:r>
+              <w:rPr>
+                <w:rFonts w:eastAsiaTheme="minorHAnsi"/>
+                <w:lang w:eastAsia="en-US"/>
+              </w:rPr>
+              <w:t>Fin de mes</w:t>
+            </w:r>
+          </w:p>
+        </w:tc>
+      </w:tr>
+      <w:tr>
+        <w:tc>
+          <w:tcPr>
+            <w:tcW w:w="1271" w:type="dxa"/>
+          </w:tcPr>
+          <w:p>
+            <w:pPr>
+              <w:jc w:val="center"/>
+            </w:pPr>
+            <w:r>
+              <w:t>3</w:t>
+            </w:r>
+          </w:p>
+        </w:tc>
+        <w:tc>
+          <w:tcPr>
+            <w:tcW w:w="6662" w:type="dxa"/>
+          </w:tcPr>
+          <w:p>
+            <w:pPr>
+              <w:jc w:val="both"/>
+              <w:rPr>
+                <w:rFonts w:eastAsiaTheme="minorHAnsi"/>
+                <w:lang w:eastAsia="en-US"/>
+              </w:rPr>
+            </w:pPr>
+            <w:r>
+              <w:rPr>
+                <w:rFonts w:eastAsiaTheme="minorHAnsi"/>
+                <w:lang w:eastAsia="en-US"/>
+              </w:rPr>
+              <w:t>Fecha fija</w:t>
+            </w:r>
+          </w:p>
+        </w:tc>
+      </w:tr>
+      <w:tr>
+        <w:tc>
+          <w:tcPr>
+            <w:tcW w:w="1271" w:type="dxa"/>
+          </w:tcPr>
+          <w:p>
+            <w:pPr>
+              <w:jc w:val="center"/>
+            </w:pPr>
+            <w:r>
+              <w:t>1</w:t>
+            </w:r>
+            <w:r>
+              <w:t>4</w:t>
+            </w:r>
+          </w:p>
+        </w:tc>
+        <w:tc>
+          <w:tcPr>
+            <w:tcW w:w="6662" w:type="dxa"/>
+          </w:tcPr>
+          <w:p>
+            <w:pPr>
+              <w:jc w:val="both"/>
+              <w:rPr>
+                <w:rFonts w:eastAsiaTheme="minorHAnsi"/>
+                <w:lang w:eastAsia="en-US"/>
+              </w:rPr>
+            </w:pPr>
+            <w:r>
+              <w:rPr>
+                <w:rFonts w:eastAsiaTheme="minorHAnsi"/>
+                <w:lang w:eastAsia="en-US"/>
+              </w:rPr>
+              <w:t>Pago contra entrega</w:t>
+            </w:r>
+          </w:p>
+        </w:tc>
+      </w:tr>
+      <w:tr>
+        <w:tc>
+          <w:tcPr>
+            <w:tcW w:w="1271" w:type="dxa"/>
+          </w:tcPr>
+          <w:p>
+            <w:pPr>
+              <w:jc w:val="center"/>
+            </w:pPr>
+            <w:r>
+              <w:t>78</w:t>
+            </w:r>
+          </w:p>
+        </w:tc>
+        <w:tc>
+          <w:tcPr>
+            <w:tcW w:w="6662" w:type="dxa"/>
+          </w:tcPr>
+          <w:p>
+            <w:pPr>
+              <w:jc w:val="both"/>
+              <w:rPr>
+                <w:rFonts w:eastAsiaTheme="minorHAnsi"/>
+                <w:lang w:eastAsia="en-US"/>
+              </w:rPr>
+            </w:pPr>
+            <w:proofErr w:type="spellStart"/>
+            <w:r>
+              <w:rPr>
+                <w:rFonts w:eastAsiaTheme="minorHAnsi"/>
+                <w:lang w:eastAsia="en-US"/>
+              </w:rPr>
+              <w:t>Factoring</w:t>
+            </w:r>
+            <w:proofErr w:type="spellEnd"/>
+          </w:p>
+        </w:tc>
+      </w:tr>
+    </w:tbl>
     <w:p>
       <w:pPr>
         <w:rPr>
@@ -42352,7 +43513,7 @@
           <w:szCs w:val="20"/>
         </w:rPr>
       </w:pPr>
-      <w:bookmarkStart w:id="111" w:name="_Toc520278156"/>
+      <w:bookmarkStart w:id="114" w:name="_Toc520278156"/>
       <w:r>
         <w:rPr>
           <w:rFonts w:ascii="Arial" w:hAnsi="Arial" w:cs="Arial"/>
@@ -42361,7 +43522,6 @@
           <w:sz w:val="20"/>
           <w:szCs w:val="20"/>
         </w:rPr>
-        <w:lastRenderedPageBreak/>
         <w:t>EJEMPLIFICACIÓN</w:t>
       </w:r>
       <w:r>
@@ -42394,7 +43554,7 @@
         </w:rPr>
         <w:t>S</w:t>
       </w:r>
-      <w:bookmarkEnd w:id="111"/>
+      <w:bookmarkEnd w:id="114"/>
     </w:p>
     <w:p/>
     <w:p>
@@ -42411,7 +43571,7 @@
           <w:szCs w:val="20"/>
         </w:rPr>
       </w:pPr>
-      <w:bookmarkStart w:id="112" w:name="_Toc520278157"/>
+      <w:bookmarkStart w:id="115" w:name="_Toc520278157"/>
       <w:r>
         <w:rPr>
           <w:rFonts w:cs="Arial"/>
@@ -42419,7 +43579,7 @@
         </w:rPr>
         <w:t>Factura</w:t>
       </w:r>
-      <w:bookmarkEnd w:id="112"/>
+      <w:bookmarkEnd w:id="115"/>
     </w:p>
     <w:p>
       <w:pPr>
@@ -42499,6 +43659,7 @@
           <w:szCs w:val="20"/>
           <w:lang w:eastAsia="es-CO"/>
         </w:rPr>
+        <w:lastRenderedPageBreak/>
         <w:t>&lt;</w:t>
       </w:r>
       <w:proofErr w:type="spellStart"/>
@@ -45092,7 +46253,6 @@
           <w:szCs w:val="20"/>
           <w:lang w:eastAsia="es-CO"/>
         </w:rPr>
-        <w:lastRenderedPageBreak/>
         <w:t xml:space="preserve">                  &lt;hgin</w:t>
       </w:r>
       <w:proofErr w:type="gramStart"/>
@@ -45434,6 +46594,7 @@
           <w:szCs w:val="20"/>
           <w:lang w:eastAsia="es-CO"/>
         </w:rPr>
+        <w:lastRenderedPageBreak/>
         <w:t xml:space="preserve">                  &lt;hgin</w:t>
       </w:r>
       <w:proofErr w:type="gramStart"/>
@@ -47964,7 +49125,6 @@
           <w:szCs w:val="20"/>
           <w:lang w:eastAsia="es-CO"/>
         </w:rPr>
-        <w:lastRenderedPageBreak/>
         <w:t xml:space="preserve">         &lt;/</w:t>
       </w:r>
       <w:proofErr w:type="spellStart"/>
@@ -48184,6 +49344,7 @@
           <w:szCs w:val="20"/>
           <w:lang w:eastAsia="es-CO"/>
         </w:rPr>
+        <w:lastRenderedPageBreak/>
         <w:t>&lt;</w:t>
       </w:r>
       <w:proofErr w:type="spellStart"/>
@@ -50272,16 +51433,15 @@
           <w:szCs w:val="20"/>
         </w:rPr>
       </w:pPr>
-      <w:bookmarkStart w:id="113" w:name="_Toc520278158"/>
+      <w:bookmarkStart w:id="116" w:name="_Toc520278158"/>
       <w:r>
         <w:rPr>
           <w:rFonts w:cs="Arial"/>
           <w:szCs w:val="20"/>
         </w:rPr>
-        <w:lastRenderedPageBreak/>
         <w:t>Nota Crédito</w:t>
       </w:r>
-      <w:bookmarkEnd w:id="113"/>
+      <w:bookmarkEnd w:id="116"/>
     </w:p>
     <w:p>
       <w:pPr>
@@ -50470,7 +51630,17 @@
           <w:szCs w:val="20"/>
           <w:lang w:eastAsia="es-CO"/>
         </w:rPr>
-        <w:t>" xmlns:hgin1="http://schemas.datacontract.org/2004/07/HGInetMiFacturaElectonicaData.ModeloServicio"&gt;</w:t>
+        <w:t xml:space="preserve">" </w:t>
+      </w:r>
+      <w:r>
+        <w:rPr>
+          <w:rFonts w:ascii="Arial" w:eastAsia="Times New Roman" w:hAnsi="Arial" w:cs="Arial"/>
+          <w:sz w:val="20"/>
+          <w:szCs w:val="20"/>
+          <w:lang w:eastAsia="es-CO"/>
+        </w:rPr>
+        <w:lastRenderedPageBreak/>
+        <w:t>xmlns:hgin1="http://schemas.datacontract.org/2004/07/HGInetMiFacturaElectonicaData.ModeloServicio"&gt;</w:t>
       </w:r>
     </w:p>
     <w:p>
@@ -52658,7 +53828,6 @@
           <w:szCs w:val="20"/>
           <w:lang w:eastAsia="es-CO"/>
         </w:rPr>
-        <w:lastRenderedPageBreak/>
         <w:t xml:space="preserve">                  &lt;hgin</w:t>
       </w:r>
       <w:proofErr w:type="gramStart"/>
@@ -52946,6 +54115,7 @@
           <w:szCs w:val="20"/>
           <w:lang w:eastAsia="es-CO"/>
         </w:rPr>
+        <w:lastRenderedPageBreak/>
         <w:t xml:space="preserve">                  &lt;hgin</w:t>
       </w:r>
       <w:proofErr w:type="gramStart"/>
@@ -55341,7 +56511,6 @@
           <w:szCs w:val="20"/>
           <w:lang w:eastAsia="es-CO"/>
         </w:rPr>
-        <w:lastRenderedPageBreak/>
         <w:t xml:space="preserve">            &lt;/hgin</w:t>
       </w:r>
       <w:proofErr w:type="gramStart"/>
@@ -57601,7 +58770,6 @@
           <w:szCs w:val="24"/>
           <w:lang w:eastAsia="es-CO"/>
         </w:rPr>
-        <w:lastRenderedPageBreak/>
         <w:drawing>
           <wp:anchor distT="0" distB="0" distL="114300" distR="114300" simplePos="0" relativeHeight="251684864" behindDoc="1" locked="0" layoutInCell="1" allowOverlap="1" wp14:anchorId="1EFD5098" wp14:editId="53D56F61">
             <wp:simplePos x="0" y="0"/>
@@ -57921,7 +59089,6 @@
         <w:docPartUnique/>
       </w:docPartObj>
     </w:sdtPr>
-    <w:sdtEndPr/>
     <w:sdtContent>
       <w:p>
         <w:pPr>
@@ -59605,300 +60772,7 @@
     </w:lvl>
   </w:abstractNum>
   <w:abstractNum w:abstractNumId="12" w15:restartNumberingAfterBreak="0">
-    <w:nsid w:val="3AE06CF4"/>
-    <w:multiLevelType w:val="multilevel"/>
-    <w:tmpl w:val="C78E151E"/>
-    <w:lvl w:ilvl="0">
-      <w:start w:val="1"/>
-      <w:numFmt w:val="decimal"/>
-      <w:lvlText w:val="%1."/>
-      <w:lvlJc w:val="left"/>
-      <w:pPr>
-        <w:ind w:left="720" w:hanging="360"/>
-      </w:pPr>
-    </w:lvl>
-    <w:lvl w:ilvl="1">
-      <w:start w:val="1"/>
-      <w:numFmt w:val="decimal"/>
-      <w:isLgl/>
-      <w:lvlText w:val="%1.%2"/>
-      <w:lvlJc w:val="left"/>
-      <w:pPr>
-        <w:ind w:left="720" w:hanging="360"/>
-      </w:pPr>
-      <w:rPr>
-        <w:rFonts w:hint="default"/>
-      </w:rPr>
-    </w:lvl>
-    <w:lvl w:ilvl="2">
-      <w:start w:val="1"/>
-      <w:numFmt w:val="decimal"/>
-      <w:isLgl/>
-      <w:lvlText w:val="%1.%2.%3"/>
-      <w:lvlJc w:val="left"/>
-      <w:pPr>
-        <w:ind w:left="1080" w:hanging="720"/>
-      </w:pPr>
-      <w:rPr>
-        <w:rFonts w:hint="default"/>
-      </w:rPr>
-    </w:lvl>
-    <w:lvl w:ilvl="3">
-      <w:start w:val="1"/>
-      <w:numFmt w:val="decimal"/>
-      <w:isLgl/>
-      <w:lvlText w:val="%1.%2.%3.%4"/>
-      <w:lvlJc w:val="left"/>
-      <w:pPr>
-        <w:ind w:left="1080" w:hanging="720"/>
-      </w:pPr>
-      <w:rPr>
-        <w:rFonts w:hint="default"/>
-      </w:rPr>
-    </w:lvl>
-    <w:lvl w:ilvl="4">
-      <w:start w:val="1"/>
-      <w:numFmt w:val="decimal"/>
-      <w:isLgl/>
-      <w:lvlText w:val="%1.%2.%3.%4.%5"/>
-      <w:lvlJc w:val="left"/>
-      <w:pPr>
-        <w:ind w:left="1440" w:hanging="1080"/>
-      </w:pPr>
-      <w:rPr>
-        <w:rFonts w:hint="default"/>
-      </w:rPr>
-    </w:lvl>
-    <w:lvl w:ilvl="5">
-      <w:start w:val="1"/>
-      <w:numFmt w:val="decimal"/>
-      <w:isLgl/>
-      <w:lvlText w:val="%1.%2.%3.%4.%5.%6"/>
-      <w:lvlJc w:val="left"/>
-      <w:pPr>
-        <w:ind w:left="1800" w:hanging="1440"/>
-      </w:pPr>
-      <w:rPr>
-        <w:rFonts w:hint="default"/>
-      </w:rPr>
-    </w:lvl>
-    <w:lvl w:ilvl="6">
-      <w:start w:val="1"/>
-      <w:numFmt w:val="decimal"/>
-      <w:isLgl/>
-      <w:lvlText w:val="%1.%2.%3.%4.%5.%6.%7"/>
-      <w:lvlJc w:val="left"/>
-      <w:pPr>
-        <w:ind w:left="1800" w:hanging="1440"/>
-      </w:pPr>
-      <w:rPr>
-        <w:rFonts w:hint="default"/>
-      </w:rPr>
-    </w:lvl>
-    <w:lvl w:ilvl="7">
-      <w:start w:val="1"/>
-      <w:numFmt w:val="decimal"/>
-      <w:isLgl/>
-      <w:lvlText w:val="%1.%2.%3.%4.%5.%6.%7.%8"/>
-      <w:lvlJc w:val="left"/>
-      <w:pPr>
-        <w:ind w:left="2160" w:hanging="1800"/>
-      </w:pPr>
-      <w:rPr>
-        <w:rFonts w:hint="default"/>
-      </w:rPr>
-    </w:lvl>
-    <w:lvl w:ilvl="8">
-      <w:start w:val="1"/>
-      <w:numFmt w:val="decimal"/>
-      <w:isLgl/>
-      <w:lvlText w:val="%1.%2.%3.%4.%5.%6.%7.%8.%9"/>
-      <w:lvlJc w:val="left"/>
-      <w:pPr>
-        <w:ind w:left="2160" w:hanging="1800"/>
-      </w:pPr>
-      <w:rPr>
-        <w:rFonts w:hint="default"/>
-      </w:rPr>
-    </w:lvl>
-  </w:abstractNum>
-  <w:abstractNum w:abstractNumId="13" w15:restartNumberingAfterBreak="0">
-    <w:nsid w:val="3BD11062"/>
-    <w:multiLevelType w:val="hybridMultilevel"/>
-    <w:tmpl w:val="66728408"/>
-    <w:lvl w:ilvl="0" w:tplc="240A000F">
-      <w:start w:val="1"/>
-      <w:numFmt w:val="decimal"/>
-      <w:lvlText w:val="%1."/>
-      <w:lvlJc w:val="left"/>
-      <w:pPr>
-        <w:ind w:left="720" w:hanging="360"/>
-      </w:pPr>
-    </w:lvl>
-    <w:lvl w:ilvl="1" w:tplc="240A0019" w:tentative="1">
-      <w:start w:val="1"/>
-      <w:numFmt w:val="lowerLetter"/>
-      <w:lvlText w:val="%2."/>
-      <w:lvlJc w:val="left"/>
-      <w:pPr>
-        <w:ind w:left="1440" w:hanging="360"/>
-      </w:pPr>
-    </w:lvl>
-    <w:lvl w:ilvl="2" w:tplc="240A001B" w:tentative="1">
-      <w:start w:val="1"/>
-      <w:numFmt w:val="lowerRoman"/>
-      <w:lvlText w:val="%3."/>
-      <w:lvlJc w:val="right"/>
-      <w:pPr>
-        <w:ind w:left="2160" w:hanging="180"/>
-      </w:pPr>
-    </w:lvl>
-    <w:lvl w:ilvl="3" w:tplc="240A000F" w:tentative="1">
-      <w:start w:val="1"/>
-      <w:numFmt w:val="decimal"/>
-      <w:lvlText w:val="%4."/>
-      <w:lvlJc w:val="left"/>
-      <w:pPr>
-        <w:ind w:left="2880" w:hanging="360"/>
-      </w:pPr>
-    </w:lvl>
-    <w:lvl w:ilvl="4" w:tplc="240A0019" w:tentative="1">
-      <w:start w:val="1"/>
-      <w:numFmt w:val="lowerLetter"/>
-      <w:lvlText w:val="%5."/>
-      <w:lvlJc w:val="left"/>
-      <w:pPr>
-        <w:ind w:left="3600" w:hanging="360"/>
-      </w:pPr>
-    </w:lvl>
-    <w:lvl w:ilvl="5" w:tplc="240A001B" w:tentative="1">
-      <w:start w:val="1"/>
-      <w:numFmt w:val="lowerRoman"/>
-      <w:lvlText w:val="%6."/>
-      <w:lvlJc w:val="right"/>
-      <w:pPr>
-        <w:ind w:left="4320" w:hanging="180"/>
-      </w:pPr>
-    </w:lvl>
-    <w:lvl w:ilvl="6" w:tplc="240A000F" w:tentative="1">
-      <w:start w:val="1"/>
-      <w:numFmt w:val="decimal"/>
-      <w:lvlText w:val="%7."/>
-      <w:lvlJc w:val="left"/>
-      <w:pPr>
-        <w:ind w:left="5040" w:hanging="360"/>
-      </w:pPr>
-    </w:lvl>
-    <w:lvl w:ilvl="7" w:tplc="240A0019" w:tentative="1">
-      <w:start w:val="1"/>
-      <w:numFmt w:val="lowerLetter"/>
-      <w:lvlText w:val="%8."/>
-      <w:lvlJc w:val="left"/>
-      <w:pPr>
-        <w:ind w:left="5760" w:hanging="360"/>
-      </w:pPr>
-    </w:lvl>
-    <w:lvl w:ilvl="8" w:tplc="240A001B" w:tentative="1">
-      <w:start w:val="1"/>
-      <w:numFmt w:val="lowerRoman"/>
-      <w:lvlText w:val="%9."/>
-      <w:lvlJc w:val="right"/>
-      <w:pPr>
-        <w:ind w:left="6480" w:hanging="180"/>
-      </w:pPr>
-    </w:lvl>
-  </w:abstractNum>
-  <w:abstractNum w:abstractNumId="14" w15:restartNumberingAfterBreak="0">
-    <w:nsid w:val="3FE564EC"/>
-    <w:multiLevelType w:val="hybridMultilevel"/>
-    <w:tmpl w:val="4DF4F512"/>
-    <w:lvl w:ilvl="0" w:tplc="0C0A000F">
-      <w:start w:val="1"/>
-      <w:numFmt w:val="decimal"/>
-      <w:lvlText w:val="%1."/>
-      <w:lvlJc w:val="left"/>
-      <w:pPr>
-        <w:ind w:left="720" w:hanging="360"/>
-      </w:pPr>
-      <w:rPr>
-        <w:rFonts w:hint="default"/>
-      </w:rPr>
-    </w:lvl>
-    <w:lvl w:ilvl="1" w:tplc="0C0A0019" w:tentative="1">
-      <w:start w:val="1"/>
-      <w:numFmt w:val="lowerLetter"/>
-      <w:lvlText w:val="%2."/>
-      <w:lvlJc w:val="left"/>
-      <w:pPr>
-        <w:ind w:left="1440" w:hanging="360"/>
-      </w:pPr>
-    </w:lvl>
-    <w:lvl w:ilvl="2" w:tplc="0C0A001B" w:tentative="1">
-      <w:start w:val="1"/>
-      <w:numFmt w:val="lowerRoman"/>
-      <w:lvlText w:val="%3."/>
-      <w:lvlJc w:val="right"/>
-      <w:pPr>
-        <w:ind w:left="2160" w:hanging="180"/>
-      </w:pPr>
-    </w:lvl>
-    <w:lvl w:ilvl="3" w:tplc="0C0A000F" w:tentative="1">
-      <w:start w:val="1"/>
-      <w:numFmt w:val="decimal"/>
-      <w:lvlText w:val="%4."/>
-      <w:lvlJc w:val="left"/>
-      <w:pPr>
-        <w:ind w:left="2880" w:hanging="360"/>
-      </w:pPr>
-    </w:lvl>
-    <w:lvl w:ilvl="4" w:tplc="0C0A0019" w:tentative="1">
-      <w:start w:val="1"/>
-      <w:numFmt w:val="lowerLetter"/>
-      <w:lvlText w:val="%5."/>
-      <w:lvlJc w:val="left"/>
-      <w:pPr>
-        <w:ind w:left="3600" w:hanging="360"/>
-      </w:pPr>
-    </w:lvl>
-    <w:lvl w:ilvl="5" w:tplc="0C0A001B" w:tentative="1">
-      <w:start w:val="1"/>
-      <w:numFmt w:val="lowerRoman"/>
-      <w:lvlText w:val="%6."/>
-      <w:lvlJc w:val="right"/>
-      <w:pPr>
-        <w:ind w:left="4320" w:hanging="180"/>
-      </w:pPr>
-    </w:lvl>
-    <w:lvl w:ilvl="6" w:tplc="0C0A000F" w:tentative="1">
-      <w:start w:val="1"/>
-      <w:numFmt w:val="decimal"/>
-      <w:lvlText w:val="%7."/>
-      <w:lvlJc w:val="left"/>
-      <w:pPr>
-        <w:ind w:left="5040" w:hanging="360"/>
-      </w:pPr>
-    </w:lvl>
-    <w:lvl w:ilvl="7" w:tplc="0C0A0019" w:tentative="1">
-      <w:start w:val="1"/>
-      <w:numFmt w:val="lowerLetter"/>
-      <w:lvlText w:val="%8."/>
-      <w:lvlJc w:val="left"/>
-      <w:pPr>
-        <w:ind w:left="5760" w:hanging="360"/>
-      </w:pPr>
-    </w:lvl>
-    <w:lvl w:ilvl="8" w:tplc="0C0A001B" w:tentative="1">
-      <w:start w:val="1"/>
-      <w:numFmt w:val="lowerRoman"/>
-      <w:lvlText w:val="%9."/>
-      <w:lvlJc w:val="right"/>
-      <w:pPr>
-        <w:ind w:left="6480" w:hanging="180"/>
-      </w:pPr>
-    </w:lvl>
-  </w:abstractNum>
-  <w:abstractNum w:abstractNumId="15" w15:restartNumberingAfterBreak="0">
-    <w:nsid w:val="40F0021D"/>
+    <w:nsid w:val="37771476"/>
     <w:multiLevelType w:val="multilevel"/>
     <w:tmpl w:val="CBBC7D88"/>
     <w:lvl w:ilvl="0">
@@ -60017,10 +60891,128 @@
       </w:rPr>
     </w:lvl>
   </w:abstractNum>
-  <w:abstractNum w:abstractNumId="16" w15:restartNumberingAfterBreak="0">
-    <w:nsid w:val="45010CAF"/>
+  <w:abstractNum w:abstractNumId="13" w15:restartNumberingAfterBreak="0">
+    <w:nsid w:val="3AE06CF4"/>
+    <w:multiLevelType w:val="multilevel"/>
+    <w:tmpl w:val="C78E151E"/>
+    <w:lvl w:ilvl="0">
+      <w:start w:val="1"/>
+      <w:numFmt w:val="decimal"/>
+      <w:lvlText w:val="%1."/>
+      <w:lvlJc w:val="left"/>
+      <w:pPr>
+        <w:ind w:left="720" w:hanging="360"/>
+      </w:pPr>
+    </w:lvl>
+    <w:lvl w:ilvl="1">
+      <w:start w:val="1"/>
+      <w:numFmt w:val="decimal"/>
+      <w:isLgl/>
+      <w:lvlText w:val="%1.%2"/>
+      <w:lvlJc w:val="left"/>
+      <w:pPr>
+        <w:ind w:left="720" w:hanging="360"/>
+      </w:pPr>
+      <w:rPr>
+        <w:rFonts w:hint="default"/>
+      </w:rPr>
+    </w:lvl>
+    <w:lvl w:ilvl="2">
+      <w:start w:val="1"/>
+      <w:numFmt w:val="decimal"/>
+      <w:isLgl/>
+      <w:lvlText w:val="%1.%2.%3"/>
+      <w:lvlJc w:val="left"/>
+      <w:pPr>
+        <w:ind w:left="1080" w:hanging="720"/>
+      </w:pPr>
+      <w:rPr>
+        <w:rFonts w:hint="default"/>
+      </w:rPr>
+    </w:lvl>
+    <w:lvl w:ilvl="3">
+      <w:start w:val="1"/>
+      <w:numFmt w:val="decimal"/>
+      <w:isLgl/>
+      <w:lvlText w:val="%1.%2.%3.%4"/>
+      <w:lvlJc w:val="left"/>
+      <w:pPr>
+        <w:ind w:left="1080" w:hanging="720"/>
+      </w:pPr>
+      <w:rPr>
+        <w:rFonts w:hint="default"/>
+      </w:rPr>
+    </w:lvl>
+    <w:lvl w:ilvl="4">
+      <w:start w:val="1"/>
+      <w:numFmt w:val="decimal"/>
+      <w:isLgl/>
+      <w:lvlText w:val="%1.%2.%3.%4.%5"/>
+      <w:lvlJc w:val="left"/>
+      <w:pPr>
+        <w:ind w:left="1440" w:hanging="1080"/>
+      </w:pPr>
+      <w:rPr>
+        <w:rFonts w:hint="default"/>
+      </w:rPr>
+    </w:lvl>
+    <w:lvl w:ilvl="5">
+      <w:start w:val="1"/>
+      <w:numFmt w:val="decimal"/>
+      <w:isLgl/>
+      <w:lvlText w:val="%1.%2.%3.%4.%5.%6"/>
+      <w:lvlJc w:val="left"/>
+      <w:pPr>
+        <w:ind w:left="1800" w:hanging="1440"/>
+      </w:pPr>
+      <w:rPr>
+        <w:rFonts w:hint="default"/>
+      </w:rPr>
+    </w:lvl>
+    <w:lvl w:ilvl="6">
+      <w:start w:val="1"/>
+      <w:numFmt w:val="decimal"/>
+      <w:isLgl/>
+      <w:lvlText w:val="%1.%2.%3.%4.%5.%6.%7"/>
+      <w:lvlJc w:val="left"/>
+      <w:pPr>
+        <w:ind w:left="1800" w:hanging="1440"/>
+      </w:pPr>
+      <w:rPr>
+        <w:rFonts w:hint="default"/>
+      </w:rPr>
+    </w:lvl>
+    <w:lvl w:ilvl="7">
+      <w:start w:val="1"/>
+      <w:numFmt w:val="decimal"/>
+      <w:isLgl/>
+      <w:lvlText w:val="%1.%2.%3.%4.%5.%6.%7.%8"/>
+      <w:lvlJc w:val="left"/>
+      <w:pPr>
+        <w:ind w:left="2160" w:hanging="1800"/>
+      </w:pPr>
+      <w:rPr>
+        <w:rFonts w:hint="default"/>
+      </w:rPr>
+    </w:lvl>
+    <w:lvl w:ilvl="8">
+      <w:start w:val="1"/>
+      <w:numFmt w:val="decimal"/>
+      <w:isLgl/>
+      <w:lvlText w:val="%1.%2.%3.%4.%5.%6.%7.%8.%9"/>
+      <w:lvlJc w:val="left"/>
+      <w:pPr>
+        <w:ind w:left="2160" w:hanging="1800"/>
+      </w:pPr>
+      <w:rPr>
+        <w:rFonts w:hint="default"/>
+      </w:rPr>
+    </w:lvl>
+  </w:abstractNum>
+  <w:abstractNum w:abstractNumId="14" w15:restartNumberingAfterBreak="0">
+    <w:nsid w:val="3BD11062"/>
     <w:multiLevelType w:val="hybridMultilevel"/>
-    <w:tmpl w:val="8EF858F2"/>
+    <w:tmpl w:val="66728408"/>
     <w:lvl w:ilvl="0" w:tplc="240A000F">
       <w:start w:val="1"/>
       <w:numFmt w:val="decimal"/>
@@ -60103,121 +61095,97 @@
       </w:pPr>
     </w:lvl>
   </w:abstractNum>
-  <w:abstractNum w:abstractNumId="17" w15:restartNumberingAfterBreak="0">
-    <w:nsid w:val="4F5A0488"/>
+  <w:abstractNum w:abstractNumId="15" w15:restartNumberingAfterBreak="0">
+    <w:nsid w:val="3FE564EC"/>
     <w:multiLevelType w:val="hybridMultilevel"/>
-    <w:tmpl w:val="2A1CFC2A"/>
-    <w:lvl w:ilvl="0" w:tplc="240A000D">
+    <w:tmpl w:val="4DF4F512"/>
+    <w:lvl w:ilvl="0" w:tplc="0C0A000F">
       <w:start w:val="1"/>
-      <w:numFmt w:val="bullet"/>
-      <w:lvlText w:val=""/>
+      <w:numFmt w:val="decimal"/>
+      <w:lvlText w:val="%1."/>
       <w:lvlJc w:val="left"/>
       <w:pPr>
         <w:ind w:left="720" w:hanging="360"/>
       </w:pPr>
       <w:rPr>
-        <w:rFonts w:ascii="Wingdings" w:hAnsi="Wingdings" w:hint="default"/>
+        <w:rFonts w:hint="default"/>
       </w:rPr>
     </w:lvl>
-    <w:lvl w:ilvl="1" w:tplc="240A0003" w:tentative="1">
+    <w:lvl w:ilvl="1" w:tplc="0C0A0019" w:tentative="1">
       <w:start w:val="1"/>
-      <w:numFmt w:val="bullet"/>
-      <w:lvlText w:val="o"/>
+      <w:numFmt w:val="lowerLetter"/>
+      <w:lvlText w:val="%2."/>
       <w:lvlJc w:val="left"/>
       <w:pPr>
         <w:ind w:left="1440" w:hanging="360"/>
       </w:pPr>
-      <w:rPr>
-        <w:rFonts w:ascii="Courier New" w:hAnsi="Courier New" w:cs="Courier New" w:hint="default"/>
-      </w:rPr>
     </w:lvl>
-    <w:lvl w:ilvl="2" w:tplc="240A0005" w:tentative="1">
+    <w:lvl w:ilvl="2" w:tplc="0C0A001B" w:tentative="1">
       <w:start w:val="1"/>
-      <w:numFmt w:val="bullet"/>
-      <w:lvlText w:val=""/>
+      <w:numFmt w:val="lowerRoman"/>
+      <w:lvlText w:val="%3."/>
+      <w:lvlJc w:val="right"/>
+      <w:pPr>
+        <w:ind w:left="2160" w:hanging="180"/>
+      </w:pPr>
+    </w:lvl>
+    <w:lvl w:ilvl="3" w:tplc="0C0A000F" w:tentative="1">
+      <w:start w:val="1"/>
+      <w:numFmt w:val="decimal"/>
+      <w:lvlText w:val="%4."/>
       <w:lvlJc w:val="left"/>
       <w:pPr>
-        <w:ind w:left="2160" w:hanging="360"/>
-      </w:pPr>
-      <w:rPr>
-        <w:rFonts w:ascii="Wingdings" w:hAnsi="Wingdings" w:hint="default"/>
-      </w:rPr>
+        <w:ind w:left="2880" w:hanging="360"/>
+      </w:pPr>
     </w:lvl>
-    <w:lvl w:ilvl="3" w:tplc="240A0001" w:tentative="1">
+    <w:lvl w:ilvl="4" w:tplc="0C0A0019" w:tentative="1">
       <w:start w:val="1"/>
-      <w:numFmt w:val="bullet"/>
-      <w:lvlText w:val=""/>
+      <w:numFmt w:val="lowerLetter"/>
+      <w:lvlText w:val="%5."/>
       <w:lvlJc w:val="left"/>
       <w:pPr>
-        <w:ind w:left="2880" w:hanging="360"/>
-      </w:pPr>
-      <w:rPr>
-        <w:rFonts w:ascii="Symbol" w:hAnsi="Symbol" w:hint="default"/>
-      </w:rPr>
+        <w:ind w:left="3600" w:hanging="360"/>
+      </w:pPr>
     </w:lvl>
-    <w:lvl w:ilvl="4" w:tplc="240A0003" w:tentative="1">
+    <w:lvl w:ilvl="5" w:tplc="0C0A001B" w:tentative="1">
       <w:start w:val="1"/>
-      <w:numFmt w:val="bullet"/>
-      <w:lvlText w:val="o"/>
+      <w:numFmt w:val="lowerRoman"/>
+      <w:lvlText w:val="%6."/>
+      <w:lvlJc w:val="right"/>
+      <w:pPr>
+        <w:ind w:left="4320" w:hanging="180"/>
+      </w:pPr>
+    </w:lvl>
+    <w:lvl w:ilvl="6" w:tplc="0C0A000F" w:tentative="1">
+      <w:start w:val="1"/>
+      <w:numFmt w:val="decimal"/>
+      <w:lvlText w:val="%7."/>
       <w:lvlJc w:val="left"/>
       <w:pPr>
-        <w:ind w:left="3600" w:hanging="360"/>
-      </w:pPr>
-      <w:rPr>
-        <w:rFonts w:ascii="Courier New" w:hAnsi="Courier New" w:cs="Courier New" w:hint="default"/>
-      </w:rPr>
+        <w:ind w:left="5040" w:hanging="360"/>
+      </w:pPr>
     </w:lvl>
-    <w:lvl w:ilvl="5" w:tplc="240A0005" w:tentative="1">
+    <w:lvl w:ilvl="7" w:tplc="0C0A0019" w:tentative="1">
       <w:start w:val="1"/>
-      <w:numFmt w:val="bullet"/>
-      <w:lvlText w:val=""/>
+      <w:numFmt w:val="lowerLetter"/>
+      <w:lvlText w:val="%8."/>
       <w:lvlJc w:val="left"/>
       <w:pPr>
-        <w:ind w:left="4320" w:hanging="360"/>
-      </w:pPr>
-      <w:rPr>
-        <w:rFonts w:ascii="Wingdings" w:hAnsi="Wingdings" w:hint="default"/>
-      </w:rPr>
+        <w:ind w:left="5760" w:hanging="360"/>
+      </w:pPr>
     </w:lvl>
-    <w:lvl w:ilvl="6" w:tplc="240A0001" w:tentative="1">
+    <w:lvl w:ilvl="8" w:tplc="0C0A001B" w:tentative="1">
       <w:start w:val="1"/>
-      <w:numFmt w:val="bullet"/>
-      <w:lvlText w:val=""/>
-      <w:lvlJc w:val="left"/>
-      <w:pPr>
-        <w:ind w:left="5040" w:hanging="360"/>
-      </w:pPr>
-      <w:rPr>
-        <w:rFonts w:ascii="Symbol" w:hAnsi="Symbol" w:hint="default"/>
-      </w:rPr>
-    </w:lvl>
-    <w:lvl w:ilvl="7" w:tplc="240A0003" w:tentative="1">
-      <w:start w:val="1"/>
-      <w:numFmt w:val="bullet"/>
-      <w:lvlText w:val="o"/>
-      <w:lvlJc w:val="left"/>
-      <w:pPr>
-        <w:ind w:left="5760" w:hanging="360"/>
-      </w:pPr>
-      <w:rPr>
-        <w:rFonts w:ascii="Courier New" w:hAnsi="Courier New" w:cs="Courier New" w:hint="default"/>
-      </w:rPr>
-    </w:lvl>
-    <w:lvl w:ilvl="8" w:tplc="240A0005" w:tentative="1">
-      <w:start w:val="1"/>
-      <w:numFmt w:val="bullet"/>
-      <w:lvlText w:val=""/>
-      <w:lvlJc w:val="left"/>
-      <w:pPr>
-        <w:ind w:left="6480" w:hanging="360"/>
-      </w:pPr>
-      <w:rPr>
-        <w:rFonts w:ascii="Wingdings" w:hAnsi="Wingdings" w:hint="default"/>
-      </w:rPr>
+      <w:numFmt w:val="lowerRoman"/>
+      <w:lvlText w:val="%9."/>
+      <w:lvlJc w:val="right"/>
+      <w:pPr>
+        <w:ind w:left="6480" w:hanging="180"/>
+      </w:pPr>
     </w:lvl>
   </w:abstractNum>
-  <w:abstractNum w:abstractNumId="18" w15:restartNumberingAfterBreak="0">
-    <w:nsid w:val="4FD13842"/>
+  <w:abstractNum w:abstractNumId="16" w15:restartNumberingAfterBreak="0">
+    <w:nsid w:val="40F0021D"/>
     <w:multiLevelType w:val="multilevel"/>
     <w:tmpl w:val="CBBC7D88"/>
     <w:lvl w:ilvl="0">
@@ -60336,8 +61304,207 @@
       </w:rPr>
     </w:lvl>
   </w:abstractNum>
+  <w:abstractNum w:abstractNumId="17" w15:restartNumberingAfterBreak="0">
+    <w:nsid w:val="45010CAF"/>
+    <w:multiLevelType w:val="hybridMultilevel"/>
+    <w:tmpl w:val="8EF858F2"/>
+    <w:lvl w:ilvl="0" w:tplc="240A000F">
+      <w:start w:val="1"/>
+      <w:numFmt w:val="decimal"/>
+      <w:lvlText w:val="%1."/>
+      <w:lvlJc w:val="left"/>
+      <w:pPr>
+        <w:ind w:left="720" w:hanging="360"/>
+      </w:pPr>
+    </w:lvl>
+    <w:lvl w:ilvl="1" w:tplc="240A0019" w:tentative="1">
+      <w:start w:val="1"/>
+      <w:numFmt w:val="lowerLetter"/>
+      <w:lvlText w:val="%2."/>
+      <w:lvlJc w:val="left"/>
+      <w:pPr>
+        <w:ind w:left="1440" w:hanging="360"/>
+      </w:pPr>
+    </w:lvl>
+    <w:lvl w:ilvl="2" w:tplc="240A001B" w:tentative="1">
+      <w:start w:val="1"/>
+      <w:numFmt w:val="lowerRoman"/>
+      <w:lvlText w:val="%3."/>
+      <w:lvlJc w:val="right"/>
+      <w:pPr>
+        <w:ind w:left="2160" w:hanging="180"/>
+      </w:pPr>
+    </w:lvl>
+    <w:lvl w:ilvl="3" w:tplc="240A000F" w:tentative="1">
+      <w:start w:val="1"/>
+      <w:numFmt w:val="decimal"/>
+      <w:lvlText w:val="%4."/>
+      <w:lvlJc w:val="left"/>
+      <w:pPr>
+        <w:ind w:left="2880" w:hanging="360"/>
+      </w:pPr>
+    </w:lvl>
+    <w:lvl w:ilvl="4" w:tplc="240A0019" w:tentative="1">
+      <w:start w:val="1"/>
+      <w:numFmt w:val="lowerLetter"/>
+      <w:lvlText w:val="%5."/>
+      <w:lvlJc w:val="left"/>
+      <w:pPr>
+        <w:ind w:left="3600" w:hanging="360"/>
+      </w:pPr>
+    </w:lvl>
+    <w:lvl w:ilvl="5" w:tplc="240A001B" w:tentative="1">
+      <w:start w:val="1"/>
+      <w:numFmt w:val="lowerRoman"/>
+      <w:lvlText w:val="%6."/>
+      <w:lvlJc w:val="right"/>
+      <w:pPr>
+        <w:ind w:left="4320" w:hanging="180"/>
+      </w:pPr>
+    </w:lvl>
+    <w:lvl w:ilvl="6" w:tplc="240A000F" w:tentative="1">
+      <w:start w:val="1"/>
+      <w:numFmt w:val="decimal"/>
+      <w:lvlText w:val="%7."/>
+      <w:lvlJc w:val="left"/>
+      <w:pPr>
+        <w:ind w:left="5040" w:hanging="360"/>
+      </w:pPr>
+    </w:lvl>
+    <w:lvl w:ilvl="7" w:tplc="240A0019" w:tentative="1">
+      <w:start w:val="1"/>
+      <w:numFmt w:val="lowerLetter"/>
+      <w:lvlText w:val="%8."/>
+      <w:lvlJc w:val="left"/>
+      <w:pPr>
+        <w:ind w:left="5760" w:hanging="360"/>
+      </w:pPr>
+    </w:lvl>
+    <w:lvl w:ilvl="8" w:tplc="240A001B" w:tentative="1">
+      <w:start w:val="1"/>
+      <w:numFmt w:val="lowerRoman"/>
+      <w:lvlText w:val="%9."/>
+      <w:lvlJc w:val="right"/>
+      <w:pPr>
+        <w:ind w:left="6480" w:hanging="180"/>
+      </w:pPr>
+    </w:lvl>
+  </w:abstractNum>
+  <w:abstractNum w:abstractNumId="18" w15:restartNumberingAfterBreak="0">
+    <w:nsid w:val="4F5A0488"/>
+    <w:multiLevelType w:val="hybridMultilevel"/>
+    <w:tmpl w:val="2A1CFC2A"/>
+    <w:lvl w:ilvl="0" w:tplc="240A000D">
+      <w:start w:val="1"/>
+      <w:numFmt w:val="bullet"/>
+      <w:lvlText w:val=""/>
+      <w:lvlJc w:val="left"/>
+      <w:pPr>
+        <w:ind w:left="720" w:hanging="360"/>
+      </w:pPr>
+      <w:rPr>
+        <w:rFonts w:ascii="Wingdings" w:hAnsi="Wingdings" w:hint="default"/>
+      </w:rPr>
+    </w:lvl>
+    <w:lvl w:ilvl="1" w:tplc="240A0003" w:tentative="1">
+      <w:start w:val="1"/>
+      <w:numFmt w:val="bullet"/>
+      <w:lvlText w:val="o"/>
+      <w:lvlJc w:val="left"/>
+      <w:pPr>
+        <w:ind w:left="1440" w:hanging="360"/>
+      </w:pPr>
+      <w:rPr>
+        <w:rFonts w:ascii="Courier New" w:hAnsi="Courier New" w:cs="Courier New" w:hint="default"/>
+      </w:rPr>
+    </w:lvl>
+    <w:lvl w:ilvl="2" w:tplc="240A0005" w:tentative="1">
+      <w:start w:val="1"/>
+      <w:numFmt w:val="bullet"/>
+      <w:lvlText w:val=""/>
+      <w:lvlJc w:val="left"/>
+      <w:pPr>
+        <w:ind w:left="2160" w:hanging="360"/>
+      </w:pPr>
+      <w:rPr>
+        <w:rFonts w:ascii="Wingdings" w:hAnsi="Wingdings" w:hint="default"/>
+      </w:rPr>
+    </w:lvl>
+    <w:lvl w:ilvl="3" w:tplc="240A0001" w:tentative="1">
+      <w:start w:val="1"/>
+      <w:numFmt w:val="bullet"/>
+      <w:lvlText w:val=""/>
+      <w:lvlJc w:val="left"/>
+      <w:pPr>
+        <w:ind w:left="2880" w:hanging="360"/>
+      </w:pPr>
+      <w:rPr>
+        <w:rFonts w:ascii="Symbol" w:hAnsi="Symbol" w:hint="default"/>
+      </w:rPr>
+    </w:lvl>
+    <w:lvl w:ilvl="4" w:tplc="240A0003" w:tentative="1">
+      <w:start w:val="1"/>
+      <w:numFmt w:val="bullet"/>
+      <w:lvlText w:val="o"/>
+      <w:lvlJc w:val="left"/>
+      <w:pPr>
+        <w:ind w:left="3600" w:hanging="360"/>
+      </w:pPr>
+      <w:rPr>
+        <w:rFonts w:ascii="Courier New" w:hAnsi="Courier New" w:cs="Courier New" w:hint="default"/>
+      </w:rPr>
+    </w:lvl>
+    <w:lvl w:ilvl="5" w:tplc="240A0005" w:tentative="1">
+      <w:start w:val="1"/>
+      <w:numFmt w:val="bullet"/>
+      <w:lvlText w:val=""/>
+      <w:lvlJc w:val="left"/>
+      <w:pPr>
+        <w:ind w:left="4320" w:hanging="360"/>
+      </w:pPr>
+      <w:rPr>
+        <w:rFonts w:ascii="Wingdings" w:hAnsi="Wingdings" w:hint="default"/>
+      </w:rPr>
+    </w:lvl>
+    <w:lvl w:ilvl="6" w:tplc="240A0001" w:tentative="1">
+      <w:start w:val="1"/>
+      <w:numFmt w:val="bullet"/>
+      <w:lvlText w:val=""/>
+      <w:lvlJc w:val="left"/>
+      <w:pPr>
+        <w:ind w:left="5040" w:hanging="360"/>
+      </w:pPr>
+      <w:rPr>
+        <w:rFonts w:ascii="Symbol" w:hAnsi="Symbol" w:hint="default"/>
+      </w:rPr>
+    </w:lvl>
+    <w:lvl w:ilvl="7" w:tplc="240A0003" w:tentative="1">
+      <w:start w:val="1"/>
+      <w:numFmt w:val="bullet"/>
+      <w:lvlText w:val="o"/>
+      <w:lvlJc w:val="left"/>
+      <w:pPr>
+        <w:ind w:left="5760" w:hanging="360"/>
+      </w:pPr>
+      <w:rPr>
+        <w:rFonts w:ascii="Courier New" w:hAnsi="Courier New" w:cs="Courier New" w:hint="default"/>
+      </w:rPr>
+    </w:lvl>
+    <w:lvl w:ilvl="8" w:tplc="240A0005" w:tentative="1">
+      <w:start w:val="1"/>
+      <w:numFmt w:val="bullet"/>
+      <w:lvlText w:val=""/>
+      <w:lvlJc w:val="left"/>
+      <w:pPr>
+        <w:ind w:left="6480" w:hanging="360"/>
+      </w:pPr>
+      <w:rPr>
+        <w:rFonts w:ascii="Wingdings" w:hAnsi="Wingdings" w:hint="default"/>
+      </w:rPr>
+    </w:lvl>
+  </w:abstractNum>
   <w:abstractNum w:abstractNumId="19" w15:restartNumberingAfterBreak="0">
-    <w:nsid w:val="6390695D"/>
+    <w:nsid w:val="4FD13842"/>
     <w:multiLevelType w:val="multilevel"/>
     <w:tmpl w:val="CBBC7D88"/>
     <w:lvl w:ilvl="0">
@@ -60457,122 +61624,9 @@
     </w:lvl>
   </w:abstractNum>
   <w:abstractNum w:abstractNumId="20" w15:restartNumberingAfterBreak="0">
-    <w:nsid w:val="660F2687"/>
-    <w:multiLevelType w:val="hybridMultilevel"/>
-    <w:tmpl w:val="A79448EC"/>
-    <w:lvl w:ilvl="0" w:tplc="1BB67816">
-      <w:numFmt w:val="bullet"/>
-      <w:lvlText w:val="-"/>
-      <w:lvlJc w:val="left"/>
-      <w:pPr>
-        <w:ind w:left="1069" w:hanging="360"/>
-      </w:pPr>
-      <w:rPr>
-        <w:rFonts w:ascii="Arial" w:eastAsia="Times New Roman" w:hAnsi="Arial" w:cs="Arial" w:hint="default"/>
-        <w:color w:val="auto"/>
-      </w:rPr>
-    </w:lvl>
-    <w:lvl w:ilvl="1" w:tplc="240A0003" w:tentative="1">
-      <w:start w:val="1"/>
-      <w:numFmt w:val="bullet"/>
-      <w:lvlText w:val="o"/>
-      <w:lvlJc w:val="left"/>
-      <w:pPr>
-        <w:ind w:left="1789" w:hanging="360"/>
-      </w:pPr>
-      <w:rPr>
-        <w:rFonts w:ascii="Courier New" w:hAnsi="Courier New" w:cs="Courier New" w:hint="default"/>
-      </w:rPr>
-    </w:lvl>
-    <w:lvl w:ilvl="2" w:tplc="240A0005" w:tentative="1">
-      <w:start w:val="1"/>
-      <w:numFmt w:val="bullet"/>
-      <w:lvlText w:val=""/>
-      <w:lvlJc w:val="left"/>
-      <w:pPr>
-        <w:ind w:left="2509" w:hanging="360"/>
-      </w:pPr>
-      <w:rPr>
-        <w:rFonts w:ascii="Wingdings" w:hAnsi="Wingdings" w:hint="default"/>
-      </w:rPr>
-    </w:lvl>
-    <w:lvl w:ilvl="3" w:tplc="240A0001" w:tentative="1">
-      <w:start w:val="1"/>
-      <w:numFmt w:val="bullet"/>
-      <w:lvlText w:val=""/>
-      <w:lvlJc w:val="left"/>
-      <w:pPr>
-        <w:ind w:left="3229" w:hanging="360"/>
-      </w:pPr>
-      <w:rPr>
-        <w:rFonts w:ascii="Symbol" w:hAnsi="Symbol" w:hint="default"/>
-      </w:rPr>
-    </w:lvl>
-    <w:lvl w:ilvl="4" w:tplc="240A0003" w:tentative="1">
-      <w:start w:val="1"/>
-      <w:numFmt w:val="bullet"/>
-      <w:lvlText w:val="o"/>
-      <w:lvlJc w:val="left"/>
-      <w:pPr>
-        <w:ind w:left="3949" w:hanging="360"/>
-      </w:pPr>
-      <w:rPr>
-        <w:rFonts w:ascii="Courier New" w:hAnsi="Courier New" w:cs="Courier New" w:hint="default"/>
-      </w:rPr>
-    </w:lvl>
-    <w:lvl w:ilvl="5" w:tplc="240A0005" w:tentative="1">
-      <w:start w:val="1"/>
-      <w:numFmt w:val="bullet"/>
-      <w:lvlText w:val=""/>
-      <w:lvlJc w:val="left"/>
-      <w:pPr>
-        <w:ind w:left="4669" w:hanging="360"/>
-      </w:pPr>
-      <w:rPr>
-        <w:rFonts w:ascii="Wingdings" w:hAnsi="Wingdings" w:hint="default"/>
-      </w:rPr>
-    </w:lvl>
-    <w:lvl w:ilvl="6" w:tplc="240A0001" w:tentative="1">
-      <w:start w:val="1"/>
-      <w:numFmt w:val="bullet"/>
-      <w:lvlText w:val=""/>
-      <w:lvlJc w:val="left"/>
-      <w:pPr>
-        <w:ind w:left="5389" w:hanging="360"/>
-      </w:pPr>
-      <w:rPr>
-        <w:rFonts w:ascii="Symbol" w:hAnsi="Symbol" w:hint="default"/>
-      </w:rPr>
-    </w:lvl>
-    <w:lvl w:ilvl="7" w:tplc="240A0003" w:tentative="1">
-      <w:start w:val="1"/>
-      <w:numFmt w:val="bullet"/>
-      <w:lvlText w:val="o"/>
-      <w:lvlJc w:val="left"/>
-      <w:pPr>
-        <w:ind w:left="6109" w:hanging="360"/>
-      </w:pPr>
-      <w:rPr>
-        <w:rFonts w:ascii="Courier New" w:hAnsi="Courier New" w:cs="Courier New" w:hint="default"/>
-      </w:rPr>
-    </w:lvl>
-    <w:lvl w:ilvl="8" w:tplc="240A0005" w:tentative="1">
-      <w:start w:val="1"/>
-      <w:numFmt w:val="bullet"/>
-      <w:lvlText w:val=""/>
-      <w:lvlJc w:val="left"/>
-      <w:pPr>
-        <w:ind w:left="6829" w:hanging="360"/>
-      </w:pPr>
-      <w:rPr>
-        <w:rFonts w:ascii="Wingdings" w:hAnsi="Wingdings" w:hint="default"/>
-      </w:rPr>
-    </w:lvl>
-  </w:abstractNum>
-  <w:abstractNum w:abstractNumId="21" w15:restartNumberingAfterBreak="0">
-    <w:nsid w:val="682D5CB7"/>
+    <w:nsid w:val="6390695D"/>
     <w:multiLevelType w:val="multilevel"/>
-    <w:tmpl w:val="E9261D68"/>
+    <w:tmpl w:val="CBBC7D88"/>
     <w:lvl w:ilvl="0">
       <w:start w:val="1"/>
       <w:numFmt w:val="decimal"/>
@@ -60581,9 +61635,6 @@
       <w:pPr>
         <w:ind w:left="720" w:hanging="360"/>
       </w:pPr>
-      <w:rPr>
-        <w:b/>
-      </w:rPr>
     </w:lvl>
     <w:lvl w:ilvl="1">
       <w:start w:val="1"/>
@@ -60592,7 +61643,7 @@
       <w:lvlText w:val="%1.%2"/>
       <w:lvlJc w:val="left"/>
       <w:pPr>
-        <w:ind w:left="720" w:hanging="360"/>
+        <w:ind w:left="501" w:hanging="360"/>
       </w:pPr>
       <w:rPr>
         <w:rFonts w:hint="default"/>
@@ -60610,6 +61661,7 @@
       </w:pPr>
       <w:rPr>
         <w:rFonts w:hint="default"/>
+        <w:b/>
       </w:rPr>
     </w:lvl>
     <w:lvl w:ilvl="3">
@@ -60619,7 +61671,7 @@
       <w:lvlText w:val="%1.%2.%3.%4"/>
       <w:lvlJc w:val="left"/>
       <w:pPr>
-        <w:ind w:left="1080" w:hanging="720"/>
+        <w:ind w:left="862" w:hanging="720"/>
       </w:pPr>
       <w:rPr>
         <w:rFonts w:hint="default"/>
@@ -60691,10 +61743,123 @@
       </w:rPr>
     </w:lvl>
   </w:abstractNum>
+  <w:abstractNum w:abstractNumId="21" w15:restartNumberingAfterBreak="0">
+    <w:nsid w:val="660F2687"/>
+    <w:multiLevelType w:val="hybridMultilevel"/>
+    <w:tmpl w:val="A79448EC"/>
+    <w:lvl w:ilvl="0" w:tplc="1BB67816">
+      <w:numFmt w:val="bullet"/>
+      <w:lvlText w:val="-"/>
+      <w:lvlJc w:val="left"/>
+      <w:pPr>
+        <w:ind w:left="1069" w:hanging="360"/>
+      </w:pPr>
+      <w:rPr>
+        <w:rFonts w:ascii="Arial" w:eastAsia="Times New Roman" w:hAnsi="Arial" w:cs="Arial" w:hint="default"/>
+        <w:color w:val="auto"/>
+      </w:rPr>
+    </w:lvl>
+    <w:lvl w:ilvl="1" w:tplc="240A0003" w:tentative="1">
+      <w:start w:val="1"/>
+      <w:numFmt w:val="bullet"/>
+      <w:lvlText w:val="o"/>
+      <w:lvlJc w:val="left"/>
+      <w:pPr>
+        <w:ind w:left="1789" w:hanging="360"/>
+      </w:pPr>
+      <w:rPr>
+        <w:rFonts w:ascii="Courier New" w:hAnsi="Courier New" w:cs="Courier New" w:hint="default"/>
+      </w:rPr>
+    </w:lvl>
+    <w:lvl w:ilvl="2" w:tplc="240A0005" w:tentative="1">
+      <w:start w:val="1"/>
+      <w:numFmt w:val="bullet"/>
+      <w:lvlText w:val=""/>
+      <w:lvlJc w:val="left"/>
+      <w:pPr>
+        <w:ind w:left="2509" w:hanging="360"/>
+      </w:pPr>
+      <w:rPr>
+        <w:rFonts w:ascii="Wingdings" w:hAnsi="Wingdings" w:hint="default"/>
+      </w:rPr>
+    </w:lvl>
+    <w:lvl w:ilvl="3" w:tplc="240A0001" w:tentative="1">
+      <w:start w:val="1"/>
+      <w:numFmt w:val="bullet"/>
+      <w:lvlText w:val=""/>
+      <w:lvlJc w:val="left"/>
+      <w:pPr>
+        <w:ind w:left="3229" w:hanging="360"/>
+      </w:pPr>
+      <w:rPr>
+        <w:rFonts w:ascii="Symbol" w:hAnsi="Symbol" w:hint="default"/>
+      </w:rPr>
+    </w:lvl>
+    <w:lvl w:ilvl="4" w:tplc="240A0003" w:tentative="1">
+      <w:start w:val="1"/>
+      <w:numFmt w:val="bullet"/>
+      <w:lvlText w:val="o"/>
+      <w:lvlJc w:val="left"/>
+      <w:pPr>
+        <w:ind w:left="3949" w:hanging="360"/>
+      </w:pPr>
+      <w:rPr>
+        <w:rFonts w:ascii="Courier New" w:hAnsi="Courier New" w:cs="Courier New" w:hint="default"/>
+      </w:rPr>
+    </w:lvl>
+    <w:lvl w:ilvl="5" w:tplc="240A0005" w:tentative="1">
+      <w:start w:val="1"/>
+      <w:numFmt w:val="bullet"/>
+      <w:lvlText w:val=""/>
+      <w:lvlJc w:val="left"/>
+      <w:pPr>
+        <w:ind w:left="4669" w:hanging="360"/>
+      </w:pPr>
+      <w:rPr>
+        <w:rFonts w:ascii="Wingdings" w:hAnsi="Wingdings" w:hint="default"/>
+      </w:rPr>
+    </w:lvl>
+    <w:lvl w:ilvl="6" w:tplc="240A0001" w:tentative="1">
+      <w:start w:val="1"/>
+      <w:numFmt w:val="bullet"/>
+      <w:lvlText w:val=""/>
+      <w:lvlJc w:val="left"/>
+      <w:pPr>
+        <w:ind w:left="5389" w:hanging="360"/>
+      </w:pPr>
+      <w:rPr>
+        <w:rFonts w:ascii="Symbol" w:hAnsi="Symbol" w:hint="default"/>
+      </w:rPr>
+    </w:lvl>
+    <w:lvl w:ilvl="7" w:tplc="240A0003" w:tentative="1">
+      <w:start w:val="1"/>
+      <w:numFmt w:val="bullet"/>
+      <w:lvlText w:val="o"/>
+      <w:lvlJc w:val="left"/>
+      <w:pPr>
+        <w:ind w:left="6109" w:hanging="360"/>
+      </w:pPr>
+      <w:rPr>
+        <w:rFonts w:ascii="Courier New" w:hAnsi="Courier New" w:cs="Courier New" w:hint="default"/>
+      </w:rPr>
+    </w:lvl>
+    <w:lvl w:ilvl="8" w:tplc="240A0005" w:tentative="1">
+      <w:start w:val="1"/>
+      <w:numFmt w:val="bullet"/>
+      <w:lvlText w:val=""/>
+      <w:lvlJc w:val="left"/>
+      <w:pPr>
+        <w:ind w:left="6829" w:hanging="360"/>
+      </w:pPr>
+      <w:rPr>
+        <w:rFonts w:ascii="Wingdings" w:hAnsi="Wingdings" w:hint="default"/>
+      </w:rPr>
+    </w:lvl>
+  </w:abstractNum>
   <w:abstractNum w:abstractNumId="22" w15:restartNumberingAfterBreak="0">
-    <w:nsid w:val="6BBD0B29"/>
+    <w:nsid w:val="682D5CB7"/>
     <w:multiLevelType w:val="multilevel"/>
-    <w:tmpl w:val="CBBC7D88"/>
+    <w:tmpl w:val="E9261D68"/>
     <w:lvl w:ilvl="0">
       <w:start w:val="1"/>
       <w:numFmt w:val="decimal"/>
@@ -60703,6 +61868,9 @@
       <w:pPr>
         <w:ind w:left="720" w:hanging="360"/>
       </w:pPr>
+      <w:rPr>
+        <w:b/>
+      </w:rPr>
     </w:lvl>
     <w:lvl w:ilvl="1">
       <w:start w:val="1"/>
@@ -60711,7 +61879,7 @@
       <w:lvlText w:val="%1.%2"/>
       <w:lvlJc w:val="left"/>
       <w:pPr>
-        <w:ind w:left="501" w:hanging="360"/>
+        <w:ind w:left="720" w:hanging="360"/>
       </w:pPr>
       <w:rPr>
         <w:rFonts w:hint="default"/>
@@ -60729,7 +61897,6 @@
       </w:pPr>
       <w:rPr>
         <w:rFonts w:hint="default"/>
-        <w:b/>
       </w:rPr>
     </w:lvl>
     <w:lvl w:ilvl="3">
@@ -60739,7 +61906,7 @@
       <w:lvlText w:val="%1.%2.%3.%4"/>
       <w:lvlJc w:val="left"/>
       <w:pPr>
-        <w:ind w:left="862" w:hanging="720"/>
+        <w:ind w:left="1080" w:hanging="720"/>
       </w:pPr>
       <w:rPr>
         <w:rFonts w:hint="default"/>
@@ -60812,120 +61979,7 @@
     </w:lvl>
   </w:abstractNum>
   <w:abstractNum w:abstractNumId="23" w15:restartNumberingAfterBreak="0">
-    <w:nsid w:val="6D0B1537"/>
-    <w:multiLevelType w:val="multilevel"/>
-    <w:tmpl w:val="9F480B08"/>
-    <w:lvl w:ilvl="0">
-      <w:start w:val="6"/>
-      <w:numFmt w:val="decimal"/>
-      <w:lvlText w:val="%1."/>
-      <w:lvlJc w:val="left"/>
-      <w:pPr>
-        <w:ind w:left="504" w:hanging="504"/>
-      </w:pPr>
-      <w:rPr>
-        <w:rFonts w:hint="default"/>
-      </w:rPr>
-    </w:lvl>
-    <w:lvl w:ilvl="1">
-      <w:start w:val="2"/>
-      <w:numFmt w:val="decimal"/>
-      <w:lvlText w:val="%1.%2."/>
-      <w:lvlJc w:val="left"/>
-      <w:pPr>
-        <w:ind w:left="684" w:hanging="504"/>
-      </w:pPr>
-      <w:rPr>
-        <w:rFonts w:hint="default"/>
-      </w:rPr>
-    </w:lvl>
-    <w:lvl w:ilvl="2">
-      <w:start w:val="2"/>
-      <w:numFmt w:val="decimal"/>
-      <w:lvlText w:val="7.%2.%3."/>
-      <w:lvlJc w:val="left"/>
-      <w:pPr>
-        <w:ind w:left="1080" w:hanging="720"/>
-      </w:pPr>
-      <w:rPr>
-        <w:rFonts w:hint="default"/>
-      </w:rPr>
-    </w:lvl>
-    <w:lvl w:ilvl="3">
-      <w:start w:val="1"/>
-      <w:numFmt w:val="decimal"/>
-      <w:lvlText w:val="%1.%2.%3.%4."/>
-      <w:lvlJc w:val="left"/>
-      <w:pPr>
-        <w:ind w:left="1260" w:hanging="720"/>
-      </w:pPr>
-      <w:rPr>
-        <w:rFonts w:hint="default"/>
-      </w:rPr>
-    </w:lvl>
-    <w:lvl w:ilvl="4">
-      <w:start w:val="1"/>
-      <w:numFmt w:val="decimal"/>
-      <w:lvlText w:val="%1.%2.%3.%4.%5."/>
-      <w:lvlJc w:val="left"/>
-      <w:pPr>
-        <w:ind w:left="1800" w:hanging="1080"/>
-      </w:pPr>
-      <w:rPr>
-        <w:rFonts w:hint="default"/>
-      </w:rPr>
-    </w:lvl>
-    <w:lvl w:ilvl="5">
-      <w:start w:val="1"/>
-      <w:numFmt w:val="decimal"/>
-      <w:lvlText w:val="%1.%2.%3.%4.%5.%6."/>
-      <w:lvlJc w:val="left"/>
-      <w:pPr>
-        <w:ind w:left="1980" w:hanging="1080"/>
-      </w:pPr>
-      <w:rPr>
-        <w:rFonts w:hint="default"/>
-      </w:rPr>
-    </w:lvl>
-    <w:lvl w:ilvl="6">
-      <w:start w:val="1"/>
-      <w:numFmt w:val="decimal"/>
-      <w:lvlText w:val="%1.%2.%3.%4.%5.%6.%7."/>
-      <w:lvlJc w:val="left"/>
-      <w:pPr>
-        <w:ind w:left="2520" w:hanging="1440"/>
-      </w:pPr>
-      <w:rPr>
-        <w:rFonts w:hint="default"/>
-      </w:rPr>
-    </w:lvl>
-    <w:lvl w:ilvl="7">
-      <w:start w:val="1"/>
-      <w:numFmt w:val="decimal"/>
-      <w:lvlText w:val="%1.%2.%3.%4.%5.%6.%7.%8."/>
-      <w:lvlJc w:val="left"/>
-      <w:pPr>
-        <w:ind w:left="2700" w:hanging="1440"/>
-      </w:pPr>
-      <w:rPr>
-        <w:rFonts w:hint="default"/>
-      </w:rPr>
-    </w:lvl>
-    <w:lvl w:ilvl="8">
-      <w:start w:val="1"/>
-      <w:numFmt w:val="decimal"/>
-      <w:lvlText w:val="%1.%2.%3.%4.%5.%6.%7.%8.%9."/>
-      <w:lvlJc w:val="left"/>
-      <w:pPr>
-        <w:ind w:left="3240" w:hanging="1800"/>
-      </w:pPr>
-      <w:rPr>
-        <w:rFonts w:hint="default"/>
-      </w:rPr>
-    </w:lvl>
-  </w:abstractNum>
-  <w:abstractNum w:abstractNumId="24" w15:restartNumberingAfterBreak="0">
-    <w:nsid w:val="79841654"/>
+    <w:nsid w:val="6BBD0B29"/>
     <w:multiLevelType w:val="multilevel"/>
     <w:tmpl w:val="CBBC7D88"/>
     <w:lvl w:ilvl="0">
@@ -61044,21 +62098,131 @@
       </w:rPr>
     </w:lvl>
   </w:abstractNum>
-  <w:abstractNum w:abstractNumId="25" w15:restartNumberingAfterBreak="0">
-    <w:nsid w:val="7ACB2154"/>
+  <w:abstractNum w:abstractNumId="24" w15:restartNumberingAfterBreak="0">
+    <w:nsid w:val="6D0B1537"/>
     <w:multiLevelType w:val="multilevel"/>
-    <w:tmpl w:val="2970200C"/>
+    <w:tmpl w:val="9F480B08"/>
     <w:lvl w:ilvl="0">
-      <w:start w:val="5"/>
+      <w:start w:val="6"/>
       <w:numFmt w:val="decimal"/>
       <w:lvlText w:val="%1."/>
       <w:lvlJc w:val="left"/>
       <w:pPr>
-        <w:ind w:left="720" w:hanging="360"/>
+        <w:ind w:left="504" w:hanging="504"/>
       </w:pPr>
       <w:rPr>
         <w:rFonts w:hint="default"/>
       </w:rPr>
+    </w:lvl>
+    <w:lvl w:ilvl="1">
+      <w:start w:val="2"/>
+      <w:numFmt w:val="decimal"/>
+      <w:lvlText w:val="%1.%2."/>
+      <w:lvlJc w:val="left"/>
+      <w:pPr>
+        <w:ind w:left="684" w:hanging="504"/>
+      </w:pPr>
+      <w:rPr>
+        <w:rFonts w:hint="default"/>
+      </w:rPr>
+    </w:lvl>
+    <w:lvl w:ilvl="2">
+      <w:start w:val="2"/>
+      <w:numFmt w:val="decimal"/>
+      <w:lvlText w:val="7.%2.%3."/>
+      <w:lvlJc w:val="left"/>
+      <w:pPr>
+        <w:ind w:left="1080" w:hanging="720"/>
+      </w:pPr>
+      <w:rPr>
+        <w:rFonts w:hint="default"/>
+      </w:rPr>
+    </w:lvl>
+    <w:lvl w:ilvl="3">
+      <w:start w:val="1"/>
+      <w:numFmt w:val="decimal"/>
+      <w:lvlText w:val="%1.%2.%3.%4."/>
+      <w:lvlJc w:val="left"/>
+      <w:pPr>
+        <w:ind w:left="1260" w:hanging="720"/>
+      </w:pPr>
+      <w:rPr>
+        <w:rFonts w:hint="default"/>
+      </w:rPr>
+    </w:lvl>
+    <w:lvl w:ilvl="4">
+      <w:start w:val="1"/>
+      <w:numFmt w:val="decimal"/>
+      <w:lvlText w:val="%1.%2.%3.%4.%5."/>
+      <w:lvlJc w:val="left"/>
+      <w:pPr>
+        <w:ind w:left="1800" w:hanging="1080"/>
+      </w:pPr>
+      <w:rPr>
+        <w:rFonts w:hint="default"/>
+      </w:rPr>
+    </w:lvl>
+    <w:lvl w:ilvl="5">
+      <w:start w:val="1"/>
+      <w:numFmt w:val="decimal"/>
+      <w:lvlText w:val="%1.%2.%3.%4.%5.%6."/>
+      <w:lvlJc w:val="left"/>
+      <w:pPr>
+        <w:ind w:left="1980" w:hanging="1080"/>
+      </w:pPr>
+      <w:rPr>
+        <w:rFonts w:hint="default"/>
+      </w:rPr>
+    </w:lvl>
+    <w:lvl w:ilvl="6">
+      <w:start w:val="1"/>
+      <w:numFmt w:val="decimal"/>
+      <w:lvlText w:val="%1.%2.%3.%4.%5.%6.%7."/>
+      <w:lvlJc w:val="left"/>
+      <w:pPr>
+        <w:ind w:left="2520" w:hanging="1440"/>
+      </w:pPr>
+      <w:rPr>
+        <w:rFonts w:hint="default"/>
+      </w:rPr>
+    </w:lvl>
+    <w:lvl w:ilvl="7">
+      <w:start w:val="1"/>
+      <w:numFmt w:val="decimal"/>
+      <w:lvlText w:val="%1.%2.%3.%4.%5.%6.%7.%8."/>
+      <w:lvlJc w:val="left"/>
+      <w:pPr>
+        <w:ind w:left="2700" w:hanging="1440"/>
+      </w:pPr>
+      <w:rPr>
+        <w:rFonts w:hint="default"/>
+      </w:rPr>
+    </w:lvl>
+    <w:lvl w:ilvl="8">
+      <w:start w:val="1"/>
+      <w:numFmt w:val="decimal"/>
+      <w:lvlText w:val="%1.%2.%3.%4.%5.%6.%7.%8.%9."/>
+      <w:lvlJc w:val="left"/>
+      <w:pPr>
+        <w:ind w:left="3240" w:hanging="1800"/>
+      </w:pPr>
+      <w:rPr>
+        <w:rFonts w:hint="default"/>
+      </w:rPr>
+    </w:lvl>
+  </w:abstractNum>
+  <w:abstractNum w:abstractNumId="25" w15:restartNumberingAfterBreak="0">
+    <w:nsid w:val="79841654"/>
+    <w:multiLevelType w:val="multilevel"/>
+    <w:tmpl w:val="CBBC7D88"/>
+    <w:lvl w:ilvl="0">
+      <w:start w:val="1"/>
+      <w:numFmt w:val="decimal"/>
+      <w:lvlText w:val="%1."/>
+      <w:lvlJc w:val="left"/>
+      <w:pPr>
+        <w:ind w:left="720" w:hanging="360"/>
+      </w:pPr>
     </w:lvl>
     <w:lvl w:ilvl="1">
       <w:start w:val="1"/>
@@ -61067,7 +62231,7 @@
       <w:lvlText w:val="%1.%2"/>
       <w:lvlJc w:val="left"/>
       <w:pPr>
-        <w:ind w:left="720" w:hanging="360"/>
+        <w:ind w:left="501" w:hanging="360"/>
       </w:pPr>
       <w:rPr>
         <w:rFonts w:hint="default"/>
@@ -61089,6 +62253,7 @@
       </w:rPr>
     </w:lvl>
     <w:lvl w:ilvl="3">
+      <w:start w:val="1"/>
       <w:numFmt w:val="decimal"/>
       <w:isLgl/>
       <w:lvlText w:val="%1.%2.%3.%4"/>
@@ -61167,6 +62332,128 @@
     </w:lvl>
   </w:abstractNum>
   <w:abstractNum w:abstractNumId="26" w15:restartNumberingAfterBreak="0">
+    <w:nsid w:val="7ACB2154"/>
+    <w:multiLevelType w:val="multilevel"/>
+    <w:tmpl w:val="2970200C"/>
+    <w:lvl w:ilvl="0">
+      <w:start w:val="5"/>
+      <w:numFmt w:val="decimal"/>
+      <w:lvlText w:val="%1."/>
+      <w:lvlJc w:val="left"/>
+      <w:pPr>
+        <w:ind w:left="720" w:hanging="360"/>
+      </w:pPr>
+      <w:rPr>
+        <w:rFonts w:hint="default"/>
+      </w:rPr>
+    </w:lvl>
+    <w:lvl w:ilvl="1">
+      <w:start w:val="1"/>
+      <w:numFmt w:val="decimal"/>
+      <w:isLgl/>
+      <w:lvlText w:val="%1.%2"/>
+      <w:lvlJc w:val="left"/>
+      <w:pPr>
+        <w:ind w:left="720" w:hanging="360"/>
+      </w:pPr>
+      <w:rPr>
+        <w:rFonts w:hint="default"/>
+        <w:b/>
+      </w:rPr>
+    </w:lvl>
+    <w:lvl w:ilvl="2">
+      <w:start w:val="1"/>
+      <w:numFmt w:val="decimal"/>
+      <w:isLgl/>
+      <w:lvlText w:val="%1.%2.%3"/>
+      <w:lvlJc w:val="left"/>
+      <w:pPr>
+        <w:ind w:left="1080" w:hanging="720"/>
+      </w:pPr>
+      <w:rPr>
+        <w:rFonts w:hint="default"/>
+        <w:b/>
+      </w:rPr>
+    </w:lvl>
+    <w:lvl w:ilvl="3">
+      <w:numFmt w:val="decimal"/>
+      <w:isLgl/>
+      <w:lvlText w:val="%1.%2.%3.%4"/>
+      <w:lvlJc w:val="left"/>
+      <w:pPr>
+        <w:ind w:left="862" w:hanging="720"/>
+      </w:pPr>
+      <w:rPr>
+        <w:rFonts w:hint="default"/>
+      </w:rPr>
+    </w:lvl>
+    <w:lvl w:ilvl="4">
+      <w:start w:val="1"/>
+      <w:numFmt w:val="decimal"/>
+      <w:isLgl/>
+      <w:lvlText w:val="%1.%2.%3.%4.%5"/>
+      <w:lvlJc w:val="left"/>
+      <w:pPr>
+        <w:ind w:left="1440" w:hanging="1080"/>
+      </w:pPr>
+      <w:rPr>
+        <w:rFonts w:hint="default"/>
+      </w:rPr>
+    </w:lvl>
+    <w:lvl w:ilvl="5">
+      <w:start w:val="1"/>
+      <w:numFmt w:val="decimal"/>
+      <w:isLgl/>
+      <w:lvlText w:val="%1.%2.%3.%4.%5.%6"/>
+      <w:lvlJc w:val="left"/>
+      <w:pPr>
+        <w:ind w:left="1800" w:hanging="1440"/>
+      </w:pPr>
+      <w:rPr>
+        <w:rFonts w:hint="default"/>
+      </w:rPr>
+    </w:lvl>
+    <w:lvl w:ilvl="6">
+      <w:start w:val="1"/>
+      <w:numFmt w:val="decimal"/>
+      <w:isLgl/>
+      <w:lvlText w:val="%1.%2.%3.%4.%5.%6.%7"/>
+      <w:lvlJc w:val="left"/>
+      <w:pPr>
+        <w:ind w:left="1800" w:hanging="1440"/>
+      </w:pPr>
+      <w:rPr>
+        <w:rFonts w:hint="default"/>
+      </w:rPr>
+    </w:lvl>
+    <w:lvl w:ilvl="7">
+      <w:start w:val="1"/>
+      <w:numFmt w:val="decimal"/>
+      <w:isLgl/>
+      <w:lvlText w:val="%1.%2.%3.%4.%5.%6.%7.%8"/>
+      <w:lvlJc w:val="left"/>
+      <w:pPr>
+        <w:ind w:left="2160" w:hanging="1800"/>
+      </w:pPr>
+      <w:rPr>
+        <w:rFonts w:hint="default"/>
+      </w:rPr>
+    </w:lvl>
+    <w:lvl w:ilvl="8">
+      <w:start w:val="1"/>
+      <w:numFmt w:val="decimal"/>
+      <w:isLgl/>
+      <w:lvlText w:val="%1.%2.%3.%4.%5.%6.%7.%8.%9"/>
+      <w:lvlJc w:val="left"/>
+      <w:pPr>
+        <w:ind w:left="2160" w:hanging="1800"/>
+      </w:pPr>
+      <w:rPr>
+        <w:rFonts w:hint="default"/>
+      </w:rPr>
+    </w:lvl>
+  </w:abstractNum>
+  <w:abstractNum w:abstractNumId="27" w15:restartNumberingAfterBreak="0">
     <w:nsid w:val="7DA86DAF"/>
     <w:multiLevelType w:val="hybridMultilevel"/>
     <w:tmpl w:val="8E0A98FE"/>
@@ -61255,7 +62542,7 @@
       </w:pPr>
     </w:lvl>
   </w:abstractNum>
-  <w:abstractNum w:abstractNumId="27" w15:restartNumberingAfterBreak="0">
+  <w:abstractNum w:abstractNumId="28" w15:restartNumberingAfterBreak="0">
     <w:nsid w:val="7F5A73EE"/>
     <w:multiLevelType w:val="multilevel"/>
     <w:tmpl w:val="F4725E66"/>
@@ -61374,37 +62661,37 @@
     </w:lvl>
   </w:abstractNum>
   <w:num w:numId="1">
-    <w:abstractNumId w:val="19"/>
+    <w:abstractNumId w:val="20"/>
   </w:num>
   <w:num w:numId="2">
-    <w:abstractNumId w:val="21"/>
+    <w:abstractNumId w:val="22"/>
   </w:num>
   <w:num w:numId="3">
     <w:abstractNumId w:val="2"/>
   </w:num>
   <w:num w:numId="4">
-    <w:abstractNumId w:val="16"/>
+    <w:abstractNumId w:val="17"/>
   </w:num>
   <w:num w:numId="5">
-    <w:abstractNumId w:val="13"/>
+    <w:abstractNumId w:val="14"/>
   </w:num>
   <w:num w:numId="6">
-    <w:abstractNumId w:val="17"/>
+    <w:abstractNumId w:val="18"/>
   </w:num>
   <w:num w:numId="7">
-    <w:abstractNumId w:val="20"/>
+    <w:abstractNumId w:val="21"/>
   </w:num>
   <w:num w:numId="8">
     <w:abstractNumId w:val="7"/>
   </w:num>
   <w:num w:numId="9">
-    <w:abstractNumId w:val="12"/>
+    <w:abstractNumId w:val="13"/>
   </w:num>
   <w:num w:numId="10">
     <w:abstractNumId w:val="9"/>
   </w:num>
   <w:num w:numId="11">
-    <w:abstractNumId w:val="27"/>
+    <w:abstractNumId w:val="28"/>
   </w:num>
   <w:num w:numId="12">
     <w:abstractNumId w:val="10"/>
@@ -61413,7 +62700,7 @@
     <w:abstractNumId w:val="6"/>
   </w:num>
   <w:num w:numId="14">
-    <w:abstractNumId w:val="25"/>
+    <w:abstractNumId w:val="26"/>
   </w:num>
   <w:num w:numId="15">
     <w:abstractNumId w:val="4"/>
@@ -61425,37 +62712,40 @@
     <w:abstractNumId w:val="3"/>
   </w:num>
   <w:num w:numId="18">
-    <w:abstractNumId w:val="14"/>
+    <w:abstractNumId w:val="15"/>
   </w:num>
   <w:num w:numId="19">
     <w:abstractNumId w:val="8"/>
   </w:num>
   <w:num w:numId="20">
-    <w:abstractNumId w:val="23"/>
+    <w:abstractNumId w:val="24"/>
   </w:num>
   <w:num w:numId="21">
-    <w:abstractNumId w:val="26"/>
+    <w:abstractNumId w:val="27"/>
   </w:num>
   <w:num w:numId="22">
     <w:abstractNumId w:val="11"/>
   </w:num>
   <w:num w:numId="23">
-    <w:abstractNumId w:val="22"/>
+    <w:abstractNumId w:val="23"/>
   </w:num>
   <w:num w:numId="24">
     <w:abstractNumId w:val="5"/>
   </w:num>
   <w:num w:numId="25">
-    <w:abstractNumId w:val="15"/>
+    <w:abstractNumId w:val="16"/>
   </w:num>
   <w:num w:numId="26">
-    <w:abstractNumId w:val="24"/>
+    <w:abstractNumId w:val="25"/>
   </w:num>
   <w:num w:numId="27">
     <w:abstractNumId w:val="1"/>
   </w:num>
   <w:num w:numId="28">
-    <w:abstractNumId w:val="18"/>
+    <w:abstractNumId w:val="19"/>
+  </w:num>
+  <w:num w:numId="29">
+    <w:abstractNumId w:val="12"/>
   </w:num>
 </w:numbering>
 </file>
@@ -61857,7 +63147,7 @@
   <w:style w:type="paragraph" w:default="1" w:styleId="Normal">
     <w:name w:val="Normal"/>
     <w:qFormat/>
-    <w:rsid w:val="00FE0A8A"/>
+    <w:rsid w:val="00645650"/>
   </w:style>
   <w:style w:type="paragraph" w:styleId="Ttulo1">
     <w:name w:val="heading 1"/>
@@ -62835,7 +64125,7 @@
 </file>
 
 <file path=customXml/itemProps1.xml><?xml version="1.0" encoding="utf-8"?>
-<ds:datastoreItem xmlns:ds="http://schemas.openxmlformats.org/officeDocument/2006/customXml" ds:itemID="{A8DFC7CF-753C-424F-BFDC-F2469B1640FF}">
+<ds:datastoreItem xmlns:ds="http://schemas.openxmlformats.org/officeDocument/2006/customXml" ds:itemID="{C95B0553-F07B-40E1-BA0F-EA8095D4F628}">
   <ds:schemaRefs>
     <ds:schemaRef ds:uri="http://schemas.openxmlformats.org/officeDocument/2006/bibliography"/>
   </ds:schemaRefs>

</xml_diff>

<commit_message>
-Se actualiza Manual Tecnico v2018.6 con cambios en Forma de pago, Termino de Pago y Plazo de la Factura
git-svn-id: http://192.168.0.251:18080/svn/HGInetMiFacturaElectronica/Tronco@927 30a10932-8c21-4e4d-906a-15261f94da71
</commit_message>
<xml_diff>
--- a/Documentacion/ManualTecnico/ManualTecnicoServiciosFacturaE.docx
+++ b/Documentacion/ManualTecnico/ManualTecnicoServiciosFacturaE.docx
@@ -193,7 +193,7 @@
           <w:sz w:val="36"/>
           <w:szCs w:val="36"/>
         </w:rPr>
-        <w:t>SERVICIOS WEB</w:t>
+        <w:t>INTEGRACIÓN</w:t>
       </w:r>
       <w:r>
         <w:rPr>
@@ -217,6 +217,7 @@
           <w:szCs w:val="36"/>
         </w:rPr>
       </w:pPr>
+      <w:proofErr w:type="spellStart"/>
       <w:r>
         <w:rPr>
           <w:rFonts w:ascii="Arial" w:hAnsi="Arial" w:cs="Arial"/>
@@ -224,8 +225,9 @@
           <w:sz w:val="36"/>
           <w:szCs w:val="36"/>
         </w:rPr>
-        <w:t xml:space="preserve">HGInet </w:t>
-      </w:r>
+        <w:t>HGInet</w:t>
+      </w:r>
+      <w:proofErr w:type="spellEnd"/>
       <w:r>
         <w:rPr>
           <w:rFonts w:ascii="Arial" w:hAnsi="Arial" w:cs="Arial"/>
@@ -233,7 +235,16 @@
           <w:sz w:val="36"/>
           <w:szCs w:val="36"/>
         </w:rPr>
-        <w:t>Facturación Electrónica</w:t>
+        <w:t xml:space="preserve"> </w:t>
+      </w:r>
+      <w:r>
+        <w:rPr>
+          <w:rFonts w:ascii="Arial" w:hAnsi="Arial" w:cs="Arial"/>
+          <w:color w:val="365F91"/>
+          <w:sz w:val="36"/>
+          <w:szCs w:val="36"/>
+        </w:rPr>
+        <w:t>Factura Electrónica</w:t>
       </w:r>
     </w:p>
     <w:p>
@@ -378,9 +389,9 @@
                                   <w:lang w:eastAsia="es-CO"/>
                                 </w:rPr>
                                 <w:drawing>
-                                  <wp:inline distT="0" distB="0" distL="0" distR="0" wp14:anchorId="4233236C" wp14:editId="7E55C55D">
-                                    <wp:extent cx="1985098" cy="1104265"/>
-                                    <wp:effectExtent l="0" t="0" r="0" b="635"/>
+                                  <wp:inline distT="0" distB="0" distL="0" distR="0" wp14:anchorId="4233236C" wp14:editId="72C8592C">
+                                    <wp:extent cx="2002152" cy="1113751"/>
+                                    <wp:effectExtent l="0" t="0" r="0" b="0"/>
                                     <wp:docPr id="17" name="Imagen 17"/>
                                     <wp:cNvGraphicFramePr>
                                       <a:graphicFrameLocks xmlns:a="http://schemas.openxmlformats.org/drawingml/2006/main" noChangeAspect="1"/>
@@ -409,7 +420,7 @@
                                           <pic:spPr bwMode="auto">
                                             <a:xfrm>
                                               <a:off x="0" y="0"/>
-                                              <a:ext cx="2002152" cy="1113752"/>
+                                              <a:ext cx="2002152" cy="1113751"/>
                                             </a:xfrm>
                                             <a:prstGeom prst="rect">
                                               <a:avLst/>
@@ -599,9 +610,9 @@
                             <w:lang w:eastAsia="es-CO"/>
                           </w:rPr>
                           <w:drawing>
-                            <wp:inline distT="0" distB="0" distL="0" distR="0" wp14:anchorId="4233236C" wp14:editId="7E55C55D">
-                              <wp:extent cx="1985098" cy="1104265"/>
-                              <wp:effectExtent l="0" t="0" r="0" b="635"/>
+                            <wp:inline distT="0" distB="0" distL="0" distR="0" wp14:anchorId="4233236C" wp14:editId="72C8592C">
+                              <wp:extent cx="2002152" cy="1113751"/>
+                              <wp:effectExtent l="0" t="0" r="0" b="0"/>
                               <wp:docPr id="17" name="Imagen 17"/>
                               <wp:cNvGraphicFramePr>
                                 <a:graphicFrameLocks xmlns:a="http://schemas.openxmlformats.org/drawingml/2006/main" noChangeAspect="1"/>
@@ -630,7 +641,7 @@
                                     <pic:spPr bwMode="auto">
                                       <a:xfrm>
                                         <a:off x="0" y="0"/>
-                                        <a:ext cx="2002152" cy="1113752"/>
+                                        <a:ext cx="2002152" cy="1113751"/>
                                       </a:xfrm>
                                       <a:prstGeom prst="rect">
                                         <a:avLst/>
@@ -980,6 +991,7 @@
           <w:szCs w:val="20"/>
         </w:rPr>
       </w:pPr>
+      <w:proofErr w:type="spellStart"/>
       <w:r>
         <w:rPr>
           <w:rFonts w:ascii="Arial" w:hAnsi="Arial" w:cs="Arial"/>
@@ -987,8 +999,9 @@
           <w:sz w:val="20"/>
           <w:szCs w:val="20"/>
         </w:rPr>
-        <w:t xml:space="preserve">HGInet </w:t>
-      </w:r>
+        <w:t>HGInet</w:t>
+      </w:r>
+      <w:proofErr w:type="spellEnd"/>
       <w:r>
         <w:rPr>
           <w:rFonts w:ascii="Arial" w:hAnsi="Arial" w:cs="Arial"/>
@@ -996,7 +1009,16 @@
           <w:sz w:val="20"/>
           <w:szCs w:val="20"/>
         </w:rPr>
-        <w:t>Facturación Electrónica</w:t>
+        <w:t xml:space="preserve"> </w:t>
+      </w:r>
+      <w:r>
+        <w:rPr>
+          <w:rFonts w:ascii="Arial" w:hAnsi="Arial" w:cs="Arial"/>
+          <w:color w:val="365F91"/>
+          <w:sz w:val="20"/>
+          <w:szCs w:val="20"/>
+        </w:rPr>
+        <w:t>Factura Electrónica</w:t>
       </w:r>
     </w:p>
     <w:p>
@@ -1182,7 +1204,7 @@
             </w:rPr>
             <w:fldChar w:fldCharType="separate"/>
           </w:r>
-          <w:hyperlink w:anchor="_Toc520278103" w:history="1">
+          <w:hyperlink w:anchor="_Toc524519112" w:history="1">
             <w:r>
               <w:rPr>
                 <w:rStyle w:val="Hipervnculo"/>
@@ -1228,7 +1250,7 @@
                 <w:noProof/>
                 <w:webHidden/>
               </w:rPr>
-              <w:instrText xml:space="preserve"> PAGEREF _Toc520278103 \h </w:instrText>
+              <w:instrText xml:space="preserve"> PAGEREF _Toc524519112 \h </w:instrText>
             </w:r>
             <w:r>
               <w:rPr>
@@ -1270,7 +1292,7 @@
               <w:lang w:val="es-ES" w:eastAsia="es-ES"/>
             </w:rPr>
           </w:pPr>
-          <w:hyperlink w:anchor="_Toc520278104" w:history="1">
+          <w:hyperlink w:anchor="_Toc524519113" w:history="1">
             <w:r>
               <w:rPr>
                 <w:rStyle w:val="Hipervnculo"/>
@@ -1316,7 +1338,7 @@
                 <w:noProof/>
                 <w:webHidden/>
               </w:rPr>
-              <w:instrText xml:space="preserve"> PAGEREF _Toc520278104 \h </w:instrText>
+              <w:instrText xml:space="preserve"> PAGEREF _Toc524519113 \h </w:instrText>
             </w:r>
             <w:r>
               <w:rPr>
@@ -1358,7 +1380,7 @@
               <w:lang w:val="es-ES" w:eastAsia="es-ES"/>
             </w:rPr>
           </w:pPr>
-          <w:hyperlink w:anchor="_Toc520278105" w:history="1">
+          <w:hyperlink w:anchor="_Toc524519114" w:history="1">
             <w:r>
               <w:rPr>
                 <w:rStyle w:val="Hipervnculo"/>
@@ -1404,7 +1426,7 @@
                 <w:noProof/>
                 <w:webHidden/>
               </w:rPr>
-              <w:instrText xml:space="preserve"> PAGEREF _Toc520278105 \h </w:instrText>
+              <w:instrText xml:space="preserve"> PAGEREF _Toc524519114 \h </w:instrText>
             </w:r>
             <w:r>
               <w:rPr>
@@ -1450,7 +1472,7 @@
               <w:lang w:val="es-ES" w:eastAsia="es-ES"/>
             </w:rPr>
           </w:pPr>
-          <w:hyperlink w:anchor="_Toc520278106" w:history="1">
+          <w:hyperlink w:anchor="_Toc524519115" w:history="1">
             <w:r>
               <w:rPr>
                 <w:rStyle w:val="Hipervnculo"/>
@@ -1496,7 +1518,7 @@
                 <w:noProof/>
                 <w:webHidden/>
               </w:rPr>
-              <w:instrText xml:space="preserve"> PAGEREF _Toc520278106 \h </w:instrText>
+              <w:instrText xml:space="preserve"> PAGEREF _Toc524519115 \h </w:instrText>
             </w:r>
             <w:r>
               <w:rPr>
@@ -1538,7 +1560,7 @@
               <w:lang w:val="es-ES" w:eastAsia="es-ES"/>
             </w:rPr>
           </w:pPr>
-          <w:hyperlink w:anchor="_Toc520278107" w:history="1">
+          <w:hyperlink w:anchor="_Toc524519116" w:history="1">
             <w:r>
               <w:rPr>
                 <w:rStyle w:val="Hipervnculo"/>
@@ -1584,7 +1606,7 @@
                 <w:noProof/>
                 <w:webHidden/>
               </w:rPr>
-              <w:instrText xml:space="preserve"> PAGEREF _Toc520278107 \h </w:instrText>
+              <w:instrText xml:space="preserve"> PAGEREF _Toc524519116 \h </w:instrText>
             </w:r>
             <w:r>
               <w:rPr>
@@ -1630,7 +1652,7 @@
               <w:lang w:val="es-ES" w:eastAsia="es-ES"/>
             </w:rPr>
           </w:pPr>
-          <w:hyperlink w:anchor="_Toc520278108" w:history="1">
+          <w:hyperlink w:anchor="_Toc524519117" w:history="1">
             <w:r>
               <w:rPr>
                 <w:rStyle w:val="Hipervnculo"/>
@@ -1676,7 +1698,7 @@
                 <w:noProof/>
                 <w:webHidden/>
               </w:rPr>
-              <w:instrText xml:space="preserve"> PAGEREF _Toc520278108 \h </w:instrText>
+              <w:instrText xml:space="preserve"> PAGEREF _Toc524519117 \h </w:instrText>
             </w:r>
             <w:r>
               <w:rPr>
@@ -1722,7 +1744,7 @@
               <w:lang w:val="es-ES" w:eastAsia="es-ES"/>
             </w:rPr>
           </w:pPr>
-          <w:hyperlink w:anchor="_Toc520278109" w:history="1">
+          <w:hyperlink w:anchor="_Toc524519118" w:history="1">
             <w:r>
               <w:rPr>
                 <w:rStyle w:val="Hipervnculo"/>
@@ -1768,7 +1790,7 @@
                 <w:noProof/>
                 <w:webHidden/>
               </w:rPr>
-              <w:instrText xml:space="preserve"> PAGEREF _Toc520278109 \h </w:instrText>
+              <w:instrText xml:space="preserve"> PAGEREF _Toc524519118 \h </w:instrText>
             </w:r>
             <w:r>
               <w:rPr>
@@ -1810,7 +1832,7 @@
               <w:lang w:val="es-ES" w:eastAsia="es-ES"/>
             </w:rPr>
           </w:pPr>
-          <w:hyperlink w:anchor="_Toc520278110" w:history="1">
+          <w:hyperlink w:anchor="_Toc524519119" w:history="1">
             <w:r>
               <w:rPr>
                 <w:rStyle w:val="Hipervnculo"/>
@@ -1856,7 +1878,7 @@
                 <w:noProof/>
                 <w:webHidden/>
               </w:rPr>
-              <w:instrText xml:space="preserve"> PAGEREF _Toc520278110 \h </w:instrText>
+              <w:instrText xml:space="preserve"> PAGEREF _Toc524519119 \h </w:instrText>
             </w:r>
             <w:r>
               <w:rPr>
@@ -1902,7 +1924,7 @@
               <w:lang w:val="es-ES" w:eastAsia="es-ES"/>
             </w:rPr>
           </w:pPr>
-          <w:hyperlink w:anchor="_Toc520278111" w:history="1">
+          <w:hyperlink w:anchor="_Toc524519120" w:history="1">
             <w:r>
               <w:rPr>
                 <w:rStyle w:val="Hipervnculo"/>
@@ -1948,7 +1970,7 @@
                 <w:noProof/>
                 <w:webHidden/>
               </w:rPr>
-              <w:instrText xml:space="preserve"> PAGEREF _Toc520278111 \h </w:instrText>
+              <w:instrText xml:space="preserve"> PAGEREF _Toc524519120 \h </w:instrText>
             </w:r>
             <w:r>
               <w:rPr>
@@ -1990,7 +2012,7 @@
               <w:lang w:val="es-ES" w:eastAsia="es-ES"/>
             </w:rPr>
           </w:pPr>
-          <w:hyperlink w:anchor="_Toc520278112" w:history="1">
+          <w:hyperlink w:anchor="_Toc524519121" w:history="1">
             <w:r>
               <w:rPr>
                 <w:rStyle w:val="Hipervnculo"/>
@@ -2036,7 +2058,7 @@
                 <w:noProof/>
                 <w:webHidden/>
               </w:rPr>
-              <w:instrText xml:space="preserve"> PAGEREF _Toc520278112 \h </w:instrText>
+              <w:instrText xml:space="preserve"> PAGEREF _Toc524519121 \h </w:instrText>
             </w:r>
             <w:r>
               <w:rPr>
@@ -2082,7 +2104,7 @@
               <w:lang w:val="es-ES" w:eastAsia="es-ES"/>
             </w:rPr>
           </w:pPr>
-          <w:hyperlink w:anchor="_Toc520278113" w:history="1">
+          <w:hyperlink w:anchor="_Toc524519122" w:history="1">
             <w:r>
               <w:rPr>
                 <w:rStyle w:val="Hipervnculo"/>
@@ -2128,7 +2150,7 @@
                 <w:noProof/>
                 <w:webHidden/>
               </w:rPr>
-              <w:instrText xml:space="preserve"> PAGEREF _Toc520278113 \h </w:instrText>
+              <w:instrText xml:space="preserve"> PAGEREF _Toc524519122 \h </w:instrText>
             </w:r>
             <w:r>
               <w:rPr>
@@ -2174,7 +2196,7 @@
               <w:lang w:val="es-ES" w:eastAsia="es-ES"/>
             </w:rPr>
           </w:pPr>
-          <w:hyperlink w:anchor="_Toc520278114" w:history="1">
+          <w:hyperlink w:anchor="_Toc524519123" w:history="1">
             <w:r>
               <w:rPr>
                 <w:rStyle w:val="Hipervnculo"/>
@@ -2219,7 +2241,7 @@
                 <w:noProof/>
                 <w:webHidden/>
               </w:rPr>
-              <w:instrText xml:space="preserve"> PAGEREF _Toc520278114 \h </w:instrText>
+              <w:instrText xml:space="preserve"> PAGEREF _Toc524519123 \h </w:instrText>
             </w:r>
             <w:r>
               <w:rPr>
@@ -2265,7 +2287,7 @@
               <w:lang w:val="es-ES" w:eastAsia="es-ES"/>
             </w:rPr>
           </w:pPr>
-          <w:hyperlink w:anchor="_Toc520278115" w:history="1">
+          <w:hyperlink w:anchor="_Toc524519124" w:history="1">
             <w:r>
               <w:rPr>
                 <w:rStyle w:val="Hipervnculo"/>
@@ -2310,7 +2332,7 @@
                 <w:noProof/>
                 <w:webHidden/>
               </w:rPr>
-              <w:instrText xml:space="preserve"> PAGEREF _Toc520278115 \h </w:instrText>
+              <w:instrText xml:space="preserve"> PAGEREF _Toc524519124 \h </w:instrText>
             </w:r>
             <w:r>
               <w:rPr>
@@ -2356,7 +2378,7 @@
               <w:lang w:val="es-ES" w:eastAsia="es-ES"/>
             </w:rPr>
           </w:pPr>
-          <w:hyperlink w:anchor="_Toc520278116" w:history="1">
+          <w:hyperlink w:anchor="_Toc524519125" w:history="1">
             <w:r>
               <w:rPr>
                 <w:rStyle w:val="Hipervnculo"/>
@@ -2402,7 +2424,7 @@
                 <w:noProof/>
                 <w:webHidden/>
               </w:rPr>
-              <w:instrText xml:space="preserve"> PAGEREF _Toc520278116 \h </w:instrText>
+              <w:instrText xml:space="preserve"> PAGEREF _Toc524519125 \h </w:instrText>
             </w:r>
             <w:r>
               <w:rPr>
@@ -2448,7 +2470,7 @@
               <w:lang w:val="es-ES" w:eastAsia="es-ES"/>
             </w:rPr>
           </w:pPr>
-          <w:hyperlink w:anchor="_Toc520278117" w:history="1">
+          <w:hyperlink w:anchor="_Toc524519126" w:history="1">
             <w:r>
               <w:rPr>
                 <w:rStyle w:val="Hipervnculo"/>
@@ -2493,7 +2515,7 @@
                 <w:noProof/>
                 <w:webHidden/>
               </w:rPr>
-              <w:instrText xml:space="preserve"> PAGEREF _Toc520278117 \h </w:instrText>
+              <w:instrText xml:space="preserve"> PAGEREF _Toc524519126 \h </w:instrText>
             </w:r>
             <w:r>
               <w:rPr>
@@ -2539,7 +2561,7 @@
               <w:lang w:val="es-ES" w:eastAsia="es-ES"/>
             </w:rPr>
           </w:pPr>
-          <w:hyperlink w:anchor="_Toc520278118" w:history="1">
+          <w:hyperlink w:anchor="_Toc524519127" w:history="1">
             <w:r>
               <w:rPr>
                 <w:rStyle w:val="Hipervnculo"/>
@@ -2585,7 +2607,7 @@
                 <w:noProof/>
                 <w:webHidden/>
               </w:rPr>
-              <w:instrText xml:space="preserve"> PAGEREF _Toc520278118 \h </w:instrText>
+              <w:instrText xml:space="preserve"> PAGEREF _Toc524519127 \h </w:instrText>
             </w:r>
             <w:r>
               <w:rPr>
@@ -2631,7 +2653,7 @@
               <w:lang w:val="es-ES" w:eastAsia="es-ES"/>
             </w:rPr>
           </w:pPr>
-          <w:hyperlink w:anchor="_Toc520278119" w:history="1">
+          <w:hyperlink w:anchor="_Toc524519128" w:history="1">
             <w:r>
               <w:rPr>
                 <w:rStyle w:val="Hipervnculo"/>
@@ -2677,7 +2699,7 @@
                 <w:noProof/>
                 <w:webHidden/>
               </w:rPr>
-              <w:instrText xml:space="preserve"> PAGEREF _Toc520278119 \h </w:instrText>
+              <w:instrText xml:space="preserve"> PAGEREF _Toc524519128 \h </w:instrText>
             </w:r>
             <w:r>
               <w:rPr>
@@ -2723,7 +2745,7 @@
               <w:lang w:val="es-ES" w:eastAsia="es-ES"/>
             </w:rPr>
           </w:pPr>
-          <w:hyperlink w:anchor="_Toc520278120" w:history="1">
+          <w:hyperlink w:anchor="_Toc524519129" w:history="1">
             <w:r>
               <w:rPr>
                 <w:rStyle w:val="Hipervnculo"/>
@@ -2769,7 +2791,7 @@
                 <w:noProof/>
                 <w:webHidden/>
               </w:rPr>
-              <w:instrText xml:space="preserve"> PAGEREF _Toc520278120 \h </w:instrText>
+              <w:instrText xml:space="preserve"> PAGEREF _Toc524519129 \h </w:instrText>
             </w:r>
             <w:r>
               <w:rPr>
@@ -2815,7 +2837,7 @@
               <w:lang w:val="es-ES" w:eastAsia="es-ES"/>
             </w:rPr>
           </w:pPr>
-          <w:hyperlink w:anchor="_Toc520278121" w:history="1">
+          <w:hyperlink w:anchor="_Toc524519130" w:history="1">
             <w:r>
               <w:rPr>
                 <w:rStyle w:val="Hipervnculo"/>
@@ -2861,7 +2883,7 @@
                 <w:noProof/>
                 <w:webHidden/>
               </w:rPr>
-              <w:instrText xml:space="preserve"> PAGEREF _Toc520278121 \h </w:instrText>
+              <w:instrText xml:space="preserve"> PAGEREF _Toc524519130 \h </w:instrText>
             </w:r>
             <w:r>
               <w:rPr>
@@ -2907,7 +2929,7 @@
               <w:lang w:val="es-ES" w:eastAsia="es-ES"/>
             </w:rPr>
           </w:pPr>
-          <w:hyperlink w:anchor="_Toc520278122" w:history="1">
+          <w:hyperlink w:anchor="_Toc524519131" w:history="1">
             <w:r>
               <w:rPr>
                 <w:rStyle w:val="Hipervnculo"/>
@@ -2953,7 +2975,7 @@
                 <w:noProof/>
                 <w:webHidden/>
               </w:rPr>
-              <w:instrText xml:space="preserve"> PAGEREF _Toc520278122 \h </w:instrText>
+              <w:instrText xml:space="preserve"> PAGEREF _Toc524519131 \h </w:instrText>
             </w:r>
             <w:r>
               <w:rPr>
@@ -2999,7 +3021,7 @@
               <w:lang w:val="es-ES" w:eastAsia="es-ES"/>
             </w:rPr>
           </w:pPr>
-          <w:hyperlink w:anchor="_Toc520278123" w:history="1">
+          <w:hyperlink w:anchor="_Toc524519132" w:history="1">
             <w:r>
               <w:rPr>
                 <w:rStyle w:val="Hipervnculo"/>
@@ -3045,7 +3067,7 @@
                 <w:noProof/>
                 <w:webHidden/>
               </w:rPr>
-              <w:instrText xml:space="preserve"> PAGEREF _Toc520278123 \h </w:instrText>
+              <w:instrText xml:space="preserve"> PAGEREF _Toc524519132 \h </w:instrText>
             </w:r>
             <w:r>
               <w:rPr>
@@ -3087,7 +3109,7 @@
               <w:lang w:val="es-ES" w:eastAsia="es-ES"/>
             </w:rPr>
           </w:pPr>
-          <w:hyperlink w:anchor="_Toc520278124" w:history="1">
+          <w:hyperlink w:anchor="_Toc524519133" w:history="1">
             <w:r>
               <w:rPr>
                 <w:rStyle w:val="Hipervnculo"/>
@@ -3133,7 +3155,7 @@
                 <w:noProof/>
                 <w:webHidden/>
               </w:rPr>
-              <w:instrText xml:space="preserve"> PAGEREF _Toc520278124 \h </w:instrText>
+              <w:instrText xml:space="preserve"> PAGEREF _Toc524519133 \h </w:instrText>
             </w:r>
             <w:r>
               <w:rPr>
@@ -3179,7 +3201,7 @@
               <w:lang w:val="es-ES" w:eastAsia="es-ES"/>
             </w:rPr>
           </w:pPr>
-          <w:hyperlink w:anchor="_Toc520278125" w:history="1">
+          <w:hyperlink w:anchor="_Toc524519134" w:history="1">
             <w:r>
               <w:rPr>
                 <w:rStyle w:val="Hipervnculo"/>
@@ -3225,7 +3247,7 @@
                 <w:noProof/>
                 <w:webHidden/>
               </w:rPr>
-              <w:instrText xml:space="preserve"> PAGEREF _Toc520278125 \h </w:instrText>
+              <w:instrText xml:space="preserve"> PAGEREF _Toc524519134 \h </w:instrText>
             </w:r>
             <w:r>
               <w:rPr>
@@ -3271,7 +3293,7 @@
               <w:lang w:val="es-ES" w:eastAsia="es-ES"/>
             </w:rPr>
           </w:pPr>
-          <w:hyperlink w:anchor="_Toc520278126" w:history="1">
+          <w:hyperlink w:anchor="_Toc524519135" w:history="1">
             <w:r>
               <w:rPr>
                 <w:rStyle w:val="Hipervnculo"/>
@@ -3317,7 +3339,7 @@
                 <w:noProof/>
                 <w:webHidden/>
               </w:rPr>
-              <w:instrText xml:space="preserve"> PAGEREF _Toc520278126 \h </w:instrText>
+              <w:instrText xml:space="preserve"> PAGEREF _Toc524519135 \h </w:instrText>
             </w:r>
             <w:r>
               <w:rPr>
@@ -3363,7 +3385,7 @@
               <w:lang w:val="es-ES" w:eastAsia="es-ES"/>
             </w:rPr>
           </w:pPr>
-          <w:hyperlink w:anchor="_Toc520278127" w:history="1">
+          <w:hyperlink w:anchor="_Toc524519136" w:history="1">
             <w:r>
               <w:rPr>
                 <w:rStyle w:val="Hipervnculo"/>
@@ -3409,7 +3431,7 @@
                 <w:noProof/>
                 <w:webHidden/>
               </w:rPr>
-              <w:instrText xml:space="preserve"> PAGEREF _Toc520278127 \h </w:instrText>
+              <w:instrText xml:space="preserve"> PAGEREF _Toc524519136 \h </w:instrText>
             </w:r>
             <w:r>
               <w:rPr>
@@ -3455,7 +3477,7 @@
               <w:lang w:val="es-ES" w:eastAsia="es-ES"/>
             </w:rPr>
           </w:pPr>
-          <w:hyperlink w:anchor="_Toc520278128" w:history="1">
+          <w:hyperlink w:anchor="_Toc524519137" w:history="1">
             <w:r>
               <w:rPr>
                 <w:rStyle w:val="Hipervnculo"/>
@@ -3501,7 +3523,7 @@
                 <w:noProof/>
                 <w:webHidden/>
               </w:rPr>
-              <w:instrText xml:space="preserve"> PAGEREF _Toc520278128 \h </w:instrText>
+              <w:instrText xml:space="preserve"> PAGEREF _Toc524519137 \h </w:instrText>
             </w:r>
             <w:r>
               <w:rPr>
@@ -3521,7 +3543,7 @@
                 <w:noProof/>
                 <w:webHidden/>
               </w:rPr>
-              <w:t>27</w:t>
+              <w:t>28</w:t>
             </w:r>
             <w:r>
               <w:rPr>
@@ -3547,7 +3569,7 @@
               <w:lang w:val="es-ES" w:eastAsia="es-ES"/>
             </w:rPr>
           </w:pPr>
-          <w:hyperlink w:anchor="_Toc520278129" w:history="1">
+          <w:hyperlink w:anchor="_Toc524519138" w:history="1">
             <w:r>
               <w:rPr>
                 <w:rStyle w:val="Hipervnculo"/>
@@ -3593,7 +3615,7 @@
                 <w:noProof/>
                 <w:webHidden/>
               </w:rPr>
-              <w:instrText xml:space="preserve"> PAGEREF _Toc520278129 \h </w:instrText>
+              <w:instrText xml:space="preserve"> PAGEREF _Toc524519138 \h </w:instrText>
             </w:r>
             <w:r>
               <w:rPr>
@@ -3613,7 +3635,7 @@
                 <w:noProof/>
                 <w:webHidden/>
               </w:rPr>
-              <w:t>29</w:t>
+              <w:t>30</w:t>
             </w:r>
             <w:r>
               <w:rPr>
@@ -3639,7 +3661,7 @@
               <w:lang w:val="es-ES" w:eastAsia="es-ES"/>
             </w:rPr>
           </w:pPr>
-          <w:hyperlink w:anchor="_Toc520278130" w:history="1">
+          <w:hyperlink w:anchor="_Toc524519139" w:history="1">
             <w:r>
               <w:rPr>
                 <w:rStyle w:val="Hipervnculo"/>
@@ -3685,7 +3707,7 @@
                 <w:noProof/>
                 <w:webHidden/>
               </w:rPr>
-              <w:instrText xml:space="preserve"> PAGEREF _Toc520278130 \h </w:instrText>
+              <w:instrText xml:space="preserve"> PAGEREF _Toc524519139 \h </w:instrText>
             </w:r>
             <w:r>
               <w:rPr>
@@ -3705,7 +3727,7 @@
                 <w:noProof/>
                 <w:webHidden/>
               </w:rPr>
-              <w:t>31</w:t>
+              <w:t>32</w:t>
             </w:r>
             <w:r>
               <w:rPr>
@@ -3731,7 +3753,7 @@
               <w:lang w:val="es-ES" w:eastAsia="es-ES"/>
             </w:rPr>
           </w:pPr>
-          <w:hyperlink w:anchor="_Toc520278131" w:history="1">
+          <w:hyperlink w:anchor="_Toc524519140" w:history="1">
             <w:r>
               <w:rPr>
                 <w:rStyle w:val="Hipervnculo"/>
@@ -3777,7 +3799,7 @@
                 <w:noProof/>
                 <w:webHidden/>
               </w:rPr>
-              <w:instrText xml:space="preserve"> PAGEREF _Toc520278131 \h </w:instrText>
+              <w:instrText xml:space="preserve"> PAGEREF _Toc524519140 \h </w:instrText>
             </w:r>
             <w:r>
               <w:rPr>
@@ -3797,7 +3819,7 @@
                 <w:noProof/>
                 <w:webHidden/>
               </w:rPr>
-              <w:t>33</w:t>
+              <w:t>34</w:t>
             </w:r>
             <w:r>
               <w:rPr>
@@ -3823,7 +3845,7 @@
               <w:lang w:val="es-ES" w:eastAsia="es-ES"/>
             </w:rPr>
           </w:pPr>
-          <w:hyperlink w:anchor="_Toc520278132" w:history="1">
+          <w:hyperlink w:anchor="_Toc524519141" w:history="1">
             <w:r>
               <w:rPr>
                 <w:rStyle w:val="Hipervnculo"/>
@@ -3869,7 +3891,7 @@
                 <w:noProof/>
                 <w:webHidden/>
               </w:rPr>
-              <w:instrText xml:space="preserve"> PAGEREF _Toc520278132 \h </w:instrText>
+              <w:instrText xml:space="preserve"> PAGEREF _Toc524519141 \h </w:instrText>
             </w:r>
             <w:r>
               <w:rPr>
@@ -3889,7 +3911,7 @@
                 <w:noProof/>
                 <w:webHidden/>
               </w:rPr>
-              <w:t>34</w:t>
+              <w:t>35</w:t>
             </w:r>
             <w:r>
               <w:rPr>
@@ -3915,7 +3937,7 @@
               <w:lang w:val="es-ES" w:eastAsia="es-ES"/>
             </w:rPr>
           </w:pPr>
-          <w:hyperlink w:anchor="_Toc520278133" w:history="1">
+          <w:hyperlink w:anchor="_Toc524519142" w:history="1">
             <w:r>
               <w:rPr>
                 <w:rStyle w:val="Hipervnculo"/>
@@ -3961,7 +3983,7 @@
                 <w:noProof/>
                 <w:webHidden/>
               </w:rPr>
-              <w:instrText xml:space="preserve"> PAGEREF _Toc520278133 \h </w:instrText>
+              <w:instrText xml:space="preserve"> PAGEREF _Toc524519142 \h </w:instrText>
             </w:r>
             <w:r>
               <w:rPr>
@@ -3981,7 +4003,7 @@
                 <w:noProof/>
                 <w:webHidden/>
               </w:rPr>
-              <w:t>35</w:t>
+              <w:t>36</w:t>
             </w:r>
             <w:r>
               <w:rPr>
@@ -4007,7 +4029,7 @@
               <w:lang w:val="es-ES" w:eastAsia="es-ES"/>
             </w:rPr>
           </w:pPr>
-          <w:hyperlink w:anchor="_Toc520278134" w:history="1">
+          <w:hyperlink w:anchor="_Toc524519143" w:history="1">
             <w:r>
               <w:rPr>
                 <w:rStyle w:val="Hipervnculo"/>
@@ -4053,7 +4075,7 @@
                 <w:noProof/>
                 <w:webHidden/>
               </w:rPr>
-              <w:instrText xml:space="preserve"> PAGEREF _Toc520278134 \h </w:instrText>
+              <w:instrText xml:space="preserve"> PAGEREF _Toc524519143 \h </w:instrText>
             </w:r>
             <w:r>
               <w:rPr>
@@ -4073,7 +4095,7 @@
                 <w:noProof/>
                 <w:webHidden/>
               </w:rPr>
-              <w:t>35</w:t>
+              <w:t>36</w:t>
             </w:r>
             <w:r>
               <w:rPr>
@@ -4099,7 +4121,7 @@
               <w:lang w:val="es-ES" w:eastAsia="es-ES"/>
             </w:rPr>
           </w:pPr>
-          <w:hyperlink w:anchor="_Toc520278135" w:history="1">
+          <w:hyperlink w:anchor="_Toc524519144" w:history="1">
             <w:r>
               <w:rPr>
                 <w:rStyle w:val="Hipervnculo"/>
@@ -4145,7 +4167,7 @@
                 <w:noProof/>
                 <w:webHidden/>
               </w:rPr>
-              <w:instrText xml:space="preserve"> PAGEREF _Toc520278135 \h </w:instrText>
+              <w:instrText xml:space="preserve"> PAGEREF _Toc524519144 \h </w:instrText>
             </w:r>
             <w:r>
               <w:rPr>
@@ -4165,7 +4187,7 @@
                 <w:noProof/>
                 <w:webHidden/>
               </w:rPr>
-              <w:t>36</w:t>
+              <w:t>37</w:t>
             </w:r>
             <w:r>
               <w:rPr>
@@ -4191,7 +4213,7 @@
               <w:lang w:val="es-ES" w:eastAsia="es-ES"/>
             </w:rPr>
           </w:pPr>
-          <w:hyperlink w:anchor="_Toc520278136" w:history="1">
+          <w:hyperlink w:anchor="_Toc524519145" w:history="1">
             <w:r>
               <w:rPr>
                 <w:rStyle w:val="Hipervnculo"/>
@@ -4237,7 +4259,7 @@
                 <w:noProof/>
                 <w:webHidden/>
               </w:rPr>
-              <w:instrText xml:space="preserve"> PAGEREF _Toc520278136 \h </w:instrText>
+              <w:instrText xml:space="preserve"> PAGEREF _Toc524519145 \h </w:instrText>
             </w:r>
             <w:r>
               <w:rPr>
@@ -4257,7 +4279,7 @@
                 <w:noProof/>
                 <w:webHidden/>
               </w:rPr>
-              <w:t>36</w:t>
+              <w:t>37</w:t>
             </w:r>
             <w:r>
               <w:rPr>
@@ -4283,7 +4305,7 @@
               <w:lang w:val="es-ES" w:eastAsia="es-ES"/>
             </w:rPr>
           </w:pPr>
-          <w:hyperlink w:anchor="_Toc520278137" w:history="1">
+          <w:hyperlink w:anchor="_Toc524519146" w:history="1">
             <w:r>
               <w:rPr>
                 <w:rStyle w:val="Hipervnculo"/>
@@ -4329,7 +4351,7 @@
                 <w:noProof/>
                 <w:webHidden/>
               </w:rPr>
-              <w:instrText xml:space="preserve"> PAGEREF _Toc520278137 \h </w:instrText>
+              <w:instrText xml:space="preserve"> PAGEREF _Toc524519146 \h </w:instrText>
             </w:r>
             <w:r>
               <w:rPr>
@@ -4349,7 +4371,99 @@
                 <w:noProof/>
                 <w:webHidden/>
               </w:rPr>
-              <w:t>37</w:t>
+              <w:t>38</w:t>
+            </w:r>
+            <w:r>
+              <w:rPr>
+                <w:noProof/>
+                <w:webHidden/>
+              </w:rPr>
+              <w:fldChar w:fldCharType="end"/>
+            </w:r>
+          </w:hyperlink>
+        </w:p>
+        <w:p>
+          <w:pPr>
+            <w:pStyle w:val="TDC3"/>
+            <w:tabs>
+              <w:tab w:val="left" w:pos="1540"/>
+              <w:tab w:val="right" w:leader="dot" w:pos="9350"/>
+            </w:tabs>
+            <w:rPr>
+              <w:rFonts w:asciiTheme="minorHAnsi" w:eastAsiaTheme="minorEastAsia" w:hAnsiTheme="minorHAnsi"/>
+              <w:b w:val="0"/>
+              <w:noProof/>
+              <w:sz w:val="22"/>
+              <w:lang w:val="es-ES" w:eastAsia="es-ES"/>
+            </w:rPr>
+          </w:pPr>
+          <w:hyperlink w:anchor="_Toc524519147" w:history="1">
+            <w:r>
+              <w:rPr>
+                <w:rStyle w:val="Hipervnculo"/>
+                <w:rFonts w:cs="Arial"/>
+                <w:noProof/>
+              </w:rPr>
+              <w:t>7.1.10.3</w:t>
+            </w:r>
+            <w:r>
+              <w:rPr>
+                <w:rFonts w:asciiTheme="minorHAnsi" w:eastAsiaTheme="minorEastAsia" w:hAnsiTheme="minorHAnsi"/>
+                <w:b w:val="0"/>
+                <w:noProof/>
+                <w:sz w:val="22"/>
+                <w:lang w:val="es-ES" w:eastAsia="es-ES"/>
+              </w:rPr>
+              <w:tab/>
+            </w:r>
+            <w:r>
+              <w:rPr>
+                <w:rStyle w:val="Hipervnculo"/>
+                <w:rFonts w:cs="Arial"/>
+                <w:noProof/>
+              </w:rPr>
+              <w:t>Explicación Campos Totales e Impuestos en el Formato del Documento</w:t>
+            </w:r>
+            <w:r>
+              <w:rPr>
+                <w:noProof/>
+                <w:webHidden/>
+              </w:rPr>
+              <w:tab/>
+            </w:r>
+            <w:r>
+              <w:rPr>
+                <w:noProof/>
+                <w:webHidden/>
+              </w:rPr>
+              <w:fldChar w:fldCharType="begin"/>
+            </w:r>
+            <w:r>
+              <w:rPr>
+                <w:noProof/>
+                <w:webHidden/>
+              </w:rPr>
+              <w:instrText xml:space="preserve"> PAGEREF _Toc524519147 \h </w:instrText>
+            </w:r>
+            <w:r>
+              <w:rPr>
+                <w:noProof/>
+                <w:webHidden/>
+              </w:rPr>
+            </w:r>
+            <w:r>
+              <w:rPr>
+                <w:noProof/>
+                <w:webHidden/>
+              </w:rPr>
+              <w:fldChar w:fldCharType="separate"/>
+            </w:r>
+            <w:r>
+              <w:rPr>
+                <w:noProof/>
+                <w:webHidden/>
+              </w:rPr>
+              <w:t>43</w:t>
             </w:r>
             <w:r>
               <w:rPr>
@@ -4375,7 +4489,7 @@
               <w:lang w:val="es-ES" w:eastAsia="es-ES"/>
             </w:rPr>
           </w:pPr>
-          <w:hyperlink w:anchor="_Toc520278138" w:history="1">
+          <w:hyperlink w:anchor="_Toc524519148" w:history="1">
             <w:r>
               <w:rPr>
                 <w:rStyle w:val="Hipervnculo"/>
@@ -4421,7 +4535,7 @@
                 <w:noProof/>
                 <w:webHidden/>
               </w:rPr>
-              <w:instrText xml:space="preserve"> PAGEREF _Toc520278138 \h </w:instrText>
+              <w:instrText xml:space="preserve"> PAGEREF _Toc524519148 \h </w:instrText>
             </w:r>
             <w:r>
               <w:rPr>
@@ -4467,7 +4581,7 @@
               <w:lang w:val="es-ES" w:eastAsia="es-ES"/>
             </w:rPr>
           </w:pPr>
-          <w:hyperlink w:anchor="_Toc520278139" w:history="1">
+          <w:hyperlink w:anchor="_Toc524519149" w:history="1">
             <w:r>
               <w:rPr>
                 <w:rStyle w:val="Hipervnculo"/>
@@ -4513,7 +4627,7 @@
                 <w:noProof/>
                 <w:webHidden/>
               </w:rPr>
-              <w:instrText xml:space="preserve"> PAGEREF _Toc520278139 \h </w:instrText>
+              <w:instrText xml:space="preserve"> PAGEREF _Toc524519149 \h </w:instrText>
             </w:r>
             <w:r>
               <w:rPr>
@@ -4559,7 +4673,7 @@
               <w:lang w:val="es-ES" w:eastAsia="es-ES"/>
             </w:rPr>
           </w:pPr>
-          <w:hyperlink w:anchor="_Toc520278140" w:history="1">
+          <w:hyperlink w:anchor="_Toc524519150" w:history="1">
             <w:r>
               <w:rPr>
                 <w:rStyle w:val="Hipervnculo"/>
@@ -4605,7 +4719,7 @@
                 <w:noProof/>
                 <w:webHidden/>
               </w:rPr>
-              <w:instrText xml:space="preserve"> PAGEREF _Toc520278140 \h </w:instrText>
+              <w:instrText xml:space="preserve"> PAGEREF _Toc524519150 \h </w:instrText>
             </w:r>
             <w:r>
               <w:rPr>
@@ -4651,7 +4765,7 @@
               <w:lang w:val="es-ES" w:eastAsia="es-ES"/>
             </w:rPr>
           </w:pPr>
-          <w:hyperlink w:anchor="_Toc520278141" w:history="1">
+          <w:hyperlink w:anchor="_Toc524519151" w:history="1">
             <w:r>
               <w:rPr>
                 <w:rStyle w:val="Hipervnculo"/>
@@ -4697,7 +4811,7 @@
                 <w:noProof/>
                 <w:webHidden/>
               </w:rPr>
-              <w:instrText xml:space="preserve"> PAGEREF _Toc520278141 \h </w:instrText>
+              <w:instrText xml:space="preserve"> PAGEREF _Toc524519151 \h </w:instrText>
             </w:r>
             <w:r>
               <w:rPr>
@@ -4739,7 +4853,7 @@
               <w:lang w:val="es-ES" w:eastAsia="es-ES"/>
             </w:rPr>
           </w:pPr>
-          <w:hyperlink w:anchor="_Toc520278142" w:history="1">
+          <w:hyperlink w:anchor="_Toc524519152" w:history="1">
             <w:r>
               <w:rPr>
                 <w:rStyle w:val="Hipervnculo"/>
@@ -4785,7 +4899,7 @@
                 <w:noProof/>
                 <w:webHidden/>
               </w:rPr>
-              <w:instrText xml:space="preserve"> PAGEREF _Toc520278142 \h </w:instrText>
+              <w:instrText xml:space="preserve"> PAGEREF _Toc524519152 \h </w:instrText>
             </w:r>
             <w:r>
               <w:rPr>
@@ -4831,7 +4945,7 @@
               <w:lang w:val="es-ES" w:eastAsia="es-ES"/>
             </w:rPr>
           </w:pPr>
-          <w:hyperlink w:anchor="_Toc520278143" w:history="1">
+          <w:hyperlink w:anchor="_Toc524519153" w:history="1">
             <w:r>
               <w:rPr>
                 <w:rStyle w:val="Hipervnculo"/>
@@ -4877,7 +4991,7 @@
                 <w:noProof/>
                 <w:webHidden/>
               </w:rPr>
-              <w:instrText xml:space="preserve"> PAGEREF _Toc520278143 \h </w:instrText>
+              <w:instrText xml:space="preserve"> PAGEREF _Toc524519153 \h </w:instrText>
             </w:r>
             <w:r>
               <w:rPr>
@@ -4923,7 +5037,7 @@
               <w:lang w:val="es-ES" w:eastAsia="es-ES"/>
             </w:rPr>
           </w:pPr>
-          <w:hyperlink w:anchor="_Toc520278144" w:history="1">
+          <w:hyperlink w:anchor="_Toc524519154" w:history="1">
             <w:r>
               <w:rPr>
                 <w:rStyle w:val="Hipervnculo"/>
@@ -4969,7 +5083,7 @@
                 <w:noProof/>
                 <w:webHidden/>
               </w:rPr>
-              <w:instrText xml:space="preserve"> PAGEREF _Toc520278144 \h </w:instrText>
+              <w:instrText xml:space="preserve"> PAGEREF _Toc524519154 \h </w:instrText>
             </w:r>
             <w:r>
               <w:rPr>
@@ -5011,7 +5125,7 @@
               <w:lang w:val="es-ES" w:eastAsia="es-ES"/>
             </w:rPr>
           </w:pPr>
-          <w:hyperlink w:anchor="_Toc520278145" w:history="1">
+          <w:hyperlink w:anchor="_Toc524519155" w:history="1">
             <w:r>
               <w:rPr>
                 <w:rStyle w:val="Hipervnculo"/>
@@ -5057,7 +5171,7 @@
                 <w:noProof/>
                 <w:webHidden/>
               </w:rPr>
-              <w:instrText xml:space="preserve"> PAGEREF _Toc520278145 \h </w:instrText>
+              <w:instrText xml:space="preserve"> PAGEREF _Toc524519155 \h </w:instrText>
             </w:r>
             <w:r>
               <w:rPr>
@@ -5103,7 +5217,7 @@
               <w:lang w:val="es-ES" w:eastAsia="es-ES"/>
             </w:rPr>
           </w:pPr>
-          <w:hyperlink w:anchor="_Toc520278146" w:history="1">
+          <w:hyperlink w:anchor="_Toc524519156" w:history="1">
             <w:r>
               <w:rPr>
                 <w:rStyle w:val="Hipervnculo"/>
@@ -5149,7 +5263,7 @@
                 <w:noProof/>
                 <w:webHidden/>
               </w:rPr>
-              <w:instrText xml:space="preserve"> PAGEREF _Toc520278146 \h </w:instrText>
+              <w:instrText xml:space="preserve"> PAGEREF _Toc524519156 \h </w:instrText>
             </w:r>
             <w:r>
               <w:rPr>
@@ -5191,7 +5305,7 @@
               <w:lang w:val="es-ES" w:eastAsia="es-ES"/>
             </w:rPr>
           </w:pPr>
-          <w:hyperlink w:anchor="_Toc520278147" w:history="1">
+          <w:hyperlink w:anchor="_Toc524519157" w:history="1">
             <w:r>
               <w:rPr>
                 <w:rStyle w:val="Hipervnculo"/>
@@ -5237,7 +5351,7 @@
                 <w:noProof/>
                 <w:webHidden/>
               </w:rPr>
-              <w:instrText xml:space="preserve"> PAGEREF _Toc520278147 \h </w:instrText>
+              <w:instrText xml:space="preserve"> PAGEREF _Toc524519157 \h </w:instrText>
             </w:r>
             <w:r>
               <w:rPr>
@@ -5283,7 +5397,7 @@
               <w:lang w:val="es-ES" w:eastAsia="es-ES"/>
             </w:rPr>
           </w:pPr>
-          <w:hyperlink w:anchor="_Toc520278148" w:history="1">
+          <w:hyperlink w:anchor="_Toc524519158" w:history="1">
             <w:r>
               <w:rPr>
                 <w:rStyle w:val="Hipervnculo"/>
@@ -5329,7 +5443,7 @@
                 <w:noProof/>
                 <w:webHidden/>
               </w:rPr>
-              <w:instrText xml:space="preserve"> PAGEREF _Toc520278148 \h </w:instrText>
+              <w:instrText xml:space="preserve"> PAGEREF _Toc524519158 \h </w:instrText>
             </w:r>
             <w:r>
               <w:rPr>
@@ -5375,7 +5489,7 @@
               <w:lang w:val="es-ES" w:eastAsia="es-ES"/>
             </w:rPr>
           </w:pPr>
-          <w:hyperlink w:anchor="_Toc520278149" w:history="1">
+          <w:hyperlink w:anchor="_Toc524519159" w:history="1">
             <w:r>
               <w:rPr>
                 <w:rStyle w:val="Hipervnculo"/>
@@ -5421,7 +5535,7 @@
                 <w:noProof/>
                 <w:webHidden/>
               </w:rPr>
-              <w:instrText xml:space="preserve"> PAGEREF _Toc520278149 \h </w:instrText>
+              <w:instrText xml:space="preserve"> PAGEREF _Toc524519159 \h </w:instrText>
             </w:r>
             <w:r>
               <w:rPr>
@@ -5467,7 +5581,7 @@
               <w:lang w:val="es-ES" w:eastAsia="es-ES"/>
             </w:rPr>
           </w:pPr>
-          <w:hyperlink w:anchor="_Toc520278150" w:history="1">
+          <w:hyperlink w:anchor="_Toc524519160" w:history="1">
             <w:r>
               <w:rPr>
                 <w:rStyle w:val="Hipervnculo"/>
@@ -5513,7 +5627,7 @@
                 <w:noProof/>
                 <w:webHidden/>
               </w:rPr>
-              <w:instrText xml:space="preserve"> PAGEREF _Toc520278150 \h </w:instrText>
+              <w:instrText xml:space="preserve"> PAGEREF _Toc524519160 \h </w:instrText>
             </w:r>
             <w:r>
               <w:rPr>
@@ -5559,7 +5673,7 @@
               <w:lang w:val="es-ES" w:eastAsia="es-ES"/>
             </w:rPr>
           </w:pPr>
-          <w:hyperlink w:anchor="_Toc520278151" w:history="1">
+          <w:hyperlink w:anchor="_Toc524519161" w:history="1">
             <w:r>
               <w:rPr>
                 <w:rStyle w:val="Hipervnculo"/>
@@ -5605,7 +5719,7 @@
                 <w:noProof/>
                 <w:webHidden/>
               </w:rPr>
-              <w:instrText xml:space="preserve"> PAGEREF _Toc520278151 \h </w:instrText>
+              <w:instrText xml:space="preserve"> PAGEREF _Toc524519161 \h </w:instrText>
             </w:r>
             <w:r>
               <w:rPr>
@@ -5647,7 +5761,7 @@
               <w:lang w:val="es-ES" w:eastAsia="es-ES"/>
             </w:rPr>
           </w:pPr>
-          <w:hyperlink w:anchor="_Toc520278152" w:history="1">
+          <w:hyperlink w:anchor="_Toc524519162" w:history="1">
             <w:r>
               <w:rPr>
                 <w:rStyle w:val="Hipervnculo"/>
@@ -5693,7 +5807,7 @@
                 <w:noProof/>
                 <w:webHidden/>
               </w:rPr>
-              <w:instrText xml:space="preserve"> PAGEREF _Toc520278152 \h </w:instrText>
+              <w:instrText xml:space="preserve"> PAGEREF _Toc524519162 \h </w:instrText>
             </w:r>
             <w:r>
               <w:rPr>
@@ -5739,7 +5853,7 @@
               <w:lang w:val="es-ES" w:eastAsia="es-ES"/>
             </w:rPr>
           </w:pPr>
-          <w:hyperlink w:anchor="_Toc520278153" w:history="1">
+          <w:hyperlink w:anchor="_Toc524519163" w:history="1">
             <w:r>
               <w:rPr>
                 <w:rStyle w:val="Hipervnculo"/>
@@ -5785,7 +5899,7 @@
                 <w:noProof/>
                 <w:webHidden/>
               </w:rPr>
-              <w:instrText xml:space="preserve"> PAGEREF _Toc520278153 \h </w:instrText>
+              <w:instrText xml:space="preserve"> PAGEREF _Toc524519163 \h </w:instrText>
             </w:r>
             <w:r>
               <w:rPr>
@@ -5831,7 +5945,7 @@
               <w:lang w:val="es-ES" w:eastAsia="es-ES"/>
             </w:rPr>
           </w:pPr>
-          <w:hyperlink w:anchor="_Toc520278154" w:history="1">
+          <w:hyperlink w:anchor="_Toc524519164" w:history="1">
             <w:r>
               <w:rPr>
                 <w:rStyle w:val="Hipervnculo"/>
@@ -5877,7 +5991,7 @@
                 <w:noProof/>
                 <w:webHidden/>
               </w:rPr>
-              <w:instrText xml:space="preserve"> PAGEREF _Toc520278154 \h </w:instrText>
+              <w:instrText xml:space="preserve"> PAGEREF _Toc524519164 \h </w:instrText>
             </w:r>
             <w:r>
               <w:rPr>
@@ -5923,7 +6037,7 @@
               <w:lang w:val="es-ES" w:eastAsia="es-ES"/>
             </w:rPr>
           </w:pPr>
-          <w:hyperlink w:anchor="_Toc520278155" w:history="1">
+          <w:hyperlink w:anchor="_Toc524519165" w:history="1">
             <w:r>
               <w:rPr>
                 <w:rStyle w:val="Hipervnculo"/>
@@ -5969,7 +6083,7 @@
                 <w:noProof/>
                 <w:webHidden/>
               </w:rPr>
-              <w:instrText xml:space="preserve"> PAGEREF _Toc520278155 \h </w:instrText>
+              <w:instrText xml:space="preserve"> PAGEREF _Toc524519165 \h </w:instrText>
             </w:r>
             <w:r>
               <w:rPr>
@@ -5990,94 +6104,6 @@
                 <w:webHidden/>
               </w:rPr>
               <w:t>53</w:t>
-            </w:r>
-            <w:r>
-              <w:rPr>
-                <w:noProof/>
-                <w:webHidden/>
-              </w:rPr>
-              <w:fldChar w:fldCharType="end"/>
-            </w:r>
-          </w:hyperlink>
-        </w:p>
-        <w:p>
-          <w:pPr>
-            <w:pStyle w:val="TDC1"/>
-            <w:rPr>
-              <w:rFonts w:asciiTheme="minorHAnsi" w:eastAsiaTheme="minorEastAsia" w:hAnsiTheme="minorHAnsi"/>
-              <w:b w:val="0"/>
-              <w:noProof/>
-              <w:sz w:val="22"/>
-              <w:lang w:val="es-ES" w:eastAsia="es-ES"/>
-            </w:rPr>
-          </w:pPr>
-          <w:hyperlink w:anchor="_Toc520278156" w:history="1">
-            <w:r>
-              <w:rPr>
-                <w:rStyle w:val="Hipervnculo"/>
-                <w:rFonts w:cs="Arial"/>
-                <w:noProof/>
-              </w:rPr>
-              <w:t>12.</w:t>
-            </w:r>
-            <w:r>
-              <w:rPr>
-                <w:rFonts w:asciiTheme="minorHAnsi" w:eastAsiaTheme="minorEastAsia" w:hAnsiTheme="minorHAnsi"/>
-                <w:b w:val="0"/>
-                <w:noProof/>
-                <w:sz w:val="22"/>
-                <w:lang w:val="es-ES" w:eastAsia="es-ES"/>
-              </w:rPr>
-              <w:tab/>
-            </w:r>
-            <w:r>
-              <w:rPr>
-                <w:rStyle w:val="Hipervnculo"/>
-                <w:rFonts w:cs="Arial"/>
-                <w:noProof/>
-              </w:rPr>
-              <w:t>EJEMPLIFICACIÓN DE OBJETOS</w:t>
-            </w:r>
-            <w:r>
-              <w:rPr>
-                <w:noProof/>
-                <w:webHidden/>
-              </w:rPr>
-              <w:tab/>
-            </w:r>
-            <w:r>
-              <w:rPr>
-                <w:noProof/>
-                <w:webHidden/>
-              </w:rPr>
-              <w:fldChar w:fldCharType="begin"/>
-            </w:r>
-            <w:r>
-              <w:rPr>
-                <w:noProof/>
-                <w:webHidden/>
-              </w:rPr>
-              <w:instrText xml:space="preserve"> PAGEREF _Toc520278156 \h </w:instrText>
-            </w:r>
-            <w:r>
-              <w:rPr>
-                <w:noProof/>
-                <w:webHidden/>
-              </w:rPr>
-            </w:r>
-            <w:r>
-              <w:rPr>
-                <w:noProof/>
-                <w:webHidden/>
-              </w:rPr>
-              <w:fldChar w:fldCharType="separate"/>
-            </w:r>
-            <w:r>
-              <w:rPr>
-                <w:noProof/>
-                <w:webHidden/>
-              </w:rPr>
-              <w:t>54</w:t>
             </w:r>
             <w:r>
               <w:rPr>
@@ -6103,14 +6129,14 @@
               <w:lang w:val="es-ES" w:eastAsia="es-ES"/>
             </w:rPr>
           </w:pPr>
-          <w:hyperlink w:anchor="_Toc520278157" w:history="1">
+          <w:hyperlink w:anchor="_Toc524519166" w:history="1">
             <w:r>
               <w:rPr>
                 <w:rStyle w:val="Hipervnculo"/>
                 <w:rFonts w:cs="Arial"/>
                 <w:noProof/>
               </w:rPr>
-              <w:t>12.1</w:t>
+              <w:t>11.4</w:t>
             </w:r>
             <w:r>
               <w:rPr>
@@ -6128,7 +6154,7 @@
                 <w:rFonts w:cs="Arial"/>
                 <w:noProof/>
               </w:rPr>
-              <w:t>Factura</w:t>
+              <w:t>Códigos Forma de Pago:</w:t>
             </w:r>
             <w:r>
               <w:rPr>
@@ -6149,7 +6175,7 @@
                 <w:noProof/>
                 <w:webHidden/>
               </w:rPr>
-              <w:instrText xml:space="preserve"> PAGEREF _Toc520278157 \h </w:instrText>
+              <w:instrText xml:space="preserve"> PAGEREF _Toc524519166 \h </w:instrText>
             </w:r>
             <w:r>
               <w:rPr>
@@ -6169,7 +6195,7 @@
                 <w:noProof/>
                 <w:webHidden/>
               </w:rPr>
-              <w:t>54</w:t>
+              <w:t>53</w:t>
             </w:r>
             <w:r>
               <w:rPr>
@@ -6195,14 +6221,14 @@
               <w:lang w:val="es-ES" w:eastAsia="es-ES"/>
             </w:rPr>
           </w:pPr>
-          <w:hyperlink w:anchor="_Toc520278158" w:history="1">
+          <w:hyperlink w:anchor="_Toc524519167" w:history="1">
             <w:r>
               <w:rPr>
                 <w:rStyle w:val="Hipervnculo"/>
                 <w:rFonts w:cs="Arial"/>
                 <w:noProof/>
               </w:rPr>
-              <w:t>12.2</w:t>
+              <w:t>11.5</w:t>
             </w:r>
             <w:r>
               <w:rPr>
@@ -6220,7 +6246,7 @@
                 <w:rFonts w:cs="Arial"/>
                 <w:noProof/>
               </w:rPr>
-              <w:t>Nota Crédito</w:t>
+              <w:t>Códigos Términos de Pago:</w:t>
             </w:r>
             <w:r>
               <w:rPr>
@@ -6241,7 +6267,279 @@
                 <w:noProof/>
                 <w:webHidden/>
               </w:rPr>
-              <w:instrText xml:space="preserve"> PAGEREF _Toc520278158 \h </w:instrText>
+              <w:instrText xml:space="preserve"> PAGEREF _Toc524519167 \h </w:instrText>
+            </w:r>
+            <w:r>
+              <w:rPr>
+                <w:noProof/>
+                <w:webHidden/>
+              </w:rPr>
+            </w:r>
+            <w:r>
+              <w:rPr>
+                <w:noProof/>
+                <w:webHidden/>
+              </w:rPr>
+              <w:fldChar w:fldCharType="separate"/>
+            </w:r>
+            <w:r>
+              <w:rPr>
+                <w:noProof/>
+                <w:webHidden/>
+              </w:rPr>
+              <w:t>54</w:t>
+            </w:r>
+            <w:r>
+              <w:rPr>
+                <w:noProof/>
+                <w:webHidden/>
+              </w:rPr>
+              <w:fldChar w:fldCharType="end"/>
+            </w:r>
+          </w:hyperlink>
+        </w:p>
+        <w:p>
+          <w:pPr>
+            <w:pStyle w:val="TDC1"/>
+            <w:rPr>
+              <w:rFonts w:asciiTheme="minorHAnsi" w:eastAsiaTheme="minorEastAsia" w:hAnsiTheme="minorHAnsi"/>
+              <w:b w:val="0"/>
+              <w:noProof/>
+              <w:sz w:val="22"/>
+              <w:lang w:val="es-ES" w:eastAsia="es-ES"/>
+            </w:rPr>
+          </w:pPr>
+          <w:hyperlink w:anchor="_Toc524519168" w:history="1">
+            <w:r>
+              <w:rPr>
+                <w:rStyle w:val="Hipervnculo"/>
+                <w:rFonts w:cs="Arial"/>
+                <w:noProof/>
+              </w:rPr>
+              <w:t>12.</w:t>
+            </w:r>
+            <w:r>
+              <w:rPr>
+                <w:rFonts w:asciiTheme="minorHAnsi" w:eastAsiaTheme="minorEastAsia" w:hAnsiTheme="minorHAnsi"/>
+                <w:b w:val="0"/>
+                <w:noProof/>
+                <w:sz w:val="22"/>
+                <w:lang w:val="es-ES" w:eastAsia="es-ES"/>
+              </w:rPr>
+              <w:tab/>
+            </w:r>
+            <w:r>
+              <w:rPr>
+                <w:rStyle w:val="Hipervnculo"/>
+                <w:rFonts w:cs="Arial"/>
+                <w:noProof/>
+              </w:rPr>
+              <w:t>EJEMPLIFICACIÓN DE OBJETOS</w:t>
+            </w:r>
+            <w:r>
+              <w:rPr>
+                <w:noProof/>
+                <w:webHidden/>
+              </w:rPr>
+              <w:tab/>
+            </w:r>
+            <w:r>
+              <w:rPr>
+                <w:noProof/>
+                <w:webHidden/>
+              </w:rPr>
+              <w:fldChar w:fldCharType="begin"/>
+            </w:r>
+            <w:r>
+              <w:rPr>
+                <w:noProof/>
+                <w:webHidden/>
+              </w:rPr>
+              <w:instrText xml:space="preserve"> PAGEREF _Toc524519168 \h </w:instrText>
+            </w:r>
+            <w:r>
+              <w:rPr>
+                <w:noProof/>
+                <w:webHidden/>
+              </w:rPr>
+            </w:r>
+            <w:r>
+              <w:rPr>
+                <w:noProof/>
+                <w:webHidden/>
+              </w:rPr>
+              <w:fldChar w:fldCharType="separate"/>
+            </w:r>
+            <w:r>
+              <w:rPr>
+                <w:noProof/>
+                <w:webHidden/>
+              </w:rPr>
+              <w:t>54</w:t>
+            </w:r>
+            <w:r>
+              <w:rPr>
+                <w:noProof/>
+                <w:webHidden/>
+              </w:rPr>
+              <w:fldChar w:fldCharType="end"/>
+            </w:r>
+          </w:hyperlink>
+        </w:p>
+        <w:p>
+          <w:pPr>
+            <w:pStyle w:val="TDC2"/>
+            <w:tabs>
+              <w:tab w:val="left" w:pos="880"/>
+              <w:tab w:val="right" w:leader="dot" w:pos="9350"/>
+            </w:tabs>
+            <w:rPr>
+              <w:rFonts w:asciiTheme="minorHAnsi" w:eastAsiaTheme="minorEastAsia" w:hAnsiTheme="minorHAnsi"/>
+              <w:b w:val="0"/>
+              <w:noProof/>
+              <w:sz w:val="22"/>
+              <w:lang w:val="es-ES" w:eastAsia="es-ES"/>
+            </w:rPr>
+          </w:pPr>
+          <w:hyperlink w:anchor="_Toc524519169" w:history="1">
+            <w:r>
+              <w:rPr>
+                <w:rStyle w:val="Hipervnculo"/>
+                <w:rFonts w:cs="Arial"/>
+                <w:noProof/>
+              </w:rPr>
+              <w:t>12.1</w:t>
+            </w:r>
+            <w:r>
+              <w:rPr>
+                <w:rFonts w:asciiTheme="minorHAnsi" w:eastAsiaTheme="minorEastAsia" w:hAnsiTheme="minorHAnsi"/>
+                <w:b w:val="0"/>
+                <w:noProof/>
+                <w:sz w:val="22"/>
+                <w:lang w:val="es-ES" w:eastAsia="es-ES"/>
+              </w:rPr>
+              <w:tab/>
+            </w:r>
+            <w:r>
+              <w:rPr>
+                <w:rStyle w:val="Hipervnculo"/>
+                <w:rFonts w:cs="Arial"/>
+                <w:noProof/>
+              </w:rPr>
+              <w:t>Factura</w:t>
+            </w:r>
+            <w:r>
+              <w:rPr>
+                <w:noProof/>
+                <w:webHidden/>
+              </w:rPr>
+              <w:tab/>
+            </w:r>
+            <w:r>
+              <w:rPr>
+                <w:noProof/>
+                <w:webHidden/>
+              </w:rPr>
+              <w:fldChar w:fldCharType="begin"/>
+            </w:r>
+            <w:r>
+              <w:rPr>
+                <w:noProof/>
+                <w:webHidden/>
+              </w:rPr>
+              <w:instrText xml:space="preserve"> PAGEREF _Toc524519169 \h </w:instrText>
+            </w:r>
+            <w:r>
+              <w:rPr>
+                <w:noProof/>
+                <w:webHidden/>
+              </w:rPr>
+            </w:r>
+            <w:r>
+              <w:rPr>
+                <w:noProof/>
+                <w:webHidden/>
+              </w:rPr>
+              <w:fldChar w:fldCharType="separate"/>
+            </w:r>
+            <w:r>
+              <w:rPr>
+                <w:noProof/>
+                <w:webHidden/>
+              </w:rPr>
+              <w:t>54</w:t>
+            </w:r>
+            <w:r>
+              <w:rPr>
+                <w:noProof/>
+                <w:webHidden/>
+              </w:rPr>
+              <w:fldChar w:fldCharType="end"/>
+            </w:r>
+          </w:hyperlink>
+        </w:p>
+        <w:p>
+          <w:pPr>
+            <w:pStyle w:val="TDC2"/>
+            <w:tabs>
+              <w:tab w:val="left" w:pos="880"/>
+              <w:tab w:val="right" w:leader="dot" w:pos="9350"/>
+            </w:tabs>
+            <w:rPr>
+              <w:rFonts w:asciiTheme="minorHAnsi" w:eastAsiaTheme="minorEastAsia" w:hAnsiTheme="minorHAnsi"/>
+              <w:b w:val="0"/>
+              <w:noProof/>
+              <w:sz w:val="22"/>
+              <w:lang w:val="es-ES" w:eastAsia="es-ES"/>
+            </w:rPr>
+          </w:pPr>
+          <w:hyperlink w:anchor="_Toc524519170" w:history="1">
+            <w:r>
+              <w:rPr>
+                <w:rStyle w:val="Hipervnculo"/>
+                <w:rFonts w:cs="Arial"/>
+                <w:noProof/>
+              </w:rPr>
+              <w:t>12.2</w:t>
+            </w:r>
+            <w:r>
+              <w:rPr>
+                <w:rFonts w:asciiTheme="minorHAnsi" w:eastAsiaTheme="minorEastAsia" w:hAnsiTheme="minorHAnsi"/>
+                <w:b w:val="0"/>
+                <w:noProof/>
+                <w:sz w:val="22"/>
+                <w:lang w:val="es-ES" w:eastAsia="es-ES"/>
+              </w:rPr>
+              <w:tab/>
+            </w:r>
+            <w:r>
+              <w:rPr>
+                <w:rStyle w:val="Hipervnculo"/>
+                <w:rFonts w:cs="Arial"/>
+                <w:noProof/>
+              </w:rPr>
+              <w:t>Nota Crédito</w:t>
+            </w:r>
+            <w:r>
+              <w:rPr>
+                <w:noProof/>
+                <w:webHidden/>
+              </w:rPr>
+              <w:tab/>
+            </w:r>
+            <w:r>
+              <w:rPr>
+                <w:noProof/>
+                <w:webHidden/>
+              </w:rPr>
+              <w:fldChar w:fldCharType="begin"/>
+            </w:r>
+            <w:r>
+              <w:rPr>
+                <w:noProof/>
+                <w:webHidden/>
+              </w:rPr>
+              <w:instrText xml:space="preserve"> PAGEREF _Toc524519170 \h </w:instrText>
             </w:r>
             <w:r>
               <w:rPr>
@@ -6420,8 +6718,8 @@
           <w:szCs w:val="20"/>
         </w:rPr>
       </w:pPr>
-      <w:bookmarkStart w:id="1" w:name="_Toc520278103"/>
-      <w:bookmarkStart w:id="2" w:name="_Toc497813396"/>
+      <w:bookmarkStart w:id="1" w:name="_Toc497813396"/>
+      <w:bookmarkStart w:id="2" w:name="_Toc524519112"/>
       <w:r>
         <w:rPr>
           <w:rFonts w:ascii="Arial" w:hAnsi="Arial" w:cs="Arial"/>
@@ -6430,10 +6728,9 @@
           <w:sz w:val="20"/>
           <w:szCs w:val="20"/>
         </w:rPr>
-        <w:lastRenderedPageBreak/>
         <w:t>TABLA DE CAMBIOS</w:t>
       </w:r>
-      <w:bookmarkEnd w:id="1"/>
+      <w:bookmarkEnd w:id="2"/>
     </w:p>
     <w:p>
       <w:pPr>
@@ -7552,7 +7849,14 @@
                 <w:rPr>
                   <w:rStyle w:val="Hipervnculo"/>
                 </w:rPr>
-                <w:t>de Acceso a los Servicios Web – Rutas Públicas</w:t>
+                <w:t xml:space="preserve">de Acceso a los </w:t>
+              </w:r>
+              <w:r>
+                <w:rPr>
+                  <w:rStyle w:val="Hipervnculo"/>
+                </w:rPr>
+                <w:lastRenderedPageBreak/>
+                <w:t>Servicios Web – Rutas Públicas</w:t>
               </w:r>
             </w:hyperlink>
           </w:p>
@@ -7568,6 +7872,7 @@
               <w:jc w:val="center"/>
             </w:pPr>
             <w:r>
+              <w:lastRenderedPageBreak/>
               <w:t>2018.2</w:t>
             </w:r>
           </w:p>
@@ -7658,7 +7963,6 @@
               <w:jc w:val="center"/>
             </w:pPr>
             <w:r>
-              <w:lastRenderedPageBreak/>
               <w:t>2018.2</w:t>
             </w:r>
           </w:p>
@@ -8717,6 +9021,7 @@
               <w:jc w:val="center"/>
             </w:pPr>
             <w:r>
+              <w:lastRenderedPageBreak/>
               <w:t>2018.5</w:t>
             </w:r>
           </w:p>
@@ -8816,7 +9121,6 @@
               <w:jc w:val="center"/>
             </w:pPr>
             <w:r>
-              <w:lastRenderedPageBreak/>
               <w:t>2018.5</w:t>
             </w:r>
           </w:p>
@@ -9414,6 +9718,9 @@
             <w:pPr>
               <w:jc w:val="center"/>
             </w:pPr>
+            <w:r>
+              <w:t>2018.6</w:t>
+            </w:r>
           </w:p>
         </w:tc>
         <w:tc>
@@ -9424,6 +9731,9 @@
             <w:pPr>
               <w:jc w:val="center"/>
             </w:pPr>
+            <w:r>
+              <w:t>2018-09-11</w:t>
+            </w:r>
           </w:p>
         </w:tc>
         <w:tc>
@@ -9502,6 +9812,9 @@
             <w:pPr>
               <w:jc w:val="center"/>
             </w:pPr>
+            <w:r>
+              <w:t>2018.6</w:t>
+            </w:r>
           </w:p>
         </w:tc>
         <w:tc>
@@ -9512,6 +9825,9 @@
             <w:pPr>
               <w:jc w:val="center"/>
             </w:pPr>
+            <w:r>
+              <w:t>2018-09-11</w:t>
+            </w:r>
           </w:p>
         </w:tc>
         <w:tc>
@@ -9526,7 +9842,13 @@
               <w:t xml:space="preserve">Se agregan tablas </w:t>
             </w:r>
             <w:r>
-              <w:t>de códigos de Medios de Pago y Términos de Pago</w:t>
+              <w:t xml:space="preserve">de códigos de </w:t>
+            </w:r>
+            <w:r>
+              <w:t>Forma</w:t>
+            </w:r>
+            <w:r>
+              <w:t xml:space="preserve"> de Pago y Términos de Pago</w:t>
             </w:r>
           </w:p>
         </w:tc>
@@ -9562,40 +9884,10 @@
                 <w:t>11. REFERENCIAS</w:t>
               </w:r>
             </w:hyperlink>
-            <w:bookmarkStart w:id="3" w:name="_GoBack"/>
-            <w:bookmarkEnd w:id="3"/>
           </w:p>
         </w:tc>
       </w:tr>
     </w:tbl>
-    <w:p>
-      <w:pPr>
-        <w:rPr>
-          <w:rFonts w:ascii="Arial" w:hAnsi="Arial" w:cs="Arial"/>
-        </w:rPr>
-      </w:pPr>
-    </w:p>
-    <w:p>
-      <w:pPr>
-        <w:rPr>
-          <w:rFonts w:ascii="Arial" w:hAnsi="Arial" w:cs="Arial"/>
-        </w:rPr>
-      </w:pPr>
-    </w:p>
-    <w:p>
-      <w:pPr>
-        <w:rPr>
-          <w:rFonts w:ascii="Arial" w:hAnsi="Arial" w:cs="Arial"/>
-        </w:rPr>
-      </w:pPr>
-    </w:p>
-    <w:p>
-      <w:pPr>
-        <w:rPr>
-          <w:rFonts w:ascii="Arial" w:hAnsi="Arial" w:cs="Arial"/>
-        </w:rPr>
-      </w:pPr>
-    </w:p>
     <w:p>
       <w:pPr>
         <w:rPr>
@@ -9655,7 +9947,7 @@
           <w:szCs w:val="20"/>
         </w:rPr>
       </w:pPr>
-      <w:bookmarkStart w:id="4" w:name="_Toc520278104"/>
+      <w:bookmarkStart w:id="3" w:name="_Toc524519113"/>
       <w:r>
         <w:rPr>
           <w:rFonts w:ascii="Arial" w:hAnsi="Arial" w:cs="Arial"/>
@@ -9664,9 +9956,10 @@
           <w:sz w:val="20"/>
           <w:szCs w:val="20"/>
         </w:rPr>
+        <w:lastRenderedPageBreak/>
         <w:t>CONFIDENCIALIDAD</w:t>
       </w:r>
-      <w:bookmarkEnd w:id="4"/>
+      <w:bookmarkEnd w:id="3"/>
     </w:p>
     <w:p>
       <w:pPr>
@@ -9952,7 +10245,7 @@
           <w:szCs w:val="20"/>
         </w:rPr>
       </w:pPr>
-      <w:bookmarkStart w:id="5" w:name="_Toc520278105"/>
+      <w:bookmarkStart w:id="4" w:name="_Toc524519114"/>
       <w:r>
         <w:rPr>
           <w:rFonts w:ascii="Arial" w:hAnsi="Arial" w:cs="Arial"/>
@@ -9961,10 +10254,11 @@
           <w:sz w:val="20"/>
           <w:szCs w:val="20"/>
         </w:rPr>
+        <w:lastRenderedPageBreak/>
         <w:t>GENERALIDADES</w:t>
       </w:r>
-      <w:bookmarkEnd w:id="2"/>
-      <w:bookmarkEnd w:id="5"/>
+      <w:bookmarkEnd w:id="1"/>
+      <w:bookmarkEnd w:id="4"/>
     </w:p>
     <w:p>
       <w:pPr>
@@ -9988,6 +10282,7 @@
           <w:szCs w:val="20"/>
         </w:rPr>
       </w:pPr>
+      <w:proofErr w:type="spellStart"/>
       <w:r>
         <w:rPr>
           <w:rFonts w:ascii="Arial" w:hAnsi="Arial" w:cs="Arial"/>
@@ -9997,6 +10292,7 @@
         </w:rPr>
         <w:t>HGInet</w:t>
       </w:r>
+      <w:proofErr w:type="spellEnd"/>
       <w:r>
         <w:rPr>
           <w:rFonts w:ascii="Arial" w:hAnsi="Arial" w:cs="Arial"/>
@@ -10334,6 +10630,7 @@
           <w:szCs w:val="20"/>
         </w:rPr>
       </w:pPr>
+      <w:bookmarkStart w:id="5" w:name="_GoBack"/>
       <w:r>
         <w:rPr>
           <w:rFonts w:ascii="Arial" w:hAnsi="Arial" w:cs="Arial"/>
@@ -10341,8 +10638,8 @@
           <w:lang w:eastAsia="es-CO"/>
         </w:rPr>
         <w:drawing>
-          <wp:inline distT="0" distB="0" distL="0" distR="0" wp14:anchorId="6C2FB955" wp14:editId="73DEA3EC">
-            <wp:extent cx="5830234" cy="3343275"/>
+          <wp:inline distT="0" distB="0" distL="0" distR="0" wp14:anchorId="6C2FB955" wp14:editId="3C135593">
+            <wp:extent cx="5830234" cy="3343274"/>
             <wp:effectExtent l="0" t="0" r="0" b="0"/>
             <wp:docPr id="3" name="Imagen 3"/>
             <wp:cNvGraphicFramePr>
@@ -10372,7 +10669,7 @@
                   <pic:spPr bwMode="auto">
                     <a:xfrm>
                       <a:off x="0" y="0"/>
-                      <a:ext cx="5830234" cy="3343275"/>
+                      <a:ext cx="5830234" cy="3343274"/>
                     </a:xfrm>
                     <a:prstGeom prst="rect">
                       <a:avLst/>
@@ -10388,6 +10685,7 @@
           </wp:inline>
         </w:drawing>
       </w:r>
+      <w:bookmarkEnd w:id="5"/>
     </w:p>
     <w:p>
       <w:pPr>
@@ -10426,12 +10724,13 @@
         </w:rPr>
       </w:pPr>
       <w:bookmarkStart w:id="6" w:name="_Toc497813397"/>
-      <w:bookmarkStart w:id="7" w:name="_Toc520278106"/>
+      <w:bookmarkStart w:id="7" w:name="_Toc524519115"/>
       <w:r>
         <w:rPr>
           <w:rFonts w:cs="Arial"/>
           <w:szCs w:val="20"/>
         </w:rPr>
+        <w:lastRenderedPageBreak/>
         <w:t>Requerimientos de Comunicación</w:t>
       </w:r>
       <w:bookmarkEnd w:id="6"/>
@@ -10661,7 +10960,7 @@
         </w:rPr>
       </w:pPr>
       <w:bookmarkStart w:id="8" w:name="_Toc497813399"/>
-      <w:bookmarkStart w:id="9" w:name="_Toc520278107"/>
+      <w:bookmarkStart w:id="9" w:name="_Toc524519116"/>
       <w:r>
         <w:rPr>
           <w:rFonts w:ascii="Arial" w:hAnsi="Arial" w:cs="Arial"/>
@@ -10702,7 +11001,7 @@
         </w:rPr>
       </w:pPr>
       <w:bookmarkStart w:id="10" w:name="_Toc497813400"/>
-      <w:bookmarkStart w:id="11" w:name="_Toc520278108"/>
+      <w:bookmarkStart w:id="11" w:name="_Toc524519117"/>
       <w:r>
         <w:rPr>
           <w:rFonts w:cs="Arial"/>
@@ -10879,7 +11178,7 @@
         </w:rPr>
       </w:pPr>
       <w:bookmarkStart w:id="12" w:name="_Toc497813401"/>
-      <w:bookmarkStart w:id="13" w:name="_Toc520278109"/>
+      <w:bookmarkStart w:id="13" w:name="_Toc524519118"/>
       <w:r>
         <w:rPr>
           <w:rFonts w:cs="Arial"/>
@@ -11886,8 +12185,8 @@
         </w:rPr>
       </w:pPr>
       <w:bookmarkStart w:id="18" w:name="_Toc497813402"/>
-      <w:bookmarkStart w:id="19" w:name="_Toc520278110"/>
-      <w:bookmarkStart w:id="20" w:name="GeneralidadesServiciosWeb"/>
+      <w:bookmarkStart w:id="19" w:name="GeneralidadesServiciosWeb"/>
+      <w:bookmarkStart w:id="20" w:name="_Toc524519119"/>
       <w:r>
         <w:rPr>
           <w:rFonts w:ascii="Arial" w:hAnsi="Arial" w:cs="Arial"/>
@@ -11900,9 +12199,9 @@
         <w:t>GENERALIDADES DE LOS SERVICIOS WEB</w:t>
       </w:r>
       <w:bookmarkEnd w:id="18"/>
-      <w:bookmarkEnd w:id="19"/>
-    </w:p>
-    <w:bookmarkEnd w:id="20"/>
+      <w:bookmarkEnd w:id="20"/>
+    </w:p>
+    <w:bookmarkEnd w:id="19"/>
     <w:p>
       <w:pPr>
         <w:autoSpaceDE w:val="0"/>
@@ -11935,9 +12234,9 @@
         </w:rPr>
       </w:pPr>
       <w:bookmarkStart w:id="21" w:name="_Autenticación"/>
-      <w:bookmarkStart w:id="22" w:name="_Toc520278111"/>
-      <w:bookmarkStart w:id="23" w:name="_Toc497813404"/>
-      <w:bookmarkStart w:id="24" w:name="Autenticacion"/>
+      <w:bookmarkStart w:id="22" w:name="_Toc497813404"/>
+      <w:bookmarkStart w:id="23" w:name="Autenticacion"/>
+      <w:bookmarkStart w:id="24" w:name="_Toc524519120"/>
       <w:bookmarkEnd w:id="21"/>
       <w:r>
         <w:rPr>
@@ -11946,7 +12245,7 @@
         </w:rPr>
         <w:t>Autenticación</w:t>
       </w:r>
-      <w:bookmarkEnd w:id="22"/>
+      <w:bookmarkEnd w:id="24"/>
     </w:p>
     <w:p/>
     <w:p>
@@ -12192,8 +12491,8 @@
         </w:rPr>
         <w:t>= 4d44203b44ccc3fa67f1548dae4e050618a5b263</w:t>
       </w:r>
+      <w:bookmarkEnd w:id="22"/>
       <w:bookmarkEnd w:id="23"/>
-      <w:bookmarkEnd w:id="24"/>
     </w:p>
     <w:p>
       <w:pPr>
@@ -12229,7 +12528,7 @@
           <w:szCs w:val="20"/>
         </w:rPr>
       </w:pPr>
-      <w:bookmarkStart w:id="25" w:name="_Toc520278112"/>
+      <w:bookmarkStart w:id="25" w:name="_Toc524519121"/>
       <w:r>
         <w:rPr>
           <w:rFonts w:ascii="Arial" w:hAnsi="Arial" w:cs="Arial"/>
@@ -12271,7 +12570,7 @@
           <w:rFonts w:cs="Arial"/>
         </w:rPr>
       </w:pPr>
-      <w:bookmarkStart w:id="26" w:name="_Toc520278113"/>
+      <w:bookmarkStart w:id="26" w:name="_Toc524519122"/>
       <w:r>
         <w:rPr>
           <w:rFonts w:cs="Arial"/>
@@ -12391,7 +12690,7 @@
         </w:numPr>
       </w:pPr>
       <w:bookmarkStart w:id="27" w:name="_Metodo_Web:_Crear"/>
-      <w:bookmarkStart w:id="28" w:name="_Toc520278114"/>
+      <w:bookmarkStart w:id="28" w:name="_Toc524519123"/>
       <w:bookmarkEnd w:id="27"/>
       <w:r>
         <w:rPr>
@@ -12975,7 +13274,7 @@
         </w:numPr>
       </w:pPr>
       <w:bookmarkStart w:id="29" w:name="_Metodo_Web:_Crear_1"/>
-      <w:bookmarkStart w:id="30" w:name="_Toc520278115"/>
+      <w:bookmarkStart w:id="30" w:name="_Toc524519124"/>
       <w:bookmarkEnd w:id="29"/>
       <w:r>
         <w:rPr>
@@ -13566,7 +13865,7 @@
         </w:rPr>
       </w:pPr>
       <w:bookmarkStart w:id="31" w:name="_Metodo_Web:_Crear_2"/>
-      <w:bookmarkStart w:id="32" w:name="_Toc520278116"/>
+      <w:bookmarkStart w:id="32" w:name="_Toc524519125"/>
       <w:bookmarkEnd w:id="31"/>
       <w:r>
         <w:rPr>
@@ -14108,7 +14407,7 @@
         </w:numPr>
       </w:pPr>
       <w:bookmarkStart w:id="33" w:name="_Metodo_Web:_Crear_3"/>
-      <w:bookmarkStart w:id="34" w:name="_Toc520278117"/>
+      <w:bookmarkStart w:id="34" w:name="_Toc524519126"/>
       <w:bookmarkEnd w:id="33"/>
       <w:r>
         <w:rPr>
@@ -14685,7 +14984,7 @@
         </w:rPr>
       </w:pPr>
       <w:bookmarkStart w:id="35" w:name="_Servicios_Web:_Consulta"/>
-      <w:bookmarkStart w:id="36" w:name="_Toc520278118"/>
+      <w:bookmarkStart w:id="36" w:name="_Toc524519127"/>
       <w:bookmarkEnd w:id="35"/>
       <w:r>
         <w:rPr>
@@ -14798,7 +15097,7 @@
         </w:rPr>
       </w:pPr>
       <w:bookmarkStart w:id="37" w:name="_Metodo_Web:_Obtener"/>
-      <w:bookmarkStart w:id="38" w:name="_Toc520278119"/>
+      <w:bookmarkStart w:id="38" w:name="_Toc524519128"/>
       <w:bookmarkEnd w:id="37"/>
       <w:r>
         <w:rPr>
@@ -15615,7 +15914,7 @@
           <w:rFonts w:cs="Arial"/>
         </w:rPr>
       </w:pPr>
-      <w:bookmarkStart w:id="39" w:name="_Toc520278120"/>
+      <w:bookmarkStart w:id="39" w:name="_Toc524519129"/>
       <w:r>
         <w:rPr>
           <w:rFonts w:cs="Arial"/>
@@ -16346,7 +16645,7 @@
           <w:rFonts w:cs="Arial"/>
         </w:rPr>
       </w:pPr>
-      <w:bookmarkStart w:id="40" w:name="_Toc520278121"/>
+      <w:bookmarkStart w:id="40" w:name="_Toc524519130"/>
       <w:r>
         <w:rPr>
           <w:rFonts w:cs="Arial"/>
@@ -17159,7 +17458,7 @@
         </w:rPr>
       </w:pPr>
       <w:bookmarkStart w:id="41" w:name="_Servicio_Web:_Consulta"/>
-      <w:bookmarkStart w:id="42" w:name="_Toc520278122"/>
+      <w:bookmarkStart w:id="42" w:name="_Toc524519131"/>
       <w:bookmarkEnd w:id="41"/>
       <w:r>
         <w:rPr>
@@ -17200,7 +17499,7 @@
           <w:rFonts w:cs="Arial"/>
         </w:rPr>
       </w:pPr>
-      <w:bookmarkStart w:id="43" w:name="_Toc520278123"/>
+      <w:bookmarkStart w:id="43" w:name="_Toc524519132"/>
       <w:r>
         <w:rPr>
           <w:rFonts w:cs="Arial"/>
@@ -17687,7 +17986,7 @@
         </w:rPr>
       </w:pPr>
       <w:bookmarkStart w:id="44" w:name="_Toc507412340"/>
-      <w:bookmarkStart w:id="45" w:name="_Toc520278124"/>
+      <w:bookmarkStart w:id="45" w:name="_Toc524519133"/>
       <w:r>
         <w:rPr>
           <w:rFonts w:ascii="Arial" w:hAnsi="Arial" w:cs="Arial"/>
@@ -17725,8 +18024,8 @@
         </w:rPr>
       </w:pPr>
       <w:bookmarkStart w:id="46" w:name="_Relacionados_con_Peticiones"/>
-      <w:bookmarkStart w:id="47" w:name="_Toc520278125"/>
-      <w:bookmarkStart w:id="48" w:name="_Toc507412341"/>
+      <w:bookmarkStart w:id="47" w:name="_Toc507412341"/>
+      <w:bookmarkStart w:id="48" w:name="_Toc524519134"/>
       <w:bookmarkEnd w:id="46"/>
       <w:r>
         <w:rPr>
@@ -17735,7 +18034,7 @@
         </w:rPr>
         <w:t>Relacionados con Peticiones</w:t>
       </w:r>
-      <w:bookmarkEnd w:id="47"/>
+      <w:bookmarkEnd w:id="48"/>
     </w:p>
     <w:p>
       <w:pPr>
@@ -17772,8 +18071,8 @@
       </w:pPr>
       <w:bookmarkStart w:id="49" w:name="_6.1.1_Factura"/>
       <w:bookmarkStart w:id="50" w:name="_Factura"/>
-      <w:bookmarkStart w:id="51" w:name="_Toc520278126"/>
-      <w:bookmarkStart w:id="52" w:name="_Toc507412342"/>
+      <w:bookmarkStart w:id="51" w:name="_Toc507412342"/>
+      <w:bookmarkStart w:id="52" w:name="_Toc524519135"/>
       <w:bookmarkEnd w:id="49"/>
       <w:bookmarkEnd w:id="50"/>
       <w:r>
@@ -17782,7 +18081,7 @@
         </w:rPr>
         <w:t>Factura</w:t>
       </w:r>
-      <w:bookmarkEnd w:id="51"/>
+      <w:bookmarkEnd w:id="52"/>
     </w:p>
     <w:p>
       <w:pPr>
@@ -20411,6 +20710,12 @@
             <w:r>
               <w:t>Plazo de la Factura</w:t>
             </w:r>
+            <w:r>
+              <w:t xml:space="preserve"> en días</w:t>
+            </w:r>
+            <w:r>
+              <w:t>.</w:t>
+            </w:r>
           </w:p>
         </w:tc>
       </w:tr>
@@ -20671,7 +20976,7 @@
         </w:rPr>
       </w:pPr>
       <w:bookmarkStart w:id="53" w:name="_Nota_Crédito"/>
-      <w:bookmarkStart w:id="54" w:name="_Toc520278127"/>
+      <w:bookmarkStart w:id="54" w:name="_Toc524519136"/>
       <w:bookmarkEnd w:id="53"/>
       <w:r>
         <w:rPr>
@@ -23245,7 +23550,6 @@
         </w:rPr>
       </w:pPr>
       <w:bookmarkStart w:id="55" w:name="_Nota_Débito"/>
-      <w:bookmarkStart w:id="56" w:name="_Toc520278128"/>
       <w:bookmarkEnd w:id="55"/>
     </w:p>
     <w:p/>
@@ -23280,6 +23584,7 @@
           <w:rFonts w:cs="Arial"/>
         </w:rPr>
       </w:pPr>
+      <w:bookmarkStart w:id="56" w:name="_Toc524519137"/>
       <w:r>
         <w:rPr>
           <w:rFonts w:cs="Arial"/>
@@ -23800,13 +24105,7 @@
               <w:jc w:val="both"/>
             </w:pPr>
             <w:r>
-              <w:t xml:space="preserve">Se utiliza prefijo para diferenciar el consecutivo de un documento Factura y Nota </w:t>
-            </w:r>
-            <w:r>
-              <w:t>Crédi</w:t>
-            </w:r>
-            <w:r>
-              <w:t>to</w:t>
+              <w:t>Se utiliza prefijo para diferenciar el consecutivo de un documento Factura y Nota Crédito</w:t>
             </w:r>
           </w:p>
         </w:tc>
@@ -25723,7 +26022,7 @@
         </w:rPr>
       </w:pPr>
       <w:bookmarkStart w:id="57" w:name="_Detalle_Documento"/>
-      <w:bookmarkStart w:id="58" w:name="_Toc520278129"/>
+      <w:bookmarkStart w:id="58" w:name="_Toc524519138"/>
       <w:bookmarkEnd w:id="57"/>
       <w:r>
         <w:rPr>
@@ -27547,7 +27846,7 @@
         </w:rPr>
       </w:pPr>
       <w:bookmarkStart w:id="59" w:name="_Tercero"/>
-      <w:bookmarkStart w:id="60" w:name="_Toc520278130"/>
+      <w:bookmarkStart w:id="60" w:name="_Toc524519139"/>
       <w:bookmarkEnd w:id="59"/>
       <w:r>
         <w:rPr>
@@ -29305,8 +29604,8 @@
         <w:lastRenderedPageBreak/>
         <w:t xml:space="preserve"> </w:t>
       </w:r>
-      <w:bookmarkStart w:id="62" w:name="_Toc520278131"/>
-      <w:bookmarkEnd w:id="52"/>
+      <w:bookmarkStart w:id="62" w:name="_Toc524519140"/>
+      <w:bookmarkEnd w:id="51"/>
       <w:r>
         <w:rPr>
           <w:rFonts w:cs="Arial"/>
@@ -30288,7 +30587,7 @@
         </w:rPr>
       </w:pPr>
       <w:bookmarkStart w:id="64" w:name="_Cuota"/>
-      <w:bookmarkStart w:id="65" w:name="_Toc520278132"/>
+      <w:bookmarkStart w:id="65" w:name="_Toc524519141"/>
       <w:bookmarkEnd w:id="64"/>
       <w:r>
         <w:rPr>
@@ -30860,7 +31159,7 @@
         </w:rPr>
       </w:pPr>
       <w:bookmarkStart w:id="66" w:name="_Formato"/>
-      <w:bookmarkStart w:id="67" w:name="_Toc520278133"/>
+      <w:bookmarkStart w:id="67" w:name="_Toc524519142"/>
       <w:bookmarkEnd w:id="66"/>
       <w:r>
         <w:rPr>
@@ -31377,10 +31676,18 @@
               <w:jc w:val="both"/>
             </w:pPr>
             <w:r>
-              <w:t>Exclusivo para HGI</w:t>
-            </w:r>
-            <w:r>
-              <w:t>net ERP</w:t>
+              <w:t xml:space="preserve">Exclusivo para </w:t>
+            </w:r>
+            <w:proofErr w:type="spellStart"/>
+            <w:r>
+              <w:t>HGI</w:t>
+            </w:r>
+            <w:r>
+              <w:t>net</w:t>
+            </w:r>
+            <w:proofErr w:type="spellEnd"/>
+            <w:r>
+              <w:t xml:space="preserve"> ERP</w:t>
             </w:r>
             <w:r>
               <w:t>.</w:t>
@@ -31408,7 +31715,7 @@
         </w:rPr>
       </w:pPr>
       <w:bookmarkStart w:id="68" w:name="_Formato_Campo"/>
-      <w:bookmarkStart w:id="69" w:name="_Toc520278134"/>
+      <w:bookmarkStart w:id="69" w:name="_Toc524519143"/>
       <w:bookmarkEnd w:id="68"/>
       <w:r>
         <w:rPr>
@@ -31939,7 +32246,7 @@
       <w:bookmarkStart w:id="70" w:name="_6.1.2_Nota_Crédito"/>
       <w:bookmarkStart w:id="71" w:name="_6.1.3_Nota_Débito"/>
       <w:bookmarkStart w:id="72" w:name="_Formato_PDF"/>
-      <w:bookmarkStart w:id="73" w:name="_Toc520278135"/>
+      <w:bookmarkStart w:id="73" w:name="_Toc524519144"/>
       <w:bookmarkEnd w:id="70"/>
       <w:bookmarkEnd w:id="71"/>
       <w:bookmarkEnd w:id="72"/>
@@ -32097,7 +32404,7 @@
           <w:rFonts w:cs="Arial"/>
         </w:rPr>
       </w:pPr>
-      <w:bookmarkStart w:id="74" w:name="_Toc520278136"/>
+      <w:bookmarkStart w:id="74" w:name="_Toc524519145"/>
       <w:r>
         <w:rPr>
           <w:rFonts w:cs="Arial"/>
@@ -32366,7 +32673,7 @@
           <w:rFonts w:cs="Arial"/>
         </w:rPr>
       </w:pPr>
-      <w:bookmarkStart w:id="75" w:name="_Toc520278137"/>
+      <w:bookmarkStart w:id="75" w:name="_Toc524519146"/>
       <w:r>
         <w:rPr>
           <w:rFonts w:cs="Arial"/>
@@ -34544,6 +34851,7 @@
           <w:rFonts w:cs="Arial"/>
         </w:rPr>
       </w:pPr>
+      <w:bookmarkStart w:id="76" w:name="_Toc524519147"/>
       <w:r>
         <w:rPr>
           <w:rFonts w:cs="Arial"/>
@@ -34569,6 +34877,7 @@
         </w:rPr>
         <w:t xml:space="preserve"> Formato del Documento</w:t>
       </w:r>
+      <w:bookmarkEnd w:id="76"/>
     </w:p>
     <w:p>
       <w:pPr>
@@ -36778,7 +37087,7 @@
           <w:szCs w:val="20"/>
         </w:rPr>
       </w:pPr>
-      <w:bookmarkStart w:id="76" w:name="_Toc520278138"/>
+      <w:bookmarkStart w:id="77" w:name="_Toc524519148"/>
       <w:r>
         <w:rPr>
           <w:rFonts w:cs="Arial"/>
@@ -36786,7 +37095,7 @@
         </w:rPr>
         <w:t>Relacionados con Respuestas:</w:t>
       </w:r>
-      <w:bookmarkEnd w:id="76"/>
+      <w:bookmarkEnd w:id="77"/>
     </w:p>
     <w:p>
       <w:pPr>
@@ -36833,20 +37142,20 @@
           <w:rFonts w:cs="Arial"/>
         </w:rPr>
       </w:pPr>
-      <w:bookmarkStart w:id="77" w:name="_Estado_de_Documento"/>
-      <w:bookmarkStart w:id="78" w:name="_Documento_Respuesta"/>
-      <w:bookmarkStart w:id="79" w:name="_Documento_Respuesta:"/>
-      <w:bookmarkStart w:id="80" w:name="_Toc520278139"/>
-      <w:bookmarkEnd w:id="77"/>
+      <w:bookmarkStart w:id="78" w:name="_Estado_de_Documento"/>
+      <w:bookmarkStart w:id="79" w:name="_Documento_Respuesta"/>
+      <w:bookmarkStart w:id="80" w:name="_Documento_Respuesta:"/>
+      <w:bookmarkStart w:id="81" w:name="_Toc524519149"/>
       <w:bookmarkEnd w:id="78"/>
       <w:bookmarkEnd w:id="79"/>
+      <w:bookmarkEnd w:id="80"/>
       <w:r>
         <w:rPr>
           <w:rFonts w:cs="Arial"/>
         </w:rPr>
         <w:t>Documento Respuesta</w:t>
       </w:r>
-      <w:bookmarkEnd w:id="80"/>
+      <w:bookmarkEnd w:id="81"/>
     </w:p>
     <w:tbl>
       <w:tblPr>
@@ -38472,7 +38781,7 @@
         </w:rPr>
       </w:pPr>
     </w:p>
-    <w:bookmarkEnd w:id="48"/>
+    <w:bookmarkEnd w:id="47"/>
     <w:p>
       <w:pPr>
         <w:ind w:left="284"/>
@@ -38572,16 +38881,16 @@
           <w:rFonts w:cs="Arial"/>
         </w:rPr>
       </w:pPr>
-      <w:bookmarkStart w:id="81" w:name="_Resolución"/>
-      <w:bookmarkStart w:id="82" w:name="_Toc520278140"/>
-      <w:bookmarkEnd w:id="81"/>
+      <w:bookmarkStart w:id="82" w:name="_Resolución"/>
+      <w:bookmarkStart w:id="83" w:name="_Toc524519150"/>
+      <w:bookmarkEnd w:id="82"/>
       <w:r>
         <w:rPr>
           <w:rFonts w:cs="Arial"/>
         </w:rPr>
         <w:t>Resolución</w:t>
       </w:r>
-      <w:bookmarkEnd w:id="82"/>
+      <w:bookmarkEnd w:id="83"/>
     </w:p>
     <w:p>
       <w:pPr>
@@ -39276,15 +39585,15 @@
           <w:rFonts w:cs="Arial"/>
         </w:rPr>
       </w:pPr>
-      <w:bookmarkStart w:id="83" w:name="_Respuesta_DIAN"/>
-      <w:bookmarkEnd w:id="83"/>
+      <w:bookmarkStart w:id="84" w:name="_Respuesta_DIAN"/>
+      <w:bookmarkEnd w:id="84"/>
       <w:r>
         <w:rPr>
           <w:rFonts w:cs="Arial"/>
         </w:rPr>
         <w:br w:type="page"/>
       </w:r>
-      <w:bookmarkStart w:id="84" w:name="_Toc520278141"/>
+      <w:bookmarkStart w:id="85" w:name="_Toc524519151"/>
       <w:r>
         <w:rPr>
           <w:rFonts w:cs="Arial"/>
@@ -39298,7 +39607,7 @@
         </w:rPr>
         <w:t>puesta DIAN</w:t>
       </w:r>
-      <w:bookmarkEnd w:id="84"/>
+      <w:bookmarkEnd w:id="85"/>
     </w:p>
     <w:p>
       <w:pPr>
@@ -39933,7 +40242,7 @@
           <w:szCs w:val="20"/>
         </w:rPr>
       </w:pPr>
-      <w:bookmarkStart w:id="85" w:name="_Toc520278142"/>
+      <w:bookmarkStart w:id="86" w:name="_Toc524519152"/>
       <w:r>
         <w:rPr>
           <w:rFonts w:ascii="Arial" w:hAnsi="Arial" w:cs="Arial"/>
@@ -39945,7 +40254,7 @@
         <w:lastRenderedPageBreak/>
         <w:t>ERRORES</w:t>
       </w:r>
-      <w:bookmarkEnd w:id="85"/>
+      <w:bookmarkEnd w:id="86"/>
     </w:p>
     <w:p>
       <w:pPr>
@@ -39968,10 +40277,10 @@
           <w:szCs w:val="20"/>
         </w:rPr>
       </w:pPr>
-      <w:bookmarkStart w:id="86" w:name="_Objeto_Error"/>
-      <w:bookmarkStart w:id="87" w:name="_Toc497813683"/>
-      <w:bookmarkStart w:id="88" w:name="_Toc520278143"/>
-      <w:bookmarkEnd w:id="86"/>
+      <w:bookmarkStart w:id="87" w:name="_Objeto_Error"/>
+      <w:bookmarkStart w:id="88" w:name="_Toc497813683"/>
+      <w:bookmarkStart w:id="89" w:name="_Toc524519153"/>
+      <w:bookmarkEnd w:id="87"/>
       <w:r>
         <w:rPr>
           <w:rFonts w:cs="Arial"/>
@@ -39979,8 +40288,8 @@
         </w:rPr>
         <w:t>Objeto Error</w:t>
       </w:r>
-      <w:bookmarkEnd w:id="87"/>
       <w:bookmarkEnd w:id="88"/>
+      <w:bookmarkEnd w:id="89"/>
     </w:p>
     <w:tbl>
       <w:tblPr>
@@ -40330,8 +40639,8 @@
           <w:szCs w:val="20"/>
         </w:rPr>
       </w:pPr>
-      <w:bookmarkStart w:id="89" w:name="_Toc497813685"/>
-      <w:bookmarkStart w:id="90" w:name="_Toc520278144"/>
+      <w:bookmarkStart w:id="90" w:name="_Toc497813685"/>
+      <w:bookmarkStart w:id="91" w:name="_Toc524519154"/>
       <w:r>
         <w:rPr>
           <w:rFonts w:cs="Arial"/>
@@ -40339,8 +40648,8 @@
         </w:rPr>
         <w:t>Clasificación de Errores</w:t>
       </w:r>
-      <w:bookmarkEnd w:id="89"/>
       <w:bookmarkEnd w:id="90"/>
+      <w:bookmarkEnd w:id="91"/>
     </w:p>
     <w:p>
       <w:pPr>
@@ -40745,7 +41054,7 @@
           <w:szCs w:val="20"/>
         </w:rPr>
       </w:pPr>
-      <w:bookmarkStart w:id="91" w:name="_Toc520278145"/>
+      <w:bookmarkStart w:id="92" w:name="_Toc524519155"/>
       <w:r>
         <w:rPr>
           <w:rFonts w:ascii="Arial" w:hAnsi="Arial" w:cs="Arial"/>
@@ -40757,7 +41066,7 @@
         <w:lastRenderedPageBreak/>
         <w:t>DIAGRAMAS</w:t>
       </w:r>
-      <w:bookmarkEnd w:id="91"/>
+      <w:bookmarkEnd w:id="92"/>
     </w:p>
     <w:p>
       <w:pPr>
@@ -40780,7 +41089,7 @@
           <w:szCs w:val="20"/>
         </w:rPr>
       </w:pPr>
-      <w:bookmarkStart w:id="92" w:name="_Toc520278146"/>
+      <w:bookmarkStart w:id="93" w:name="_Toc524519156"/>
       <w:r>
         <w:rPr>
           <w:rFonts w:cs="Arial"/>
@@ -40788,7 +41097,7 @@
         </w:rPr>
         <w:t>Diagrama</w:t>
       </w:r>
-      <w:bookmarkEnd w:id="92"/>
+      <w:bookmarkEnd w:id="93"/>
     </w:p>
     <w:p>
       <w:pPr>
@@ -40837,9 +41146,9 @@
           <w:szCs w:val="20"/>
         </w:rPr>
       </w:pPr>
-      <w:bookmarkStart w:id="93" w:name="_LISTADOS_DE_VALORES"/>
-      <w:bookmarkStart w:id="94" w:name="_Toc520278147"/>
-      <w:bookmarkEnd w:id="93"/>
+      <w:bookmarkStart w:id="94" w:name="_LISTADOS_DE_VALORES"/>
+      <w:bookmarkStart w:id="95" w:name="_Toc524519157"/>
+      <w:bookmarkEnd w:id="94"/>
       <w:r>
         <w:rPr>
           <w:rFonts w:ascii="Arial" w:hAnsi="Arial" w:cs="Arial"/>
@@ -40851,7 +41160,7 @@
         <w:lastRenderedPageBreak/>
         <w:t>LISTADOS DE VALORES</w:t>
       </w:r>
-      <w:bookmarkEnd w:id="94"/>
+      <w:bookmarkEnd w:id="95"/>
     </w:p>
     <w:p>
       <w:pPr>
@@ -40874,9 +41183,9 @@
           <w:szCs w:val="20"/>
         </w:rPr>
       </w:pPr>
-      <w:bookmarkStart w:id="95" w:name="_9.1_Códigos_de"/>
-      <w:bookmarkStart w:id="96" w:name="_Toc520278148"/>
-      <w:bookmarkEnd w:id="95"/>
+      <w:bookmarkStart w:id="96" w:name="_9.1_Códigos_de"/>
+      <w:bookmarkStart w:id="97" w:name="_Toc524519158"/>
+      <w:bookmarkEnd w:id="96"/>
       <w:r>
         <w:rPr>
           <w:rFonts w:cs="Arial"/>
@@ -40884,7 +41193,7 @@
         </w:rPr>
         <w:t>Códigos de Documentos de Identidad:</w:t>
       </w:r>
-      <w:bookmarkEnd w:id="96"/>
+      <w:bookmarkEnd w:id="97"/>
     </w:p>
     <w:p>
       <w:pPr>
@@ -41313,9 +41622,9 @@
           <w:szCs w:val="20"/>
         </w:rPr>
       </w:pPr>
-      <w:bookmarkStart w:id="97" w:name="_Códigos_Conceptos_de"/>
-      <w:bookmarkStart w:id="98" w:name="_Toc520278149"/>
-      <w:bookmarkEnd w:id="97"/>
+      <w:bookmarkStart w:id="98" w:name="_Códigos_Conceptos_de"/>
+      <w:bookmarkStart w:id="99" w:name="_Toc524519159"/>
+      <w:bookmarkEnd w:id="98"/>
       <w:r>
         <w:rPr>
           <w:rFonts w:cs="Arial"/>
@@ -41323,7 +41632,7 @@
         </w:rPr>
         <w:t>Códigos Conceptos de Nota Crédito</w:t>
       </w:r>
-      <w:bookmarkEnd w:id="98"/>
+      <w:bookmarkEnd w:id="99"/>
     </w:p>
     <w:p>
       <w:pPr>
@@ -41612,9 +41921,9 @@
           <w:szCs w:val="20"/>
         </w:rPr>
       </w:pPr>
-      <w:bookmarkStart w:id="99" w:name="_Códigos_Conceptos_de_1"/>
-      <w:bookmarkStart w:id="100" w:name="_Toc520278150"/>
-      <w:bookmarkEnd w:id="99"/>
+      <w:bookmarkStart w:id="100" w:name="_Códigos_Conceptos_de_1"/>
+      <w:bookmarkStart w:id="101" w:name="_Toc524519160"/>
+      <w:bookmarkEnd w:id="100"/>
       <w:r>
         <w:rPr>
           <w:rFonts w:cs="Arial"/>
@@ -41623,7 +41932,7 @@
         <w:lastRenderedPageBreak/>
         <w:t>Códigos Conceptos de Nota Débito:</w:t>
       </w:r>
-      <w:bookmarkEnd w:id="100"/>
+      <w:bookmarkEnd w:id="101"/>
     </w:p>
     <w:p>
       <w:pPr>
@@ -41831,9 +42140,9 @@
           <w:szCs w:val="20"/>
         </w:rPr>
       </w:pPr>
-      <w:bookmarkStart w:id="101" w:name="_Códigos_Procesos_Documento"/>
-      <w:bookmarkStart w:id="102" w:name="_Toc520278151"/>
-      <w:bookmarkEnd w:id="101"/>
+      <w:bookmarkStart w:id="102" w:name="_Códigos_Procesos_Documento"/>
+      <w:bookmarkStart w:id="103" w:name="_Toc524519161"/>
+      <w:bookmarkEnd w:id="102"/>
       <w:r>
         <w:rPr>
           <w:rFonts w:cs="Arial"/>
@@ -41869,7 +42178,7 @@
         </w:rPr>
         <w:t>:</w:t>
       </w:r>
-      <w:bookmarkEnd w:id="102"/>
+      <w:bookmarkEnd w:id="103"/>
     </w:p>
     <w:p>
       <w:pPr>
@@ -42412,9 +42721,9 @@
           <w:szCs w:val="20"/>
         </w:rPr>
       </w:pPr>
-      <w:bookmarkStart w:id="103" w:name="_EJEMPLERIZACION_DE_OBJETOS"/>
-      <w:bookmarkStart w:id="104" w:name="_Toc520278152"/>
-      <w:bookmarkEnd w:id="103"/>
+      <w:bookmarkStart w:id="104" w:name="_EJEMPLERIZACION_DE_OBJETOS"/>
+      <w:bookmarkStart w:id="105" w:name="_Toc524519162"/>
+      <w:bookmarkEnd w:id="104"/>
       <w:r>
         <w:rPr>
           <w:rFonts w:ascii="Arial" w:hAnsi="Arial" w:cs="Arial"/>
@@ -42425,7 +42734,7 @@
         </w:rPr>
         <w:t>REFERENCIAS</w:t>
       </w:r>
-      <w:bookmarkEnd w:id="104"/>
+      <w:bookmarkEnd w:id="105"/>
     </w:p>
     <w:p>
       <w:pPr>
@@ -42448,9 +42757,9 @@
           <w:szCs w:val="20"/>
         </w:rPr>
       </w:pPr>
-      <w:bookmarkStart w:id="105" w:name="_Códigos_Países:"/>
-      <w:bookmarkStart w:id="106" w:name="_Toc520278153"/>
-      <w:bookmarkEnd w:id="105"/>
+      <w:bookmarkStart w:id="106" w:name="_Códigos_Países:"/>
+      <w:bookmarkStart w:id="107" w:name="_Toc524519163"/>
+      <w:bookmarkEnd w:id="106"/>
       <w:r>
         <w:rPr>
           <w:rFonts w:cs="Arial"/>
@@ -42458,7 +42767,7 @@
         </w:rPr>
         <w:t>Códigos Países:</w:t>
       </w:r>
-      <w:bookmarkEnd w:id="106"/>
+      <w:bookmarkEnd w:id="107"/>
     </w:p>
     <w:p>
       <w:pPr>
@@ -42507,9 +42816,9 @@
           <w:szCs w:val="20"/>
         </w:rPr>
       </w:pPr>
-      <w:bookmarkStart w:id="107" w:name="_Códigos_Representación_Moneda:"/>
-      <w:bookmarkStart w:id="108" w:name="_Toc520278154"/>
-      <w:bookmarkEnd w:id="107"/>
+      <w:bookmarkStart w:id="108" w:name="_Códigos_Representación_Moneda:"/>
+      <w:bookmarkStart w:id="109" w:name="_Toc524519164"/>
+      <w:bookmarkEnd w:id="108"/>
       <w:r>
         <w:rPr>
           <w:rFonts w:cs="Arial"/>
@@ -42517,7 +42826,7 @@
         </w:rPr>
         <w:t>Códigos Representación Moneda:</w:t>
       </w:r>
-      <w:bookmarkEnd w:id="108"/>
+      <w:bookmarkEnd w:id="109"/>
     </w:p>
     <w:p>
       <w:pPr>
@@ -42569,9 +42878,9 @@
           <w:szCs w:val="20"/>
         </w:rPr>
       </w:pPr>
-      <w:bookmarkStart w:id="109" w:name="_Códigos_Representación_Unidad"/>
-      <w:bookmarkStart w:id="110" w:name="_Toc520278155"/>
-      <w:bookmarkEnd w:id="109"/>
+      <w:bookmarkStart w:id="110" w:name="_Códigos_Representación_Unidad"/>
+      <w:bookmarkStart w:id="111" w:name="_Toc524519165"/>
+      <w:bookmarkEnd w:id="110"/>
       <w:r>
         <w:rPr>
           <w:rFonts w:cs="Arial"/>
@@ -42579,7 +42888,7 @@
         </w:rPr>
         <w:t>Códigos Representación Unidad de Medida:</w:t>
       </w:r>
-      <w:bookmarkEnd w:id="110"/>
+      <w:bookmarkEnd w:id="111"/>
     </w:p>
     <w:p>
       <w:pPr>
@@ -42608,7 +42917,7 @@
           <w:u w:val="single"/>
         </w:rPr>
       </w:pPr>
-      <w:bookmarkStart w:id="111" w:name="_Hlk524167609"/>
+      <w:bookmarkStart w:id="112" w:name="_Hlk524167609"/>
     </w:p>
     <w:p>
       <w:pPr>
@@ -42624,8 +42933,9 @@
           <w:szCs w:val="20"/>
         </w:rPr>
       </w:pPr>
-      <w:bookmarkStart w:id="112" w:name="_Códigos_Medios_de"/>
-      <w:bookmarkEnd w:id="112"/>
+      <w:bookmarkStart w:id="113" w:name="_Códigos_Medios_de"/>
+      <w:bookmarkStart w:id="114" w:name="_Toc524519166"/>
+      <w:bookmarkEnd w:id="113"/>
       <w:r>
         <w:rPr>
           <w:rFonts w:cs="Arial"/>
@@ -42638,7 +42948,7 @@
           <w:rFonts w:cs="Arial"/>
           <w:szCs w:val="20"/>
         </w:rPr>
-        <w:t>Medios</w:t>
+        <w:t>Forma</w:t>
       </w:r>
       <w:r>
         <w:rPr>
@@ -42647,8 +42957,9 @@
         </w:rPr>
         <w:t xml:space="preserve"> de Pago:</w:t>
       </w:r>
-    </w:p>
-    <w:bookmarkEnd w:id="111"/>
+      <w:bookmarkEnd w:id="114"/>
+    </w:p>
+    <w:bookmarkEnd w:id="112"/>
     <w:p/>
     <w:p>
       <w:pPr>
@@ -43103,8 +43414,9 @@
           <w:szCs w:val="20"/>
         </w:rPr>
       </w:pPr>
-      <w:bookmarkStart w:id="113" w:name="_Códigos_Términos_de"/>
-      <w:bookmarkEnd w:id="113"/>
+      <w:bookmarkStart w:id="115" w:name="_Códigos_Términos_de"/>
+      <w:bookmarkStart w:id="116" w:name="_Toc524519167"/>
+      <w:bookmarkEnd w:id="115"/>
       <w:r>
         <w:rPr>
           <w:rFonts w:cs="Arial"/>
@@ -43118,15 +43430,9 @@
           <w:rFonts w:cs="Arial"/>
           <w:szCs w:val="20"/>
         </w:rPr>
-        <w:t>Términos de Pago</w:t>
-      </w:r>
-      <w:r>
-        <w:rPr>
-          <w:rFonts w:cs="Arial"/>
-          <w:szCs w:val="20"/>
-        </w:rPr>
-        <w:t>:</w:t>
-      </w:r>
+        <w:t>Términos de Pago:</w:t>
+      </w:r>
+      <w:bookmarkEnd w:id="116"/>
     </w:p>
     <w:p>
       <w:pPr>
@@ -43513,7 +43819,7 @@
           <w:szCs w:val="20"/>
         </w:rPr>
       </w:pPr>
-      <w:bookmarkStart w:id="114" w:name="_Toc520278156"/>
+      <w:bookmarkStart w:id="117" w:name="_Toc524519168"/>
       <w:r>
         <w:rPr>
           <w:rFonts w:ascii="Arial" w:hAnsi="Arial" w:cs="Arial"/>
@@ -43554,7 +43860,7 @@
         </w:rPr>
         <w:t>S</w:t>
       </w:r>
-      <w:bookmarkEnd w:id="114"/>
+      <w:bookmarkEnd w:id="117"/>
     </w:p>
     <w:p/>
     <w:p>
@@ -43571,7 +43877,7 @@
           <w:szCs w:val="20"/>
         </w:rPr>
       </w:pPr>
-      <w:bookmarkStart w:id="115" w:name="_Toc520278157"/>
+      <w:bookmarkStart w:id="118" w:name="_Toc524519169"/>
       <w:r>
         <w:rPr>
           <w:rFonts w:cs="Arial"/>
@@ -43579,7 +43885,7 @@
         </w:rPr>
         <w:t>Factura</w:t>
       </w:r>
-      <w:bookmarkEnd w:id="115"/>
+      <w:bookmarkEnd w:id="118"/>
     </w:p>
     <w:p>
       <w:pPr>
@@ -51433,7 +51739,7 @@
           <w:szCs w:val="20"/>
         </w:rPr>
       </w:pPr>
-      <w:bookmarkStart w:id="116" w:name="_Toc520278158"/>
+      <w:bookmarkStart w:id="119" w:name="_Toc524519170"/>
       <w:r>
         <w:rPr>
           <w:rFonts w:cs="Arial"/>
@@ -51441,7 +51747,7 @@
         </w:rPr>
         <w:t>Nota Crédito</w:t>
       </w:r>
-      <w:bookmarkEnd w:id="116"/>
+      <w:bookmarkEnd w:id="119"/>
     </w:p>
     <w:p>
       <w:pPr>
@@ -59484,7 +59790,14 @@
         <w:b/>
         <w:sz w:val="24"/>
       </w:rPr>
-      <w:t>Facturación Electrónica Servicios Web</w:t>
+      <w:t xml:space="preserve">Factura Electrónica </w:t>
+    </w:r>
+    <w:r>
+      <w:rPr>
+        <w:b/>
+        <w:sz w:val="24"/>
+      </w:rPr>
+      <w:t>Integración</w:t>
     </w:r>
   </w:p>
   <w:p>
@@ -64125,7 +64438,7 @@
 </file>
 
 <file path=customXml/itemProps1.xml><?xml version="1.0" encoding="utf-8"?>
-<ds:datastoreItem xmlns:ds="http://schemas.openxmlformats.org/officeDocument/2006/customXml" ds:itemID="{C95B0553-F07B-40E1-BA0F-EA8095D4F628}">
+<ds:datastoreItem xmlns:ds="http://schemas.openxmlformats.org/officeDocument/2006/customXml" ds:itemID="{ADB579E8-D70A-4EE9-AA4F-A7798533CCCB}">
   <ds:schemaRefs>
     <ds:schemaRef ds:uri="http://schemas.openxmlformats.org/officeDocument/2006/bibliography"/>
   </ds:schemaRefs>

</xml_diff>